<commit_message>
Documentacao: Adicionados regras de negócio RN001.01, RN001.02
</commit_message>
<xml_diff>
--- a/documentation/Especificacao_de_Requisitos_de_Software.docx
+++ b/documentation/Especificacao_de_Requisitos_de_Software.docx
@@ -7715,6 +7715,11 @@
           <w14:ligatures w14:val="none"/>
         </w:rPr>
       </w:r>
+      <w:r>
+        <w:rPr>
+          <w14:ligatures w14:val="none"/>
+        </w:rPr>
+      </w:r>
     </w:p>
     <w:p>
       <w:pPr>
@@ -7776,6 +7781,7 @@
           <w:color w:val="000000" w:themeColor="text1"/>
           <w:sz w:val="24"/>
           <w:szCs w:val="24"/>
+          <w:highlight w:val="none"/>
         </w:rPr>
       </w:r>
       <w:r>
@@ -7852,8 +7858,6 @@
           <w:color w:val="ff0000"/>
           <w:sz w:val="24"/>
           <w:szCs w:val="24"/>
-          <w:highlight w:val="none"/>
-          <w:rtl w:val="0"/>
         </w:rPr>
       </w:r>
       <w:r>
@@ -8001,6 +8005,11 @@
           <w:color w:val="000000" w:themeColor="text1"/>
         </w:rPr>
       </w:r>
+      <w:r>
+        <w:rPr>
+          <w:color w:val="000000" w:themeColor="text1"/>
+        </w:rPr>
+      </w:r>
     </w:p>
     <w:p>
       <w:pPr>
@@ -8026,7 +8035,6 @@
       <w:r>
         <w:rPr>
           <w:color w:val="000000" w:themeColor="text1"/>
-          <w:highlight w:val="none"/>
         </w:rPr>
       </w:r>
       <w:r>
@@ -8191,7 +8199,6 @@
       <w:r>
         <w:rPr>
           <w:color w:val="000000" w:themeColor="text1"/>
-          <w:highlight w:val="none"/>
         </w:rPr>
       </w:r>
       <w:r>
@@ -8318,7 +8325,6 @@
       <w:r>
         <w:rPr>
           <w:color w:val="000000" w:themeColor="text1"/>
-          <w:highlight w:val="none"/>
         </w:rPr>
       </w:r>
       <w:r>
@@ -8495,6 +8501,7 @@
       <w:r>
         <w:rPr>
           <w:color w:val="000000" w:themeColor="text1"/>
+          <w:highlight w:val="none"/>
         </w:rPr>
       </w:r>
       <w:r>
@@ -8529,8 +8536,6 @@
       <w:r>
         <w:rPr>
           <w:color w:val="000000" w:themeColor="text1"/>
-          <w:highlight w:val="none"/>
-          <w:rtl w:val="0"/>
         </w:rPr>
       </w:r>
       <w:r>
@@ -8564,8 +8569,6 @@
       <w:r>
         <w:rPr>
           <w:color w:val="000000" w:themeColor="text1"/>
-          <w:highlight w:val="none"/>
-          <w:rtl w:val="0"/>
         </w:rPr>
       </w:r>
       <w:r>
@@ -8599,8 +8602,6 @@
       <w:r>
         <w:rPr>
           <w:color w:val="000000" w:themeColor="text1"/>
-          <w:highlight w:val="none"/>
-          <w:rtl w:val="0"/>
         </w:rPr>
       </w:r>
       <w:r>
@@ -8849,6 +8850,11 @@
           <w:color w:val="000000" w:themeColor="text1"/>
         </w:rPr>
       </w:r>
+      <w:r>
+        <w:rPr>
+          <w:color w:val="000000" w:themeColor="text1"/>
+        </w:rPr>
+      </w:r>
     </w:p>
     <w:p>
       <w:pPr>
@@ -8892,11 +8898,6 @@
       </w:r>
       <w:r>
         <w:rPr>
-          <w:rtl w:val="0"/>
-        </w:rPr>
-      </w:r>
-      <w:r>
-        <w:rPr>
           <w:color w:val="ff0000"/>
         </w:rPr>
       </w:r>
@@ -9003,7 +9004,6 @@
           <w:color w:val="ff0000"/>
         </w:rPr>
       </w:pPr>
-      <w:r/>
       <w:r>
         <w:rPr>
           <w:rtl w:val="0"/>
@@ -9018,7 +9018,7 @@
       </w:r>
       <w:r>
         <w:rPr>
-          <w:rtl w:val="0"/>
+          <w:color w:val="ff0000"/>
         </w:rPr>
       </w:r>
       <w:r>
@@ -9039,119 +9039,98 @@
           <w:rtl w:val="0"/>
         </w:rPr>
       </w:r>
+      <w:r/>
+    </w:p>
+    <w:p>
+      <w:pPr>
+        <w:pBdr/>
+        <w:spacing/>
+        <w:ind/>
+        <w:rPr/>
+      </w:pPr>
+      <w:r>
+        <w:rPr>
+          <w:b/>
+          <w:rtl w:val="0"/>
+        </w:rPr>
+        <w:t xml:space="preserve">Prioridade:</w:t>
+      </w:r>
+      <w:r>
+        <w:rPr>
+          <w:rtl w:val="0"/>
+        </w:rPr>
+        <w:t xml:space="preserve"> </w:t>
+      </w:r>
+      <w:r>
+        <w:rPr>
+          <w:rtl w:val="0"/>
+        </w:rPr>
+        <w:t xml:space="preserve">Essencial.</w:t>
+      </w:r>
+      <w:r/>
+    </w:p>
+    <w:p>
+      <w:pPr>
+        <w:pBdr/>
+        <w:spacing/>
+        <w:ind/>
+        <w:rPr/>
+      </w:pPr>
+      <w:r>
+        <w:rPr>
+          <w:b/>
+          <w:rtl w:val="0"/>
+        </w:rPr>
+        <w:t xml:space="preserve">Descrição:</w:t>
+      </w:r>
+      <w:r>
+        <w:rPr>
+          <w:rtl w:val="0"/>
+        </w:rPr>
+        <w:t xml:space="preserve"> </w:t>
+      </w:r>
+      <w:r>
+        <w:rPr>
+          <w:rFonts w:ascii="Arial" w:hAnsi="Arial" w:eastAsia="Arial" w:cs="Arial"/>
+          <w:color w:val="000000"/>
+          <w:sz w:val="24"/>
+          <w:u w:val="none"/>
+        </w:rPr>
+        <w:t xml:space="preserve">O sistema deve permitir a alteração dos dados dos usuários cadastrados.</w:t>
+      </w:r>
+      <w:r>
+        <w:rPr>
+          <w:rtl w:val="0"/>
+        </w:rPr>
+        <w:t xml:space="preserve"> </w:t>
+      </w:r>
+      <w:r/>
+    </w:p>
+    <w:p>
+      <w:pPr>
+        <w:pBdr/>
+        <w:spacing/>
+        <w:ind/>
+        <w:rPr/>
+      </w:pPr>
       <w:r/>
       <w:r/>
     </w:p>
     <w:p>
       <w:pPr>
-        <w:pBdr/>
-        <w:spacing/>
-        <w:ind/>
-        <w:rPr/>
-      </w:pPr>
-      <w:r>
-        <w:rPr>
-          <w:b/>
+        <w:pStyle w:val="933"/>
+        <w:pBdr/>
+        <w:spacing/>
+        <w:ind/>
+        <w:rPr>
+          <w:color w:val="ff0000"/>
+        </w:rPr>
+      </w:pPr>
+      <w:r>
+        <w:rPr>
           <w:rtl w:val="0"/>
         </w:rPr>
-        <w:t xml:space="preserve">Prioridade:</w:t>
-      </w:r>
-      <w:r>
-        <w:rPr>
-          <w:rtl w:val="0"/>
-        </w:rPr>
-        <w:t xml:space="preserve"> </w:t>
-      </w:r>
-      <w:r>
-        <w:rPr>
-          <w:rtl w:val="0"/>
-        </w:rPr>
-        <w:t xml:space="preserve">Essencial.</w:t>
-      </w:r>
-      <w:r/>
-      <w:r/>
-    </w:p>
-    <w:p>
-      <w:pPr>
-        <w:pBdr/>
-        <w:spacing/>
-        <w:ind/>
-        <w:rPr/>
-      </w:pPr>
-      <w:r>
-        <w:rPr>
-          <w:b/>
-          <w:rtl w:val="0"/>
-        </w:rPr>
-        <w:t xml:space="preserve">Descrição:</w:t>
-      </w:r>
-      <w:r>
-        <w:rPr>
-          <w:rtl w:val="0"/>
-        </w:rPr>
-        <w:t xml:space="preserve"> </w:t>
-      </w:r>
-      <w:r>
-        <w:rPr>
-          <w:color w:val="000000" w:themeColor="text1"/>
-          <w:rtl w:val="0"/>
-        </w:rPr>
-      </w:r>
-      <w:r>
-        <w:rPr>
-          <w:rFonts w:ascii="Arial" w:hAnsi="Arial" w:eastAsia="Arial" w:cs="Arial"/>
-          <w:color w:val="000000"/>
-          <w:sz w:val="24"/>
-          <w:u w:val="none"/>
-        </w:rPr>
-        <w:t xml:space="preserve">O sistema deve permitir a alteração dos dados dos usuários cadastrados.</w:t>
-      </w:r>
-      <w:r>
-        <w:rPr>
-          <w:color w:val="000000" w:themeColor="text1"/>
-          <w:rtl w:val="0"/>
-        </w:rPr>
-      </w:r>
-      <w:r>
-        <w:rPr>
-          <w:rtl w:val="0"/>
-        </w:rPr>
-        <w:t xml:space="preserve"> </w:t>
-      </w:r>
-      <w:r/>
-      <w:r/>
-    </w:p>
-    <w:p>
-      <w:pPr>
-        <w:pBdr/>
-        <w:spacing/>
-        <w:ind/>
-        <w:rPr/>
-      </w:pPr>
-      <w:r/>
-      <w:r/>
-    </w:p>
-    <w:p>
-      <w:pPr>
-        <w:pStyle w:val="933"/>
-        <w:pBdr/>
-        <w:spacing/>
-        <w:ind/>
-        <w:rPr>
-          <w:color w:val="ff0000"/>
-        </w:rPr>
-      </w:pPr>
-      <w:r/>
-      <w:r>
-        <w:rPr>
-          <w:rtl w:val="0"/>
-        </w:rPr>
         <w:t xml:space="preserve">3.1.1.3 [RF001.03] </w:t>
-      </w:r>
-      <w:r>
-        <w:rPr>
-          <w:rtl w:val="0"/>
-        </w:rPr>
       </w:r>
       <w:r>
         <w:rPr>
@@ -9165,7 +9144,7 @@
       </w:r>
       <w:r>
         <w:rPr>
-          <w:rtl w:val="0"/>
+          <w:color w:val="ff0000"/>
         </w:rPr>
       </w:r>
       <w:r>
@@ -9186,7 +9165,6 @@
           <w:rtl w:val="0"/>
         </w:rPr>
       </w:r>
-      <w:r/>
       <w:r/>
     </w:p>
     <w:p>
@@ -9215,7 +9193,6 @@
         </w:rPr>
         <w:t xml:space="preserve">Essencial.</w:t>
       </w:r>
-      <w:r/>
       <w:r/>
     </w:p>
     <w:p>
@@ -9259,133 +9236,7 @@
           <w:rtl w:val="0"/>
         </w:rPr>
       </w:r>
-      <w:r/>
-    </w:p>
-    <w:p>
-      <w:pPr>
-        <w:pBdr/>
-        <w:spacing/>
-        <w:ind/>
-        <w:rPr>
-          <w:highlight w:val="none"/>
-        </w:rPr>
-      </w:pPr>
-      <w:r>
-        <w:rPr>
-          <w:highlight w:val="none"/>
-        </w:rPr>
-      </w:r>
-      <w:r>
-        <w:rPr>
-          <w:highlight w:val="none"/>
-        </w:rPr>
-      </w:r>
-    </w:p>
-    <w:p>
-      <w:pPr>
-        <w:pStyle w:val="933"/>
-        <w:pBdr/>
-        <w:spacing/>
-        <w:ind/>
-        <w:rPr>
-          <w:color w:val="ff0000"/>
-        </w:rPr>
-      </w:pPr>
-      <w:r/>
-      <w:r>
-        <w:rPr>
-          <w:rtl w:val="0"/>
-        </w:rPr>
-        <w:t xml:space="preserve">3.1.1.4 [RF001.04] </w:t>
-      </w:r>
-      <w:r>
-        <w:rPr>
-          <w:rFonts w:ascii="Arial" w:hAnsi="Arial" w:eastAsia="Arial" w:cs="Arial"/>
-          <w:b/>
-          <w:color w:val="000000"/>
-          <w:sz w:val="24"/>
-          <w:u w:val="none"/>
-        </w:rPr>
-      </w:r>
-      <w:r>
-        <w:rPr>
-          <w:rFonts w:ascii="Arial" w:hAnsi="Arial" w:eastAsia="Arial" w:cs="Arial"/>
-          <w:b/>
-          <w:color w:val="000000"/>
-          <w:sz w:val="24"/>
-          <w:u w:val="none"/>
-        </w:rPr>
-        <w:t xml:space="preserve">O sistema deve autenticar usuários</w:t>
-      </w:r>
-      <w:r>
-        <w:rPr>
-          <w:rFonts w:ascii="Arial" w:hAnsi="Arial" w:eastAsia="Arial" w:cs="Arial"/>
-          <w:b/>
-          <w:color w:val="000000"/>
-          <w:sz w:val="24"/>
-          <w:u w:val="none"/>
-        </w:rPr>
-      </w:r>
-      <w:r>
-        <w:rPr>
-          <w:color w:val="ff0000"/>
-        </w:rPr>
-      </w:r>
-      <w:r>
-        <w:rPr>
-          <w:color w:val="ff0000"/>
-        </w:rPr>
-      </w:r>
-    </w:p>
-    <w:p>
-      <w:pPr>
-        <w:pBdr/>
-        <w:spacing/>
-        <w:ind/>
-        <w:rPr/>
-      </w:pPr>
-      <w:r>
-        <w:rPr>
-          <w:rtl w:val="0"/>
-        </w:rPr>
-      </w:r>
-      <w:r/>
-      <w:r/>
-    </w:p>
-    <w:p>
-      <w:pPr>
-        <w:pBdr/>
-        <w:spacing/>
-        <w:ind/>
-        <w:rPr/>
-      </w:pPr>
-      <w:r>
-        <w:rPr>
-          <w:b/>
-          <w:rtl w:val="0"/>
-        </w:rPr>
-        <w:t xml:space="preserve">Prioridade:</w:t>
-      </w:r>
-      <w:r>
-        <w:rPr>
-          <w:rtl w:val="0"/>
-        </w:rPr>
-        <w:t xml:space="preserve"> </w:t>
-      </w:r>
-      <w:r>
-        <w:rPr>
-          <w:rtl w:val="0"/>
-        </w:rPr>
-        <w:t xml:space="preserve">Essencial.</w:t>
-      </w:r>
-      <w:r/>
-      <w:r/>
-    </w:p>
-    <w:p>
-      <w:pPr>
-        <w:pBdr/>
-        <w:spacing/>
-        <w:ind/>
+      <w:r>
         <w:rPr>
           <w:rFonts w:ascii="Arial" w:hAnsi="Arial" w:eastAsia="Arial" w:cs="Arial"/>
           <w:color w:val="000000"/>
@@ -9394,28 +9245,48 @@
           <w:highlight w:val="none"/>
           <w:u w:val="none"/>
         </w:rPr>
-      </w:pPr>
-      <w:r>
-        <w:rPr>
-          <w:b/>
+      </w:r>
+    </w:p>
+    <w:p>
+      <w:pPr>
+        <w:pBdr/>
+        <w:spacing/>
+        <w:ind/>
+        <w:rPr>
+          <w:highlight w:val="none"/>
+        </w:rPr>
+      </w:pPr>
+      <w:r>
+        <w:rPr>
+          <w:highlight w:val="none"/>
+        </w:rPr>
+      </w:r>
+      <w:r>
+        <w:rPr>
+          <w:highlight w:val="none"/>
+        </w:rPr>
+      </w:r>
+      <w:r>
+        <w:rPr>
+          <w:highlight w:val="none"/>
+        </w:rPr>
+      </w:r>
+    </w:p>
+    <w:p>
+      <w:pPr>
+        <w:pStyle w:val="933"/>
+        <w:pBdr/>
+        <w:spacing/>
+        <w:ind/>
+        <w:rPr>
+          <w:color w:val="ff0000"/>
+        </w:rPr>
+      </w:pPr>
+      <w:r>
+        <w:rPr>
           <w:rtl w:val="0"/>
         </w:rPr>
-        <w:t xml:space="preserve">Descrição:</w:t>
-      </w:r>
-      <w:r>
-        <w:rPr>
-          <w:rtl w:val="0"/>
-        </w:rPr>
-        <w:t xml:space="preserve"> </w:t>
-      </w:r>
-      <w:r>
-        <w:rPr>
-          <w:rFonts w:ascii="Arial" w:hAnsi="Arial" w:eastAsia="Arial" w:cs="Arial"/>
-          <w:color w:val="000000"/>
-          <w:sz w:val="24"/>
-          <w:u w:val="none"/>
-        </w:rPr>
-        <w:t xml:space="preserve">O sistema deve autenticar a entrada de usuários através do login e</w:t>
+        <w:t xml:space="preserve">3.1.1.4 [RF001.04] </w:t>
       </w:r>
       <w:r>
         <w:rPr>
@@ -9425,6 +9296,86 @@
           <w:sz w:val="24"/>
           <w:u w:val="none"/>
         </w:rPr>
+        <w:t xml:space="preserve">O sistema deve autenticar usuários</w:t>
+      </w:r>
+      <w:r>
+        <w:rPr>
+          <w:color w:val="ff0000"/>
+        </w:rPr>
+      </w:r>
+      <w:r>
+        <w:rPr>
+          <w:color w:val="ff0000"/>
+        </w:rPr>
+      </w:r>
+    </w:p>
+    <w:p>
+      <w:pPr>
+        <w:pBdr/>
+        <w:spacing/>
+        <w:ind/>
+        <w:rPr/>
+      </w:pPr>
+      <w:r>
+        <w:rPr>
+          <w:rtl w:val="0"/>
+        </w:rPr>
+      </w:r>
+      <w:r/>
+    </w:p>
+    <w:p>
+      <w:pPr>
+        <w:pBdr/>
+        <w:spacing/>
+        <w:ind/>
+        <w:rPr/>
+      </w:pPr>
+      <w:r>
+        <w:rPr>
+          <w:b/>
+          <w:rtl w:val="0"/>
+        </w:rPr>
+        <w:t xml:space="preserve">Prioridade:</w:t>
+      </w:r>
+      <w:r>
+        <w:rPr>
+          <w:rtl w:val="0"/>
+        </w:rPr>
+        <w:t xml:space="preserve"> </w:t>
+      </w:r>
+      <w:r>
+        <w:rPr>
+          <w:rtl w:val="0"/>
+        </w:rPr>
+        <w:t xml:space="preserve">Essencial.</w:t>
+      </w:r>
+      <w:r/>
+    </w:p>
+    <w:p>
+      <w:pPr>
+        <w:pBdr/>
+        <w:spacing/>
+        <w:ind/>
+        <w:rPr>
+          <w:rFonts w:ascii="Arial" w:hAnsi="Arial" w:eastAsia="Arial" w:cs="Arial"/>
+          <w:color w:val="000000"/>
+          <w:sz w:val="24"/>
+          <w:szCs w:val="24"/>
+          <w:highlight w:val="none"/>
+          <w:u w:val="none"/>
+        </w:rPr>
+      </w:pPr>
+      <w:r>
+        <w:rPr>
+          <w:b/>
+          <w:rtl w:val="0"/>
+        </w:rPr>
+        <w:t xml:space="preserve">Descrição:</w:t>
+      </w:r>
+      <w:r>
+        <w:rPr>
+          <w:rtl w:val="0"/>
+        </w:rPr>
         <w:t xml:space="preserve"> </w:t>
       </w:r>
       <w:r>
@@ -9434,55 +9385,7 @@
           <w:sz w:val="24"/>
           <w:u w:val="none"/>
         </w:rPr>
-        <w:t xml:space="preserve">senha.</w:t>
-      </w:r>
-      <w:r>
-        <w:rPr>
-          <w:rtl w:val="0"/>
-        </w:rPr>
-      </w:r>
-      <w:r>
-        <w:rPr>
-          <w:highlight w:val="none"/>
-        </w:rPr>
-      </w:r>
-    </w:p>
-    <w:p>
-      <w:pPr>
-        <w:pBdr/>
-        <w:spacing/>
-        <w:ind/>
-        <w:rPr>
-          <w:highlight w:val="none"/>
-        </w:rPr>
-      </w:pPr>
-      <w:r>
-        <w:rPr>
-          <w:highlight w:val="none"/>
-        </w:rPr>
-      </w:r>
-      <w:r>
-        <w:rPr>
-          <w:highlight w:val="none"/>
-        </w:rPr>
-      </w:r>
-    </w:p>
-    <w:p>
-      <w:pPr>
-        <w:pStyle w:val="933"/>
-        <w:pBdr/>
-        <w:spacing/>
-        <w:ind/>
-        <w:rPr>
-          <w:color w:val="ff0000"/>
-        </w:rPr>
-      </w:pPr>
-      <w:r/>
-      <w:r>
-        <w:rPr>
-          <w:rtl w:val="0"/>
-        </w:rPr>
-        <w:t xml:space="preserve">3.1.1.5 [RF001.05] </w:t>
+        <w:t xml:space="preserve">O sistema deve autenticar a entrada de usuários através do login e</w:t>
       </w:r>
       <w:r>
         <w:rPr>
@@ -9492,21 +9395,30 @@
           <w:sz w:val="24"/>
           <w:u w:val="none"/>
         </w:rPr>
-        <w:t xml:space="preserve">O sistema deve autorizar usuários</w:t>
-      </w:r>
-      <w:r>
-        <w:rPr>
-          <w:rtl w:val="0"/>
-        </w:rPr>
-      </w:r>
-      <w:r>
-        <w:rPr>
-          <w:color w:val="ff0000"/>
-        </w:rPr>
-      </w:r>
-      <w:r>
-        <w:rPr>
-          <w:color w:val="ff0000"/>
+        <w:t xml:space="preserve"> </w:t>
+      </w:r>
+      <w:r>
+        <w:rPr>
+          <w:rFonts w:ascii="Arial" w:hAnsi="Arial" w:eastAsia="Arial" w:cs="Arial"/>
+          <w:color w:val="000000"/>
+          <w:sz w:val="24"/>
+          <w:u w:val="none"/>
+        </w:rPr>
+        <w:t xml:space="preserve">senha.</w:t>
+      </w:r>
+      <w:r>
+        <w:rPr>
+          <w:highlight w:val="none"/>
+        </w:rPr>
+      </w:r>
+      <w:r>
+        <w:rPr>
+          <w:rFonts w:ascii="Arial" w:hAnsi="Arial" w:eastAsia="Arial" w:cs="Arial"/>
+          <w:color w:val="000000"/>
+          <w:sz w:val="24"/>
+          <w:szCs w:val="24"/>
+          <w:highlight w:val="none"/>
+          <w:u w:val="none"/>
         </w:rPr>
       </w:r>
     </w:p>
@@ -9515,6 +9427,68 @@
         <w:pBdr/>
         <w:spacing/>
         <w:ind/>
+        <w:rPr>
+          <w:highlight w:val="none"/>
+        </w:rPr>
+      </w:pPr>
+      <w:r>
+        <w:rPr>
+          <w:highlight w:val="none"/>
+        </w:rPr>
+      </w:r>
+      <w:r>
+        <w:rPr>
+          <w:highlight w:val="none"/>
+        </w:rPr>
+      </w:r>
+      <w:r>
+        <w:rPr>
+          <w:highlight w:val="none"/>
+        </w:rPr>
+      </w:r>
+    </w:p>
+    <w:p>
+      <w:pPr>
+        <w:pStyle w:val="933"/>
+        <w:pBdr/>
+        <w:spacing/>
+        <w:ind/>
+        <w:rPr>
+          <w:color w:val="ff0000"/>
+        </w:rPr>
+      </w:pPr>
+      <w:r>
+        <w:rPr>
+          <w:rtl w:val="0"/>
+        </w:rPr>
+        <w:t xml:space="preserve">3.1.1.5 [RF001.05] </w:t>
+      </w:r>
+      <w:r>
+        <w:rPr>
+          <w:rFonts w:ascii="Arial" w:hAnsi="Arial" w:eastAsia="Arial" w:cs="Arial"/>
+          <w:b/>
+          <w:color w:val="000000"/>
+          <w:sz w:val="24"/>
+          <w:u w:val="none"/>
+        </w:rPr>
+        <w:t xml:space="preserve">O sistema deve autorizar usuários</w:t>
+      </w:r>
+      <w:r>
+        <w:rPr>
+          <w:color w:val="ff0000"/>
+        </w:rPr>
+      </w:r>
+      <w:r>
+        <w:rPr>
+          <w:color w:val="ff0000"/>
+        </w:rPr>
+      </w:r>
+    </w:p>
+    <w:p>
+      <w:pPr>
+        <w:pBdr/>
+        <w:spacing/>
+        <w:ind/>
         <w:rPr/>
       </w:pPr>
       <w:r>
@@ -9522,11 +9496,832 @@
           <w:rtl w:val="0"/>
         </w:rPr>
       </w:r>
+      <w:r/>
+    </w:p>
+    <w:p>
+      <w:pPr>
+        <w:pBdr/>
+        <w:spacing/>
+        <w:ind/>
+        <w:rPr/>
+      </w:pPr>
+      <w:r>
+        <w:rPr>
+          <w:b/>
+          <w:rtl w:val="0"/>
+        </w:rPr>
+        <w:t xml:space="preserve">Prioridade:</w:t>
+      </w:r>
+      <w:r>
+        <w:rPr>
+          <w:rtl w:val="0"/>
+        </w:rPr>
+        <w:t xml:space="preserve"> </w:t>
+      </w:r>
+      <w:r>
+        <w:rPr>
+          <w:rtl w:val="0"/>
+        </w:rPr>
+        <w:t xml:space="preserve">Essencial.</w:t>
+      </w:r>
+      <w:r/>
+    </w:p>
+    <w:p>
+      <w:pPr>
+        <w:pBdr/>
+        <w:spacing/>
+        <w:ind/>
+        <w:rPr>
+          <w:highlight w:val="none"/>
+        </w:rPr>
+      </w:pPr>
+      <w:r>
+        <w:rPr>
+          <w:b/>
+          <w:rtl w:val="0"/>
+        </w:rPr>
+        <w:t xml:space="preserve">Descrição:</w:t>
+      </w:r>
+      <w:r>
+        <w:rPr>
+          <w:rtl w:val="0"/>
+        </w:rPr>
+        <w:t xml:space="preserve"> </w:t>
+      </w:r>
+      <w:r>
+        <w:rPr>
+          <w:rFonts w:ascii="Arial" w:hAnsi="Arial" w:eastAsia="Arial" w:cs="Arial"/>
+          <w:color w:val="000000"/>
+          <w:sz w:val="24"/>
+          <w:u w:val="none"/>
+        </w:rPr>
+        <w:t xml:space="preserve">O sistema deve autorizar os usuários logados a acessarem as áreas baseadas no perfil.</w:t>
+      </w:r>
+      <w:r>
+        <w:rPr>
+          <w:highlight w:val="none"/>
+        </w:rPr>
+      </w:r>
+      <w:r>
+        <w:rPr>
+          <w:highlight w:val="none"/>
+        </w:rPr>
+      </w:r>
+    </w:p>
+    <w:p>
+      <w:pPr>
+        <w:pBdr/>
+        <w:spacing/>
+        <w:ind/>
+        <w:rPr/>
+      </w:pPr>
+      <w:r>
+        <w:rPr>
+          <w:highlight w:val="none"/>
+          <w:rtl w:val="0"/>
+        </w:rPr>
+      </w:r>
+      <w:r>
+        <w:rPr>
+          <w:highlight w:val="none"/>
+          <w:rtl w:val="0"/>
+        </w:rPr>
+      </w:r>
+      <w:r/>
+    </w:p>
+    <w:p>
+      <w:pPr>
+        <w:pStyle w:val="932"/>
+        <w:pBdr/>
+        <w:spacing/>
+        <w:ind/>
+        <w:rPr>
+          <w:color w:val="ff0000"/>
+        </w:rPr>
+      </w:pPr>
+      <w:r/>
+      <w:bookmarkStart w:id="24" w:name="_armul0r72m8p"/>
+      <w:r/>
+      <w:bookmarkEnd w:id="24"/>
+      <w:r>
+        <w:rPr>
+          <w:rtl w:val="0"/>
+        </w:rPr>
+        <w:t xml:space="preserve">3.1.2 </w:t>
+      </w:r>
+      <w:r>
+        <w:rPr>
+          <w:color w:val="ff0000"/>
+          <w:rtl w:val="0"/>
+        </w:rPr>
+        <w:t xml:space="preserve">&lt;&lt;Módulo 2&gt;&gt;</w:t>
+      </w:r>
+      <w:r>
+        <w:rPr>
+          <w:color w:val="ff0000"/>
+        </w:rPr>
+      </w:r>
+      <w:r>
+        <w:rPr>
+          <w:color w:val="ff0000"/>
+        </w:rPr>
+      </w:r>
+    </w:p>
+    <w:p>
+      <w:pPr>
+        <w:pBdr/>
+        <w:spacing/>
+        <w:ind/>
+        <w:rPr/>
+      </w:pPr>
+      <w:r>
+        <w:rPr>
+          <w:rtl w:val="0"/>
+        </w:rPr>
+      </w:r>
+      <w:r/>
+    </w:p>
+    <w:p>
+      <w:pPr>
+        <w:pStyle w:val="933"/>
+        <w:pBdr/>
+        <w:spacing/>
+        <w:ind/>
+        <w:rPr>
+          <w:color w:val="ff0000"/>
+        </w:rPr>
+      </w:pPr>
+      <w:r/>
+      <w:bookmarkStart w:id="25" w:name="_8ip3l2nsn2gh"/>
+      <w:r/>
+      <w:bookmarkEnd w:id="25"/>
+      <w:r>
+        <w:rPr>
+          <w:rtl w:val="0"/>
+        </w:rPr>
+        <w:t xml:space="preserve">3.1.2.1 [RF002.01] </w:t>
+      </w:r>
+      <w:r>
+        <w:rPr>
+          <w:color w:val="ff0000"/>
+          <w:rtl w:val="0"/>
+        </w:rPr>
+        <w:t xml:space="preserve">&lt;&lt;Requisito&gt;&gt;</w:t>
+      </w:r>
+      <w:r>
+        <w:rPr>
+          <w:color w:val="ff0000"/>
+        </w:rPr>
+      </w:r>
+      <w:r>
+        <w:rPr>
+          <w:color w:val="ff0000"/>
+        </w:rPr>
+      </w:r>
+    </w:p>
+    <w:p>
+      <w:pPr>
+        <w:pBdr/>
+        <w:spacing/>
+        <w:ind/>
+        <w:rPr/>
+      </w:pPr>
+      <w:r>
+        <w:rPr>
+          <w:rtl w:val="0"/>
+        </w:rPr>
+      </w:r>
+      <w:r/>
+    </w:p>
+    <w:p>
+      <w:pPr>
+        <w:pBdr/>
+        <w:spacing/>
+        <w:ind/>
+        <w:rPr/>
+      </w:pPr>
+      <w:r>
+        <w:rPr>
+          <w:b/>
+          <w:rtl w:val="0"/>
+        </w:rPr>
+        <w:t xml:space="preserve">Prioridade:</w:t>
+      </w:r>
+      <w:r>
+        <w:rPr>
+          <w:rtl w:val="0"/>
+        </w:rPr>
+        <w:t xml:space="preserve"> </w:t>
+      </w:r>
+      <w:r>
+        <w:rPr>
+          <w:color w:val="ff0000"/>
+          <w:rtl w:val="0"/>
+        </w:rPr>
+        <w:t xml:space="preserve">&lt;&lt;prioridade&gt;&gt;</w:t>
+      </w:r>
+      <w:r>
+        <w:rPr>
+          <w:rtl w:val="0"/>
+        </w:rPr>
+        <w:t xml:space="preserve">.</w:t>
+      </w:r>
+      <w:r/>
+    </w:p>
+    <w:p>
+      <w:pPr>
+        <w:pBdr/>
+        <w:spacing/>
+        <w:ind/>
+        <w:rPr/>
+      </w:pPr>
+      <w:r>
+        <w:rPr>
+          <w:b/>
+          <w:rtl w:val="0"/>
+        </w:rPr>
+        <w:t xml:space="preserve">Descrição:</w:t>
+      </w:r>
+      <w:r>
+        <w:rPr>
+          <w:rtl w:val="0"/>
+        </w:rPr>
+        <w:t xml:space="preserve"> </w:t>
+      </w:r>
+      <w:r>
+        <w:rPr>
+          <w:color w:val="ff0000"/>
+          <w:rtl w:val="0"/>
+        </w:rPr>
+        <w:t xml:space="preserve">&lt;&lt;descrição completa do requisito&gt;&gt;</w:t>
+      </w:r>
+      <w:r>
+        <w:rPr>
+          <w:rtl w:val="0"/>
+        </w:rPr>
+        <w:t xml:space="preserve">.</w:t>
+      </w:r>
+      <w:r/>
+    </w:p>
+    <w:p>
+      <w:pPr>
+        <w:pBdr/>
+        <w:spacing/>
+        <w:ind/>
+        <w:rPr/>
+      </w:pPr>
+      <w:r>
+        <w:rPr>
+          <w:rtl w:val="0"/>
+        </w:rPr>
+      </w:r>
+      <w:r/>
+    </w:p>
+    <w:p>
+      <w:pPr>
+        <w:pStyle w:val="931"/>
+        <w:pBdr/>
+        <w:spacing/>
+        <w:ind/>
+        <w:rPr/>
+      </w:pPr>
+      <w:r/>
+      <w:bookmarkStart w:id="26" w:name="_e5cbc74jozps"/>
+      <w:r/>
+      <w:bookmarkEnd w:id="26"/>
+      <w:r>
+        <w:rPr>
+          <w:rtl w:val="0"/>
+        </w:rPr>
+        <w:t xml:space="preserve">3.2 Requisitos Não Funcionais (NF)</w:t>
+      </w:r>
+      <w:r/>
+    </w:p>
+    <w:p>
+      <w:pPr>
+        <w:pBdr/>
+        <w:spacing/>
+        <w:ind/>
+        <w:rPr/>
+      </w:pPr>
+      <w:r>
+        <w:rPr>
+          <w:rtl w:val="0"/>
+        </w:rPr>
+      </w:r>
+      <w:r/>
+    </w:p>
+    <w:p>
+      <w:pPr>
+        <w:pStyle w:val="932"/>
+        <w:pBdr/>
+        <w:spacing/>
+        <w:ind/>
+        <w:rPr/>
+      </w:pPr>
+      <w:r/>
+      <w:bookmarkStart w:id="27" w:name="_cmrhv05hwd9y"/>
+      <w:r/>
+      <w:bookmarkEnd w:id="27"/>
+      <w:r>
+        <w:rPr>
+          <w:rtl w:val="0"/>
+        </w:rPr>
+        <w:t xml:space="preserve">3.2.1 </w:t>
+      </w:r>
+      <w:r>
+        <w:rPr>
+          <w:color w:val="ff0000"/>
+          <w:rtl w:val="0"/>
+        </w:rPr>
+        <w:t xml:space="preserve">&lt;&lt;Módulo 1&gt;&gt;</w:t>
+      </w:r>
+      <w:r>
+        <w:rPr>
+          <w:rtl w:val="0"/>
+        </w:rPr>
+      </w:r>
+      <w:r/>
+    </w:p>
+    <w:p>
+      <w:pPr>
+        <w:pBdr/>
+        <w:spacing/>
+        <w:ind/>
+        <w:rPr/>
+      </w:pPr>
+      <w:r>
+        <w:rPr>
+          <w:rtl w:val="0"/>
+        </w:rPr>
+      </w:r>
+      <w:r/>
+    </w:p>
+    <w:p>
+      <w:pPr>
+        <w:pStyle w:val="933"/>
+        <w:pBdr/>
+        <w:spacing/>
+        <w:ind/>
+        <w:rPr>
+          <w:color w:val="ff0000"/>
+        </w:rPr>
+      </w:pPr>
+      <w:r/>
+      <w:bookmarkStart w:id="28" w:name="_m0ytquf9e0wf"/>
+      <w:r/>
+      <w:bookmarkEnd w:id="28"/>
+      <w:r>
+        <w:rPr>
+          <w:rtl w:val="0"/>
+        </w:rPr>
+        <w:t xml:space="preserve">3.2.1.1 [RNF001.01] </w:t>
+      </w:r>
+      <w:r>
+        <w:rPr>
+          <w:color w:val="ff0000"/>
+          <w:rtl w:val="0"/>
+        </w:rPr>
+        <w:t xml:space="preserve">&lt;&lt;Requisito&gt;&gt;</w:t>
+      </w:r>
+      <w:r>
+        <w:rPr>
+          <w:color w:val="ff0000"/>
+        </w:rPr>
+      </w:r>
+      <w:r>
+        <w:rPr>
+          <w:color w:val="ff0000"/>
+        </w:rPr>
+      </w:r>
+    </w:p>
+    <w:p>
+      <w:pPr>
+        <w:pBdr/>
+        <w:spacing/>
+        <w:ind/>
+        <w:rPr/>
+      </w:pPr>
+      <w:r>
+        <w:rPr>
+          <w:rtl w:val="0"/>
+        </w:rPr>
+      </w:r>
+      <w:r/>
+    </w:p>
+    <w:p>
+      <w:pPr>
+        <w:pBdr/>
+        <w:spacing/>
+        <w:ind/>
+        <w:rPr/>
+      </w:pPr>
+      <w:r>
+        <w:rPr>
+          <w:b/>
+          <w:rtl w:val="0"/>
+        </w:rPr>
+        <w:t xml:space="preserve">Prioridade:</w:t>
+      </w:r>
+      <w:r>
+        <w:rPr>
+          <w:rtl w:val="0"/>
+        </w:rPr>
+        <w:t xml:space="preserve"> </w:t>
+      </w:r>
+      <w:r>
+        <w:rPr>
+          <w:color w:val="ff0000"/>
+          <w:rtl w:val="0"/>
+        </w:rPr>
+        <w:t xml:space="preserve">&lt;&lt;prioridade&gt;&gt;</w:t>
+      </w:r>
+      <w:r>
+        <w:rPr>
+          <w:rtl w:val="0"/>
+        </w:rPr>
+        <w:t xml:space="preserve">.</w:t>
+      </w:r>
+      <w:r/>
+    </w:p>
+    <w:p>
+      <w:pPr>
+        <w:pBdr/>
+        <w:spacing/>
+        <w:ind/>
+        <w:rPr/>
+      </w:pPr>
+      <w:r>
+        <w:rPr>
+          <w:b/>
+          <w:rtl w:val="0"/>
+        </w:rPr>
+        <w:t xml:space="preserve">Descrição:</w:t>
+      </w:r>
+      <w:r>
+        <w:rPr>
+          <w:rtl w:val="0"/>
+        </w:rPr>
+        <w:t xml:space="preserve"> </w:t>
+      </w:r>
+      <w:r>
+        <w:rPr>
+          <w:color w:val="ff0000"/>
+          <w:rtl w:val="0"/>
+        </w:rPr>
+        <w:t xml:space="preserve">&lt;&lt;descrição completa do requisito&gt;&gt;</w:t>
+      </w:r>
+      <w:r>
+        <w:rPr>
+          <w:rtl w:val="0"/>
+        </w:rPr>
+        <w:t xml:space="preserve">.</w:t>
+      </w:r>
+      <w:r>
+        <w:rPr>
+          <w:rtl w:val="0"/>
+        </w:rPr>
+      </w:r>
+      <w:r/>
+    </w:p>
+    <w:p>
+      <w:pPr>
+        <w:pBdr/>
+        <w:spacing/>
+        <w:ind/>
+        <w:rPr/>
+      </w:pPr>
+      <w:r>
+        <w:rPr>
+          <w:rtl w:val="0"/>
+        </w:rPr>
+      </w:r>
+      <w:r/>
+    </w:p>
+    <w:p>
+      <w:pPr>
+        <w:pStyle w:val="932"/>
+        <w:pBdr/>
+        <w:spacing/>
+        <w:ind/>
+        <w:rPr/>
+      </w:pPr>
+      <w:r/>
+      <w:bookmarkStart w:id="29" w:name="_vjyrei553htl"/>
+      <w:r/>
+      <w:bookmarkEnd w:id="29"/>
+      <w:r>
+        <w:rPr>
+          <w:rtl w:val="0"/>
+        </w:rPr>
+        <w:t xml:space="preserve">3.2.2 </w:t>
+      </w:r>
+      <w:r>
+        <w:rPr>
+          <w:color w:val="ff0000"/>
+          <w:rtl w:val="0"/>
+        </w:rPr>
+        <w:t xml:space="preserve">&lt;&lt;Módulo 2&gt;&gt;</w:t>
+      </w:r>
+      <w:r>
+        <w:rPr>
+          <w:rtl w:val="0"/>
+        </w:rPr>
+      </w:r>
+      <w:r/>
+    </w:p>
+    <w:p>
+      <w:pPr>
+        <w:pBdr/>
+        <w:spacing/>
+        <w:ind/>
+        <w:rPr/>
+      </w:pPr>
+      <w:r>
+        <w:rPr>
+          <w:rtl w:val="0"/>
+        </w:rPr>
+      </w:r>
+      <w:r/>
+    </w:p>
+    <w:p>
+      <w:pPr>
+        <w:pStyle w:val="933"/>
+        <w:pBdr/>
+        <w:spacing/>
+        <w:ind/>
+        <w:rPr>
+          <w:color w:val="ff0000"/>
+        </w:rPr>
+      </w:pPr>
+      <w:r/>
+      <w:bookmarkStart w:id="30" w:name="_u0mhnuc0zs4t"/>
+      <w:r/>
+      <w:bookmarkEnd w:id="30"/>
+      <w:r>
+        <w:rPr>
+          <w:rtl w:val="0"/>
+        </w:rPr>
+        <w:t xml:space="preserve">3.2.2.1 [RNF002.01] </w:t>
+      </w:r>
+      <w:r>
+        <w:rPr>
+          <w:color w:val="ff0000"/>
+          <w:rtl w:val="0"/>
+        </w:rPr>
+        <w:t xml:space="preserve">&lt;&lt;Requisito&gt;&gt;</w:t>
+      </w:r>
+      <w:r>
+        <w:rPr>
+          <w:color w:val="ff0000"/>
+        </w:rPr>
+      </w:r>
+      <w:r>
+        <w:rPr>
+          <w:color w:val="ff0000"/>
+        </w:rPr>
+      </w:r>
+    </w:p>
+    <w:p>
+      <w:pPr>
+        <w:pBdr/>
+        <w:spacing/>
+        <w:ind/>
+        <w:rPr/>
+      </w:pPr>
+      <w:r>
+        <w:rPr>
+          <w:rtl w:val="0"/>
+        </w:rPr>
+      </w:r>
+      <w:r/>
+    </w:p>
+    <w:p>
+      <w:pPr>
+        <w:pBdr/>
+        <w:spacing/>
+        <w:ind/>
+        <w:rPr/>
+      </w:pPr>
+      <w:r>
+        <w:rPr>
+          <w:b/>
+          <w:rtl w:val="0"/>
+        </w:rPr>
+        <w:t xml:space="preserve">Prioridade:</w:t>
+      </w:r>
+      <w:r>
+        <w:rPr>
+          <w:rtl w:val="0"/>
+        </w:rPr>
+        <w:t xml:space="preserve"> </w:t>
+      </w:r>
+      <w:r>
+        <w:rPr>
+          <w:color w:val="ff0000"/>
+          <w:rtl w:val="0"/>
+        </w:rPr>
+        <w:t xml:space="preserve">&lt;&lt;prioridade&gt;&gt;</w:t>
+      </w:r>
+      <w:r>
+        <w:rPr>
+          <w:rtl w:val="0"/>
+        </w:rPr>
+        <w:t xml:space="preserve">.</w:t>
+      </w:r>
+      <w:r/>
+    </w:p>
+    <w:p>
+      <w:pPr>
+        <w:pBdr/>
+        <w:spacing/>
+        <w:ind/>
+        <w:rPr/>
+      </w:pPr>
+      <w:r>
+        <w:rPr>
+          <w:b/>
+          <w:rtl w:val="0"/>
+        </w:rPr>
+        <w:t xml:space="preserve">Descrição:</w:t>
+      </w:r>
+      <w:r>
+        <w:rPr>
+          <w:rtl w:val="0"/>
+        </w:rPr>
+        <w:t xml:space="preserve"> </w:t>
+      </w:r>
+      <w:r>
+        <w:rPr>
+          <w:color w:val="ff0000"/>
+          <w:rtl w:val="0"/>
+        </w:rPr>
+        <w:t xml:space="preserve">&lt;&lt;descrição completa do requisito&gt;&gt;</w:t>
+      </w:r>
+      <w:r>
+        <w:rPr>
+          <w:rtl w:val="0"/>
+        </w:rPr>
+        <w:t xml:space="preserve">.</w:t>
+      </w:r>
+      <w:r/>
+    </w:p>
+    <w:p>
+      <w:pPr>
+        <w:pBdr/>
+        <w:spacing/>
+        <w:ind/>
+        <w:rPr/>
+      </w:pPr>
+      <w:r>
+        <w:rPr>
+          <w:rtl w:val="0"/>
+        </w:rPr>
+      </w:r>
+      <w:r/>
+    </w:p>
+    <w:p>
+      <w:pPr>
+        <w:pStyle w:val="931"/>
+        <w:pBdr/>
+        <w:spacing/>
+        <w:ind/>
+        <w:rPr/>
+      </w:pPr>
+      <w:r/>
+      <w:bookmarkStart w:id="31" w:name="_ruzi8q3blavx"/>
+      <w:r/>
+      <w:bookmarkEnd w:id="31"/>
+      <w:r>
+        <w:rPr>
+          <w:rtl w:val="0"/>
+        </w:rPr>
+        <w:t xml:space="preserve">3.3 Regras de Negócio (RN)</w:t>
+      </w:r>
+      <w:bookmarkStart w:id="32" w:name="_fyrqiy4gzuq3"/>
+      <w:r/>
+      <w:bookmarkEnd w:id="32"/>
+      <w:r>
+        <w:rPr>
+          <w:rtl w:val="0"/>
+        </w:rPr>
+      </w:r>
+      <w:r/>
+    </w:p>
+    <w:p>
+      <w:pPr>
+        <w:pBdr/>
+        <w:spacing/>
+        <w:ind/>
+        <w:rPr/>
+      </w:pPr>
       <w:r/>
       <w:r/>
     </w:p>
     <w:p>
       <w:pPr>
+        <w:pStyle w:val="932"/>
+        <w:pBdr/>
+        <w:spacing/>
+        <w:ind/>
+        <w:rPr/>
+      </w:pPr>
+      <w:r/>
+      <w:bookmarkStart w:id="33" w:name="_qlta9ju5qnaw"/>
+      <w:r/>
+      <w:bookmarkEnd w:id="33"/>
+      <w:r>
+        <w:rPr>
+          <w:rtl w:val="0"/>
+        </w:rPr>
+        <w:t xml:space="preserve">3.3.1 </w:t>
+      </w:r>
+      <w:r>
+        <w:t xml:space="preserve">Usuário</w:t>
+      </w:r>
+      <w:r>
+        <w:rPr>
+          <w:rtl w:val="0"/>
+        </w:rPr>
+      </w:r>
+      <w:r>
+        <w:rPr>
+          <w:rtl w:val="0"/>
+        </w:rPr>
+      </w:r>
+      <w:r/>
+    </w:p>
+    <w:p>
+      <w:pPr>
+        <w:pBdr/>
+        <w:spacing/>
+        <w:ind/>
+        <w:rPr/>
+      </w:pPr>
+      <w:r>
+        <w:rPr>
+          <w:rtl w:val="0"/>
+        </w:rPr>
+      </w:r>
+      <w:r/>
+    </w:p>
+    <w:p>
+      <w:pPr>
+        <w:pStyle w:val="933"/>
+        <w:pBdr/>
+        <w:spacing/>
+        <w:ind/>
+        <w:rPr>
+          <w:color w:val="ff0000"/>
+        </w:rPr>
+      </w:pPr>
+      <w:r/>
+      <w:bookmarkStart w:id="34" w:name="_7yoe9jinarq7"/>
+      <w:r/>
+      <w:bookmarkEnd w:id="34"/>
+      <w:r>
+        <w:rPr>
+          <w:rtl w:val="0"/>
+        </w:rPr>
+        <w:t xml:space="preserve">3.3.1.1 [RN001.01] </w:t>
+      </w:r>
+      <w:r>
+        <w:rPr>
+          <w:color w:val="ff0000"/>
+          <w:rtl w:val="0"/>
+        </w:rPr>
+      </w:r>
+      <w:r>
+        <w:t xml:space="preserve">O sistema não deve permitir duplicação de Login de usuário</w:t>
+      </w:r>
+      <w:r>
+        <w:rPr>
+          <w:color w:val="ff0000"/>
+          <w:rtl w:val="0"/>
+        </w:rPr>
+      </w:r>
+      <w:r>
+        <w:rPr>
+          <w:color w:val="ff0000"/>
+        </w:rPr>
+      </w:r>
+    </w:p>
+    <w:p>
+      <w:pPr>
+        <w:pBdr/>
+        <w:spacing/>
+        <w:ind/>
+        <w:rPr/>
+      </w:pPr>
+      <w:r>
+        <w:rPr>
+          <w:rtl w:val="0"/>
+        </w:rPr>
+      </w:r>
+      <w:r/>
+    </w:p>
+    <w:p>
+      <w:pPr>
         <w:pBdr/>
         <w:spacing/>
         <w:ind/>
@@ -9543,13 +10338,44 @@
         <w:rPr>
           <w:rtl w:val="0"/>
         </w:rPr>
+        <w:t xml:space="preserve"> Essencial.</w:t>
+      </w:r>
+      <w:r/>
+    </w:p>
+    <w:p>
+      <w:pPr>
+        <w:pBdr/>
+        <w:spacing/>
+        <w:ind/>
+        <w:rPr/>
+      </w:pPr>
+      <w:r>
+        <w:rPr>
+          <w:b/>
+          <w:rtl w:val="0"/>
+        </w:rPr>
+        <w:t xml:space="preserve">Descrição:</w:t>
+      </w:r>
+      <w:r>
+        <w:rPr>
+          <w:rtl w:val="0"/>
+        </w:rPr>
         <w:t xml:space="preserve"> </w:t>
       </w:r>
       <w:r>
-        <w:rPr>
+        <w:t xml:space="preserve">O sistema não deve permitir a duplicação de Login usuário na hora do  cadastro</w:t>
+      </w:r>
+      <w:r>
+        <w:rPr>
+          <w:color w:val="ff0000"/>
           <w:rtl w:val="0"/>
         </w:rPr>
-        <w:t xml:space="preserve">Essencial.</w:t>
+      </w:r>
+      <w:r>
+        <w:rPr>
+          <w:rtl w:val="0"/>
+        </w:rPr>
+        <w:t xml:space="preserve">.</w:t>
       </w:r>
       <w:r/>
       <w:r/>
@@ -9559,48 +10385,8 @@
         <w:pBdr/>
         <w:spacing/>
         <w:ind/>
-        <w:rPr>
-          <w:highlight w:val="none"/>
-        </w:rPr>
-      </w:pPr>
-      <w:r>
-        <w:rPr>
-          <w:b/>
-          <w:rtl w:val="0"/>
-        </w:rPr>
-        <w:t xml:space="preserve">Descrição:</w:t>
-      </w:r>
-      <w:r>
-        <w:rPr>
-          <w:rtl w:val="0"/>
-        </w:rPr>
-        <w:t xml:space="preserve"> </w:t>
-      </w:r>
-      <w:r>
-        <w:rPr>
-          <w:rFonts w:ascii="Arial" w:hAnsi="Arial" w:eastAsia="Arial" w:cs="Arial"/>
-          <w:color w:val="000000"/>
-          <w:sz w:val="24"/>
-          <w:u w:val="none"/>
-        </w:rPr>
-      </w:r>
-      <w:r>
-        <w:rPr>
-          <w:rFonts w:ascii="Arial" w:hAnsi="Arial" w:eastAsia="Arial" w:cs="Arial"/>
-          <w:color w:val="000000"/>
-          <w:sz w:val="24"/>
-          <w:u w:val="none"/>
-        </w:rPr>
-        <w:t xml:space="preserve">O sistema deve autorizar os usuários logados a acessarem as áreas baseadas no perfil.</w:t>
-      </w:r>
-      <w:r>
-        <w:rPr>
-          <w:rFonts w:ascii="Arial" w:hAnsi="Arial" w:eastAsia="Arial" w:cs="Arial"/>
-          <w:color w:val="000000"/>
-          <w:sz w:val="24"/>
-          <w:u w:val="none"/>
-        </w:rPr>
-      </w:r>
+        <w:rPr/>
+      </w:pPr>
       <w:r>
         <w:rPr>
           <w:highlight w:val="none"/>
@@ -9614,683 +10400,73 @@
     </w:p>
     <w:p>
       <w:pPr>
-        <w:pBdr/>
-        <w:spacing/>
-        <w:ind/>
-        <w:rPr/>
-      </w:pPr>
-      <w:r>
-        <w:rPr>
-          <w:highlight w:val="none"/>
+        <w:pStyle w:val="933"/>
+        <w:pBdr/>
+        <w:spacing/>
+        <w:ind/>
+        <w:rPr>
+          <w:color w:val="ff0000"/>
+        </w:rPr>
+      </w:pPr>
+      <w:r/>
+      <w:r>
+        <w:rPr>
           <w:rtl w:val="0"/>
         </w:rPr>
-      </w:r>
-      <w:r>
-        <w:rPr>
-          <w:highlight w:val="none"/>
-          <w:rtl w:val="0"/>
+        <w:t xml:space="preserve">3.3.1.2 [RN001.02] </w:t>
+      </w:r>
+      <w:r/>
+      <w:r>
+        <w:t xml:space="preserve">O campo Login do usuário deve ser bloqueado para edição</w:t>
+      </w:r>
+      <w:r/>
+      <w:r>
+        <w:rPr>
+          <w:color w:val="ff0000"/>
+        </w:rPr>
+      </w:r>
+      <w:r>
+        <w:rPr>
+          <w:color w:val="ff0000"/>
         </w:rPr>
       </w:r>
     </w:p>
     <w:p>
       <w:pPr>
-        <w:pStyle w:val="932"/>
-        <w:pBdr/>
-        <w:spacing/>
-        <w:ind/>
-        <w:rPr>
-          <w:color w:val="ff0000"/>
-        </w:rPr>
-      </w:pPr>
-      <w:r/>
-      <w:bookmarkStart w:id="24" w:name="_armul0r72m8p"/>
-      <w:r/>
-      <w:bookmarkEnd w:id="24"/>
+        <w:pBdr/>
+        <w:spacing/>
+        <w:ind/>
+        <w:rPr/>
+      </w:pPr>
       <w:r>
         <w:rPr>
           <w:rtl w:val="0"/>
         </w:rPr>
-        <w:t xml:space="preserve">3.1.2 </w:t>
-      </w:r>
-      <w:r>
-        <w:rPr>
-          <w:color w:val="ff0000"/>
-          <w:rtl w:val="0"/>
-        </w:rPr>
-        <w:t xml:space="preserve">&lt;&lt;Módulo 2&gt;&gt;</w:t>
-      </w:r>
-      <w:r>
-        <w:rPr>
-          <w:color w:val="ff0000"/>
-        </w:rPr>
-      </w:r>
-      <w:r>
-        <w:rPr>
-          <w:color w:val="ff0000"/>
-        </w:rPr>
-      </w:r>
-    </w:p>
-    <w:p>
-      <w:pPr>
-        <w:pBdr/>
-        <w:spacing/>
-        <w:ind/>
-        <w:rPr/>
-      </w:pPr>
-      <w:r>
-        <w:rPr>
-          <w:rtl w:val="0"/>
-        </w:rPr>
-      </w:r>
-      <w:r/>
-    </w:p>
-    <w:p>
-      <w:pPr>
-        <w:pStyle w:val="933"/>
-        <w:pBdr/>
-        <w:spacing/>
-        <w:ind/>
-        <w:rPr>
-          <w:color w:val="ff0000"/>
-        </w:rPr>
-      </w:pPr>
-      <w:r/>
-      <w:bookmarkStart w:id="25" w:name="_8ip3l2nsn2gh"/>
-      <w:r/>
-      <w:bookmarkEnd w:id="25"/>
-      <w:r>
-        <w:rPr>
-          <w:rtl w:val="0"/>
-        </w:rPr>
-        <w:t xml:space="preserve">3.1.2.1 [RF002.01] </w:t>
-      </w:r>
-      <w:r>
-        <w:rPr>
-          <w:color w:val="ff0000"/>
-          <w:rtl w:val="0"/>
-        </w:rPr>
-        <w:t xml:space="preserve">&lt;&lt;Requisito&gt;&gt;</w:t>
-      </w:r>
-      <w:r>
-        <w:rPr>
-          <w:color w:val="ff0000"/>
-        </w:rPr>
-      </w:r>
-      <w:r>
-        <w:rPr>
-          <w:color w:val="ff0000"/>
-        </w:rPr>
-      </w:r>
-    </w:p>
-    <w:p>
-      <w:pPr>
-        <w:pBdr/>
-        <w:spacing/>
-        <w:ind/>
-        <w:rPr/>
-      </w:pPr>
-      <w:r>
-        <w:rPr>
-          <w:rtl w:val="0"/>
-        </w:rPr>
-      </w:r>
-      <w:r/>
-    </w:p>
-    <w:p>
-      <w:pPr>
-        <w:pBdr/>
-        <w:spacing/>
-        <w:ind/>
-        <w:rPr/>
-      </w:pPr>
-      <w:r>
-        <w:rPr>
-          <w:b/>
-          <w:rtl w:val="0"/>
-        </w:rPr>
-        <w:t xml:space="preserve">Prioridade:</w:t>
-      </w:r>
-      <w:r>
-        <w:rPr>
-          <w:rtl w:val="0"/>
-        </w:rPr>
-        <w:t xml:space="preserve"> </w:t>
-      </w:r>
-      <w:r>
-        <w:rPr>
-          <w:color w:val="ff0000"/>
-          <w:rtl w:val="0"/>
-        </w:rPr>
-        <w:t xml:space="preserve">&lt;&lt;prioridade&gt;&gt;</w:t>
-      </w:r>
-      <w:r>
-        <w:rPr>
-          <w:rtl w:val="0"/>
-        </w:rPr>
-        <w:t xml:space="preserve">.</w:t>
-      </w:r>
-      <w:r/>
-    </w:p>
-    <w:p>
-      <w:pPr>
-        <w:pBdr/>
-        <w:spacing/>
-        <w:ind/>
-        <w:rPr/>
-      </w:pPr>
-      <w:r>
-        <w:rPr>
-          <w:b/>
-          <w:rtl w:val="0"/>
-        </w:rPr>
-        <w:t xml:space="preserve">Descrição:</w:t>
-      </w:r>
-      <w:r>
-        <w:rPr>
-          <w:rtl w:val="0"/>
-        </w:rPr>
-        <w:t xml:space="preserve"> </w:t>
-      </w:r>
-      <w:r>
-        <w:rPr>
-          <w:color w:val="ff0000"/>
-          <w:rtl w:val="0"/>
-        </w:rPr>
-        <w:t xml:space="preserve">&lt;&lt;descrição completa do requisito&gt;&gt;</w:t>
-      </w:r>
-      <w:r>
-        <w:rPr>
-          <w:rtl w:val="0"/>
-        </w:rPr>
-        <w:t xml:space="preserve">.</w:t>
-      </w:r>
-      <w:r/>
-    </w:p>
-    <w:p>
-      <w:pPr>
-        <w:pBdr/>
-        <w:spacing/>
-        <w:ind/>
-        <w:rPr/>
-      </w:pPr>
-      <w:r>
-        <w:rPr>
-          <w:rtl w:val="0"/>
-        </w:rPr>
-      </w:r>
-      <w:r/>
-    </w:p>
-    <w:p>
-      <w:pPr>
-        <w:pStyle w:val="931"/>
-        <w:pBdr/>
-        <w:spacing/>
-        <w:ind/>
-        <w:rPr/>
-      </w:pPr>
-      <w:r/>
-      <w:bookmarkStart w:id="26" w:name="_e5cbc74jozps"/>
-      <w:r/>
-      <w:bookmarkEnd w:id="26"/>
-      <w:r>
-        <w:rPr>
-          <w:rtl w:val="0"/>
-        </w:rPr>
-        <w:t xml:space="preserve">3.2 Requisitos Não Funcionais (NF)</w:t>
-      </w:r>
-      <w:r/>
-    </w:p>
-    <w:p>
-      <w:pPr>
-        <w:pBdr/>
-        <w:spacing/>
-        <w:ind/>
-        <w:rPr/>
-      </w:pPr>
-      <w:r>
-        <w:rPr>
-          <w:rtl w:val="0"/>
-        </w:rPr>
-      </w:r>
-      <w:r/>
-    </w:p>
-    <w:p>
-      <w:pPr>
-        <w:pStyle w:val="932"/>
-        <w:pBdr/>
-        <w:spacing/>
-        <w:ind/>
-        <w:rPr/>
-      </w:pPr>
-      <w:r/>
-      <w:bookmarkStart w:id="27" w:name="_cmrhv05hwd9y"/>
-      <w:r/>
-      <w:bookmarkEnd w:id="27"/>
-      <w:r>
-        <w:rPr>
-          <w:rtl w:val="0"/>
-        </w:rPr>
-        <w:t xml:space="preserve">3.2.1 </w:t>
-      </w:r>
-      <w:r>
-        <w:rPr>
-          <w:color w:val="ff0000"/>
-          <w:rtl w:val="0"/>
-        </w:rPr>
-        <w:t xml:space="preserve">&lt;&lt;Módulo 1&gt;&gt;</w:t>
-      </w:r>
-      <w:r>
-        <w:rPr>
-          <w:rtl w:val="0"/>
-        </w:rPr>
-      </w:r>
-      <w:r/>
-    </w:p>
-    <w:p>
-      <w:pPr>
-        <w:pBdr/>
-        <w:spacing/>
-        <w:ind/>
-        <w:rPr/>
-      </w:pPr>
-      <w:r>
-        <w:rPr>
-          <w:rtl w:val="0"/>
-        </w:rPr>
-      </w:r>
-      <w:r/>
-    </w:p>
-    <w:p>
-      <w:pPr>
-        <w:pStyle w:val="933"/>
-        <w:pBdr/>
-        <w:spacing/>
-        <w:ind/>
-        <w:rPr>
-          <w:color w:val="ff0000"/>
-        </w:rPr>
-      </w:pPr>
-      <w:r/>
-      <w:bookmarkStart w:id="28" w:name="_m0ytquf9e0wf"/>
-      <w:r/>
-      <w:bookmarkEnd w:id="28"/>
-      <w:r>
-        <w:rPr>
-          <w:rtl w:val="0"/>
-        </w:rPr>
-        <w:t xml:space="preserve">3.2.1.1 [RNF001.01] </w:t>
-      </w:r>
-      <w:r>
-        <w:rPr>
-          <w:color w:val="ff0000"/>
-          <w:rtl w:val="0"/>
-        </w:rPr>
-        <w:t xml:space="preserve">&lt;&lt;Requisito&gt;&gt;</w:t>
-      </w:r>
-      <w:r>
-        <w:rPr>
-          <w:color w:val="ff0000"/>
-        </w:rPr>
-      </w:r>
-      <w:r>
-        <w:rPr>
-          <w:color w:val="ff0000"/>
-        </w:rPr>
-      </w:r>
-    </w:p>
-    <w:p>
-      <w:pPr>
-        <w:pBdr/>
-        <w:spacing/>
-        <w:ind/>
-        <w:rPr/>
-      </w:pPr>
-      <w:r>
-        <w:rPr>
-          <w:rtl w:val="0"/>
-        </w:rPr>
-      </w:r>
-      <w:r/>
-    </w:p>
-    <w:p>
-      <w:pPr>
-        <w:pBdr/>
-        <w:spacing/>
-        <w:ind/>
-        <w:rPr/>
-      </w:pPr>
-      <w:r>
-        <w:rPr>
-          <w:b/>
-          <w:rtl w:val="0"/>
-        </w:rPr>
-        <w:t xml:space="preserve">Prioridade:</w:t>
-      </w:r>
-      <w:r>
-        <w:rPr>
-          <w:rtl w:val="0"/>
-        </w:rPr>
-        <w:t xml:space="preserve"> </w:t>
-      </w:r>
-      <w:r>
-        <w:rPr>
-          <w:color w:val="ff0000"/>
-          <w:rtl w:val="0"/>
-        </w:rPr>
-        <w:t xml:space="preserve">&lt;&lt;prioridade&gt;&gt;</w:t>
-      </w:r>
-      <w:r>
-        <w:rPr>
-          <w:rtl w:val="0"/>
-        </w:rPr>
-        <w:t xml:space="preserve">.</w:t>
-      </w:r>
-      <w:r/>
-    </w:p>
-    <w:p>
-      <w:pPr>
-        <w:pBdr/>
-        <w:spacing/>
-        <w:ind/>
-        <w:rPr/>
-      </w:pPr>
-      <w:r>
-        <w:rPr>
-          <w:b/>
-          <w:rtl w:val="0"/>
-        </w:rPr>
-        <w:t xml:space="preserve">Descrição:</w:t>
-      </w:r>
-      <w:r>
-        <w:rPr>
-          <w:rtl w:val="0"/>
-        </w:rPr>
-        <w:t xml:space="preserve"> </w:t>
-      </w:r>
-      <w:r>
-        <w:rPr>
-          <w:color w:val="ff0000"/>
-          <w:rtl w:val="0"/>
-        </w:rPr>
-        <w:t xml:space="preserve">&lt;&lt;descrição completa do requisito&gt;&gt;</w:t>
-      </w:r>
-      <w:r>
-        <w:rPr>
-          <w:rtl w:val="0"/>
-        </w:rPr>
-        <w:t xml:space="preserve">.</w:t>
-      </w:r>
-      <w:r>
-        <w:rPr>
-          <w:rtl w:val="0"/>
-        </w:rPr>
-      </w:r>
-      <w:r/>
-    </w:p>
-    <w:p>
-      <w:pPr>
-        <w:pBdr/>
-        <w:spacing/>
-        <w:ind/>
-        <w:rPr/>
-      </w:pPr>
-      <w:r>
-        <w:rPr>
-          <w:rtl w:val="0"/>
-        </w:rPr>
-      </w:r>
-      <w:r/>
-    </w:p>
-    <w:p>
-      <w:pPr>
-        <w:pStyle w:val="932"/>
-        <w:pBdr/>
-        <w:spacing/>
-        <w:ind/>
-        <w:rPr/>
-      </w:pPr>
-      <w:r/>
-      <w:bookmarkStart w:id="29" w:name="_vjyrei553htl"/>
-      <w:r/>
-      <w:bookmarkEnd w:id="29"/>
-      <w:r>
-        <w:rPr>
-          <w:rtl w:val="0"/>
-        </w:rPr>
-        <w:t xml:space="preserve">3.2.2 </w:t>
-      </w:r>
-      <w:r>
-        <w:rPr>
-          <w:color w:val="ff0000"/>
-          <w:rtl w:val="0"/>
-        </w:rPr>
-        <w:t xml:space="preserve">&lt;&lt;Módulo 2&gt;&gt;</w:t>
-      </w:r>
-      <w:r>
-        <w:rPr>
-          <w:rtl w:val="0"/>
-        </w:rPr>
-      </w:r>
-      <w:r/>
-    </w:p>
-    <w:p>
-      <w:pPr>
-        <w:pBdr/>
-        <w:spacing/>
-        <w:ind/>
-        <w:rPr/>
-      </w:pPr>
-      <w:r>
-        <w:rPr>
-          <w:rtl w:val="0"/>
-        </w:rPr>
-      </w:r>
-      <w:r/>
-    </w:p>
-    <w:p>
-      <w:pPr>
-        <w:pStyle w:val="933"/>
-        <w:pBdr/>
-        <w:spacing/>
-        <w:ind/>
-        <w:rPr>
-          <w:color w:val="ff0000"/>
-        </w:rPr>
-      </w:pPr>
-      <w:r/>
-      <w:bookmarkStart w:id="30" w:name="_u0mhnuc0zs4t"/>
-      <w:r/>
-      <w:bookmarkEnd w:id="30"/>
-      <w:r>
-        <w:rPr>
-          <w:rtl w:val="0"/>
-        </w:rPr>
-        <w:t xml:space="preserve">3.2.2.1 [RNF002.01] </w:t>
-      </w:r>
-      <w:r>
-        <w:rPr>
-          <w:color w:val="ff0000"/>
-          <w:rtl w:val="0"/>
-        </w:rPr>
-        <w:t xml:space="preserve">&lt;&lt;Requisito&gt;&gt;</w:t>
-      </w:r>
-      <w:r>
-        <w:rPr>
-          <w:color w:val="ff0000"/>
-        </w:rPr>
-      </w:r>
-      <w:r>
-        <w:rPr>
-          <w:color w:val="ff0000"/>
-        </w:rPr>
-      </w:r>
-    </w:p>
-    <w:p>
-      <w:pPr>
-        <w:pBdr/>
-        <w:spacing/>
-        <w:ind/>
-        <w:rPr/>
-      </w:pPr>
-      <w:r>
-        <w:rPr>
-          <w:rtl w:val="0"/>
-        </w:rPr>
-      </w:r>
-      <w:r/>
-    </w:p>
-    <w:p>
-      <w:pPr>
-        <w:pBdr/>
-        <w:spacing/>
-        <w:ind/>
-        <w:rPr/>
-      </w:pPr>
-      <w:r>
-        <w:rPr>
-          <w:b/>
-          <w:rtl w:val="0"/>
-        </w:rPr>
-        <w:t xml:space="preserve">Prioridade:</w:t>
-      </w:r>
-      <w:r>
-        <w:rPr>
-          <w:rtl w:val="0"/>
-        </w:rPr>
-        <w:t xml:space="preserve"> </w:t>
-      </w:r>
-      <w:r>
-        <w:rPr>
-          <w:color w:val="ff0000"/>
-          <w:rtl w:val="0"/>
-        </w:rPr>
-        <w:t xml:space="preserve">&lt;&lt;prioridade&gt;&gt;</w:t>
-      </w:r>
-      <w:r>
-        <w:rPr>
-          <w:rtl w:val="0"/>
-        </w:rPr>
-        <w:t xml:space="preserve">.</w:t>
-      </w:r>
-      <w:r/>
-    </w:p>
-    <w:p>
-      <w:pPr>
-        <w:pBdr/>
-        <w:spacing/>
-        <w:ind/>
-        <w:rPr/>
-      </w:pPr>
-      <w:r>
-        <w:rPr>
-          <w:b/>
-          <w:rtl w:val="0"/>
-        </w:rPr>
-        <w:t xml:space="preserve">Descrição:</w:t>
-      </w:r>
-      <w:r>
-        <w:rPr>
-          <w:rtl w:val="0"/>
-        </w:rPr>
-        <w:t xml:space="preserve"> </w:t>
-      </w:r>
-      <w:r>
-        <w:rPr>
-          <w:color w:val="ff0000"/>
-          <w:rtl w:val="0"/>
-        </w:rPr>
-        <w:t xml:space="preserve">&lt;&lt;descrição completa do requisito&gt;&gt;</w:t>
-      </w:r>
-      <w:r>
-        <w:rPr>
-          <w:rtl w:val="0"/>
-        </w:rPr>
-        <w:t xml:space="preserve">.</w:t>
-      </w:r>
-      <w:r/>
-    </w:p>
-    <w:p>
-      <w:pPr>
-        <w:pBdr/>
-        <w:spacing/>
-        <w:ind/>
-        <w:rPr/>
-      </w:pPr>
-      <w:r>
-        <w:rPr>
-          <w:rtl w:val="0"/>
-        </w:rPr>
-      </w:r>
-      <w:r/>
-    </w:p>
-    <w:p>
-      <w:pPr>
-        <w:pStyle w:val="931"/>
-        <w:pBdr/>
-        <w:spacing/>
-        <w:ind/>
-        <w:rPr/>
-      </w:pPr>
-      <w:r/>
-      <w:bookmarkStart w:id="31" w:name="_ruzi8q3blavx"/>
-      <w:r/>
-      <w:bookmarkEnd w:id="31"/>
-      <w:r>
-        <w:rPr>
-          <w:rtl w:val="0"/>
-        </w:rPr>
-        <w:t xml:space="preserve">3.3 Regras de Negócio (RN)</w:t>
-      </w:r>
-      <w:bookmarkStart w:id="32" w:name="_fyrqiy4gzuq3"/>
-      <w:r/>
-      <w:bookmarkEnd w:id="32"/>
-      <w:r>
-        <w:rPr>
-          <w:rtl w:val="0"/>
-        </w:rPr>
-      </w:r>
-      <w:r/>
-    </w:p>
-    <w:p>
-      <w:pPr>
-        <w:pBdr/>
-        <w:spacing/>
-        <w:ind/>
-        <w:rPr/>
-      </w:pPr>
+      </w:r>
       <w:r/>
       <w:r/>
     </w:p>
     <w:p>
       <w:pPr>
-        <w:pStyle w:val="932"/>
         <w:pBdr/>
         <w:spacing/>
         <w:ind/>
         <w:rPr/>
       </w:pPr>
+      <w:r>
+        <w:rPr>
+          <w:b/>
+          <w:rtl w:val="0"/>
+        </w:rPr>
+        <w:t xml:space="preserve">Prioridade:</w:t>
+      </w:r>
+      <w:r>
+        <w:rPr>
+          <w:rtl w:val="0"/>
+        </w:rPr>
+        <w:t xml:space="preserve"> Essencial.</w:t>
+      </w:r>
       <w:r/>
-      <w:bookmarkStart w:id="33" w:name="_qlta9ju5qnaw"/>
-      <w:r/>
-      <w:bookmarkEnd w:id="33"/>
-      <w:r>
-        <w:rPr>
-          <w:rtl w:val="0"/>
-        </w:rPr>
-        <w:t xml:space="preserve">3.3.1 </w:t>
-      </w:r>
-      <w:r>
-        <w:rPr>
-          <w:color w:val="ff0000"/>
-          <w:rtl w:val="0"/>
-        </w:rPr>
-        <w:t xml:space="preserve">&lt;&lt;Módulo 1&gt;&gt;</w:t>
-      </w:r>
-      <w:r>
-        <w:rPr>
-          <w:rtl w:val="0"/>
-        </w:rPr>
-      </w:r>
       <w:r/>
     </w:p>
     <w:p>
@@ -10298,80 +10474,16 @@
         <w:pBdr/>
         <w:spacing/>
         <w:ind/>
-        <w:rPr/>
-      </w:pPr>
-      <w:r>
-        <w:rPr>
-          <w:rtl w:val="0"/>
-        </w:rPr>
-      </w:r>
-      <w:r/>
-    </w:p>
-    <w:p>
-      <w:pPr>
-        <w:pStyle w:val="933"/>
-        <w:pBdr/>
-        <w:spacing/>
-        <w:ind/>
-        <w:rPr>
-          <w:color w:val="ff0000"/>
-        </w:rPr>
-      </w:pPr>
-      <w:r/>
-      <w:bookmarkStart w:id="34" w:name="_7yoe9jinarq7"/>
-      <w:r/>
-      <w:bookmarkEnd w:id="34"/>
-      <w:r>
-        <w:rPr>
-          <w:rtl w:val="0"/>
-        </w:rPr>
-        <w:t xml:space="preserve">3.3.1.1 [RN001.01] </w:t>
-      </w:r>
-      <w:r>
-        <w:rPr>
-          <w:color w:val="ff0000"/>
-          <w:rtl w:val="0"/>
-        </w:rPr>
-        <w:t xml:space="preserve">&lt;&lt;Requisito&gt;&gt;</w:t>
-      </w:r>
-      <w:r>
-        <w:rPr>
-          <w:color w:val="ff0000"/>
-        </w:rPr>
-      </w:r>
-      <w:r>
-        <w:rPr>
-          <w:color w:val="ff0000"/>
-        </w:rPr>
-      </w:r>
-    </w:p>
-    <w:p>
-      <w:pPr>
-        <w:pBdr/>
-        <w:spacing/>
-        <w:ind/>
-        <w:rPr/>
-      </w:pPr>
-      <w:r>
-        <w:rPr>
-          <w:rtl w:val="0"/>
-        </w:rPr>
-      </w:r>
-      <w:r/>
-    </w:p>
-    <w:p>
-      <w:pPr>
-        <w:pBdr/>
-        <w:spacing/>
-        <w:ind/>
-        <w:rPr/>
+        <w:rPr>
+          <w:highlight w:val="none"/>
+        </w:rPr>
       </w:pPr>
       <w:r>
         <w:rPr>
           <w:b/>
           <w:rtl w:val="0"/>
         </w:rPr>
-        <w:t xml:space="preserve">Prioridade:</w:t>
+        <w:t xml:space="preserve">Descrição:</w:t>
       </w:r>
       <w:r>
         <w:rPr>
@@ -10379,62 +10491,15 @@
         </w:rPr>
         <w:t xml:space="preserve"> </w:t>
       </w:r>
-      <w:r>
-        <w:rPr>
-          <w:color w:val="ff0000"/>
-          <w:rtl w:val="0"/>
-        </w:rPr>
-        <w:t xml:space="preserve">&lt;&lt;prioridade&gt;&gt;</w:t>
-      </w:r>
-      <w:r>
-        <w:rPr>
-          <w:rtl w:val="0"/>
-        </w:rPr>
-        <w:t xml:space="preserve">.</w:t>
-      </w:r>
       <w:r/>
-    </w:p>
-    <w:p>
-      <w:pPr>
-        <w:pBdr/>
-        <w:spacing/>
-        <w:ind/>
-        <w:rPr/>
-      </w:pPr>
-      <w:r>
-        <w:rPr>
-          <w:b/>
-          <w:rtl w:val="0"/>
-        </w:rPr>
-        <w:t xml:space="preserve">Descrição:</w:t>
-      </w:r>
-      <w:r>
-        <w:rPr>
-          <w:rtl w:val="0"/>
-        </w:rPr>
-        <w:t xml:space="preserve"> </w:t>
-      </w:r>
-      <w:r>
-        <w:rPr>
-          <w:color w:val="ff0000"/>
-          <w:rtl w:val="0"/>
-        </w:rPr>
-        <w:t xml:space="preserve">&lt;&lt;descrição completa do requisito&gt;&gt;</w:t>
-      </w:r>
-      <w:r>
-        <w:rPr>
-          <w:rtl w:val="0"/>
-        </w:rPr>
-        <w:t xml:space="preserve">.</w:t>
-      </w:r>
+      <w:r>
+        <w:t xml:space="preserve"> O campo Login do usuário deve ser bloqueado para edição a fim de  evitar duplicação de login.</w:t>
+      </w:r>
+      <w:r/>
       <w:r>
         <w:br w:type="page" w:clear="all"/>
       </w:r>
-      <w:r>
-        <w:rPr>
-          <w:rtl w:val="0"/>
-        </w:rPr>
-      </w:r>
+      <w:r/>
       <w:r/>
     </w:p>
     <w:p>
@@ -11846,7 +11911,7 @@
       <w:bookmarkEnd w:id="42"/>
       <w:r>
         <w:rPr>
-          <w:rtl w:val="0"/>
+          <w:highlight w:val="none"/>
         </w:rPr>
       </w:r>
       <w:r>
@@ -12581,6 +12646,7 @@
       <w:r>
         <w:rPr>
           <w:color w:val="ff0000"/>
+          <w:highlight w:val="none"/>
         </w:rPr>
       </w:r>
       <w:r>
@@ -12609,8 +12675,6 @@
       <w:r>
         <w:rPr>
           <w:color w:val="ff0000"/>
-          <w:highlight w:val="none"/>
-          <w:rtl w:val="0"/>
         </w:rPr>
       </w:r>
       <w:r>
@@ -12685,6 +12749,7 @@
       <w:r>
         <w:rPr>
           <w:color w:val="ff0000"/>
+          <w:highlight w:val="none"/>
         </w:rPr>
       </w:r>
       <w:r>
@@ -12713,8 +12778,6 @@
       <w:r>
         <w:rPr>
           <w:color w:val="ff0000"/>
-          <w:highlight w:val="none"/>
-          <w:rtl w:val="0"/>
         </w:rPr>
       </w:r>
       <w:r>

</xml_diff>

<commit_message>
Documentacao: Adicionados requisitos nao funcionais RNF001.01, RNF001.02 e RNF001.03
</commit_message>
<xml_diff>
--- a/documentation/Especificacao_de_Requisitos_de_Software.docx
+++ b/documentation/Especificacao_de_Requisitos_de_Software.docx
@@ -9233,11 +9233,6 @@
       </w:r>
       <w:r>
         <w:rPr>
-          <w:rtl w:val="0"/>
-        </w:rPr>
-      </w:r>
-      <w:r>
-        <w:rPr>
           <w:rFonts w:ascii="Arial" w:hAnsi="Arial" w:eastAsia="Arial" w:cs="Arial"/>
           <w:color w:val="000000"/>
           <w:sz w:val="24"/>
@@ -9246,116 +9241,7 @@
           <w:u w:val="none"/>
         </w:rPr>
       </w:r>
-    </w:p>
-    <w:p>
-      <w:pPr>
-        <w:pBdr/>
-        <w:spacing/>
-        <w:ind/>
-        <w:rPr>
-          <w:highlight w:val="none"/>
-        </w:rPr>
-      </w:pPr>
-      <w:r>
-        <w:rPr>
-          <w:highlight w:val="none"/>
-        </w:rPr>
-      </w:r>
-      <w:r>
-        <w:rPr>
-          <w:highlight w:val="none"/>
-        </w:rPr>
-      </w:r>
-      <w:r>
-        <w:rPr>
-          <w:highlight w:val="none"/>
-        </w:rPr>
-      </w:r>
-    </w:p>
-    <w:p>
-      <w:pPr>
-        <w:pStyle w:val="933"/>
-        <w:pBdr/>
-        <w:spacing/>
-        <w:ind/>
-        <w:rPr>
-          <w:color w:val="ff0000"/>
-        </w:rPr>
-      </w:pPr>
-      <w:r>
-        <w:rPr>
-          <w:rtl w:val="0"/>
-        </w:rPr>
-        <w:t xml:space="preserve">3.1.1.4 [RF001.04] </w:t>
-      </w:r>
-      <w:r>
-        <w:rPr>
-          <w:rFonts w:ascii="Arial" w:hAnsi="Arial" w:eastAsia="Arial" w:cs="Arial"/>
-          <w:b/>
-          <w:color w:val="000000"/>
-          <w:sz w:val="24"/>
-          <w:u w:val="none"/>
-        </w:rPr>
-        <w:t xml:space="preserve">O sistema deve autenticar usuários</w:t>
-      </w:r>
-      <w:r>
-        <w:rPr>
-          <w:color w:val="ff0000"/>
-        </w:rPr>
-      </w:r>
-      <w:r>
-        <w:rPr>
-          <w:color w:val="ff0000"/>
-        </w:rPr>
-      </w:r>
-    </w:p>
-    <w:p>
-      <w:pPr>
-        <w:pBdr/>
-        <w:spacing/>
-        <w:ind/>
-        <w:rPr/>
-      </w:pPr>
-      <w:r>
-        <w:rPr>
-          <w:rtl w:val="0"/>
-        </w:rPr>
-      </w:r>
-      <w:r/>
-    </w:p>
-    <w:p>
-      <w:pPr>
-        <w:pBdr/>
-        <w:spacing/>
-        <w:ind/>
-        <w:rPr/>
-      </w:pPr>
-      <w:r>
-        <w:rPr>
-          <w:b/>
-          <w:rtl w:val="0"/>
-        </w:rPr>
-        <w:t xml:space="preserve">Prioridade:</w:t>
-      </w:r>
-      <w:r>
-        <w:rPr>
-          <w:rtl w:val="0"/>
-        </w:rPr>
-        <w:t xml:space="preserve"> </w:t>
-      </w:r>
-      <w:r>
-        <w:rPr>
-          <w:rtl w:val="0"/>
-        </w:rPr>
-        <w:t xml:space="preserve">Essencial.</w:t>
-      </w:r>
-      <w:r/>
-    </w:p>
-    <w:p>
-      <w:pPr>
-        <w:pBdr/>
-        <w:spacing/>
-        <w:ind/>
+      <w:r>
         <w:rPr>
           <w:rFonts w:ascii="Arial" w:hAnsi="Arial" w:eastAsia="Arial" w:cs="Arial"/>
           <w:color w:val="000000"/>
@@ -9364,28 +9250,48 @@
           <w:highlight w:val="none"/>
           <w:u w:val="none"/>
         </w:rPr>
-      </w:pPr>
-      <w:r>
-        <w:rPr>
-          <w:b/>
+      </w:r>
+    </w:p>
+    <w:p>
+      <w:pPr>
+        <w:pBdr/>
+        <w:spacing/>
+        <w:ind/>
+        <w:rPr>
+          <w:highlight w:val="none"/>
+        </w:rPr>
+      </w:pPr>
+      <w:r>
+        <w:rPr>
+          <w:highlight w:val="none"/>
+        </w:rPr>
+      </w:r>
+      <w:r>
+        <w:rPr>
+          <w:highlight w:val="none"/>
+        </w:rPr>
+      </w:r>
+      <w:r>
+        <w:rPr>
+          <w:highlight w:val="none"/>
+        </w:rPr>
+      </w:r>
+    </w:p>
+    <w:p>
+      <w:pPr>
+        <w:pStyle w:val="933"/>
+        <w:pBdr/>
+        <w:spacing/>
+        <w:ind/>
+        <w:rPr>
+          <w:color w:val="ff0000"/>
+        </w:rPr>
+      </w:pPr>
+      <w:r>
+        <w:rPr>
           <w:rtl w:val="0"/>
         </w:rPr>
-        <w:t xml:space="preserve">Descrição:</w:t>
-      </w:r>
-      <w:r>
-        <w:rPr>
-          <w:rtl w:val="0"/>
-        </w:rPr>
-        <w:t xml:space="preserve"> </w:t>
-      </w:r>
-      <w:r>
-        <w:rPr>
-          <w:rFonts w:ascii="Arial" w:hAnsi="Arial" w:eastAsia="Arial" w:cs="Arial"/>
-          <w:color w:val="000000"/>
-          <w:sz w:val="24"/>
-          <w:u w:val="none"/>
-        </w:rPr>
-        <w:t xml:space="preserve">O sistema deve autenticar a entrada de usuários através do login e</w:t>
+        <w:t xml:space="preserve">3.1.1.4 [RF001.04] </w:t>
       </w:r>
       <w:r>
         <w:rPr>
@@ -9395,23 +9301,66 @@
           <w:sz w:val="24"/>
           <w:u w:val="none"/>
         </w:rPr>
+        <w:t xml:space="preserve">O sistema deve autenticar usuários</w:t>
+      </w:r>
+      <w:r>
+        <w:rPr>
+          <w:color w:val="ff0000"/>
+        </w:rPr>
+      </w:r>
+      <w:r>
+        <w:rPr>
+          <w:color w:val="ff0000"/>
+        </w:rPr>
+      </w:r>
+    </w:p>
+    <w:p>
+      <w:pPr>
+        <w:pBdr/>
+        <w:spacing/>
+        <w:ind/>
+        <w:rPr/>
+      </w:pPr>
+      <w:r>
+        <w:rPr>
+          <w:rtl w:val="0"/>
+        </w:rPr>
+      </w:r>
+      <w:r/>
+    </w:p>
+    <w:p>
+      <w:pPr>
+        <w:pBdr/>
+        <w:spacing/>
+        <w:ind/>
+        <w:rPr/>
+      </w:pPr>
+      <w:r>
+        <w:rPr>
+          <w:b/>
+          <w:rtl w:val="0"/>
+        </w:rPr>
+        <w:t xml:space="preserve">Prioridade:</w:t>
+      </w:r>
+      <w:r>
+        <w:rPr>
+          <w:rtl w:val="0"/>
+        </w:rPr>
         <w:t xml:space="preserve"> </w:t>
       </w:r>
       <w:r>
         <w:rPr>
-          <w:rFonts w:ascii="Arial" w:hAnsi="Arial" w:eastAsia="Arial" w:cs="Arial"/>
-          <w:color w:val="000000"/>
-          <w:sz w:val="24"/>
-          <w:u w:val="none"/>
-        </w:rPr>
-        <w:t xml:space="preserve">senha.</w:t>
-      </w:r>
-      <w:r>
-        <w:rPr>
-          <w:highlight w:val="none"/>
-        </w:rPr>
-      </w:r>
-      <w:r>
+          <w:rtl w:val="0"/>
+        </w:rPr>
+        <w:t xml:space="preserve">Essencial.</w:t>
+      </w:r>
+      <w:r/>
+    </w:p>
+    <w:p>
+      <w:pPr>
+        <w:pBdr/>
+        <w:spacing/>
+        <w:ind/>
         <w:rPr>
           <w:rFonts w:ascii="Arial" w:hAnsi="Arial" w:eastAsia="Arial" w:cs="Arial"/>
           <w:color w:val="000000"/>
@@ -9420,48 +9369,28 @@
           <w:highlight w:val="none"/>
           <w:u w:val="none"/>
         </w:rPr>
-      </w:r>
-    </w:p>
-    <w:p>
-      <w:pPr>
-        <w:pBdr/>
-        <w:spacing/>
-        <w:ind/>
-        <w:rPr>
-          <w:highlight w:val="none"/>
-        </w:rPr>
-      </w:pPr>
-      <w:r>
-        <w:rPr>
-          <w:highlight w:val="none"/>
-        </w:rPr>
-      </w:r>
-      <w:r>
-        <w:rPr>
-          <w:highlight w:val="none"/>
-        </w:rPr>
-      </w:r>
-      <w:r>
-        <w:rPr>
-          <w:highlight w:val="none"/>
-        </w:rPr>
-      </w:r>
-    </w:p>
-    <w:p>
-      <w:pPr>
-        <w:pStyle w:val="933"/>
-        <w:pBdr/>
-        <w:spacing/>
-        <w:ind/>
-        <w:rPr>
-          <w:color w:val="ff0000"/>
-        </w:rPr>
-      </w:pPr>
-      <w:r>
-        <w:rPr>
+      </w:pPr>
+      <w:r>
+        <w:rPr>
+          <w:b/>
           <w:rtl w:val="0"/>
         </w:rPr>
-        <w:t xml:space="preserve">3.1.1.5 [RF001.05] </w:t>
+        <w:t xml:space="preserve">Descrição:</w:t>
+      </w:r>
+      <w:r>
+        <w:rPr>
+          <w:rtl w:val="0"/>
+        </w:rPr>
+        <w:t xml:space="preserve"> </w:t>
+      </w:r>
+      <w:r>
+        <w:rPr>
+          <w:rFonts w:ascii="Arial" w:hAnsi="Arial" w:eastAsia="Arial" w:cs="Arial"/>
+          <w:color w:val="000000"/>
+          <w:sz w:val="24"/>
+          <w:u w:val="none"/>
+        </w:rPr>
+        <w:t xml:space="preserve">O sistema deve autenticar a entrada de usuários através do login e</w:t>
       </w:r>
       <w:r>
         <w:rPr>
@@ -9471,81 +9400,6 @@
           <w:sz w:val="24"/>
           <w:u w:val="none"/>
         </w:rPr>
-        <w:t xml:space="preserve">O sistema deve autorizar usuários</w:t>
-      </w:r>
-      <w:r>
-        <w:rPr>
-          <w:color w:val="ff0000"/>
-        </w:rPr>
-      </w:r>
-      <w:r>
-        <w:rPr>
-          <w:color w:val="ff0000"/>
-        </w:rPr>
-      </w:r>
-    </w:p>
-    <w:p>
-      <w:pPr>
-        <w:pBdr/>
-        <w:spacing/>
-        <w:ind/>
-        <w:rPr/>
-      </w:pPr>
-      <w:r>
-        <w:rPr>
-          <w:rtl w:val="0"/>
-        </w:rPr>
-      </w:r>
-      <w:r/>
-    </w:p>
-    <w:p>
-      <w:pPr>
-        <w:pBdr/>
-        <w:spacing/>
-        <w:ind/>
-        <w:rPr/>
-      </w:pPr>
-      <w:r>
-        <w:rPr>
-          <w:b/>
-          <w:rtl w:val="0"/>
-        </w:rPr>
-        <w:t xml:space="preserve">Prioridade:</w:t>
-      </w:r>
-      <w:r>
-        <w:rPr>
-          <w:rtl w:val="0"/>
-        </w:rPr>
-        <w:t xml:space="preserve"> </w:t>
-      </w:r>
-      <w:r>
-        <w:rPr>
-          <w:rtl w:val="0"/>
-        </w:rPr>
-        <w:t xml:space="preserve">Essencial.</w:t>
-      </w:r>
-      <w:r/>
-    </w:p>
-    <w:p>
-      <w:pPr>
-        <w:pBdr/>
-        <w:spacing/>
-        <w:ind/>
-        <w:rPr>
-          <w:highlight w:val="none"/>
-        </w:rPr>
-      </w:pPr>
-      <w:r>
-        <w:rPr>
-          <w:b/>
-          <w:rtl w:val="0"/>
-        </w:rPr>
-        <w:t xml:space="preserve">Descrição:</w:t>
-      </w:r>
-      <w:r>
-        <w:rPr>
-          <w:rtl w:val="0"/>
-        </w:rPr>
         <w:t xml:space="preserve"> </w:t>
       </w:r>
       <w:r>
@@ -9555,6 +9409,162 @@
           <w:sz w:val="24"/>
           <w:u w:val="none"/>
         </w:rPr>
+        <w:t xml:space="preserve">senha.</w:t>
+      </w:r>
+      <w:r>
+        <w:rPr>
+          <w:rFonts w:ascii="Arial" w:hAnsi="Arial" w:eastAsia="Arial" w:cs="Arial"/>
+          <w:color w:val="000000"/>
+          <w:sz w:val="24"/>
+          <w:szCs w:val="24"/>
+          <w:highlight w:val="none"/>
+          <w:u w:val="none"/>
+        </w:rPr>
+      </w:r>
+      <w:r>
+        <w:rPr>
+          <w:rFonts w:ascii="Arial" w:hAnsi="Arial" w:eastAsia="Arial" w:cs="Arial"/>
+          <w:color w:val="000000"/>
+          <w:sz w:val="24"/>
+          <w:szCs w:val="24"/>
+          <w:highlight w:val="none"/>
+          <w:u w:val="none"/>
+        </w:rPr>
+      </w:r>
+    </w:p>
+    <w:p>
+      <w:pPr>
+        <w:pBdr/>
+        <w:spacing/>
+        <w:ind/>
+        <w:rPr>
+          <w:highlight w:val="none"/>
+        </w:rPr>
+      </w:pPr>
+      <w:r>
+        <w:rPr>
+          <w:highlight w:val="none"/>
+        </w:rPr>
+      </w:r>
+      <w:r>
+        <w:rPr>
+          <w:highlight w:val="none"/>
+        </w:rPr>
+      </w:r>
+      <w:r>
+        <w:rPr>
+          <w:highlight w:val="none"/>
+        </w:rPr>
+      </w:r>
+    </w:p>
+    <w:p>
+      <w:pPr>
+        <w:pStyle w:val="933"/>
+        <w:pBdr/>
+        <w:spacing/>
+        <w:ind/>
+        <w:rPr>
+          <w:color w:val="ff0000"/>
+        </w:rPr>
+      </w:pPr>
+      <w:r>
+        <w:rPr>
+          <w:rtl w:val="0"/>
+        </w:rPr>
+        <w:t xml:space="preserve">3.1.1.5 [RF001.05] </w:t>
+      </w:r>
+      <w:r>
+        <w:rPr>
+          <w:rFonts w:ascii="Arial" w:hAnsi="Arial" w:eastAsia="Arial" w:cs="Arial"/>
+          <w:b/>
+          <w:color w:val="000000"/>
+          <w:sz w:val="24"/>
+          <w:u w:val="none"/>
+        </w:rPr>
+        <w:t xml:space="preserve">O sistema deve autorizar usuários</w:t>
+      </w:r>
+      <w:r>
+        <w:rPr>
+          <w:color w:val="ff0000"/>
+        </w:rPr>
+      </w:r>
+      <w:r>
+        <w:rPr>
+          <w:color w:val="ff0000"/>
+        </w:rPr>
+      </w:r>
+    </w:p>
+    <w:p>
+      <w:pPr>
+        <w:pBdr/>
+        <w:spacing/>
+        <w:ind/>
+        <w:rPr/>
+      </w:pPr>
+      <w:r>
+        <w:rPr>
+          <w:rtl w:val="0"/>
+        </w:rPr>
+      </w:r>
+      <w:r/>
+    </w:p>
+    <w:p>
+      <w:pPr>
+        <w:pBdr/>
+        <w:spacing/>
+        <w:ind/>
+        <w:rPr/>
+      </w:pPr>
+      <w:r>
+        <w:rPr>
+          <w:b/>
+          <w:rtl w:val="0"/>
+        </w:rPr>
+        <w:t xml:space="preserve">Prioridade:</w:t>
+      </w:r>
+      <w:r>
+        <w:rPr>
+          <w:rtl w:val="0"/>
+        </w:rPr>
+        <w:t xml:space="preserve"> </w:t>
+      </w:r>
+      <w:r>
+        <w:rPr>
+          <w:rtl w:val="0"/>
+        </w:rPr>
+        <w:t xml:space="preserve">Essencial.</w:t>
+      </w:r>
+      <w:r/>
+    </w:p>
+    <w:p>
+      <w:pPr>
+        <w:pBdr/>
+        <w:spacing/>
+        <w:ind/>
+        <w:rPr>
+          <w:highlight w:val="none"/>
+        </w:rPr>
+      </w:pPr>
+      <w:r>
+        <w:rPr>
+          <w:b/>
+          <w:rtl w:val="0"/>
+        </w:rPr>
+        <w:t xml:space="preserve">Descrição:</w:t>
+      </w:r>
+      <w:r>
+        <w:rPr>
+          <w:rtl w:val="0"/>
+        </w:rPr>
+        <w:t xml:space="preserve"> </w:t>
+      </w:r>
+      <w:r>
+        <w:rPr>
+          <w:rFonts w:ascii="Arial" w:hAnsi="Arial" w:eastAsia="Arial" w:cs="Arial"/>
+          <w:color w:val="000000"/>
+          <w:sz w:val="24"/>
+          <w:u w:val="none"/>
+        </w:rPr>
         <w:t xml:space="preserve">O sistema deve autorizar os usuários logados a acessarem as áreas baseadas no perfil.</w:t>
       </w:r>
       <w:r>
@@ -9834,7 +9844,15 @@
           <w:color w:val="ff0000"/>
           <w:rtl w:val="0"/>
         </w:rPr>
-        <w:t xml:space="preserve">&lt;&lt;Módulo 1&gt;&gt;</w:t>
+      </w:r>
+      <w:r>
+        <w:t xml:space="preserve">Backend</w:t>
+      </w:r>
+      <w:r>
+        <w:rPr>
+          <w:color w:val="ff0000"/>
+          <w:rtl w:val="0"/>
+        </w:rPr>
       </w:r>
       <w:r>
         <w:rPr>
@@ -9882,7 +9900,15 @@
           <w:color w:val="ff0000"/>
           <w:rtl w:val="0"/>
         </w:rPr>
-        <w:t xml:space="preserve">&lt;&lt;Requisito&gt;&gt;</w:t>
+      </w:r>
+      <w:r>
+        <w:t xml:space="preserve">Linguagem de programação</w:t>
+      </w:r>
+      <w:r>
+        <w:rPr>
+          <w:color w:val="ff0000"/>
+          <w:rtl w:val="0"/>
+        </w:rPr>
       </w:r>
       <w:r>
         <w:rPr>
@@ -9930,11 +9956,12 @@
         <w:t xml:space="preserve"> </w:t>
       </w:r>
       <w:r>
-        <w:rPr>
-          <w:color w:val="ff0000"/>
+        <w:t xml:space="preserve">Essencial</w:t>
+      </w:r>
+      <w:r>
+        <w:rPr>
           <w:rtl w:val="0"/>
         </w:rPr>
-        <w:t xml:space="preserve">&lt;&lt;prioridade&gt;&gt;</w:t>
       </w:r>
       <w:r>
         <w:rPr>
@@ -9949,7 +9976,9 @@
         <w:pBdr/>
         <w:spacing/>
         <w:ind/>
-        <w:rPr/>
+        <w:rPr>
+          <w:highlight w:val="none"/>
+        </w:rPr>
       </w:pPr>
       <w:r>
         <w:rPr>
@@ -9959,29 +9988,266 @@
         <w:t xml:space="preserve">Descrição:</w:t>
       </w:r>
       <w:r>
-        <w:rPr>
+        <w:t xml:space="preserve"> O backend do sistema deve ser elaborado utilizando a linguagem de  programação Java na versão</w:t>
+      </w:r>
+      <w:r>
+        <w:rPr>
+          <w:b/>
           <w:rtl w:val="0"/>
         </w:rPr>
         <w:t xml:space="preserve"> </w:t>
       </w:r>
       <w:r>
         <w:rPr>
+          <w:b w:val="0"/>
+          <w:bCs w:val="0"/>
+          <w:rtl w:val="0"/>
+        </w:rPr>
+        <w:t xml:space="preserve">17</w:t>
+      </w:r>
+      <w:r>
+        <w:rPr>
+          <w:rtl w:val="0"/>
+        </w:rPr>
+        <w:t xml:space="preserve">.</w:t>
+      </w:r>
+      <w:r>
+        <w:rPr>
+          <w:rtl w:val="0"/>
+        </w:rPr>
+      </w:r>
+      <w:r/>
+    </w:p>
+    <w:p>
+      <w:pPr>
+        <w:pBdr/>
+        <w:spacing/>
+        <w:ind/>
+        <w:rPr/>
+      </w:pPr>
+      <w:r/>
+      <w:r/>
+    </w:p>
+    <w:p>
+      <w:pPr>
+        <w:pStyle w:val="933"/>
+        <w:pBdr/>
+        <w:spacing/>
+        <w:ind/>
+        <w:rPr>
           <w:color w:val="ff0000"/>
+        </w:rPr>
+      </w:pPr>
+      <w:r/>
+      <w:r>
+        <w:rPr>
           <w:rtl w:val="0"/>
         </w:rPr>
-        <w:t xml:space="preserve">&lt;&lt;descrição completa do requisito&gt;&gt;</w:t>
+        <w:t xml:space="preserve">3.2.1.2 [RNF001.02] </w:t>
+      </w:r>
+      <w:r>
+        <w:t xml:space="preserve">Framework</w:t>
       </w:r>
       <w:r>
         <w:rPr>
           <w:rtl w:val="0"/>
         </w:rPr>
+      </w:r>
+      <w:r>
+        <w:rPr>
+          <w:color w:val="ff0000"/>
+        </w:rPr>
+      </w:r>
+    </w:p>
+    <w:p>
+      <w:pPr>
+        <w:pBdr/>
+        <w:spacing/>
+        <w:ind/>
+        <w:rPr/>
+      </w:pPr>
+      <w:r>
+        <w:rPr>
+          <w:rtl w:val="0"/>
+        </w:rPr>
+      </w:r>
+      <w:r/>
+      <w:r/>
+    </w:p>
+    <w:p>
+      <w:pPr>
+        <w:pBdr/>
+        <w:spacing/>
+        <w:ind/>
+        <w:rPr/>
+      </w:pPr>
+      <w:r>
+        <w:rPr>
+          <w:b/>
+          <w:rtl w:val="0"/>
+        </w:rPr>
+        <w:t xml:space="preserve">Prioridade:</w:t>
+      </w:r>
+      <w:r>
+        <w:rPr>
+          <w:rtl w:val="0"/>
+        </w:rPr>
+        <w:t xml:space="preserve"> </w:t>
+      </w:r>
+      <w:r>
+        <w:t xml:space="preserve">Essencial</w:t>
+      </w:r>
+      <w:r>
+        <w:rPr>
+          <w:rtl w:val="0"/>
+        </w:rPr>
         <w:t xml:space="preserve">.</w:t>
       </w:r>
-      <w:r>
-        <w:rPr>
+      <w:r/>
+      <w:r/>
+    </w:p>
+    <w:p>
+      <w:pPr>
+        <w:pBdr/>
+        <w:spacing/>
+        <w:ind/>
+        <w:rPr/>
+      </w:pPr>
+      <w:r>
+        <w:rPr>
+          <w:b/>
           <w:rtl w:val="0"/>
         </w:rPr>
-      </w:r>
+        <w:t xml:space="preserve">Descrição:</w:t>
+      </w:r>
+      <w:r>
+        <w:t xml:space="preserve"> </w:t>
+      </w:r>
+      <w:r>
+        <w:t xml:space="preserve"> O backend do sistema deve ser elaborado utilizando framework Spring  na versão</w:t>
+      </w:r>
+      <w:r>
+        <w:t xml:space="preserve"> 3.3.3</w:t>
+      </w:r>
+      <w:r>
+        <w:rPr>
+          <w:rtl w:val="0"/>
+        </w:rPr>
+        <w:t xml:space="preserve">.</w:t>
+      </w:r>
+      <w:r/>
+      <w:r/>
+    </w:p>
+    <w:p>
+      <w:pPr>
+        <w:pBdr/>
+        <w:spacing/>
+        <w:ind/>
+        <w:rPr/>
+      </w:pPr>
+      <w:r/>
+      <w:r/>
+    </w:p>
+    <w:p>
+      <w:pPr>
+        <w:pStyle w:val="933"/>
+        <w:pBdr/>
+        <w:spacing/>
+        <w:ind/>
+        <w:rPr>
+          <w:color w:val="ff0000"/>
+        </w:rPr>
+      </w:pPr>
+      <w:r/>
+      <w:r>
+        <w:rPr>
+          <w:rtl w:val="0"/>
+        </w:rPr>
+        <w:t xml:space="preserve">3.2.1.2 [RNF001.03] </w:t>
+      </w:r>
+      <w:r>
+        <w:t xml:space="preserve">Arquitetura</w:t>
+      </w:r>
+      <w:r>
+        <w:rPr>
+          <w:color w:val="ff0000"/>
+        </w:rPr>
+      </w:r>
+    </w:p>
+    <w:p>
+      <w:pPr>
+        <w:pBdr/>
+        <w:spacing/>
+        <w:ind/>
+        <w:rPr/>
+      </w:pPr>
+      <w:r>
+        <w:rPr>
+          <w:rtl w:val="0"/>
+        </w:rPr>
+      </w:r>
+      <w:r/>
+      <w:r/>
+    </w:p>
+    <w:p>
+      <w:pPr>
+        <w:pBdr/>
+        <w:spacing/>
+        <w:ind/>
+        <w:rPr/>
+      </w:pPr>
+      <w:r>
+        <w:rPr>
+          <w:b/>
+          <w:rtl w:val="0"/>
+        </w:rPr>
+        <w:t xml:space="preserve">Prioridade:</w:t>
+      </w:r>
+      <w:r>
+        <w:rPr>
+          <w:rtl w:val="0"/>
+        </w:rPr>
+        <w:t xml:space="preserve"> </w:t>
+      </w:r>
+      <w:r>
+        <w:t xml:space="preserve">Essencial</w:t>
+      </w:r>
+      <w:r>
+        <w:rPr>
+          <w:rtl w:val="0"/>
+        </w:rPr>
+        <w:t xml:space="preserve">.</w:t>
+      </w:r>
+      <w:r/>
+      <w:r/>
+    </w:p>
+    <w:p>
+      <w:pPr>
+        <w:pBdr/>
+        <w:spacing/>
+        <w:ind/>
+        <w:rPr/>
+      </w:pPr>
+      <w:r>
+        <w:rPr>
+          <w:b/>
+          <w:rtl w:val="0"/>
+        </w:rPr>
+        <w:t xml:space="preserve">Descrição:</w:t>
+      </w:r>
+      <w:r>
+        <w:t xml:space="preserve"> </w:t>
+      </w:r>
+      <w:r>
+        <w:t xml:space="preserve"> O backend do sistema deve ser elaborado utilizando a arquitetura de microserviços</w:t>
+      </w:r>
+      <w:r>
+        <w:rPr>
+          <w:rtl w:val="0"/>
+        </w:rPr>
+        <w:t xml:space="preserve">.</w:t>
+      </w:r>
+      <w:r/>
       <w:r/>
     </w:p>
     <w:p>
@@ -10244,11 +10510,6 @@
           <w:rtl w:val="0"/>
         </w:rPr>
       </w:r>
-      <w:r>
-        <w:rPr>
-          <w:rtl w:val="0"/>
-        </w:rPr>
-      </w:r>
       <w:r/>
     </w:p>
     <w:p>
@@ -10286,18 +10547,11 @@
         <w:t xml:space="preserve">3.3.1.1 [RN001.01] </w:t>
       </w:r>
       <w:r>
+        <w:t xml:space="preserve">O sistema não deve permitir duplicação de Login de usuário</w:t>
+      </w:r>
+      <w:r>
         <w:rPr>
           <w:color w:val="ff0000"/>
-          <w:rtl w:val="0"/>
-        </w:rPr>
-      </w:r>
-      <w:r>
-        <w:t xml:space="preserve">O sistema não deve permitir duplicação de Login de usuário</w:t>
-      </w:r>
-      <w:r>
-        <w:rPr>
-          <w:color w:val="ff0000"/>
-          <w:rtl w:val="0"/>
         </w:rPr>
       </w:r>
       <w:r>
@@ -10367,17 +10621,10 @@
       </w:r>
       <w:r>
         <w:rPr>
-          <w:color w:val="ff0000"/>
           <w:rtl w:val="0"/>
         </w:rPr>
-      </w:r>
-      <w:r>
-        <w:rPr>
-          <w:rtl w:val="0"/>
-        </w:rPr>
         <w:t xml:space="preserve">.</w:t>
       </w:r>
-      <w:r/>
       <w:r/>
     </w:p>
     <w:p>
@@ -10397,57 +10644,40 @@
           <w:highlight w:val="none"/>
         </w:rPr>
       </w:r>
-    </w:p>
-    <w:p>
-      <w:pPr>
-        <w:pStyle w:val="933"/>
-        <w:pBdr/>
-        <w:spacing/>
-        <w:ind/>
-        <w:rPr>
-          <w:color w:val="ff0000"/>
-        </w:rPr>
-      </w:pPr>
-      <w:r/>
-      <w:r>
-        <w:rPr>
-          <w:rtl w:val="0"/>
-        </w:rPr>
-        <w:t xml:space="preserve">3.3.1.2 [RN001.02] </w:t>
-      </w:r>
-      <w:r/>
-      <w:r>
-        <w:t xml:space="preserve">O campo Login do usuário deve ser bloqueado para edição</w:t>
-      </w:r>
-      <w:r/>
-      <w:r>
-        <w:rPr>
-          <w:color w:val="ff0000"/>
-        </w:rPr>
-      </w:r>
-      <w:r>
-        <w:rPr>
-          <w:color w:val="ff0000"/>
-        </w:rPr>
-      </w:r>
-    </w:p>
-    <w:p>
-      <w:pPr>
-        <w:pBdr/>
-        <w:spacing/>
-        <w:ind/>
-        <w:rPr/>
-      </w:pPr>
-      <w:r>
-        <w:rPr>
-          <w:rtl w:val="0"/>
-        </w:rPr>
-      </w:r>
-      <w:r/>
       <w:r/>
     </w:p>
     <w:p>
       <w:pPr>
+        <w:pStyle w:val="933"/>
+        <w:pBdr/>
+        <w:spacing/>
+        <w:ind/>
+        <w:rPr>
+          <w:color w:val="ff0000"/>
+        </w:rPr>
+      </w:pPr>
+      <w:r>
+        <w:rPr>
+          <w:rtl w:val="0"/>
+        </w:rPr>
+        <w:t xml:space="preserve">3.3.1.2 [RN001.02] </w:t>
+      </w:r>
+      <w:r>
+        <w:t xml:space="preserve">O campo Login do usuário deve ser bloqueado para edição</w:t>
+      </w:r>
+      <w:r>
+        <w:rPr>
+          <w:color w:val="ff0000"/>
+        </w:rPr>
+      </w:r>
+      <w:r>
+        <w:rPr>
+          <w:color w:val="ff0000"/>
+        </w:rPr>
+      </w:r>
+    </w:p>
+    <w:p>
+      <w:pPr>
         <w:pBdr/>
         <w:spacing/>
         <w:ind/>
@@ -10455,18 +10685,9 @@
       </w:pPr>
       <w:r>
         <w:rPr>
-          <w:b/>
           <w:rtl w:val="0"/>
         </w:rPr>
-        <w:t xml:space="preserve">Prioridade:</w:t>
-      </w:r>
-      <w:r>
-        <w:rPr>
-          <w:rtl w:val="0"/>
-        </w:rPr>
-        <w:t xml:space="preserve"> Essencial.</w:t>
-      </w:r>
-      <w:r/>
+      </w:r>
       <w:r/>
     </w:p>
     <w:p>
@@ -10474,15 +10695,37 @@
         <w:pBdr/>
         <w:spacing/>
         <w:ind/>
-        <w:rPr>
-          <w:highlight w:val="none"/>
-        </w:rPr>
+        <w:rPr/>
       </w:pPr>
       <w:r>
         <w:rPr>
           <w:b/>
           <w:rtl w:val="0"/>
         </w:rPr>
+        <w:t xml:space="preserve">Prioridade:</w:t>
+      </w:r>
+      <w:r>
+        <w:rPr>
+          <w:rtl w:val="0"/>
+        </w:rPr>
+        <w:t xml:space="preserve"> Essencial.</w:t>
+      </w:r>
+      <w:r/>
+    </w:p>
+    <w:p>
+      <w:pPr>
+        <w:pBdr/>
+        <w:spacing/>
+        <w:ind/>
+        <w:rPr>
+          <w:highlight w:val="none"/>
+        </w:rPr>
+      </w:pPr>
+      <w:r>
+        <w:rPr>
+          <w:b/>
+          <w:rtl w:val="0"/>
+        </w:rPr>
         <w:t xml:space="preserve">Descrição:</w:t>
       </w:r>
       <w:r>
@@ -10491,16 +10734,17 @@
         </w:rPr>
         <w:t xml:space="preserve"> </w:t>
       </w:r>
-      <w:r/>
       <w:r>
         <w:t xml:space="preserve"> O campo Login do usuário deve ser bloqueado para edição a fim de  evitar duplicação de login.</w:t>
       </w:r>
-      <w:r/>
       <w:r>
         <w:br w:type="page" w:clear="all"/>
       </w:r>
-      <w:r/>
-      <w:r/>
+      <w:r>
+        <w:rPr>
+          <w:highlight w:val="none"/>
+        </w:rPr>
+      </w:r>
     </w:p>
     <w:p>
       <w:pPr>

</xml_diff>

<commit_message>
Documentacao: Atualizado requisito não funcional RNF001.02, adicionados requisitos não funcionais RNF001.04, RNF001.05 e RNF001.06
</commit_message>
<xml_diff>
--- a/documentation/Especificacao_de_Requisitos_de_Software.docx
+++ b/documentation/Especificacao_de_Requisitos_de_Software.docx
@@ -9840,19 +9840,7 @@
         <w:t xml:space="preserve">3.2.1 </w:t>
       </w:r>
       <w:r>
-        <w:rPr>
-          <w:color w:val="ff0000"/>
-          <w:rtl w:val="0"/>
-        </w:rPr>
-      </w:r>
-      <w:r>
         <w:t xml:space="preserve">Backend</w:t>
-      </w:r>
-      <w:r>
-        <w:rPr>
-          <w:color w:val="ff0000"/>
-          <w:rtl w:val="0"/>
-        </w:rPr>
       </w:r>
       <w:r>
         <w:rPr>
@@ -9896,19 +9884,7 @@
         <w:t xml:space="preserve">3.2.1.1 [RNF001.01] </w:t>
       </w:r>
       <w:r>
-        <w:rPr>
-          <w:color w:val="ff0000"/>
-          <w:rtl w:val="0"/>
-        </w:rPr>
-      </w:r>
-      <w:r>
         <w:t xml:space="preserve">Linguagem de programação</w:t>
-      </w:r>
-      <w:r>
-        <w:rPr>
-          <w:color w:val="ff0000"/>
-          <w:rtl w:val="0"/>
-        </w:rPr>
       </w:r>
       <w:r>
         <w:rPr>
@@ -9962,11 +9938,6 @@
         <w:rPr>
           <w:rtl w:val="0"/>
         </w:rPr>
-      </w:r>
-      <w:r>
-        <w:rPr>
-          <w:rtl w:val="0"/>
-        </w:rPr>
         <w:t xml:space="preserve">.</w:t>
       </w:r>
       <w:r/>
@@ -10016,7 +9987,11 @@
           <w:rtl w:val="0"/>
         </w:rPr>
       </w:r>
-      <w:r/>
+      <w:r>
+        <w:rPr>
+          <w:highlight w:val="none"/>
+        </w:rPr>
+      </w:r>
     </w:p>
     <w:p>
       <w:pPr>
@@ -10038,7 +10013,6 @@
           <w:color w:val="ff0000"/>
         </w:rPr>
       </w:pPr>
-      <w:r/>
       <w:r>
         <w:rPr>
           <w:rtl w:val="0"/>
@@ -10050,7 +10024,7 @@
       </w:r>
       <w:r>
         <w:rPr>
-          <w:rtl w:val="0"/>
+          <w:color w:val="ff0000"/>
         </w:rPr>
       </w:r>
       <w:r>
@@ -10070,12 +10044,105 @@
         <w:rPr>
           <w:rtl w:val="0"/>
         </w:rPr>
+      </w:r>
+      <w:r/>
+    </w:p>
+    <w:p>
+      <w:pPr>
+        <w:pBdr/>
+        <w:spacing/>
+        <w:ind/>
+        <w:rPr/>
+      </w:pPr>
+      <w:r>
+        <w:rPr>
+          <w:b/>
+          <w:rtl w:val="0"/>
+        </w:rPr>
+        <w:t xml:space="preserve">Prioridade:</w:t>
+      </w:r>
+      <w:r>
+        <w:rPr>
+          <w:rtl w:val="0"/>
+        </w:rPr>
+        <w:t xml:space="preserve"> </w:t>
+      </w:r>
+      <w:r>
+        <w:t xml:space="preserve">Essencial</w:t>
+      </w:r>
+      <w:r>
+        <w:rPr>
+          <w:rtl w:val="0"/>
+        </w:rPr>
+        <w:t xml:space="preserve">.</w:t>
+      </w:r>
+      <w:r/>
+    </w:p>
+    <w:p>
+      <w:pPr>
+        <w:pBdr/>
+        <w:spacing/>
+        <w:ind/>
+        <w:rPr>
+          <w:highlight w:val="none"/>
+        </w:rPr>
+      </w:pPr>
+      <w:r>
+        <w:rPr>
+          <w:b/>
+          <w:rtl w:val="0"/>
+        </w:rPr>
+        <w:t xml:space="preserve">Descrição:</w:t>
+      </w:r>
+      <w:r>
+        <w:t xml:space="preserve"> </w:t>
+      </w:r>
+      <w:r>
+        <w:t xml:space="preserve"> O backend do sistema deve ser elaborado utilizando framework Spring  na versão</w:t>
+      </w:r>
+      <w:r>
+        <w:t xml:space="preserve"> 3.3.3</w:t>
+      </w:r>
+      <w:r>
+        <w:rPr>
+          <w:rtl w:val="0"/>
+        </w:rPr>
+        <w:t xml:space="preserve">, utilizando dos seguintes projetos:</w:t>
+      </w:r>
+      <w:r/>
+    </w:p>
+    <w:p>
+      <w:pPr>
+        <w:pStyle w:val="902"/>
+        <w:numPr>
+          <w:ilvl w:val="0"/>
+          <w:numId w:val="7"/>
+        </w:numPr>
+        <w:pBdr/>
+        <w:spacing/>
+        <w:ind/>
+        <w:rPr/>
+      </w:pPr>
+      <w:r>
+        <w:rPr>
+          <w:highlight w:val="none"/>
+          <w:rtl w:val="0"/>
+        </w:rPr>
+        <w:t xml:space="preserve">Spring Web MVC: responsável por arquitetar as camadas de model e controller </w:t>
+      </w:r>
+      <w:r>
+        <w:t xml:space="preserve">do projeto para criar as APIs Restful.</w:t>
       </w:r>
       <w:r/>
       <w:r/>
     </w:p>
     <w:p>
       <w:pPr>
+        <w:pStyle w:val="902"/>
+        <w:numPr>
+          <w:ilvl w:val="0"/>
+          <w:numId w:val="8"/>
+        </w:numPr>
         <w:pBdr/>
         <w:spacing/>
         <w:ind/>
@@ -10083,26 +10150,208 @@
       </w:pPr>
       <w:r>
         <w:rPr>
-          <w:b/>
-          <w:rtl w:val="0"/>
-        </w:rPr>
-        <w:t xml:space="preserve">Prioridade:</w:t>
-      </w:r>
-      <w:r>
-        <w:rPr>
-          <w:rtl w:val="0"/>
-        </w:rPr>
-        <w:t xml:space="preserve"> </w:t>
-      </w:r>
-      <w:r>
-        <w:t xml:space="preserve">Essencial</w:t>
-      </w:r>
-      <w:r>
-        <w:rPr>
-          <w:rtl w:val="0"/>
-        </w:rPr>
-        <w:t xml:space="preserve">.</w:t>
-      </w:r>
+          <w:highlight w:val="none"/>
+        </w:rPr>
+        <w:t xml:space="preserve">Spring Validation: responsável por definir as validações dos dados.</w:t>
+      </w:r>
+      <w:r>
+        <w:rPr>
+          <w:highlight w:val="none"/>
+        </w:rPr>
+      </w:r>
+    </w:p>
+    <w:p>
+      <w:pPr>
+        <w:pStyle w:val="902"/>
+        <w:numPr>
+          <w:ilvl w:val="0"/>
+          <w:numId w:val="8"/>
+        </w:numPr>
+        <w:pBdr/>
+        <w:spacing/>
+        <w:ind/>
+        <w:rPr/>
+      </w:pPr>
+      <w:r>
+        <w:rPr>
+          <w:highlight w:val="none"/>
+        </w:rPr>
+        <w:t xml:space="preserve">Spring HATEOAS: responsável por criar os hiperlinks de navegação.</w:t>
+      </w:r>
+      <w:r>
+        <w:rPr>
+          <w:highlight w:val="none"/>
+        </w:rPr>
+      </w:r>
+    </w:p>
+    <w:p>
+      <w:pPr>
+        <w:pStyle w:val="902"/>
+        <w:numPr>
+          <w:ilvl w:val="0"/>
+          <w:numId w:val="8"/>
+        </w:numPr>
+        <w:pBdr/>
+        <w:spacing/>
+        <w:ind/>
+        <w:rPr/>
+      </w:pPr>
+      <w:r>
+        <w:rPr>
+          <w:highlight w:val="none"/>
+        </w:rPr>
+        <w:t xml:space="preserve">Spring Data JPA: responsável por abstrair a conexão e operações com o banco de dados.</w:t>
+      </w:r>
+      <w:r>
+        <w:rPr>
+          <w:highlight w:val="none"/>
+        </w:rPr>
+      </w:r>
+    </w:p>
+    <w:p>
+      <w:pPr>
+        <w:pStyle w:val="902"/>
+        <w:numPr>
+          <w:ilvl w:val="0"/>
+          <w:numId w:val="8"/>
+        </w:numPr>
+        <w:pBdr/>
+        <w:spacing/>
+        <w:ind/>
+        <w:rPr/>
+      </w:pPr>
+      <w:r>
+        <w:rPr>
+          <w:highlight w:val="none"/>
+        </w:rPr>
+        <w:t xml:space="preserve">Spring AMQP: responsável por fazer a comunicação assíncrona utilizando um broker de mensageiria entre os micros serviços.</w:t>
+      </w:r>
+      <w:r>
+        <w:rPr>
+          <w:highlight w:val="none"/>
+        </w:rPr>
+      </w:r>
+    </w:p>
+    <w:p>
+      <w:pPr>
+        <w:pStyle w:val="902"/>
+        <w:numPr>
+          <w:ilvl w:val="0"/>
+          <w:numId w:val="8"/>
+        </w:numPr>
+        <w:pBdr/>
+        <w:spacing/>
+        <w:ind/>
+        <w:rPr/>
+      </w:pPr>
+      <w:r>
+        <w:rPr>
+          <w:highlight w:val="none"/>
+        </w:rPr>
+        <w:t xml:space="preserve">Spring Cloud Netflix Eureka: responsável por criar um servidor de registro para gerenciar os micros serviços.</w:t>
+      </w:r>
+      <w:r>
+        <w:rPr>
+          <w:highlight w:val="none"/>
+        </w:rPr>
+      </w:r>
+    </w:p>
+    <w:p>
+      <w:pPr>
+        <w:pStyle w:val="902"/>
+        <w:numPr>
+          <w:ilvl w:val="0"/>
+          <w:numId w:val="8"/>
+        </w:numPr>
+        <w:pBdr/>
+        <w:spacing/>
+        <w:ind/>
+        <w:rPr/>
+      </w:pPr>
+      <w:r>
+        <w:rPr>
+          <w:highlight w:val="none"/>
+        </w:rPr>
+        <w:t xml:space="preserve">Spring Cloud Gateway: responsável por criar a API Gateway.</w:t>
+      </w:r>
+      <w:r>
+        <w:rPr>
+          <w:highlight w:val="none"/>
+        </w:rPr>
+      </w:r>
+    </w:p>
+    <w:p>
+      <w:pPr>
+        <w:pStyle w:val="902"/>
+        <w:numPr>
+          <w:ilvl w:val="0"/>
+          <w:numId w:val="8"/>
+        </w:numPr>
+        <w:pBdr/>
+        <w:spacing/>
+        <w:ind/>
+        <w:rPr/>
+      </w:pPr>
+      <w:r>
+        <w:rPr>
+          <w:highlight w:val="none"/>
+        </w:rPr>
+        <w:t xml:space="preserve">Spring Cloud Config: responsável por criar um servidor de configuração para os micros serviços.</w:t>
+      </w:r>
+      <w:r>
+        <w:rPr>
+          <w:highlight w:val="none"/>
+        </w:rPr>
+      </w:r>
+    </w:p>
+    <w:p>
+      <w:pPr>
+        <w:pStyle w:val="902"/>
+        <w:numPr>
+          <w:ilvl w:val="0"/>
+          <w:numId w:val="8"/>
+        </w:numPr>
+        <w:pBdr/>
+        <w:spacing/>
+        <w:ind/>
+        <w:rPr/>
+      </w:pPr>
+      <w:r>
+        <w:rPr>
+          <w:highlight w:val="none"/>
+        </w:rPr>
+        <w:t xml:space="preserve">Spring Cloud Circuit Breaker Resilience4J: responsável por criar os métodos fallback para prevenir falhas.</w:t>
+      </w:r>
+      <w:r>
+        <w:rPr>
+          <w:highlight w:val="none"/>
+        </w:rPr>
+      </w:r>
+    </w:p>
+    <w:p>
+      <w:pPr>
+        <w:pStyle w:val="902"/>
+        <w:numPr>
+          <w:ilvl w:val="0"/>
+          <w:numId w:val="8"/>
+        </w:numPr>
+        <w:pBdr/>
+        <w:spacing/>
+        <w:ind/>
+        <w:rPr/>
+      </w:pPr>
+      <w:r>
+        <w:rPr>
+          <w:highlight w:val="none"/>
+        </w:rPr>
+        <w:t xml:space="preserve">Spring Security: responsável por fazer a autenticação e autorização do projeto.</w:t>
+      </w:r>
+      <w:r>
+        <w:rPr>
+          <w:highlight w:val="none"/>
+        </w:rPr>
+      </w:r>
+      <w:r/>
       <w:r/>
       <w:r/>
     </w:p>
@@ -10115,25 +10364,179 @@
       </w:pPr>
       <w:r>
         <w:rPr>
+          <w:highlight w:val="none"/>
+        </w:rPr>
+      </w:r>
+      <w:r>
+        <w:rPr>
+          <w:highlight w:val="none"/>
+        </w:rPr>
+      </w:r>
+    </w:p>
+    <w:p>
+      <w:pPr>
+        <w:pStyle w:val="933"/>
+        <w:pBdr/>
+        <w:spacing/>
+        <w:ind/>
+        <w:rPr>
+          <w:color w:val="ff0000"/>
+        </w:rPr>
+      </w:pPr>
+      <w:r>
+        <w:rPr>
+          <w:rtl w:val="0"/>
+        </w:rPr>
+        <w:t xml:space="preserve">3.2.1.3 [RNF001.03] </w:t>
+      </w:r>
+      <w:r>
+        <w:t xml:space="preserve">Arquitetura</w:t>
+      </w:r>
+      <w:r>
+        <w:rPr>
+          <w:color w:val="ff0000"/>
+        </w:rPr>
+      </w:r>
+      <w:r>
+        <w:rPr>
+          <w:color w:val="ff0000"/>
+        </w:rPr>
+      </w:r>
+    </w:p>
+    <w:p>
+      <w:pPr>
+        <w:pBdr/>
+        <w:spacing/>
+        <w:ind/>
+        <w:rPr/>
+      </w:pPr>
+      <w:r>
+        <w:rPr>
+          <w:rtl w:val="0"/>
+        </w:rPr>
+      </w:r>
+      <w:r/>
+    </w:p>
+    <w:p>
+      <w:pPr>
+        <w:pBdr/>
+        <w:spacing/>
+        <w:ind/>
+        <w:rPr/>
+      </w:pPr>
+      <w:r>
+        <w:rPr>
           <w:b/>
           <w:rtl w:val="0"/>
         </w:rPr>
+        <w:t xml:space="preserve">Prioridade:</w:t>
+      </w:r>
+      <w:r>
+        <w:rPr>
+          <w:rtl w:val="0"/>
+        </w:rPr>
+        <w:t xml:space="preserve"> </w:t>
+      </w:r>
+      <w:r>
+        <w:t xml:space="preserve">Essencial</w:t>
+      </w:r>
+      <w:r>
+        <w:rPr>
+          <w:rtl w:val="0"/>
+        </w:rPr>
+        <w:t xml:space="preserve">.</w:t>
+      </w:r>
+      <w:r/>
+    </w:p>
+    <w:p>
+      <w:pPr>
+        <w:pBdr/>
+        <w:spacing/>
+        <w:ind/>
+        <w:rPr>
+          <w:highlight w:val="none"/>
+        </w:rPr>
+      </w:pPr>
+      <w:r>
+        <w:rPr>
+          <w:b/>
+          <w:rtl w:val="0"/>
+        </w:rPr>
         <w:t xml:space="preserve">Descrição:</w:t>
       </w:r>
       <w:r>
         <w:t xml:space="preserve"> </w:t>
       </w:r>
       <w:r>
-        <w:t xml:space="preserve"> O backend do sistema deve ser elaborado utilizando framework Spring  na versão</w:t>
-      </w:r>
-      <w:r>
-        <w:t xml:space="preserve"> 3.3.3</w:t>
+        <w:t xml:space="preserve"> O backend do sistema deve ser elaborado utilizando a arquitetura de micros serviços.</w:t>
       </w:r>
       <w:r>
         <w:rPr>
           <w:rtl w:val="0"/>
         </w:rPr>
-        <w:t xml:space="preserve">.</w:t>
+      </w:r>
+      <w:r/>
+    </w:p>
+    <w:p>
+      <w:pPr>
+        <w:pStyle w:val="933"/>
+        <w:pBdr/>
+        <w:spacing/>
+        <w:ind/>
+        <w:rPr>
+          <w:color w:val="ff0000"/>
+        </w:rPr>
+      </w:pPr>
+      <w:r>
+        <w:rPr>
+          <w:highlight w:val="none"/>
+        </w:rPr>
+      </w:r>
+      <w:r>
+        <w:rPr>
+          <w:highlight w:val="none"/>
+        </w:rPr>
+      </w:r>
+    </w:p>
+    <w:p>
+      <w:pPr>
+        <w:pStyle w:val="933"/>
+        <w:pBdr/>
+        <w:spacing/>
+        <w:ind/>
+        <w:rPr>
+          <w:highlight w:val="none"/>
+        </w:rPr>
+      </w:pPr>
+      <w:r>
+        <w:rPr>
+          <w:rtl w:val="0"/>
+        </w:rPr>
+        <w:t xml:space="preserve">3.2.1.4 [RNF001.04] </w:t>
+      </w:r>
+      <w:r>
+        <w:rPr>
+          <w:color w:val="000000" w:themeColor="text1"/>
+        </w:rPr>
+        <w:t xml:space="preserve">Mensagens</w:t>
+      </w:r>
+      <w:r>
+        <w:rPr>
+          <w:color w:val="ff0000"/>
+        </w:rPr>
+      </w:r>
+    </w:p>
+    <w:p>
+      <w:pPr>
+        <w:pBdr/>
+        <w:spacing/>
+        <w:ind/>
+        <w:rPr/>
+      </w:pPr>
+      <w:r>
+        <w:rPr>
+          <w:rtl w:val="0"/>
+        </w:rPr>
       </w:r>
       <w:r/>
       <w:r/>
@@ -10145,52 +10548,110 @@
         <w:ind/>
         <w:rPr/>
       </w:pPr>
+      <w:r>
+        <w:rPr>
+          <w:b/>
+          <w:rtl w:val="0"/>
+        </w:rPr>
+        <w:t xml:space="preserve">Prioridade:</w:t>
+      </w:r>
+      <w:r>
+        <w:rPr>
+          <w:rtl w:val="0"/>
+        </w:rPr>
+        <w:t xml:space="preserve"> </w:t>
+      </w:r>
+      <w:r>
+        <w:t xml:space="preserve">Essencial</w:t>
+      </w:r>
+      <w:r>
+        <w:rPr>
+          <w:rtl w:val="0"/>
+        </w:rPr>
+        <w:t xml:space="preserve">.</w:t>
+      </w:r>
       <w:r/>
       <w:r/>
     </w:p>
     <w:p>
       <w:pPr>
-        <w:pStyle w:val="933"/>
-        <w:pBdr/>
-        <w:spacing/>
-        <w:ind/>
-        <w:rPr>
-          <w:color w:val="ff0000"/>
-        </w:rPr>
-      </w:pPr>
-      <w:r/>
-      <w:r>
-        <w:rPr>
+        <w:pBdr/>
+        <w:spacing/>
+        <w:ind/>
+        <w:rPr>
+          <w:highlight w:val="none"/>
+        </w:rPr>
+      </w:pPr>
+      <w:r>
+        <w:rPr>
+          <w:b/>
           <w:rtl w:val="0"/>
         </w:rPr>
-        <w:t xml:space="preserve">3.2.1.2 [RNF001.03] </w:t>
-      </w:r>
-      <w:r>
-        <w:t xml:space="preserve">Arquitetura</w:t>
-      </w:r>
-      <w:r>
-        <w:rPr>
-          <w:color w:val="ff0000"/>
-        </w:rPr>
-      </w:r>
-    </w:p>
-    <w:p>
-      <w:pPr>
-        <w:pBdr/>
-        <w:spacing/>
-        <w:ind/>
-        <w:rPr/>
-      </w:pPr>
-      <w:r>
-        <w:rPr>
-          <w:rtl w:val="0"/>
-        </w:rPr>
+        <w:t xml:space="preserve">Descrição:</w:t>
+      </w:r>
+      <w:r>
+        <w:t xml:space="preserve"> </w:t>
+      </w:r>
+      <w:r>
+        <w:t xml:space="preserve"> A troca de mensagens entre os micros serviços deve ser feita utilizando o broker RabbiMQ.</w:t>
       </w:r>
       <w:r/>
       <w:r/>
     </w:p>
     <w:p>
       <w:pPr>
+        <w:pStyle w:val="933"/>
+        <w:pBdr/>
+        <w:spacing/>
+        <w:ind/>
+        <w:rPr>
+          <w:highlight w:val="none"/>
+        </w:rPr>
+      </w:pPr>
+      <w:r>
+        <w:rPr>
+          <w:color w:val="000000" w:themeColor="text1"/>
+          <w:highlight w:val="none"/>
+        </w:rPr>
+      </w:r>
+      <w:r>
+        <w:rPr>
+          <w:color w:val="000000" w:themeColor="text1"/>
+          <w:highlight w:val="none"/>
+        </w:rPr>
+      </w:r>
+    </w:p>
+    <w:p>
+      <w:pPr>
+        <w:pStyle w:val="933"/>
+        <w:pBdr/>
+        <w:spacing/>
+        <w:ind/>
+        <w:rPr>
+          <w:color w:val="000000" w:themeColor="text1"/>
+          <w:highlight w:val="none"/>
+        </w:rPr>
+      </w:pPr>
+      <w:r>
+        <w:rPr>
+          <w:rtl w:val="0"/>
+        </w:rPr>
+        <w:t xml:space="preserve">3.2.1.5 [RNF001.05] </w:t>
+      </w:r>
+      <w:r>
+        <w:rPr>
+          <w:color w:val="000000" w:themeColor="text1"/>
+        </w:rPr>
+        <w:t xml:space="preserve">Log agregation</w:t>
+      </w:r>
+      <w:r>
+        <w:rPr>
+          <w:highlight w:val="none"/>
+        </w:rPr>
+      </w:r>
+    </w:p>
+    <w:p>
+      <w:pPr>
         <w:pBdr/>
         <w:spacing/>
         <w:ind/>
@@ -10198,25 +10659,8 @@
       </w:pPr>
       <w:r>
         <w:rPr>
-          <w:b/>
           <w:rtl w:val="0"/>
         </w:rPr>
-        <w:t xml:space="preserve">Prioridade:</w:t>
-      </w:r>
-      <w:r>
-        <w:rPr>
-          <w:rtl w:val="0"/>
-        </w:rPr>
-        <w:t xml:space="preserve"> </w:t>
-      </w:r>
-      <w:r>
-        <w:t xml:space="preserve">Essencial</w:t>
-      </w:r>
-      <w:r>
-        <w:rPr>
-          <w:rtl w:val="0"/>
-        </w:rPr>
-        <w:t xml:space="preserve">.</w:t>
       </w:r>
       <w:r/>
       <w:r/>
@@ -10233,13 +10677,16 @@
           <w:b/>
           <w:rtl w:val="0"/>
         </w:rPr>
-        <w:t xml:space="preserve">Descrição:</w:t>
-      </w:r>
-      <w:r>
+        <w:t xml:space="preserve">Prioridade:</w:t>
+      </w:r>
+      <w:r>
+        <w:rPr>
+          <w:rtl w:val="0"/>
+        </w:rPr>
         <w:t xml:space="preserve"> </w:t>
       </w:r>
       <w:r>
-        <w:t xml:space="preserve"> O backend do sistema deve ser elaborado utilizando a arquitetura de microserviços</w:t>
+        <w:t xml:space="preserve">Essencial</w:t>
       </w:r>
       <w:r>
         <w:rPr>
@@ -10259,6 +10706,156 @@
       </w:pPr>
       <w:r>
         <w:rPr>
+          <w:b/>
+          <w:rtl w:val="0"/>
+        </w:rPr>
+        <w:t xml:space="preserve">Descrição:</w:t>
+      </w:r>
+      <w:r>
+        <w:t xml:space="preserve"> </w:t>
+      </w:r>
+      <w:r>
+        <w:t xml:space="preserve"> Os logs gerados pelos micros serviços devem ser centralizados utilizando o log agragation Elasticsearch.</w:t>
+      </w:r>
+      <w:r/>
+      <w:r/>
+    </w:p>
+    <w:p>
+      <w:pPr>
+        <w:pBdr/>
+        <w:spacing/>
+        <w:ind/>
+        <w:rPr/>
+      </w:pPr>
+      <w:r/>
+      <w:r/>
+    </w:p>
+    <w:p>
+      <w:pPr>
+        <w:pStyle w:val="933"/>
+        <w:pBdr/>
+        <w:spacing/>
+        <w:ind/>
+        <w:rPr>
+          <w:color w:val="000000" w:themeColor="text1"/>
+          <w:highlight w:val="none"/>
+        </w:rPr>
+      </w:pPr>
+      <w:r>
+        <w:rPr>
+          <w:rtl w:val="0"/>
+        </w:rPr>
+        <w:t xml:space="preserve">3.2.1.6 [RNF001.06] </w:t>
+      </w:r>
+      <w:r>
+        <w:rPr>
+          <w:color w:val="000000" w:themeColor="text1"/>
+        </w:rPr>
+        <w:t xml:space="preserve">Banco de dados</w:t>
+      </w:r>
+      <w:r>
+        <w:rPr>
+          <w:color w:val="000000" w:themeColor="text1"/>
+          <w:highlight w:val="none"/>
+        </w:rPr>
+      </w:r>
+      <w:r>
+        <w:rPr>
+          <w:color w:val="000000" w:themeColor="text1"/>
+          <w:highlight w:val="none"/>
+        </w:rPr>
+      </w:r>
+    </w:p>
+    <w:p>
+      <w:pPr>
+        <w:pBdr/>
+        <w:spacing/>
+        <w:ind/>
+        <w:rPr/>
+      </w:pPr>
+      <w:r>
+        <w:rPr>
+          <w:rtl w:val="0"/>
+        </w:rPr>
+      </w:r>
+      <w:r/>
+      <w:r/>
+    </w:p>
+    <w:p>
+      <w:pPr>
+        <w:pBdr/>
+        <w:spacing/>
+        <w:ind/>
+        <w:rPr/>
+      </w:pPr>
+      <w:r>
+        <w:rPr>
+          <w:b/>
+          <w:rtl w:val="0"/>
+        </w:rPr>
+        <w:t xml:space="preserve">Prioridade:</w:t>
+      </w:r>
+      <w:r>
+        <w:rPr>
+          <w:rtl w:val="0"/>
+        </w:rPr>
+        <w:t xml:space="preserve"> </w:t>
+      </w:r>
+      <w:r>
+        <w:t xml:space="preserve">Essencial</w:t>
+      </w:r>
+      <w:r>
+        <w:rPr>
+          <w:rtl w:val="0"/>
+        </w:rPr>
+        <w:t xml:space="preserve">.</w:t>
+      </w:r>
+      <w:r/>
+      <w:r/>
+    </w:p>
+    <w:p>
+      <w:pPr>
+        <w:pBdr/>
+        <w:spacing/>
+        <w:ind/>
+        <w:rPr/>
+      </w:pPr>
+      <w:r>
+        <w:rPr>
+          <w:b/>
+          <w:rtl w:val="0"/>
+        </w:rPr>
+        <w:t xml:space="preserve">Descrição:</w:t>
+      </w:r>
+      <w:r>
+        <w:t xml:space="preserve"> </w:t>
+      </w:r>
+      <w:r>
+        <w:t xml:space="preserve"> O banco de dados do projeto deve ser o PostgreSQL na versão 16.</w:t>
+      </w:r>
+      <w:r/>
+      <w:r/>
+      <w:r>
+        <w:rPr>
+          <w:highlight w:val="none"/>
+        </w:rPr>
+      </w:r>
+      <w:r>
+        <w:rPr>
+          <w:highlight w:val="none"/>
+        </w:rPr>
+      </w:r>
+      <w:r/>
+    </w:p>
+    <w:p>
+      <w:pPr>
+        <w:pBdr/>
+        <w:spacing/>
+        <w:ind/>
+        <w:rPr/>
+      </w:pPr>
+      <w:r>
+        <w:rPr>
           <w:rtl w:val="0"/>
         </w:rPr>
       </w:r>
@@ -10739,6 +11336,11 @@
       </w:r>
       <w:r>
         <w:br w:type="page" w:clear="all"/>
+      </w:r>
+      <w:r>
+        <w:rPr>
+          <w:highlight w:val="none"/>
+        </w:rPr>
       </w:r>
       <w:r>
         <w:rPr>
@@ -14597,6 +15199,428 @@
       <w:suff w:val="tab"/>
     </w:lvl>
   </w:abstractNum>
+  <w:abstractNum w:abstractNumId="5">
+    <w:lvl w:ilvl="0">
+      <w:isLgl w:val="false"/>
+      <w:lvlJc w:val="left"/>
+      <w:lvlText w:val="–"/>
+      <w:numFmt w:val="bullet"/>
+      <w:pPr>
+        <w:pBdr/>
+        <w:spacing/>
+        <w:ind w:hanging="360" w:left="709"/>
+      </w:pPr>
+      <w:rPr>
+        <w:rFonts w:hint="default" w:ascii="Arial" w:hAnsi="Arial" w:eastAsia="Arial" w:cs="Arial"/>
+      </w:rPr>
+      <w:start w:val="1"/>
+      <w:suff w:val="tab"/>
+    </w:lvl>
+    <w:lvl w:ilvl="1">
+      <w:isLgl w:val="false"/>
+      <w:lvlJc w:val="left"/>
+      <w:lvlText w:val="o"/>
+      <w:numFmt w:val="bullet"/>
+      <w:pPr>
+        <w:pBdr/>
+        <w:spacing/>
+        <w:ind w:hanging="360" w:left="1429"/>
+      </w:pPr>
+      <w:rPr>
+        <w:rFonts w:hint="default" w:ascii="Courier New" w:hAnsi="Courier New" w:eastAsia="Courier New" w:cs="Courier New"/>
+      </w:rPr>
+      <w:start w:val="1"/>
+      <w:suff w:val="tab"/>
+    </w:lvl>
+    <w:lvl w:ilvl="2">
+      <w:isLgl w:val="false"/>
+      <w:lvlJc w:val="left"/>
+      <w:lvlText w:val="§"/>
+      <w:numFmt w:val="bullet"/>
+      <w:pPr>
+        <w:pBdr/>
+        <w:spacing/>
+        <w:ind w:hanging="360" w:left="2149"/>
+      </w:pPr>
+      <w:rPr>
+        <w:rFonts w:hint="default" w:ascii="Wingdings" w:hAnsi="Wingdings" w:eastAsia="Wingdings" w:cs="Wingdings"/>
+      </w:rPr>
+      <w:start w:val="1"/>
+      <w:suff w:val="tab"/>
+    </w:lvl>
+    <w:lvl w:ilvl="3">
+      <w:isLgl w:val="false"/>
+      <w:lvlJc w:val="left"/>
+      <w:lvlText w:val="·"/>
+      <w:numFmt w:val="bullet"/>
+      <w:pPr>
+        <w:pBdr/>
+        <w:spacing/>
+        <w:ind w:hanging="360" w:left="2869"/>
+      </w:pPr>
+      <w:rPr>
+        <w:rFonts w:hint="default" w:ascii="Symbol" w:hAnsi="Symbol" w:eastAsia="Symbol" w:cs="Symbol"/>
+      </w:rPr>
+      <w:start w:val="1"/>
+      <w:suff w:val="tab"/>
+    </w:lvl>
+    <w:lvl w:ilvl="4">
+      <w:isLgl w:val="false"/>
+      <w:lvlJc w:val="left"/>
+      <w:lvlText w:val="o"/>
+      <w:numFmt w:val="bullet"/>
+      <w:pPr>
+        <w:pBdr/>
+        <w:spacing/>
+        <w:ind w:hanging="360" w:left="3589"/>
+      </w:pPr>
+      <w:rPr>
+        <w:rFonts w:hint="default" w:ascii="Courier New" w:hAnsi="Courier New" w:eastAsia="Courier New" w:cs="Courier New"/>
+      </w:rPr>
+      <w:start w:val="1"/>
+      <w:suff w:val="tab"/>
+    </w:lvl>
+    <w:lvl w:ilvl="5">
+      <w:isLgl w:val="false"/>
+      <w:lvlJc w:val="left"/>
+      <w:lvlText w:val="§"/>
+      <w:numFmt w:val="bullet"/>
+      <w:pPr>
+        <w:pBdr/>
+        <w:spacing/>
+        <w:ind w:hanging="360" w:left="4309"/>
+      </w:pPr>
+      <w:rPr>
+        <w:rFonts w:hint="default" w:ascii="Wingdings" w:hAnsi="Wingdings" w:eastAsia="Wingdings" w:cs="Wingdings"/>
+      </w:rPr>
+      <w:start w:val="1"/>
+      <w:suff w:val="tab"/>
+    </w:lvl>
+    <w:lvl w:ilvl="6">
+      <w:isLgl w:val="false"/>
+      <w:lvlJc w:val="left"/>
+      <w:lvlText w:val="·"/>
+      <w:numFmt w:val="bullet"/>
+      <w:pPr>
+        <w:pBdr/>
+        <w:spacing/>
+        <w:ind w:hanging="360" w:left="5029"/>
+      </w:pPr>
+      <w:rPr>
+        <w:rFonts w:hint="default" w:ascii="Symbol" w:hAnsi="Symbol" w:eastAsia="Symbol" w:cs="Symbol"/>
+      </w:rPr>
+      <w:start w:val="1"/>
+      <w:suff w:val="tab"/>
+    </w:lvl>
+    <w:lvl w:ilvl="7">
+      <w:isLgl w:val="false"/>
+      <w:lvlJc w:val="left"/>
+      <w:lvlText w:val="o"/>
+      <w:numFmt w:val="bullet"/>
+      <w:pPr>
+        <w:pBdr/>
+        <w:spacing/>
+        <w:ind w:hanging="360" w:left="5749"/>
+      </w:pPr>
+      <w:rPr>
+        <w:rFonts w:hint="default" w:ascii="Courier New" w:hAnsi="Courier New" w:eastAsia="Courier New" w:cs="Courier New"/>
+      </w:rPr>
+      <w:start w:val="1"/>
+      <w:suff w:val="tab"/>
+    </w:lvl>
+    <w:lvl w:ilvl="8">
+      <w:isLgl w:val="false"/>
+      <w:lvlJc w:val="left"/>
+      <w:lvlText w:val="§"/>
+      <w:numFmt w:val="bullet"/>
+      <w:pPr>
+        <w:pBdr/>
+        <w:spacing/>
+        <w:ind w:hanging="360" w:left="6469"/>
+      </w:pPr>
+      <w:rPr>
+        <w:rFonts w:hint="default" w:ascii="Wingdings" w:hAnsi="Wingdings" w:eastAsia="Wingdings" w:cs="Wingdings"/>
+      </w:rPr>
+      <w:start w:val="1"/>
+      <w:suff w:val="tab"/>
+    </w:lvl>
+  </w:abstractNum>
+  <w:abstractNum w:abstractNumId="6">
+    <w:lvl w:ilvl="0">
+      <w:isLgl w:val="false"/>
+      <w:lvlJc w:val="left"/>
+      <w:lvlText w:val="·"/>
+      <w:numFmt w:val="bullet"/>
+      <w:pPr>
+        <w:pBdr/>
+        <w:spacing/>
+        <w:ind w:hanging="360" w:left="709"/>
+      </w:pPr>
+      <w:rPr>
+        <w:rFonts w:hint="default" w:ascii="Symbol" w:hAnsi="Symbol" w:eastAsia="Symbol" w:cs="Symbol"/>
+      </w:rPr>
+      <w:start w:val="1"/>
+      <w:suff w:val="tab"/>
+    </w:lvl>
+    <w:lvl w:ilvl="1">
+      <w:isLgl w:val="false"/>
+      <w:lvlJc w:val="left"/>
+      <w:lvlText w:val="%2."/>
+      <w:numFmt w:val="lowerLetter"/>
+      <w:pPr>
+        <w:pBdr/>
+        <w:spacing/>
+        <w:ind w:hanging="360" w:left="1429"/>
+      </w:pPr>
+      <w:rPr/>
+      <w:start w:val="1"/>
+      <w:suff w:val="tab"/>
+    </w:lvl>
+    <w:lvl w:ilvl="2">
+      <w:isLgl w:val="false"/>
+      <w:lvlJc w:val="right"/>
+      <w:lvlText w:val="%3."/>
+      <w:numFmt w:val="lowerRoman"/>
+      <w:pPr>
+        <w:pBdr/>
+        <w:spacing/>
+        <w:ind w:hanging="180" w:left="2149"/>
+      </w:pPr>
+      <w:rPr/>
+      <w:start w:val="1"/>
+      <w:suff w:val="tab"/>
+    </w:lvl>
+    <w:lvl w:ilvl="3">
+      <w:isLgl w:val="false"/>
+      <w:lvlJc w:val="left"/>
+      <w:lvlText w:val="%4."/>
+      <w:numFmt w:val="decimal"/>
+      <w:pPr>
+        <w:pBdr/>
+        <w:spacing/>
+        <w:ind w:hanging="360" w:left="2869"/>
+      </w:pPr>
+      <w:rPr/>
+      <w:start w:val="1"/>
+      <w:suff w:val="tab"/>
+    </w:lvl>
+    <w:lvl w:ilvl="4">
+      <w:isLgl w:val="false"/>
+      <w:lvlJc w:val="left"/>
+      <w:lvlText w:val="%5."/>
+      <w:numFmt w:val="lowerLetter"/>
+      <w:pPr>
+        <w:pBdr/>
+        <w:spacing/>
+        <w:ind w:hanging="360" w:left="3589"/>
+      </w:pPr>
+      <w:rPr/>
+      <w:start w:val="1"/>
+      <w:suff w:val="tab"/>
+    </w:lvl>
+    <w:lvl w:ilvl="5">
+      <w:isLgl w:val="false"/>
+      <w:lvlJc w:val="right"/>
+      <w:lvlText w:val="%6."/>
+      <w:numFmt w:val="lowerRoman"/>
+      <w:pPr>
+        <w:pBdr/>
+        <w:spacing/>
+        <w:ind w:hanging="180" w:left="4309"/>
+      </w:pPr>
+      <w:rPr/>
+      <w:start w:val="1"/>
+      <w:suff w:val="tab"/>
+    </w:lvl>
+    <w:lvl w:ilvl="6">
+      <w:isLgl w:val="false"/>
+      <w:lvlJc w:val="left"/>
+      <w:lvlText w:val="%7."/>
+      <w:numFmt w:val="decimal"/>
+      <w:pPr>
+        <w:pBdr/>
+        <w:spacing/>
+        <w:ind w:hanging="360" w:left="5029"/>
+      </w:pPr>
+      <w:rPr/>
+      <w:start w:val="1"/>
+      <w:suff w:val="tab"/>
+    </w:lvl>
+    <w:lvl w:ilvl="7">
+      <w:isLgl w:val="false"/>
+      <w:lvlJc w:val="left"/>
+      <w:lvlText w:val="%8."/>
+      <w:numFmt w:val="lowerLetter"/>
+      <w:pPr>
+        <w:pBdr/>
+        <w:spacing/>
+        <w:ind w:hanging="360" w:left="5749"/>
+      </w:pPr>
+      <w:rPr/>
+      <w:start w:val="1"/>
+      <w:suff w:val="tab"/>
+    </w:lvl>
+    <w:lvl w:ilvl="8">
+      <w:isLgl w:val="false"/>
+      <w:lvlJc w:val="right"/>
+      <w:lvlText w:val="%9."/>
+      <w:numFmt w:val="lowerRoman"/>
+      <w:pPr>
+        <w:pBdr/>
+        <w:spacing/>
+        <w:ind w:hanging="180" w:left="6469"/>
+      </w:pPr>
+      <w:rPr/>
+      <w:start w:val="1"/>
+      <w:suff w:val="tab"/>
+    </w:lvl>
+  </w:abstractNum>
+  <w:abstractNum w:abstractNumId="7">
+    <w:lvl w:ilvl="0">
+      <w:isLgl w:val="false"/>
+      <w:lvlJc w:val="left"/>
+      <w:lvlText w:val="·"/>
+      <w:numFmt w:val="bullet"/>
+      <w:pPr>
+        <w:pBdr/>
+        <w:spacing/>
+        <w:ind w:hanging="360" w:left="709"/>
+      </w:pPr>
+      <w:rPr>
+        <w:rFonts w:hint="default" w:ascii="Symbol" w:hAnsi="Symbol" w:eastAsia="Symbol" w:cs="Symbol"/>
+      </w:rPr>
+      <w:start w:val="1"/>
+      <w:suff w:val="tab"/>
+    </w:lvl>
+    <w:lvl w:ilvl="1">
+      <w:isLgl w:val="false"/>
+      <w:lvlJc w:val="left"/>
+      <w:lvlText w:val="o"/>
+      <w:numFmt w:val="bullet"/>
+      <w:pPr>
+        <w:pBdr/>
+        <w:spacing/>
+        <w:ind w:hanging="360" w:left="1440"/>
+      </w:pPr>
+      <w:rPr>
+        <w:rFonts w:hint="default" w:ascii="Courier New" w:hAnsi="Courier New" w:eastAsia="Courier New" w:cs="Courier New"/>
+      </w:rPr>
+      <w:start w:val="1"/>
+      <w:suff w:val="tab"/>
+    </w:lvl>
+    <w:lvl w:ilvl="2">
+      <w:isLgl w:val="false"/>
+      <w:lvlJc w:val="left"/>
+      <w:lvlText w:val="§"/>
+      <w:numFmt w:val="bullet"/>
+      <w:pPr>
+        <w:pBdr/>
+        <w:spacing/>
+        <w:ind w:hanging="360" w:left="2160"/>
+      </w:pPr>
+      <w:rPr>
+        <w:rFonts w:hint="default" w:ascii="Wingdings" w:hAnsi="Wingdings" w:eastAsia="Wingdings" w:cs="Wingdings"/>
+      </w:rPr>
+      <w:start w:val="1"/>
+      <w:suff w:val="tab"/>
+    </w:lvl>
+    <w:lvl w:ilvl="3">
+      <w:isLgl w:val="false"/>
+      <w:lvlJc w:val="left"/>
+      <w:lvlText w:val="·"/>
+      <w:numFmt w:val="bullet"/>
+      <w:pPr>
+        <w:pBdr/>
+        <w:spacing/>
+        <w:ind w:hanging="360" w:left="2880"/>
+      </w:pPr>
+      <w:rPr>
+        <w:rFonts w:hint="default" w:ascii="Symbol" w:hAnsi="Symbol" w:eastAsia="Symbol" w:cs="Symbol"/>
+      </w:rPr>
+      <w:start w:val="1"/>
+      <w:suff w:val="tab"/>
+    </w:lvl>
+    <w:lvl w:ilvl="4">
+      <w:isLgl w:val="false"/>
+      <w:lvlJc w:val="left"/>
+      <w:lvlText w:val="o"/>
+      <w:numFmt w:val="bullet"/>
+      <w:pPr>
+        <w:pBdr/>
+        <w:spacing/>
+        <w:ind w:hanging="360" w:left="3600"/>
+      </w:pPr>
+      <w:rPr>
+        <w:rFonts w:hint="default" w:ascii="Courier New" w:hAnsi="Courier New" w:eastAsia="Courier New" w:cs="Courier New"/>
+      </w:rPr>
+      <w:start w:val="1"/>
+      <w:suff w:val="tab"/>
+    </w:lvl>
+    <w:lvl w:ilvl="5">
+      <w:isLgl w:val="false"/>
+      <w:lvlJc w:val="left"/>
+      <w:lvlText w:val="§"/>
+      <w:numFmt w:val="bullet"/>
+      <w:pPr>
+        <w:pBdr/>
+        <w:spacing/>
+        <w:ind w:hanging="360" w:left="4320"/>
+      </w:pPr>
+      <w:rPr>
+        <w:rFonts w:hint="default" w:ascii="Wingdings" w:hAnsi="Wingdings" w:eastAsia="Wingdings" w:cs="Wingdings"/>
+      </w:rPr>
+      <w:start w:val="1"/>
+      <w:suff w:val="tab"/>
+    </w:lvl>
+    <w:lvl w:ilvl="6">
+      <w:isLgl w:val="false"/>
+      <w:lvlJc w:val="left"/>
+      <w:lvlText w:val="·"/>
+      <w:numFmt w:val="bullet"/>
+      <w:pPr>
+        <w:pBdr/>
+        <w:spacing/>
+        <w:ind w:hanging="360" w:left="5040"/>
+      </w:pPr>
+      <w:rPr>
+        <w:rFonts w:hint="default" w:ascii="Symbol" w:hAnsi="Symbol" w:eastAsia="Symbol" w:cs="Symbol"/>
+      </w:rPr>
+      <w:start w:val="1"/>
+      <w:suff w:val="tab"/>
+    </w:lvl>
+    <w:lvl w:ilvl="7">
+      <w:isLgl w:val="false"/>
+      <w:lvlJc w:val="left"/>
+      <w:lvlText w:val="o"/>
+      <w:numFmt w:val="bullet"/>
+      <w:pPr>
+        <w:pBdr/>
+        <w:spacing/>
+        <w:ind w:hanging="360" w:left="5760"/>
+      </w:pPr>
+      <w:rPr>
+        <w:rFonts w:hint="default" w:ascii="Courier New" w:hAnsi="Courier New" w:eastAsia="Courier New" w:cs="Courier New"/>
+      </w:rPr>
+      <w:start w:val="1"/>
+      <w:suff w:val="tab"/>
+    </w:lvl>
+    <w:lvl w:ilvl="8">
+      <w:isLgl w:val="false"/>
+      <w:lvlJc w:val="left"/>
+      <w:lvlText w:val="§"/>
+      <w:numFmt w:val="bullet"/>
+      <w:pPr>
+        <w:pBdr/>
+        <w:spacing/>
+        <w:ind w:hanging="360" w:left="6480"/>
+      </w:pPr>
+      <w:rPr>
+        <w:rFonts w:hint="default" w:ascii="Wingdings" w:hAnsi="Wingdings" w:eastAsia="Wingdings" w:cs="Wingdings"/>
+      </w:rPr>
+      <w:start w:val="1"/>
+      <w:suff w:val="tab"/>
+    </w:lvl>
+  </w:abstractNum>
   <w:num w:numId="1">
     <w:abstractNumId w:val="0"/>
   </w:num>
@@ -14611,6 +15635,15 @@
   </w:num>
   <w:num w:numId="5">
     <w:abstractNumId w:val="4"/>
+  </w:num>
+  <w:num w:numId="6">
+    <w:abstractNumId w:val="5"/>
+  </w:num>
+  <w:num w:numId="7">
+    <w:abstractNumId w:val="6"/>
+  </w:num>
+  <w:num w:numId="8">
+    <w:abstractNumId w:val="7"/>
   </w:num>
 </w:numbering>
 </file>

</xml_diff>

<commit_message>
Documentacao: Adicionado requisito não funcional RNF001.07
</commit_message>
<xml_diff>
--- a/documentation/Especificacao_de_Requisitos_de_Software.docx
+++ b/documentation/Especificacao_de_Requisitos_de_Software.docx
@@ -1055,7 +1055,7 @@
     </w:p>
     <w:tbl>
       <w:tblPr>
-        <w:tblStyle w:val="938"/>
+        <w:tblStyle w:val="944"/>
         <w:tblW w:w="9060" w:type="dxa"/>
         <w:tblBorders>
           <w:top w:val="single" w:color="000000" w:sz="8" w:space="0"/>
@@ -5807,7 +5807,7 @@
     </w:p>
     <w:p>
       <w:pPr>
-        <w:pStyle w:val="930"/>
+        <w:pStyle w:val="936"/>
         <w:pBdr/>
         <w:spacing/>
         <w:ind/>
@@ -5850,7 +5850,7 @@
     </w:p>
     <w:p>
       <w:pPr>
-        <w:pStyle w:val="931"/>
+        <w:pStyle w:val="937"/>
         <w:pBdr/>
         <w:spacing/>
         <w:ind/>
@@ -5975,7 +5975,7 @@
     </w:p>
     <w:p>
       <w:pPr>
-        <w:pStyle w:val="931"/>
+        <w:pStyle w:val="937"/>
         <w:pBdr/>
         <w:spacing/>
         <w:ind/>
@@ -6095,7 +6095,7 @@
     </w:p>
     <w:p>
       <w:pPr>
-        <w:pStyle w:val="931"/>
+        <w:pStyle w:val="937"/>
         <w:pBdr/>
         <w:spacing/>
         <w:ind/>
@@ -6129,7 +6129,7 @@
     </w:p>
     <w:p>
       <w:pPr>
-        <w:pStyle w:val="932"/>
+        <w:pStyle w:val="938"/>
         <w:pBdr/>
         <w:spacing/>
         <w:ind/>
@@ -6609,7 +6609,7 @@
     </w:p>
     <w:p>
       <w:pPr>
-        <w:pStyle w:val="932"/>
+        <w:pStyle w:val="938"/>
         <w:pBdr/>
         <w:spacing/>
         <w:ind/>
@@ -6712,7 +6712,7 @@
     </w:p>
     <w:tbl>
       <w:tblPr>
-        <w:tblStyle w:val="939"/>
+        <w:tblStyle w:val="945"/>
         <w:tblW w:w="9600" w:type="dxa"/>
         <w:tblBorders>
           <w:top w:val="single" w:color="000000" w:sz="8" w:space="0"/>
@@ -7047,7 +7047,7 @@
     </w:p>
     <w:p>
       <w:pPr>
-        <w:pStyle w:val="932"/>
+        <w:pStyle w:val="938"/>
         <w:pBdr/>
         <w:spacing/>
         <w:ind/>
@@ -7081,7 +7081,7 @@
     </w:p>
     <w:tbl>
       <w:tblPr>
-        <w:tblStyle w:val="940"/>
+        <w:tblStyle w:val="946"/>
         <w:tblW w:w="9585" w:type="dxa"/>
         <w:tblBorders>
           <w:top w:val="single" w:color="000000" w:sz="8" w:space="0"/>
@@ -7548,7 +7548,7 @@
     </w:p>
     <w:p>
       <w:pPr>
-        <w:pStyle w:val="931"/>
+        <w:pStyle w:val="937"/>
         <w:pBdr/>
         <w:spacing/>
         <w:ind/>
@@ -7640,7 +7640,7 @@
     </w:p>
     <w:p>
       <w:pPr>
-        <w:pStyle w:val="930"/>
+        <w:pStyle w:val="936"/>
         <w:pBdr/>
         <w:spacing/>
         <w:ind/>
@@ -7692,7 +7692,7 @@
     </w:p>
     <w:p>
       <w:pPr>
-        <w:pStyle w:val="931"/>
+        <w:pStyle w:val="937"/>
         <w:pBdr/>
         <w:spacing/>
         <w:ind/>
@@ -7870,7 +7870,7 @@
     </w:p>
     <w:p>
       <w:pPr>
-        <w:pStyle w:val="931"/>
+        <w:pStyle w:val="937"/>
         <w:pBdr/>
         <w:spacing/>
         <w:ind/>
@@ -7920,7 +7920,7 @@
     </w:p>
     <w:p>
       <w:pPr>
-        <w:pStyle w:val="902"/>
+        <w:pStyle w:val="908"/>
         <w:numPr>
           <w:ilvl w:val="0"/>
           <w:numId w:val="1"/>
@@ -7951,7 +7951,7 @@
     </w:p>
     <w:p>
       <w:pPr>
-        <w:pStyle w:val="902"/>
+        <w:pStyle w:val="908"/>
         <w:numPr>
           <w:ilvl w:val="1"/>
           <w:numId w:val="1"/>
@@ -7982,7 +7982,7 @@
     </w:p>
     <w:p>
       <w:pPr>
-        <w:pStyle w:val="902"/>
+        <w:pStyle w:val="908"/>
         <w:numPr>
           <w:ilvl w:val="1"/>
           <w:numId w:val="1"/>
@@ -8013,7 +8013,7 @@
     </w:p>
     <w:p>
       <w:pPr>
-        <w:pStyle w:val="902"/>
+        <w:pStyle w:val="908"/>
         <w:numPr>
           <w:ilvl w:val="1"/>
           <w:numId w:val="1"/>
@@ -8045,7 +8045,7 @@
     </w:p>
     <w:p>
       <w:pPr>
-        <w:pStyle w:val="902"/>
+        <w:pStyle w:val="908"/>
         <w:numPr>
           <w:ilvl w:val="0"/>
           <w:numId w:val="2"/>
@@ -8083,7 +8083,7 @@
     </w:p>
     <w:p>
       <w:pPr>
-        <w:pStyle w:val="902"/>
+        <w:pStyle w:val="908"/>
         <w:numPr>
           <w:ilvl w:val="1"/>
           <w:numId w:val="2"/>
@@ -8114,7 +8114,7 @@
     </w:p>
     <w:p>
       <w:pPr>
-        <w:pStyle w:val="902"/>
+        <w:pStyle w:val="908"/>
         <w:numPr>
           <w:ilvl w:val="1"/>
           <w:numId w:val="2"/>
@@ -8145,7 +8145,7 @@
     </w:p>
     <w:p>
       <w:pPr>
-        <w:pStyle w:val="902"/>
+        <w:pStyle w:val="908"/>
         <w:numPr>
           <w:ilvl w:val="1"/>
           <w:numId w:val="2"/>
@@ -8177,7 +8177,7 @@
     </w:p>
     <w:p>
       <w:pPr>
-        <w:pStyle w:val="902"/>
+        <w:pStyle w:val="908"/>
         <w:numPr>
           <w:ilvl w:val="0"/>
           <w:numId w:val="1"/>
@@ -8209,7 +8209,7 @@
     </w:p>
     <w:p>
       <w:pPr>
-        <w:pStyle w:val="902"/>
+        <w:pStyle w:val="908"/>
         <w:numPr>
           <w:ilvl w:val="1"/>
           <w:numId w:val="3"/>
@@ -8240,7 +8240,7 @@
     </w:p>
     <w:p>
       <w:pPr>
-        <w:pStyle w:val="902"/>
+        <w:pStyle w:val="908"/>
         <w:numPr>
           <w:ilvl w:val="1"/>
           <w:numId w:val="3"/>
@@ -8271,7 +8271,7 @@
     </w:p>
     <w:p>
       <w:pPr>
-        <w:pStyle w:val="902"/>
+        <w:pStyle w:val="908"/>
         <w:numPr>
           <w:ilvl w:val="1"/>
           <w:numId w:val="3"/>
@@ -8303,7 +8303,7 @@
     </w:p>
     <w:p>
       <w:pPr>
-        <w:pStyle w:val="902"/>
+        <w:pStyle w:val="908"/>
         <w:numPr>
           <w:ilvl w:val="0"/>
           <w:numId w:val="3"/>
@@ -8335,7 +8335,7 @@
     </w:p>
     <w:p>
       <w:pPr>
-        <w:pStyle w:val="902"/>
+        <w:pStyle w:val="908"/>
         <w:numPr>
           <w:ilvl w:val="1"/>
           <w:numId w:val="4"/>
@@ -8366,7 +8366,7 @@
     </w:p>
     <w:p>
       <w:pPr>
-        <w:pStyle w:val="902"/>
+        <w:pStyle w:val="908"/>
         <w:numPr>
           <w:ilvl w:val="1"/>
           <w:numId w:val="4"/>
@@ -8397,7 +8397,7 @@
     </w:p>
     <w:p>
       <w:pPr>
-        <w:pStyle w:val="902"/>
+        <w:pStyle w:val="908"/>
         <w:numPr>
           <w:ilvl w:val="1"/>
           <w:numId w:val="4"/>
@@ -8443,7 +8443,7 @@
     </w:p>
     <w:p>
       <w:pPr>
-        <w:pStyle w:val="931"/>
+        <w:pStyle w:val="937"/>
         <w:pBdr/>
         <w:spacing/>
         <w:ind/>
@@ -8477,7 +8477,7 @@
     </w:p>
     <w:p>
       <w:pPr>
-        <w:pStyle w:val="902"/>
+        <w:pStyle w:val="908"/>
         <w:numPr>
           <w:ilvl w:val="0"/>
           <w:numId w:val="5"/>
@@ -8513,7 +8513,7 @@
     </w:p>
     <w:p>
       <w:pPr>
-        <w:pStyle w:val="902"/>
+        <w:pStyle w:val="908"/>
         <w:numPr>
           <w:ilvl w:val="0"/>
           <w:numId w:val="5"/>
@@ -8546,7 +8546,7 @@
     </w:p>
     <w:p>
       <w:pPr>
-        <w:pStyle w:val="902"/>
+        <w:pStyle w:val="908"/>
         <w:numPr>
           <w:ilvl w:val="0"/>
           <w:numId w:val="5"/>
@@ -8579,7 +8579,7 @@
     </w:p>
     <w:p>
       <w:pPr>
-        <w:pStyle w:val="902"/>
+        <w:pStyle w:val="908"/>
         <w:numPr>
           <w:ilvl w:val="0"/>
           <w:numId w:val="5"/>
@@ -8626,7 +8626,7 @@
     </w:p>
     <w:p>
       <w:pPr>
-        <w:pStyle w:val="931"/>
+        <w:pStyle w:val="937"/>
         <w:pBdr/>
         <w:spacing/>
         <w:ind/>
@@ -8682,7 +8682,7 @@
     </w:p>
     <w:p>
       <w:pPr>
-        <w:pStyle w:val="930"/>
+        <w:pStyle w:val="936"/>
         <w:pBdr/>
         <w:spacing/>
         <w:ind/>
@@ -8787,7 +8787,7 @@
     </w:p>
     <w:p>
       <w:pPr>
-        <w:pStyle w:val="931"/>
+        <w:pStyle w:val="937"/>
         <w:pBdr/>
         <w:spacing/>
         <w:ind/>
@@ -8821,7 +8821,7 @@
     </w:p>
     <w:p>
       <w:pPr>
-        <w:pStyle w:val="932"/>
+        <w:pStyle w:val="938"/>
         <w:pBdr/>
         <w:spacing/>
         <w:ind/>
@@ -8872,7 +8872,7 @@
     </w:p>
     <w:p>
       <w:pPr>
-        <w:pStyle w:val="933"/>
+        <w:pStyle w:val="939"/>
         <w:pBdr/>
         <w:spacing/>
         <w:ind/>
@@ -8996,7 +8996,7 @@
     </w:p>
     <w:p>
       <w:pPr>
-        <w:pStyle w:val="933"/>
+        <w:pStyle w:val="939"/>
         <w:pBdr/>
         <w:spacing/>
         <w:ind/>
@@ -9118,7 +9118,7 @@
     </w:p>
     <w:p>
       <w:pPr>
-        <w:pStyle w:val="933"/>
+        <w:pStyle w:val="939"/>
         <w:pBdr/>
         <w:spacing/>
         <w:ind/>
@@ -9279,7 +9279,7 @@
     </w:p>
     <w:p>
       <w:pPr>
-        <w:pStyle w:val="933"/>
+        <w:pStyle w:val="939"/>
         <w:pBdr/>
         <w:spacing/>
         <w:ind/>
@@ -9459,7 +9459,7 @@
     </w:p>
     <w:p>
       <w:pPr>
-        <w:pStyle w:val="933"/>
+        <w:pStyle w:val="939"/>
         <w:pBdr/>
         <w:spacing/>
         <w:ind/>
@@ -9601,7 +9601,7 @@
     </w:p>
     <w:p>
       <w:pPr>
-        <w:pStyle w:val="932"/>
+        <w:pStyle w:val="938"/>
         <w:pBdr/>
         <w:spacing/>
         <w:ind/>
@@ -9653,7 +9653,7 @@
     </w:p>
     <w:p>
       <w:pPr>
-        <w:pStyle w:val="933"/>
+        <w:pStyle w:val="939"/>
         <w:pBdr/>
         <w:spacing/>
         <w:ind/>
@@ -9789,7 +9789,7 @@
     </w:p>
     <w:p>
       <w:pPr>
-        <w:pStyle w:val="931"/>
+        <w:pStyle w:val="937"/>
         <w:pBdr/>
         <w:spacing/>
         <w:ind/>
@@ -9823,7 +9823,7 @@
     </w:p>
     <w:p>
       <w:pPr>
-        <w:pStyle w:val="932"/>
+        <w:pStyle w:val="938"/>
         <w:pBdr/>
         <w:spacing/>
         <w:ind/>
@@ -9865,7 +9865,7 @@
     </w:p>
     <w:p>
       <w:pPr>
-        <w:pStyle w:val="933"/>
+        <w:pStyle w:val="939"/>
         <w:pBdr/>
         <w:spacing/>
         <w:ind/>
@@ -9984,7 +9984,7 @@
       </w:r>
       <w:r>
         <w:rPr>
-          <w:rtl w:val="0"/>
+          <w:highlight w:val="none"/>
         </w:rPr>
       </w:r>
       <w:r>
@@ -10000,12 +10000,17 @@
         <w:ind/>
         <w:rPr/>
       </w:pPr>
+      <w:r>
+        <w:rPr>
+          <w:rtl w:val="0"/>
+        </w:rPr>
+      </w:r>
       <w:r/>
       <w:r/>
     </w:p>
     <w:p>
       <w:pPr>
-        <w:pStyle w:val="933"/>
+        <w:pStyle w:val="939"/>
         <w:pBdr/>
         <w:spacing/>
         <w:ind/>
@@ -10013,6 +10018,7 @@
           <w:color w:val="ff0000"/>
         </w:rPr>
       </w:pPr>
+      <w:r/>
       <w:r>
         <w:rPr>
           <w:rtl w:val="0"/>
@@ -10020,7 +10026,7 @@
         <w:t xml:space="preserve">3.2.1.2 [RNF001.02] </w:t>
       </w:r>
       <w:r>
-        <w:t xml:space="preserve">Framework</w:t>
+        <w:t xml:space="preserve">Gerenciador de dependências</w:t>
       </w:r>
       <w:r>
         <w:rPr>
@@ -10045,6 +10051,7 @@
           <w:rtl w:val="0"/>
         </w:rPr>
       </w:r>
+      <w:r/>
       <w:r/>
     </w:p>
     <w:p>
@@ -10077,43 +10084,169 @@
         <w:t xml:space="preserve">.</w:t>
       </w:r>
       <w:r/>
-    </w:p>
-    <w:p>
-      <w:pPr>
-        <w:pBdr/>
-        <w:spacing/>
-        <w:ind/>
-        <w:rPr>
-          <w:highlight w:val="none"/>
-        </w:rPr>
-      </w:pPr>
-      <w:r>
-        <w:rPr>
-          <w:b/>
-          <w:rtl w:val="0"/>
-        </w:rPr>
-        <w:t xml:space="preserve">Descrição:</w:t>
-      </w:r>
-      <w:r>
-        <w:t xml:space="preserve"> </w:t>
-      </w:r>
-      <w:r>
-        <w:t xml:space="preserve"> O backend do sistema deve ser elaborado utilizando framework Spring  na versão</w:t>
-      </w:r>
-      <w:r>
-        <w:t xml:space="preserve"> 3.3.3</w:t>
-      </w:r>
-      <w:r>
-        <w:rPr>
-          <w:rtl w:val="0"/>
-        </w:rPr>
-        <w:t xml:space="preserve">, utilizando dos seguintes projetos:</w:t>
-      </w:r>
       <w:r/>
     </w:p>
     <w:p>
       <w:pPr>
-        <w:pStyle w:val="902"/>
+        <w:pBdr/>
+        <w:spacing/>
+        <w:ind/>
+        <w:rPr>
+          <w:highlight w:val="none"/>
+        </w:rPr>
+      </w:pPr>
+      <w:r>
+        <w:rPr>
+          <w:b/>
+          <w:rtl w:val="0"/>
+        </w:rPr>
+        <w:t xml:space="preserve">Descrição:</w:t>
+      </w:r>
+      <w:r>
+        <w:t xml:space="preserve"> O backend do sistema deve ser elaborado utilizando o gerenciador de dependência Maven na versão</w:t>
+      </w:r>
+      <w:r>
+        <w:rPr>
+          <w:rtl w:val="0"/>
+        </w:rPr>
+        <w:t xml:space="preserve"> 3.6.8.</w:t>
+      </w:r>
+      <w:r>
+        <w:rPr>
+          <w:highlight w:val="none"/>
+        </w:rPr>
+      </w:r>
+      <w:r>
+        <w:rPr>
+          <w:highlight w:val="none"/>
+        </w:rPr>
+      </w:r>
+    </w:p>
+    <w:p>
+      <w:pPr>
+        <w:pBdr/>
+        <w:spacing/>
+        <w:ind/>
+        <w:rPr/>
+      </w:pPr>
+      <w:r/>
+      <w:r/>
+    </w:p>
+    <w:p>
+      <w:pPr>
+        <w:pStyle w:val="939"/>
+        <w:pBdr/>
+        <w:spacing/>
+        <w:ind/>
+        <w:rPr>
+          <w:color w:val="ff0000"/>
+        </w:rPr>
+      </w:pPr>
+      <w:r>
+        <w:rPr>
+          <w:rtl w:val="0"/>
+        </w:rPr>
+        <w:t xml:space="preserve">3.2.1.3 [RNF001.03] </w:t>
+      </w:r>
+      <w:r>
+        <w:t xml:space="preserve">Framework</w:t>
+      </w:r>
+      <w:r>
+        <w:rPr>
+          <w:color w:val="ff0000"/>
+        </w:rPr>
+      </w:r>
+      <w:r>
+        <w:rPr>
+          <w:color w:val="ff0000"/>
+        </w:rPr>
+      </w:r>
+    </w:p>
+    <w:p>
+      <w:pPr>
+        <w:pBdr/>
+        <w:spacing/>
+        <w:ind/>
+        <w:rPr/>
+      </w:pPr>
+      <w:r>
+        <w:rPr>
+          <w:rtl w:val="0"/>
+        </w:rPr>
+      </w:r>
+      <w:r/>
+    </w:p>
+    <w:p>
+      <w:pPr>
+        <w:pBdr/>
+        <w:spacing/>
+        <w:ind/>
+        <w:rPr/>
+      </w:pPr>
+      <w:r>
+        <w:rPr>
+          <w:b/>
+          <w:rtl w:val="0"/>
+        </w:rPr>
+        <w:t xml:space="preserve">Prioridade:</w:t>
+      </w:r>
+      <w:r>
+        <w:rPr>
+          <w:rtl w:val="0"/>
+        </w:rPr>
+        <w:t xml:space="preserve"> </w:t>
+      </w:r>
+      <w:r>
+        <w:t xml:space="preserve">Essencial</w:t>
+      </w:r>
+      <w:r>
+        <w:rPr>
+          <w:rtl w:val="0"/>
+        </w:rPr>
+        <w:t xml:space="preserve">.</w:t>
+      </w:r>
+      <w:r/>
+    </w:p>
+    <w:p>
+      <w:pPr>
+        <w:pBdr/>
+        <w:spacing/>
+        <w:ind/>
+        <w:rPr>
+          <w:highlight w:val="none"/>
+        </w:rPr>
+      </w:pPr>
+      <w:r>
+        <w:rPr>
+          <w:b/>
+          <w:rtl w:val="0"/>
+        </w:rPr>
+        <w:t xml:space="preserve">Descrição:</w:t>
+      </w:r>
+      <w:r>
+        <w:t xml:space="preserve"> </w:t>
+      </w:r>
+      <w:r>
+        <w:t xml:space="preserve"> O backend do sistema deve ser elaborado utilizando framework Spring  na versão</w:t>
+      </w:r>
+      <w:r>
+        <w:t xml:space="preserve"> 3.3.3</w:t>
+      </w:r>
+      <w:r>
+        <w:rPr>
+          <w:rtl w:val="0"/>
+        </w:rPr>
+        <w:t xml:space="preserve">, utilizando dos seguintes projetos:</w:t>
+      </w:r>
+      <w:r>
+        <w:rPr>
+          <w:highlight w:val="none"/>
+        </w:rPr>
+      </w:r>
+    </w:p>
+    <w:p>
+      <w:pPr>
+        <w:pStyle w:val="908"/>
         <w:numPr>
           <w:ilvl w:val="0"/>
           <w:numId w:val="7"/>
@@ -10134,11 +10267,10 @@
         <w:t xml:space="preserve">do projeto para criar as APIs Restful.</w:t>
       </w:r>
       <w:r/>
-      <w:r/>
     </w:p>
     <w:p>
       <w:pPr>
-        <w:pStyle w:val="902"/>
+        <w:pStyle w:val="908"/>
         <w:numPr>
           <w:ilvl w:val="0"/>
           <w:numId w:val="8"/>
@@ -10159,10 +10291,11 @@
           <w:highlight w:val="none"/>
         </w:rPr>
       </w:r>
+      <w:r/>
     </w:p>
     <w:p>
       <w:pPr>
-        <w:pStyle w:val="902"/>
+        <w:pStyle w:val="908"/>
         <w:numPr>
           <w:ilvl w:val="0"/>
           <w:numId w:val="8"/>
@@ -10183,10 +10316,11 @@
           <w:highlight w:val="none"/>
         </w:rPr>
       </w:r>
+      <w:r/>
     </w:p>
     <w:p>
       <w:pPr>
-        <w:pStyle w:val="902"/>
+        <w:pStyle w:val="908"/>
         <w:numPr>
           <w:ilvl w:val="0"/>
           <w:numId w:val="8"/>
@@ -10207,10 +10341,11 @@
           <w:highlight w:val="none"/>
         </w:rPr>
       </w:r>
+      <w:r/>
     </w:p>
     <w:p>
       <w:pPr>
-        <w:pStyle w:val="902"/>
+        <w:pStyle w:val="908"/>
         <w:numPr>
           <w:ilvl w:val="0"/>
           <w:numId w:val="8"/>
@@ -10231,10 +10366,11 @@
           <w:highlight w:val="none"/>
         </w:rPr>
       </w:r>
+      <w:r/>
     </w:p>
     <w:p>
       <w:pPr>
-        <w:pStyle w:val="902"/>
+        <w:pStyle w:val="908"/>
         <w:numPr>
           <w:ilvl w:val="0"/>
           <w:numId w:val="8"/>
@@ -10255,10 +10391,11 @@
           <w:highlight w:val="none"/>
         </w:rPr>
       </w:r>
+      <w:r/>
     </w:p>
     <w:p>
       <w:pPr>
-        <w:pStyle w:val="902"/>
+        <w:pStyle w:val="908"/>
         <w:numPr>
           <w:ilvl w:val="0"/>
           <w:numId w:val="8"/>
@@ -10279,10 +10416,11 @@
           <w:highlight w:val="none"/>
         </w:rPr>
       </w:r>
+      <w:r/>
     </w:p>
     <w:p>
       <w:pPr>
-        <w:pStyle w:val="902"/>
+        <w:pStyle w:val="908"/>
         <w:numPr>
           <w:ilvl w:val="0"/>
           <w:numId w:val="8"/>
@@ -10303,10 +10441,11 @@
           <w:highlight w:val="none"/>
         </w:rPr>
       </w:r>
+      <w:r/>
     </w:p>
     <w:p>
       <w:pPr>
-        <w:pStyle w:val="902"/>
+        <w:pStyle w:val="908"/>
         <w:numPr>
           <w:ilvl w:val="0"/>
           <w:numId w:val="8"/>
@@ -10327,10 +10466,11 @@
           <w:highlight w:val="none"/>
         </w:rPr>
       </w:r>
+      <w:r/>
     </w:p>
     <w:p>
       <w:pPr>
-        <w:pStyle w:val="902"/>
+        <w:pStyle w:val="908"/>
         <w:numPr>
           <w:ilvl w:val="0"/>
           <w:numId w:val="8"/>
@@ -10352,54 +10492,439 @@
         </w:rPr>
       </w:r>
       <w:r/>
+    </w:p>
+    <w:p>
+      <w:pPr>
+        <w:pBdr/>
+        <w:spacing/>
+        <w:ind/>
+        <w:rPr/>
+      </w:pPr>
+      <w:r>
+        <w:rPr>
+          <w:highlight w:val="none"/>
+        </w:rPr>
+      </w:r>
+      <w:r>
+        <w:rPr>
+          <w:highlight w:val="none"/>
+        </w:rPr>
+      </w:r>
+      <w:r/>
+    </w:p>
+    <w:p>
+      <w:pPr>
+        <w:pStyle w:val="939"/>
+        <w:pBdr/>
+        <w:spacing/>
+        <w:ind/>
+        <w:rPr>
+          <w:color w:val="ff0000"/>
+        </w:rPr>
+      </w:pPr>
+      <w:r>
+        <w:rPr>
+          <w:rtl w:val="0"/>
+        </w:rPr>
+        <w:t xml:space="preserve">3.2.1.4 [RNF001.04] </w:t>
+      </w:r>
+      <w:r>
+        <w:t xml:space="preserve">Arquitetura</w:t>
+      </w:r>
+      <w:r>
+        <w:rPr>
+          <w:color w:val="ff0000"/>
+        </w:rPr>
+      </w:r>
+      <w:r>
+        <w:rPr>
+          <w:color w:val="ff0000"/>
+        </w:rPr>
+      </w:r>
+    </w:p>
+    <w:p>
+      <w:pPr>
+        <w:pBdr/>
+        <w:spacing/>
+        <w:ind/>
+        <w:rPr/>
+      </w:pPr>
+      <w:r>
+        <w:rPr>
+          <w:rtl w:val="0"/>
+        </w:rPr>
+      </w:r>
+      <w:r/>
+    </w:p>
+    <w:p>
+      <w:pPr>
+        <w:pBdr/>
+        <w:spacing/>
+        <w:ind/>
+        <w:rPr/>
+      </w:pPr>
+      <w:r>
+        <w:rPr>
+          <w:b/>
+          <w:rtl w:val="0"/>
+        </w:rPr>
+        <w:t xml:space="preserve">Prioridade:</w:t>
+      </w:r>
+      <w:r>
+        <w:rPr>
+          <w:rtl w:val="0"/>
+        </w:rPr>
+        <w:t xml:space="preserve"> </w:t>
+      </w:r>
+      <w:r>
+        <w:t xml:space="preserve">Essencial</w:t>
+      </w:r>
+      <w:r>
+        <w:rPr>
+          <w:rtl w:val="0"/>
+        </w:rPr>
+        <w:t xml:space="preserve">.</w:t>
+      </w:r>
+      <w:r/>
+    </w:p>
+    <w:p>
+      <w:pPr>
+        <w:pBdr/>
+        <w:spacing/>
+        <w:ind/>
+        <w:rPr>
+          <w:highlight w:val="none"/>
+        </w:rPr>
+      </w:pPr>
+      <w:r>
+        <w:rPr>
+          <w:b/>
+          <w:rtl w:val="0"/>
+        </w:rPr>
+        <w:t xml:space="preserve">Descrição:</w:t>
+      </w:r>
+      <w:r>
+        <w:t xml:space="preserve"> </w:t>
+      </w:r>
+      <w:r>
+        <w:t xml:space="preserve"> O backend do sistema deve ser elaborado utilizando a arquitetura de micros serviços.</w:t>
+      </w:r>
+      <w:r>
+        <w:rPr>
+          <w:rtl w:val="0"/>
+        </w:rPr>
+      </w:r>
+      <w:r>
+        <w:rPr>
+          <w:highlight w:val="none"/>
+        </w:rPr>
+      </w:r>
+    </w:p>
+    <w:p>
+      <w:pPr>
+        <w:pStyle w:val="939"/>
+        <w:pBdr/>
+        <w:spacing/>
+        <w:ind/>
+        <w:rPr>
+          <w:color w:val="ff0000"/>
+        </w:rPr>
+      </w:pPr>
+      <w:r>
+        <w:rPr>
+          <w:highlight w:val="none"/>
+        </w:rPr>
+      </w:r>
+      <w:r>
+        <w:rPr>
+          <w:highlight w:val="none"/>
+        </w:rPr>
+      </w:r>
+      <w:r>
+        <w:rPr>
+          <w:color w:val="ff0000"/>
+        </w:rPr>
+      </w:r>
+    </w:p>
+    <w:p>
+      <w:pPr>
+        <w:pStyle w:val="939"/>
+        <w:pBdr/>
+        <w:spacing/>
+        <w:ind/>
+        <w:rPr>
+          <w:highlight w:val="none"/>
+        </w:rPr>
+      </w:pPr>
+      <w:r>
+        <w:rPr>
+          <w:rtl w:val="0"/>
+        </w:rPr>
+        <w:t xml:space="preserve">3.2.1.5 [RNF001.05] </w:t>
+      </w:r>
+      <w:r>
+        <w:rPr>
+          <w:color w:val="000000" w:themeColor="text1"/>
+        </w:rPr>
+        <w:t xml:space="preserve">Mensagens</w:t>
+      </w:r>
+      <w:r>
+        <w:rPr>
+          <w:color w:val="ff0000"/>
+        </w:rPr>
+      </w:r>
+      <w:r>
+        <w:rPr>
+          <w:highlight w:val="none"/>
+        </w:rPr>
+      </w:r>
+    </w:p>
+    <w:p>
+      <w:pPr>
+        <w:pBdr/>
+        <w:spacing/>
+        <w:ind/>
+        <w:rPr/>
+      </w:pPr>
+      <w:r>
+        <w:rPr>
+          <w:rtl w:val="0"/>
+        </w:rPr>
+      </w:r>
+      <w:r/>
+    </w:p>
+    <w:p>
+      <w:pPr>
+        <w:pBdr/>
+        <w:spacing/>
+        <w:ind/>
+        <w:rPr/>
+      </w:pPr>
+      <w:r>
+        <w:rPr>
+          <w:b/>
+          <w:rtl w:val="0"/>
+        </w:rPr>
+        <w:t xml:space="preserve">Prioridade:</w:t>
+      </w:r>
+      <w:r>
+        <w:rPr>
+          <w:rtl w:val="0"/>
+        </w:rPr>
+        <w:t xml:space="preserve"> </w:t>
+      </w:r>
+      <w:r>
+        <w:t xml:space="preserve">Essencial</w:t>
+      </w:r>
+      <w:r>
+        <w:rPr>
+          <w:rtl w:val="0"/>
+        </w:rPr>
+        <w:t xml:space="preserve">.</w:t>
+      </w:r>
+      <w:r/>
+    </w:p>
+    <w:p>
+      <w:pPr>
+        <w:pBdr/>
+        <w:spacing/>
+        <w:ind/>
+        <w:rPr>
+          <w:highlight w:val="none"/>
+        </w:rPr>
+      </w:pPr>
+      <w:r>
+        <w:rPr>
+          <w:b/>
+          <w:rtl w:val="0"/>
+        </w:rPr>
+        <w:t xml:space="preserve">Descrição:</w:t>
+      </w:r>
+      <w:r>
+        <w:t xml:space="preserve"> </w:t>
+      </w:r>
+      <w:r>
+        <w:t xml:space="preserve"> A troca de mensagens entre os micros serviços deve ser feita utilizando o broker RabbiMQ.</w:t>
+      </w:r>
+      <w:r>
+        <w:rPr>
+          <w:highlight w:val="none"/>
+        </w:rPr>
+      </w:r>
+    </w:p>
+    <w:p>
+      <w:pPr>
+        <w:pStyle w:val="939"/>
+        <w:pBdr/>
+        <w:spacing/>
+        <w:ind/>
+        <w:rPr>
+          <w:highlight w:val="none"/>
+        </w:rPr>
+      </w:pPr>
+      <w:r>
+        <w:rPr>
+          <w:color w:val="000000" w:themeColor="text1"/>
+          <w:highlight w:val="none"/>
+        </w:rPr>
+      </w:r>
+      <w:r>
+        <w:rPr>
+          <w:color w:val="000000" w:themeColor="text1"/>
+          <w:highlight w:val="none"/>
+        </w:rPr>
+      </w:r>
+      <w:r>
+        <w:rPr>
+          <w:highlight w:val="none"/>
+        </w:rPr>
+      </w:r>
+    </w:p>
+    <w:p>
+      <w:pPr>
+        <w:pStyle w:val="939"/>
+        <w:pBdr/>
+        <w:spacing/>
+        <w:ind/>
+        <w:rPr>
+          <w:color w:val="000000" w:themeColor="text1"/>
+          <w:highlight w:val="none"/>
+        </w:rPr>
+      </w:pPr>
+      <w:r>
+        <w:rPr>
+          <w:rtl w:val="0"/>
+        </w:rPr>
+        <w:t xml:space="preserve">3.2.1.6 [RNF001.06] </w:t>
+      </w:r>
+      <w:r>
+        <w:rPr>
+          <w:color w:val="000000" w:themeColor="text1"/>
+        </w:rPr>
+        <w:t xml:space="preserve">Log agregation</w:t>
+      </w:r>
+      <w:r>
+        <w:rPr>
+          <w:highlight w:val="none"/>
+        </w:rPr>
+      </w:r>
+      <w:r>
+        <w:rPr>
+          <w:color w:val="000000" w:themeColor="text1"/>
+          <w:highlight w:val="none"/>
+        </w:rPr>
+      </w:r>
+    </w:p>
+    <w:p>
+      <w:pPr>
+        <w:pBdr/>
+        <w:spacing/>
+        <w:ind/>
+        <w:rPr/>
+      </w:pPr>
+      <w:r>
+        <w:rPr>
+          <w:rtl w:val="0"/>
+        </w:rPr>
+      </w:r>
+      <w:r/>
+    </w:p>
+    <w:p>
+      <w:pPr>
+        <w:pBdr/>
+        <w:spacing/>
+        <w:ind/>
+        <w:rPr/>
+      </w:pPr>
+      <w:r>
+        <w:rPr>
+          <w:b/>
+          <w:rtl w:val="0"/>
+        </w:rPr>
+        <w:t xml:space="preserve">Prioridade:</w:t>
+      </w:r>
+      <w:r>
+        <w:rPr>
+          <w:rtl w:val="0"/>
+        </w:rPr>
+        <w:t xml:space="preserve"> </w:t>
+      </w:r>
+      <w:r>
+        <w:t xml:space="preserve">Essencial</w:t>
+      </w:r>
+      <w:r>
+        <w:rPr>
+          <w:rtl w:val="0"/>
+        </w:rPr>
+        <w:t xml:space="preserve">.</w:t>
+      </w:r>
+      <w:r/>
+    </w:p>
+    <w:p>
+      <w:pPr>
+        <w:pBdr/>
+        <w:spacing/>
+        <w:ind/>
+        <w:rPr/>
+      </w:pPr>
+      <w:r>
+        <w:rPr>
+          <w:b/>
+          <w:rtl w:val="0"/>
+        </w:rPr>
+        <w:t xml:space="preserve">Descrição:</w:t>
+      </w:r>
+      <w:r>
+        <w:t xml:space="preserve"> </w:t>
+      </w:r>
+      <w:r>
+        <w:t xml:space="preserve"> Os logs gerados pelos micros serviços devem ser centralizados utilizando o log agragation Elasticsearch.</w:t>
+      </w:r>
+      <w:r/>
+    </w:p>
+    <w:p>
+      <w:pPr>
+        <w:pBdr/>
+        <w:spacing/>
+        <w:ind/>
+        <w:rPr/>
+      </w:pPr>
       <w:r/>
       <w:r/>
     </w:p>
     <w:p>
       <w:pPr>
-        <w:pBdr/>
-        <w:spacing/>
-        <w:ind/>
-        <w:rPr/>
-      </w:pPr>
-      <w:r>
-        <w:rPr>
+        <w:pStyle w:val="939"/>
+        <w:pBdr/>
+        <w:spacing/>
+        <w:ind/>
+        <w:rPr>
+          <w:color w:val="000000" w:themeColor="text1"/>
           <w:highlight w:val="none"/>
         </w:rPr>
-      </w:r>
-      <w:r>
-        <w:rPr>
+      </w:pPr>
+      <w:r>
+        <w:rPr>
+          <w:rtl w:val="0"/>
+        </w:rPr>
+        <w:t xml:space="preserve">3.2.1.7 [RNF001.07] </w:t>
+      </w:r>
+      <w:r>
+        <w:rPr>
+          <w:color w:val="000000" w:themeColor="text1"/>
+        </w:rPr>
+        <w:t xml:space="preserve">Banco de dados</w:t>
+      </w:r>
+      <w:r>
+        <w:rPr>
+          <w:color w:val="000000" w:themeColor="text1"/>
           <w:highlight w:val="none"/>
         </w:rPr>
       </w:r>
-    </w:p>
-    <w:p>
-      <w:pPr>
-        <w:pStyle w:val="933"/>
-        <w:pBdr/>
-        <w:spacing/>
-        <w:ind/>
-        <w:rPr>
-          <w:color w:val="ff0000"/>
-        </w:rPr>
-      </w:pPr>
-      <w:r>
-        <w:rPr>
-          <w:rtl w:val="0"/>
-        </w:rPr>
-        <w:t xml:space="preserve">3.2.1.3 [RNF001.03] </w:t>
-      </w:r>
-      <w:r>
-        <w:t xml:space="preserve">Arquitetura</w:t>
-      </w:r>
-      <w:r>
-        <w:rPr>
-          <w:color w:val="ff0000"/>
-        </w:rPr>
-      </w:r>
-      <w:r>
-        <w:rPr>
-          <w:color w:val="ff0000"/>
+      <w:r>
+        <w:rPr>
+          <w:color w:val="000000" w:themeColor="text1"/>
+          <w:highlight w:val="none"/>
         </w:rPr>
       </w:r>
     </w:p>
@@ -10453,9 +10978,7 @@
         <w:pBdr/>
         <w:spacing/>
         <w:ind/>
-        <w:rPr>
-          <w:highlight w:val="none"/>
-        </w:rPr>
+        <w:rPr/>
       </w:pPr>
       <w:r>
         <w:rPr>
@@ -10468,63 +10991,60 @@
         <w:t xml:space="preserve"> </w:t>
       </w:r>
       <w:r>
-        <w:t xml:space="preserve"> O backend do sistema deve ser elaborado utilizando a arquitetura de micros serviços.</w:t>
-      </w:r>
-      <w:r>
-        <w:rPr>
-          <w:rtl w:val="0"/>
+        <w:t xml:space="preserve"> O banco de dados do projeto deve ser o PostgreSQL na versão 16.</w:t>
+      </w:r>
+      <w:r>
+        <w:rPr>
+          <w:highlight w:val="none"/>
         </w:rPr>
       </w:r>
       <w:r/>
     </w:p>
     <w:p>
       <w:pPr>
-        <w:pStyle w:val="933"/>
-        <w:pBdr/>
-        <w:spacing/>
-        <w:ind/>
-        <w:rPr>
-          <w:color w:val="ff0000"/>
-        </w:rPr>
-      </w:pPr>
-      <w:r>
-        <w:rPr>
-          <w:highlight w:val="none"/>
-        </w:rPr>
-      </w:r>
-      <w:r>
-        <w:rPr>
-          <w:highlight w:val="none"/>
-        </w:rPr>
-      </w:r>
+        <w:pBdr/>
+        <w:spacing/>
+        <w:ind/>
+        <w:rPr/>
+      </w:pPr>
+      <w:r>
+        <w:rPr>
+          <w:rtl w:val="0"/>
+        </w:rPr>
+      </w:r>
+      <w:r/>
     </w:p>
     <w:p>
       <w:pPr>
-        <w:pStyle w:val="933"/>
-        <w:pBdr/>
-        <w:spacing/>
-        <w:ind/>
-        <w:rPr>
-          <w:highlight w:val="none"/>
-        </w:rPr>
-      </w:pPr>
+        <w:pStyle w:val="938"/>
+        <w:pBdr/>
+        <w:spacing/>
+        <w:ind/>
+        <w:rPr/>
+      </w:pPr>
+      <w:r/>
+      <w:bookmarkStart w:id="29" w:name="_vjyrei553htl"/>
+      <w:r/>
+      <w:bookmarkEnd w:id="29"/>
       <w:r>
         <w:rPr>
           <w:rtl w:val="0"/>
         </w:rPr>
-        <w:t xml:space="preserve">3.2.1.4 [RNF001.04] </w:t>
-      </w:r>
-      <w:r>
-        <w:rPr>
-          <w:color w:val="000000" w:themeColor="text1"/>
-        </w:rPr>
-        <w:t xml:space="preserve">Mensagens</w:t>
+        <w:t xml:space="preserve">3.2.2 </w:t>
       </w:r>
       <w:r>
         <w:rPr>
           <w:color w:val="ff0000"/>
-        </w:rPr>
-      </w:r>
+          <w:rtl w:val="0"/>
+        </w:rPr>
+        <w:t xml:space="preserve">&lt;&lt;Módulo 2&gt;&gt;</w:t>
+      </w:r>
+      <w:r>
+        <w:rPr>
+          <w:rtl w:val="0"/>
+        </w:rPr>
+      </w:r>
+      <w:r/>
     </w:p>
     <w:p>
       <w:pPr>
@@ -10538,552 +11058,185 @@
           <w:rtl w:val="0"/>
         </w:rPr>
       </w:r>
+      <w:r/>
+    </w:p>
+    <w:p>
+      <w:pPr>
+        <w:pStyle w:val="939"/>
+        <w:pBdr/>
+        <w:spacing/>
+        <w:ind/>
+        <w:rPr>
+          <w:color w:val="ff0000"/>
+        </w:rPr>
+      </w:pPr>
+      <w:r/>
+      <w:bookmarkStart w:id="30" w:name="_u0mhnuc0zs4t"/>
+      <w:r/>
+      <w:bookmarkEnd w:id="30"/>
+      <w:r>
+        <w:rPr>
+          <w:rtl w:val="0"/>
+        </w:rPr>
+        <w:t xml:space="preserve">3.2.2.1 [RNF002.01] </w:t>
+      </w:r>
+      <w:r>
+        <w:rPr>
+          <w:color w:val="ff0000"/>
+          <w:rtl w:val="0"/>
+        </w:rPr>
+        <w:t xml:space="preserve">&lt;&lt;Requisito&gt;&gt;</w:t>
+      </w:r>
+      <w:r>
+        <w:rPr>
+          <w:color w:val="ff0000"/>
+        </w:rPr>
+      </w:r>
+      <w:r>
+        <w:rPr>
+          <w:color w:val="ff0000"/>
+        </w:rPr>
+      </w:r>
+    </w:p>
+    <w:p>
+      <w:pPr>
+        <w:pBdr/>
+        <w:spacing/>
+        <w:ind/>
+        <w:rPr/>
+      </w:pPr>
+      <w:r>
+        <w:rPr>
+          <w:rtl w:val="0"/>
+        </w:rPr>
+      </w:r>
+      <w:r/>
+    </w:p>
+    <w:p>
+      <w:pPr>
+        <w:pBdr/>
+        <w:spacing/>
+        <w:ind/>
+        <w:rPr/>
+      </w:pPr>
+      <w:r>
+        <w:rPr>
+          <w:b/>
+          <w:rtl w:val="0"/>
+        </w:rPr>
+        <w:t xml:space="preserve">Prioridade:</w:t>
+      </w:r>
+      <w:r>
+        <w:rPr>
+          <w:rtl w:val="0"/>
+        </w:rPr>
+        <w:t xml:space="preserve"> </w:t>
+      </w:r>
+      <w:r>
+        <w:rPr>
+          <w:color w:val="ff0000"/>
+          <w:rtl w:val="0"/>
+        </w:rPr>
+        <w:t xml:space="preserve">&lt;&lt;prioridade&gt;&gt;</w:t>
+      </w:r>
+      <w:r>
+        <w:rPr>
+          <w:rtl w:val="0"/>
+        </w:rPr>
+        <w:t xml:space="preserve">.</w:t>
+      </w:r>
+      <w:r/>
+    </w:p>
+    <w:p>
+      <w:pPr>
+        <w:pBdr/>
+        <w:spacing/>
+        <w:ind/>
+        <w:rPr/>
+      </w:pPr>
+      <w:r>
+        <w:rPr>
+          <w:b/>
+          <w:rtl w:val="0"/>
+        </w:rPr>
+        <w:t xml:space="preserve">Descrição:</w:t>
+      </w:r>
+      <w:r>
+        <w:rPr>
+          <w:rtl w:val="0"/>
+        </w:rPr>
+        <w:t xml:space="preserve"> </w:t>
+      </w:r>
+      <w:r>
+        <w:rPr>
+          <w:color w:val="ff0000"/>
+          <w:rtl w:val="0"/>
+        </w:rPr>
+        <w:t xml:space="preserve">&lt;&lt;descrição completa do requisito&gt;&gt;</w:t>
+      </w:r>
+      <w:r>
+        <w:rPr>
+          <w:rtl w:val="0"/>
+        </w:rPr>
+        <w:t xml:space="preserve">.</w:t>
+      </w:r>
+      <w:r/>
+    </w:p>
+    <w:p>
+      <w:pPr>
+        <w:pBdr/>
+        <w:spacing/>
+        <w:ind/>
+        <w:rPr/>
+      </w:pPr>
+      <w:r>
+        <w:rPr>
+          <w:rtl w:val="0"/>
+        </w:rPr>
+      </w:r>
+      <w:r/>
+    </w:p>
+    <w:p>
+      <w:pPr>
+        <w:pStyle w:val="937"/>
+        <w:pBdr/>
+        <w:spacing/>
+        <w:ind/>
+        <w:rPr/>
+      </w:pPr>
+      <w:r/>
+      <w:bookmarkStart w:id="31" w:name="_ruzi8q3blavx"/>
+      <w:r/>
+      <w:bookmarkEnd w:id="31"/>
+      <w:r>
+        <w:rPr>
+          <w:rtl w:val="0"/>
+        </w:rPr>
+        <w:t xml:space="preserve">3.3 Regras de Negócio (RN)</w:t>
+      </w:r>
+      <w:bookmarkStart w:id="32" w:name="_fyrqiy4gzuq3"/>
+      <w:r/>
+      <w:bookmarkEnd w:id="32"/>
+      <w:r>
+        <w:rPr>
+          <w:rtl w:val="0"/>
+        </w:rPr>
+      </w:r>
+      <w:r/>
+    </w:p>
+    <w:p>
+      <w:pPr>
+        <w:pBdr/>
+        <w:spacing/>
+        <w:ind/>
+        <w:rPr/>
+      </w:pPr>
       <w:r/>
       <w:r/>
     </w:p>
     <w:p>
       <w:pPr>
-        <w:pBdr/>
-        <w:spacing/>
-        <w:ind/>
-        <w:rPr/>
-      </w:pPr>
-      <w:r>
-        <w:rPr>
-          <w:b/>
-          <w:rtl w:val="0"/>
-        </w:rPr>
-        <w:t xml:space="preserve">Prioridade:</w:t>
-      </w:r>
-      <w:r>
-        <w:rPr>
-          <w:rtl w:val="0"/>
-        </w:rPr>
-        <w:t xml:space="preserve"> </w:t>
-      </w:r>
-      <w:r>
-        <w:t xml:space="preserve">Essencial</w:t>
-      </w:r>
-      <w:r>
-        <w:rPr>
-          <w:rtl w:val="0"/>
-        </w:rPr>
-        <w:t xml:space="preserve">.</w:t>
-      </w:r>
-      <w:r/>
-      <w:r/>
-    </w:p>
-    <w:p>
-      <w:pPr>
-        <w:pBdr/>
-        <w:spacing/>
-        <w:ind/>
-        <w:rPr>
-          <w:highlight w:val="none"/>
-        </w:rPr>
-      </w:pPr>
-      <w:r>
-        <w:rPr>
-          <w:b/>
-          <w:rtl w:val="0"/>
-        </w:rPr>
-        <w:t xml:space="preserve">Descrição:</w:t>
-      </w:r>
-      <w:r>
-        <w:t xml:space="preserve"> </w:t>
-      </w:r>
-      <w:r>
-        <w:t xml:space="preserve"> A troca de mensagens entre os micros serviços deve ser feita utilizando o broker RabbiMQ.</w:t>
-      </w:r>
-      <w:r/>
-      <w:r/>
-    </w:p>
-    <w:p>
-      <w:pPr>
-        <w:pStyle w:val="933"/>
-        <w:pBdr/>
-        <w:spacing/>
-        <w:ind/>
-        <w:rPr>
-          <w:highlight w:val="none"/>
-        </w:rPr>
-      </w:pPr>
-      <w:r>
-        <w:rPr>
-          <w:color w:val="000000" w:themeColor="text1"/>
-          <w:highlight w:val="none"/>
-        </w:rPr>
-      </w:r>
-      <w:r>
-        <w:rPr>
-          <w:color w:val="000000" w:themeColor="text1"/>
-          <w:highlight w:val="none"/>
-        </w:rPr>
-      </w:r>
-    </w:p>
-    <w:p>
-      <w:pPr>
-        <w:pStyle w:val="933"/>
-        <w:pBdr/>
-        <w:spacing/>
-        <w:ind/>
-        <w:rPr>
-          <w:color w:val="000000" w:themeColor="text1"/>
-          <w:highlight w:val="none"/>
-        </w:rPr>
-      </w:pPr>
-      <w:r>
-        <w:rPr>
-          <w:rtl w:val="0"/>
-        </w:rPr>
-        <w:t xml:space="preserve">3.2.1.5 [RNF001.05] </w:t>
-      </w:r>
-      <w:r>
-        <w:rPr>
-          <w:color w:val="000000" w:themeColor="text1"/>
-        </w:rPr>
-        <w:t xml:space="preserve">Log agregation</w:t>
-      </w:r>
-      <w:r>
-        <w:rPr>
-          <w:highlight w:val="none"/>
-        </w:rPr>
-      </w:r>
-    </w:p>
-    <w:p>
-      <w:pPr>
-        <w:pBdr/>
-        <w:spacing/>
-        <w:ind/>
-        <w:rPr/>
-      </w:pPr>
-      <w:r>
-        <w:rPr>
-          <w:rtl w:val="0"/>
-        </w:rPr>
-      </w:r>
-      <w:r/>
-      <w:r/>
-    </w:p>
-    <w:p>
-      <w:pPr>
-        <w:pBdr/>
-        <w:spacing/>
-        <w:ind/>
-        <w:rPr/>
-      </w:pPr>
-      <w:r>
-        <w:rPr>
-          <w:b/>
-          <w:rtl w:val="0"/>
-        </w:rPr>
-        <w:t xml:space="preserve">Prioridade:</w:t>
-      </w:r>
-      <w:r>
-        <w:rPr>
-          <w:rtl w:val="0"/>
-        </w:rPr>
-        <w:t xml:space="preserve"> </w:t>
-      </w:r>
-      <w:r>
-        <w:t xml:space="preserve">Essencial</w:t>
-      </w:r>
-      <w:r>
-        <w:rPr>
-          <w:rtl w:val="0"/>
-        </w:rPr>
-        <w:t xml:space="preserve">.</w:t>
-      </w:r>
-      <w:r/>
-      <w:r/>
-    </w:p>
-    <w:p>
-      <w:pPr>
-        <w:pBdr/>
-        <w:spacing/>
-        <w:ind/>
-        <w:rPr/>
-      </w:pPr>
-      <w:r>
-        <w:rPr>
-          <w:b/>
-          <w:rtl w:val="0"/>
-        </w:rPr>
-        <w:t xml:space="preserve">Descrição:</w:t>
-      </w:r>
-      <w:r>
-        <w:t xml:space="preserve"> </w:t>
-      </w:r>
-      <w:r>
-        <w:t xml:space="preserve"> Os logs gerados pelos micros serviços devem ser centralizados utilizando o log agragation Elasticsearch.</w:t>
-      </w:r>
-      <w:r/>
-      <w:r/>
-    </w:p>
-    <w:p>
-      <w:pPr>
-        <w:pBdr/>
-        <w:spacing/>
-        <w:ind/>
-        <w:rPr/>
-      </w:pPr>
-      <w:r/>
-      <w:r/>
-    </w:p>
-    <w:p>
-      <w:pPr>
-        <w:pStyle w:val="933"/>
-        <w:pBdr/>
-        <w:spacing/>
-        <w:ind/>
-        <w:rPr>
-          <w:color w:val="000000" w:themeColor="text1"/>
-          <w:highlight w:val="none"/>
-        </w:rPr>
-      </w:pPr>
-      <w:r>
-        <w:rPr>
-          <w:rtl w:val="0"/>
-        </w:rPr>
-        <w:t xml:space="preserve">3.2.1.6 [RNF001.06] </w:t>
-      </w:r>
-      <w:r>
-        <w:rPr>
-          <w:color w:val="000000" w:themeColor="text1"/>
-        </w:rPr>
-        <w:t xml:space="preserve">Banco de dados</w:t>
-      </w:r>
-      <w:r>
-        <w:rPr>
-          <w:color w:val="000000" w:themeColor="text1"/>
-          <w:highlight w:val="none"/>
-        </w:rPr>
-      </w:r>
-      <w:r>
-        <w:rPr>
-          <w:color w:val="000000" w:themeColor="text1"/>
-          <w:highlight w:val="none"/>
-        </w:rPr>
-      </w:r>
-    </w:p>
-    <w:p>
-      <w:pPr>
-        <w:pBdr/>
-        <w:spacing/>
-        <w:ind/>
-        <w:rPr/>
-      </w:pPr>
-      <w:r>
-        <w:rPr>
-          <w:rtl w:val="0"/>
-        </w:rPr>
-      </w:r>
-      <w:r/>
-      <w:r/>
-    </w:p>
-    <w:p>
-      <w:pPr>
-        <w:pBdr/>
-        <w:spacing/>
-        <w:ind/>
-        <w:rPr/>
-      </w:pPr>
-      <w:r>
-        <w:rPr>
-          <w:b/>
-          <w:rtl w:val="0"/>
-        </w:rPr>
-        <w:t xml:space="preserve">Prioridade:</w:t>
-      </w:r>
-      <w:r>
-        <w:rPr>
-          <w:rtl w:val="0"/>
-        </w:rPr>
-        <w:t xml:space="preserve"> </w:t>
-      </w:r>
-      <w:r>
-        <w:t xml:space="preserve">Essencial</w:t>
-      </w:r>
-      <w:r>
-        <w:rPr>
-          <w:rtl w:val="0"/>
-        </w:rPr>
-        <w:t xml:space="preserve">.</w:t>
-      </w:r>
-      <w:r/>
-      <w:r/>
-    </w:p>
-    <w:p>
-      <w:pPr>
-        <w:pBdr/>
-        <w:spacing/>
-        <w:ind/>
-        <w:rPr/>
-      </w:pPr>
-      <w:r>
-        <w:rPr>
-          <w:b/>
-          <w:rtl w:val="0"/>
-        </w:rPr>
-        <w:t xml:space="preserve">Descrição:</w:t>
-      </w:r>
-      <w:r>
-        <w:t xml:space="preserve"> </w:t>
-      </w:r>
-      <w:r>
-        <w:t xml:space="preserve"> O banco de dados do projeto deve ser o PostgreSQL na versão 16.</w:t>
-      </w:r>
-      <w:r/>
-      <w:r/>
-      <w:r>
-        <w:rPr>
-          <w:highlight w:val="none"/>
-        </w:rPr>
-      </w:r>
-      <w:r>
-        <w:rPr>
-          <w:highlight w:val="none"/>
-        </w:rPr>
-      </w:r>
-      <w:r/>
-    </w:p>
-    <w:p>
-      <w:pPr>
-        <w:pBdr/>
-        <w:spacing/>
-        <w:ind/>
-        <w:rPr/>
-      </w:pPr>
-      <w:r>
-        <w:rPr>
-          <w:rtl w:val="0"/>
-        </w:rPr>
-      </w:r>
-      <w:r/>
-    </w:p>
-    <w:p>
-      <w:pPr>
-        <w:pStyle w:val="932"/>
-        <w:pBdr/>
-        <w:spacing/>
-        <w:ind/>
-        <w:rPr/>
-      </w:pPr>
-      <w:r/>
-      <w:bookmarkStart w:id="29" w:name="_vjyrei553htl"/>
-      <w:r/>
-      <w:bookmarkEnd w:id="29"/>
-      <w:r>
-        <w:rPr>
-          <w:rtl w:val="0"/>
-        </w:rPr>
-        <w:t xml:space="preserve">3.2.2 </w:t>
-      </w:r>
-      <w:r>
-        <w:rPr>
-          <w:color w:val="ff0000"/>
-          <w:rtl w:val="0"/>
-        </w:rPr>
-        <w:t xml:space="preserve">&lt;&lt;Módulo 2&gt;&gt;</w:t>
-      </w:r>
-      <w:r>
-        <w:rPr>
-          <w:rtl w:val="0"/>
-        </w:rPr>
-      </w:r>
-      <w:r/>
-    </w:p>
-    <w:p>
-      <w:pPr>
-        <w:pBdr/>
-        <w:spacing/>
-        <w:ind/>
-        <w:rPr/>
-      </w:pPr>
-      <w:r>
-        <w:rPr>
-          <w:rtl w:val="0"/>
-        </w:rPr>
-      </w:r>
-      <w:r/>
-    </w:p>
-    <w:p>
-      <w:pPr>
-        <w:pStyle w:val="933"/>
-        <w:pBdr/>
-        <w:spacing/>
-        <w:ind/>
-        <w:rPr>
-          <w:color w:val="ff0000"/>
-        </w:rPr>
-      </w:pPr>
-      <w:r/>
-      <w:bookmarkStart w:id="30" w:name="_u0mhnuc0zs4t"/>
-      <w:r/>
-      <w:bookmarkEnd w:id="30"/>
-      <w:r>
-        <w:rPr>
-          <w:rtl w:val="0"/>
-        </w:rPr>
-        <w:t xml:space="preserve">3.2.2.1 [RNF002.01] </w:t>
-      </w:r>
-      <w:r>
-        <w:rPr>
-          <w:color w:val="ff0000"/>
-          <w:rtl w:val="0"/>
-        </w:rPr>
-        <w:t xml:space="preserve">&lt;&lt;Requisito&gt;&gt;</w:t>
-      </w:r>
-      <w:r>
-        <w:rPr>
-          <w:color w:val="ff0000"/>
-        </w:rPr>
-      </w:r>
-      <w:r>
-        <w:rPr>
-          <w:color w:val="ff0000"/>
-        </w:rPr>
-      </w:r>
-    </w:p>
-    <w:p>
-      <w:pPr>
-        <w:pBdr/>
-        <w:spacing/>
-        <w:ind/>
-        <w:rPr/>
-      </w:pPr>
-      <w:r>
-        <w:rPr>
-          <w:rtl w:val="0"/>
-        </w:rPr>
-      </w:r>
-      <w:r/>
-    </w:p>
-    <w:p>
-      <w:pPr>
-        <w:pBdr/>
-        <w:spacing/>
-        <w:ind/>
-        <w:rPr/>
-      </w:pPr>
-      <w:r>
-        <w:rPr>
-          <w:b/>
-          <w:rtl w:val="0"/>
-        </w:rPr>
-        <w:t xml:space="preserve">Prioridade:</w:t>
-      </w:r>
-      <w:r>
-        <w:rPr>
-          <w:rtl w:val="0"/>
-        </w:rPr>
-        <w:t xml:space="preserve"> </w:t>
-      </w:r>
-      <w:r>
-        <w:rPr>
-          <w:color w:val="ff0000"/>
-          <w:rtl w:val="0"/>
-        </w:rPr>
-        <w:t xml:space="preserve">&lt;&lt;prioridade&gt;&gt;</w:t>
-      </w:r>
-      <w:r>
-        <w:rPr>
-          <w:rtl w:val="0"/>
-        </w:rPr>
-        <w:t xml:space="preserve">.</w:t>
-      </w:r>
-      <w:r/>
-    </w:p>
-    <w:p>
-      <w:pPr>
-        <w:pBdr/>
-        <w:spacing/>
-        <w:ind/>
-        <w:rPr/>
-      </w:pPr>
-      <w:r>
-        <w:rPr>
-          <w:b/>
-          <w:rtl w:val="0"/>
-        </w:rPr>
-        <w:t xml:space="preserve">Descrição:</w:t>
-      </w:r>
-      <w:r>
-        <w:rPr>
-          <w:rtl w:val="0"/>
-        </w:rPr>
-        <w:t xml:space="preserve"> </w:t>
-      </w:r>
-      <w:r>
-        <w:rPr>
-          <w:color w:val="ff0000"/>
-          <w:rtl w:val="0"/>
-        </w:rPr>
-        <w:t xml:space="preserve">&lt;&lt;descrição completa do requisito&gt;&gt;</w:t>
-      </w:r>
-      <w:r>
-        <w:rPr>
-          <w:rtl w:val="0"/>
-        </w:rPr>
-        <w:t xml:space="preserve">.</w:t>
-      </w:r>
-      <w:r/>
-    </w:p>
-    <w:p>
-      <w:pPr>
-        <w:pBdr/>
-        <w:spacing/>
-        <w:ind/>
-        <w:rPr/>
-      </w:pPr>
-      <w:r>
-        <w:rPr>
-          <w:rtl w:val="0"/>
-        </w:rPr>
-      </w:r>
-      <w:r/>
-    </w:p>
-    <w:p>
-      <w:pPr>
-        <w:pStyle w:val="931"/>
-        <w:pBdr/>
-        <w:spacing/>
-        <w:ind/>
-        <w:rPr/>
-      </w:pPr>
-      <w:r/>
-      <w:bookmarkStart w:id="31" w:name="_ruzi8q3blavx"/>
-      <w:r/>
-      <w:bookmarkEnd w:id="31"/>
-      <w:r>
-        <w:rPr>
-          <w:rtl w:val="0"/>
-        </w:rPr>
-        <w:t xml:space="preserve">3.3 Regras de Negócio (RN)</w:t>
-      </w:r>
-      <w:bookmarkStart w:id="32" w:name="_fyrqiy4gzuq3"/>
-      <w:r/>
-      <w:bookmarkEnd w:id="32"/>
-      <w:r>
-        <w:rPr>
-          <w:rtl w:val="0"/>
-        </w:rPr>
-      </w:r>
-      <w:r/>
-    </w:p>
-    <w:p>
-      <w:pPr>
-        <w:pBdr/>
-        <w:spacing/>
-        <w:ind/>
-        <w:rPr/>
-      </w:pPr>
-      <w:r/>
-      <w:r/>
-    </w:p>
-    <w:p>
-      <w:pPr>
-        <w:pStyle w:val="932"/>
+        <w:pStyle w:val="938"/>
         <w:pBdr/>
         <w:spacing/>
         <w:ind/>
@@ -11125,7 +11278,7 @@
     </w:p>
     <w:p>
       <w:pPr>
-        <w:pStyle w:val="933"/>
+        <w:pStyle w:val="939"/>
         <w:pBdr/>
         <w:spacing/>
         <w:ind/>
@@ -11245,7 +11398,7 @@
     </w:p>
     <w:p>
       <w:pPr>
-        <w:pStyle w:val="933"/>
+        <w:pStyle w:val="939"/>
         <w:pBdr/>
         <w:spacing/>
         <w:ind/>
@@ -11350,7 +11503,7 @@
     </w:p>
     <w:p>
       <w:pPr>
-        <w:pStyle w:val="930"/>
+        <w:pStyle w:val="936"/>
         <w:pBdr/>
         <w:spacing/>
         <w:ind/>
@@ -11392,7 +11545,7 @@
     </w:p>
     <w:p>
       <w:pPr>
-        <w:pStyle w:val="931"/>
+        <w:pStyle w:val="937"/>
         <w:pBdr/>
         <w:spacing/>
         <w:ind/>
@@ -11498,7 +11651,7 @@
     </w:p>
     <w:tbl>
       <w:tblPr>
-        <w:tblStyle w:val="941"/>
+        <w:tblStyle w:val="947"/>
         <w:tblW w:w="9640" w:type="dxa"/>
         <w:tblBorders>
           <w:top w:val="single" w:color="000000" w:sz="8" w:space="0"/>
@@ -12730,7 +12883,7 @@
     </w:p>
     <w:p>
       <w:pPr>
-        <w:pStyle w:val="930"/>
+        <w:pStyle w:val="936"/>
         <w:pBdr/>
         <w:spacing/>
         <w:ind/>
@@ -12778,7 +12931,7 @@
     </w:p>
     <w:p>
       <w:pPr>
-        <w:pStyle w:val="931"/>
+        <w:pStyle w:val="937"/>
         <w:pBdr/>
         <w:spacing/>
         <w:ind/>
@@ -12857,7 +13010,7 @@
     </w:p>
     <w:p>
       <w:pPr>
-        <w:pStyle w:val="931"/>
+        <w:pStyle w:val="937"/>
         <w:pBdr/>
         <w:spacing/>
         <w:ind/>
@@ -12915,7 +13068,7 @@
     </w:p>
     <w:p>
       <w:pPr>
-        <w:pStyle w:val="930"/>
+        <w:pStyle w:val="936"/>
         <w:pBdr/>
         <w:spacing/>
         <w:ind/>
@@ -12957,7 +13110,7 @@
     </w:p>
     <w:p>
       <w:pPr>
-        <w:pStyle w:val="931"/>
+        <w:pStyle w:val="937"/>
         <w:pBdr/>
         <w:spacing/>
         <w:ind/>
@@ -13047,7 +13200,7 @@
     </w:p>
     <w:p>
       <w:pPr>
-        <w:pStyle w:val="932"/>
+        <w:pStyle w:val="938"/>
         <w:pBdr/>
         <w:spacing/>
         <w:ind/>
@@ -13099,7 +13252,7 @@
     </w:p>
     <w:p>
       <w:pPr>
-        <w:pStyle w:val="933"/>
+        <w:pStyle w:val="939"/>
         <w:pBdr/>
         <w:spacing/>
         <w:ind/>
@@ -13531,7 +13684,7 @@
     </w:p>
     <w:p>
       <w:pPr>
-        <w:pStyle w:val="931"/>
+        <w:pStyle w:val="937"/>
         <w:pBdr/>
         <w:spacing/>
         <w:ind/>
@@ -13634,7 +13787,7 @@
     </w:p>
     <w:p>
       <w:pPr>
-        <w:pStyle w:val="931"/>
+        <w:pStyle w:val="937"/>
         <w:pBdr/>
         <w:spacing/>
         <w:ind/>
@@ -13696,7 +13849,7 @@
     </w:p>
     <w:p>
       <w:pPr>
-        <w:pStyle w:val="930"/>
+        <w:pStyle w:val="936"/>
         <w:pBdr/>
         <w:spacing/>
         <w:ind/>
@@ -13792,7 +13945,7 @@
     </w:p>
     <w:p>
       <w:pPr>
-        <w:pStyle w:val="931"/>
+        <w:pStyle w:val="937"/>
         <w:pBdr/>
         <w:spacing/>
         <w:ind/>
@@ -13878,7 +14031,7 @@
     </w:p>
     <w:p>
       <w:pPr>
-        <w:pStyle w:val="931"/>
+        <w:pStyle w:val="937"/>
         <w:pBdr/>
         <w:spacing/>
         <w:ind/>
@@ -13964,7 +14117,7 @@
     </w:p>
     <w:p>
       <w:pPr>
-        <w:pStyle w:val="931"/>
+        <w:pStyle w:val="937"/>
         <w:pBdr/>
         <w:spacing/>
         <w:ind/>
@@ -14050,7 +14203,7 @@
     </w:p>
     <w:p>
       <w:pPr>
-        <w:pStyle w:val="931"/>
+        <w:pStyle w:val="937"/>
         <w:pBdr/>
         <w:spacing/>
         <w:ind/>
@@ -14290,7 +14443,7 @@
   </w:p>
   <w:tbl>
     <w:tblPr>
-      <w:tblStyle w:val="942"/>
+      <w:tblStyle w:val="948"/>
       <w:tblW w:w="9600" w:type="dxa"/>
       <w:tblBorders>
         <w:top w:val="single" w:color="ffffff" w:sz="8" w:space="0"/>
@@ -15807,7 +15960,7 @@
     <w:lsdException w:name="Bibliography" w:uiPriority="37"/>
     <w:lsdException w:name="TOC Heading" w:uiPriority="39" w:qFormat="1"/>
   </w:latentStyles>
-  <w:style w:type="table" w:styleId="757" w:default="1">
+  <w:style w:type="table" w:styleId="763" w:default="1">
     <w:name w:val="Normal Table"/>
     <w:uiPriority w:val="99"/>
     <w:semiHidden/>
@@ -16000,9 +16153,9 @@
       </w:tcPr>
     </w:tblStylePr>
   </w:style>
-  <w:style w:type="table" w:styleId="758">
+  <w:style w:type="table" w:styleId="764">
     <w:name w:val="Table Grid"/>
-    <w:basedOn w:val="757"/>
+    <w:basedOn w:val="763"/>
     <w:uiPriority w:val="59"/>
     <w:pPr>
       <w:pBdr/>
@@ -16199,9 +16352,9 @@
       </w:tcPr>
     </w:tblStylePr>
   </w:style>
-  <w:style w:type="table" w:styleId="759">
+  <w:style w:type="table" w:styleId="765">
     <w:name w:val="Table Grid Light"/>
-    <w:basedOn w:val="757"/>
+    <w:basedOn w:val="763"/>
     <w:uiPriority w:val="59"/>
     <w:pPr>
       <w:pBdr/>
@@ -16398,9 +16551,9 @@
       </w:tcPr>
     </w:tblStylePr>
   </w:style>
-  <w:style w:type="table" w:styleId="760">
+  <w:style w:type="table" w:styleId="766">
     <w:name w:val="Plain Table 1"/>
-    <w:basedOn w:val="757"/>
+    <w:basedOn w:val="763"/>
     <w:uiPriority w:val="59"/>
     <w:pPr>
       <w:pBdr/>
@@ -16623,9 +16776,9 @@
       </w:tcPr>
     </w:tblStylePr>
   </w:style>
-  <w:style w:type="table" w:styleId="761">
+  <w:style w:type="table" w:styleId="767">
     <w:name w:val="Plain Table 2"/>
-    <w:basedOn w:val="757"/>
+    <w:basedOn w:val="763"/>
     <w:uiPriority w:val="59"/>
     <w:pPr>
       <w:pBdr/>
@@ -16856,9 +17009,9 @@
       </w:tcPr>
     </w:tblStylePr>
   </w:style>
-  <w:style w:type="table" w:styleId="762">
+  <w:style w:type="table" w:styleId="768">
     <w:name w:val="Plain Table 3"/>
-    <w:basedOn w:val="757"/>
+    <w:basedOn w:val="763"/>
     <w:uiPriority w:val="99"/>
     <w:pPr>
       <w:pBdr/>
@@ -17086,9 +17239,9 @@
       </w:tcPr>
     </w:tblStylePr>
   </w:style>
-  <w:style w:type="table" w:styleId="763">
+  <w:style w:type="table" w:styleId="769">
     <w:name w:val="Plain Table 4"/>
-    <w:basedOn w:val="757"/>
+    <w:basedOn w:val="763"/>
     <w:uiPriority w:val="99"/>
     <w:pPr>
       <w:pBdr/>
@@ -17302,9 +17455,9 @@
       </w:tcPr>
     </w:tblStylePr>
   </w:style>
-  <w:style w:type="table" w:styleId="764">
+  <w:style w:type="table" w:styleId="770">
     <w:name w:val="Plain Table 5"/>
-    <w:basedOn w:val="757"/>
+    <w:basedOn w:val="763"/>
     <w:uiPriority w:val="99"/>
     <w:pPr>
       <w:pBdr/>
@@ -17535,9 +17688,9 @@
       </w:tcPr>
     </w:tblStylePr>
   </w:style>
-  <w:style w:type="table" w:styleId="765">
+  <w:style w:type="table" w:styleId="771">
     <w:name w:val="Grid Table 1 Light"/>
-    <w:basedOn w:val="757"/>
+    <w:basedOn w:val="763"/>
     <w:uiPriority w:val="99"/>
     <w:pPr>
       <w:pBdr/>
@@ -17758,9 +17911,9 @@
       </w:tcPr>
     </w:tblStylePr>
   </w:style>
-  <w:style w:type="table" w:styleId="766">
+  <w:style w:type="table" w:styleId="772">
     <w:name w:val="Grid Table 1 Light - Accent 1"/>
-    <w:basedOn w:val="757"/>
+    <w:basedOn w:val="763"/>
     <w:uiPriority w:val="99"/>
     <w:pPr>
       <w:pBdr/>
@@ -17981,9 +18134,9 @@
       </w:tcPr>
     </w:tblStylePr>
   </w:style>
-  <w:style w:type="table" w:styleId="767">
+  <w:style w:type="table" w:styleId="773">
     <w:name w:val="Grid Table 1 Light - Accent 2"/>
-    <w:basedOn w:val="757"/>
+    <w:basedOn w:val="763"/>
     <w:uiPriority w:val="99"/>
     <w:pPr>
       <w:pBdr/>
@@ -18204,9 +18357,9 @@
       </w:tcPr>
     </w:tblStylePr>
   </w:style>
-  <w:style w:type="table" w:styleId="768">
+  <w:style w:type="table" w:styleId="774">
     <w:name w:val="Grid Table 1 Light - Accent 3"/>
-    <w:basedOn w:val="757"/>
+    <w:basedOn w:val="763"/>
     <w:uiPriority w:val="99"/>
     <w:pPr>
       <w:pBdr/>
@@ -18427,9 +18580,9 @@
       </w:tcPr>
     </w:tblStylePr>
   </w:style>
-  <w:style w:type="table" w:styleId="769">
+  <w:style w:type="table" w:styleId="775">
     <w:name w:val="Grid Table 1 Light - Accent 4"/>
-    <w:basedOn w:val="757"/>
+    <w:basedOn w:val="763"/>
     <w:uiPriority w:val="99"/>
     <w:pPr>
       <w:pBdr/>
@@ -18650,9 +18803,9 @@
       </w:tcPr>
     </w:tblStylePr>
   </w:style>
-  <w:style w:type="table" w:styleId="770">
+  <w:style w:type="table" w:styleId="776">
     <w:name w:val="Grid Table 1 Light - Accent 5"/>
-    <w:basedOn w:val="757"/>
+    <w:basedOn w:val="763"/>
     <w:uiPriority w:val="99"/>
     <w:pPr>
       <w:pBdr/>
@@ -18873,9 +19026,9 @@
       </w:tcPr>
     </w:tblStylePr>
   </w:style>
-  <w:style w:type="table" w:styleId="771">
+  <w:style w:type="table" w:styleId="777">
     <w:name w:val="Grid Table 1 Light - Accent 6"/>
-    <w:basedOn w:val="757"/>
+    <w:basedOn w:val="763"/>
     <w:uiPriority w:val="99"/>
     <w:pPr>
       <w:pBdr/>
@@ -19096,9 +19249,9 @@
       </w:tcPr>
     </w:tblStylePr>
   </w:style>
-  <w:style w:type="table" w:styleId="772">
+  <w:style w:type="table" w:styleId="778">
     <w:name w:val="Grid Table 2"/>
-    <w:basedOn w:val="757"/>
+    <w:basedOn w:val="763"/>
     <w:uiPriority w:val="99"/>
     <w:pPr>
       <w:pBdr/>
@@ -19328,9 +19481,9 @@
       </w:tcPr>
     </w:tblStylePr>
   </w:style>
-  <w:style w:type="table" w:styleId="773">
+  <w:style w:type="table" w:styleId="779">
     <w:name w:val="Grid Table 2 - Accent 1"/>
-    <w:basedOn w:val="757"/>
+    <w:basedOn w:val="763"/>
     <w:uiPriority w:val="99"/>
     <w:pPr>
       <w:pBdr/>
@@ -19560,9 +19713,9 @@
       </w:tcPr>
     </w:tblStylePr>
   </w:style>
-  <w:style w:type="table" w:styleId="774">
+  <w:style w:type="table" w:styleId="780">
     <w:name w:val="Grid Table 2 - Accent 2"/>
-    <w:basedOn w:val="757"/>
+    <w:basedOn w:val="763"/>
     <w:uiPriority w:val="99"/>
     <w:pPr>
       <w:pBdr/>
@@ -19792,9 +19945,9 @@
       </w:tcPr>
     </w:tblStylePr>
   </w:style>
-  <w:style w:type="table" w:styleId="775">
+  <w:style w:type="table" w:styleId="781">
     <w:name w:val="Grid Table 2 - Accent 3"/>
-    <w:basedOn w:val="757"/>
+    <w:basedOn w:val="763"/>
     <w:uiPriority w:val="99"/>
     <w:pPr>
       <w:pBdr/>
@@ -20024,9 +20177,9 @@
       </w:tcPr>
     </w:tblStylePr>
   </w:style>
-  <w:style w:type="table" w:styleId="776">
+  <w:style w:type="table" w:styleId="782">
     <w:name w:val="Grid Table 2 - Accent 4"/>
-    <w:basedOn w:val="757"/>
+    <w:basedOn w:val="763"/>
     <w:uiPriority w:val="99"/>
     <w:pPr>
       <w:pBdr/>
@@ -20256,9 +20409,9 @@
       </w:tcPr>
     </w:tblStylePr>
   </w:style>
-  <w:style w:type="table" w:styleId="777">
+  <w:style w:type="table" w:styleId="783">
     <w:name w:val="Grid Table 2 - Accent 5"/>
-    <w:basedOn w:val="757"/>
+    <w:basedOn w:val="763"/>
     <w:uiPriority w:val="99"/>
     <w:pPr>
       <w:pBdr/>
@@ -20488,9 +20641,9 @@
       </w:tcPr>
     </w:tblStylePr>
   </w:style>
-  <w:style w:type="table" w:styleId="778">
+  <w:style w:type="table" w:styleId="784">
     <w:name w:val="Grid Table 2 - Accent 6"/>
-    <w:basedOn w:val="757"/>
+    <w:basedOn w:val="763"/>
     <w:uiPriority w:val="99"/>
     <w:pPr>
       <w:pBdr/>
@@ -20720,9 +20873,9 @@
       </w:tcPr>
     </w:tblStylePr>
   </w:style>
-  <w:style w:type="table" w:styleId="779">
+  <w:style w:type="table" w:styleId="785">
     <w:name w:val="Grid Table 3"/>
-    <w:basedOn w:val="757"/>
+    <w:basedOn w:val="763"/>
     <w:uiPriority w:val="99"/>
     <w:pPr>
       <w:pBdr/>
@@ -20965,9 +21118,9 @@
       </w:tcPr>
     </w:tblStylePr>
   </w:style>
-  <w:style w:type="table" w:styleId="780">
+  <w:style w:type="table" w:styleId="786">
     <w:name w:val="Grid Table 3 - Accent 1"/>
-    <w:basedOn w:val="757"/>
+    <w:basedOn w:val="763"/>
     <w:uiPriority w:val="99"/>
     <w:pPr>
       <w:pBdr/>
@@ -21210,9 +21363,9 @@
       </w:tcPr>
     </w:tblStylePr>
   </w:style>
-  <w:style w:type="table" w:styleId="781">
+  <w:style w:type="table" w:styleId="787">
     <w:name w:val="Grid Table 3 - Accent 2"/>
-    <w:basedOn w:val="757"/>
+    <w:basedOn w:val="763"/>
     <w:uiPriority w:val="99"/>
     <w:pPr>
       <w:pBdr/>
@@ -21455,9 +21608,9 @@
       </w:tcPr>
     </w:tblStylePr>
   </w:style>
-  <w:style w:type="table" w:styleId="782">
+  <w:style w:type="table" w:styleId="788">
     <w:name w:val="Grid Table 3 - Accent 3"/>
-    <w:basedOn w:val="757"/>
+    <w:basedOn w:val="763"/>
     <w:uiPriority w:val="99"/>
     <w:pPr>
       <w:pBdr/>
@@ -21700,9 +21853,9 @@
       </w:tcPr>
     </w:tblStylePr>
   </w:style>
-  <w:style w:type="table" w:styleId="783">
+  <w:style w:type="table" w:styleId="789">
     <w:name w:val="Grid Table 3 - Accent 4"/>
-    <w:basedOn w:val="757"/>
+    <w:basedOn w:val="763"/>
     <w:uiPriority w:val="99"/>
     <w:pPr>
       <w:pBdr/>
@@ -21945,9 +22098,9 @@
       </w:tcPr>
     </w:tblStylePr>
   </w:style>
-  <w:style w:type="table" w:styleId="784">
+  <w:style w:type="table" w:styleId="790">
     <w:name w:val="Grid Table 3 - Accent 5"/>
-    <w:basedOn w:val="757"/>
+    <w:basedOn w:val="763"/>
     <w:uiPriority w:val="99"/>
     <w:pPr>
       <w:pBdr/>
@@ -22190,9 +22343,9 @@
       </w:tcPr>
     </w:tblStylePr>
   </w:style>
-  <w:style w:type="table" w:styleId="785">
+  <w:style w:type="table" w:styleId="791">
     <w:name w:val="Grid Table 3 - Accent 6"/>
-    <w:basedOn w:val="757"/>
+    <w:basedOn w:val="763"/>
     <w:uiPriority w:val="99"/>
     <w:pPr>
       <w:pBdr/>
@@ -22435,9 +22588,9 @@
       </w:tcPr>
     </w:tblStylePr>
   </w:style>
-  <w:style w:type="table" w:styleId="786">
+  <w:style w:type="table" w:styleId="792">
     <w:name w:val="Grid Table 4"/>
-    <w:basedOn w:val="757"/>
+    <w:basedOn w:val="763"/>
     <w:uiPriority w:val="59"/>
     <w:pPr>
       <w:pBdr/>
@@ -22668,9 +22821,9 @@
       </w:tcPr>
     </w:tblStylePr>
   </w:style>
-  <w:style w:type="table" w:styleId="787">
+  <w:style w:type="table" w:styleId="793">
     <w:name w:val="Grid Table 4 - Accent 1"/>
-    <w:basedOn w:val="757"/>
+    <w:basedOn w:val="763"/>
     <w:uiPriority w:val="59"/>
     <w:pPr>
       <w:pBdr/>
@@ -22901,9 +23054,9 @@
       </w:tcPr>
     </w:tblStylePr>
   </w:style>
-  <w:style w:type="table" w:styleId="788">
+  <w:style w:type="table" w:styleId="794">
     <w:name w:val="Grid Table 4 - Accent 2"/>
-    <w:basedOn w:val="757"/>
+    <w:basedOn w:val="763"/>
     <w:uiPriority w:val="59"/>
     <w:pPr>
       <w:pBdr/>
@@ -23134,9 +23287,9 @@
       </w:tcPr>
     </w:tblStylePr>
   </w:style>
-  <w:style w:type="table" w:styleId="789">
+  <w:style w:type="table" w:styleId="795">
     <w:name w:val="Grid Table 4 - Accent 3"/>
-    <w:basedOn w:val="757"/>
+    <w:basedOn w:val="763"/>
     <w:uiPriority w:val="59"/>
     <w:pPr>
       <w:pBdr/>
@@ -23367,9 +23520,9 @@
       </w:tcPr>
     </w:tblStylePr>
   </w:style>
-  <w:style w:type="table" w:styleId="790">
+  <w:style w:type="table" w:styleId="796">
     <w:name w:val="Grid Table 4 - Accent 4"/>
-    <w:basedOn w:val="757"/>
+    <w:basedOn w:val="763"/>
     <w:uiPriority w:val="59"/>
     <w:pPr>
       <w:pBdr/>
@@ -23600,9 +23753,9 @@
       </w:tcPr>
     </w:tblStylePr>
   </w:style>
-  <w:style w:type="table" w:styleId="791">
+  <w:style w:type="table" w:styleId="797">
     <w:name w:val="Grid Table 4 - Accent 5"/>
-    <w:basedOn w:val="757"/>
+    <w:basedOn w:val="763"/>
     <w:uiPriority w:val="59"/>
     <w:pPr>
       <w:pBdr/>
@@ -23833,9 +23986,9 @@
       </w:tcPr>
     </w:tblStylePr>
   </w:style>
-  <w:style w:type="table" w:styleId="792">
+  <w:style w:type="table" w:styleId="798">
     <w:name w:val="Grid Table 4 - Accent 6"/>
-    <w:basedOn w:val="757"/>
+    <w:basedOn w:val="763"/>
     <w:uiPriority w:val="59"/>
     <w:pPr>
       <w:pBdr/>
@@ -24066,9 +24219,9 @@
       </w:tcPr>
     </w:tblStylePr>
   </w:style>
-  <w:style w:type="table" w:styleId="793">
+  <w:style w:type="table" w:styleId="799">
     <w:name w:val="Grid Table 5 Dark"/>
-    <w:basedOn w:val="757"/>
+    <w:basedOn w:val="763"/>
     <w:uiPriority w:val="99"/>
     <w:pPr>
       <w:pBdr/>
@@ -24294,9 +24447,9 @@
       </w:tcPr>
     </w:tblStylePr>
   </w:style>
-  <w:style w:type="table" w:styleId="794">
+  <w:style w:type="table" w:styleId="800">
     <w:name w:val="Grid Table 5 Dark- Accent 1"/>
-    <w:basedOn w:val="757"/>
+    <w:basedOn w:val="763"/>
     <w:uiPriority w:val="99"/>
     <w:pPr>
       <w:pBdr/>
@@ -24522,9 +24675,9 @@
       </w:tcPr>
     </w:tblStylePr>
   </w:style>
-  <w:style w:type="table" w:styleId="795">
+  <w:style w:type="table" w:styleId="801">
     <w:name w:val="Grid Table 5 Dark - Accent 2"/>
-    <w:basedOn w:val="757"/>
+    <w:basedOn w:val="763"/>
     <w:uiPriority w:val="99"/>
     <w:pPr>
       <w:pBdr/>
@@ -24750,9 +24903,9 @@
       </w:tcPr>
     </w:tblStylePr>
   </w:style>
-  <w:style w:type="table" w:styleId="796">
+  <w:style w:type="table" w:styleId="802">
     <w:name w:val="Grid Table 5 Dark - Accent 3"/>
-    <w:basedOn w:val="757"/>
+    <w:basedOn w:val="763"/>
     <w:uiPriority w:val="99"/>
     <w:pPr>
       <w:pBdr/>
@@ -24978,9 +25131,9 @@
       </w:tcPr>
     </w:tblStylePr>
   </w:style>
-  <w:style w:type="table" w:styleId="797">
+  <w:style w:type="table" w:styleId="803">
     <w:name w:val="Grid Table 5 Dark- Accent 4"/>
-    <w:basedOn w:val="757"/>
+    <w:basedOn w:val="763"/>
     <w:uiPriority w:val="99"/>
     <w:pPr>
       <w:pBdr/>
@@ -25206,9 +25359,9 @@
       </w:tcPr>
     </w:tblStylePr>
   </w:style>
-  <w:style w:type="table" w:styleId="798">
+  <w:style w:type="table" w:styleId="804">
     <w:name w:val="Grid Table 5 Dark - Accent 5"/>
-    <w:basedOn w:val="757"/>
+    <w:basedOn w:val="763"/>
     <w:uiPriority w:val="99"/>
     <w:pPr>
       <w:pBdr/>
@@ -25434,9 +25587,9 @@
       </w:tcPr>
     </w:tblStylePr>
   </w:style>
-  <w:style w:type="table" w:styleId="799">
+  <w:style w:type="table" w:styleId="805">
     <w:name w:val="Grid Table 5 Dark - Accent 6"/>
-    <w:basedOn w:val="757"/>
+    <w:basedOn w:val="763"/>
     <w:uiPriority w:val="99"/>
     <w:pPr>
       <w:pBdr/>
@@ -25662,9 +25815,9 @@
       </w:tcPr>
     </w:tblStylePr>
   </w:style>
-  <w:style w:type="table" w:styleId="800">
+  <w:style w:type="table" w:styleId="806">
     <w:name w:val="Grid Table 6 Colorful"/>
-    <w:basedOn w:val="757"/>
+    <w:basedOn w:val="763"/>
     <w:uiPriority w:val="99"/>
     <w:pPr>
       <w:pBdr/>
@@ -25892,9 +26045,9 @@
       </w:tcPr>
     </w:tblStylePr>
   </w:style>
-  <w:style w:type="table" w:styleId="801">
+  <w:style w:type="table" w:styleId="807">
     <w:name w:val="Grid Table 6 Colorful - Accent 1"/>
-    <w:basedOn w:val="757"/>
+    <w:basedOn w:val="763"/>
     <w:uiPriority w:val="99"/>
     <w:pPr>
       <w:pBdr/>
@@ -26122,9 +26275,9 @@
       </w:tcPr>
     </w:tblStylePr>
   </w:style>
-  <w:style w:type="table" w:styleId="802">
+  <w:style w:type="table" w:styleId="808">
     <w:name w:val="Grid Table 6 Colorful - Accent 2"/>
-    <w:basedOn w:val="757"/>
+    <w:basedOn w:val="763"/>
     <w:uiPriority w:val="99"/>
     <w:pPr>
       <w:pBdr/>
@@ -26352,9 +26505,9 @@
       </w:tcPr>
     </w:tblStylePr>
   </w:style>
-  <w:style w:type="table" w:styleId="803">
+  <w:style w:type="table" w:styleId="809">
     <w:name w:val="Grid Table 6 Colorful - Accent 3"/>
-    <w:basedOn w:val="757"/>
+    <w:basedOn w:val="763"/>
     <w:uiPriority w:val="99"/>
     <w:pPr>
       <w:pBdr/>
@@ -26582,9 +26735,9 @@
       </w:tcPr>
     </w:tblStylePr>
   </w:style>
-  <w:style w:type="table" w:styleId="804">
+  <w:style w:type="table" w:styleId="810">
     <w:name w:val="Grid Table 6 Colorful - Accent 4"/>
-    <w:basedOn w:val="757"/>
+    <w:basedOn w:val="763"/>
     <w:uiPriority w:val="99"/>
     <w:pPr>
       <w:pBdr/>
@@ -26812,9 +26965,9 @@
       </w:tcPr>
     </w:tblStylePr>
   </w:style>
-  <w:style w:type="table" w:styleId="805">
+  <w:style w:type="table" w:styleId="811">
     <w:name w:val="Grid Table 6 Colorful - Accent 5"/>
-    <w:basedOn w:val="757"/>
+    <w:basedOn w:val="763"/>
     <w:uiPriority w:val="99"/>
     <w:pPr>
       <w:pBdr/>
@@ -27042,9 +27195,9 @@
       </w:tcPr>
     </w:tblStylePr>
   </w:style>
-  <w:style w:type="table" w:styleId="806">
+  <w:style w:type="table" w:styleId="812">
     <w:name w:val="Grid Table 6 Colorful - Accent 6"/>
-    <w:basedOn w:val="757"/>
+    <w:basedOn w:val="763"/>
     <w:uiPriority w:val="99"/>
     <w:pPr>
       <w:pBdr/>
@@ -27272,9 +27425,9 @@
       </w:tcPr>
     </w:tblStylePr>
   </w:style>
-  <w:style w:type="table" w:styleId="807">
+  <w:style w:type="table" w:styleId="813">
     <w:name w:val="Grid Table 7 Colorful"/>
-    <w:basedOn w:val="757"/>
+    <w:basedOn w:val="763"/>
     <w:uiPriority w:val="99"/>
     <w:pPr>
       <w:pBdr/>
@@ -27526,9 +27679,9 @@
       </w:tcPr>
     </w:tblStylePr>
   </w:style>
-  <w:style w:type="table" w:styleId="808">
+  <w:style w:type="table" w:styleId="814">
     <w:name w:val="Grid Table 7 Colorful - Accent 1"/>
-    <w:basedOn w:val="757"/>
+    <w:basedOn w:val="763"/>
     <w:uiPriority w:val="99"/>
     <w:pPr>
       <w:pBdr/>
@@ -27780,9 +27933,9 @@
       </w:tcPr>
     </w:tblStylePr>
   </w:style>
-  <w:style w:type="table" w:styleId="809">
+  <w:style w:type="table" w:styleId="815">
     <w:name w:val="Grid Table 7 Colorful - Accent 2"/>
-    <w:basedOn w:val="757"/>
+    <w:basedOn w:val="763"/>
     <w:uiPriority w:val="99"/>
     <w:pPr>
       <w:pBdr/>
@@ -28034,9 +28187,9 @@
       </w:tcPr>
     </w:tblStylePr>
   </w:style>
-  <w:style w:type="table" w:styleId="810">
+  <w:style w:type="table" w:styleId="816">
     <w:name w:val="Grid Table 7 Colorful - Accent 3"/>
-    <w:basedOn w:val="757"/>
+    <w:basedOn w:val="763"/>
     <w:uiPriority w:val="99"/>
     <w:pPr>
       <w:pBdr/>
@@ -28288,9 +28441,9 @@
       </w:tcPr>
     </w:tblStylePr>
   </w:style>
-  <w:style w:type="table" w:styleId="811">
+  <w:style w:type="table" w:styleId="817">
     <w:name w:val="Grid Table 7 Colorful - Accent 4"/>
-    <w:basedOn w:val="757"/>
+    <w:basedOn w:val="763"/>
     <w:uiPriority w:val="99"/>
     <w:pPr>
       <w:pBdr/>
@@ -28542,9 +28695,9 @@
       </w:tcPr>
     </w:tblStylePr>
   </w:style>
-  <w:style w:type="table" w:styleId="812">
+  <w:style w:type="table" w:styleId="818">
     <w:name w:val="Grid Table 7 Colorful - Accent 5"/>
-    <w:basedOn w:val="757"/>
+    <w:basedOn w:val="763"/>
     <w:uiPriority w:val="99"/>
     <w:pPr>
       <w:pBdr/>
@@ -28796,9 +28949,9 @@
       </w:tcPr>
     </w:tblStylePr>
   </w:style>
-  <w:style w:type="table" w:styleId="813">
+  <w:style w:type="table" w:styleId="819">
     <w:name w:val="Grid Table 7 Colorful - Accent 6"/>
-    <w:basedOn w:val="757"/>
+    <w:basedOn w:val="763"/>
     <w:uiPriority w:val="99"/>
     <w:pPr>
       <w:pBdr/>
@@ -29050,9 +29203,9 @@
       </w:tcPr>
     </w:tblStylePr>
   </w:style>
-  <w:style w:type="table" w:styleId="814">
+  <w:style w:type="table" w:styleId="820">
     <w:name w:val="List Table 1 Light"/>
-    <w:basedOn w:val="757"/>
+    <w:basedOn w:val="763"/>
     <w:uiPriority w:val="99"/>
     <w:pPr>
       <w:pBdr/>
@@ -29266,9 +29419,9 @@
       </w:tcPr>
     </w:tblStylePr>
   </w:style>
-  <w:style w:type="table" w:styleId="815">
+  <w:style w:type="table" w:styleId="821">
     <w:name w:val="List Table 1 Light - Accent 1"/>
-    <w:basedOn w:val="757"/>
+    <w:basedOn w:val="763"/>
     <w:uiPriority w:val="99"/>
     <w:pPr>
       <w:pBdr/>
@@ -29482,9 +29635,9 @@
       </w:tcPr>
     </w:tblStylePr>
   </w:style>
-  <w:style w:type="table" w:styleId="816">
+  <w:style w:type="table" w:styleId="822">
     <w:name w:val="List Table 1 Light - Accent 2"/>
-    <w:basedOn w:val="757"/>
+    <w:basedOn w:val="763"/>
     <w:uiPriority w:val="99"/>
     <w:pPr>
       <w:pBdr/>
@@ -29698,9 +29851,9 @@
       </w:tcPr>
     </w:tblStylePr>
   </w:style>
-  <w:style w:type="table" w:styleId="817">
+  <w:style w:type="table" w:styleId="823">
     <w:name w:val="List Table 1 Light - Accent 3"/>
-    <w:basedOn w:val="757"/>
+    <w:basedOn w:val="763"/>
     <w:uiPriority w:val="99"/>
     <w:pPr>
       <w:pBdr/>
@@ -29914,9 +30067,9 @@
       </w:tcPr>
     </w:tblStylePr>
   </w:style>
-  <w:style w:type="table" w:styleId="818">
+  <w:style w:type="table" w:styleId="824">
     <w:name w:val="List Table 1 Light - Accent 4"/>
-    <w:basedOn w:val="757"/>
+    <w:basedOn w:val="763"/>
     <w:uiPriority w:val="99"/>
     <w:pPr>
       <w:pBdr/>
@@ -30130,9 +30283,9 @@
       </w:tcPr>
     </w:tblStylePr>
   </w:style>
-  <w:style w:type="table" w:styleId="819">
+  <w:style w:type="table" w:styleId="825">
     <w:name w:val="List Table 1 Light - Accent 5"/>
-    <w:basedOn w:val="757"/>
+    <w:basedOn w:val="763"/>
     <w:uiPriority w:val="99"/>
     <w:pPr>
       <w:pBdr/>
@@ -30346,9 +30499,9 @@
       </w:tcPr>
     </w:tblStylePr>
   </w:style>
-  <w:style w:type="table" w:styleId="820">
+  <w:style w:type="table" w:styleId="826">
     <w:name w:val="List Table 1 Light - Accent 6"/>
-    <w:basedOn w:val="757"/>
+    <w:basedOn w:val="763"/>
     <w:uiPriority w:val="99"/>
     <w:pPr>
       <w:pBdr/>
@@ -30562,9 +30715,9 @@
       </w:tcPr>
     </w:tblStylePr>
   </w:style>
-  <w:style w:type="table" w:styleId="821">
+  <w:style w:type="table" w:styleId="827">
     <w:name w:val="List Table 2"/>
-    <w:basedOn w:val="757"/>
+    <w:basedOn w:val="763"/>
     <w:uiPriority w:val="99"/>
     <w:pPr>
       <w:pBdr/>
@@ -30800,9 +30953,9 @@
       </w:tcPr>
     </w:tblStylePr>
   </w:style>
-  <w:style w:type="table" w:styleId="822">
+  <w:style w:type="table" w:styleId="828">
     <w:name w:val="List Table 2 - Accent 1"/>
-    <w:basedOn w:val="757"/>
+    <w:basedOn w:val="763"/>
     <w:uiPriority w:val="99"/>
     <w:pPr>
       <w:pBdr/>
@@ -31038,9 +31191,9 @@
       </w:tcPr>
     </w:tblStylePr>
   </w:style>
-  <w:style w:type="table" w:styleId="823">
+  <w:style w:type="table" w:styleId="829">
     <w:name w:val="List Table 2 - Accent 2"/>
-    <w:basedOn w:val="757"/>
+    <w:basedOn w:val="763"/>
     <w:uiPriority w:val="99"/>
     <w:pPr>
       <w:pBdr/>
@@ -31276,9 +31429,9 @@
       </w:tcPr>
     </w:tblStylePr>
   </w:style>
-  <w:style w:type="table" w:styleId="824">
+  <w:style w:type="table" w:styleId="830">
     <w:name w:val="List Table 2 - Accent 3"/>
-    <w:basedOn w:val="757"/>
+    <w:basedOn w:val="763"/>
     <w:uiPriority w:val="99"/>
     <w:pPr>
       <w:pBdr/>
@@ -31514,9 +31667,9 @@
       </w:tcPr>
     </w:tblStylePr>
   </w:style>
-  <w:style w:type="table" w:styleId="825">
+  <w:style w:type="table" w:styleId="831">
     <w:name w:val="List Table 2 - Accent 4"/>
-    <w:basedOn w:val="757"/>
+    <w:basedOn w:val="763"/>
     <w:uiPriority w:val="99"/>
     <w:pPr>
       <w:pBdr/>
@@ -31752,9 +31905,9 @@
       </w:tcPr>
     </w:tblStylePr>
   </w:style>
-  <w:style w:type="table" w:styleId="826">
+  <w:style w:type="table" w:styleId="832">
     <w:name w:val="List Table 2 - Accent 5"/>
-    <w:basedOn w:val="757"/>
+    <w:basedOn w:val="763"/>
     <w:uiPriority w:val="99"/>
     <w:pPr>
       <w:pBdr/>
@@ -31990,9 +32143,9 @@
       </w:tcPr>
     </w:tblStylePr>
   </w:style>
-  <w:style w:type="table" w:styleId="827">
+  <w:style w:type="table" w:styleId="833">
     <w:name w:val="List Table 2 - Accent 6"/>
-    <w:basedOn w:val="757"/>
+    <w:basedOn w:val="763"/>
     <w:uiPriority w:val="99"/>
     <w:pPr>
       <w:pBdr/>
@@ -32228,9 +32381,9 @@
       </w:tcPr>
     </w:tblStylePr>
   </w:style>
-  <w:style w:type="table" w:styleId="828">
+  <w:style w:type="table" w:styleId="834">
     <w:name w:val="List Table 3"/>
-    <w:basedOn w:val="757"/>
+    <w:basedOn w:val="763"/>
     <w:uiPriority w:val="99"/>
     <w:pPr>
       <w:pBdr/>
@@ -32456,9 +32609,9 @@
       </w:tcPr>
     </w:tblStylePr>
   </w:style>
-  <w:style w:type="table" w:styleId="829">
+  <w:style w:type="table" w:styleId="835">
     <w:name w:val="List Table 3 - Accent 1"/>
-    <w:basedOn w:val="757"/>
+    <w:basedOn w:val="763"/>
     <w:uiPriority w:val="99"/>
     <w:pPr>
       <w:pBdr/>
@@ -32684,9 +32837,9 @@
       </w:tcPr>
     </w:tblStylePr>
   </w:style>
-  <w:style w:type="table" w:styleId="830">
+  <w:style w:type="table" w:styleId="836">
     <w:name w:val="List Table 3 - Accent 2"/>
-    <w:basedOn w:val="757"/>
+    <w:basedOn w:val="763"/>
     <w:uiPriority w:val="99"/>
     <w:pPr>
       <w:pBdr/>
@@ -32912,9 +33065,9 @@
       </w:tcPr>
     </w:tblStylePr>
   </w:style>
-  <w:style w:type="table" w:styleId="831">
+  <w:style w:type="table" w:styleId="837">
     <w:name w:val="List Table 3 - Accent 3"/>
-    <w:basedOn w:val="757"/>
+    <w:basedOn w:val="763"/>
     <w:uiPriority w:val="99"/>
     <w:pPr>
       <w:pBdr/>
@@ -33140,9 +33293,9 @@
       </w:tcPr>
     </w:tblStylePr>
   </w:style>
-  <w:style w:type="table" w:styleId="832">
+  <w:style w:type="table" w:styleId="838">
     <w:name w:val="List Table 3 - Accent 4"/>
-    <w:basedOn w:val="757"/>
+    <w:basedOn w:val="763"/>
     <w:uiPriority w:val="99"/>
     <w:pPr>
       <w:pBdr/>
@@ -33368,9 +33521,9 @@
       </w:tcPr>
     </w:tblStylePr>
   </w:style>
-  <w:style w:type="table" w:styleId="833">
+  <w:style w:type="table" w:styleId="839">
     <w:name w:val="List Table 3 - Accent 5"/>
-    <w:basedOn w:val="757"/>
+    <w:basedOn w:val="763"/>
     <w:uiPriority w:val="99"/>
     <w:pPr>
       <w:pBdr/>
@@ -33596,9 +33749,9 @@
       </w:tcPr>
     </w:tblStylePr>
   </w:style>
-  <w:style w:type="table" w:styleId="834">
+  <w:style w:type="table" w:styleId="840">
     <w:name w:val="List Table 3 - Accent 6"/>
-    <w:basedOn w:val="757"/>
+    <w:basedOn w:val="763"/>
     <w:uiPriority w:val="99"/>
     <w:pPr>
       <w:pBdr/>
@@ -33824,9 +33977,9 @@
       </w:tcPr>
     </w:tblStylePr>
   </w:style>
-  <w:style w:type="table" w:styleId="835">
+  <w:style w:type="table" w:styleId="841">
     <w:name w:val="List Table 4"/>
-    <w:basedOn w:val="757"/>
+    <w:basedOn w:val="763"/>
     <w:uiPriority w:val="99"/>
     <w:pPr>
       <w:pBdr/>
@@ -34049,9 +34202,9 @@
       </w:tcPr>
     </w:tblStylePr>
   </w:style>
-  <w:style w:type="table" w:styleId="836">
+  <w:style w:type="table" w:styleId="842">
     <w:name w:val="List Table 4 - Accent 1"/>
-    <w:basedOn w:val="757"/>
+    <w:basedOn w:val="763"/>
     <w:uiPriority w:val="99"/>
     <w:pPr>
       <w:pBdr/>
@@ -34274,9 +34427,9 @@
       </w:tcPr>
     </w:tblStylePr>
   </w:style>
-  <w:style w:type="table" w:styleId="837">
+  <w:style w:type="table" w:styleId="843">
     <w:name w:val="List Table 4 - Accent 2"/>
-    <w:basedOn w:val="757"/>
+    <w:basedOn w:val="763"/>
     <w:uiPriority w:val="99"/>
     <w:pPr>
       <w:pBdr/>
@@ -34499,9 +34652,9 @@
       </w:tcPr>
     </w:tblStylePr>
   </w:style>
-  <w:style w:type="table" w:styleId="838">
+  <w:style w:type="table" w:styleId="844">
     <w:name w:val="List Table 4 - Accent 3"/>
-    <w:basedOn w:val="757"/>
+    <w:basedOn w:val="763"/>
     <w:uiPriority w:val="99"/>
     <w:pPr>
       <w:pBdr/>
@@ -34724,9 +34877,9 @@
       </w:tcPr>
     </w:tblStylePr>
   </w:style>
-  <w:style w:type="table" w:styleId="839">
+  <w:style w:type="table" w:styleId="845">
     <w:name w:val="List Table 4 - Accent 4"/>
-    <w:basedOn w:val="757"/>
+    <w:basedOn w:val="763"/>
     <w:uiPriority w:val="99"/>
     <w:pPr>
       <w:pBdr/>
@@ -34949,9 +35102,9 @@
       </w:tcPr>
     </w:tblStylePr>
   </w:style>
-  <w:style w:type="table" w:styleId="840">
+  <w:style w:type="table" w:styleId="846">
     <w:name w:val="List Table 4 - Accent 5"/>
-    <w:basedOn w:val="757"/>
+    <w:basedOn w:val="763"/>
     <w:uiPriority w:val="99"/>
     <w:pPr>
       <w:pBdr/>
@@ -35174,9 +35327,9 @@
       </w:tcPr>
     </w:tblStylePr>
   </w:style>
-  <w:style w:type="table" w:styleId="841">
+  <w:style w:type="table" w:styleId="847">
     <w:name w:val="List Table 4 - Accent 6"/>
-    <w:basedOn w:val="757"/>
+    <w:basedOn w:val="763"/>
     <w:uiPriority w:val="99"/>
     <w:pPr>
       <w:pBdr/>
@@ -35399,9 +35552,9 @@
       </w:tcPr>
     </w:tblStylePr>
   </w:style>
-  <w:style w:type="table" w:styleId="842">
+  <w:style w:type="table" w:styleId="848">
     <w:name w:val="List Table 5 Dark"/>
-    <w:basedOn w:val="757"/>
+    <w:basedOn w:val="763"/>
     <w:uiPriority w:val="99"/>
     <w:pPr>
       <w:pBdr/>
@@ -35641,9 +35794,9 @@
       </w:tcPr>
     </w:tblStylePr>
   </w:style>
-  <w:style w:type="table" w:styleId="843">
+  <w:style w:type="table" w:styleId="849">
     <w:name w:val="List Table 5 Dark - Accent 1"/>
-    <w:basedOn w:val="757"/>
+    <w:basedOn w:val="763"/>
     <w:uiPriority w:val="99"/>
     <w:pPr>
       <w:pBdr/>
@@ -35883,9 +36036,9 @@
       </w:tcPr>
     </w:tblStylePr>
   </w:style>
-  <w:style w:type="table" w:styleId="844">
+  <w:style w:type="table" w:styleId="850">
     <w:name w:val="List Table 5 Dark - Accent 2"/>
-    <w:basedOn w:val="757"/>
+    <w:basedOn w:val="763"/>
     <w:uiPriority w:val="99"/>
     <w:pPr>
       <w:pBdr/>
@@ -36125,9 +36278,9 @@
       </w:tcPr>
     </w:tblStylePr>
   </w:style>
-  <w:style w:type="table" w:styleId="845">
+  <w:style w:type="table" w:styleId="851">
     <w:name w:val="List Table 5 Dark - Accent 3"/>
-    <w:basedOn w:val="757"/>
+    <w:basedOn w:val="763"/>
     <w:uiPriority w:val="99"/>
     <w:pPr>
       <w:pBdr/>
@@ -36367,9 +36520,9 @@
       </w:tcPr>
     </w:tblStylePr>
   </w:style>
-  <w:style w:type="table" w:styleId="846">
+  <w:style w:type="table" w:styleId="852">
     <w:name w:val="List Table 5 Dark - Accent 4"/>
-    <w:basedOn w:val="757"/>
+    <w:basedOn w:val="763"/>
     <w:uiPriority w:val="99"/>
     <w:pPr>
       <w:pBdr/>
@@ -36609,9 +36762,9 @@
       </w:tcPr>
     </w:tblStylePr>
   </w:style>
-  <w:style w:type="table" w:styleId="847">
+  <w:style w:type="table" w:styleId="853">
     <w:name w:val="List Table 5 Dark - Accent 5"/>
-    <w:basedOn w:val="757"/>
+    <w:basedOn w:val="763"/>
     <w:uiPriority w:val="99"/>
     <w:pPr>
       <w:pBdr/>
@@ -36851,9 +37004,9 @@
       </w:tcPr>
     </w:tblStylePr>
   </w:style>
-  <w:style w:type="table" w:styleId="848">
+  <w:style w:type="table" w:styleId="854">
     <w:name w:val="List Table 5 Dark - Accent 6"/>
-    <w:basedOn w:val="757"/>
+    <w:basedOn w:val="763"/>
     <w:uiPriority w:val="99"/>
     <w:pPr>
       <w:pBdr/>
@@ -37093,9 +37246,9 @@
       </w:tcPr>
     </w:tblStylePr>
   </w:style>
-  <w:style w:type="table" w:styleId="849">
+  <w:style w:type="table" w:styleId="855">
     <w:name w:val="List Table 6 Colorful"/>
-    <w:basedOn w:val="757"/>
+    <w:basedOn w:val="763"/>
     <w:uiPriority w:val="99"/>
     <w:pPr>
       <w:pBdr/>
@@ -37316,9 +37469,9 @@
       </w:tcPr>
     </w:tblStylePr>
   </w:style>
-  <w:style w:type="table" w:styleId="850">
+  <w:style w:type="table" w:styleId="856">
     <w:name w:val="List Table 6 Colorful - Accent 1"/>
-    <w:basedOn w:val="757"/>
+    <w:basedOn w:val="763"/>
     <w:uiPriority w:val="99"/>
     <w:pPr>
       <w:pBdr/>
@@ -37539,9 +37692,9 @@
       </w:tcPr>
     </w:tblStylePr>
   </w:style>
-  <w:style w:type="table" w:styleId="851">
+  <w:style w:type="table" w:styleId="857">
     <w:name w:val="List Table 6 Colorful - Accent 2"/>
-    <w:basedOn w:val="757"/>
+    <w:basedOn w:val="763"/>
     <w:uiPriority w:val="99"/>
     <w:pPr>
       <w:pBdr/>
@@ -37762,9 +37915,9 @@
       </w:tcPr>
     </w:tblStylePr>
   </w:style>
-  <w:style w:type="table" w:styleId="852">
+  <w:style w:type="table" w:styleId="858">
     <w:name w:val="List Table 6 Colorful - Accent 3"/>
-    <w:basedOn w:val="757"/>
+    <w:basedOn w:val="763"/>
     <w:uiPriority w:val="99"/>
     <w:pPr>
       <w:pBdr/>
@@ -37985,9 +38138,9 @@
       </w:tcPr>
     </w:tblStylePr>
   </w:style>
-  <w:style w:type="table" w:styleId="853">
+  <w:style w:type="table" w:styleId="859">
     <w:name w:val="List Table 6 Colorful - Accent 4"/>
-    <w:basedOn w:val="757"/>
+    <w:basedOn w:val="763"/>
     <w:uiPriority w:val="99"/>
     <w:pPr>
       <w:pBdr/>
@@ -38208,9 +38361,9 @@
       </w:tcPr>
     </w:tblStylePr>
   </w:style>
-  <w:style w:type="table" w:styleId="854">
+  <w:style w:type="table" w:styleId="860">
     <w:name w:val="List Table 6 Colorful - Accent 5"/>
-    <w:basedOn w:val="757"/>
+    <w:basedOn w:val="763"/>
     <w:uiPriority w:val="99"/>
     <w:pPr>
       <w:pBdr/>
@@ -38431,9 +38584,9 @@
       </w:tcPr>
     </w:tblStylePr>
   </w:style>
-  <w:style w:type="table" w:styleId="855">
+  <w:style w:type="table" w:styleId="861">
     <w:name w:val="List Table 6 Colorful - Accent 6"/>
-    <w:basedOn w:val="757"/>
+    <w:basedOn w:val="763"/>
     <w:uiPriority w:val="99"/>
     <w:pPr>
       <w:pBdr/>
@@ -38654,9 +38807,9 @@
       </w:tcPr>
     </w:tblStylePr>
   </w:style>
-  <w:style w:type="table" w:styleId="856">
+  <w:style w:type="table" w:styleId="862">
     <w:name w:val="List Table 7 Colorful"/>
-    <w:basedOn w:val="757"/>
+    <w:basedOn w:val="763"/>
     <w:uiPriority w:val="99"/>
     <w:pPr>
       <w:pBdr/>
@@ -38910,9 +39063,9 @@
       </w:tcPr>
     </w:tblStylePr>
   </w:style>
-  <w:style w:type="table" w:styleId="857">
+  <w:style w:type="table" w:styleId="863">
     <w:name w:val="List Table 7 Colorful - Accent 1"/>
-    <w:basedOn w:val="757"/>
+    <w:basedOn w:val="763"/>
     <w:uiPriority w:val="99"/>
     <w:pPr>
       <w:pBdr/>
@@ -39166,9 +39319,9 @@
       </w:tcPr>
     </w:tblStylePr>
   </w:style>
-  <w:style w:type="table" w:styleId="858">
+  <w:style w:type="table" w:styleId="864">
     <w:name w:val="List Table 7 Colorful - Accent 2"/>
-    <w:basedOn w:val="757"/>
+    <w:basedOn w:val="763"/>
     <w:uiPriority w:val="99"/>
     <w:pPr>
       <w:pBdr/>
@@ -39422,9 +39575,9 @@
       </w:tcPr>
     </w:tblStylePr>
   </w:style>
-  <w:style w:type="table" w:styleId="859">
+  <w:style w:type="table" w:styleId="865">
     <w:name w:val="List Table 7 Colorful - Accent 3"/>
-    <w:basedOn w:val="757"/>
+    <w:basedOn w:val="763"/>
     <w:uiPriority w:val="99"/>
     <w:pPr>
       <w:pBdr/>
@@ -39678,9 +39831,9 @@
       </w:tcPr>
     </w:tblStylePr>
   </w:style>
-  <w:style w:type="table" w:styleId="860">
+  <w:style w:type="table" w:styleId="866">
     <w:name w:val="List Table 7 Colorful - Accent 4"/>
-    <w:basedOn w:val="757"/>
+    <w:basedOn w:val="763"/>
     <w:uiPriority w:val="99"/>
     <w:pPr>
       <w:pBdr/>
@@ -39934,9 +40087,9 @@
       </w:tcPr>
     </w:tblStylePr>
   </w:style>
-  <w:style w:type="table" w:styleId="861">
+  <w:style w:type="table" w:styleId="867">
     <w:name w:val="List Table 7 Colorful - Accent 5"/>
-    <w:basedOn w:val="757"/>
+    <w:basedOn w:val="763"/>
     <w:uiPriority w:val="99"/>
     <w:pPr>
       <w:pBdr/>
@@ -40190,9 +40343,9 @@
       </w:tcPr>
     </w:tblStylePr>
   </w:style>
-  <w:style w:type="table" w:styleId="862">
+  <w:style w:type="table" w:styleId="868">
     <w:name w:val="List Table 7 Colorful - Accent 6"/>
-    <w:basedOn w:val="757"/>
+    <w:basedOn w:val="763"/>
     <w:uiPriority w:val="99"/>
     <w:pPr>
       <w:pBdr/>
@@ -40446,9 +40599,9 @@
       </w:tcPr>
     </w:tblStylePr>
   </w:style>
-  <w:style w:type="table" w:styleId="863">
+  <w:style w:type="table" w:styleId="869">
     <w:name w:val="Lined - Accent"/>
-    <w:basedOn w:val="757"/>
+    <w:basedOn w:val="763"/>
     <w:uiPriority w:val="99"/>
     <w:pPr>
       <w:pBdr/>
@@ -40683,9 +40836,9 @@
       </w:tcPr>
     </w:tblStylePr>
   </w:style>
-  <w:style w:type="table" w:styleId="864">
+  <w:style w:type="table" w:styleId="870">
     <w:name w:val="Lined - Accent 1"/>
-    <w:basedOn w:val="757"/>
+    <w:basedOn w:val="763"/>
     <w:uiPriority w:val="99"/>
     <w:pPr>
       <w:pBdr/>
@@ -40920,9 +41073,9 @@
       </w:tcPr>
     </w:tblStylePr>
   </w:style>
-  <w:style w:type="table" w:styleId="865">
+  <w:style w:type="table" w:styleId="871">
     <w:name w:val="Lined - Accent 2"/>
-    <w:basedOn w:val="757"/>
+    <w:basedOn w:val="763"/>
     <w:uiPriority w:val="99"/>
     <w:pPr>
       <w:pBdr/>
@@ -41157,9 +41310,9 @@
       </w:tcPr>
     </w:tblStylePr>
   </w:style>
-  <w:style w:type="table" w:styleId="866">
+  <w:style w:type="table" w:styleId="872">
     <w:name w:val="Lined - Accent 3"/>
-    <w:basedOn w:val="757"/>
+    <w:basedOn w:val="763"/>
     <w:uiPriority w:val="99"/>
     <w:pPr>
       <w:pBdr/>
@@ -41394,9 +41547,9 @@
       </w:tcPr>
     </w:tblStylePr>
   </w:style>
-  <w:style w:type="table" w:styleId="867">
+  <w:style w:type="table" w:styleId="873">
     <w:name w:val="Lined - Accent 4"/>
-    <w:basedOn w:val="757"/>
+    <w:basedOn w:val="763"/>
     <w:uiPriority w:val="99"/>
     <w:pPr>
       <w:pBdr/>
@@ -41631,9 +41784,9 @@
       </w:tcPr>
     </w:tblStylePr>
   </w:style>
-  <w:style w:type="table" w:styleId="868">
+  <w:style w:type="table" w:styleId="874">
     <w:name w:val="Lined - Accent 5"/>
-    <w:basedOn w:val="757"/>
+    <w:basedOn w:val="763"/>
     <w:uiPriority w:val="99"/>
     <w:pPr>
       <w:pBdr/>
@@ -41868,9 +42021,9 @@
       </w:tcPr>
     </w:tblStylePr>
   </w:style>
-  <w:style w:type="table" w:styleId="869">
+  <w:style w:type="table" w:styleId="875">
     <w:name w:val="Lined - Accent 6"/>
-    <w:basedOn w:val="757"/>
+    <w:basedOn w:val="763"/>
     <w:uiPriority w:val="99"/>
     <w:pPr>
       <w:pBdr/>
@@ -42105,9 +42258,9 @@
       </w:tcPr>
     </w:tblStylePr>
   </w:style>
-  <w:style w:type="table" w:styleId="870">
+  <w:style w:type="table" w:styleId="876">
     <w:name w:val="Bordered &amp; Lined - Accent"/>
-    <w:basedOn w:val="757"/>
+    <w:basedOn w:val="763"/>
     <w:uiPriority w:val="99"/>
     <w:pPr>
       <w:pBdr/>
@@ -42349,9 +42502,9 @@
       </w:tcPr>
     </w:tblStylePr>
   </w:style>
-  <w:style w:type="table" w:styleId="871">
+  <w:style w:type="table" w:styleId="877">
     <w:name w:val="Bordered &amp; Lined - Accent 1"/>
-    <w:basedOn w:val="757"/>
+    <w:basedOn w:val="763"/>
     <w:uiPriority w:val="99"/>
     <w:pPr>
       <w:pBdr/>
@@ -42593,9 +42746,9 @@
       </w:tcPr>
     </w:tblStylePr>
   </w:style>
-  <w:style w:type="table" w:styleId="872">
+  <w:style w:type="table" w:styleId="878">
     <w:name w:val="Bordered &amp; Lined - Accent 2"/>
-    <w:basedOn w:val="757"/>
+    <w:basedOn w:val="763"/>
     <w:uiPriority w:val="99"/>
     <w:pPr>
       <w:pBdr/>
@@ -42837,9 +42990,9 @@
       </w:tcPr>
     </w:tblStylePr>
   </w:style>
-  <w:style w:type="table" w:styleId="873">
+  <w:style w:type="table" w:styleId="879">
     <w:name w:val="Bordered &amp; Lined - Accent 3"/>
-    <w:basedOn w:val="757"/>
+    <w:basedOn w:val="763"/>
     <w:uiPriority w:val="99"/>
     <w:pPr>
       <w:pBdr/>
@@ -43081,9 +43234,9 @@
       </w:tcPr>
     </w:tblStylePr>
   </w:style>
-  <w:style w:type="table" w:styleId="874">
+  <w:style w:type="table" w:styleId="880">
     <w:name w:val="Bordered &amp; Lined - Accent 4"/>
-    <w:basedOn w:val="757"/>
+    <w:basedOn w:val="763"/>
     <w:uiPriority w:val="99"/>
     <w:pPr>
       <w:pBdr/>
@@ -43325,9 +43478,9 @@
       </w:tcPr>
     </w:tblStylePr>
   </w:style>
-  <w:style w:type="table" w:styleId="875">
+  <w:style w:type="table" w:styleId="881">
     <w:name w:val="Bordered &amp; Lined - Accent 5"/>
-    <w:basedOn w:val="757"/>
+    <w:basedOn w:val="763"/>
     <w:uiPriority w:val="99"/>
     <w:pPr>
       <w:pBdr/>
@@ -43569,9 +43722,9 @@
       </w:tcPr>
     </w:tblStylePr>
   </w:style>
-  <w:style w:type="table" w:styleId="876">
+  <w:style w:type="table" w:styleId="882">
     <w:name w:val="Bordered &amp; Lined - Accent 6"/>
-    <w:basedOn w:val="757"/>
+    <w:basedOn w:val="763"/>
     <w:uiPriority w:val="99"/>
     <w:pPr>
       <w:pBdr/>
@@ -43813,9 +43966,9 @@
       </w:tcPr>
     </w:tblStylePr>
   </w:style>
-  <w:style w:type="table" w:styleId="877">
+  <w:style w:type="table" w:styleId="883">
     <w:name w:val="Bordered"/>
-    <w:basedOn w:val="757"/>
+    <w:basedOn w:val="763"/>
     <w:uiPriority w:val="99"/>
     <w:pPr>
       <w:pBdr/>
@@ -44044,9 +44197,9 @@
       </w:tcPr>
     </w:tblStylePr>
   </w:style>
-  <w:style w:type="table" w:styleId="878">
+  <w:style w:type="table" w:styleId="884">
     <w:name w:val="Bordered - Accent 1"/>
-    <w:basedOn w:val="757"/>
+    <w:basedOn w:val="763"/>
     <w:uiPriority w:val="99"/>
     <w:pPr>
       <w:pBdr/>
@@ -44275,9 +44428,9 @@
       </w:tcPr>
     </w:tblStylePr>
   </w:style>
-  <w:style w:type="table" w:styleId="879">
+  <w:style w:type="table" w:styleId="885">
     <w:name w:val="Bordered - Accent 2"/>
-    <w:basedOn w:val="757"/>
+    <w:basedOn w:val="763"/>
     <w:uiPriority w:val="99"/>
     <w:pPr>
       <w:pBdr/>
@@ -44506,9 +44659,9 @@
       </w:tcPr>
     </w:tblStylePr>
   </w:style>
-  <w:style w:type="table" w:styleId="880">
+  <w:style w:type="table" w:styleId="886">
     <w:name w:val="Bordered - Accent 3"/>
-    <w:basedOn w:val="757"/>
+    <w:basedOn w:val="763"/>
     <w:uiPriority w:val="99"/>
     <w:pPr>
       <w:pBdr/>
@@ -44737,9 +44890,9 @@
       </w:tcPr>
     </w:tblStylePr>
   </w:style>
-  <w:style w:type="table" w:styleId="881">
+  <w:style w:type="table" w:styleId="887">
     <w:name w:val="Bordered - Accent 4"/>
-    <w:basedOn w:val="757"/>
+    <w:basedOn w:val="763"/>
     <w:uiPriority w:val="99"/>
     <w:pPr>
       <w:pBdr/>
@@ -44968,9 +45121,9 @@
       </w:tcPr>
     </w:tblStylePr>
   </w:style>
-  <w:style w:type="table" w:styleId="882">
+  <w:style w:type="table" w:styleId="888">
     <w:name w:val="Bordered - Accent 5"/>
-    <w:basedOn w:val="757"/>
+    <w:basedOn w:val="763"/>
     <w:uiPriority w:val="99"/>
     <w:pPr>
       <w:pBdr/>
@@ -45199,9 +45352,9 @@
       </w:tcPr>
     </w:tblStylePr>
   </w:style>
-  <w:style w:type="table" w:styleId="883">
+  <w:style w:type="table" w:styleId="889">
     <w:name w:val="Bordered - Accent 6"/>
-    <w:basedOn w:val="757"/>
+    <w:basedOn w:val="763"/>
     <w:uiPriority w:val="99"/>
     <w:pPr>
       <w:pBdr/>
@@ -45430,11 +45583,11 @@
       </w:tcPr>
     </w:tblStylePr>
   </w:style>
-  <w:style w:type="paragraph" w:styleId="884">
+  <w:style w:type="paragraph" w:styleId="890">
     <w:name w:val="Heading 7"/>
-    <w:basedOn w:val="928"/>
-    <w:next w:val="928"/>
-    <w:link w:val="895"/>
+    <w:basedOn w:val="934"/>
+    <w:next w:val="934"/>
+    <w:link w:val="901"/>
     <w:uiPriority w:val="9"/>
     <w:unhideWhenUsed/>
     <w:qFormat/>
@@ -45451,11 +45604,11 @@
       <w:color w:val="595959" w:themeColor="text1" w:themeTint="A6"/>
     </w:rPr>
   </w:style>
-  <w:style w:type="paragraph" w:styleId="885">
+  <w:style w:type="paragraph" w:styleId="891">
     <w:name w:val="Heading 8"/>
-    <w:basedOn w:val="928"/>
-    <w:next w:val="928"/>
-    <w:link w:val="896"/>
+    <w:basedOn w:val="934"/>
+    <w:next w:val="934"/>
+    <w:link w:val="902"/>
     <w:uiPriority w:val="9"/>
     <w:unhideWhenUsed/>
     <w:qFormat/>
@@ -45474,11 +45627,11 @@
       <w:color w:val="272727" w:themeColor="text1" w:themeTint="D8"/>
     </w:rPr>
   </w:style>
-  <w:style w:type="paragraph" w:styleId="886">
+  <w:style w:type="paragraph" w:styleId="892">
     <w:name w:val="Heading 9"/>
-    <w:basedOn w:val="928"/>
-    <w:next w:val="928"/>
-    <w:link w:val="897"/>
+    <w:basedOn w:val="934"/>
+    <w:next w:val="934"/>
+    <w:link w:val="903"/>
     <w:uiPriority w:val="9"/>
     <w:unhideWhenUsed/>
     <w:qFormat/>
@@ -45497,7 +45650,7 @@
       <w:color w:val="272727" w:themeColor="text1" w:themeTint="D8"/>
     </w:rPr>
   </w:style>
-  <w:style w:type="character" w:styleId="887" w:default="1">
+  <w:style w:type="character" w:styleId="893" w:default="1">
     <w:name w:val="Default Paragraph Font"/>
     <w:uiPriority w:val="1"/>
     <w:semiHidden/>
@@ -45508,7 +45661,7 @@
       <w:ind/>
     </w:pPr>
   </w:style>
-  <w:style w:type="numbering" w:styleId="888" w:default="1">
+  <w:style w:type="numbering" w:styleId="894" w:default="1">
     <w:name w:val="No List"/>
     <w:uiPriority w:val="99"/>
     <w:semiHidden/>
@@ -45519,10 +45672,10 @@
       <w:ind/>
     </w:pPr>
   </w:style>
-  <w:style w:type="character" w:styleId="889">
+  <w:style w:type="character" w:styleId="895">
     <w:name w:val="Heading 1 Char"/>
-    <w:basedOn w:val="887"/>
-    <w:link w:val="930"/>
+    <w:basedOn w:val="893"/>
+    <w:link w:val="936"/>
     <w:uiPriority w:val="9"/>
     <w:pPr>
       <w:pBdr/>
@@ -45536,10 +45689,10 @@
       <w:szCs w:val="40"/>
     </w:rPr>
   </w:style>
-  <w:style w:type="character" w:styleId="890">
+  <w:style w:type="character" w:styleId="896">
     <w:name w:val="Heading 2 Char"/>
-    <w:basedOn w:val="887"/>
-    <w:link w:val="931"/>
+    <w:basedOn w:val="893"/>
+    <w:link w:val="937"/>
     <w:uiPriority w:val="9"/>
     <w:pPr>
       <w:pBdr/>
@@ -45553,10 +45706,10 @@
       <w:szCs w:val="32"/>
     </w:rPr>
   </w:style>
-  <w:style w:type="character" w:styleId="891">
+  <w:style w:type="character" w:styleId="897">
     <w:name w:val="Heading 3 Char"/>
-    <w:basedOn w:val="887"/>
-    <w:link w:val="932"/>
+    <w:basedOn w:val="893"/>
+    <w:link w:val="938"/>
     <w:uiPriority w:val="9"/>
     <w:pPr>
       <w:pBdr/>
@@ -45570,10 +45723,10 @@
       <w:szCs w:val="28"/>
     </w:rPr>
   </w:style>
-  <w:style w:type="character" w:styleId="892">
+  <w:style w:type="character" w:styleId="898">
     <w:name w:val="Heading 4 Char"/>
-    <w:basedOn w:val="887"/>
-    <w:link w:val="933"/>
+    <w:basedOn w:val="893"/>
+    <w:link w:val="939"/>
     <w:uiPriority w:val="9"/>
     <w:pPr>
       <w:pBdr/>
@@ -45587,10 +45740,10 @@
       <w:color w:val="0f4761" w:themeColor="accent1" w:themeShade="BF"/>
     </w:rPr>
   </w:style>
-  <w:style w:type="character" w:styleId="893">
+  <w:style w:type="character" w:styleId="899">
     <w:name w:val="Heading 5 Char"/>
-    <w:basedOn w:val="887"/>
-    <w:link w:val="934"/>
+    <w:basedOn w:val="893"/>
+    <w:link w:val="940"/>
     <w:uiPriority w:val="9"/>
     <w:pPr>
       <w:pBdr/>
@@ -45602,10 +45755,10 @@
       <w:color w:val="0f4761" w:themeColor="accent1" w:themeShade="BF"/>
     </w:rPr>
   </w:style>
-  <w:style w:type="character" w:styleId="894">
+  <w:style w:type="character" w:styleId="900">
     <w:name w:val="Heading 6 Char"/>
-    <w:basedOn w:val="887"/>
-    <w:link w:val="935"/>
+    <w:basedOn w:val="893"/>
+    <w:link w:val="941"/>
     <w:uiPriority w:val="9"/>
     <w:pPr>
       <w:pBdr/>
@@ -45619,10 +45772,10 @@
       <w:color w:val="595959" w:themeColor="text1" w:themeTint="A6"/>
     </w:rPr>
   </w:style>
-  <w:style w:type="character" w:styleId="895">
+  <w:style w:type="character" w:styleId="901">
     <w:name w:val="Heading 7 Char"/>
-    <w:basedOn w:val="887"/>
-    <w:link w:val="884"/>
+    <w:basedOn w:val="893"/>
+    <w:link w:val="890"/>
     <w:uiPriority w:val="9"/>
     <w:pPr>
       <w:pBdr/>
@@ -45634,10 +45787,10 @@
       <w:color w:val="595959" w:themeColor="text1" w:themeTint="A6"/>
     </w:rPr>
   </w:style>
-  <w:style w:type="character" w:styleId="896">
+  <w:style w:type="character" w:styleId="902">
     <w:name w:val="Heading 8 Char"/>
-    <w:basedOn w:val="887"/>
-    <w:link w:val="885"/>
+    <w:basedOn w:val="893"/>
+    <w:link w:val="891"/>
     <w:uiPriority w:val="9"/>
     <w:pPr>
       <w:pBdr/>
@@ -45651,10 +45804,10 @@
       <w:color w:val="272727" w:themeColor="text1" w:themeTint="D8"/>
     </w:rPr>
   </w:style>
-  <w:style w:type="character" w:styleId="897">
+  <w:style w:type="character" w:styleId="903">
     <w:name w:val="Heading 9 Char"/>
-    <w:basedOn w:val="887"/>
-    <w:link w:val="886"/>
+    <w:basedOn w:val="893"/>
+    <w:link w:val="892"/>
     <w:uiPriority w:val="9"/>
     <w:pPr>
       <w:pBdr/>
@@ -45668,10 +45821,10 @@
       <w:color w:val="272727" w:themeColor="text1" w:themeTint="D8"/>
     </w:rPr>
   </w:style>
-  <w:style w:type="character" w:styleId="898">
+  <w:style w:type="character" w:styleId="904">
     <w:name w:val="Title Char"/>
-    <w:basedOn w:val="887"/>
-    <w:link w:val="936"/>
+    <w:basedOn w:val="893"/>
+    <w:link w:val="942"/>
     <w:uiPriority w:val="10"/>
     <w:pPr>
       <w:pBdr/>
@@ -45685,10 +45838,10 @@
       <w:szCs w:val="56"/>
     </w:rPr>
   </w:style>
-  <w:style w:type="character" w:styleId="899">
+  <w:style w:type="character" w:styleId="905">
     <w:name w:val="Subtitle Char"/>
-    <w:basedOn w:val="887"/>
-    <w:link w:val="937"/>
+    <w:basedOn w:val="893"/>
+    <w:link w:val="943"/>
     <w:uiPriority w:val="11"/>
     <w:pPr>
       <w:pBdr/>
@@ -45702,11 +45855,11 @@
       <w:szCs w:val="28"/>
     </w:rPr>
   </w:style>
-  <w:style w:type="paragraph" w:styleId="900">
+  <w:style w:type="paragraph" w:styleId="906">
     <w:name w:val="Quote"/>
-    <w:basedOn w:val="928"/>
-    <w:next w:val="928"/>
-    <w:link w:val="901"/>
+    <w:basedOn w:val="934"/>
+    <w:next w:val="934"/>
+    <w:link w:val="907"/>
     <w:uiPriority w:val="29"/>
     <w:qFormat/>
     <w:pPr>
@@ -45721,10 +45874,10 @@
       <w:color w:val="404040" w:themeColor="text1" w:themeTint="BF"/>
     </w:rPr>
   </w:style>
-  <w:style w:type="character" w:styleId="901">
+  <w:style w:type="character" w:styleId="907">
     <w:name w:val="Quote Char"/>
-    <w:basedOn w:val="887"/>
-    <w:link w:val="900"/>
+    <w:basedOn w:val="893"/>
+    <w:link w:val="906"/>
     <w:uiPriority w:val="29"/>
     <w:pPr>
       <w:pBdr/>
@@ -45737,9 +45890,9 @@
       <w:color w:val="404040" w:themeColor="text1" w:themeTint="BF"/>
     </w:rPr>
   </w:style>
-  <w:style w:type="paragraph" w:styleId="902">
+  <w:style w:type="paragraph" w:styleId="908">
     <w:name w:val="List Paragraph"/>
-    <w:basedOn w:val="928"/>
+    <w:basedOn w:val="934"/>
     <w:uiPriority w:val="34"/>
     <w:qFormat/>
     <w:pPr>
@@ -45749,9 +45902,9 @@
       <w:contextualSpacing w:val="true"/>
     </w:pPr>
   </w:style>
-  <w:style w:type="character" w:styleId="903">
+  <w:style w:type="character" w:styleId="909">
     <w:name w:val="Intense Emphasis"/>
-    <w:basedOn w:val="887"/>
+    <w:basedOn w:val="893"/>
     <w:uiPriority w:val="21"/>
     <w:qFormat/>
     <w:pPr>
@@ -45765,11 +45918,11 @@
       <w:color w:val="0f4761" w:themeColor="accent1" w:themeShade="BF"/>
     </w:rPr>
   </w:style>
-  <w:style w:type="paragraph" w:styleId="904">
+  <w:style w:type="paragraph" w:styleId="910">
     <w:name w:val="Intense Quote"/>
-    <w:basedOn w:val="928"/>
-    <w:next w:val="928"/>
-    <w:link w:val="905"/>
+    <w:basedOn w:val="934"/>
+    <w:next w:val="934"/>
+    <w:link w:val="911"/>
     <w:uiPriority w:val="30"/>
     <w:qFormat/>
     <w:pPr>
@@ -45787,10 +45940,10 @@
       <w:color w:val="0f4761" w:themeColor="accent1" w:themeShade="BF"/>
     </w:rPr>
   </w:style>
-  <w:style w:type="character" w:styleId="905">
+  <w:style w:type="character" w:styleId="911">
     <w:name w:val="Intense Quote Char"/>
-    <w:basedOn w:val="887"/>
-    <w:link w:val="904"/>
+    <w:basedOn w:val="893"/>
+    <w:link w:val="910"/>
     <w:uiPriority w:val="30"/>
     <w:pPr>
       <w:pBdr/>
@@ -45803,9 +45956,9 @@
       <w:color w:val="0f4761" w:themeColor="accent1" w:themeShade="BF"/>
     </w:rPr>
   </w:style>
-  <w:style w:type="character" w:styleId="906">
+  <w:style w:type="character" w:styleId="912">
     <w:name w:val="Intense Reference"/>
-    <w:basedOn w:val="887"/>
+    <w:basedOn w:val="893"/>
     <w:uiPriority w:val="32"/>
     <w:qFormat/>
     <w:pPr>
@@ -45821,9 +45974,9 @@
       <w:spacing w:val="5"/>
     </w:rPr>
   </w:style>
-  <w:style w:type="paragraph" w:styleId="907">
+  <w:style w:type="paragraph" w:styleId="913">
     <w:name w:val="No Spacing"/>
-    <w:basedOn w:val="928"/>
+    <w:basedOn w:val="934"/>
     <w:uiPriority w:val="1"/>
     <w:qFormat/>
     <w:pPr>
@@ -45832,9 +45985,9 @@
       <w:ind/>
     </w:pPr>
   </w:style>
-  <w:style w:type="character" w:styleId="908">
+  <w:style w:type="character" w:styleId="914">
     <w:name w:val="Subtle Emphasis"/>
-    <w:basedOn w:val="887"/>
+    <w:basedOn w:val="893"/>
     <w:uiPriority w:val="19"/>
     <w:qFormat/>
     <w:pPr>
@@ -45848,9 +46001,9 @@
       <w:color w:val="404040" w:themeColor="text1" w:themeTint="BF"/>
     </w:rPr>
   </w:style>
-  <w:style w:type="character" w:styleId="909">
+  <w:style w:type="character" w:styleId="915">
     <w:name w:val="Emphasis"/>
-    <w:basedOn w:val="887"/>
+    <w:basedOn w:val="893"/>
     <w:uiPriority w:val="20"/>
     <w:qFormat/>
     <w:pPr>
@@ -45863,9 +46016,9 @@
       <w:iCs/>
     </w:rPr>
   </w:style>
-  <w:style w:type="character" w:styleId="910">
+  <w:style w:type="character" w:styleId="916">
     <w:name w:val="Strong"/>
-    <w:basedOn w:val="887"/>
+    <w:basedOn w:val="893"/>
     <w:uiPriority w:val="22"/>
     <w:qFormat/>
     <w:pPr>
@@ -45878,9 +46031,9 @@
       <w:bCs/>
     </w:rPr>
   </w:style>
-  <w:style w:type="character" w:styleId="911">
+  <w:style w:type="character" w:styleId="917">
     <w:name w:val="Subtle Reference"/>
-    <w:basedOn w:val="887"/>
+    <w:basedOn w:val="893"/>
     <w:uiPriority w:val="31"/>
     <w:qFormat/>
     <w:pPr>
@@ -45893,9 +46046,9 @@
       <w:color w:val="5a5a5a" w:themeColor="text1" w:themeTint="A5"/>
     </w:rPr>
   </w:style>
-  <w:style w:type="character" w:styleId="912">
+  <w:style w:type="character" w:styleId="918">
     <w:name w:val="Book Title"/>
-    <w:basedOn w:val="887"/>
+    <w:basedOn w:val="893"/>
     <w:uiPriority w:val="33"/>
     <w:qFormat/>
     <w:pPr>
@@ -45911,10 +46064,10 @@
       <w:spacing w:val="5"/>
     </w:rPr>
   </w:style>
-  <w:style w:type="paragraph" w:styleId="913">
+  <w:style w:type="paragraph" w:styleId="919">
     <w:name w:val="Header"/>
-    <w:basedOn w:val="928"/>
-    <w:link w:val="914"/>
+    <w:basedOn w:val="934"/>
+    <w:link w:val="920"/>
     <w:uiPriority w:val="99"/>
     <w:unhideWhenUsed/>
     <w:pPr>
@@ -45927,10 +46080,10 @@
       <w:ind/>
     </w:pPr>
   </w:style>
-  <w:style w:type="character" w:styleId="914">
+  <w:style w:type="character" w:styleId="920">
     <w:name w:val="Header Char"/>
-    <w:basedOn w:val="887"/>
-    <w:link w:val="913"/>
+    <w:basedOn w:val="893"/>
+    <w:link w:val="919"/>
     <w:uiPriority w:val="99"/>
     <w:pPr>
       <w:pBdr/>
@@ -45938,10 +46091,10 @@
       <w:ind/>
     </w:pPr>
   </w:style>
-  <w:style w:type="paragraph" w:styleId="915">
+  <w:style w:type="paragraph" w:styleId="921">
     <w:name w:val="Footer"/>
-    <w:basedOn w:val="928"/>
-    <w:link w:val="916"/>
+    <w:basedOn w:val="934"/>
+    <w:link w:val="922"/>
     <w:uiPriority w:val="99"/>
     <w:unhideWhenUsed/>
     <w:pPr>
@@ -45954,10 +46107,10 @@
       <w:ind/>
     </w:pPr>
   </w:style>
-  <w:style w:type="character" w:styleId="916">
+  <w:style w:type="character" w:styleId="922">
     <w:name w:val="Footer Char"/>
-    <w:basedOn w:val="887"/>
-    <w:link w:val="915"/>
+    <w:basedOn w:val="893"/>
+    <w:link w:val="921"/>
     <w:uiPriority w:val="99"/>
     <w:pPr>
       <w:pBdr/>
@@ -45965,10 +46118,10 @@
       <w:ind/>
     </w:pPr>
   </w:style>
-  <w:style w:type="paragraph" w:styleId="917">
+  <w:style w:type="paragraph" w:styleId="923">
     <w:name w:val="Caption"/>
-    <w:basedOn w:val="928"/>
-    <w:next w:val="928"/>
+    <w:basedOn w:val="934"/>
+    <w:next w:val="934"/>
     <w:uiPriority w:val="35"/>
     <w:unhideWhenUsed/>
     <w:qFormat/>
@@ -45985,10 +46138,10 @@
       <w:szCs w:val="18"/>
     </w:rPr>
   </w:style>
-  <w:style w:type="paragraph" w:styleId="918">
+  <w:style w:type="paragraph" w:styleId="924">
     <w:name w:val="footnote text"/>
-    <w:basedOn w:val="928"/>
-    <w:link w:val="919"/>
+    <w:basedOn w:val="934"/>
+    <w:link w:val="925"/>
     <w:uiPriority w:val="99"/>
     <w:semiHidden/>
     <w:unhideWhenUsed/>
@@ -46002,10 +46155,10 @@
       <w:szCs w:val="20"/>
     </w:rPr>
   </w:style>
-  <w:style w:type="character" w:styleId="919">
+  <w:style w:type="character" w:styleId="925">
     <w:name w:val="Footnote Text Char"/>
-    <w:basedOn w:val="887"/>
-    <w:link w:val="918"/>
+    <w:basedOn w:val="893"/>
+    <w:link w:val="924"/>
     <w:uiPriority w:val="99"/>
     <w:semiHidden/>
     <w:pPr>
@@ -46018,9 +46171,9 @@
       <w:szCs w:val="20"/>
     </w:rPr>
   </w:style>
-  <w:style w:type="character" w:styleId="920">
+  <w:style w:type="character" w:styleId="926">
     <w:name w:val="footnote reference"/>
-    <w:basedOn w:val="887"/>
+    <w:basedOn w:val="893"/>
     <w:uiPriority w:val="99"/>
     <w:semiHidden/>
     <w:unhideWhenUsed/>
@@ -46033,10 +46186,10 @@
       <w:vertAlign w:val="superscript"/>
     </w:rPr>
   </w:style>
-  <w:style w:type="paragraph" w:styleId="921">
+  <w:style w:type="paragraph" w:styleId="927">
     <w:name w:val="endnote text"/>
-    <w:basedOn w:val="928"/>
-    <w:link w:val="922"/>
+    <w:basedOn w:val="934"/>
+    <w:link w:val="928"/>
     <w:uiPriority w:val="99"/>
     <w:semiHidden/>
     <w:unhideWhenUsed/>
@@ -46050,10 +46203,10 @@
       <w:szCs w:val="20"/>
     </w:rPr>
   </w:style>
-  <w:style w:type="character" w:styleId="922">
+  <w:style w:type="character" w:styleId="928">
     <w:name w:val="Endnote Text Char"/>
-    <w:basedOn w:val="887"/>
-    <w:link w:val="921"/>
+    <w:basedOn w:val="893"/>
+    <w:link w:val="927"/>
     <w:uiPriority w:val="99"/>
     <w:semiHidden/>
     <w:pPr>
@@ -46066,9 +46219,9 @@
       <w:szCs w:val="20"/>
     </w:rPr>
   </w:style>
-  <w:style w:type="character" w:styleId="923">
+  <w:style w:type="character" w:styleId="929">
     <w:name w:val="endnote reference"/>
-    <w:basedOn w:val="887"/>
+    <w:basedOn w:val="893"/>
     <w:uiPriority w:val="99"/>
     <w:semiHidden/>
     <w:unhideWhenUsed/>
@@ -46081,9 +46234,9 @@
       <w:vertAlign w:val="superscript"/>
     </w:rPr>
   </w:style>
-  <w:style w:type="character" w:styleId="924">
+  <w:style w:type="character" w:styleId="930">
     <w:name w:val="Hyperlink"/>
-    <w:basedOn w:val="887"/>
+    <w:basedOn w:val="893"/>
     <w:uiPriority w:val="99"/>
     <w:unhideWhenUsed/>
     <w:pPr>
@@ -46096,9 +46249,9 @@
       <w:u w:val="single"/>
     </w:rPr>
   </w:style>
-  <w:style w:type="character" w:styleId="925">
+  <w:style w:type="character" w:styleId="931">
     <w:name w:val="FollowedHyperlink"/>
-    <w:basedOn w:val="887"/>
+    <w:basedOn w:val="893"/>
     <w:uiPriority w:val="99"/>
     <w:semiHidden/>
     <w:unhideWhenUsed/>
@@ -46112,7 +46265,7 @@
       <w:u w:val="single"/>
     </w:rPr>
   </w:style>
-  <w:style w:type="paragraph" w:styleId="926">
+  <w:style w:type="paragraph" w:styleId="932">
     <w:name w:val="TOC Heading"/>
     <w:uiPriority w:val="39"/>
     <w:unhideWhenUsed/>
@@ -46122,10 +46275,10 @@
       <w:ind/>
     </w:pPr>
   </w:style>
-  <w:style w:type="paragraph" w:styleId="927">
+  <w:style w:type="paragraph" w:styleId="933">
     <w:name w:val="table of figures"/>
-    <w:basedOn w:val="928"/>
-    <w:next w:val="928"/>
+    <w:basedOn w:val="934"/>
+    <w:next w:val="934"/>
     <w:uiPriority w:val="99"/>
     <w:unhideWhenUsed/>
     <w:pPr>
@@ -46134,7 +46287,7 @@
       <w:ind/>
     </w:pPr>
   </w:style>
-  <w:style w:type="paragraph" w:styleId="928" w:default="1">
+  <w:style w:type="paragraph" w:styleId="934" w:default="1">
     <w:name w:val="Normal"/>
     <w:pPr>
       <w:pBdr/>
@@ -46142,7 +46295,7 @@
       <w:ind/>
     </w:pPr>
   </w:style>
-  <w:style w:type="table" w:styleId="929">
+  <w:style w:type="table" w:styleId="935">
     <w:name w:val="Table Normal"/>
     <w:pPr>
       <w:pBdr/>
@@ -46325,10 +46478,10 @@
       </w:tcPr>
     </w:tblStylePr>
   </w:style>
-  <w:style w:type="paragraph" w:styleId="930">
+  <w:style w:type="paragraph" w:styleId="936">
     <w:name w:val="Heading 1"/>
-    <w:basedOn w:val="928"/>
-    <w:next w:val="928"/>
+    <w:basedOn w:val="934"/>
+    <w:next w:val="934"/>
     <w:pPr>
       <w:keepNext w:val="true"/>
       <w:keepLines w:val="true"/>
@@ -46342,10 +46495,10 @@
       <w:szCs w:val="28"/>
     </w:rPr>
   </w:style>
-  <w:style w:type="paragraph" w:styleId="931">
+  <w:style w:type="paragraph" w:styleId="937">
     <w:name w:val="Heading 2"/>
-    <w:basedOn w:val="928"/>
-    <w:next w:val="928"/>
+    <w:basedOn w:val="934"/>
+    <w:next w:val="934"/>
     <w:pPr>
       <w:keepNext w:val="true"/>
       <w:keepLines w:val="true"/>
@@ -46361,10 +46514,10 @@
       <w:rtl w:val="0"/>
     </w:rPr>
   </w:style>
-  <w:style w:type="paragraph" w:styleId="932">
+  <w:style w:type="paragraph" w:styleId="938">
     <w:name w:val="Heading 3"/>
-    <w:basedOn w:val="928"/>
-    <w:next w:val="928"/>
+    <w:basedOn w:val="934"/>
+    <w:next w:val="934"/>
     <w:pPr>
       <w:keepNext w:val="true"/>
       <w:keepLines w:val="true"/>
@@ -46376,10 +46529,10 @@
       <w:b/>
     </w:rPr>
   </w:style>
-  <w:style w:type="paragraph" w:styleId="933">
+  <w:style w:type="paragraph" w:styleId="939">
     <w:name w:val="Heading 4"/>
-    <w:basedOn w:val="928"/>
-    <w:next w:val="928"/>
+    <w:basedOn w:val="934"/>
+    <w:next w:val="934"/>
     <w:pPr>
       <w:keepNext w:val="true"/>
       <w:keepLines w:val="true"/>
@@ -46391,10 +46544,10 @@
       <w:b/>
     </w:rPr>
   </w:style>
-  <w:style w:type="paragraph" w:styleId="934">
+  <w:style w:type="paragraph" w:styleId="940">
     <w:name w:val="Heading 5"/>
-    <w:basedOn w:val="928"/>
-    <w:next w:val="928"/>
+    <w:basedOn w:val="934"/>
+    <w:next w:val="934"/>
     <w:pPr>
       <w:keepNext w:val="true"/>
       <w:keepLines w:val="true"/>
@@ -46409,10 +46562,10 @@
       <w:szCs w:val="22"/>
     </w:rPr>
   </w:style>
-  <w:style w:type="paragraph" w:styleId="935">
+  <w:style w:type="paragraph" w:styleId="941">
     <w:name w:val="Heading 6"/>
-    <w:basedOn w:val="928"/>
-    <w:next w:val="928"/>
+    <w:basedOn w:val="934"/>
+    <w:next w:val="934"/>
     <w:pPr>
       <w:keepNext w:val="true"/>
       <w:keepLines w:val="true"/>
@@ -46428,10 +46581,10 @@
       <w:szCs w:val="22"/>
     </w:rPr>
   </w:style>
-  <w:style w:type="paragraph" w:styleId="936">
+  <w:style w:type="paragraph" w:styleId="942">
     <w:name w:val="Title"/>
-    <w:basedOn w:val="928"/>
-    <w:next w:val="928"/>
+    <w:basedOn w:val="934"/>
+    <w:next w:val="934"/>
     <w:pPr>
       <w:keepNext w:val="true"/>
       <w:keepLines w:val="true"/>
@@ -46445,10 +46598,10 @@
       <w:szCs w:val="52"/>
     </w:rPr>
   </w:style>
-  <w:style w:type="paragraph" w:styleId="937">
+  <w:style w:type="paragraph" w:styleId="943">
     <w:name w:val="Subtitle"/>
-    <w:basedOn w:val="928"/>
-    <w:next w:val="928"/>
+    <w:basedOn w:val="934"/>
+    <w:next w:val="934"/>
     <w:pPr>
       <w:keepNext w:val="true"/>
       <w:keepLines w:val="true"/>
@@ -46465,9 +46618,9 @@
       <w:szCs w:val="30"/>
     </w:rPr>
   </w:style>
-  <w:style w:type="table" w:styleId="938">
+  <w:style w:type="table" w:styleId="944">
     <w:name w:val="StGen0"/>
-    <w:basedOn w:val="929"/>
+    <w:basedOn w:val="935"/>
     <w:pPr>
       <w:pBdr/>
       <w:spacing/>
@@ -46657,9 +46810,9 @@
       </w:tcPr>
     </w:tblStylePr>
   </w:style>
-  <w:style w:type="table" w:styleId="939">
+  <w:style w:type="table" w:styleId="945">
     <w:name w:val="StGen1"/>
-    <w:basedOn w:val="929"/>
+    <w:basedOn w:val="935"/>
     <w:pPr>
       <w:pBdr/>
       <w:spacing/>
@@ -46849,9 +47002,9 @@
       </w:tcPr>
     </w:tblStylePr>
   </w:style>
-  <w:style w:type="table" w:styleId="940">
+  <w:style w:type="table" w:styleId="946">
     <w:name w:val="StGen2"/>
-    <w:basedOn w:val="929"/>
+    <w:basedOn w:val="935"/>
     <w:pPr>
       <w:pBdr/>
       <w:spacing/>
@@ -47041,9 +47194,9 @@
       </w:tcPr>
     </w:tblStylePr>
   </w:style>
-  <w:style w:type="table" w:styleId="941">
+  <w:style w:type="table" w:styleId="947">
     <w:name w:val="StGen3"/>
-    <w:basedOn w:val="929"/>
+    <w:basedOn w:val="935"/>
     <w:pPr>
       <w:pBdr/>
       <w:spacing/>
@@ -47233,9 +47386,9 @@
       </w:tcPr>
     </w:tblStylePr>
   </w:style>
-  <w:style w:type="table" w:styleId="942">
+  <w:style w:type="table" w:styleId="948">
     <w:name w:val="StGen4"/>
-    <w:basedOn w:val="929"/>
+    <w:basedOn w:val="935"/>
     <w:pPr>
       <w:pBdr/>
       <w:spacing/>

</xml_diff>

<commit_message>
Documentacao: adicionado diagrama de classe da classe Usuario
</commit_message>
<xml_diff>
--- a/documentation/Especificacao_de_Requisitos_de_Software.docx
+++ b/documentation/Especificacao_de_Requisitos_de_Software.docx
@@ -8974,7 +8974,7 @@
           <w:color w:val="000000" w:themeColor="text1"/>
           <w:rtl w:val="0"/>
         </w:rPr>
-        <w:t xml:space="preserve">O sistema deve permitir o cadastros de usuários que acessarão o sistema</w:t>
+        <w:t xml:space="preserve">O sistema deve permitir o cadastros de usuários que acessarão o sistema com as informações conforme diagrama de classe 5.1.1</w:t>
       </w:r>
       <w:r>
         <w:rPr>
@@ -9606,7 +9606,7 @@
         <w:spacing/>
         <w:ind/>
         <w:rPr>
-          <w:color w:val="ff0000"/>
+          <w:color w:val="000000" w:themeColor="text1"/>
         </w:rPr>
       </w:pPr>
       <w:r/>
@@ -9622,18 +9622,12 @@
       <w:r>
         <w:rPr>
           <w:color w:val="ff0000"/>
-          <w:rtl w:val="0"/>
-        </w:rPr>
-        <w:t xml:space="preserve">&lt;&lt;Módulo 2&gt;&gt;</w:t>
-      </w:r>
-      <w:r>
-        <w:rPr>
-          <w:color w:val="ff0000"/>
-        </w:rPr>
-      </w:r>
-      <w:r>
-        <w:rPr>
-          <w:color w:val="ff0000"/>
+        </w:rPr>
+        <w:t xml:space="preserve">&lt;&lt;Módulo&gt;&gt;</w:t>
+      </w:r>
+      <w:r>
+        <w:rPr>
+          <w:color w:val="000000" w:themeColor="text1"/>
         </w:rPr>
       </w:r>
     </w:p>
@@ -9669,7 +9663,7 @@
         <w:rPr>
           <w:rtl w:val="0"/>
         </w:rPr>
-        <w:t xml:space="preserve">3.1.2.1 [RF002.01] </w:t>
+        <w:t xml:space="preserve">3.1.2.1 </w:t>
       </w:r>
       <w:r>
         <w:rPr>
@@ -9680,7 +9674,7 @@
       </w:r>
       <w:r>
         <w:rPr>
-          <w:color w:val="ff0000"/>
+          <w:rtl w:val="0"/>
         </w:rPr>
       </w:r>
       <w:r>
@@ -9728,13 +9722,31 @@
           <w:color w:val="ff0000"/>
           <w:rtl w:val="0"/>
         </w:rPr>
+      </w:r>
+      <w:r>
+        <w:rPr>
+          <w:rtl w:val="0"/>
+        </w:rPr>
+      </w:r>
+      <w:r>
+        <w:rPr>
+          <w:color w:val="ff0000"/>
+          <w:rtl w:val="0"/>
+        </w:rPr>
         <w:t xml:space="preserve">&lt;&lt;prioridade&gt;&gt;</w:t>
       </w:r>
+      <w:r/>
       <w:r>
         <w:rPr>
           <w:rtl w:val="0"/>
         </w:rPr>
         <w:t xml:space="preserve">.</w:t>
+      </w:r>
+      <w:r/>
+      <w:r>
+        <w:rPr>
+          <w:rtl w:val="0"/>
+        </w:rPr>
       </w:r>
       <w:r/>
     </w:p>
@@ -10006,56 +10018,160 @@
         </w:rPr>
       </w:r>
       <w:r/>
+    </w:p>
+    <w:p>
+      <w:pPr>
+        <w:pStyle w:val="939"/>
+        <w:pBdr/>
+        <w:spacing/>
+        <w:ind/>
+        <w:rPr>
+          <w:color w:val="ff0000"/>
+        </w:rPr>
+      </w:pPr>
+      <w:r>
+        <w:rPr>
+          <w:rtl w:val="0"/>
+        </w:rPr>
+        <w:t xml:space="preserve">3.2.1.2 [RNF001.02] </w:t>
+      </w:r>
+      <w:r>
+        <w:t xml:space="preserve">Gerenciador de dependências</w:t>
+      </w:r>
+      <w:r>
+        <w:rPr>
+          <w:color w:val="ff0000"/>
+        </w:rPr>
+      </w:r>
+      <w:r>
+        <w:rPr>
+          <w:color w:val="ff0000"/>
+        </w:rPr>
+      </w:r>
+    </w:p>
+    <w:p>
+      <w:pPr>
+        <w:pBdr/>
+        <w:spacing/>
+        <w:ind/>
+        <w:rPr/>
+      </w:pPr>
+      <w:r>
+        <w:rPr>
+          <w:rtl w:val="0"/>
+        </w:rPr>
+      </w:r>
       <w:r/>
     </w:p>
     <w:p>
       <w:pPr>
-        <w:pStyle w:val="939"/>
-        <w:pBdr/>
-        <w:spacing/>
-        <w:ind/>
-        <w:rPr>
-          <w:color w:val="ff0000"/>
-        </w:rPr>
-      </w:pPr>
+        <w:pBdr/>
+        <w:spacing/>
+        <w:ind/>
+        <w:rPr/>
+      </w:pPr>
+      <w:r>
+        <w:rPr>
+          <w:b/>
+          <w:rtl w:val="0"/>
+        </w:rPr>
+        <w:t xml:space="preserve">Prioridade:</w:t>
+      </w:r>
+      <w:r>
+        <w:rPr>
+          <w:rtl w:val="0"/>
+        </w:rPr>
+        <w:t xml:space="preserve"> </w:t>
+      </w:r>
+      <w:r>
+        <w:t xml:space="preserve">Essencial</w:t>
+      </w:r>
+      <w:r>
+        <w:rPr>
+          <w:rtl w:val="0"/>
+        </w:rPr>
+        <w:t xml:space="preserve">.</w:t>
+      </w:r>
       <w:r/>
-      <w:r>
-        <w:rPr>
-          <w:rtl w:val="0"/>
-        </w:rPr>
-        <w:t xml:space="preserve">3.2.1.2 [RNF001.02] </w:t>
-      </w:r>
-      <w:r>
-        <w:t xml:space="preserve">Gerenciador de dependências</w:t>
-      </w:r>
-      <w:r>
-        <w:rPr>
-          <w:color w:val="ff0000"/>
-        </w:rPr>
-      </w:r>
-      <w:r>
-        <w:rPr>
-          <w:color w:val="ff0000"/>
-        </w:rPr>
-      </w:r>
     </w:p>
     <w:p>
       <w:pPr>
         <w:pBdr/>
         <w:spacing/>
         <w:ind/>
+        <w:rPr>
+          <w:highlight w:val="none"/>
+        </w:rPr>
+      </w:pPr>
+      <w:r>
+        <w:rPr>
+          <w:b/>
+          <w:rtl w:val="0"/>
+        </w:rPr>
+        <w:t xml:space="preserve">Descrição:</w:t>
+      </w:r>
+      <w:r>
+        <w:t xml:space="preserve"> O backend do sistema deve ser elaborado utilizando o gerenciador de dependência Maven na versão</w:t>
+      </w:r>
+      <w:r>
+        <w:rPr>
+          <w:rtl w:val="0"/>
+        </w:rPr>
+        <w:t xml:space="preserve"> 3.6.8.</w:t>
+      </w:r>
+      <w:r>
+        <w:rPr>
+          <w:highlight w:val="none"/>
+        </w:rPr>
+      </w:r>
+      <w:r>
+        <w:rPr>
+          <w:highlight w:val="none"/>
+        </w:rPr>
+      </w:r>
+    </w:p>
+    <w:p>
+      <w:pPr>
+        <w:pBdr/>
+        <w:spacing/>
+        <w:ind/>
         <w:rPr/>
       </w:pPr>
-      <w:r>
-        <w:rPr>
-          <w:rtl w:val="0"/>
-        </w:rPr>
-      </w:r>
       <w:r/>
       <w:r/>
     </w:p>
     <w:p>
       <w:pPr>
+        <w:pStyle w:val="939"/>
+        <w:pBdr/>
+        <w:spacing/>
+        <w:ind/>
+        <w:rPr>
+          <w:color w:val="ff0000"/>
+        </w:rPr>
+      </w:pPr>
+      <w:r>
+        <w:rPr>
+          <w:rtl w:val="0"/>
+        </w:rPr>
+        <w:t xml:space="preserve">3.2.1.3 [RNF001.03] </w:t>
+      </w:r>
+      <w:r>
+        <w:t xml:space="preserve">Framework</w:t>
+      </w:r>
+      <w:r>
+        <w:rPr>
+          <w:color w:val="ff0000"/>
+        </w:rPr>
+      </w:r>
+      <w:r>
+        <w:rPr>
+          <w:color w:val="ff0000"/>
+        </w:rPr>
+      </w:r>
+    </w:p>
+    <w:p>
+      <w:pPr>
         <w:pBdr/>
         <w:spacing/>
         <w:ind/>
@@ -10063,27 +10179,9 @@
       </w:pPr>
       <w:r>
         <w:rPr>
-          <w:b/>
           <w:rtl w:val="0"/>
         </w:rPr>
-        <w:t xml:space="preserve">Prioridade:</w:t>
-      </w:r>
-      <w:r>
-        <w:rPr>
-          <w:rtl w:val="0"/>
-        </w:rPr>
-        <w:t xml:space="preserve"> </w:t>
-      </w:r>
-      <w:r>
-        <w:t xml:space="preserve">Essencial</w:t>
-      </w:r>
-      <w:r>
-        <w:rPr>
-          <w:rtl w:val="0"/>
-        </w:rPr>
-        <w:t xml:space="preserve">.</w:t>
-      </w:r>
-      <w:r/>
+      </w:r>
       <w:r/>
     </w:p>
     <w:p>
@@ -10091,152 +10189,67 @@
         <w:pBdr/>
         <w:spacing/>
         <w:ind/>
-        <w:rPr>
-          <w:highlight w:val="none"/>
-        </w:rPr>
+        <w:rPr/>
       </w:pPr>
       <w:r>
         <w:rPr>
           <w:b/>
           <w:rtl w:val="0"/>
         </w:rPr>
-        <w:t xml:space="preserve">Descrição:</w:t>
-      </w:r>
-      <w:r>
-        <w:t xml:space="preserve"> O backend do sistema deve ser elaborado utilizando o gerenciador de dependência Maven na versão</w:t>
+        <w:t xml:space="preserve">Prioridade:</w:t>
       </w:r>
       <w:r>
         <w:rPr>
           <w:rtl w:val="0"/>
         </w:rPr>
-        <w:t xml:space="preserve"> 3.6.8.</w:t>
-      </w:r>
-      <w:r>
-        <w:rPr>
-          <w:highlight w:val="none"/>
-        </w:rPr>
-      </w:r>
-      <w:r>
-        <w:rPr>
-          <w:highlight w:val="none"/>
-        </w:rPr>
-      </w:r>
-    </w:p>
-    <w:p>
-      <w:pPr>
-        <w:pBdr/>
-        <w:spacing/>
-        <w:ind/>
-        <w:rPr/>
-      </w:pPr>
-      <w:r/>
+        <w:t xml:space="preserve"> </w:t>
+      </w:r>
+      <w:r>
+        <w:t xml:space="preserve">Essencial</w:t>
+      </w:r>
+      <w:r>
+        <w:rPr>
+          <w:rtl w:val="0"/>
+        </w:rPr>
+        <w:t xml:space="preserve">.</w:t>
+      </w:r>
       <w:r/>
     </w:p>
     <w:p>
       <w:pPr>
-        <w:pStyle w:val="939"/>
-        <w:pBdr/>
-        <w:spacing/>
-        <w:ind/>
-        <w:rPr>
-          <w:color w:val="ff0000"/>
-        </w:rPr>
-      </w:pPr>
-      <w:r>
-        <w:rPr>
-          <w:rtl w:val="0"/>
-        </w:rPr>
-        <w:t xml:space="preserve">3.2.1.3 [RNF001.03] </w:t>
-      </w:r>
-      <w:r>
-        <w:t xml:space="preserve">Framework</w:t>
-      </w:r>
-      <w:r>
-        <w:rPr>
-          <w:color w:val="ff0000"/>
-        </w:rPr>
-      </w:r>
-      <w:r>
-        <w:rPr>
-          <w:color w:val="ff0000"/>
-        </w:rPr>
-      </w:r>
-    </w:p>
-    <w:p>
-      <w:pPr>
-        <w:pBdr/>
-        <w:spacing/>
-        <w:ind/>
-        <w:rPr/>
-      </w:pPr>
-      <w:r>
-        <w:rPr>
-          <w:rtl w:val="0"/>
-        </w:rPr>
-      </w:r>
-      <w:r/>
-    </w:p>
-    <w:p>
-      <w:pPr>
-        <w:pBdr/>
-        <w:spacing/>
-        <w:ind/>
-        <w:rPr/>
+        <w:pBdr/>
+        <w:spacing/>
+        <w:ind/>
+        <w:rPr>
+          <w:highlight w:val="none"/>
+        </w:rPr>
       </w:pPr>
       <w:r>
         <w:rPr>
           <w:b/>
           <w:rtl w:val="0"/>
         </w:rPr>
-        <w:t xml:space="preserve">Prioridade:</w:t>
+        <w:t xml:space="preserve">Descrição:</w:t>
+      </w:r>
+      <w:r>
+        <w:t xml:space="preserve"> </w:t>
+      </w:r>
+      <w:r>
+        <w:t xml:space="preserve"> O backend do sistema deve ser elaborado utilizando framework Spring  na versão</w:t>
+      </w:r>
+      <w:r>
+        <w:t xml:space="preserve"> 3.3.3</w:t>
       </w:r>
       <w:r>
         <w:rPr>
           <w:rtl w:val="0"/>
         </w:rPr>
-        <w:t xml:space="preserve"> </w:t>
-      </w:r>
-      <w:r>
-        <w:t xml:space="preserve">Essencial</w:t>
-      </w:r>
-      <w:r>
-        <w:rPr>
-          <w:rtl w:val="0"/>
-        </w:rPr>
-        <w:t xml:space="preserve">.</w:t>
-      </w:r>
-      <w:r/>
-    </w:p>
-    <w:p>
-      <w:pPr>
-        <w:pBdr/>
-        <w:spacing/>
-        <w:ind/>
+        <w:t xml:space="preserve">, utilizando dos seguintes projetos:</w:t>
+      </w:r>
+      <w:r>
         <w:rPr>
           <w:highlight w:val="none"/>
         </w:rPr>
-      </w:pPr>
-      <w:r>
-        <w:rPr>
-          <w:b/>
-          <w:rtl w:val="0"/>
-        </w:rPr>
-        <w:t xml:space="preserve">Descrição:</w:t>
-      </w:r>
-      <w:r>
-        <w:t xml:space="preserve"> </w:t>
-      </w:r>
-      <w:r>
-        <w:t xml:space="preserve"> O backend do sistema deve ser elaborado utilizando framework Spring  na versão</w:t>
-      </w:r>
-      <w:r>
-        <w:t xml:space="preserve"> 3.3.3</w:t>
-      </w:r>
-      <w:r>
-        <w:rPr>
-          <w:rtl w:val="0"/>
-        </w:rPr>
-        <w:t xml:space="preserve">, utilizando dos seguintes projetos:</w:t>
       </w:r>
       <w:r>
         <w:rPr>
@@ -10611,7 +10624,7 @@
       </w:r>
       <w:r>
         <w:rPr>
-          <w:rtl w:val="0"/>
+          <w:highlight w:val="none"/>
         </w:rPr>
       </w:r>
       <w:r>
@@ -10637,7 +10650,7 @@
       </w:r>
       <w:r>
         <w:rPr>
-          <w:highlight w:val="none"/>
+          <w:color w:val="ff0000"/>
         </w:rPr>
       </w:r>
       <w:r>
@@ -10670,7 +10683,7 @@
       </w:r>
       <w:r>
         <w:rPr>
-          <w:color w:val="ff0000"/>
+          <w:highlight w:val="none"/>
         </w:rPr>
       </w:r>
       <w:r>
@@ -10751,6 +10764,11 @@
           <w:highlight w:val="none"/>
         </w:rPr>
       </w:r>
+      <w:r>
+        <w:rPr>
+          <w:highlight w:val="none"/>
+        </w:rPr>
+      </w:r>
     </w:p>
     <w:p>
       <w:pPr>
@@ -10770,41 +10788,41 @@
       </w:r>
       <w:r>
         <w:rPr>
+          <w:highlight w:val="none"/>
+        </w:rPr>
+      </w:r>
+      <w:r>
+        <w:rPr>
+          <w:highlight w:val="none"/>
+        </w:rPr>
+      </w:r>
+    </w:p>
+    <w:p>
+      <w:pPr>
+        <w:pStyle w:val="939"/>
+        <w:pBdr/>
+        <w:spacing/>
+        <w:ind/>
+        <w:rPr>
           <w:color w:val="000000" w:themeColor="text1"/>
           <w:highlight w:val="none"/>
         </w:rPr>
-      </w:r>
-      <w:r>
-        <w:rPr>
-          <w:highlight w:val="none"/>
-        </w:rPr>
-      </w:r>
-    </w:p>
-    <w:p>
-      <w:pPr>
-        <w:pStyle w:val="939"/>
-        <w:pBdr/>
-        <w:spacing/>
-        <w:ind/>
+      </w:pPr>
+      <w:r>
+        <w:rPr>
+          <w:rtl w:val="0"/>
+        </w:rPr>
+        <w:t xml:space="preserve">3.2.1.6 [RNF001.06] </w:t>
+      </w:r>
+      <w:r>
         <w:rPr>
           <w:color w:val="000000" w:themeColor="text1"/>
-          <w:highlight w:val="none"/>
-        </w:rPr>
-      </w:pPr>
-      <w:r>
-        <w:rPr>
-          <w:rtl w:val="0"/>
-        </w:rPr>
-        <w:t xml:space="preserve">3.2.1.6 [RNF001.06] </w:t>
+        </w:rPr>
+        <w:t xml:space="preserve">Log agregation</w:t>
       </w:r>
       <w:r>
         <w:rPr>
           <w:color w:val="000000" w:themeColor="text1"/>
-        </w:rPr>
-        <w:t xml:space="preserve">Log agregation</w:t>
-      </w:r>
-      <w:r>
-        <w:rPr>
           <w:highlight w:val="none"/>
         </w:rPr>
       </w:r>
@@ -12974,6 +12992,7 @@
         <w:ind w:firstLine="850"/>
         <w:rPr>
           <w:color w:val="ff0000"/>
+          <w:highlight w:val="none"/>
         </w:rPr>
       </w:pPr>
       <w:r>
@@ -12999,22 +13018,2383 @@
         <w:pBdr/>
         <w:spacing/>
         <w:ind w:firstLine="850"/>
+        <w:rPr>
+          <w:color w:val="ff0000"/>
+        </w:rPr>
+      </w:pPr>
+      <w:r>
+        <w:rPr>
+          <w:color w:val="ff0000"/>
+        </w:rPr>
+      </w:r>
+      <w:r>
+        <w:rPr>
+          <w:color w:val="ff0000"/>
+        </w:rPr>
+      </w:r>
+    </w:p>
+    <w:p>
+      <w:pPr>
+        <w:pBdr/>
+        <w:spacing/>
+        <w:ind w:firstLine="0"/>
+        <w:rPr>
+          <w:b/>
+          <w:bCs/>
+          <w:color w:val="000000" w:themeColor="text1"/>
+          <w:highlight w:val="none"/>
+        </w:rPr>
+      </w:pPr>
+      <w:r>
+        <w:rPr>
+          <w:b/>
+          <w:bCs/>
+          <w:color w:val="000000" w:themeColor="text1"/>
+          <w:highlight w:val="none"/>
+          <w:rtl w:val="0"/>
+        </w:rPr>
+        <w:t xml:space="preserve">5.1.1 Usuário</w:t>
+      </w:r>
+      <w:r>
+        <w:rPr>
+          <w:b/>
+          <w:bCs/>
+          <w:color w:val="000000" w:themeColor="text1"/>
+        </w:rPr>
+      </w:r>
+    </w:p>
+    <w:p>
+      <w:pPr>
+        <w:pBdr/>
+        <w:spacing/>
+        <w:ind w:firstLine="0"/>
+        <w:rPr>
+          <w:b/>
+          <w:bCs/>
+          <w:color w:val="000000" w:themeColor="text1"/>
+        </w:rPr>
+      </w:pPr>
+      <w:r>
+        <w:rPr>
+          <w:b/>
+          <w:bCs/>
+          <w:color w:val="000000" w:themeColor="text1"/>
+        </w:rPr>
+      </w:r>
+      <w:r>
+        <w:rPr>
+          <w:b/>
+          <w:bCs/>
+          <w:color w:val="000000" w:themeColor="text1"/>
+        </w:rPr>
+      </w:r>
+    </w:p>
+    <w:p>
+      <w:pPr>
+        <w:pBdr/>
+        <w:spacing/>
+        <w:ind w:firstLine="0"/>
+        <w:jc w:val="center"/>
+        <w:rPr>
+          <w:b/>
+          <w:bCs/>
+          <w:color w:val="000000" w:themeColor="text1"/>
+        </w:rPr>
+      </w:pPr>
+      <w:r>
+        <w:rPr>
+          <w:b/>
+          <w:bCs/>
+          <w:color w:val="000000" w:themeColor="text1"/>
+          <w:highlight w:val="none"/>
+          <w:rtl w:val="0"/>
+        </w:rPr>
+        <mc:AlternateContent>
+          <mc:Choice Requires="wpg">
+            <w:drawing>
+              <wp:inline xmlns:wp="http://schemas.openxmlformats.org/drawingml/2006/wordprocessingDrawing" distT="0" distB="0" distL="0" distR="0">
+                <wp:extent cx="6121400" cy="2204074"/>
+                <wp:effectExtent l="0" t="0" r="0" b="0"/>
+                <wp:docPr id="2" name=""/>
+                <wp:cNvGraphicFramePr>
+                  <a:graphicFrameLocks xmlns:a="http://schemas.openxmlformats.org/drawingml/2006/main" noChangeAspect="1"/>
+                </wp:cNvGraphicFramePr>
+                <a:graphic xmlns:a="http://schemas.openxmlformats.org/drawingml/2006/main">
+                  <a:graphicData uri="http://schemas.openxmlformats.org/drawingml/2006/picture">
+                    <pic:pic xmlns:pic="http://schemas.openxmlformats.org/drawingml/2006/picture">
+                      <pic:nvPicPr>
+                        <pic:cNvPr id="1719154792" name=""/>
+                        <pic:cNvPicPr>
+                          <a:picLocks noChangeAspect="1"/>
+                        </pic:cNvPicPr>
+                        <pic:nvPr/>
+                      </pic:nvPicPr>
+                      <pic:blipFill>
+                        <a:blip r:embed="rId13"/>
+                        <a:stretch/>
+                      </pic:blipFill>
+                      <pic:spPr bwMode="auto">
+                        <a:xfrm>
+                          <a:off x="0" y="0"/>
+                          <a:ext cx="6121399" cy="2204074"/>
+                        </a:xfrm>
+                        <a:prstGeom prst="rect">
+                          <a:avLst/>
+                        </a:prstGeom>
+                      </pic:spPr>
+                    </pic:pic>
+                  </a:graphicData>
+                </a:graphic>
+              </wp:inline>
+            </w:drawing>
+          </mc:Choice>
+          <mc:Fallback>
+            <w:pict>
+              <v:shapetype id="_x0000_t75" coordsize="21600,21600" o:spt="75" o:preferrelative="t" path="m@4@5l@4@11@9@11@9@5xe" filled="f" stroked="f">
+                <v:stroke joinstyle="miter"/>
+                <v:formulas>
+                  <v:f eqn="if lineDrawn pixelLineWidth 0"/>
+                  <v:f eqn="sum @0 1 0"/>
+                  <v:f eqn="sum 0 0 @1"/>
+                  <v:f eqn="prod @2 1 2"/>
+                  <v:f eqn="prod @3 21600 pixelWidth"/>
+                  <v:f eqn="prod @3 21600 pixelHeight"/>
+                  <v:f eqn="sum @0 0 1"/>
+                  <v:f eqn="prod @6 1 2"/>
+                  <v:f eqn="prod @7 21600 pixelWidth"/>
+                  <v:f eqn="sum @8 21600 0"/>
+                  <v:f eqn="prod @7 21600 pixelHeight"/>
+                  <v:f eqn="sum @10 21600 0"/>
+                </v:formulas>
+                <v:path o:extrusionok="f" gradientshapeok="t" o:connecttype="rect"/>
+                <o:lock v:ext="edit" aspectratio="t"/>
+              </v:shapetype>
+              <v:shape id="_x0000_i1" o:spid="_x0000_s1" type="#_x0000_t75" style="width:482.00pt;height:173.55pt;mso-wrap-distance-left:0.00pt;mso-wrap-distance-top:0.00pt;mso-wrap-distance-right:0.00pt;mso-wrap-distance-bottom:0.00pt;z-index:1;" stroked="false">
+                <v:imagedata r:id="rId13" o:title=""/>
+                <o:lock v:ext="edit" rotation="t"/>
+              </v:shape>
+            </w:pict>
+          </mc:Fallback>
+        </mc:AlternateContent>
+      </w:r>
+      <w:r>
+        <w:rPr>
+          <w:b/>
+          <w:bCs/>
+          <w:color w:val="000000" w:themeColor="text1"/>
+          <w:highlight w:val="none"/>
+          <w:rtl w:val="0"/>
+        </w:rPr>
+      </w:r>
+    </w:p>
+    <w:p>
+      <w:pPr>
+        <w:pStyle w:val="923"/>
+        <w:pBdr/>
+        <w:spacing/>
+        <w:ind/>
+        <w:jc w:val="right"/>
         <w:rPr/>
       </w:pPr>
       <w:r>
-        <w:rPr>
-          <w:rtl w:val="0"/>
-        </w:rPr>
+        <w:t xml:space="preserve">Figura </w:t>
+      </w:r>
+      <w:r>
+        <w:fldChar w:fldCharType="begin"/>
+        <w:instrText xml:space="preserve"> SEQ Figura \* Arabic </w:instrText>
+        <w:fldChar w:fldCharType="separate"/>
+      </w:r>
+      <w:r>
+        <w:t xml:space="preserve">1</w:t>
+      </w:r>
+      <w:r/>
+      <w:r>
+        <w:fldChar w:fldCharType="end"/>
+      </w:r>
+      <w:r>
+        <w:t xml:space="preserve">: diagrama de classe Usuário </w:t>
       </w:r>
       <w:r/>
     </w:p>
     <w:p>
       <w:pPr>
+        <w:pBdr/>
+        <w:spacing/>
+        <w:ind w:firstLine="0"/>
+        <w:rPr>
+          <w:b/>
+          <w:bCs/>
+          <w:highlight w:val="none"/>
+        </w:rPr>
+      </w:pPr>
+      <w:r>
+        <w:rPr>
+          <w:b/>
+          <w:bCs/>
+        </w:rPr>
+        <w:t xml:space="preserve">5.1.1.1 Descrição</w:t>
+      </w:r>
+      <w:r>
+        <w:rPr>
+          <w:b/>
+          <w:bCs/>
+        </w:rPr>
+      </w:r>
+    </w:p>
+    <w:p>
+      <w:pPr>
+        <w:pBdr/>
+        <w:spacing/>
+        <w:ind w:firstLine="0"/>
+        <w:rPr/>
+      </w:pPr>
+      <w:r/>
+      <w:r/>
+    </w:p>
+    <w:p>
+      <w:pPr>
+        <w:pStyle w:val="908"/>
+        <w:numPr>
+          <w:ilvl w:val="0"/>
+          <w:numId w:val="9"/>
+        </w:numPr>
+        <w:pBdr/>
+        <w:spacing/>
+        <w:ind/>
+        <w:rPr/>
+      </w:pPr>
+      <w:r>
+        <w:rPr>
+          <w:b/>
+          <w:bCs/>
+          <w:highlight w:val="none"/>
+        </w:rPr>
+        <w:t xml:space="preserve">Usuário:</w:t>
+      </w:r>
+      <w:r>
+        <w:rPr>
+          <w:highlight w:val="none"/>
+        </w:rPr>
+        <w:t xml:space="preserve"> Classe que representa os usuários que irão operar o sistema, é composta pelas classes UsuarioStatus e UsuarioTipo, possui os atributos:</w:t>
+      </w:r>
+      <w:r>
+        <w:rPr>
+          <w:highlight w:val="none"/>
+        </w:rPr>
+      </w:r>
+    </w:p>
+    <w:p>
+      <w:pPr>
+        <w:pBdr/>
+        <w:spacing/>
+        <w:ind w:firstLine="0" w:left="709"/>
+        <w:rPr/>
+      </w:pPr>
+      <w:r>
+        <w:rPr>
+          <w:highlight w:val="none"/>
+        </w:rPr>
+      </w:r>
+      <w:r>
+        <w:rPr>
+          <w:highlight w:val="none"/>
+        </w:rPr>
+      </w:r>
+    </w:p>
+    <w:tbl>
+      <w:tblPr>
+        <w:tblStyle w:val="764"/>
+        <w:tblW w:w="0" w:type="auto"/>
+        <w:tblBorders/>
+        <w:tblLook w:val="04A0" w:firstRow="1" w:lastRow="0" w:firstColumn="1" w:lastColumn="0" w:noHBand="0" w:noVBand="1"/>
+      </w:tblPr>
+      <w:tblGrid>
+        <w:gridCol w:w="3213"/>
+        <w:gridCol w:w="3213"/>
+        <w:gridCol w:w="3213"/>
+      </w:tblGrid>
+      <w:tr>
+        <w:trPr/>
+        <w:tc>
+          <w:tcPr>
+            <w:gridSpan w:val="3"/>
+            <w:tcBorders/>
+            <w:tcW w:w="9640" w:type="dxa"/>
+            <w:vMerge w:val="restart"/>
+            <w:textDirection w:val="lrTb"/>
+            <w:noWrap w:val="false"/>
+          </w:tcPr>
+          <w:p>
+            <w:pPr>
+              <w:pBdr/>
+              <w:spacing/>
+              <w:ind w:firstLine="0" w:left="0"/>
+              <w:jc w:val="center"/>
+              <w:rPr>
+                <w:b/>
+                <w:bCs/>
+                <w:highlight w:val="none"/>
+              </w:rPr>
+            </w:pPr>
+            <w:r>
+              <w:rPr>
+                <w:b/>
+                <w:bCs/>
+                <w:highlight w:val="none"/>
+              </w:rPr>
+              <w:t xml:space="preserve">Atributos da classe Usuario</w:t>
+            </w:r>
+            <w:r>
+              <w:rPr>
+                <w:b/>
+                <w:bCs/>
+                <w:highlight w:val="none"/>
+              </w:rPr>
+            </w:r>
+          </w:p>
+        </w:tc>
+      </w:tr>
+      <w:tr>
+        <w:trPr/>
+        <w:tc>
+          <w:tcPr>
+            <w:tcBorders/>
+            <w:tcW w:w="3213" w:type="dxa"/>
+            <w:textDirection w:val="lrTb"/>
+            <w:noWrap w:val="false"/>
+          </w:tcPr>
+          <w:p>
+            <w:pPr>
+              <w:pBdr/>
+              <w:spacing/>
+              <w:ind w:firstLine="0" w:left="0"/>
+              <w:jc w:val="center"/>
+              <w:rPr>
+                <w:b/>
+                <w:bCs/>
+                <w:highlight w:val="none"/>
+              </w:rPr>
+            </w:pPr>
+            <w:r>
+              <w:rPr>
+                <w:b/>
+                <w:bCs/>
+                <w:highlight w:val="none"/>
+              </w:rPr>
+              <w:t xml:space="preserve">Atributo</w:t>
+            </w:r>
+            <w:r>
+              <w:rPr>
+                <w:b/>
+                <w:bCs/>
+                <w:highlight w:val="none"/>
+              </w:rPr>
+            </w:r>
+          </w:p>
+        </w:tc>
+        <w:tc>
+          <w:tcPr>
+            <w:tcBorders/>
+            <w:tcW w:w="3213" w:type="dxa"/>
+            <w:textDirection w:val="lrTb"/>
+            <w:noWrap w:val="false"/>
+          </w:tcPr>
+          <w:p>
+            <w:pPr>
+              <w:pBdr/>
+              <w:spacing/>
+              <w:ind w:firstLine="0" w:left="0"/>
+              <w:jc w:val="center"/>
+              <w:rPr>
+                <w:b/>
+                <w:bCs/>
+                <w:highlight w:val="none"/>
+              </w:rPr>
+            </w:pPr>
+            <w:r>
+              <w:rPr>
+                <w:b/>
+                <w:bCs/>
+                <w:highlight w:val="none"/>
+              </w:rPr>
+              <w:t xml:space="preserve">Descrição</w:t>
+            </w:r>
+            <w:r>
+              <w:rPr>
+                <w:b/>
+                <w:bCs/>
+                <w:highlight w:val="none"/>
+              </w:rPr>
+            </w:r>
+          </w:p>
+        </w:tc>
+        <w:tc>
+          <w:tcPr>
+            <w:tcBorders/>
+            <w:tcW w:w="3213" w:type="dxa"/>
+            <w:textDirection w:val="lrTb"/>
+            <w:noWrap w:val="false"/>
+          </w:tcPr>
+          <w:p>
+            <w:pPr>
+              <w:pBdr/>
+              <w:spacing/>
+              <w:ind w:firstLine="0" w:left="0"/>
+              <w:jc w:val="center"/>
+              <w:rPr>
+                <w:b/>
+                <w:bCs/>
+                <w:highlight w:val="none"/>
+              </w:rPr>
+            </w:pPr>
+            <w:r>
+              <w:rPr>
+                <w:b/>
+                <w:bCs/>
+                <w:highlight w:val="none"/>
+              </w:rPr>
+              <w:t xml:space="preserve">Tipo</w:t>
+            </w:r>
+            <w:r>
+              <w:rPr>
+                <w:b/>
+                <w:bCs/>
+                <w:highlight w:val="none"/>
+              </w:rPr>
+            </w:r>
+          </w:p>
+        </w:tc>
+      </w:tr>
+      <w:tr>
+        <w:trPr/>
+        <w:tc>
+          <w:tcPr>
+            <w:tcBorders/>
+            <w:tcW w:w="3213" w:type="dxa"/>
+            <w:textDirection w:val="lrTb"/>
+            <w:noWrap w:val="false"/>
+          </w:tcPr>
+          <w:p>
+            <w:pPr>
+              <w:pBdr/>
+              <w:spacing/>
+              <w:ind w:firstLine="0" w:left="0"/>
+              <w:rPr>
+                <w:sz w:val="22"/>
+                <w:szCs w:val="22"/>
+                <w:highlight w:val="none"/>
+              </w:rPr>
+            </w:pPr>
+            <w:r>
+              <w:rPr>
+                <w:sz w:val="22"/>
+                <w:szCs w:val="22"/>
+                <w:highlight w:val="none"/>
+              </w:rPr>
+              <w:t xml:space="preserve">Id</w:t>
+            </w:r>
+            <w:r>
+              <w:rPr>
+                <w:sz w:val="22"/>
+                <w:szCs w:val="22"/>
+                <w:highlight w:val="none"/>
+              </w:rPr>
+            </w:r>
+          </w:p>
+        </w:tc>
+        <w:tc>
+          <w:tcPr>
+            <w:tcBorders/>
+            <w:tcW w:w="3213" w:type="dxa"/>
+            <w:textDirection w:val="lrTb"/>
+            <w:noWrap w:val="false"/>
+          </w:tcPr>
+          <w:p>
+            <w:pPr>
+              <w:pBdr/>
+              <w:spacing/>
+              <w:ind w:firstLine="0" w:left="0"/>
+              <w:rPr>
+                <w:sz w:val="22"/>
+                <w:szCs w:val="22"/>
+                <w:highlight w:val="none"/>
+              </w:rPr>
+            </w:pPr>
+            <w:r>
+              <w:rPr>
+                <w:sz w:val="22"/>
+                <w:szCs w:val="22"/>
+                <w:highlight w:val="none"/>
+              </w:rPr>
+              <w:t xml:space="preserve">Identificador da classe</w:t>
+            </w:r>
+            <w:r>
+              <w:rPr>
+                <w:sz w:val="22"/>
+                <w:szCs w:val="22"/>
+                <w:highlight w:val="none"/>
+              </w:rPr>
+            </w:r>
+          </w:p>
+        </w:tc>
+        <w:tc>
+          <w:tcPr>
+            <w:tcBorders/>
+            <w:tcW w:w="3213" w:type="dxa"/>
+            <w:textDirection w:val="lrTb"/>
+            <w:noWrap w:val="false"/>
+          </w:tcPr>
+          <w:p>
+            <w:pPr>
+              <w:pBdr/>
+              <w:spacing/>
+              <w:ind w:firstLine="0" w:left="0"/>
+              <w:jc w:val="center"/>
+              <w:rPr>
+                <w:sz w:val="22"/>
+                <w:szCs w:val="22"/>
+                <w:highlight w:val="none"/>
+              </w:rPr>
+            </w:pPr>
+            <w:r>
+              <w:rPr>
+                <w:sz w:val="22"/>
+                <w:szCs w:val="22"/>
+                <w:highlight w:val="none"/>
+              </w:rPr>
+              <w:t xml:space="preserve">UUID</w:t>
+            </w:r>
+            <w:r>
+              <w:rPr>
+                <w:sz w:val="22"/>
+                <w:szCs w:val="22"/>
+                <w:highlight w:val="none"/>
+              </w:rPr>
+            </w:r>
+          </w:p>
+        </w:tc>
+      </w:tr>
+      <w:tr>
+        <w:trPr/>
+        <w:tc>
+          <w:tcPr>
+            <w:tcBorders/>
+            <w:tcW w:w="3213" w:type="dxa"/>
+            <w:textDirection w:val="lrTb"/>
+            <w:noWrap w:val="false"/>
+          </w:tcPr>
+          <w:p>
+            <w:pPr>
+              <w:pBdr/>
+              <w:spacing/>
+              <w:ind w:firstLine="0" w:left="0"/>
+              <w:rPr>
+                <w:sz w:val="22"/>
+                <w:szCs w:val="22"/>
+                <w:highlight w:val="none"/>
+              </w:rPr>
+            </w:pPr>
+            <w:r>
+              <w:rPr>
+                <w:sz w:val="22"/>
+                <w:szCs w:val="22"/>
+                <w:highlight w:val="none"/>
+              </w:rPr>
+              <w:t xml:space="preserve">Nome</w:t>
+            </w:r>
+            <w:r>
+              <w:rPr>
+                <w:sz w:val="22"/>
+                <w:szCs w:val="22"/>
+                <w:highlight w:val="none"/>
+              </w:rPr>
+            </w:r>
+          </w:p>
+        </w:tc>
+        <w:tc>
+          <w:tcPr>
+            <w:tcBorders/>
+            <w:tcW w:w="3213" w:type="dxa"/>
+            <w:textDirection w:val="lrTb"/>
+            <w:noWrap w:val="false"/>
+          </w:tcPr>
+          <w:p>
+            <w:pPr>
+              <w:pBdr/>
+              <w:spacing/>
+              <w:ind w:firstLine="0" w:left="0"/>
+              <w:rPr>
+                <w:sz w:val="22"/>
+                <w:szCs w:val="22"/>
+                <w:highlight w:val="none"/>
+              </w:rPr>
+            </w:pPr>
+            <w:r>
+              <w:rPr>
+                <w:sz w:val="22"/>
+                <w:szCs w:val="22"/>
+                <w:highlight w:val="none"/>
+              </w:rPr>
+              <w:t xml:space="preserve">Nome do usuário</w:t>
+            </w:r>
+            <w:r>
+              <w:rPr>
+                <w:sz w:val="22"/>
+                <w:szCs w:val="22"/>
+                <w:highlight w:val="none"/>
+              </w:rPr>
+            </w:r>
+          </w:p>
+        </w:tc>
+        <w:tc>
+          <w:tcPr>
+            <w:tcBorders/>
+            <w:tcW w:w="3213" w:type="dxa"/>
+            <w:textDirection w:val="lrTb"/>
+            <w:noWrap w:val="false"/>
+          </w:tcPr>
+          <w:p>
+            <w:pPr>
+              <w:pBdr/>
+              <w:spacing/>
+              <w:ind w:firstLine="0" w:left="0"/>
+              <w:jc w:val="center"/>
+              <w:rPr>
+                <w:sz w:val="22"/>
+                <w:szCs w:val="22"/>
+                <w:highlight w:val="none"/>
+              </w:rPr>
+            </w:pPr>
+            <w:r>
+              <w:rPr>
+                <w:sz w:val="22"/>
+                <w:szCs w:val="22"/>
+                <w:highlight w:val="none"/>
+              </w:rPr>
+              <w:t xml:space="preserve">String</w:t>
+            </w:r>
+            <w:r>
+              <w:rPr>
+                <w:sz w:val="22"/>
+                <w:szCs w:val="22"/>
+                <w:highlight w:val="none"/>
+              </w:rPr>
+            </w:r>
+          </w:p>
+        </w:tc>
+      </w:tr>
+      <w:tr>
+        <w:trPr/>
+        <w:tc>
+          <w:tcPr>
+            <w:tcBorders/>
+            <w:tcW w:w="3213" w:type="dxa"/>
+            <w:textDirection w:val="lrTb"/>
+            <w:noWrap w:val="false"/>
+          </w:tcPr>
+          <w:p>
+            <w:pPr>
+              <w:pBdr/>
+              <w:spacing/>
+              <w:ind w:firstLine="0" w:left="0"/>
+              <w:rPr>
+                <w:sz w:val="22"/>
+                <w:szCs w:val="22"/>
+                <w:highlight w:val="none"/>
+              </w:rPr>
+            </w:pPr>
+            <w:r>
+              <w:rPr>
+                <w:sz w:val="22"/>
+                <w:szCs w:val="22"/>
+                <w:highlight w:val="none"/>
+              </w:rPr>
+              <w:t xml:space="preserve">Login</w:t>
+            </w:r>
+            <w:r>
+              <w:rPr>
+                <w:sz w:val="22"/>
+                <w:szCs w:val="22"/>
+                <w:highlight w:val="none"/>
+              </w:rPr>
+            </w:r>
+          </w:p>
+        </w:tc>
+        <w:tc>
+          <w:tcPr>
+            <w:tcBorders/>
+            <w:tcW w:w="3213" w:type="dxa"/>
+            <w:textDirection w:val="lrTb"/>
+            <w:noWrap w:val="false"/>
+          </w:tcPr>
+          <w:p>
+            <w:pPr>
+              <w:pBdr/>
+              <w:spacing/>
+              <w:ind w:firstLine="0" w:left="0"/>
+              <w:rPr>
+                <w:sz w:val="22"/>
+                <w:szCs w:val="22"/>
+                <w:highlight w:val="none"/>
+              </w:rPr>
+            </w:pPr>
+            <w:r>
+              <w:rPr>
+                <w:sz w:val="22"/>
+                <w:szCs w:val="22"/>
+                <w:highlight w:val="none"/>
+              </w:rPr>
+              <w:t xml:space="preserve">Login do usuário</w:t>
+            </w:r>
+            <w:r>
+              <w:rPr>
+                <w:sz w:val="22"/>
+                <w:szCs w:val="22"/>
+                <w:highlight w:val="none"/>
+              </w:rPr>
+            </w:r>
+          </w:p>
+        </w:tc>
+        <w:tc>
+          <w:tcPr>
+            <w:tcBorders/>
+            <w:tcW w:w="3213" w:type="dxa"/>
+            <w:textDirection w:val="lrTb"/>
+            <w:noWrap w:val="false"/>
+          </w:tcPr>
+          <w:p>
+            <w:pPr>
+              <w:pBdr/>
+              <w:spacing/>
+              <w:ind w:firstLine="0" w:left="0"/>
+              <w:jc w:val="center"/>
+              <w:rPr>
+                <w:sz w:val="22"/>
+                <w:szCs w:val="22"/>
+                <w:highlight w:val="none"/>
+              </w:rPr>
+            </w:pPr>
+            <w:r>
+              <w:rPr>
+                <w:sz w:val="22"/>
+                <w:szCs w:val="22"/>
+                <w:highlight w:val="none"/>
+              </w:rPr>
+              <w:t xml:space="preserve">String</w:t>
+            </w:r>
+            <w:r>
+              <w:rPr>
+                <w:sz w:val="22"/>
+                <w:szCs w:val="22"/>
+                <w:highlight w:val="none"/>
+              </w:rPr>
+            </w:r>
+          </w:p>
+        </w:tc>
+      </w:tr>
+      <w:tr>
+        <w:trPr/>
+        <w:tc>
+          <w:tcPr>
+            <w:tcBorders/>
+            <w:tcW w:w="3213" w:type="dxa"/>
+            <w:textDirection w:val="lrTb"/>
+            <w:noWrap w:val="false"/>
+          </w:tcPr>
+          <w:p>
+            <w:pPr>
+              <w:pBdr/>
+              <w:spacing/>
+              <w:ind w:firstLine="0" w:left="0"/>
+              <w:rPr>
+                <w:sz w:val="22"/>
+                <w:szCs w:val="22"/>
+                <w:highlight w:val="none"/>
+              </w:rPr>
+            </w:pPr>
+            <w:r>
+              <w:rPr>
+                <w:sz w:val="22"/>
+                <w:szCs w:val="22"/>
+                <w:highlight w:val="none"/>
+              </w:rPr>
+              <w:t xml:space="preserve">Password</w:t>
+            </w:r>
+            <w:r>
+              <w:rPr>
+                <w:sz w:val="22"/>
+                <w:szCs w:val="22"/>
+                <w:highlight w:val="none"/>
+              </w:rPr>
+            </w:r>
+          </w:p>
+        </w:tc>
+        <w:tc>
+          <w:tcPr>
+            <w:tcBorders/>
+            <w:tcW w:w="3213" w:type="dxa"/>
+            <w:textDirection w:val="lrTb"/>
+            <w:noWrap w:val="false"/>
+          </w:tcPr>
+          <w:p>
+            <w:pPr>
+              <w:pBdr/>
+              <w:spacing/>
+              <w:ind w:firstLine="0" w:left="0"/>
+              <w:rPr>
+                <w:sz w:val="22"/>
+                <w:szCs w:val="22"/>
+                <w:highlight w:val="none"/>
+              </w:rPr>
+            </w:pPr>
+            <w:r>
+              <w:rPr>
+                <w:sz w:val="22"/>
+                <w:szCs w:val="22"/>
+                <w:highlight w:val="none"/>
+              </w:rPr>
+              <w:t xml:space="preserve">Senha do usuário</w:t>
+            </w:r>
+            <w:r>
+              <w:rPr>
+                <w:sz w:val="22"/>
+                <w:szCs w:val="22"/>
+                <w:highlight w:val="none"/>
+              </w:rPr>
+            </w:r>
+          </w:p>
+        </w:tc>
+        <w:tc>
+          <w:tcPr>
+            <w:tcBorders/>
+            <w:tcW w:w="3213" w:type="dxa"/>
+            <w:textDirection w:val="lrTb"/>
+            <w:noWrap w:val="false"/>
+          </w:tcPr>
+          <w:p>
+            <w:pPr>
+              <w:pBdr/>
+              <w:spacing/>
+              <w:ind w:firstLine="0" w:left="0"/>
+              <w:jc w:val="center"/>
+              <w:rPr>
+                <w:sz w:val="22"/>
+                <w:szCs w:val="22"/>
+                <w:highlight w:val="none"/>
+              </w:rPr>
+            </w:pPr>
+            <w:r>
+              <w:rPr>
+                <w:sz w:val="22"/>
+                <w:szCs w:val="22"/>
+                <w:highlight w:val="none"/>
+              </w:rPr>
+              <w:t xml:space="preserve">String</w:t>
+            </w:r>
+            <w:r>
+              <w:rPr>
+                <w:sz w:val="22"/>
+                <w:szCs w:val="22"/>
+                <w:highlight w:val="none"/>
+              </w:rPr>
+            </w:r>
+          </w:p>
+        </w:tc>
+      </w:tr>
+      <w:tr>
+        <w:trPr/>
+        <w:tc>
+          <w:tcPr>
+            <w:tcBorders/>
+            <w:tcW w:w="3213" w:type="dxa"/>
+            <w:textDirection w:val="lrTb"/>
+            <w:noWrap w:val="false"/>
+          </w:tcPr>
+          <w:p>
+            <w:pPr>
+              <w:pBdr/>
+              <w:spacing/>
+              <w:ind w:firstLine="0" w:left="0"/>
+              <w:rPr>
+                <w:sz w:val="22"/>
+                <w:szCs w:val="22"/>
+                <w:highlight w:val="none"/>
+              </w:rPr>
+            </w:pPr>
+            <w:r>
+              <w:rPr>
+                <w:sz w:val="22"/>
+                <w:szCs w:val="22"/>
+                <w:highlight w:val="none"/>
+              </w:rPr>
+              <w:t xml:space="preserve">Telefone</w:t>
+            </w:r>
+            <w:r>
+              <w:rPr>
+                <w:sz w:val="22"/>
+                <w:szCs w:val="22"/>
+                <w:highlight w:val="none"/>
+              </w:rPr>
+            </w:r>
+          </w:p>
+        </w:tc>
+        <w:tc>
+          <w:tcPr>
+            <w:tcBorders/>
+            <w:tcW w:w="3213" w:type="dxa"/>
+            <w:textDirection w:val="lrTb"/>
+            <w:noWrap w:val="false"/>
+          </w:tcPr>
+          <w:p>
+            <w:pPr>
+              <w:pBdr/>
+              <w:spacing/>
+              <w:ind w:firstLine="0" w:left="0"/>
+              <w:rPr>
+                <w:sz w:val="22"/>
+                <w:szCs w:val="22"/>
+                <w:highlight w:val="none"/>
+              </w:rPr>
+            </w:pPr>
+            <w:r>
+              <w:rPr>
+                <w:sz w:val="22"/>
+                <w:szCs w:val="22"/>
+                <w:highlight w:val="none"/>
+              </w:rPr>
+              <w:t xml:space="preserve">Telefone do usuário</w:t>
+            </w:r>
+            <w:r>
+              <w:rPr>
+                <w:sz w:val="22"/>
+                <w:szCs w:val="22"/>
+                <w:highlight w:val="none"/>
+              </w:rPr>
+            </w:r>
+          </w:p>
+        </w:tc>
+        <w:tc>
+          <w:tcPr>
+            <w:tcBorders/>
+            <w:tcW w:w="3213" w:type="dxa"/>
+            <w:textDirection w:val="lrTb"/>
+            <w:noWrap w:val="false"/>
+          </w:tcPr>
+          <w:p>
+            <w:pPr>
+              <w:pBdr/>
+              <w:spacing/>
+              <w:ind w:firstLine="0" w:left="0"/>
+              <w:jc w:val="center"/>
+              <w:rPr>
+                <w:sz w:val="22"/>
+                <w:szCs w:val="22"/>
+                <w:highlight w:val="none"/>
+              </w:rPr>
+            </w:pPr>
+            <w:r>
+              <w:rPr>
+                <w:sz w:val="22"/>
+                <w:szCs w:val="22"/>
+                <w:highlight w:val="none"/>
+              </w:rPr>
+              <w:t xml:space="preserve">String</w:t>
+            </w:r>
+            <w:r>
+              <w:rPr>
+                <w:sz w:val="22"/>
+                <w:szCs w:val="22"/>
+                <w:highlight w:val="none"/>
+              </w:rPr>
+            </w:r>
+          </w:p>
+        </w:tc>
+      </w:tr>
+      <w:tr>
+        <w:trPr/>
+        <w:tc>
+          <w:tcPr>
+            <w:tcBorders/>
+            <w:tcW w:w="3213" w:type="dxa"/>
+            <w:textDirection w:val="lrTb"/>
+            <w:noWrap w:val="false"/>
+          </w:tcPr>
+          <w:p>
+            <w:pPr>
+              <w:pBdr/>
+              <w:spacing/>
+              <w:ind w:firstLine="0" w:left="0"/>
+              <w:rPr>
+                <w:sz w:val="22"/>
+                <w:szCs w:val="22"/>
+                <w:highlight w:val="none"/>
+              </w:rPr>
+            </w:pPr>
+            <w:r>
+              <w:rPr>
+                <w:sz w:val="22"/>
+                <w:szCs w:val="22"/>
+                <w:highlight w:val="none"/>
+              </w:rPr>
+              <w:t xml:space="preserve">Email</w:t>
+            </w:r>
+            <w:r>
+              <w:rPr>
+                <w:sz w:val="22"/>
+                <w:szCs w:val="22"/>
+                <w:highlight w:val="none"/>
+              </w:rPr>
+            </w:r>
+          </w:p>
+        </w:tc>
+        <w:tc>
+          <w:tcPr>
+            <w:tcBorders/>
+            <w:tcW w:w="3213" w:type="dxa"/>
+            <w:textDirection w:val="lrTb"/>
+            <w:noWrap w:val="false"/>
+          </w:tcPr>
+          <w:p>
+            <w:pPr>
+              <w:pBdr/>
+              <w:spacing/>
+              <w:ind w:firstLine="0" w:left="0"/>
+              <w:rPr>
+                <w:sz w:val="22"/>
+                <w:szCs w:val="22"/>
+                <w:highlight w:val="none"/>
+              </w:rPr>
+            </w:pPr>
+            <w:r>
+              <w:rPr>
+                <w:sz w:val="22"/>
+                <w:szCs w:val="22"/>
+                <w:highlight w:val="none"/>
+              </w:rPr>
+              <w:t xml:space="preserve">E-mail do usuário</w:t>
+            </w:r>
+            <w:r>
+              <w:rPr>
+                <w:sz w:val="22"/>
+                <w:szCs w:val="22"/>
+                <w:highlight w:val="none"/>
+              </w:rPr>
+            </w:r>
+          </w:p>
+        </w:tc>
+        <w:tc>
+          <w:tcPr>
+            <w:tcBorders/>
+            <w:tcW w:w="3213" w:type="dxa"/>
+            <w:textDirection w:val="lrTb"/>
+            <w:noWrap w:val="false"/>
+          </w:tcPr>
+          <w:p>
+            <w:pPr>
+              <w:pBdr/>
+              <w:spacing/>
+              <w:ind w:firstLine="0" w:left="0"/>
+              <w:jc w:val="center"/>
+              <w:rPr>
+                <w:sz w:val="22"/>
+                <w:szCs w:val="22"/>
+                <w:highlight w:val="none"/>
+              </w:rPr>
+            </w:pPr>
+            <w:r>
+              <w:rPr>
+                <w:sz w:val="22"/>
+                <w:szCs w:val="22"/>
+                <w:highlight w:val="none"/>
+              </w:rPr>
+              <w:t xml:space="preserve">String</w:t>
+            </w:r>
+            <w:r>
+              <w:rPr>
+                <w:sz w:val="22"/>
+                <w:szCs w:val="22"/>
+                <w:highlight w:val="none"/>
+              </w:rPr>
+            </w:r>
+          </w:p>
+        </w:tc>
+      </w:tr>
+      <w:tr>
+        <w:trPr/>
+        <w:tc>
+          <w:tcPr>
+            <w:tcBorders/>
+            <w:tcW w:w="3213" w:type="dxa"/>
+            <w:textDirection w:val="lrTb"/>
+            <w:noWrap w:val="false"/>
+          </w:tcPr>
+          <w:p>
+            <w:pPr>
+              <w:pBdr/>
+              <w:spacing/>
+              <w:ind w:firstLine="0" w:left="0"/>
+              <w:rPr>
+                <w:sz w:val="22"/>
+                <w:szCs w:val="22"/>
+                <w:highlight w:val="none"/>
+              </w:rPr>
+            </w:pPr>
+            <w:r>
+              <w:rPr>
+                <w:sz w:val="22"/>
+                <w:szCs w:val="22"/>
+                <w:highlight w:val="none"/>
+              </w:rPr>
+              <w:t xml:space="preserve">Status</w:t>
+            </w:r>
+            <w:r>
+              <w:rPr>
+                <w:sz w:val="22"/>
+                <w:szCs w:val="22"/>
+                <w:highlight w:val="none"/>
+              </w:rPr>
+            </w:r>
+          </w:p>
+        </w:tc>
+        <w:tc>
+          <w:tcPr>
+            <w:tcBorders/>
+            <w:tcW w:w="3213" w:type="dxa"/>
+            <w:textDirection w:val="lrTb"/>
+            <w:noWrap w:val="false"/>
+          </w:tcPr>
+          <w:p>
+            <w:pPr>
+              <w:pBdr/>
+              <w:spacing/>
+              <w:ind w:firstLine="0" w:left="0"/>
+              <w:rPr>
+                <w:sz w:val="22"/>
+                <w:szCs w:val="22"/>
+                <w:highlight w:val="none"/>
+              </w:rPr>
+            </w:pPr>
+            <w:r>
+              <w:rPr>
+                <w:sz w:val="22"/>
+                <w:szCs w:val="22"/>
+                <w:highlight w:val="none"/>
+              </w:rPr>
+              <w:t xml:space="preserve">Status do usuário</w:t>
+            </w:r>
+            <w:r>
+              <w:rPr>
+                <w:sz w:val="22"/>
+                <w:szCs w:val="22"/>
+                <w:highlight w:val="none"/>
+              </w:rPr>
+            </w:r>
+          </w:p>
+        </w:tc>
+        <w:tc>
+          <w:tcPr>
+            <w:tcBorders/>
+            <w:tcW w:w="3213" w:type="dxa"/>
+            <w:textDirection w:val="lrTb"/>
+            <w:noWrap w:val="false"/>
+          </w:tcPr>
+          <w:p>
+            <w:pPr>
+              <w:pBdr/>
+              <w:spacing/>
+              <w:ind w:firstLine="0" w:left="0"/>
+              <w:jc w:val="center"/>
+              <w:rPr>
+                <w:sz w:val="22"/>
+                <w:szCs w:val="22"/>
+                <w:highlight w:val="none"/>
+              </w:rPr>
+            </w:pPr>
+            <w:r>
+              <w:rPr>
+                <w:sz w:val="22"/>
+                <w:szCs w:val="22"/>
+                <w:highlight w:val="none"/>
+              </w:rPr>
+              <w:t xml:space="preserve">UsuarioStatus</w:t>
+            </w:r>
+            <w:r>
+              <w:rPr>
+                <w:sz w:val="22"/>
+                <w:szCs w:val="22"/>
+                <w:highlight w:val="none"/>
+              </w:rPr>
+            </w:r>
+          </w:p>
+        </w:tc>
+      </w:tr>
+      <w:tr>
+        <w:trPr/>
+        <w:tc>
+          <w:tcPr>
+            <w:tcBorders/>
+            <w:tcW w:w="3213" w:type="dxa"/>
+            <w:vMerge w:val="restart"/>
+            <w:textDirection w:val="lrTb"/>
+            <w:noWrap w:val="false"/>
+          </w:tcPr>
+          <w:p>
+            <w:pPr>
+              <w:pBdr/>
+              <w:spacing/>
+              <w:ind w:firstLine="0" w:left="0"/>
+              <w:rPr>
+                <w:sz w:val="22"/>
+                <w:szCs w:val="22"/>
+                <w:highlight w:val="none"/>
+              </w:rPr>
+            </w:pPr>
+            <w:r>
+              <w:rPr>
+                <w:sz w:val="22"/>
+                <w:szCs w:val="22"/>
+                <w:highlight w:val="none"/>
+              </w:rPr>
+              <w:t xml:space="preserve">Perfil</w:t>
+            </w:r>
+            <w:r>
+              <w:rPr>
+                <w:sz w:val="22"/>
+                <w:szCs w:val="22"/>
+                <w:highlight w:val="none"/>
+              </w:rPr>
+            </w:r>
+          </w:p>
+        </w:tc>
+        <w:tc>
+          <w:tcPr>
+            <w:tcBorders/>
+            <w:tcW w:w="3213" w:type="dxa"/>
+            <w:vMerge w:val="restart"/>
+            <w:textDirection w:val="lrTb"/>
+            <w:noWrap w:val="false"/>
+          </w:tcPr>
+          <w:p>
+            <w:pPr>
+              <w:pBdr/>
+              <w:spacing/>
+              <w:ind w:firstLine="0" w:left="0"/>
+              <w:rPr>
+                <w:sz w:val="22"/>
+                <w:szCs w:val="22"/>
+                <w:highlight w:val="none"/>
+              </w:rPr>
+            </w:pPr>
+            <w:r>
+              <w:rPr>
+                <w:sz w:val="22"/>
+                <w:szCs w:val="22"/>
+                <w:highlight w:val="none"/>
+              </w:rPr>
+              <w:t xml:space="preserve">Perfil de acesso do usuário</w:t>
+            </w:r>
+            <w:r>
+              <w:rPr>
+                <w:sz w:val="22"/>
+                <w:szCs w:val="22"/>
+                <w:highlight w:val="none"/>
+              </w:rPr>
+            </w:r>
+          </w:p>
+        </w:tc>
+        <w:tc>
+          <w:tcPr>
+            <w:tcBorders/>
+            <w:tcW w:w="3213" w:type="dxa"/>
+            <w:vMerge w:val="restart"/>
+            <w:textDirection w:val="lrTb"/>
+            <w:noWrap w:val="false"/>
+          </w:tcPr>
+          <w:p>
+            <w:pPr>
+              <w:pBdr/>
+              <w:spacing/>
+              <w:ind w:firstLine="0" w:left="0"/>
+              <w:jc w:val="center"/>
+              <w:rPr>
+                <w:sz w:val="22"/>
+                <w:szCs w:val="22"/>
+                <w:highlight w:val="none"/>
+              </w:rPr>
+            </w:pPr>
+            <w:r>
+              <w:rPr>
+                <w:sz w:val="22"/>
+                <w:szCs w:val="22"/>
+                <w:highlight w:val="none"/>
+              </w:rPr>
+              <w:t xml:space="preserve">UsuarioPerfil</w:t>
+            </w:r>
+            <w:r>
+              <w:rPr>
+                <w:sz w:val="22"/>
+                <w:szCs w:val="22"/>
+                <w:highlight w:val="none"/>
+              </w:rPr>
+            </w:r>
+          </w:p>
+        </w:tc>
+      </w:tr>
+    </w:tbl>
+    <w:p>
+      <w:pPr>
+        <w:pStyle w:val="923"/>
+        <w:pBdr/>
+        <w:spacing/>
+        <w:ind/>
+        <w:jc w:val="right"/>
+        <w:rPr/>
+      </w:pPr>
+      <w:r>
+        <w:t xml:space="preserve">Tabela </w:t>
+      </w:r>
+      <w:r>
+        <w:fldChar w:fldCharType="begin"/>
+        <w:instrText xml:space="preserve"> SEQ Tabela \* Arabic </w:instrText>
+        <w:fldChar w:fldCharType="separate"/>
+      </w:r>
+      <w:r>
+        <w:t xml:space="preserve">1</w:t>
+      </w:r>
+      <w:r/>
+      <w:r>
+        <w:fldChar w:fldCharType="end"/>
+      </w:r>
+      <w:r>
+        <w:t xml:space="preserve">: atributos da classe Usuario </w:t>
+      </w:r>
+      <w:r/>
+    </w:p>
+    <w:p>
+      <w:pPr>
+        <w:pStyle w:val="908"/>
+        <w:numPr>
+          <w:ilvl w:val="0"/>
+          <w:numId w:val="9"/>
+        </w:numPr>
+        <w:pBdr/>
+        <w:spacing/>
+        <w:ind/>
+        <w:rPr/>
+      </w:pPr>
+      <w:r>
+        <w:rPr>
+          <w:b/>
+          <w:bCs/>
+          <w:highlight w:val="none"/>
+        </w:rPr>
+        <w:t xml:space="preserve">UsuarioStatus:</w:t>
+      </w:r>
+      <w:r>
+        <w:rPr>
+          <w:highlight w:val="none"/>
+        </w:rPr>
+        <w:t xml:space="preserve"> Classe do tipo ENUM que </w:t>
+      </w:r>
+      <w:r>
+        <w:rPr>
+          <w:highlight w:val="none"/>
+        </w:rPr>
+        <w:t xml:space="preserve">representa o status do usuário</w:t>
+      </w:r>
+      <w:r>
+        <w:rPr>
+          <w:highlight w:val="none"/>
+        </w:rPr>
+        <w:t xml:space="preserve">, compõe a classe Usuario, possui os atributos: </w:t>
+      </w:r>
+      <w:r>
+        <w:rPr>
+          <w:highlight w:val="none"/>
+        </w:rPr>
+      </w:r>
+    </w:p>
+    <w:p>
+      <w:pPr>
+        <w:pBdr/>
+        <w:spacing/>
+        <w:ind w:firstLine="0" w:left="709"/>
+        <w:rPr/>
+      </w:pPr>
+      <w:r/>
+      <w:r/>
+    </w:p>
+    <w:tbl>
+      <w:tblPr>
+        <w:tblStyle w:val="764"/>
+        <w:tblW w:w="0" w:type="auto"/>
+        <w:tblBorders/>
+        <w:tblLook w:val="04A0" w:firstRow="1" w:lastRow="0" w:firstColumn="1" w:lastColumn="0" w:noHBand="0" w:noVBand="1"/>
+      </w:tblPr>
+      <w:tblGrid>
+        <w:gridCol w:w="3213"/>
+        <w:gridCol w:w="3213"/>
+        <w:gridCol w:w="3213"/>
+      </w:tblGrid>
+      <w:tr>
+        <w:trPr/>
+        <w:tc>
+          <w:tcPr>
+            <w:gridSpan w:val="3"/>
+            <w:tcBorders/>
+            <w:tcW w:w="9640" w:type="dxa"/>
+            <w:textDirection w:val="lrTb"/>
+            <w:noWrap w:val="false"/>
+          </w:tcPr>
+          <w:p>
+            <w:pPr>
+              <w:pBdr/>
+              <w:spacing/>
+              <w:ind w:firstLine="0" w:left="0"/>
+              <w:jc w:val="center"/>
+              <w:rPr>
+                <w:b/>
+                <w:bCs/>
+                <w:highlight w:val="none"/>
+              </w:rPr>
+            </w:pPr>
+            <w:r>
+              <w:rPr>
+                <w:b/>
+                <w:bCs/>
+                <w:highlight w:val="none"/>
+              </w:rPr>
+              <w:t xml:space="preserve">Atributos da classe UsuarioStatus</w:t>
+            </w:r>
+            <w:r>
+              <w:rPr>
+                <w:b/>
+                <w:bCs/>
+                <w:highlight w:val="none"/>
+              </w:rPr>
+            </w:r>
+            <w:r>
+              <w:rPr>
+                <w:b/>
+                <w:bCs/>
+                <w:highlight w:val="none"/>
+              </w:rPr>
+            </w:r>
+          </w:p>
+        </w:tc>
+      </w:tr>
+      <w:tr>
+        <w:trPr/>
+        <w:tc>
+          <w:tcPr>
+            <w:tcBorders/>
+            <w:tcW w:w="3213" w:type="dxa"/>
+            <w:textDirection w:val="lrTb"/>
+            <w:noWrap w:val="false"/>
+          </w:tcPr>
+          <w:p>
+            <w:pPr>
+              <w:pBdr/>
+              <w:spacing/>
+              <w:ind w:firstLine="0" w:left="0"/>
+              <w:jc w:val="center"/>
+              <w:rPr>
+                <w:b/>
+                <w:bCs/>
+                <w:highlight w:val="none"/>
+              </w:rPr>
+            </w:pPr>
+            <w:r>
+              <w:rPr>
+                <w:b/>
+                <w:bCs/>
+                <w:highlight w:val="none"/>
+              </w:rPr>
+              <w:t xml:space="preserve">Atributo</w:t>
+            </w:r>
+            <w:r>
+              <w:rPr>
+                <w:b/>
+                <w:bCs/>
+                <w:highlight w:val="none"/>
+              </w:rPr>
+            </w:r>
+            <w:r>
+              <w:rPr>
+                <w:b/>
+                <w:bCs/>
+                <w:highlight w:val="none"/>
+              </w:rPr>
+            </w:r>
+          </w:p>
+        </w:tc>
+        <w:tc>
+          <w:tcPr>
+            <w:tcBorders/>
+            <w:tcW w:w="3213" w:type="dxa"/>
+            <w:textDirection w:val="lrTb"/>
+            <w:noWrap w:val="false"/>
+          </w:tcPr>
+          <w:p>
+            <w:pPr>
+              <w:pBdr/>
+              <w:spacing/>
+              <w:ind w:firstLine="0" w:left="0"/>
+              <w:jc w:val="center"/>
+              <w:rPr>
+                <w:b/>
+                <w:bCs/>
+                <w:highlight w:val="none"/>
+              </w:rPr>
+            </w:pPr>
+            <w:r>
+              <w:rPr>
+                <w:b/>
+                <w:bCs/>
+                <w:highlight w:val="none"/>
+              </w:rPr>
+              <w:t xml:space="preserve">Descrição</w:t>
+            </w:r>
+            <w:r>
+              <w:rPr>
+                <w:b/>
+                <w:bCs/>
+                <w:highlight w:val="none"/>
+              </w:rPr>
+            </w:r>
+            <w:r>
+              <w:rPr>
+                <w:b/>
+                <w:bCs/>
+                <w:highlight w:val="none"/>
+              </w:rPr>
+            </w:r>
+          </w:p>
+        </w:tc>
+        <w:tc>
+          <w:tcPr>
+            <w:tcBorders/>
+            <w:tcW w:w="3213" w:type="dxa"/>
+            <w:textDirection w:val="lrTb"/>
+            <w:noWrap w:val="false"/>
+          </w:tcPr>
+          <w:p>
+            <w:pPr>
+              <w:pBdr/>
+              <w:spacing/>
+              <w:ind w:firstLine="0" w:left="0"/>
+              <w:jc w:val="center"/>
+              <w:rPr>
+                <w:b/>
+                <w:bCs/>
+                <w:highlight w:val="none"/>
+              </w:rPr>
+            </w:pPr>
+            <w:r>
+              <w:rPr>
+                <w:b/>
+                <w:bCs/>
+                <w:highlight w:val="none"/>
+              </w:rPr>
+              <w:t xml:space="preserve">Tipo</w:t>
+            </w:r>
+            <w:r>
+              <w:rPr>
+                <w:b/>
+                <w:bCs/>
+                <w:highlight w:val="none"/>
+              </w:rPr>
+            </w:r>
+            <w:r>
+              <w:rPr>
+                <w:b/>
+                <w:bCs/>
+                <w:highlight w:val="none"/>
+              </w:rPr>
+            </w:r>
+          </w:p>
+        </w:tc>
+      </w:tr>
+      <w:tr>
+        <w:trPr/>
+        <w:tc>
+          <w:tcPr>
+            <w:tcBorders/>
+            <w:tcW w:w="3213" w:type="dxa"/>
+            <w:textDirection w:val="lrTb"/>
+            <w:noWrap w:val="false"/>
+          </w:tcPr>
+          <w:p>
+            <w:pPr>
+              <w:pBdr/>
+              <w:spacing/>
+              <w:ind/>
+              <w:rPr>
+                <w:highlight w:val="none"/>
+              </w:rPr>
+            </w:pPr>
+            <w:r>
+              <w:rPr>
+                <w:highlight w:val="none"/>
+              </w:rPr>
+              <w:t xml:space="preserve">ATIVO</w:t>
+            </w:r>
+            <w:r>
+              <w:rPr>
+                <w:highlight w:val="none"/>
+              </w:rPr>
+            </w:r>
+          </w:p>
+        </w:tc>
+        <w:tc>
+          <w:tcPr>
+            <w:tcBorders/>
+            <w:tcW w:w="3213" w:type="dxa"/>
+            <w:textDirection w:val="lrTb"/>
+            <w:noWrap w:val="false"/>
+          </w:tcPr>
+          <w:p>
+            <w:pPr>
+              <w:pBdr/>
+              <w:spacing/>
+              <w:ind/>
+              <w:rPr>
+                <w:highlight w:val="none"/>
+              </w:rPr>
+            </w:pPr>
+            <w:r>
+              <w:rPr>
+                <w:highlight w:val="none"/>
+              </w:rPr>
+              <w:t xml:space="preserve">Status ativo do usuário</w:t>
+            </w:r>
+            <w:r>
+              <w:rPr>
+                <w:highlight w:val="none"/>
+              </w:rPr>
+            </w:r>
+          </w:p>
+        </w:tc>
+        <w:tc>
+          <w:tcPr>
+            <w:tcBorders/>
+            <w:tcW w:w="3213" w:type="dxa"/>
+            <w:textDirection w:val="lrTb"/>
+            <w:noWrap w:val="false"/>
+          </w:tcPr>
+          <w:p>
+            <w:pPr>
+              <w:pBdr/>
+              <w:spacing/>
+              <w:ind/>
+              <w:jc w:val="center"/>
+              <w:rPr>
+                <w:highlight w:val="none"/>
+              </w:rPr>
+            </w:pPr>
+            <w:r>
+              <w:rPr>
+                <w:highlight w:val="none"/>
+              </w:rPr>
+              <w:t xml:space="preserve">ENUM</w:t>
+            </w:r>
+            <w:r>
+              <w:rPr>
+                <w:highlight w:val="none"/>
+              </w:rPr>
+            </w:r>
+          </w:p>
+        </w:tc>
+      </w:tr>
+      <w:tr>
+        <w:trPr/>
+        <w:tc>
+          <w:tcPr>
+            <w:tcBorders/>
+            <w:tcW w:w="3213" w:type="dxa"/>
+            <w:textDirection w:val="lrTb"/>
+            <w:noWrap w:val="false"/>
+          </w:tcPr>
+          <w:p>
+            <w:pPr>
+              <w:pBdr/>
+              <w:spacing/>
+              <w:ind/>
+              <w:rPr>
+                <w:highlight w:val="none"/>
+              </w:rPr>
+            </w:pPr>
+            <w:r>
+              <w:rPr>
+                <w:highlight w:val="none"/>
+              </w:rPr>
+              <w:t xml:space="preserve">INATIVO</w:t>
+            </w:r>
+            <w:r>
+              <w:rPr>
+                <w:highlight w:val="none"/>
+              </w:rPr>
+            </w:r>
+          </w:p>
+        </w:tc>
+        <w:tc>
+          <w:tcPr>
+            <w:tcBorders/>
+            <w:tcW w:w="3213" w:type="dxa"/>
+            <w:textDirection w:val="lrTb"/>
+            <w:noWrap w:val="false"/>
+          </w:tcPr>
+          <w:p>
+            <w:pPr>
+              <w:pBdr/>
+              <w:spacing/>
+              <w:ind/>
+              <w:rPr>
+                <w:highlight w:val="none"/>
+              </w:rPr>
+            </w:pPr>
+            <w:r>
+              <w:rPr>
+                <w:highlight w:val="none"/>
+              </w:rPr>
+              <w:t xml:space="preserve">Status inativo do usuário</w:t>
+            </w:r>
+            <w:r>
+              <w:rPr>
+                <w:highlight w:val="none"/>
+              </w:rPr>
+            </w:r>
+          </w:p>
+        </w:tc>
+        <w:tc>
+          <w:tcPr>
+            <w:tcBorders/>
+            <w:tcW w:w="3213" w:type="dxa"/>
+            <w:textDirection w:val="lrTb"/>
+            <w:noWrap w:val="false"/>
+          </w:tcPr>
+          <w:p>
+            <w:pPr>
+              <w:pBdr/>
+              <w:spacing/>
+              <w:ind/>
+              <w:jc w:val="center"/>
+              <w:rPr>
+                <w:highlight w:val="none"/>
+              </w:rPr>
+            </w:pPr>
+            <w:r>
+              <w:rPr>
+                <w:highlight w:val="none"/>
+              </w:rPr>
+              <w:t xml:space="preserve">ENUM</w:t>
+            </w:r>
+            <w:r>
+              <w:rPr>
+                <w:highlight w:val="none"/>
+              </w:rPr>
+            </w:r>
+          </w:p>
+        </w:tc>
+      </w:tr>
+    </w:tbl>
+    <w:p>
+      <w:pPr>
+        <w:pStyle w:val="923"/>
+        <w:pBdr/>
+        <w:spacing/>
+        <w:ind/>
+        <w:jc w:val="right"/>
+        <w:rPr/>
+      </w:pPr>
+      <w:r>
+        <w:t xml:space="preserve">Tabela </w:t>
+      </w:r>
+      <w:r>
+        <w:fldChar w:fldCharType="begin"/>
+        <w:instrText xml:space="preserve"> SEQ Tabela \* Arabic </w:instrText>
+        <w:fldChar w:fldCharType="separate"/>
+      </w:r>
+      <w:r>
+        <w:t xml:space="preserve">2</w:t>
+      </w:r>
+      <w:r/>
+      <w:r>
+        <w:fldChar w:fldCharType="end"/>
+      </w:r>
+      <w:r>
+        <w:t xml:space="preserve">: atributos da classe UsuarioStatus </w:t>
+      </w:r>
+      <w:r/>
+    </w:p>
+    <w:p>
+      <w:pPr>
+        <w:pStyle w:val="908"/>
+        <w:numPr>
+          <w:ilvl w:val="0"/>
+          <w:numId w:val="12"/>
+        </w:numPr>
+        <w:pBdr/>
+        <w:spacing/>
+        <w:ind/>
+        <w:rPr/>
+      </w:pPr>
+      <w:r>
+        <w:rPr>
+          <w:b/>
+          <w:bCs/>
+          <w:highlight w:val="none"/>
+        </w:rPr>
+        <w:t xml:space="preserve">UsuarioPerfil:</w:t>
+      </w:r>
+      <w:r>
+        <w:rPr>
+          <w:highlight w:val="none"/>
+        </w:rPr>
+        <w:t xml:space="preserve"> Classe do tipo ENUM que </w:t>
+      </w:r>
+      <w:r>
+        <w:rPr>
+          <w:highlight w:val="none"/>
+        </w:rPr>
+        <w:t xml:space="preserve">representa o perfil de acesso do usuário</w:t>
+      </w:r>
+      <w:r>
+        <w:rPr>
+          <w:highlight w:val="none"/>
+        </w:rPr>
+        <w:t xml:space="preserve">, compõe a classe Usuario, possui os atributos: </w:t>
+      </w:r>
+      <w:r/>
+      <w:r/>
+    </w:p>
+    <w:p>
+      <w:pPr>
+        <w:pBdr/>
+        <w:spacing/>
+        <w:ind w:firstLine="0" w:left="709"/>
+        <w:rPr/>
+      </w:pPr>
+      <w:r/>
+      <w:r/>
+      <w:r/>
+    </w:p>
+    <w:tbl>
+      <w:tblPr>
+        <w:tblStyle w:val="764"/>
+        <w:tblW w:w="0" w:type="auto"/>
+        <w:tblBorders/>
+        <w:tblLook w:val="04A0" w:firstRow="1" w:lastRow="0" w:firstColumn="1" w:lastColumn="0" w:noHBand="0" w:noVBand="1"/>
+      </w:tblPr>
+      <w:tblGrid>
+        <w:gridCol w:w="3213"/>
+        <w:gridCol w:w="3213"/>
+        <w:gridCol w:w="3213"/>
+      </w:tblGrid>
+      <w:tr>
+        <w:trPr/>
+        <w:tc>
+          <w:tcPr>
+            <w:gridSpan w:val="3"/>
+            <w:tcBorders/>
+            <w:tcW w:w="9640" w:type="dxa"/>
+            <w:textDirection w:val="lrTb"/>
+            <w:noWrap w:val="false"/>
+          </w:tcPr>
+          <w:p>
+            <w:pPr>
+              <w:pBdr/>
+              <w:spacing/>
+              <w:ind w:firstLine="0" w:left="0"/>
+              <w:jc w:val="center"/>
+              <w:rPr>
+                <w:b/>
+                <w:bCs/>
+                <w:highlight w:val="none"/>
+              </w:rPr>
+            </w:pPr>
+            <w:r>
+              <w:rPr>
+                <w:b/>
+                <w:bCs/>
+                <w:highlight w:val="none"/>
+              </w:rPr>
+              <w:t xml:space="preserve">Atributos da classe UsuarioPerfil</w:t>
+            </w:r>
+            <w:r>
+              <w:rPr>
+                <w:b/>
+                <w:bCs/>
+                <w:highlight w:val="none"/>
+              </w:rPr>
+            </w:r>
+            <w:r>
+              <w:rPr>
+                <w:b/>
+                <w:bCs/>
+                <w:highlight w:val="none"/>
+              </w:rPr>
+            </w:r>
+          </w:p>
+        </w:tc>
+      </w:tr>
+      <w:tr>
+        <w:trPr/>
+        <w:tc>
+          <w:tcPr>
+            <w:tcBorders/>
+            <w:tcW w:w="3213" w:type="dxa"/>
+            <w:textDirection w:val="lrTb"/>
+            <w:noWrap w:val="false"/>
+          </w:tcPr>
+          <w:p>
+            <w:pPr>
+              <w:pBdr/>
+              <w:spacing/>
+              <w:ind w:firstLine="0" w:left="0"/>
+              <w:jc w:val="center"/>
+              <w:rPr>
+                <w:b/>
+                <w:bCs/>
+                <w:highlight w:val="none"/>
+              </w:rPr>
+            </w:pPr>
+            <w:r>
+              <w:rPr>
+                <w:b/>
+                <w:bCs/>
+                <w:highlight w:val="none"/>
+              </w:rPr>
+              <w:t xml:space="preserve">Atributo</w:t>
+            </w:r>
+            <w:r>
+              <w:rPr>
+                <w:b/>
+                <w:bCs/>
+                <w:highlight w:val="none"/>
+              </w:rPr>
+            </w:r>
+            <w:r>
+              <w:rPr>
+                <w:b/>
+                <w:bCs/>
+                <w:highlight w:val="none"/>
+              </w:rPr>
+            </w:r>
+          </w:p>
+        </w:tc>
+        <w:tc>
+          <w:tcPr>
+            <w:tcBorders/>
+            <w:tcW w:w="3213" w:type="dxa"/>
+            <w:textDirection w:val="lrTb"/>
+            <w:noWrap w:val="false"/>
+          </w:tcPr>
+          <w:p>
+            <w:pPr>
+              <w:pBdr/>
+              <w:spacing/>
+              <w:ind w:firstLine="0" w:left="0"/>
+              <w:jc w:val="center"/>
+              <w:rPr>
+                <w:b/>
+                <w:bCs/>
+                <w:highlight w:val="none"/>
+              </w:rPr>
+            </w:pPr>
+            <w:r>
+              <w:rPr>
+                <w:b/>
+                <w:bCs/>
+                <w:highlight w:val="none"/>
+              </w:rPr>
+              <w:t xml:space="preserve">Descrição</w:t>
+            </w:r>
+            <w:r>
+              <w:rPr>
+                <w:b/>
+                <w:bCs/>
+                <w:highlight w:val="none"/>
+              </w:rPr>
+            </w:r>
+            <w:r>
+              <w:rPr>
+                <w:b/>
+                <w:bCs/>
+                <w:highlight w:val="none"/>
+              </w:rPr>
+            </w:r>
+          </w:p>
+        </w:tc>
+        <w:tc>
+          <w:tcPr>
+            <w:tcBorders/>
+            <w:tcW w:w="3213" w:type="dxa"/>
+            <w:textDirection w:val="lrTb"/>
+            <w:noWrap w:val="false"/>
+          </w:tcPr>
+          <w:p>
+            <w:pPr>
+              <w:pBdr/>
+              <w:spacing/>
+              <w:ind w:firstLine="0" w:left="0"/>
+              <w:jc w:val="center"/>
+              <w:rPr>
+                <w:b/>
+                <w:bCs/>
+                <w:highlight w:val="none"/>
+              </w:rPr>
+            </w:pPr>
+            <w:r>
+              <w:rPr>
+                <w:b/>
+                <w:bCs/>
+                <w:highlight w:val="none"/>
+              </w:rPr>
+              <w:t xml:space="preserve">Tipo</w:t>
+            </w:r>
+            <w:r>
+              <w:rPr>
+                <w:b/>
+                <w:bCs/>
+                <w:highlight w:val="none"/>
+              </w:rPr>
+            </w:r>
+            <w:r>
+              <w:rPr>
+                <w:b/>
+                <w:bCs/>
+                <w:highlight w:val="none"/>
+              </w:rPr>
+            </w:r>
+          </w:p>
+        </w:tc>
+      </w:tr>
+      <w:tr>
+        <w:trPr/>
+        <w:tc>
+          <w:tcPr>
+            <w:tcBorders/>
+            <w:tcW w:w="3213" w:type="dxa"/>
+            <w:textDirection w:val="lrTb"/>
+            <w:noWrap w:val="false"/>
+          </w:tcPr>
+          <w:p>
+            <w:pPr>
+              <w:pBdr/>
+              <w:spacing/>
+              <w:ind/>
+              <w:rPr>
+                <w:highlight w:val="none"/>
+              </w:rPr>
+            </w:pPr>
+            <w:r>
+              <w:rPr>
+                <w:highlight w:val="none"/>
+              </w:rPr>
+              <w:t xml:space="preserve">ADMIN</w:t>
+            </w:r>
+            <w:r>
+              <w:rPr>
+                <w:highlight w:val="none"/>
+              </w:rPr>
+            </w:r>
+          </w:p>
+        </w:tc>
+        <w:tc>
+          <w:tcPr>
+            <w:tcBorders/>
+            <w:tcW w:w="3213" w:type="dxa"/>
+            <w:textDirection w:val="lrTb"/>
+            <w:noWrap w:val="false"/>
+          </w:tcPr>
+          <w:p>
+            <w:pPr>
+              <w:pBdr/>
+              <w:spacing/>
+              <w:ind/>
+              <w:rPr>
+                <w:highlight w:val="none"/>
+              </w:rPr>
+            </w:pPr>
+            <w:r>
+              <w:rPr>
+                <w:highlight w:val="none"/>
+              </w:rPr>
+              <w:t xml:space="preserve">Perfil administrador</w:t>
+            </w:r>
+            <w:r>
+              <w:rPr>
+                <w:highlight w:val="none"/>
+              </w:rPr>
+            </w:r>
+          </w:p>
+        </w:tc>
+        <w:tc>
+          <w:tcPr>
+            <w:tcBorders/>
+            <w:tcW w:w="3213" w:type="dxa"/>
+            <w:textDirection w:val="lrTb"/>
+            <w:noWrap w:val="false"/>
+          </w:tcPr>
+          <w:p>
+            <w:pPr>
+              <w:pBdr/>
+              <w:spacing/>
+              <w:ind/>
+              <w:jc w:val="center"/>
+              <w:rPr>
+                <w:highlight w:val="none"/>
+              </w:rPr>
+            </w:pPr>
+            <w:r>
+              <w:rPr>
+                <w:highlight w:val="none"/>
+              </w:rPr>
+              <w:t xml:space="preserve">ENUM</w:t>
+            </w:r>
+            <w:r>
+              <w:rPr>
+                <w:highlight w:val="none"/>
+              </w:rPr>
+            </w:r>
+            <w:r>
+              <w:rPr>
+                <w:highlight w:val="none"/>
+              </w:rPr>
+            </w:r>
+          </w:p>
+        </w:tc>
+      </w:tr>
+      <w:tr>
+        <w:trPr/>
+        <w:tc>
+          <w:tcPr>
+            <w:tcBorders/>
+            <w:tcW w:w="3213" w:type="dxa"/>
+            <w:textDirection w:val="lrTb"/>
+            <w:noWrap w:val="false"/>
+          </w:tcPr>
+          <w:p>
+            <w:pPr>
+              <w:pBdr/>
+              <w:spacing/>
+              <w:ind/>
+              <w:rPr>
+                <w:highlight w:val="none"/>
+              </w:rPr>
+            </w:pPr>
+            <w:r>
+              <w:rPr>
+                <w:highlight w:val="none"/>
+              </w:rPr>
+              <w:t xml:space="preserve">COMPRADOR</w:t>
+            </w:r>
+            <w:r>
+              <w:rPr>
+                <w:highlight w:val="none"/>
+              </w:rPr>
+            </w:r>
+          </w:p>
+        </w:tc>
+        <w:tc>
+          <w:tcPr>
+            <w:tcBorders/>
+            <w:tcW w:w="3213" w:type="dxa"/>
+            <w:textDirection w:val="lrTb"/>
+            <w:noWrap w:val="false"/>
+          </w:tcPr>
+          <w:p>
+            <w:pPr>
+              <w:pBdr/>
+              <w:spacing/>
+              <w:ind/>
+              <w:rPr>
+                <w:highlight w:val="none"/>
+              </w:rPr>
+            </w:pPr>
+            <w:r>
+              <w:rPr>
+                <w:highlight w:val="none"/>
+              </w:rPr>
+              <w:t xml:space="preserve">Perfil de comprador</w:t>
+            </w:r>
+            <w:r>
+              <w:rPr>
+                <w:highlight w:val="none"/>
+              </w:rPr>
+            </w:r>
+          </w:p>
+        </w:tc>
+        <w:tc>
+          <w:tcPr>
+            <w:tcBorders/>
+            <w:tcW w:w="3213" w:type="dxa"/>
+            <w:textDirection w:val="lrTb"/>
+            <w:noWrap w:val="false"/>
+          </w:tcPr>
+          <w:p>
+            <w:pPr>
+              <w:pBdr/>
+              <w:spacing/>
+              <w:ind/>
+              <w:jc w:val="center"/>
+              <w:rPr>
+                <w:highlight w:val="none"/>
+              </w:rPr>
+            </w:pPr>
+            <w:r>
+              <w:rPr>
+                <w:highlight w:val="none"/>
+              </w:rPr>
+              <w:t xml:space="preserve">ENUM</w:t>
+            </w:r>
+            <w:r>
+              <w:rPr>
+                <w:highlight w:val="none"/>
+              </w:rPr>
+            </w:r>
+            <w:r>
+              <w:rPr>
+                <w:highlight w:val="none"/>
+              </w:rPr>
+            </w:r>
+          </w:p>
+        </w:tc>
+      </w:tr>
+      <w:tr>
+        <w:trPr/>
+        <w:tc>
+          <w:tcPr>
+            <w:tcBorders/>
+            <w:tcW w:w="3213" w:type="dxa"/>
+            <w:vMerge w:val="restart"/>
+            <w:textDirection w:val="lrTb"/>
+            <w:noWrap w:val="false"/>
+          </w:tcPr>
+          <w:p>
+            <w:pPr>
+              <w:pBdr/>
+              <w:spacing/>
+              <w:ind/>
+              <w:rPr>
+                <w:highlight w:val="none"/>
+              </w:rPr>
+            </w:pPr>
+            <w:r>
+              <w:rPr>
+                <w:highlight w:val="none"/>
+              </w:rPr>
+              <w:t xml:space="preserve">OPERADOR</w:t>
+            </w:r>
+            <w:r>
+              <w:rPr>
+                <w:highlight w:val="none"/>
+              </w:rPr>
+            </w:r>
+          </w:p>
+        </w:tc>
+        <w:tc>
+          <w:tcPr>
+            <w:tcBorders/>
+            <w:tcW w:w="3213" w:type="dxa"/>
+            <w:vMerge w:val="restart"/>
+            <w:textDirection w:val="lrTb"/>
+            <w:noWrap w:val="false"/>
+          </w:tcPr>
+          <w:p>
+            <w:pPr>
+              <w:pBdr/>
+              <w:spacing/>
+              <w:ind/>
+              <w:rPr>
+                <w:highlight w:val="none"/>
+              </w:rPr>
+            </w:pPr>
+            <w:r>
+              <w:rPr>
+                <w:highlight w:val="none"/>
+              </w:rPr>
+              <w:t xml:space="preserve">Perfil de operador</w:t>
+            </w:r>
+            <w:r>
+              <w:rPr>
+                <w:highlight w:val="none"/>
+              </w:rPr>
+            </w:r>
+          </w:p>
+        </w:tc>
+        <w:tc>
+          <w:tcPr>
+            <w:tcBorders/>
+            <w:tcW w:w="3213" w:type="dxa"/>
+            <w:vMerge w:val="restart"/>
+            <w:textDirection w:val="lrTb"/>
+            <w:noWrap w:val="false"/>
+          </w:tcPr>
+          <w:p>
+            <w:pPr>
+              <w:pBdr/>
+              <w:spacing/>
+              <w:ind/>
+              <w:jc w:val="center"/>
+              <w:rPr>
+                <w:highlight w:val="none"/>
+              </w:rPr>
+            </w:pPr>
+            <w:r>
+              <w:rPr>
+                <w:highlight w:val="none"/>
+              </w:rPr>
+              <w:t xml:space="preserve">ENUM</w:t>
+            </w:r>
+            <w:r>
+              <w:rPr>
+                <w:highlight w:val="none"/>
+              </w:rPr>
+            </w:r>
+          </w:p>
+        </w:tc>
+      </w:tr>
+    </w:tbl>
+    <w:p>
+      <w:pPr>
+        <w:pStyle w:val="923"/>
+        <w:pBdr/>
+        <w:spacing/>
+        <w:ind/>
+        <w:jc w:val="right"/>
+        <w:rPr/>
+      </w:pPr>
+      <w:r>
+        <w:t xml:space="preserve">Tabela </w:t>
+      </w:r>
+      <w:r>
+        <w:fldChar w:fldCharType="begin"/>
+        <w:instrText xml:space="preserve"> SEQ Tabela \* Arabic </w:instrText>
+        <w:fldChar w:fldCharType="separate"/>
+      </w:r>
+      <w:r>
+        <w:t xml:space="preserve">3</w:t>
+      </w:r>
+      <w:r/>
+      <w:r>
+        <w:fldChar w:fldCharType="end"/>
+      </w:r>
+      <w:r>
+        <w:t xml:space="preserve">: atributos da classe UsuarioPerfil </w:t>
+      </w:r>
+      <w:r/>
+    </w:p>
+    <w:p>
+      <w:pPr>
         <w:pStyle w:val="937"/>
         <w:pBdr/>
         <w:spacing/>
         <w:ind/>
-        <w:rPr/>
+        <w:rPr>
+          <w:highlight w:val="none"/>
+        </w:rPr>
       </w:pPr>
       <w:r/>
       <w:bookmarkStart w:id="45" w:name="_fozt3k33owd7"/>
@@ -13881,7 +16261,7 @@
               <wp:inline xmlns:wp="http://schemas.openxmlformats.org/drawingml/2006/wordprocessingDrawing" distT="0" distB="0" distL="0" distR="0">
                 <wp:extent cx="0" cy="19050"/>
                 <wp:effectExtent l="0" t="0" r="0" b="0"/>
-                <wp:docPr id="2" name=""/>
+                <wp:docPr id="3" name=""/>
                 <wp:cNvGraphicFramePr/>
                 <a:graphic xmlns:a="http://schemas.openxmlformats.org/drawingml/2006/main">
                   <a:graphicData uri="http://schemas.microsoft.com/office/word/2010/wordprocessingShape">
@@ -13917,7 +16297,7 @@
           </mc:Choice>
           <mc:Fallback>
             <w:pict>
-              <v:shape id="shape 1" o:spid="_x0000_s1" o:spt="1" type="#_x0000_t1" style="width:0.00pt;height:1.50pt;mso-wrap-distance-left:0.00pt;mso-wrap-distance-top:0.00pt;mso-wrap-distance-right:0.00pt;mso-wrap-distance-bottom:0.00pt;visibility:visible;" fillcolor="#A0A0A0" stroked="f"/>
+              <v:shape id="shape 2" o:spid="_x0000_s2" o:spt="1" type="#_x0000_t1" style="width:0.00pt;height:1.50pt;mso-wrap-distance-left:0.00pt;mso-wrap-distance-top:0.00pt;mso-wrap-distance-right:0.00pt;mso-wrap-distance-bottom:0.00pt;visibility:visible;" fillcolor="#A0A0A0" stroked="f"/>
             </w:pict>
           </mc:Fallback>
         </mc:AlternateContent>
@@ -15774,6 +18154,590 @@
       <w:suff w:val="tab"/>
     </w:lvl>
   </w:abstractNum>
+  <w:abstractNum w:abstractNumId="8">
+    <w:lvl w:ilvl="0">
+      <w:isLgl w:val="false"/>
+      <w:lvlJc w:val="left"/>
+      <w:lvlText w:val="·"/>
+      <w:numFmt w:val="bullet"/>
+      <w:pPr>
+        <w:pBdr/>
+        <w:spacing/>
+        <w:ind w:hanging="360" w:left="709"/>
+      </w:pPr>
+      <w:rPr>
+        <w:rFonts w:hint="default" w:ascii="Symbol" w:hAnsi="Symbol" w:eastAsia="Symbol" w:cs="Symbol"/>
+      </w:rPr>
+      <w:start w:val="1"/>
+      <w:suff w:val="tab"/>
+    </w:lvl>
+    <w:lvl w:ilvl="1">
+      <w:isLgl w:val="false"/>
+      <w:lvlJc w:val="left"/>
+      <w:lvlText w:val="o"/>
+      <w:numFmt w:val="bullet"/>
+      <w:pPr>
+        <w:pBdr/>
+        <w:spacing/>
+        <w:ind w:hanging="360" w:left="1429"/>
+      </w:pPr>
+      <w:rPr>
+        <w:rFonts w:hint="default" w:ascii="Courier New" w:hAnsi="Courier New" w:eastAsia="Courier New" w:cs="Courier New"/>
+      </w:rPr>
+      <w:start w:val="1"/>
+      <w:suff w:val="tab"/>
+    </w:lvl>
+    <w:lvl w:ilvl="2">
+      <w:isLgl w:val="false"/>
+      <w:lvlJc w:val="left"/>
+      <w:lvlText w:val="§"/>
+      <w:numFmt w:val="bullet"/>
+      <w:pPr>
+        <w:pBdr/>
+        <w:spacing/>
+        <w:ind w:hanging="360" w:left="2149"/>
+      </w:pPr>
+      <w:rPr>
+        <w:rFonts w:hint="default" w:ascii="Wingdings" w:hAnsi="Wingdings" w:eastAsia="Wingdings" w:cs="Wingdings"/>
+      </w:rPr>
+      <w:start w:val="1"/>
+      <w:suff w:val="tab"/>
+    </w:lvl>
+    <w:lvl w:ilvl="3">
+      <w:isLgl w:val="false"/>
+      <w:lvlJc w:val="left"/>
+      <w:lvlText w:val="·"/>
+      <w:numFmt w:val="bullet"/>
+      <w:pPr>
+        <w:pBdr/>
+        <w:spacing/>
+        <w:ind w:hanging="360" w:left="2869"/>
+      </w:pPr>
+      <w:rPr>
+        <w:rFonts w:hint="default" w:ascii="Symbol" w:hAnsi="Symbol" w:eastAsia="Symbol" w:cs="Symbol"/>
+      </w:rPr>
+      <w:start w:val="1"/>
+      <w:suff w:val="tab"/>
+    </w:lvl>
+    <w:lvl w:ilvl="4">
+      <w:isLgl w:val="false"/>
+      <w:lvlJc w:val="left"/>
+      <w:lvlText w:val="o"/>
+      <w:numFmt w:val="bullet"/>
+      <w:pPr>
+        <w:pBdr/>
+        <w:spacing/>
+        <w:ind w:hanging="360" w:left="3589"/>
+      </w:pPr>
+      <w:rPr>
+        <w:rFonts w:hint="default" w:ascii="Courier New" w:hAnsi="Courier New" w:eastAsia="Courier New" w:cs="Courier New"/>
+      </w:rPr>
+      <w:start w:val="1"/>
+      <w:suff w:val="tab"/>
+    </w:lvl>
+    <w:lvl w:ilvl="5">
+      <w:isLgl w:val="false"/>
+      <w:lvlJc w:val="left"/>
+      <w:lvlText w:val="§"/>
+      <w:numFmt w:val="bullet"/>
+      <w:pPr>
+        <w:pBdr/>
+        <w:spacing/>
+        <w:ind w:hanging="360" w:left="4309"/>
+      </w:pPr>
+      <w:rPr>
+        <w:rFonts w:hint="default" w:ascii="Wingdings" w:hAnsi="Wingdings" w:eastAsia="Wingdings" w:cs="Wingdings"/>
+      </w:rPr>
+      <w:start w:val="1"/>
+      <w:suff w:val="tab"/>
+    </w:lvl>
+    <w:lvl w:ilvl="6">
+      <w:isLgl w:val="false"/>
+      <w:lvlJc w:val="left"/>
+      <w:lvlText w:val="·"/>
+      <w:numFmt w:val="bullet"/>
+      <w:pPr>
+        <w:pBdr/>
+        <w:spacing/>
+        <w:ind w:hanging="360" w:left="5029"/>
+      </w:pPr>
+      <w:rPr>
+        <w:rFonts w:hint="default" w:ascii="Symbol" w:hAnsi="Symbol" w:eastAsia="Symbol" w:cs="Symbol"/>
+      </w:rPr>
+      <w:start w:val="1"/>
+      <w:suff w:val="tab"/>
+    </w:lvl>
+    <w:lvl w:ilvl="7">
+      <w:isLgl w:val="false"/>
+      <w:lvlJc w:val="left"/>
+      <w:lvlText w:val="o"/>
+      <w:numFmt w:val="bullet"/>
+      <w:pPr>
+        <w:pBdr/>
+        <w:spacing/>
+        <w:ind w:hanging="360" w:left="5749"/>
+      </w:pPr>
+      <w:rPr>
+        <w:rFonts w:hint="default" w:ascii="Courier New" w:hAnsi="Courier New" w:eastAsia="Courier New" w:cs="Courier New"/>
+      </w:rPr>
+      <w:start w:val="1"/>
+      <w:suff w:val="tab"/>
+    </w:lvl>
+    <w:lvl w:ilvl="8">
+      <w:isLgl w:val="false"/>
+      <w:lvlJc w:val="left"/>
+      <w:lvlText w:val="§"/>
+      <w:numFmt w:val="bullet"/>
+      <w:pPr>
+        <w:pBdr/>
+        <w:spacing/>
+        <w:ind w:hanging="360" w:left="6469"/>
+      </w:pPr>
+      <w:rPr>
+        <w:rFonts w:hint="default" w:ascii="Wingdings" w:hAnsi="Wingdings" w:eastAsia="Wingdings" w:cs="Wingdings"/>
+      </w:rPr>
+      <w:start w:val="1"/>
+      <w:suff w:val="tab"/>
+    </w:lvl>
+  </w:abstractNum>
+  <w:abstractNum w:abstractNumId="9">
+    <w:lvl w:ilvl="0">
+      <w:isLgl w:val="false"/>
+      <w:lvlJc w:val="left"/>
+      <w:lvlText w:val="·"/>
+      <w:numFmt w:val="bullet"/>
+      <w:pPr>
+        <w:pBdr/>
+        <w:spacing/>
+        <w:ind w:hanging="360" w:left="709"/>
+      </w:pPr>
+      <w:rPr>
+        <w:rFonts w:hint="default" w:ascii="Symbol" w:hAnsi="Symbol" w:eastAsia="Symbol" w:cs="Symbol"/>
+      </w:rPr>
+      <w:start w:val="1"/>
+      <w:suff w:val="tab"/>
+    </w:lvl>
+    <w:lvl w:ilvl="1">
+      <w:isLgl w:val="false"/>
+      <w:lvlJc w:val="left"/>
+      <w:lvlText w:val="o"/>
+      <w:numFmt w:val="bullet"/>
+      <w:pPr>
+        <w:pBdr/>
+        <w:spacing/>
+        <w:ind w:hanging="360" w:left="1429"/>
+      </w:pPr>
+      <w:rPr>
+        <w:rFonts w:hint="default" w:ascii="Courier New" w:hAnsi="Courier New" w:eastAsia="Courier New" w:cs="Courier New"/>
+      </w:rPr>
+      <w:start w:val="1"/>
+      <w:suff w:val="tab"/>
+    </w:lvl>
+    <w:lvl w:ilvl="2">
+      <w:isLgl w:val="false"/>
+      <w:lvlJc w:val="left"/>
+      <w:lvlText w:val="§"/>
+      <w:numFmt w:val="bullet"/>
+      <w:pPr>
+        <w:pBdr/>
+        <w:spacing/>
+        <w:ind w:hanging="360" w:left="2149"/>
+      </w:pPr>
+      <w:rPr>
+        <w:rFonts w:hint="default" w:ascii="Wingdings" w:hAnsi="Wingdings" w:eastAsia="Wingdings" w:cs="Wingdings"/>
+      </w:rPr>
+      <w:start w:val="1"/>
+      <w:suff w:val="tab"/>
+    </w:lvl>
+    <w:lvl w:ilvl="3">
+      <w:isLgl w:val="false"/>
+      <w:lvlJc w:val="left"/>
+      <w:lvlText w:val="·"/>
+      <w:numFmt w:val="bullet"/>
+      <w:pPr>
+        <w:pBdr/>
+        <w:spacing/>
+        <w:ind w:hanging="360" w:left="2869"/>
+      </w:pPr>
+      <w:rPr>
+        <w:rFonts w:hint="default" w:ascii="Symbol" w:hAnsi="Symbol" w:eastAsia="Symbol" w:cs="Symbol"/>
+      </w:rPr>
+      <w:start w:val="1"/>
+      <w:suff w:val="tab"/>
+    </w:lvl>
+    <w:lvl w:ilvl="4">
+      <w:isLgl w:val="false"/>
+      <w:lvlJc w:val="left"/>
+      <w:lvlText w:val="o"/>
+      <w:numFmt w:val="bullet"/>
+      <w:pPr>
+        <w:pBdr/>
+        <w:spacing/>
+        <w:ind w:hanging="360" w:left="3589"/>
+      </w:pPr>
+      <w:rPr>
+        <w:rFonts w:hint="default" w:ascii="Courier New" w:hAnsi="Courier New" w:eastAsia="Courier New" w:cs="Courier New"/>
+      </w:rPr>
+      <w:start w:val="1"/>
+      <w:suff w:val="tab"/>
+    </w:lvl>
+    <w:lvl w:ilvl="5">
+      <w:isLgl w:val="false"/>
+      <w:lvlJc w:val="left"/>
+      <w:lvlText w:val="§"/>
+      <w:numFmt w:val="bullet"/>
+      <w:pPr>
+        <w:pBdr/>
+        <w:spacing/>
+        <w:ind w:hanging="360" w:left="4309"/>
+      </w:pPr>
+      <w:rPr>
+        <w:rFonts w:hint="default" w:ascii="Wingdings" w:hAnsi="Wingdings" w:eastAsia="Wingdings" w:cs="Wingdings"/>
+      </w:rPr>
+      <w:start w:val="1"/>
+      <w:suff w:val="tab"/>
+    </w:lvl>
+    <w:lvl w:ilvl="6">
+      <w:isLgl w:val="false"/>
+      <w:lvlJc w:val="left"/>
+      <w:lvlText w:val="·"/>
+      <w:numFmt w:val="bullet"/>
+      <w:pPr>
+        <w:pBdr/>
+        <w:spacing/>
+        <w:ind w:hanging="360" w:left="5029"/>
+      </w:pPr>
+      <w:rPr>
+        <w:rFonts w:hint="default" w:ascii="Symbol" w:hAnsi="Symbol" w:eastAsia="Symbol" w:cs="Symbol"/>
+      </w:rPr>
+      <w:start w:val="1"/>
+      <w:suff w:val="tab"/>
+    </w:lvl>
+    <w:lvl w:ilvl="7">
+      <w:isLgl w:val="false"/>
+      <w:lvlJc w:val="left"/>
+      <w:lvlText w:val="o"/>
+      <w:numFmt w:val="bullet"/>
+      <w:pPr>
+        <w:pBdr/>
+        <w:spacing/>
+        <w:ind w:hanging="360" w:left="5749"/>
+      </w:pPr>
+      <w:rPr>
+        <w:rFonts w:hint="default" w:ascii="Courier New" w:hAnsi="Courier New" w:eastAsia="Courier New" w:cs="Courier New"/>
+      </w:rPr>
+      <w:start w:val="1"/>
+      <w:suff w:val="tab"/>
+    </w:lvl>
+    <w:lvl w:ilvl="8">
+      <w:isLgl w:val="false"/>
+      <w:lvlJc w:val="left"/>
+      <w:lvlText w:val="§"/>
+      <w:numFmt w:val="bullet"/>
+      <w:pPr>
+        <w:pBdr/>
+        <w:spacing/>
+        <w:ind w:hanging="360" w:left="6469"/>
+      </w:pPr>
+      <w:rPr>
+        <w:rFonts w:hint="default" w:ascii="Wingdings" w:hAnsi="Wingdings" w:eastAsia="Wingdings" w:cs="Wingdings"/>
+      </w:rPr>
+      <w:start w:val="1"/>
+      <w:suff w:val="tab"/>
+    </w:lvl>
+  </w:abstractNum>
+  <w:abstractNum w:abstractNumId="10">
+    <w:lvl w:ilvl="0">
+      <w:isLgl w:val="false"/>
+      <w:lvlJc w:val="left"/>
+      <w:lvlText w:val="·"/>
+      <w:numFmt w:val="bullet"/>
+      <w:pPr>
+        <w:pBdr/>
+        <w:spacing/>
+        <w:ind w:hanging="360" w:left="709"/>
+      </w:pPr>
+      <w:rPr>
+        <w:rFonts w:hint="default" w:ascii="Symbol" w:hAnsi="Symbol" w:eastAsia="Symbol" w:cs="Symbol"/>
+      </w:rPr>
+      <w:start w:val="1"/>
+      <w:suff w:val="tab"/>
+    </w:lvl>
+    <w:lvl w:ilvl="1">
+      <w:isLgl w:val="false"/>
+      <w:lvlJc w:val="left"/>
+      <w:lvlText w:val="o"/>
+      <w:numFmt w:val="bullet"/>
+      <w:pPr>
+        <w:pBdr/>
+        <w:spacing/>
+        <w:ind w:hanging="360" w:left="1429"/>
+      </w:pPr>
+      <w:rPr>
+        <w:rFonts w:hint="default" w:ascii="Courier New" w:hAnsi="Courier New" w:eastAsia="Courier New" w:cs="Courier New"/>
+      </w:rPr>
+      <w:start w:val="1"/>
+      <w:suff w:val="tab"/>
+    </w:lvl>
+    <w:lvl w:ilvl="2">
+      <w:isLgl w:val="false"/>
+      <w:lvlJc w:val="left"/>
+      <w:lvlText w:val="§"/>
+      <w:numFmt w:val="bullet"/>
+      <w:pPr>
+        <w:pBdr/>
+        <w:spacing/>
+        <w:ind w:hanging="360" w:left="2149"/>
+      </w:pPr>
+      <w:rPr>
+        <w:rFonts w:hint="default" w:ascii="Wingdings" w:hAnsi="Wingdings" w:eastAsia="Wingdings" w:cs="Wingdings"/>
+      </w:rPr>
+      <w:start w:val="1"/>
+      <w:suff w:val="tab"/>
+    </w:lvl>
+    <w:lvl w:ilvl="3">
+      <w:isLgl w:val="false"/>
+      <w:lvlJc w:val="left"/>
+      <w:lvlText w:val="·"/>
+      <w:numFmt w:val="bullet"/>
+      <w:pPr>
+        <w:pBdr/>
+        <w:spacing/>
+        <w:ind w:hanging="360" w:left="2869"/>
+      </w:pPr>
+      <w:rPr>
+        <w:rFonts w:hint="default" w:ascii="Symbol" w:hAnsi="Symbol" w:eastAsia="Symbol" w:cs="Symbol"/>
+      </w:rPr>
+      <w:start w:val="1"/>
+      <w:suff w:val="tab"/>
+    </w:lvl>
+    <w:lvl w:ilvl="4">
+      <w:isLgl w:val="false"/>
+      <w:lvlJc w:val="left"/>
+      <w:lvlText w:val="o"/>
+      <w:numFmt w:val="bullet"/>
+      <w:pPr>
+        <w:pBdr/>
+        <w:spacing/>
+        <w:ind w:hanging="360" w:left="3589"/>
+      </w:pPr>
+      <w:rPr>
+        <w:rFonts w:hint="default" w:ascii="Courier New" w:hAnsi="Courier New" w:eastAsia="Courier New" w:cs="Courier New"/>
+      </w:rPr>
+      <w:start w:val="1"/>
+      <w:suff w:val="tab"/>
+    </w:lvl>
+    <w:lvl w:ilvl="5">
+      <w:isLgl w:val="false"/>
+      <w:lvlJc w:val="left"/>
+      <w:lvlText w:val="§"/>
+      <w:numFmt w:val="bullet"/>
+      <w:pPr>
+        <w:pBdr/>
+        <w:spacing/>
+        <w:ind w:hanging="360" w:left="4309"/>
+      </w:pPr>
+      <w:rPr>
+        <w:rFonts w:hint="default" w:ascii="Wingdings" w:hAnsi="Wingdings" w:eastAsia="Wingdings" w:cs="Wingdings"/>
+      </w:rPr>
+      <w:start w:val="1"/>
+      <w:suff w:val="tab"/>
+    </w:lvl>
+    <w:lvl w:ilvl="6">
+      <w:isLgl w:val="false"/>
+      <w:lvlJc w:val="left"/>
+      <w:lvlText w:val="·"/>
+      <w:numFmt w:val="bullet"/>
+      <w:pPr>
+        <w:pBdr/>
+        <w:spacing/>
+        <w:ind w:hanging="360" w:left="5029"/>
+      </w:pPr>
+      <w:rPr>
+        <w:rFonts w:hint="default" w:ascii="Symbol" w:hAnsi="Symbol" w:eastAsia="Symbol" w:cs="Symbol"/>
+      </w:rPr>
+      <w:start w:val="1"/>
+      <w:suff w:val="tab"/>
+    </w:lvl>
+    <w:lvl w:ilvl="7">
+      <w:isLgl w:val="false"/>
+      <w:lvlJc w:val="left"/>
+      <w:lvlText w:val="o"/>
+      <w:numFmt w:val="bullet"/>
+      <w:pPr>
+        <w:pBdr/>
+        <w:spacing/>
+        <w:ind w:hanging="360" w:left="5749"/>
+      </w:pPr>
+      <w:rPr>
+        <w:rFonts w:hint="default" w:ascii="Courier New" w:hAnsi="Courier New" w:eastAsia="Courier New" w:cs="Courier New"/>
+      </w:rPr>
+      <w:start w:val="1"/>
+      <w:suff w:val="tab"/>
+    </w:lvl>
+    <w:lvl w:ilvl="8">
+      <w:isLgl w:val="false"/>
+      <w:lvlJc w:val="left"/>
+      <w:lvlText w:val="§"/>
+      <w:numFmt w:val="bullet"/>
+      <w:pPr>
+        <w:pBdr/>
+        <w:spacing/>
+        <w:ind w:hanging="360" w:left="6469"/>
+      </w:pPr>
+      <w:rPr>
+        <w:rFonts w:hint="default" w:ascii="Wingdings" w:hAnsi="Wingdings" w:eastAsia="Wingdings" w:cs="Wingdings"/>
+      </w:rPr>
+      <w:start w:val="1"/>
+      <w:suff w:val="tab"/>
+    </w:lvl>
+  </w:abstractNum>
+  <w:abstractNum w:abstractNumId="11">
+    <w:lvl w:ilvl="0">
+      <w:isLgl w:val="false"/>
+      <w:lvlJc w:val="left"/>
+      <w:lvlText w:val="·"/>
+      <w:numFmt w:val="bullet"/>
+      <w:pPr>
+        <w:pBdr/>
+        <w:spacing/>
+        <w:ind w:hanging="360" w:left="709"/>
+      </w:pPr>
+      <w:rPr>
+        <w:rFonts w:hint="default" w:ascii="Symbol" w:hAnsi="Symbol" w:eastAsia="Symbol" w:cs="Symbol"/>
+      </w:rPr>
+      <w:start w:val="1"/>
+      <w:suff w:val="tab"/>
+    </w:lvl>
+    <w:lvl w:ilvl="1">
+      <w:isLgl w:val="false"/>
+      <w:lvlJc w:val="left"/>
+      <w:lvlText w:val="o"/>
+      <w:numFmt w:val="bullet"/>
+      <w:pPr>
+        <w:pBdr/>
+        <w:spacing/>
+        <w:ind w:hanging="360" w:left="1429"/>
+      </w:pPr>
+      <w:rPr>
+        <w:rFonts w:hint="default" w:ascii="Courier New" w:hAnsi="Courier New" w:eastAsia="Courier New" w:cs="Courier New"/>
+      </w:rPr>
+      <w:start w:val="1"/>
+      <w:suff w:val="tab"/>
+    </w:lvl>
+    <w:lvl w:ilvl="2">
+      <w:isLgl w:val="false"/>
+      <w:lvlJc w:val="left"/>
+      <w:lvlText w:val="§"/>
+      <w:numFmt w:val="bullet"/>
+      <w:pPr>
+        <w:pBdr/>
+        <w:spacing/>
+        <w:ind w:hanging="360" w:left="2149"/>
+      </w:pPr>
+      <w:rPr>
+        <w:rFonts w:hint="default" w:ascii="Wingdings" w:hAnsi="Wingdings" w:eastAsia="Wingdings" w:cs="Wingdings"/>
+      </w:rPr>
+      <w:start w:val="1"/>
+      <w:suff w:val="tab"/>
+    </w:lvl>
+    <w:lvl w:ilvl="3">
+      <w:isLgl w:val="false"/>
+      <w:lvlJc w:val="left"/>
+      <w:lvlText w:val="·"/>
+      <w:numFmt w:val="bullet"/>
+      <w:pPr>
+        <w:pBdr/>
+        <w:spacing/>
+        <w:ind w:hanging="360" w:left="2869"/>
+      </w:pPr>
+      <w:rPr>
+        <w:rFonts w:hint="default" w:ascii="Symbol" w:hAnsi="Symbol" w:eastAsia="Symbol" w:cs="Symbol"/>
+      </w:rPr>
+      <w:start w:val="1"/>
+      <w:suff w:val="tab"/>
+    </w:lvl>
+    <w:lvl w:ilvl="4">
+      <w:isLgl w:val="false"/>
+      <w:lvlJc w:val="left"/>
+      <w:lvlText w:val="o"/>
+      <w:numFmt w:val="bullet"/>
+      <w:pPr>
+        <w:pBdr/>
+        <w:spacing/>
+        <w:ind w:hanging="360" w:left="3589"/>
+      </w:pPr>
+      <w:rPr>
+        <w:rFonts w:hint="default" w:ascii="Courier New" w:hAnsi="Courier New" w:eastAsia="Courier New" w:cs="Courier New"/>
+      </w:rPr>
+      <w:start w:val="1"/>
+      <w:suff w:val="tab"/>
+    </w:lvl>
+    <w:lvl w:ilvl="5">
+      <w:isLgl w:val="false"/>
+      <w:lvlJc w:val="left"/>
+      <w:lvlText w:val="§"/>
+      <w:numFmt w:val="bullet"/>
+      <w:pPr>
+        <w:pBdr/>
+        <w:spacing/>
+        <w:ind w:hanging="360" w:left="4309"/>
+      </w:pPr>
+      <w:rPr>
+        <w:rFonts w:hint="default" w:ascii="Wingdings" w:hAnsi="Wingdings" w:eastAsia="Wingdings" w:cs="Wingdings"/>
+      </w:rPr>
+      <w:start w:val="1"/>
+      <w:suff w:val="tab"/>
+    </w:lvl>
+    <w:lvl w:ilvl="6">
+      <w:isLgl w:val="false"/>
+      <w:lvlJc w:val="left"/>
+      <w:lvlText w:val="·"/>
+      <w:numFmt w:val="bullet"/>
+      <w:pPr>
+        <w:pBdr/>
+        <w:spacing/>
+        <w:ind w:hanging="360" w:left="5029"/>
+      </w:pPr>
+      <w:rPr>
+        <w:rFonts w:hint="default" w:ascii="Symbol" w:hAnsi="Symbol" w:eastAsia="Symbol" w:cs="Symbol"/>
+      </w:rPr>
+      <w:start w:val="1"/>
+      <w:suff w:val="tab"/>
+    </w:lvl>
+    <w:lvl w:ilvl="7">
+      <w:isLgl w:val="false"/>
+      <w:lvlJc w:val="left"/>
+      <w:lvlText w:val="o"/>
+      <w:numFmt w:val="bullet"/>
+      <w:pPr>
+        <w:pBdr/>
+        <w:spacing/>
+        <w:ind w:hanging="360" w:left="5749"/>
+      </w:pPr>
+      <w:rPr>
+        <w:rFonts w:hint="default" w:ascii="Courier New" w:hAnsi="Courier New" w:eastAsia="Courier New" w:cs="Courier New"/>
+      </w:rPr>
+      <w:start w:val="1"/>
+      <w:suff w:val="tab"/>
+    </w:lvl>
+    <w:lvl w:ilvl="8">
+      <w:isLgl w:val="false"/>
+      <w:lvlJc w:val="left"/>
+      <w:lvlText w:val="§"/>
+      <w:numFmt w:val="bullet"/>
+      <w:pPr>
+        <w:pBdr/>
+        <w:spacing/>
+        <w:ind w:hanging="360" w:left="6469"/>
+      </w:pPr>
+      <w:rPr>
+        <w:rFonts w:hint="default" w:ascii="Wingdings" w:hAnsi="Wingdings" w:eastAsia="Wingdings" w:cs="Wingdings"/>
+      </w:rPr>
+      <w:start w:val="1"/>
+      <w:suff w:val="tab"/>
+    </w:lvl>
+  </w:abstractNum>
   <w:num w:numId="1">
     <w:abstractNumId w:val="0"/>
   </w:num>
@@ -15797,6 +18761,18 @@
   </w:num>
   <w:num w:numId="8">
     <w:abstractNumId w:val="7"/>
+  </w:num>
+  <w:num w:numId="9">
+    <w:abstractNumId w:val="8"/>
+  </w:num>
+  <w:num w:numId="10">
+    <w:abstractNumId w:val="9"/>
+  </w:num>
+  <w:num w:numId="11">
+    <w:abstractNumId w:val="10"/>
+  </w:num>
+  <w:num w:numId="12">
+    <w:abstractNumId w:val="11"/>
   </w:num>
 </w:numbering>
 </file>

</xml_diff>

<commit_message>
docs: Adiciona a regra de negócio RN001.01
</commit_message>
<xml_diff>
--- a/documentation/Especificacao_de_Requisitos_de_Software.docx
+++ b/documentation/Especificacao_de_Requisitos_de_Software.docx
@@ -1055,7 +1055,7 @@
     </w:p>
     <w:tbl>
       <w:tblPr>
-        <w:tblStyle w:val="944"/>
+        <w:tblStyle w:val="952"/>
         <w:tblW w:w="9060" w:type="dxa"/>
         <w:tblBorders>
           <w:top w:val="single" w:color="000000" w:sz="8" w:space="0"/>
@@ -5807,7 +5807,7 @@
     </w:p>
     <w:p>
       <w:pPr>
-        <w:pStyle w:val="936"/>
+        <w:pStyle w:val="944"/>
         <w:pBdr/>
         <w:spacing/>
         <w:ind/>
@@ -5850,7 +5850,7 @@
     </w:p>
     <w:p>
       <w:pPr>
-        <w:pStyle w:val="937"/>
+        <w:pStyle w:val="945"/>
         <w:pBdr/>
         <w:spacing/>
         <w:ind/>
@@ -5975,7 +5975,7 @@
     </w:p>
     <w:p>
       <w:pPr>
-        <w:pStyle w:val="937"/>
+        <w:pStyle w:val="945"/>
         <w:pBdr/>
         <w:spacing/>
         <w:ind/>
@@ -6095,7 +6095,7 @@
     </w:p>
     <w:p>
       <w:pPr>
-        <w:pStyle w:val="937"/>
+        <w:pStyle w:val="945"/>
         <w:pBdr/>
         <w:spacing/>
         <w:ind/>
@@ -6129,7 +6129,7 @@
     </w:p>
     <w:p>
       <w:pPr>
-        <w:pStyle w:val="938"/>
+        <w:pStyle w:val="946"/>
         <w:pBdr/>
         <w:spacing/>
         <w:ind/>
@@ -6609,7 +6609,7 @@
     </w:p>
     <w:p>
       <w:pPr>
-        <w:pStyle w:val="938"/>
+        <w:pStyle w:val="946"/>
         <w:pBdr/>
         <w:spacing/>
         <w:ind/>
@@ -6712,7 +6712,7 @@
     </w:p>
     <w:tbl>
       <w:tblPr>
-        <w:tblStyle w:val="945"/>
+        <w:tblStyle w:val="953"/>
         <w:tblW w:w="9600" w:type="dxa"/>
         <w:tblBorders>
           <w:top w:val="single" w:color="000000" w:sz="8" w:space="0"/>
@@ -7047,7 +7047,7 @@
     </w:p>
     <w:p>
       <w:pPr>
-        <w:pStyle w:val="938"/>
+        <w:pStyle w:val="946"/>
         <w:pBdr/>
         <w:spacing/>
         <w:ind/>
@@ -7081,7 +7081,7 @@
     </w:p>
     <w:tbl>
       <w:tblPr>
-        <w:tblStyle w:val="946"/>
+        <w:tblStyle w:val="954"/>
         <w:tblW w:w="9585" w:type="dxa"/>
         <w:tblBorders>
           <w:top w:val="single" w:color="000000" w:sz="8" w:space="0"/>
@@ -7548,7 +7548,7 @@
     </w:p>
     <w:p>
       <w:pPr>
-        <w:pStyle w:val="937"/>
+        <w:pStyle w:val="945"/>
         <w:pBdr/>
         <w:spacing/>
         <w:ind/>
@@ -7640,7 +7640,7 @@
     </w:p>
     <w:p>
       <w:pPr>
-        <w:pStyle w:val="936"/>
+        <w:pStyle w:val="944"/>
         <w:pBdr/>
         <w:spacing/>
         <w:ind/>
@@ -7692,7 +7692,7 @@
     </w:p>
     <w:p>
       <w:pPr>
-        <w:pStyle w:val="937"/>
+        <w:pStyle w:val="945"/>
         <w:pBdr/>
         <w:spacing/>
         <w:ind/>
@@ -7870,7 +7870,7 @@
     </w:p>
     <w:p>
       <w:pPr>
-        <w:pStyle w:val="937"/>
+        <w:pStyle w:val="945"/>
         <w:pBdr/>
         <w:spacing/>
         <w:ind/>
@@ -7920,7 +7920,7 @@
     </w:p>
     <w:p>
       <w:pPr>
-        <w:pStyle w:val="908"/>
+        <w:pStyle w:val="916"/>
         <w:numPr>
           <w:ilvl w:val="0"/>
           <w:numId w:val="1"/>
@@ -7951,7 +7951,7 @@
     </w:p>
     <w:p>
       <w:pPr>
-        <w:pStyle w:val="908"/>
+        <w:pStyle w:val="916"/>
         <w:numPr>
           <w:ilvl w:val="1"/>
           <w:numId w:val="1"/>
@@ -7982,7 +7982,7 @@
     </w:p>
     <w:p>
       <w:pPr>
-        <w:pStyle w:val="908"/>
+        <w:pStyle w:val="916"/>
         <w:numPr>
           <w:ilvl w:val="1"/>
           <w:numId w:val="1"/>
@@ -8013,7 +8013,7 @@
     </w:p>
     <w:p>
       <w:pPr>
-        <w:pStyle w:val="908"/>
+        <w:pStyle w:val="916"/>
         <w:numPr>
           <w:ilvl w:val="1"/>
           <w:numId w:val="1"/>
@@ -8045,7 +8045,7 @@
     </w:p>
     <w:p>
       <w:pPr>
-        <w:pStyle w:val="908"/>
+        <w:pStyle w:val="916"/>
         <w:numPr>
           <w:ilvl w:val="0"/>
           <w:numId w:val="2"/>
@@ -8083,7 +8083,7 @@
     </w:p>
     <w:p>
       <w:pPr>
-        <w:pStyle w:val="908"/>
+        <w:pStyle w:val="916"/>
         <w:numPr>
           <w:ilvl w:val="1"/>
           <w:numId w:val="2"/>
@@ -8114,7 +8114,7 @@
     </w:p>
     <w:p>
       <w:pPr>
-        <w:pStyle w:val="908"/>
+        <w:pStyle w:val="916"/>
         <w:numPr>
           <w:ilvl w:val="1"/>
           <w:numId w:val="2"/>
@@ -8145,7 +8145,7 @@
     </w:p>
     <w:p>
       <w:pPr>
-        <w:pStyle w:val="908"/>
+        <w:pStyle w:val="916"/>
         <w:numPr>
           <w:ilvl w:val="1"/>
           <w:numId w:val="2"/>
@@ -8177,7 +8177,7 @@
     </w:p>
     <w:p>
       <w:pPr>
-        <w:pStyle w:val="908"/>
+        <w:pStyle w:val="916"/>
         <w:numPr>
           <w:ilvl w:val="0"/>
           <w:numId w:val="1"/>
@@ -8209,7 +8209,7 @@
     </w:p>
     <w:p>
       <w:pPr>
-        <w:pStyle w:val="908"/>
+        <w:pStyle w:val="916"/>
         <w:numPr>
           <w:ilvl w:val="1"/>
           <w:numId w:val="3"/>
@@ -8240,7 +8240,7 @@
     </w:p>
     <w:p>
       <w:pPr>
-        <w:pStyle w:val="908"/>
+        <w:pStyle w:val="916"/>
         <w:numPr>
           <w:ilvl w:val="1"/>
           <w:numId w:val="3"/>
@@ -8271,7 +8271,7 @@
     </w:p>
     <w:p>
       <w:pPr>
-        <w:pStyle w:val="908"/>
+        <w:pStyle w:val="916"/>
         <w:numPr>
           <w:ilvl w:val="1"/>
           <w:numId w:val="3"/>
@@ -8303,7 +8303,7 @@
     </w:p>
     <w:p>
       <w:pPr>
-        <w:pStyle w:val="908"/>
+        <w:pStyle w:val="916"/>
         <w:numPr>
           <w:ilvl w:val="0"/>
           <w:numId w:val="3"/>
@@ -8335,7 +8335,7 @@
     </w:p>
     <w:p>
       <w:pPr>
-        <w:pStyle w:val="908"/>
+        <w:pStyle w:val="916"/>
         <w:numPr>
           <w:ilvl w:val="1"/>
           <w:numId w:val="4"/>
@@ -8366,7 +8366,7 @@
     </w:p>
     <w:p>
       <w:pPr>
-        <w:pStyle w:val="908"/>
+        <w:pStyle w:val="916"/>
         <w:numPr>
           <w:ilvl w:val="1"/>
           <w:numId w:val="4"/>
@@ -8397,7 +8397,7 @@
     </w:p>
     <w:p>
       <w:pPr>
-        <w:pStyle w:val="908"/>
+        <w:pStyle w:val="916"/>
         <w:numPr>
           <w:ilvl w:val="1"/>
           <w:numId w:val="4"/>
@@ -8443,7 +8443,7 @@
     </w:p>
     <w:p>
       <w:pPr>
-        <w:pStyle w:val="937"/>
+        <w:pStyle w:val="945"/>
         <w:pBdr/>
         <w:spacing/>
         <w:ind/>
@@ -8477,7 +8477,7 @@
     </w:p>
     <w:p>
       <w:pPr>
-        <w:pStyle w:val="908"/>
+        <w:pStyle w:val="916"/>
         <w:numPr>
           <w:ilvl w:val="0"/>
           <w:numId w:val="5"/>
@@ -8513,7 +8513,7 @@
     </w:p>
     <w:p>
       <w:pPr>
-        <w:pStyle w:val="908"/>
+        <w:pStyle w:val="916"/>
         <w:numPr>
           <w:ilvl w:val="0"/>
           <w:numId w:val="5"/>
@@ -8546,7 +8546,7 @@
     </w:p>
     <w:p>
       <w:pPr>
-        <w:pStyle w:val="908"/>
+        <w:pStyle w:val="916"/>
         <w:numPr>
           <w:ilvl w:val="0"/>
           <w:numId w:val="5"/>
@@ -8579,7 +8579,7 @@
     </w:p>
     <w:p>
       <w:pPr>
-        <w:pStyle w:val="908"/>
+        <w:pStyle w:val="916"/>
         <w:numPr>
           <w:ilvl w:val="0"/>
           <w:numId w:val="5"/>
@@ -8626,7 +8626,7 @@
     </w:p>
     <w:p>
       <w:pPr>
-        <w:pStyle w:val="937"/>
+        <w:pStyle w:val="945"/>
         <w:pBdr/>
         <w:spacing/>
         <w:ind/>
@@ -8682,7 +8682,7 @@
     </w:p>
     <w:p>
       <w:pPr>
-        <w:pStyle w:val="936"/>
+        <w:pStyle w:val="944"/>
         <w:pBdr/>
         <w:spacing/>
         <w:ind/>
@@ -8787,7 +8787,7 @@
     </w:p>
     <w:p>
       <w:pPr>
-        <w:pStyle w:val="937"/>
+        <w:pStyle w:val="945"/>
         <w:pBdr/>
         <w:spacing/>
         <w:ind/>
@@ -8821,7 +8821,7 @@
     </w:p>
     <w:p>
       <w:pPr>
-        <w:pStyle w:val="938"/>
+        <w:pStyle w:val="946"/>
         <w:pBdr/>
         <w:spacing/>
         <w:ind/>
@@ -8872,7 +8872,7 @@
     </w:p>
     <w:p>
       <w:pPr>
-        <w:pStyle w:val="939"/>
+        <w:pStyle w:val="947"/>
         <w:pBdr/>
         <w:spacing/>
         <w:ind/>
@@ -8996,7 +8996,7 @@
     </w:p>
     <w:p>
       <w:pPr>
-        <w:pStyle w:val="939"/>
+        <w:pStyle w:val="947"/>
         <w:pBdr/>
         <w:spacing/>
         <w:ind/>
@@ -9118,7 +9118,7 @@
     </w:p>
     <w:p>
       <w:pPr>
-        <w:pStyle w:val="939"/>
+        <w:pStyle w:val="947"/>
         <w:pBdr/>
         <w:spacing/>
         <w:ind/>
@@ -9279,7 +9279,7 @@
     </w:p>
     <w:p>
       <w:pPr>
-        <w:pStyle w:val="939"/>
+        <w:pStyle w:val="947"/>
         <w:pBdr/>
         <w:spacing/>
         <w:ind/>
@@ -9459,7 +9459,7 @@
     </w:p>
     <w:p>
       <w:pPr>
-        <w:pStyle w:val="939"/>
+        <w:pStyle w:val="947"/>
         <w:pBdr/>
         <w:spacing/>
         <w:ind/>
@@ -9601,7 +9601,7 @@
     </w:p>
     <w:p>
       <w:pPr>
-        <w:pStyle w:val="938"/>
+        <w:pStyle w:val="946"/>
         <w:pBdr/>
         <w:spacing/>
         <w:ind/>
@@ -9630,6 +9630,11 @@
           <w:color w:val="000000" w:themeColor="text1"/>
         </w:rPr>
       </w:r>
+      <w:r>
+        <w:rPr>
+          <w:color w:val="000000" w:themeColor="text1"/>
+        </w:rPr>
+      </w:r>
     </w:p>
     <w:p>
       <w:pPr>
@@ -9647,7 +9652,7 @@
     </w:p>
     <w:p>
       <w:pPr>
-        <w:pStyle w:val="939"/>
+        <w:pStyle w:val="947"/>
         <w:pBdr/>
         <w:spacing/>
         <w:ind/>
@@ -9674,7 +9679,7 @@
       </w:r>
       <w:r>
         <w:rPr>
-          <w:rtl w:val="0"/>
+          <w:color w:val="ff0000"/>
         </w:rPr>
       </w:r>
       <w:r>
@@ -9722,27 +9727,14 @@
           <w:color w:val="ff0000"/>
           <w:rtl w:val="0"/>
         </w:rPr>
+        <w:t xml:space="preserve">&lt;&lt;prioridade&gt;&gt;</w:t>
       </w:r>
       <w:r>
         <w:rPr>
           <w:rtl w:val="0"/>
         </w:rPr>
-      </w:r>
-      <w:r>
-        <w:rPr>
-          <w:color w:val="ff0000"/>
-          <w:rtl w:val="0"/>
-        </w:rPr>
-        <w:t xml:space="preserve">&lt;&lt;prioridade&gt;&gt;</w:t>
-      </w:r>
-      <w:r/>
-      <w:r>
-        <w:rPr>
-          <w:rtl w:val="0"/>
-        </w:rPr>
         <w:t xml:space="preserve">.</w:t>
       </w:r>
-      <w:r/>
       <w:r>
         <w:rPr>
           <w:rtl w:val="0"/>
@@ -9801,7 +9793,7 @@
     </w:p>
     <w:p>
       <w:pPr>
-        <w:pStyle w:val="937"/>
+        <w:pStyle w:val="945"/>
         <w:pBdr/>
         <w:spacing/>
         <w:ind/>
@@ -9835,7 +9827,7 @@
     </w:p>
     <w:p>
       <w:pPr>
-        <w:pStyle w:val="938"/>
+        <w:pStyle w:val="946"/>
         <w:pBdr/>
         <w:spacing/>
         <w:ind/>
@@ -9877,7 +9869,7 @@
     </w:p>
     <w:p>
       <w:pPr>
-        <w:pStyle w:val="939"/>
+        <w:pStyle w:val="947"/>
         <w:pBdr/>
         <w:spacing/>
         <w:ind/>
@@ -10021,7 +10013,7 @@
     </w:p>
     <w:p>
       <w:pPr>
-        <w:pStyle w:val="939"/>
+        <w:pStyle w:val="947"/>
         <w:pBdr/>
         <w:spacing/>
         <w:ind/>
@@ -10142,7 +10134,7 @@
     </w:p>
     <w:p>
       <w:pPr>
-        <w:pStyle w:val="939"/>
+        <w:pStyle w:val="947"/>
         <w:pBdr/>
         <w:spacing/>
         <w:ind/>
@@ -10259,7 +10251,7 @@
     </w:p>
     <w:p>
       <w:pPr>
-        <w:pStyle w:val="908"/>
+        <w:pStyle w:val="916"/>
         <w:numPr>
           <w:ilvl w:val="0"/>
           <w:numId w:val="7"/>
@@ -10283,7 +10275,7 @@
     </w:p>
     <w:p>
       <w:pPr>
-        <w:pStyle w:val="908"/>
+        <w:pStyle w:val="916"/>
         <w:numPr>
           <w:ilvl w:val="0"/>
           <w:numId w:val="8"/>
@@ -10308,7 +10300,7 @@
     </w:p>
     <w:p>
       <w:pPr>
-        <w:pStyle w:val="908"/>
+        <w:pStyle w:val="916"/>
         <w:numPr>
           <w:ilvl w:val="0"/>
           <w:numId w:val="8"/>
@@ -10333,7 +10325,7 @@
     </w:p>
     <w:p>
       <w:pPr>
-        <w:pStyle w:val="908"/>
+        <w:pStyle w:val="916"/>
         <w:numPr>
           <w:ilvl w:val="0"/>
           <w:numId w:val="8"/>
@@ -10358,7 +10350,7 @@
     </w:p>
     <w:p>
       <w:pPr>
-        <w:pStyle w:val="908"/>
+        <w:pStyle w:val="916"/>
         <w:numPr>
           <w:ilvl w:val="0"/>
           <w:numId w:val="8"/>
@@ -10383,7 +10375,7 @@
     </w:p>
     <w:p>
       <w:pPr>
-        <w:pStyle w:val="908"/>
+        <w:pStyle w:val="916"/>
         <w:numPr>
           <w:ilvl w:val="0"/>
           <w:numId w:val="8"/>
@@ -10408,7 +10400,7 @@
     </w:p>
     <w:p>
       <w:pPr>
-        <w:pStyle w:val="908"/>
+        <w:pStyle w:val="916"/>
         <w:numPr>
           <w:ilvl w:val="0"/>
           <w:numId w:val="8"/>
@@ -10433,7 +10425,7 @@
     </w:p>
     <w:p>
       <w:pPr>
-        <w:pStyle w:val="908"/>
+        <w:pStyle w:val="916"/>
         <w:numPr>
           <w:ilvl w:val="0"/>
           <w:numId w:val="8"/>
@@ -10458,7 +10450,7 @@
     </w:p>
     <w:p>
       <w:pPr>
-        <w:pStyle w:val="908"/>
+        <w:pStyle w:val="916"/>
         <w:numPr>
           <w:ilvl w:val="0"/>
           <w:numId w:val="8"/>
@@ -10483,7 +10475,7 @@
     </w:p>
     <w:p>
       <w:pPr>
-        <w:pStyle w:val="908"/>
+        <w:pStyle w:val="916"/>
         <w:numPr>
           <w:ilvl w:val="0"/>
           <w:numId w:val="8"/>
@@ -10527,7 +10519,7 @@
     </w:p>
     <w:p>
       <w:pPr>
-        <w:pStyle w:val="939"/>
+        <w:pStyle w:val="947"/>
         <w:pBdr/>
         <w:spacing/>
         <w:ind/>
@@ -10635,7 +10627,7 @@
     </w:p>
     <w:p>
       <w:pPr>
-        <w:pStyle w:val="939"/>
+        <w:pStyle w:val="947"/>
         <w:pBdr/>
         <w:spacing/>
         <w:ind/>
@@ -10661,7 +10653,7 @@
     </w:p>
     <w:p>
       <w:pPr>
-        <w:pStyle w:val="939"/>
+        <w:pStyle w:val="947"/>
         <w:pBdr/>
         <w:spacing/>
         <w:ind/>
@@ -10772,7 +10764,7 @@
     </w:p>
     <w:p>
       <w:pPr>
-        <w:pStyle w:val="939"/>
+        <w:pStyle w:val="947"/>
         <w:pBdr/>
         <w:spacing/>
         <w:ind/>
@@ -10799,7 +10791,7 @@
     </w:p>
     <w:p>
       <w:pPr>
-        <w:pStyle w:val="939"/>
+        <w:pStyle w:val="947"/>
         <w:pBdr/>
         <w:spacing/>
         <w:ind/>
@@ -10912,7 +10904,7 @@
     </w:p>
     <w:p>
       <w:pPr>
-        <w:pStyle w:val="939"/>
+        <w:pStyle w:val="947"/>
         <w:pBdr/>
         <w:spacing/>
         <w:ind/>
@@ -11034,7 +11026,7 @@
     </w:p>
     <w:p>
       <w:pPr>
-        <w:pStyle w:val="938"/>
+        <w:pStyle w:val="946"/>
         <w:pBdr/>
         <w:spacing/>
         <w:ind/>
@@ -11080,7 +11072,7 @@
     </w:p>
     <w:p>
       <w:pPr>
-        <w:pStyle w:val="939"/>
+        <w:pStyle w:val="947"/>
         <w:pBdr/>
         <w:spacing/>
         <w:ind/>
@@ -11216,7 +11208,7 @@
     </w:p>
     <w:p>
       <w:pPr>
-        <w:pStyle w:val="937"/>
+        <w:pStyle w:val="945"/>
         <w:pBdr/>
         <w:spacing/>
         <w:ind/>
@@ -11254,7 +11246,7 @@
     </w:p>
     <w:p>
       <w:pPr>
-        <w:pStyle w:val="938"/>
+        <w:pStyle w:val="946"/>
         <w:pBdr/>
         <w:spacing/>
         <w:ind/>
@@ -11287,16 +11279,121 @@
         <w:ind/>
         <w:rPr/>
       </w:pPr>
-      <w:r>
-        <w:rPr>
-          <w:rtl w:val="0"/>
-        </w:rPr>
-      </w:r>
+      <w:r/>
       <w:r/>
     </w:p>
     <w:p>
       <w:pPr>
-        <w:pStyle w:val="939"/>
+        <w:pStyle w:val="947"/>
+        <w:pBdr/>
+        <w:spacing/>
+        <w:ind/>
+        <w:rPr>
+          <w:color w:val="ff0000"/>
+        </w:rPr>
+      </w:pPr>
+      <w:r/>
+      <w:r>
+        <w:rPr>
+          <w:rtl w:val="0"/>
+        </w:rPr>
+        <w:t xml:space="preserve">3.3.1.1 [RN001.01] </w:t>
+      </w:r>
+      <w:r>
+        <w:t xml:space="preserve">O nome do usuário deve ter entre 4 e 32 caracteres</w:t>
+      </w:r>
+      <w:r>
+        <w:rPr>
+          <w:color w:val="ff0000"/>
+        </w:rPr>
+      </w:r>
+    </w:p>
+    <w:p>
+      <w:pPr>
+        <w:pBdr/>
+        <w:spacing/>
+        <w:ind/>
+        <w:rPr/>
+      </w:pPr>
+      <w:r>
+        <w:rPr>
+          <w:rtl w:val="0"/>
+        </w:rPr>
+      </w:r>
+      <w:r/>
+      <w:r/>
+    </w:p>
+    <w:p>
+      <w:pPr>
+        <w:pBdr/>
+        <w:spacing/>
+        <w:ind/>
+        <w:rPr/>
+      </w:pPr>
+      <w:r>
+        <w:rPr>
+          <w:b/>
+          <w:rtl w:val="0"/>
+        </w:rPr>
+        <w:t xml:space="preserve">Prioridade:</w:t>
+      </w:r>
+      <w:r>
+        <w:rPr>
+          <w:rtl w:val="0"/>
+        </w:rPr>
+        <w:t xml:space="preserve"> Essencial.</w:t>
+      </w:r>
+      <w:r/>
+      <w:r/>
+    </w:p>
+    <w:p>
+      <w:pPr>
+        <w:pBdr/>
+        <w:spacing/>
+        <w:ind/>
+        <w:rPr>
+          <w:highlight w:val="none"/>
+        </w:rPr>
+      </w:pPr>
+      <w:r>
+        <w:rPr>
+          <w:b/>
+          <w:rtl w:val="0"/>
+        </w:rPr>
+        <w:t xml:space="preserve">Descrição:</w:t>
+      </w:r>
+      <w:r>
+        <w:rPr>
+          <w:rtl w:val="0"/>
+        </w:rPr>
+        <w:t xml:space="preserve"> </w:t>
+      </w:r>
+      <w:r>
+        <w:t xml:space="preserve">O sistema deve validar se o nome do usuário tem entre 4 e 32 caracteres, caso o nome esteja fora desses critérios o sistema não deve permitir o cadastro e deve retornar a mensagem para o usuário: “Informe um nome entre 4 e 32 caracteres”. Caso o nome esteja dentro dos critérios, o sistema deve permitir o cadastro.</w:t>
+      </w:r>
+      <w:r>
+        <w:rPr>
+          <w:highlight w:val="none"/>
+        </w:rPr>
+      </w:r>
+    </w:p>
+    <w:p>
+      <w:pPr>
+        <w:pBdr/>
+        <w:spacing/>
+        <w:ind/>
+        <w:rPr/>
+      </w:pPr>
+      <w:r>
+        <w:rPr>
+          <w:rtl w:val="0"/>
+        </w:rPr>
+      </w:r>
+      <w:r/>
+    </w:p>
+    <w:p>
+      <w:pPr>
+        <w:pStyle w:val="947"/>
         <w:pBdr/>
         <w:spacing/>
         <w:ind/>
@@ -11312,7 +11409,7 @@
         <w:rPr>
           <w:rtl w:val="0"/>
         </w:rPr>
-        <w:t xml:space="preserve">3.3.1.1 [RN001.01] </w:t>
+        <w:t xml:space="preserve">3.3.1.2 [RN001.02] </w:t>
       </w:r>
       <w:r>
         <w:t xml:space="preserve">O sistema não deve permitir duplicação de Login de usuário</w:t>
@@ -11369,7 +11466,9 @@
         <w:pBdr/>
         <w:spacing/>
         <w:ind/>
-        <w:rPr/>
+        <w:rPr>
+          <w:highlight w:val="none"/>
+        </w:rPr>
       </w:pPr>
       <w:r>
         <w:rPr>
@@ -11385,18 +11484,78 @@
         <w:t xml:space="preserve"> </w:t>
       </w:r>
       <w:r>
-        <w:t xml:space="preserve">O sistema não deve permitir a duplicação de Login usuário na hora do  cadastro</w:t>
-      </w:r>
-      <w:r>
-        <w:rPr>
+        <w:t xml:space="preserve">O sistema deve validar se o login informado na hora do cadastro já existe no banco de dados, caso exista, o sistema deve retornar a mensagem para o usuário</w:t>
+      </w:r>
+      <w:r>
+        <w:rPr>
+          <w:highlight w:val="none"/>
           <w:rtl w:val="0"/>
         </w:rPr>
-        <w:t xml:space="preserve">.</w:t>
+        <w:t xml:space="preserve"> “Login já cadastrado, por favor utilize outro!”. Caso o login não exista, o sistema deve permitir o cadastro.</w:t>
+      </w:r>
+      <w:r>
+        <w:rPr>
+          <w:highlight w:val="none"/>
+          <w:rtl w:val="0"/>
+        </w:rPr>
+      </w:r>
+      <w:r>
+        <w:rPr>
+          <w:highlight w:val="none"/>
+        </w:rPr>
+      </w:r>
+    </w:p>
+    <w:p>
+      <w:pPr>
+        <w:pBdr/>
+        <w:spacing/>
+        <w:ind/>
+        <w:rPr/>
+      </w:pPr>
+      <w:r>
+        <w:rPr>
+          <w:highlight w:val="none"/>
+        </w:rPr>
+      </w:r>
+      <w:r>
+        <w:rPr>
+          <w:highlight w:val="none"/>
+        </w:rPr>
       </w:r>
       <w:r/>
     </w:p>
     <w:p>
       <w:pPr>
+        <w:pStyle w:val="947"/>
+        <w:pBdr/>
+        <w:spacing/>
+        <w:ind/>
+        <w:rPr>
+          <w:color w:val="ff0000"/>
+        </w:rPr>
+      </w:pPr>
+      <w:r>
+        <w:rPr>
+          <w:rtl w:val="0"/>
+        </w:rPr>
+        <w:t xml:space="preserve">3.3.1.3 [RN001.03] </w:t>
+      </w:r>
+      <w:r>
+        <w:t xml:space="preserve">O campo Login do usuário deve ser bloqueado para edição</w:t>
+      </w:r>
+      <w:r>
+        <w:rPr>
+          <w:color w:val="ff0000"/>
+        </w:rPr>
+      </w:r>
+      <w:r>
+        <w:rPr>
+          <w:color w:val="ff0000"/>
+        </w:rPr>
+      </w:r>
+    </w:p>
+    <w:p>
+      <w:pPr>
         <w:pBdr/>
         <w:spacing/>
         <w:ind/>
@@ -11404,57 +11563,30 @@
       </w:pPr>
       <w:r>
         <w:rPr>
-          <w:highlight w:val="none"/>
-        </w:rPr>
-      </w:r>
-      <w:r>
-        <w:rPr>
-          <w:highlight w:val="none"/>
+          <w:rtl w:val="0"/>
         </w:rPr>
       </w:r>
       <w:r/>
     </w:p>
     <w:p>
       <w:pPr>
-        <w:pStyle w:val="939"/>
-        <w:pBdr/>
-        <w:spacing/>
-        <w:ind/>
-        <w:rPr>
-          <w:color w:val="ff0000"/>
-        </w:rPr>
-      </w:pPr>
-      <w:r>
-        <w:rPr>
+        <w:pBdr/>
+        <w:spacing/>
+        <w:ind/>
+        <w:rPr/>
+      </w:pPr>
+      <w:r>
+        <w:rPr>
+          <w:b/>
           <w:rtl w:val="0"/>
         </w:rPr>
-        <w:t xml:space="preserve">3.3.1.2 [RN001.02] </w:t>
-      </w:r>
-      <w:r>
-        <w:t xml:space="preserve">O campo Login do usuário deve ser bloqueado para edição</w:t>
-      </w:r>
-      <w:r>
-        <w:rPr>
-          <w:color w:val="ff0000"/>
-        </w:rPr>
-      </w:r>
-      <w:r>
-        <w:rPr>
-          <w:color w:val="ff0000"/>
-        </w:rPr>
-      </w:r>
-    </w:p>
-    <w:p>
-      <w:pPr>
-        <w:pBdr/>
-        <w:spacing/>
-        <w:ind/>
-        <w:rPr/>
-      </w:pPr>
+        <w:t xml:space="preserve">Prioridade:</w:t>
+      </w:r>
       <w:r>
         <w:rPr>
           <w:rtl w:val="0"/>
         </w:rPr>
+        <w:t xml:space="preserve"> Essencial.</w:t>
       </w:r>
       <w:r/>
     </w:p>
@@ -11470,58 +11602,37 @@
           <w:b/>
           <w:rtl w:val="0"/>
         </w:rPr>
-        <w:t xml:space="preserve">Prioridade:</w:t>
+        <w:t xml:space="preserve">Descrição:</w:t>
       </w:r>
       <w:r>
         <w:rPr>
           <w:rtl w:val="0"/>
         </w:rPr>
-        <w:t xml:space="preserve"> Essencial.</w:t>
-      </w:r>
+        <w:t xml:space="preserve"> </w:t>
+      </w:r>
+      <w:r>
+        <w:t xml:space="preserve"> O campo Login do usuário deve ser bloqueado para edição a fim de evitar duplicação de login.</w:t>
+      </w:r>
+      <w:r/>
+      <w:r>
+        <w:rPr>
+          <w:highlight w:val="none"/>
+        </w:rPr>
+      </w:r>
+      <w:r>
+        <w:br w:type="page" w:clear="all"/>
+      </w:r>
+      <w:r>
+        <w:rPr>
+          <w:highlight w:val="none"/>
+        </w:rPr>
+      </w:r>
+      <w:r/>
       <w:r/>
     </w:p>
     <w:p>
       <w:pPr>
-        <w:pBdr/>
-        <w:spacing/>
-        <w:ind/>
-        <w:rPr>
-          <w:highlight w:val="none"/>
-        </w:rPr>
-      </w:pPr>
-      <w:r>
-        <w:rPr>
-          <w:b/>
-          <w:rtl w:val="0"/>
-        </w:rPr>
-        <w:t xml:space="preserve">Descrição:</w:t>
-      </w:r>
-      <w:r>
-        <w:rPr>
-          <w:rtl w:val="0"/>
-        </w:rPr>
-        <w:t xml:space="preserve"> </w:t>
-      </w:r>
-      <w:r>
-        <w:t xml:space="preserve"> O campo Login do usuário deve ser bloqueado para edição a fim de  evitar duplicação de login.</w:t>
-      </w:r>
-      <w:r>
-        <w:br w:type="page" w:clear="all"/>
-      </w:r>
-      <w:r>
-        <w:rPr>
-          <w:highlight w:val="none"/>
-        </w:rPr>
-      </w:r>
-      <w:r>
-        <w:rPr>
-          <w:highlight w:val="none"/>
-        </w:rPr>
-      </w:r>
-    </w:p>
-    <w:p>
-      <w:pPr>
-        <w:pStyle w:val="936"/>
+        <w:pStyle w:val="944"/>
         <w:pBdr/>
         <w:spacing/>
         <w:ind/>
@@ -11563,7 +11674,7 @@
     </w:p>
     <w:p>
       <w:pPr>
-        <w:pStyle w:val="937"/>
+        <w:pStyle w:val="945"/>
         <w:pBdr/>
         <w:spacing/>
         <w:ind/>
@@ -11669,7 +11780,7 @@
     </w:p>
     <w:tbl>
       <w:tblPr>
-        <w:tblStyle w:val="947"/>
+        <w:tblStyle w:val="955"/>
         <w:tblW w:w="9640" w:type="dxa"/>
         <w:tblBorders>
           <w:top w:val="single" w:color="000000" w:sz="8" w:space="0"/>
@@ -12901,7 +13012,7 @@
     </w:p>
     <w:p>
       <w:pPr>
-        <w:pStyle w:val="936"/>
+        <w:pStyle w:val="944"/>
         <w:pBdr/>
         <w:spacing/>
         <w:ind/>
@@ -12949,7 +13060,7 @@
     </w:p>
     <w:p>
       <w:pPr>
-        <w:pStyle w:val="937"/>
+        <w:pStyle w:val="945"/>
         <w:pBdr/>
         <w:spacing/>
         <w:ind/>
@@ -13010,6 +13121,7 @@
       <w:r>
         <w:rPr>
           <w:color w:val="ff0000"/>
+          <w:highlight w:val="none"/>
         </w:rPr>
       </w:r>
     </w:p>
@@ -13022,6 +13134,11 @@
           <w:color w:val="ff0000"/>
         </w:rPr>
       </w:pPr>
+      <w:r>
+        <w:rPr>
+          <w:color w:val="ff0000"/>
+        </w:rPr>
+      </w:r>
       <w:r>
         <w:rPr>
           <w:color w:val="ff0000"/>
@@ -13062,18 +13179,33 @@
           <w:color w:val="000000" w:themeColor="text1"/>
         </w:rPr>
       </w:r>
-    </w:p>
-    <w:p>
-      <w:pPr>
-        <w:pBdr/>
-        <w:spacing/>
-        <w:ind w:firstLine="0"/>
+      <w:r>
         <w:rPr>
           <w:b/>
           <w:bCs/>
           <w:color w:val="000000" w:themeColor="text1"/>
-        </w:rPr>
-      </w:pPr>
+          <w:highlight w:val="none"/>
+        </w:rPr>
+      </w:r>
+    </w:p>
+    <w:p>
+      <w:pPr>
+        <w:pBdr/>
+        <w:spacing/>
+        <w:ind w:firstLine="0"/>
+        <w:rPr>
+          <w:b/>
+          <w:bCs/>
+          <w:color w:val="000000" w:themeColor="text1"/>
+        </w:rPr>
+      </w:pPr>
+      <w:r>
+        <w:rPr>
+          <w:b/>
+          <w:bCs/>
+          <w:color w:val="000000" w:themeColor="text1"/>
+        </w:rPr>
+      </w:r>
       <w:r>
         <w:rPr>
           <w:b/>
@@ -13186,10 +13318,17 @@
           <w:rtl w:val="0"/>
         </w:rPr>
       </w:r>
+      <w:r>
+        <w:rPr>
+          <w:b/>
+          <w:bCs/>
+          <w:color w:val="000000" w:themeColor="text1"/>
+        </w:rPr>
+      </w:r>
     </w:p>
     <w:p>
       <w:pPr>
-        <w:pStyle w:val="923"/>
+        <w:pStyle w:val="931"/>
         <w:pBdr/>
         <w:spacing/>
         <w:ind/>
@@ -13207,7 +13346,6 @@
       <w:r>
         <w:t xml:space="preserve">1</w:t>
       </w:r>
-      <w:r/>
       <w:r>
         <w:fldChar w:fldCharType="end"/>
       </w:r>
@@ -13238,6 +13376,13 @@
         <w:rPr>
           <w:b/>
           <w:bCs/>
+        </w:rPr>
+      </w:r>
+      <w:r>
+        <w:rPr>
+          <w:b/>
+          <w:bCs/>
+          <w:highlight w:val="none"/>
         </w:rPr>
       </w:r>
     </w:p>
@@ -13253,7 +13398,7 @@
     </w:p>
     <w:p>
       <w:pPr>
-        <w:pStyle w:val="908"/>
+        <w:pStyle w:val="916"/>
         <w:numPr>
           <w:ilvl w:val="0"/>
           <w:numId w:val="9"/>
@@ -13282,6 +13427,7 @@
           <w:highlight w:val="none"/>
         </w:rPr>
       </w:r>
+      <w:r/>
     </w:p>
     <w:p>
       <w:pPr>
@@ -13300,10 +13446,11 @@
           <w:highlight w:val="none"/>
         </w:rPr>
       </w:r>
+      <w:r/>
     </w:p>
     <w:tbl>
       <w:tblPr>
-        <w:tblStyle w:val="764"/>
+        <w:tblStyle w:val="772"/>
         <w:tblW w:w="0" w:type="auto"/>
         <w:tblBorders/>
         <w:tblLook w:val="04A0" w:firstRow="1" w:lastRow="0" w:firstColumn="1" w:lastColumn="0" w:noHBand="0" w:noVBand="1"/>
@@ -13343,6 +13490,13 @@
                 <w:highlight w:val="none"/>
               </w:rPr>
               <w:t xml:space="preserve">Atributos da classe Usuario</w:t>
+            </w:r>
+            <w:r>
+              <w:rPr>
+                <w:b/>
+                <w:bCs/>
+                <w:highlight w:val="none"/>
+              </w:rPr>
             </w:r>
             <w:r>
               <w:rPr>
@@ -13390,6 +13544,13 @@
                 <w:highlight w:val="none"/>
               </w:rPr>
             </w:r>
+            <w:r>
+              <w:rPr>
+                <w:b/>
+                <w:bCs/>
+                <w:highlight w:val="none"/>
+              </w:rPr>
+            </w:r>
           </w:p>
         </w:tc>
         <w:tc>
@@ -13426,6 +13587,13 @@
                 <w:highlight w:val="none"/>
               </w:rPr>
             </w:r>
+            <w:r>
+              <w:rPr>
+                <w:b/>
+                <w:bCs/>
+                <w:highlight w:val="none"/>
+              </w:rPr>
+            </w:r>
           </w:p>
         </w:tc>
         <w:tc>
@@ -13454,6 +13622,13 @@
                 <w:highlight w:val="none"/>
               </w:rPr>
               <w:t xml:space="preserve">Tipo</w:t>
+            </w:r>
+            <w:r>
+              <w:rPr>
+                <w:b/>
+                <w:bCs/>
+                <w:highlight w:val="none"/>
+              </w:rPr>
             </w:r>
             <w:r>
               <w:rPr>
@@ -13500,6 +13675,13 @@
                 <w:highlight w:val="none"/>
               </w:rPr>
             </w:r>
+            <w:r>
+              <w:rPr>
+                <w:sz w:val="22"/>
+                <w:szCs w:val="22"/>
+                <w:highlight w:val="none"/>
+              </w:rPr>
+            </w:r>
           </w:p>
         </w:tc>
         <w:tc>
@@ -13527,6 +13709,13 @@
                 <w:highlight w:val="none"/>
               </w:rPr>
               <w:t xml:space="preserve">Identificador da classe</w:t>
+            </w:r>
+            <w:r>
+              <w:rPr>
+                <w:sz w:val="22"/>
+                <w:szCs w:val="22"/>
+                <w:highlight w:val="none"/>
+              </w:rPr>
             </w:r>
             <w:r>
               <w:rPr>
@@ -13563,6 +13752,13 @@
                 <w:highlight w:val="none"/>
               </w:rPr>
               <w:t xml:space="preserve">UUID</w:t>
+            </w:r>
+            <w:r>
+              <w:rPr>
+                <w:sz w:val="22"/>
+                <w:szCs w:val="22"/>
+                <w:highlight w:val="none"/>
+              </w:rPr>
             </w:r>
             <w:r>
               <w:rPr>
@@ -13609,6 +13805,13 @@
                 <w:highlight w:val="none"/>
               </w:rPr>
             </w:r>
+            <w:r>
+              <w:rPr>
+                <w:sz w:val="22"/>
+                <w:szCs w:val="22"/>
+                <w:highlight w:val="none"/>
+              </w:rPr>
+            </w:r>
           </w:p>
         </w:tc>
         <w:tc>
@@ -13636,6 +13839,13 @@
                 <w:highlight w:val="none"/>
               </w:rPr>
               <w:t xml:space="preserve">Nome do usuário</w:t>
+            </w:r>
+            <w:r>
+              <w:rPr>
+                <w:sz w:val="22"/>
+                <w:szCs w:val="22"/>
+                <w:highlight w:val="none"/>
+              </w:rPr>
             </w:r>
             <w:r>
               <w:rPr>
@@ -13672,6 +13882,13 @@
                 <w:highlight w:val="none"/>
               </w:rPr>
               <w:t xml:space="preserve">String</w:t>
+            </w:r>
+            <w:r>
+              <w:rPr>
+                <w:sz w:val="22"/>
+                <w:szCs w:val="22"/>
+                <w:highlight w:val="none"/>
+              </w:rPr>
             </w:r>
             <w:r>
               <w:rPr>
@@ -13718,6 +13935,13 @@
                 <w:highlight w:val="none"/>
               </w:rPr>
             </w:r>
+            <w:r>
+              <w:rPr>
+                <w:sz w:val="22"/>
+                <w:szCs w:val="22"/>
+                <w:highlight w:val="none"/>
+              </w:rPr>
+            </w:r>
           </w:p>
         </w:tc>
         <w:tc>
@@ -13745,6 +13969,13 @@
                 <w:highlight w:val="none"/>
               </w:rPr>
               <w:t xml:space="preserve">Login do usuário</w:t>
+            </w:r>
+            <w:r>
+              <w:rPr>
+                <w:sz w:val="22"/>
+                <w:szCs w:val="22"/>
+                <w:highlight w:val="none"/>
+              </w:rPr>
             </w:r>
             <w:r>
               <w:rPr>
@@ -13781,6 +14012,13 @@
                 <w:highlight w:val="none"/>
               </w:rPr>
               <w:t xml:space="preserve">String</w:t>
+            </w:r>
+            <w:r>
+              <w:rPr>
+                <w:sz w:val="22"/>
+                <w:szCs w:val="22"/>
+                <w:highlight w:val="none"/>
+              </w:rPr>
             </w:r>
             <w:r>
               <w:rPr>
@@ -13827,6 +14065,13 @@
                 <w:highlight w:val="none"/>
               </w:rPr>
             </w:r>
+            <w:r>
+              <w:rPr>
+                <w:sz w:val="22"/>
+                <w:szCs w:val="22"/>
+                <w:highlight w:val="none"/>
+              </w:rPr>
+            </w:r>
           </w:p>
         </w:tc>
         <w:tc>
@@ -13854,6 +14099,13 @@
                 <w:highlight w:val="none"/>
               </w:rPr>
               <w:t xml:space="preserve">Senha do usuário</w:t>
+            </w:r>
+            <w:r>
+              <w:rPr>
+                <w:sz w:val="22"/>
+                <w:szCs w:val="22"/>
+                <w:highlight w:val="none"/>
+              </w:rPr>
             </w:r>
             <w:r>
               <w:rPr>
@@ -13890,6 +14142,13 @@
                 <w:highlight w:val="none"/>
               </w:rPr>
               <w:t xml:space="preserve">String</w:t>
+            </w:r>
+            <w:r>
+              <w:rPr>
+                <w:sz w:val="22"/>
+                <w:szCs w:val="22"/>
+                <w:highlight w:val="none"/>
+              </w:rPr>
             </w:r>
             <w:r>
               <w:rPr>
@@ -13936,6 +14195,13 @@
                 <w:highlight w:val="none"/>
               </w:rPr>
             </w:r>
+            <w:r>
+              <w:rPr>
+                <w:sz w:val="22"/>
+                <w:szCs w:val="22"/>
+                <w:highlight w:val="none"/>
+              </w:rPr>
+            </w:r>
           </w:p>
         </w:tc>
         <w:tc>
@@ -13963,6 +14229,13 @@
                 <w:highlight w:val="none"/>
               </w:rPr>
               <w:t xml:space="preserve">Telefone do usuário</w:t>
+            </w:r>
+            <w:r>
+              <w:rPr>
+                <w:sz w:val="22"/>
+                <w:szCs w:val="22"/>
+                <w:highlight w:val="none"/>
+              </w:rPr>
             </w:r>
             <w:r>
               <w:rPr>
@@ -13999,6 +14272,13 @@
                 <w:highlight w:val="none"/>
               </w:rPr>
               <w:t xml:space="preserve">String</w:t>
+            </w:r>
+            <w:r>
+              <w:rPr>
+                <w:sz w:val="22"/>
+                <w:szCs w:val="22"/>
+                <w:highlight w:val="none"/>
+              </w:rPr>
             </w:r>
             <w:r>
               <w:rPr>
@@ -14045,6 +14325,13 @@
                 <w:highlight w:val="none"/>
               </w:rPr>
             </w:r>
+            <w:r>
+              <w:rPr>
+                <w:sz w:val="22"/>
+                <w:szCs w:val="22"/>
+                <w:highlight w:val="none"/>
+              </w:rPr>
+            </w:r>
           </w:p>
         </w:tc>
         <w:tc>
@@ -14072,6 +14359,13 @@
                 <w:highlight w:val="none"/>
               </w:rPr>
               <w:t xml:space="preserve">E-mail do usuário</w:t>
+            </w:r>
+            <w:r>
+              <w:rPr>
+                <w:sz w:val="22"/>
+                <w:szCs w:val="22"/>
+                <w:highlight w:val="none"/>
+              </w:rPr>
             </w:r>
             <w:r>
               <w:rPr>
@@ -14108,6 +14402,13 @@
                 <w:highlight w:val="none"/>
               </w:rPr>
               <w:t xml:space="preserve">String</w:t>
+            </w:r>
+            <w:r>
+              <w:rPr>
+                <w:sz w:val="22"/>
+                <w:szCs w:val="22"/>
+                <w:highlight w:val="none"/>
+              </w:rPr>
             </w:r>
             <w:r>
               <w:rPr>
@@ -14154,6 +14455,13 @@
                 <w:highlight w:val="none"/>
               </w:rPr>
             </w:r>
+            <w:r>
+              <w:rPr>
+                <w:sz w:val="22"/>
+                <w:szCs w:val="22"/>
+                <w:highlight w:val="none"/>
+              </w:rPr>
+            </w:r>
           </w:p>
         </w:tc>
         <w:tc>
@@ -14181,6 +14489,13 @@
                 <w:highlight w:val="none"/>
               </w:rPr>
               <w:t xml:space="preserve">Status do usuário</w:t>
+            </w:r>
+            <w:r>
+              <w:rPr>
+                <w:sz w:val="22"/>
+                <w:szCs w:val="22"/>
+                <w:highlight w:val="none"/>
+              </w:rPr>
             </w:r>
             <w:r>
               <w:rPr>
@@ -14217,6 +14532,13 @@
                 <w:highlight w:val="none"/>
               </w:rPr>
               <w:t xml:space="preserve">UsuarioStatus</w:t>
+            </w:r>
+            <w:r>
+              <w:rPr>
+                <w:sz w:val="22"/>
+                <w:szCs w:val="22"/>
+                <w:highlight w:val="none"/>
+              </w:rPr>
             </w:r>
             <w:r>
               <w:rPr>
@@ -14264,6 +14586,13 @@
                 <w:highlight w:val="none"/>
               </w:rPr>
             </w:r>
+            <w:r>
+              <w:rPr>
+                <w:sz w:val="22"/>
+                <w:szCs w:val="22"/>
+                <w:highlight w:val="none"/>
+              </w:rPr>
+            </w:r>
           </w:p>
         </w:tc>
         <w:tc>
@@ -14292,6 +14621,13 @@
                 <w:highlight w:val="none"/>
               </w:rPr>
               <w:t xml:space="preserve">Perfil de acesso do usuário</w:t>
+            </w:r>
+            <w:r>
+              <w:rPr>
+                <w:sz w:val="22"/>
+                <w:szCs w:val="22"/>
+                <w:highlight w:val="none"/>
+              </w:rPr>
             </w:r>
             <w:r>
               <w:rPr>
@@ -14337,13 +14673,20 @@
                 <w:highlight w:val="none"/>
               </w:rPr>
             </w:r>
+            <w:r>
+              <w:rPr>
+                <w:sz w:val="22"/>
+                <w:szCs w:val="22"/>
+                <w:highlight w:val="none"/>
+              </w:rPr>
+            </w:r>
           </w:p>
         </w:tc>
       </w:tr>
     </w:tbl>
     <w:p>
       <w:pPr>
-        <w:pStyle w:val="923"/>
+        <w:pStyle w:val="931"/>
         <w:pBdr/>
         <w:spacing/>
         <w:ind/>
@@ -14361,7 +14704,6 @@
       <w:r>
         <w:t xml:space="preserve">1</w:t>
       </w:r>
-      <w:r/>
       <w:r>
         <w:fldChar w:fldCharType="end"/>
       </w:r>
@@ -14372,7 +14714,7 @@
     </w:p>
     <w:p>
       <w:pPr>
-        <w:pStyle w:val="908"/>
+        <w:pStyle w:val="916"/>
         <w:numPr>
           <w:ilvl w:val="0"/>
           <w:numId w:val="9"/>
@@ -14413,6 +14755,7 @@
           <w:highlight w:val="none"/>
         </w:rPr>
       </w:r>
+      <w:r/>
     </w:p>
     <w:p>
       <w:pPr>
@@ -14426,7 +14769,7 @@
     </w:p>
     <w:tbl>
       <w:tblPr>
-        <w:tblStyle w:val="764"/>
+        <w:tblStyle w:val="772"/>
         <w:tblW w:w="0" w:type="auto"/>
         <w:tblBorders/>
         <w:tblLook w:val="04A0" w:firstRow="1" w:lastRow="0" w:firstColumn="1" w:lastColumn="0" w:noHBand="0" w:noVBand="1"/>
@@ -14644,6 +14987,11 @@
                 <w:highlight w:val="none"/>
               </w:rPr>
             </w:r>
+            <w:r>
+              <w:rPr>
+                <w:highlight w:val="none"/>
+              </w:rPr>
+            </w:r>
           </w:p>
         </w:tc>
         <w:tc>
@@ -14667,6 +15015,11 @@
                 <w:highlight w:val="none"/>
               </w:rPr>
               <w:t xml:space="preserve">Status ativo do usuário</w:t>
+            </w:r>
+            <w:r>
+              <w:rPr>
+                <w:highlight w:val="none"/>
+              </w:rPr>
             </w:r>
             <w:r>
               <w:rPr>
@@ -14697,6 +15050,11 @@
                 <w:highlight w:val="none"/>
               </w:rPr>
               <w:t xml:space="preserve">ENUM</w:t>
+            </w:r>
+            <w:r>
+              <w:rPr>
+                <w:highlight w:val="none"/>
+              </w:rPr>
             </w:r>
             <w:r>
               <w:rPr>
@@ -14735,6 +15093,11 @@
                 <w:highlight w:val="none"/>
               </w:rPr>
             </w:r>
+            <w:r>
+              <w:rPr>
+                <w:highlight w:val="none"/>
+              </w:rPr>
+            </w:r>
           </w:p>
         </w:tc>
         <w:tc>
@@ -14758,6 +15121,11 @@
                 <w:highlight w:val="none"/>
               </w:rPr>
               <w:t xml:space="preserve">Status inativo do usuário</w:t>
+            </w:r>
+            <w:r>
+              <w:rPr>
+                <w:highlight w:val="none"/>
+              </w:rPr>
             </w:r>
             <w:r>
               <w:rPr>
@@ -14794,13 +15162,18 @@
                 <w:highlight w:val="none"/>
               </w:rPr>
             </w:r>
+            <w:r>
+              <w:rPr>
+                <w:highlight w:val="none"/>
+              </w:rPr>
+            </w:r>
           </w:p>
         </w:tc>
       </w:tr>
     </w:tbl>
     <w:p>
       <w:pPr>
-        <w:pStyle w:val="923"/>
+        <w:pStyle w:val="931"/>
         <w:pBdr/>
         <w:spacing/>
         <w:ind/>
@@ -14818,7 +15191,6 @@
       <w:r>
         <w:t xml:space="preserve">2</w:t>
       </w:r>
-      <w:r/>
       <w:r>
         <w:fldChar w:fldCharType="end"/>
       </w:r>
@@ -14829,7 +15201,7 @@
     </w:p>
     <w:p>
       <w:pPr>
-        <w:pStyle w:val="908"/>
+        <w:pStyle w:val="916"/>
         <w:numPr>
           <w:ilvl w:val="0"/>
           <w:numId w:val="12"/>
@@ -14866,7 +15238,6 @@
         <w:t xml:space="preserve">, compõe a classe Usuario, possui os atributos: </w:t>
       </w:r>
       <w:r/>
-      <w:r/>
     </w:p>
     <w:p>
       <w:pPr>
@@ -14875,13 +15246,12 @@
         <w:ind w:firstLine="0" w:left="709"/>
         <w:rPr/>
       </w:pPr>
-      <w:r/>
       <w:r/>
       <w:r/>
     </w:p>
     <w:tbl>
       <w:tblPr>
-        <w:tblStyle w:val="764"/>
+        <w:tblStyle w:val="772"/>
         <w:tblW w:w="0" w:type="auto"/>
         <w:tblBorders/>
         <w:tblLook w:val="04A0" w:firstRow="1" w:lastRow="0" w:firstColumn="1" w:lastColumn="0" w:noHBand="0" w:noVBand="1"/>
@@ -15099,6 +15469,11 @@
                 <w:highlight w:val="none"/>
               </w:rPr>
             </w:r>
+            <w:r>
+              <w:rPr>
+                <w:highlight w:val="none"/>
+              </w:rPr>
+            </w:r>
           </w:p>
         </w:tc>
         <w:tc>
@@ -15122,6 +15497,11 @@
                 <w:highlight w:val="none"/>
               </w:rPr>
               <w:t xml:space="preserve">Perfil administrador</w:t>
+            </w:r>
+            <w:r>
+              <w:rPr>
+                <w:highlight w:val="none"/>
+              </w:rPr>
             </w:r>
             <w:r>
               <w:rPr>
@@ -15195,6 +15575,11 @@
                 <w:highlight w:val="none"/>
               </w:rPr>
             </w:r>
+            <w:r>
+              <w:rPr>
+                <w:highlight w:val="none"/>
+              </w:rPr>
+            </w:r>
           </w:p>
         </w:tc>
         <w:tc>
@@ -15218,6 +15603,11 @@
                 <w:highlight w:val="none"/>
               </w:rPr>
               <w:t xml:space="preserve">Perfil de comprador</w:t>
+            </w:r>
+            <w:r>
+              <w:rPr>
+                <w:highlight w:val="none"/>
+              </w:rPr>
             </w:r>
             <w:r>
               <w:rPr>
@@ -15292,6 +15682,11 @@
                 <w:highlight w:val="none"/>
               </w:rPr>
             </w:r>
+            <w:r>
+              <w:rPr>
+                <w:highlight w:val="none"/>
+              </w:rPr>
+            </w:r>
           </w:p>
         </w:tc>
         <w:tc>
@@ -15316,6 +15711,11 @@
                 <w:highlight w:val="none"/>
               </w:rPr>
               <w:t xml:space="preserve">Perfil de operador</w:t>
+            </w:r>
+            <w:r>
+              <w:rPr>
+                <w:highlight w:val="none"/>
+              </w:rPr>
             </w:r>
             <w:r>
               <w:rPr>
@@ -15353,13 +15753,18 @@
                 <w:highlight w:val="none"/>
               </w:rPr>
             </w:r>
+            <w:r>
+              <w:rPr>
+                <w:highlight w:val="none"/>
+              </w:rPr>
+            </w:r>
           </w:p>
         </w:tc>
       </w:tr>
     </w:tbl>
     <w:p>
       <w:pPr>
-        <w:pStyle w:val="923"/>
+        <w:pStyle w:val="931"/>
         <w:pBdr/>
         <w:spacing/>
         <w:ind/>
@@ -15377,7 +15782,6 @@
       <w:r>
         <w:t xml:space="preserve">3</w:t>
       </w:r>
-      <w:r/>
       <w:r>
         <w:fldChar w:fldCharType="end"/>
       </w:r>
@@ -15388,7 +15792,7 @@
     </w:p>
     <w:p>
       <w:pPr>
-        <w:pStyle w:val="937"/>
+        <w:pStyle w:val="945"/>
         <w:pBdr/>
         <w:spacing/>
         <w:ind/>
@@ -15406,15 +15810,43 @@
         </w:rPr>
         <w:t xml:space="preserve">5.2 Diagramas de Casos de Uso</w:t>
       </w:r>
+      <w:r>
+        <w:rPr>
+          <w:highlight w:val="none"/>
+        </w:rPr>
+      </w:r>
+    </w:p>
+    <w:p>
+      <w:pPr>
+        <w:pBdr/>
+        <w:spacing/>
+        <w:ind w:firstLine="0" w:left="0"/>
+        <w:rPr/>
+      </w:pPr>
+      <w:r>
+        <w:rPr>
+          <w:rtl w:val="0"/>
+        </w:rPr>
+      </w:r>
       <w:r/>
     </w:p>
     <w:p>
       <w:pPr>
         <w:pBdr/>
         <w:spacing/>
-        <w:ind w:firstLine="0" w:left="0"/>
+        <w:ind w:firstLine="850" w:left="0"/>
         <w:rPr/>
       </w:pPr>
+      <w:r>
+        <w:rPr>
+          <w:color w:val="ff0000"/>
+          <w:rtl w:val="0"/>
+        </w:rPr>
+        <w:t xml:space="preserve">Descreve a funcionalidade do sistema do ponto de vista do usuário, mostrando as ações que os usuários podem realizar e os sistemas que os suportam. É ideal para capturar os requisitos funcionais do sistema.</w:t>
+      </w:r>
+      <w:r>
+        <w:br w:type="page" w:clear="all"/>
+      </w:r>
       <w:r>
         <w:rPr>
           <w:rtl w:val="0"/>
@@ -15424,31 +15856,7 @@
     </w:p>
     <w:p>
       <w:pPr>
-        <w:pBdr/>
-        <w:spacing/>
-        <w:ind w:firstLine="850" w:left="0"/>
-        <w:rPr/>
-      </w:pPr>
-      <w:r>
-        <w:rPr>
-          <w:color w:val="ff0000"/>
-          <w:rtl w:val="0"/>
-        </w:rPr>
-        <w:t xml:space="preserve">Descreve a funcionalidade do sistema do ponto de vista do usuário, mostrando as ações que os usuários podem realizar e os sistemas que os suportam. É ideal para capturar os requisitos funcionais do sistema.</w:t>
-      </w:r>
-      <w:r>
-        <w:br w:type="page" w:clear="all"/>
-      </w:r>
-      <w:r>
-        <w:rPr>
-          <w:rtl w:val="0"/>
-        </w:rPr>
-      </w:r>
-      <w:r/>
-    </w:p>
-    <w:p>
-      <w:pPr>
-        <w:pStyle w:val="936"/>
+        <w:pStyle w:val="944"/>
         <w:pBdr/>
         <w:spacing/>
         <w:ind/>
@@ -15490,7 +15898,7 @@
     </w:p>
     <w:p>
       <w:pPr>
-        <w:pStyle w:val="937"/>
+        <w:pStyle w:val="945"/>
         <w:pBdr/>
         <w:spacing/>
         <w:ind/>
@@ -15580,7 +15988,7 @@
     </w:p>
     <w:p>
       <w:pPr>
-        <w:pStyle w:val="938"/>
+        <w:pStyle w:val="946"/>
         <w:pBdr/>
         <w:spacing/>
         <w:ind/>
@@ -15632,7 +16040,7 @@
     </w:p>
     <w:p>
       <w:pPr>
-        <w:pStyle w:val="939"/>
+        <w:pStyle w:val="947"/>
         <w:pBdr/>
         <w:spacing/>
         <w:ind/>
@@ -16064,7 +16472,7 @@
     </w:p>
     <w:p>
       <w:pPr>
-        <w:pStyle w:val="937"/>
+        <w:pStyle w:val="945"/>
         <w:pBdr/>
         <w:spacing/>
         <w:ind/>
@@ -16167,7 +16575,7 @@
     </w:p>
     <w:p>
       <w:pPr>
-        <w:pStyle w:val="937"/>
+        <w:pStyle w:val="945"/>
         <w:pBdr/>
         <w:spacing/>
         <w:ind/>
@@ -16229,7 +16637,7 @@
     </w:p>
     <w:p>
       <w:pPr>
-        <w:pStyle w:val="936"/>
+        <w:pStyle w:val="944"/>
         <w:pBdr/>
         <w:spacing/>
         <w:ind/>
@@ -16325,7 +16733,7 @@
     </w:p>
     <w:p>
       <w:pPr>
-        <w:pStyle w:val="937"/>
+        <w:pStyle w:val="945"/>
         <w:pBdr/>
         <w:spacing/>
         <w:ind/>
@@ -16411,7 +16819,7 @@
     </w:p>
     <w:p>
       <w:pPr>
-        <w:pStyle w:val="937"/>
+        <w:pStyle w:val="945"/>
         <w:pBdr/>
         <w:spacing/>
         <w:ind/>
@@ -16497,7 +16905,7 @@
     </w:p>
     <w:p>
       <w:pPr>
-        <w:pStyle w:val="937"/>
+        <w:pStyle w:val="945"/>
         <w:pBdr/>
         <w:spacing/>
         <w:ind/>
@@ -16583,7 +16991,7 @@
     </w:p>
     <w:p>
       <w:pPr>
-        <w:pStyle w:val="937"/>
+        <w:pStyle w:val="945"/>
         <w:pBdr/>
         <w:spacing/>
         <w:ind/>
@@ -16823,7 +17231,7 @@
   </w:p>
   <w:tbl>
     <w:tblPr>
-      <w:tblStyle w:val="948"/>
+      <w:tblStyle w:val="956"/>
       <w:tblW w:w="9600" w:type="dxa"/>
       <w:tblBorders>
         <w:top w:val="single" w:color="ffffff" w:sz="8" w:space="0"/>
@@ -18738,6 +19146,152 @@
       <w:suff w:val="tab"/>
     </w:lvl>
   </w:abstractNum>
+  <w:abstractNum w:abstractNumId="12">
+    <w:lvl w:ilvl="0">
+      <w:isLgl w:val="false"/>
+      <w:lvlJc w:val="left"/>
+      <w:lvlText w:val="–"/>
+      <w:numFmt w:val="bullet"/>
+      <w:pPr>
+        <w:pBdr/>
+        <w:spacing/>
+        <w:ind w:hanging="360" w:left="709"/>
+      </w:pPr>
+      <w:rPr>
+        <w:rFonts w:hint="default" w:ascii="Arial" w:hAnsi="Arial" w:eastAsia="Arial" w:cs="Arial"/>
+      </w:rPr>
+      <w:start w:val="1"/>
+      <w:suff w:val="tab"/>
+    </w:lvl>
+    <w:lvl w:ilvl="1">
+      <w:isLgl w:val="false"/>
+      <w:lvlJc w:val="left"/>
+      <w:lvlText w:val="o"/>
+      <w:numFmt w:val="bullet"/>
+      <w:pPr>
+        <w:pBdr/>
+        <w:spacing/>
+        <w:ind w:hanging="360" w:left="1429"/>
+      </w:pPr>
+      <w:rPr>
+        <w:rFonts w:hint="default" w:ascii="Courier New" w:hAnsi="Courier New" w:eastAsia="Courier New" w:cs="Courier New"/>
+      </w:rPr>
+      <w:start w:val="1"/>
+      <w:suff w:val="tab"/>
+    </w:lvl>
+    <w:lvl w:ilvl="2">
+      <w:isLgl w:val="false"/>
+      <w:lvlJc w:val="left"/>
+      <w:lvlText w:val="§"/>
+      <w:numFmt w:val="bullet"/>
+      <w:pPr>
+        <w:pBdr/>
+        <w:spacing/>
+        <w:ind w:hanging="360" w:left="2149"/>
+      </w:pPr>
+      <w:rPr>
+        <w:rFonts w:hint="default" w:ascii="Wingdings" w:hAnsi="Wingdings" w:eastAsia="Wingdings" w:cs="Wingdings"/>
+      </w:rPr>
+      <w:start w:val="1"/>
+      <w:suff w:val="tab"/>
+    </w:lvl>
+    <w:lvl w:ilvl="3">
+      <w:isLgl w:val="false"/>
+      <w:lvlJc w:val="left"/>
+      <w:lvlText w:val="·"/>
+      <w:numFmt w:val="bullet"/>
+      <w:pPr>
+        <w:pBdr/>
+        <w:spacing/>
+        <w:ind w:hanging="360" w:left="2869"/>
+      </w:pPr>
+      <w:rPr>
+        <w:rFonts w:hint="default" w:ascii="Symbol" w:hAnsi="Symbol" w:eastAsia="Symbol" w:cs="Symbol"/>
+      </w:rPr>
+      <w:start w:val="1"/>
+      <w:suff w:val="tab"/>
+    </w:lvl>
+    <w:lvl w:ilvl="4">
+      <w:isLgl w:val="false"/>
+      <w:lvlJc w:val="left"/>
+      <w:lvlText w:val="o"/>
+      <w:numFmt w:val="bullet"/>
+      <w:pPr>
+        <w:pBdr/>
+        <w:spacing/>
+        <w:ind w:hanging="360" w:left="3589"/>
+      </w:pPr>
+      <w:rPr>
+        <w:rFonts w:hint="default" w:ascii="Courier New" w:hAnsi="Courier New" w:eastAsia="Courier New" w:cs="Courier New"/>
+      </w:rPr>
+      <w:start w:val="1"/>
+      <w:suff w:val="tab"/>
+    </w:lvl>
+    <w:lvl w:ilvl="5">
+      <w:isLgl w:val="false"/>
+      <w:lvlJc w:val="left"/>
+      <w:lvlText w:val="§"/>
+      <w:numFmt w:val="bullet"/>
+      <w:pPr>
+        <w:pBdr/>
+        <w:spacing/>
+        <w:ind w:hanging="360" w:left="4309"/>
+      </w:pPr>
+      <w:rPr>
+        <w:rFonts w:hint="default" w:ascii="Wingdings" w:hAnsi="Wingdings" w:eastAsia="Wingdings" w:cs="Wingdings"/>
+      </w:rPr>
+      <w:start w:val="1"/>
+      <w:suff w:val="tab"/>
+    </w:lvl>
+    <w:lvl w:ilvl="6">
+      <w:isLgl w:val="false"/>
+      <w:lvlJc w:val="left"/>
+      <w:lvlText w:val="·"/>
+      <w:numFmt w:val="bullet"/>
+      <w:pPr>
+        <w:pBdr/>
+        <w:spacing/>
+        <w:ind w:hanging="360" w:left="5029"/>
+      </w:pPr>
+      <w:rPr>
+        <w:rFonts w:hint="default" w:ascii="Symbol" w:hAnsi="Symbol" w:eastAsia="Symbol" w:cs="Symbol"/>
+      </w:rPr>
+      <w:start w:val="1"/>
+      <w:suff w:val="tab"/>
+    </w:lvl>
+    <w:lvl w:ilvl="7">
+      <w:isLgl w:val="false"/>
+      <w:lvlJc w:val="left"/>
+      <w:lvlText w:val="o"/>
+      <w:numFmt w:val="bullet"/>
+      <w:pPr>
+        <w:pBdr/>
+        <w:spacing/>
+        <w:ind w:hanging="360" w:left="5749"/>
+      </w:pPr>
+      <w:rPr>
+        <w:rFonts w:hint="default" w:ascii="Courier New" w:hAnsi="Courier New" w:eastAsia="Courier New" w:cs="Courier New"/>
+      </w:rPr>
+      <w:start w:val="1"/>
+      <w:suff w:val="tab"/>
+    </w:lvl>
+    <w:lvl w:ilvl="8">
+      <w:isLgl w:val="false"/>
+      <w:lvlJc w:val="left"/>
+      <w:lvlText w:val="§"/>
+      <w:numFmt w:val="bullet"/>
+      <w:pPr>
+        <w:pBdr/>
+        <w:spacing/>
+        <w:ind w:hanging="360" w:left="6469"/>
+      </w:pPr>
+      <w:rPr>
+        <w:rFonts w:hint="default" w:ascii="Wingdings" w:hAnsi="Wingdings" w:eastAsia="Wingdings" w:cs="Wingdings"/>
+      </w:rPr>
+      <w:start w:val="1"/>
+      <w:suff w:val="tab"/>
+    </w:lvl>
+  </w:abstractNum>
   <w:num w:numId="1">
     <w:abstractNumId w:val="0"/>
   </w:num>
@@ -18773,6 +19327,9 @@
   </w:num>
   <w:num w:numId="12">
     <w:abstractNumId w:val="11"/>
+  </w:num>
+  <w:num w:numId="13">
+    <w:abstractNumId w:val="12"/>
   </w:num>
 </w:numbering>
 </file>
@@ -18936,7 +19493,7 @@
     <w:lsdException w:name="Bibliography" w:uiPriority="37"/>
     <w:lsdException w:name="TOC Heading" w:uiPriority="39" w:qFormat="1"/>
   </w:latentStyles>
-  <w:style w:type="table" w:styleId="763" w:default="1">
+  <w:style w:type="table" w:styleId="771" w:default="1">
     <w:name w:val="Normal Table"/>
     <w:uiPriority w:val="99"/>
     <w:semiHidden/>
@@ -19129,9 +19686,9 @@
       </w:tcPr>
     </w:tblStylePr>
   </w:style>
-  <w:style w:type="table" w:styleId="764">
+  <w:style w:type="table" w:styleId="772">
     <w:name w:val="Table Grid"/>
-    <w:basedOn w:val="763"/>
+    <w:basedOn w:val="771"/>
     <w:uiPriority w:val="59"/>
     <w:pPr>
       <w:pBdr/>
@@ -19328,9 +19885,9 @@
       </w:tcPr>
     </w:tblStylePr>
   </w:style>
-  <w:style w:type="table" w:styleId="765">
+  <w:style w:type="table" w:styleId="773">
     <w:name w:val="Table Grid Light"/>
-    <w:basedOn w:val="763"/>
+    <w:basedOn w:val="771"/>
     <w:uiPriority w:val="59"/>
     <w:pPr>
       <w:pBdr/>
@@ -19527,9 +20084,9 @@
       </w:tcPr>
     </w:tblStylePr>
   </w:style>
-  <w:style w:type="table" w:styleId="766">
+  <w:style w:type="table" w:styleId="774">
     <w:name w:val="Plain Table 1"/>
-    <w:basedOn w:val="763"/>
+    <w:basedOn w:val="771"/>
     <w:uiPriority w:val="59"/>
     <w:pPr>
       <w:pBdr/>
@@ -19752,9 +20309,9 @@
       </w:tcPr>
     </w:tblStylePr>
   </w:style>
-  <w:style w:type="table" w:styleId="767">
+  <w:style w:type="table" w:styleId="775">
     <w:name w:val="Plain Table 2"/>
-    <w:basedOn w:val="763"/>
+    <w:basedOn w:val="771"/>
     <w:uiPriority w:val="59"/>
     <w:pPr>
       <w:pBdr/>
@@ -19985,9 +20542,9 @@
       </w:tcPr>
     </w:tblStylePr>
   </w:style>
-  <w:style w:type="table" w:styleId="768">
+  <w:style w:type="table" w:styleId="776">
     <w:name w:val="Plain Table 3"/>
-    <w:basedOn w:val="763"/>
+    <w:basedOn w:val="771"/>
     <w:uiPriority w:val="99"/>
     <w:pPr>
       <w:pBdr/>
@@ -20215,9 +20772,9 @@
       </w:tcPr>
     </w:tblStylePr>
   </w:style>
-  <w:style w:type="table" w:styleId="769">
+  <w:style w:type="table" w:styleId="777">
     <w:name w:val="Plain Table 4"/>
-    <w:basedOn w:val="763"/>
+    <w:basedOn w:val="771"/>
     <w:uiPriority w:val="99"/>
     <w:pPr>
       <w:pBdr/>
@@ -20431,9 +20988,9 @@
       </w:tcPr>
     </w:tblStylePr>
   </w:style>
-  <w:style w:type="table" w:styleId="770">
+  <w:style w:type="table" w:styleId="778">
     <w:name w:val="Plain Table 5"/>
-    <w:basedOn w:val="763"/>
+    <w:basedOn w:val="771"/>
     <w:uiPriority w:val="99"/>
     <w:pPr>
       <w:pBdr/>
@@ -20664,9 +21221,9 @@
       </w:tcPr>
     </w:tblStylePr>
   </w:style>
-  <w:style w:type="table" w:styleId="771">
+  <w:style w:type="table" w:styleId="779">
     <w:name w:val="Grid Table 1 Light"/>
-    <w:basedOn w:val="763"/>
+    <w:basedOn w:val="771"/>
     <w:uiPriority w:val="99"/>
     <w:pPr>
       <w:pBdr/>
@@ -20887,9 +21444,9 @@
       </w:tcPr>
     </w:tblStylePr>
   </w:style>
-  <w:style w:type="table" w:styleId="772">
+  <w:style w:type="table" w:styleId="780">
     <w:name w:val="Grid Table 1 Light - Accent 1"/>
-    <w:basedOn w:val="763"/>
+    <w:basedOn w:val="771"/>
     <w:uiPriority w:val="99"/>
     <w:pPr>
       <w:pBdr/>
@@ -21110,9 +21667,9 @@
       </w:tcPr>
     </w:tblStylePr>
   </w:style>
-  <w:style w:type="table" w:styleId="773">
+  <w:style w:type="table" w:styleId="781">
     <w:name w:val="Grid Table 1 Light - Accent 2"/>
-    <w:basedOn w:val="763"/>
+    <w:basedOn w:val="771"/>
     <w:uiPriority w:val="99"/>
     <w:pPr>
       <w:pBdr/>
@@ -21333,9 +21890,9 @@
       </w:tcPr>
     </w:tblStylePr>
   </w:style>
-  <w:style w:type="table" w:styleId="774">
+  <w:style w:type="table" w:styleId="782">
     <w:name w:val="Grid Table 1 Light - Accent 3"/>
-    <w:basedOn w:val="763"/>
+    <w:basedOn w:val="771"/>
     <w:uiPriority w:val="99"/>
     <w:pPr>
       <w:pBdr/>
@@ -21556,9 +22113,9 @@
       </w:tcPr>
     </w:tblStylePr>
   </w:style>
-  <w:style w:type="table" w:styleId="775">
+  <w:style w:type="table" w:styleId="783">
     <w:name w:val="Grid Table 1 Light - Accent 4"/>
-    <w:basedOn w:val="763"/>
+    <w:basedOn w:val="771"/>
     <w:uiPriority w:val="99"/>
     <w:pPr>
       <w:pBdr/>
@@ -21779,9 +22336,9 @@
       </w:tcPr>
     </w:tblStylePr>
   </w:style>
-  <w:style w:type="table" w:styleId="776">
+  <w:style w:type="table" w:styleId="784">
     <w:name w:val="Grid Table 1 Light - Accent 5"/>
-    <w:basedOn w:val="763"/>
+    <w:basedOn w:val="771"/>
     <w:uiPriority w:val="99"/>
     <w:pPr>
       <w:pBdr/>
@@ -22002,9 +22559,9 @@
       </w:tcPr>
     </w:tblStylePr>
   </w:style>
-  <w:style w:type="table" w:styleId="777">
+  <w:style w:type="table" w:styleId="785">
     <w:name w:val="Grid Table 1 Light - Accent 6"/>
-    <w:basedOn w:val="763"/>
+    <w:basedOn w:val="771"/>
     <w:uiPriority w:val="99"/>
     <w:pPr>
       <w:pBdr/>
@@ -22225,9 +22782,9 @@
       </w:tcPr>
     </w:tblStylePr>
   </w:style>
-  <w:style w:type="table" w:styleId="778">
+  <w:style w:type="table" w:styleId="786">
     <w:name w:val="Grid Table 2"/>
-    <w:basedOn w:val="763"/>
+    <w:basedOn w:val="771"/>
     <w:uiPriority w:val="99"/>
     <w:pPr>
       <w:pBdr/>
@@ -22457,9 +23014,9 @@
       </w:tcPr>
     </w:tblStylePr>
   </w:style>
-  <w:style w:type="table" w:styleId="779">
+  <w:style w:type="table" w:styleId="787">
     <w:name w:val="Grid Table 2 - Accent 1"/>
-    <w:basedOn w:val="763"/>
+    <w:basedOn w:val="771"/>
     <w:uiPriority w:val="99"/>
     <w:pPr>
       <w:pBdr/>
@@ -22689,9 +23246,9 @@
       </w:tcPr>
     </w:tblStylePr>
   </w:style>
-  <w:style w:type="table" w:styleId="780">
+  <w:style w:type="table" w:styleId="788">
     <w:name w:val="Grid Table 2 - Accent 2"/>
-    <w:basedOn w:val="763"/>
+    <w:basedOn w:val="771"/>
     <w:uiPriority w:val="99"/>
     <w:pPr>
       <w:pBdr/>
@@ -22921,9 +23478,9 @@
       </w:tcPr>
     </w:tblStylePr>
   </w:style>
-  <w:style w:type="table" w:styleId="781">
+  <w:style w:type="table" w:styleId="789">
     <w:name w:val="Grid Table 2 - Accent 3"/>
-    <w:basedOn w:val="763"/>
+    <w:basedOn w:val="771"/>
     <w:uiPriority w:val="99"/>
     <w:pPr>
       <w:pBdr/>
@@ -23153,9 +23710,9 @@
       </w:tcPr>
     </w:tblStylePr>
   </w:style>
-  <w:style w:type="table" w:styleId="782">
+  <w:style w:type="table" w:styleId="790">
     <w:name w:val="Grid Table 2 - Accent 4"/>
-    <w:basedOn w:val="763"/>
+    <w:basedOn w:val="771"/>
     <w:uiPriority w:val="99"/>
     <w:pPr>
       <w:pBdr/>
@@ -23385,9 +23942,9 @@
       </w:tcPr>
     </w:tblStylePr>
   </w:style>
-  <w:style w:type="table" w:styleId="783">
+  <w:style w:type="table" w:styleId="791">
     <w:name w:val="Grid Table 2 - Accent 5"/>
-    <w:basedOn w:val="763"/>
+    <w:basedOn w:val="771"/>
     <w:uiPriority w:val="99"/>
     <w:pPr>
       <w:pBdr/>
@@ -23617,9 +24174,9 @@
       </w:tcPr>
     </w:tblStylePr>
   </w:style>
-  <w:style w:type="table" w:styleId="784">
+  <w:style w:type="table" w:styleId="792">
     <w:name w:val="Grid Table 2 - Accent 6"/>
-    <w:basedOn w:val="763"/>
+    <w:basedOn w:val="771"/>
     <w:uiPriority w:val="99"/>
     <w:pPr>
       <w:pBdr/>
@@ -23849,9 +24406,9 @@
       </w:tcPr>
     </w:tblStylePr>
   </w:style>
-  <w:style w:type="table" w:styleId="785">
+  <w:style w:type="table" w:styleId="793">
     <w:name w:val="Grid Table 3"/>
-    <w:basedOn w:val="763"/>
+    <w:basedOn w:val="771"/>
     <w:uiPriority w:val="99"/>
     <w:pPr>
       <w:pBdr/>
@@ -24094,9 +24651,9 @@
       </w:tcPr>
     </w:tblStylePr>
   </w:style>
-  <w:style w:type="table" w:styleId="786">
+  <w:style w:type="table" w:styleId="794">
     <w:name w:val="Grid Table 3 - Accent 1"/>
-    <w:basedOn w:val="763"/>
+    <w:basedOn w:val="771"/>
     <w:uiPriority w:val="99"/>
     <w:pPr>
       <w:pBdr/>
@@ -24339,9 +24896,9 @@
       </w:tcPr>
     </w:tblStylePr>
   </w:style>
-  <w:style w:type="table" w:styleId="787">
+  <w:style w:type="table" w:styleId="795">
     <w:name w:val="Grid Table 3 - Accent 2"/>
-    <w:basedOn w:val="763"/>
+    <w:basedOn w:val="771"/>
     <w:uiPriority w:val="99"/>
     <w:pPr>
       <w:pBdr/>
@@ -24584,9 +25141,9 @@
       </w:tcPr>
     </w:tblStylePr>
   </w:style>
-  <w:style w:type="table" w:styleId="788">
+  <w:style w:type="table" w:styleId="796">
     <w:name w:val="Grid Table 3 - Accent 3"/>
-    <w:basedOn w:val="763"/>
+    <w:basedOn w:val="771"/>
     <w:uiPriority w:val="99"/>
     <w:pPr>
       <w:pBdr/>
@@ -24829,9 +25386,9 @@
       </w:tcPr>
     </w:tblStylePr>
   </w:style>
-  <w:style w:type="table" w:styleId="789">
+  <w:style w:type="table" w:styleId="797">
     <w:name w:val="Grid Table 3 - Accent 4"/>
-    <w:basedOn w:val="763"/>
+    <w:basedOn w:val="771"/>
     <w:uiPriority w:val="99"/>
     <w:pPr>
       <w:pBdr/>
@@ -25074,9 +25631,9 @@
       </w:tcPr>
     </w:tblStylePr>
   </w:style>
-  <w:style w:type="table" w:styleId="790">
+  <w:style w:type="table" w:styleId="798">
     <w:name w:val="Grid Table 3 - Accent 5"/>
-    <w:basedOn w:val="763"/>
+    <w:basedOn w:val="771"/>
     <w:uiPriority w:val="99"/>
     <w:pPr>
       <w:pBdr/>
@@ -25319,9 +25876,9 @@
       </w:tcPr>
     </w:tblStylePr>
   </w:style>
-  <w:style w:type="table" w:styleId="791">
+  <w:style w:type="table" w:styleId="799">
     <w:name w:val="Grid Table 3 - Accent 6"/>
-    <w:basedOn w:val="763"/>
+    <w:basedOn w:val="771"/>
     <w:uiPriority w:val="99"/>
     <w:pPr>
       <w:pBdr/>
@@ -25564,9 +26121,9 @@
       </w:tcPr>
     </w:tblStylePr>
   </w:style>
-  <w:style w:type="table" w:styleId="792">
+  <w:style w:type="table" w:styleId="800">
     <w:name w:val="Grid Table 4"/>
-    <w:basedOn w:val="763"/>
+    <w:basedOn w:val="771"/>
     <w:uiPriority w:val="59"/>
     <w:pPr>
       <w:pBdr/>
@@ -25797,9 +26354,9 @@
       </w:tcPr>
     </w:tblStylePr>
   </w:style>
-  <w:style w:type="table" w:styleId="793">
+  <w:style w:type="table" w:styleId="801">
     <w:name w:val="Grid Table 4 - Accent 1"/>
-    <w:basedOn w:val="763"/>
+    <w:basedOn w:val="771"/>
     <w:uiPriority w:val="59"/>
     <w:pPr>
       <w:pBdr/>
@@ -26030,9 +26587,9 @@
       </w:tcPr>
     </w:tblStylePr>
   </w:style>
-  <w:style w:type="table" w:styleId="794">
+  <w:style w:type="table" w:styleId="802">
     <w:name w:val="Grid Table 4 - Accent 2"/>
-    <w:basedOn w:val="763"/>
+    <w:basedOn w:val="771"/>
     <w:uiPriority w:val="59"/>
     <w:pPr>
       <w:pBdr/>
@@ -26263,9 +26820,9 @@
       </w:tcPr>
     </w:tblStylePr>
   </w:style>
-  <w:style w:type="table" w:styleId="795">
+  <w:style w:type="table" w:styleId="803">
     <w:name w:val="Grid Table 4 - Accent 3"/>
-    <w:basedOn w:val="763"/>
+    <w:basedOn w:val="771"/>
     <w:uiPriority w:val="59"/>
     <w:pPr>
       <w:pBdr/>
@@ -26496,9 +27053,9 @@
       </w:tcPr>
     </w:tblStylePr>
   </w:style>
-  <w:style w:type="table" w:styleId="796">
+  <w:style w:type="table" w:styleId="804">
     <w:name w:val="Grid Table 4 - Accent 4"/>
-    <w:basedOn w:val="763"/>
+    <w:basedOn w:val="771"/>
     <w:uiPriority w:val="59"/>
     <w:pPr>
       <w:pBdr/>
@@ -26729,9 +27286,9 @@
       </w:tcPr>
     </w:tblStylePr>
   </w:style>
-  <w:style w:type="table" w:styleId="797">
+  <w:style w:type="table" w:styleId="805">
     <w:name w:val="Grid Table 4 - Accent 5"/>
-    <w:basedOn w:val="763"/>
+    <w:basedOn w:val="771"/>
     <w:uiPriority w:val="59"/>
     <w:pPr>
       <w:pBdr/>
@@ -26962,9 +27519,9 @@
       </w:tcPr>
     </w:tblStylePr>
   </w:style>
-  <w:style w:type="table" w:styleId="798">
+  <w:style w:type="table" w:styleId="806">
     <w:name w:val="Grid Table 4 - Accent 6"/>
-    <w:basedOn w:val="763"/>
+    <w:basedOn w:val="771"/>
     <w:uiPriority w:val="59"/>
     <w:pPr>
       <w:pBdr/>
@@ -27195,9 +27752,9 @@
       </w:tcPr>
     </w:tblStylePr>
   </w:style>
-  <w:style w:type="table" w:styleId="799">
+  <w:style w:type="table" w:styleId="807">
     <w:name w:val="Grid Table 5 Dark"/>
-    <w:basedOn w:val="763"/>
+    <w:basedOn w:val="771"/>
     <w:uiPriority w:val="99"/>
     <w:pPr>
       <w:pBdr/>
@@ -27423,9 +27980,9 @@
       </w:tcPr>
     </w:tblStylePr>
   </w:style>
-  <w:style w:type="table" w:styleId="800">
+  <w:style w:type="table" w:styleId="808">
     <w:name w:val="Grid Table 5 Dark- Accent 1"/>
-    <w:basedOn w:val="763"/>
+    <w:basedOn w:val="771"/>
     <w:uiPriority w:val="99"/>
     <w:pPr>
       <w:pBdr/>
@@ -27651,9 +28208,9 @@
       </w:tcPr>
     </w:tblStylePr>
   </w:style>
-  <w:style w:type="table" w:styleId="801">
+  <w:style w:type="table" w:styleId="809">
     <w:name w:val="Grid Table 5 Dark - Accent 2"/>
-    <w:basedOn w:val="763"/>
+    <w:basedOn w:val="771"/>
     <w:uiPriority w:val="99"/>
     <w:pPr>
       <w:pBdr/>
@@ -27879,9 +28436,9 @@
       </w:tcPr>
     </w:tblStylePr>
   </w:style>
-  <w:style w:type="table" w:styleId="802">
+  <w:style w:type="table" w:styleId="810">
     <w:name w:val="Grid Table 5 Dark - Accent 3"/>
-    <w:basedOn w:val="763"/>
+    <w:basedOn w:val="771"/>
     <w:uiPriority w:val="99"/>
     <w:pPr>
       <w:pBdr/>
@@ -28107,9 +28664,9 @@
       </w:tcPr>
     </w:tblStylePr>
   </w:style>
-  <w:style w:type="table" w:styleId="803">
+  <w:style w:type="table" w:styleId="811">
     <w:name w:val="Grid Table 5 Dark- Accent 4"/>
-    <w:basedOn w:val="763"/>
+    <w:basedOn w:val="771"/>
     <w:uiPriority w:val="99"/>
     <w:pPr>
       <w:pBdr/>
@@ -28335,9 +28892,9 @@
       </w:tcPr>
     </w:tblStylePr>
   </w:style>
-  <w:style w:type="table" w:styleId="804">
+  <w:style w:type="table" w:styleId="812">
     <w:name w:val="Grid Table 5 Dark - Accent 5"/>
-    <w:basedOn w:val="763"/>
+    <w:basedOn w:val="771"/>
     <w:uiPriority w:val="99"/>
     <w:pPr>
       <w:pBdr/>
@@ -28563,9 +29120,9 @@
       </w:tcPr>
     </w:tblStylePr>
   </w:style>
-  <w:style w:type="table" w:styleId="805">
+  <w:style w:type="table" w:styleId="813">
     <w:name w:val="Grid Table 5 Dark - Accent 6"/>
-    <w:basedOn w:val="763"/>
+    <w:basedOn w:val="771"/>
     <w:uiPriority w:val="99"/>
     <w:pPr>
       <w:pBdr/>
@@ -28791,9 +29348,9 @@
       </w:tcPr>
     </w:tblStylePr>
   </w:style>
-  <w:style w:type="table" w:styleId="806">
+  <w:style w:type="table" w:styleId="814">
     <w:name w:val="Grid Table 6 Colorful"/>
-    <w:basedOn w:val="763"/>
+    <w:basedOn w:val="771"/>
     <w:uiPriority w:val="99"/>
     <w:pPr>
       <w:pBdr/>
@@ -29021,9 +29578,9 @@
       </w:tcPr>
     </w:tblStylePr>
   </w:style>
-  <w:style w:type="table" w:styleId="807">
+  <w:style w:type="table" w:styleId="815">
     <w:name w:val="Grid Table 6 Colorful - Accent 1"/>
-    <w:basedOn w:val="763"/>
+    <w:basedOn w:val="771"/>
     <w:uiPriority w:val="99"/>
     <w:pPr>
       <w:pBdr/>
@@ -29251,9 +29808,9 @@
       </w:tcPr>
     </w:tblStylePr>
   </w:style>
-  <w:style w:type="table" w:styleId="808">
+  <w:style w:type="table" w:styleId="816">
     <w:name w:val="Grid Table 6 Colorful - Accent 2"/>
-    <w:basedOn w:val="763"/>
+    <w:basedOn w:val="771"/>
     <w:uiPriority w:val="99"/>
     <w:pPr>
       <w:pBdr/>
@@ -29481,9 +30038,9 @@
       </w:tcPr>
     </w:tblStylePr>
   </w:style>
-  <w:style w:type="table" w:styleId="809">
+  <w:style w:type="table" w:styleId="817">
     <w:name w:val="Grid Table 6 Colorful - Accent 3"/>
-    <w:basedOn w:val="763"/>
+    <w:basedOn w:val="771"/>
     <w:uiPriority w:val="99"/>
     <w:pPr>
       <w:pBdr/>
@@ -29711,9 +30268,9 @@
       </w:tcPr>
     </w:tblStylePr>
   </w:style>
-  <w:style w:type="table" w:styleId="810">
+  <w:style w:type="table" w:styleId="818">
     <w:name w:val="Grid Table 6 Colorful - Accent 4"/>
-    <w:basedOn w:val="763"/>
+    <w:basedOn w:val="771"/>
     <w:uiPriority w:val="99"/>
     <w:pPr>
       <w:pBdr/>
@@ -29941,9 +30498,9 @@
       </w:tcPr>
     </w:tblStylePr>
   </w:style>
-  <w:style w:type="table" w:styleId="811">
+  <w:style w:type="table" w:styleId="819">
     <w:name w:val="Grid Table 6 Colorful - Accent 5"/>
-    <w:basedOn w:val="763"/>
+    <w:basedOn w:val="771"/>
     <w:uiPriority w:val="99"/>
     <w:pPr>
       <w:pBdr/>
@@ -30171,9 +30728,9 @@
       </w:tcPr>
     </w:tblStylePr>
   </w:style>
-  <w:style w:type="table" w:styleId="812">
+  <w:style w:type="table" w:styleId="820">
     <w:name w:val="Grid Table 6 Colorful - Accent 6"/>
-    <w:basedOn w:val="763"/>
+    <w:basedOn w:val="771"/>
     <w:uiPriority w:val="99"/>
     <w:pPr>
       <w:pBdr/>
@@ -30401,9 +30958,9 @@
       </w:tcPr>
     </w:tblStylePr>
   </w:style>
-  <w:style w:type="table" w:styleId="813">
+  <w:style w:type="table" w:styleId="821">
     <w:name w:val="Grid Table 7 Colorful"/>
-    <w:basedOn w:val="763"/>
+    <w:basedOn w:val="771"/>
     <w:uiPriority w:val="99"/>
     <w:pPr>
       <w:pBdr/>
@@ -30655,9 +31212,9 @@
       </w:tcPr>
     </w:tblStylePr>
   </w:style>
-  <w:style w:type="table" w:styleId="814">
+  <w:style w:type="table" w:styleId="822">
     <w:name w:val="Grid Table 7 Colorful - Accent 1"/>
-    <w:basedOn w:val="763"/>
+    <w:basedOn w:val="771"/>
     <w:uiPriority w:val="99"/>
     <w:pPr>
       <w:pBdr/>
@@ -30909,9 +31466,9 @@
       </w:tcPr>
     </w:tblStylePr>
   </w:style>
-  <w:style w:type="table" w:styleId="815">
+  <w:style w:type="table" w:styleId="823">
     <w:name w:val="Grid Table 7 Colorful - Accent 2"/>
-    <w:basedOn w:val="763"/>
+    <w:basedOn w:val="771"/>
     <w:uiPriority w:val="99"/>
     <w:pPr>
       <w:pBdr/>
@@ -31163,9 +31720,9 @@
       </w:tcPr>
     </w:tblStylePr>
   </w:style>
-  <w:style w:type="table" w:styleId="816">
+  <w:style w:type="table" w:styleId="824">
     <w:name w:val="Grid Table 7 Colorful - Accent 3"/>
-    <w:basedOn w:val="763"/>
+    <w:basedOn w:val="771"/>
     <w:uiPriority w:val="99"/>
     <w:pPr>
       <w:pBdr/>
@@ -31417,9 +31974,9 @@
       </w:tcPr>
     </w:tblStylePr>
   </w:style>
-  <w:style w:type="table" w:styleId="817">
+  <w:style w:type="table" w:styleId="825">
     <w:name w:val="Grid Table 7 Colorful - Accent 4"/>
-    <w:basedOn w:val="763"/>
+    <w:basedOn w:val="771"/>
     <w:uiPriority w:val="99"/>
     <w:pPr>
       <w:pBdr/>
@@ -31671,9 +32228,9 @@
       </w:tcPr>
     </w:tblStylePr>
   </w:style>
-  <w:style w:type="table" w:styleId="818">
+  <w:style w:type="table" w:styleId="826">
     <w:name w:val="Grid Table 7 Colorful - Accent 5"/>
-    <w:basedOn w:val="763"/>
+    <w:basedOn w:val="771"/>
     <w:uiPriority w:val="99"/>
     <w:pPr>
       <w:pBdr/>
@@ -31925,9 +32482,9 @@
       </w:tcPr>
     </w:tblStylePr>
   </w:style>
-  <w:style w:type="table" w:styleId="819">
+  <w:style w:type="table" w:styleId="827">
     <w:name w:val="Grid Table 7 Colorful - Accent 6"/>
-    <w:basedOn w:val="763"/>
+    <w:basedOn w:val="771"/>
     <w:uiPriority w:val="99"/>
     <w:pPr>
       <w:pBdr/>
@@ -32179,9 +32736,9 @@
       </w:tcPr>
     </w:tblStylePr>
   </w:style>
-  <w:style w:type="table" w:styleId="820">
+  <w:style w:type="table" w:styleId="828">
     <w:name w:val="List Table 1 Light"/>
-    <w:basedOn w:val="763"/>
+    <w:basedOn w:val="771"/>
     <w:uiPriority w:val="99"/>
     <w:pPr>
       <w:pBdr/>
@@ -32395,9 +32952,9 @@
       </w:tcPr>
     </w:tblStylePr>
   </w:style>
-  <w:style w:type="table" w:styleId="821">
+  <w:style w:type="table" w:styleId="829">
     <w:name w:val="List Table 1 Light - Accent 1"/>
-    <w:basedOn w:val="763"/>
+    <w:basedOn w:val="771"/>
     <w:uiPriority w:val="99"/>
     <w:pPr>
       <w:pBdr/>
@@ -32611,9 +33168,9 @@
       </w:tcPr>
     </w:tblStylePr>
   </w:style>
-  <w:style w:type="table" w:styleId="822">
+  <w:style w:type="table" w:styleId="830">
     <w:name w:val="List Table 1 Light - Accent 2"/>
-    <w:basedOn w:val="763"/>
+    <w:basedOn w:val="771"/>
     <w:uiPriority w:val="99"/>
     <w:pPr>
       <w:pBdr/>
@@ -32827,9 +33384,9 @@
       </w:tcPr>
     </w:tblStylePr>
   </w:style>
-  <w:style w:type="table" w:styleId="823">
+  <w:style w:type="table" w:styleId="831">
     <w:name w:val="List Table 1 Light - Accent 3"/>
-    <w:basedOn w:val="763"/>
+    <w:basedOn w:val="771"/>
     <w:uiPriority w:val="99"/>
     <w:pPr>
       <w:pBdr/>
@@ -33043,9 +33600,9 @@
       </w:tcPr>
     </w:tblStylePr>
   </w:style>
-  <w:style w:type="table" w:styleId="824">
+  <w:style w:type="table" w:styleId="832">
     <w:name w:val="List Table 1 Light - Accent 4"/>
-    <w:basedOn w:val="763"/>
+    <w:basedOn w:val="771"/>
     <w:uiPriority w:val="99"/>
     <w:pPr>
       <w:pBdr/>
@@ -33259,9 +33816,9 @@
       </w:tcPr>
     </w:tblStylePr>
   </w:style>
-  <w:style w:type="table" w:styleId="825">
+  <w:style w:type="table" w:styleId="833">
     <w:name w:val="List Table 1 Light - Accent 5"/>
-    <w:basedOn w:val="763"/>
+    <w:basedOn w:val="771"/>
     <w:uiPriority w:val="99"/>
     <w:pPr>
       <w:pBdr/>
@@ -33475,9 +34032,9 @@
       </w:tcPr>
     </w:tblStylePr>
   </w:style>
-  <w:style w:type="table" w:styleId="826">
+  <w:style w:type="table" w:styleId="834">
     <w:name w:val="List Table 1 Light - Accent 6"/>
-    <w:basedOn w:val="763"/>
+    <w:basedOn w:val="771"/>
     <w:uiPriority w:val="99"/>
     <w:pPr>
       <w:pBdr/>
@@ -33691,9 +34248,9 @@
       </w:tcPr>
     </w:tblStylePr>
   </w:style>
-  <w:style w:type="table" w:styleId="827">
+  <w:style w:type="table" w:styleId="835">
     <w:name w:val="List Table 2"/>
-    <w:basedOn w:val="763"/>
+    <w:basedOn w:val="771"/>
     <w:uiPriority w:val="99"/>
     <w:pPr>
       <w:pBdr/>
@@ -33929,9 +34486,9 @@
       </w:tcPr>
     </w:tblStylePr>
   </w:style>
-  <w:style w:type="table" w:styleId="828">
+  <w:style w:type="table" w:styleId="836">
     <w:name w:val="List Table 2 - Accent 1"/>
-    <w:basedOn w:val="763"/>
+    <w:basedOn w:val="771"/>
     <w:uiPriority w:val="99"/>
     <w:pPr>
       <w:pBdr/>
@@ -34167,9 +34724,9 @@
       </w:tcPr>
     </w:tblStylePr>
   </w:style>
-  <w:style w:type="table" w:styleId="829">
+  <w:style w:type="table" w:styleId="837">
     <w:name w:val="List Table 2 - Accent 2"/>
-    <w:basedOn w:val="763"/>
+    <w:basedOn w:val="771"/>
     <w:uiPriority w:val="99"/>
     <w:pPr>
       <w:pBdr/>
@@ -34405,9 +34962,9 @@
       </w:tcPr>
     </w:tblStylePr>
   </w:style>
-  <w:style w:type="table" w:styleId="830">
+  <w:style w:type="table" w:styleId="838">
     <w:name w:val="List Table 2 - Accent 3"/>
-    <w:basedOn w:val="763"/>
+    <w:basedOn w:val="771"/>
     <w:uiPriority w:val="99"/>
     <w:pPr>
       <w:pBdr/>
@@ -34643,9 +35200,9 @@
       </w:tcPr>
     </w:tblStylePr>
   </w:style>
-  <w:style w:type="table" w:styleId="831">
+  <w:style w:type="table" w:styleId="839">
     <w:name w:val="List Table 2 - Accent 4"/>
-    <w:basedOn w:val="763"/>
+    <w:basedOn w:val="771"/>
     <w:uiPriority w:val="99"/>
     <w:pPr>
       <w:pBdr/>
@@ -34881,9 +35438,9 @@
       </w:tcPr>
     </w:tblStylePr>
   </w:style>
-  <w:style w:type="table" w:styleId="832">
+  <w:style w:type="table" w:styleId="840">
     <w:name w:val="List Table 2 - Accent 5"/>
-    <w:basedOn w:val="763"/>
+    <w:basedOn w:val="771"/>
     <w:uiPriority w:val="99"/>
     <w:pPr>
       <w:pBdr/>
@@ -35119,9 +35676,9 @@
       </w:tcPr>
     </w:tblStylePr>
   </w:style>
-  <w:style w:type="table" w:styleId="833">
+  <w:style w:type="table" w:styleId="841">
     <w:name w:val="List Table 2 - Accent 6"/>
-    <w:basedOn w:val="763"/>
+    <w:basedOn w:val="771"/>
     <w:uiPriority w:val="99"/>
     <w:pPr>
       <w:pBdr/>
@@ -35357,9 +35914,9 @@
       </w:tcPr>
     </w:tblStylePr>
   </w:style>
-  <w:style w:type="table" w:styleId="834">
+  <w:style w:type="table" w:styleId="842">
     <w:name w:val="List Table 3"/>
-    <w:basedOn w:val="763"/>
+    <w:basedOn w:val="771"/>
     <w:uiPriority w:val="99"/>
     <w:pPr>
       <w:pBdr/>
@@ -35585,9 +36142,9 @@
       </w:tcPr>
     </w:tblStylePr>
   </w:style>
-  <w:style w:type="table" w:styleId="835">
+  <w:style w:type="table" w:styleId="843">
     <w:name w:val="List Table 3 - Accent 1"/>
-    <w:basedOn w:val="763"/>
+    <w:basedOn w:val="771"/>
     <w:uiPriority w:val="99"/>
     <w:pPr>
       <w:pBdr/>
@@ -35813,9 +36370,9 @@
       </w:tcPr>
     </w:tblStylePr>
   </w:style>
-  <w:style w:type="table" w:styleId="836">
+  <w:style w:type="table" w:styleId="844">
     <w:name w:val="List Table 3 - Accent 2"/>
-    <w:basedOn w:val="763"/>
+    <w:basedOn w:val="771"/>
     <w:uiPriority w:val="99"/>
     <w:pPr>
       <w:pBdr/>
@@ -36041,9 +36598,9 @@
       </w:tcPr>
     </w:tblStylePr>
   </w:style>
-  <w:style w:type="table" w:styleId="837">
+  <w:style w:type="table" w:styleId="845">
     <w:name w:val="List Table 3 - Accent 3"/>
-    <w:basedOn w:val="763"/>
+    <w:basedOn w:val="771"/>
     <w:uiPriority w:val="99"/>
     <w:pPr>
       <w:pBdr/>
@@ -36269,9 +36826,9 @@
       </w:tcPr>
     </w:tblStylePr>
   </w:style>
-  <w:style w:type="table" w:styleId="838">
+  <w:style w:type="table" w:styleId="846">
     <w:name w:val="List Table 3 - Accent 4"/>
-    <w:basedOn w:val="763"/>
+    <w:basedOn w:val="771"/>
     <w:uiPriority w:val="99"/>
     <w:pPr>
       <w:pBdr/>
@@ -36497,9 +37054,9 @@
       </w:tcPr>
     </w:tblStylePr>
   </w:style>
-  <w:style w:type="table" w:styleId="839">
+  <w:style w:type="table" w:styleId="847">
     <w:name w:val="List Table 3 - Accent 5"/>
-    <w:basedOn w:val="763"/>
+    <w:basedOn w:val="771"/>
     <w:uiPriority w:val="99"/>
     <w:pPr>
       <w:pBdr/>
@@ -36725,9 +37282,9 @@
       </w:tcPr>
     </w:tblStylePr>
   </w:style>
-  <w:style w:type="table" w:styleId="840">
+  <w:style w:type="table" w:styleId="848">
     <w:name w:val="List Table 3 - Accent 6"/>
-    <w:basedOn w:val="763"/>
+    <w:basedOn w:val="771"/>
     <w:uiPriority w:val="99"/>
     <w:pPr>
       <w:pBdr/>
@@ -36953,9 +37510,9 @@
       </w:tcPr>
     </w:tblStylePr>
   </w:style>
-  <w:style w:type="table" w:styleId="841">
+  <w:style w:type="table" w:styleId="849">
     <w:name w:val="List Table 4"/>
-    <w:basedOn w:val="763"/>
+    <w:basedOn w:val="771"/>
     <w:uiPriority w:val="99"/>
     <w:pPr>
       <w:pBdr/>
@@ -37178,9 +37735,9 @@
       </w:tcPr>
     </w:tblStylePr>
   </w:style>
-  <w:style w:type="table" w:styleId="842">
+  <w:style w:type="table" w:styleId="850">
     <w:name w:val="List Table 4 - Accent 1"/>
-    <w:basedOn w:val="763"/>
+    <w:basedOn w:val="771"/>
     <w:uiPriority w:val="99"/>
     <w:pPr>
       <w:pBdr/>
@@ -37403,9 +37960,9 @@
       </w:tcPr>
     </w:tblStylePr>
   </w:style>
-  <w:style w:type="table" w:styleId="843">
+  <w:style w:type="table" w:styleId="851">
     <w:name w:val="List Table 4 - Accent 2"/>
-    <w:basedOn w:val="763"/>
+    <w:basedOn w:val="771"/>
     <w:uiPriority w:val="99"/>
     <w:pPr>
       <w:pBdr/>
@@ -37628,9 +38185,9 @@
       </w:tcPr>
     </w:tblStylePr>
   </w:style>
-  <w:style w:type="table" w:styleId="844">
+  <w:style w:type="table" w:styleId="852">
     <w:name w:val="List Table 4 - Accent 3"/>
-    <w:basedOn w:val="763"/>
+    <w:basedOn w:val="771"/>
     <w:uiPriority w:val="99"/>
     <w:pPr>
       <w:pBdr/>
@@ -37853,9 +38410,9 @@
       </w:tcPr>
     </w:tblStylePr>
   </w:style>
-  <w:style w:type="table" w:styleId="845">
+  <w:style w:type="table" w:styleId="853">
     <w:name w:val="List Table 4 - Accent 4"/>
-    <w:basedOn w:val="763"/>
+    <w:basedOn w:val="771"/>
     <w:uiPriority w:val="99"/>
     <w:pPr>
       <w:pBdr/>
@@ -38078,9 +38635,9 @@
       </w:tcPr>
     </w:tblStylePr>
   </w:style>
-  <w:style w:type="table" w:styleId="846">
+  <w:style w:type="table" w:styleId="854">
     <w:name w:val="List Table 4 - Accent 5"/>
-    <w:basedOn w:val="763"/>
+    <w:basedOn w:val="771"/>
     <w:uiPriority w:val="99"/>
     <w:pPr>
       <w:pBdr/>
@@ -38303,9 +38860,9 @@
       </w:tcPr>
     </w:tblStylePr>
   </w:style>
-  <w:style w:type="table" w:styleId="847">
+  <w:style w:type="table" w:styleId="855">
     <w:name w:val="List Table 4 - Accent 6"/>
-    <w:basedOn w:val="763"/>
+    <w:basedOn w:val="771"/>
     <w:uiPriority w:val="99"/>
     <w:pPr>
       <w:pBdr/>
@@ -38528,9 +39085,9 @@
       </w:tcPr>
     </w:tblStylePr>
   </w:style>
-  <w:style w:type="table" w:styleId="848">
+  <w:style w:type="table" w:styleId="856">
     <w:name w:val="List Table 5 Dark"/>
-    <w:basedOn w:val="763"/>
+    <w:basedOn w:val="771"/>
     <w:uiPriority w:val="99"/>
     <w:pPr>
       <w:pBdr/>
@@ -38770,9 +39327,9 @@
       </w:tcPr>
     </w:tblStylePr>
   </w:style>
-  <w:style w:type="table" w:styleId="849">
+  <w:style w:type="table" w:styleId="857">
     <w:name w:val="List Table 5 Dark - Accent 1"/>
-    <w:basedOn w:val="763"/>
+    <w:basedOn w:val="771"/>
     <w:uiPriority w:val="99"/>
     <w:pPr>
       <w:pBdr/>
@@ -39012,9 +39569,9 @@
       </w:tcPr>
     </w:tblStylePr>
   </w:style>
-  <w:style w:type="table" w:styleId="850">
+  <w:style w:type="table" w:styleId="858">
     <w:name w:val="List Table 5 Dark - Accent 2"/>
-    <w:basedOn w:val="763"/>
+    <w:basedOn w:val="771"/>
     <w:uiPriority w:val="99"/>
     <w:pPr>
       <w:pBdr/>
@@ -39254,9 +39811,9 @@
       </w:tcPr>
     </w:tblStylePr>
   </w:style>
-  <w:style w:type="table" w:styleId="851">
+  <w:style w:type="table" w:styleId="859">
     <w:name w:val="List Table 5 Dark - Accent 3"/>
-    <w:basedOn w:val="763"/>
+    <w:basedOn w:val="771"/>
     <w:uiPriority w:val="99"/>
     <w:pPr>
       <w:pBdr/>
@@ -39496,9 +40053,9 @@
       </w:tcPr>
     </w:tblStylePr>
   </w:style>
-  <w:style w:type="table" w:styleId="852">
+  <w:style w:type="table" w:styleId="860">
     <w:name w:val="List Table 5 Dark - Accent 4"/>
-    <w:basedOn w:val="763"/>
+    <w:basedOn w:val="771"/>
     <w:uiPriority w:val="99"/>
     <w:pPr>
       <w:pBdr/>
@@ -39738,9 +40295,9 @@
       </w:tcPr>
     </w:tblStylePr>
   </w:style>
-  <w:style w:type="table" w:styleId="853">
+  <w:style w:type="table" w:styleId="861">
     <w:name w:val="List Table 5 Dark - Accent 5"/>
-    <w:basedOn w:val="763"/>
+    <w:basedOn w:val="771"/>
     <w:uiPriority w:val="99"/>
     <w:pPr>
       <w:pBdr/>
@@ -39980,9 +40537,9 @@
       </w:tcPr>
     </w:tblStylePr>
   </w:style>
-  <w:style w:type="table" w:styleId="854">
+  <w:style w:type="table" w:styleId="862">
     <w:name w:val="List Table 5 Dark - Accent 6"/>
-    <w:basedOn w:val="763"/>
+    <w:basedOn w:val="771"/>
     <w:uiPriority w:val="99"/>
     <w:pPr>
       <w:pBdr/>
@@ -40222,9 +40779,9 @@
       </w:tcPr>
     </w:tblStylePr>
   </w:style>
-  <w:style w:type="table" w:styleId="855">
+  <w:style w:type="table" w:styleId="863">
     <w:name w:val="List Table 6 Colorful"/>
-    <w:basedOn w:val="763"/>
+    <w:basedOn w:val="771"/>
     <w:uiPriority w:val="99"/>
     <w:pPr>
       <w:pBdr/>
@@ -40445,9 +41002,9 @@
       </w:tcPr>
     </w:tblStylePr>
   </w:style>
-  <w:style w:type="table" w:styleId="856">
+  <w:style w:type="table" w:styleId="864">
     <w:name w:val="List Table 6 Colorful - Accent 1"/>
-    <w:basedOn w:val="763"/>
+    <w:basedOn w:val="771"/>
     <w:uiPriority w:val="99"/>
     <w:pPr>
       <w:pBdr/>
@@ -40668,9 +41225,9 @@
       </w:tcPr>
     </w:tblStylePr>
   </w:style>
-  <w:style w:type="table" w:styleId="857">
+  <w:style w:type="table" w:styleId="865">
     <w:name w:val="List Table 6 Colorful - Accent 2"/>
-    <w:basedOn w:val="763"/>
+    <w:basedOn w:val="771"/>
     <w:uiPriority w:val="99"/>
     <w:pPr>
       <w:pBdr/>
@@ -40891,9 +41448,9 @@
       </w:tcPr>
     </w:tblStylePr>
   </w:style>
-  <w:style w:type="table" w:styleId="858">
+  <w:style w:type="table" w:styleId="866">
     <w:name w:val="List Table 6 Colorful - Accent 3"/>
-    <w:basedOn w:val="763"/>
+    <w:basedOn w:val="771"/>
     <w:uiPriority w:val="99"/>
     <w:pPr>
       <w:pBdr/>
@@ -41114,9 +41671,9 @@
       </w:tcPr>
     </w:tblStylePr>
   </w:style>
-  <w:style w:type="table" w:styleId="859">
+  <w:style w:type="table" w:styleId="867">
     <w:name w:val="List Table 6 Colorful - Accent 4"/>
-    <w:basedOn w:val="763"/>
+    <w:basedOn w:val="771"/>
     <w:uiPriority w:val="99"/>
     <w:pPr>
       <w:pBdr/>
@@ -41337,9 +41894,9 @@
       </w:tcPr>
     </w:tblStylePr>
   </w:style>
-  <w:style w:type="table" w:styleId="860">
+  <w:style w:type="table" w:styleId="868">
     <w:name w:val="List Table 6 Colorful - Accent 5"/>
-    <w:basedOn w:val="763"/>
+    <w:basedOn w:val="771"/>
     <w:uiPriority w:val="99"/>
     <w:pPr>
       <w:pBdr/>
@@ -41560,9 +42117,9 @@
       </w:tcPr>
     </w:tblStylePr>
   </w:style>
-  <w:style w:type="table" w:styleId="861">
+  <w:style w:type="table" w:styleId="869">
     <w:name w:val="List Table 6 Colorful - Accent 6"/>
-    <w:basedOn w:val="763"/>
+    <w:basedOn w:val="771"/>
     <w:uiPriority w:val="99"/>
     <w:pPr>
       <w:pBdr/>
@@ -41783,9 +42340,9 @@
       </w:tcPr>
     </w:tblStylePr>
   </w:style>
-  <w:style w:type="table" w:styleId="862">
+  <w:style w:type="table" w:styleId="870">
     <w:name w:val="List Table 7 Colorful"/>
-    <w:basedOn w:val="763"/>
+    <w:basedOn w:val="771"/>
     <w:uiPriority w:val="99"/>
     <w:pPr>
       <w:pBdr/>
@@ -42039,9 +42596,9 @@
       </w:tcPr>
     </w:tblStylePr>
   </w:style>
-  <w:style w:type="table" w:styleId="863">
+  <w:style w:type="table" w:styleId="871">
     <w:name w:val="List Table 7 Colorful - Accent 1"/>
-    <w:basedOn w:val="763"/>
+    <w:basedOn w:val="771"/>
     <w:uiPriority w:val="99"/>
     <w:pPr>
       <w:pBdr/>
@@ -42295,9 +42852,9 @@
       </w:tcPr>
     </w:tblStylePr>
   </w:style>
-  <w:style w:type="table" w:styleId="864">
+  <w:style w:type="table" w:styleId="872">
     <w:name w:val="List Table 7 Colorful - Accent 2"/>
-    <w:basedOn w:val="763"/>
+    <w:basedOn w:val="771"/>
     <w:uiPriority w:val="99"/>
     <w:pPr>
       <w:pBdr/>
@@ -42551,9 +43108,9 @@
       </w:tcPr>
     </w:tblStylePr>
   </w:style>
-  <w:style w:type="table" w:styleId="865">
+  <w:style w:type="table" w:styleId="873">
     <w:name w:val="List Table 7 Colorful - Accent 3"/>
-    <w:basedOn w:val="763"/>
+    <w:basedOn w:val="771"/>
     <w:uiPriority w:val="99"/>
     <w:pPr>
       <w:pBdr/>
@@ -42807,9 +43364,9 @@
       </w:tcPr>
     </w:tblStylePr>
   </w:style>
-  <w:style w:type="table" w:styleId="866">
+  <w:style w:type="table" w:styleId="874">
     <w:name w:val="List Table 7 Colorful - Accent 4"/>
-    <w:basedOn w:val="763"/>
+    <w:basedOn w:val="771"/>
     <w:uiPriority w:val="99"/>
     <w:pPr>
       <w:pBdr/>
@@ -43063,9 +43620,9 @@
       </w:tcPr>
     </w:tblStylePr>
   </w:style>
-  <w:style w:type="table" w:styleId="867">
+  <w:style w:type="table" w:styleId="875">
     <w:name w:val="List Table 7 Colorful - Accent 5"/>
-    <w:basedOn w:val="763"/>
+    <w:basedOn w:val="771"/>
     <w:uiPriority w:val="99"/>
     <w:pPr>
       <w:pBdr/>
@@ -43319,9 +43876,9 @@
       </w:tcPr>
     </w:tblStylePr>
   </w:style>
-  <w:style w:type="table" w:styleId="868">
+  <w:style w:type="table" w:styleId="876">
     <w:name w:val="List Table 7 Colorful - Accent 6"/>
-    <w:basedOn w:val="763"/>
+    <w:basedOn w:val="771"/>
     <w:uiPriority w:val="99"/>
     <w:pPr>
       <w:pBdr/>
@@ -43575,9 +44132,9 @@
       </w:tcPr>
     </w:tblStylePr>
   </w:style>
-  <w:style w:type="table" w:styleId="869">
+  <w:style w:type="table" w:styleId="877">
     <w:name w:val="Lined - Accent"/>
-    <w:basedOn w:val="763"/>
+    <w:basedOn w:val="771"/>
     <w:uiPriority w:val="99"/>
     <w:pPr>
       <w:pBdr/>
@@ -43812,9 +44369,9 @@
       </w:tcPr>
     </w:tblStylePr>
   </w:style>
-  <w:style w:type="table" w:styleId="870">
+  <w:style w:type="table" w:styleId="878">
     <w:name w:val="Lined - Accent 1"/>
-    <w:basedOn w:val="763"/>
+    <w:basedOn w:val="771"/>
     <w:uiPriority w:val="99"/>
     <w:pPr>
       <w:pBdr/>
@@ -44049,9 +44606,9 @@
       </w:tcPr>
     </w:tblStylePr>
   </w:style>
-  <w:style w:type="table" w:styleId="871">
+  <w:style w:type="table" w:styleId="879">
     <w:name w:val="Lined - Accent 2"/>
-    <w:basedOn w:val="763"/>
+    <w:basedOn w:val="771"/>
     <w:uiPriority w:val="99"/>
     <w:pPr>
       <w:pBdr/>
@@ -44286,9 +44843,9 @@
       </w:tcPr>
     </w:tblStylePr>
   </w:style>
-  <w:style w:type="table" w:styleId="872">
+  <w:style w:type="table" w:styleId="880">
     <w:name w:val="Lined - Accent 3"/>
-    <w:basedOn w:val="763"/>
+    <w:basedOn w:val="771"/>
     <w:uiPriority w:val="99"/>
     <w:pPr>
       <w:pBdr/>
@@ -44523,9 +45080,9 @@
       </w:tcPr>
     </w:tblStylePr>
   </w:style>
-  <w:style w:type="table" w:styleId="873">
+  <w:style w:type="table" w:styleId="881">
     <w:name w:val="Lined - Accent 4"/>
-    <w:basedOn w:val="763"/>
+    <w:basedOn w:val="771"/>
     <w:uiPriority w:val="99"/>
     <w:pPr>
       <w:pBdr/>
@@ -44760,9 +45317,9 @@
       </w:tcPr>
     </w:tblStylePr>
   </w:style>
-  <w:style w:type="table" w:styleId="874">
+  <w:style w:type="table" w:styleId="882">
     <w:name w:val="Lined - Accent 5"/>
-    <w:basedOn w:val="763"/>
+    <w:basedOn w:val="771"/>
     <w:uiPriority w:val="99"/>
     <w:pPr>
       <w:pBdr/>
@@ -44997,9 +45554,9 @@
       </w:tcPr>
     </w:tblStylePr>
   </w:style>
-  <w:style w:type="table" w:styleId="875">
+  <w:style w:type="table" w:styleId="883">
     <w:name w:val="Lined - Accent 6"/>
-    <w:basedOn w:val="763"/>
+    <w:basedOn w:val="771"/>
     <w:uiPriority w:val="99"/>
     <w:pPr>
       <w:pBdr/>
@@ -45234,9 +45791,9 @@
       </w:tcPr>
     </w:tblStylePr>
   </w:style>
-  <w:style w:type="table" w:styleId="876">
+  <w:style w:type="table" w:styleId="884">
     <w:name w:val="Bordered &amp; Lined - Accent"/>
-    <w:basedOn w:val="763"/>
+    <w:basedOn w:val="771"/>
     <w:uiPriority w:val="99"/>
     <w:pPr>
       <w:pBdr/>
@@ -45478,9 +46035,9 @@
       </w:tcPr>
     </w:tblStylePr>
   </w:style>
-  <w:style w:type="table" w:styleId="877">
+  <w:style w:type="table" w:styleId="885">
     <w:name w:val="Bordered &amp; Lined - Accent 1"/>
-    <w:basedOn w:val="763"/>
+    <w:basedOn w:val="771"/>
     <w:uiPriority w:val="99"/>
     <w:pPr>
       <w:pBdr/>
@@ -45722,9 +46279,9 @@
       </w:tcPr>
     </w:tblStylePr>
   </w:style>
-  <w:style w:type="table" w:styleId="878">
+  <w:style w:type="table" w:styleId="886">
     <w:name w:val="Bordered &amp; Lined - Accent 2"/>
-    <w:basedOn w:val="763"/>
+    <w:basedOn w:val="771"/>
     <w:uiPriority w:val="99"/>
     <w:pPr>
       <w:pBdr/>
@@ -45966,9 +46523,9 @@
       </w:tcPr>
     </w:tblStylePr>
   </w:style>
-  <w:style w:type="table" w:styleId="879">
+  <w:style w:type="table" w:styleId="887">
     <w:name w:val="Bordered &amp; Lined - Accent 3"/>
-    <w:basedOn w:val="763"/>
+    <w:basedOn w:val="771"/>
     <w:uiPriority w:val="99"/>
     <w:pPr>
       <w:pBdr/>
@@ -46210,9 +46767,9 @@
       </w:tcPr>
     </w:tblStylePr>
   </w:style>
-  <w:style w:type="table" w:styleId="880">
+  <w:style w:type="table" w:styleId="888">
     <w:name w:val="Bordered &amp; Lined - Accent 4"/>
-    <w:basedOn w:val="763"/>
+    <w:basedOn w:val="771"/>
     <w:uiPriority w:val="99"/>
     <w:pPr>
       <w:pBdr/>
@@ -46454,9 +47011,9 @@
       </w:tcPr>
     </w:tblStylePr>
   </w:style>
-  <w:style w:type="table" w:styleId="881">
+  <w:style w:type="table" w:styleId="889">
     <w:name w:val="Bordered &amp; Lined - Accent 5"/>
-    <w:basedOn w:val="763"/>
+    <w:basedOn w:val="771"/>
     <w:uiPriority w:val="99"/>
     <w:pPr>
       <w:pBdr/>
@@ -46698,9 +47255,9 @@
       </w:tcPr>
     </w:tblStylePr>
   </w:style>
-  <w:style w:type="table" w:styleId="882">
+  <w:style w:type="table" w:styleId="890">
     <w:name w:val="Bordered &amp; Lined - Accent 6"/>
-    <w:basedOn w:val="763"/>
+    <w:basedOn w:val="771"/>
     <w:uiPriority w:val="99"/>
     <w:pPr>
       <w:pBdr/>
@@ -46942,9 +47499,9 @@
       </w:tcPr>
     </w:tblStylePr>
   </w:style>
-  <w:style w:type="table" w:styleId="883">
+  <w:style w:type="table" w:styleId="891">
     <w:name w:val="Bordered"/>
-    <w:basedOn w:val="763"/>
+    <w:basedOn w:val="771"/>
     <w:uiPriority w:val="99"/>
     <w:pPr>
       <w:pBdr/>
@@ -47173,9 +47730,9 @@
       </w:tcPr>
     </w:tblStylePr>
   </w:style>
-  <w:style w:type="table" w:styleId="884">
+  <w:style w:type="table" w:styleId="892">
     <w:name w:val="Bordered - Accent 1"/>
-    <w:basedOn w:val="763"/>
+    <w:basedOn w:val="771"/>
     <w:uiPriority w:val="99"/>
     <w:pPr>
       <w:pBdr/>
@@ -47404,9 +47961,9 @@
       </w:tcPr>
     </w:tblStylePr>
   </w:style>
-  <w:style w:type="table" w:styleId="885">
+  <w:style w:type="table" w:styleId="893">
     <w:name w:val="Bordered - Accent 2"/>
-    <w:basedOn w:val="763"/>
+    <w:basedOn w:val="771"/>
     <w:uiPriority w:val="99"/>
     <w:pPr>
       <w:pBdr/>
@@ -47635,9 +48192,9 @@
       </w:tcPr>
     </w:tblStylePr>
   </w:style>
-  <w:style w:type="table" w:styleId="886">
+  <w:style w:type="table" w:styleId="894">
     <w:name w:val="Bordered - Accent 3"/>
-    <w:basedOn w:val="763"/>
+    <w:basedOn w:val="771"/>
     <w:uiPriority w:val="99"/>
     <w:pPr>
       <w:pBdr/>
@@ -47866,9 +48423,9 @@
       </w:tcPr>
     </w:tblStylePr>
   </w:style>
-  <w:style w:type="table" w:styleId="887">
+  <w:style w:type="table" w:styleId="895">
     <w:name w:val="Bordered - Accent 4"/>
-    <w:basedOn w:val="763"/>
+    <w:basedOn w:val="771"/>
     <w:uiPriority w:val="99"/>
     <w:pPr>
       <w:pBdr/>
@@ -48097,9 +48654,9 @@
       </w:tcPr>
     </w:tblStylePr>
   </w:style>
-  <w:style w:type="table" w:styleId="888">
+  <w:style w:type="table" w:styleId="896">
     <w:name w:val="Bordered - Accent 5"/>
-    <w:basedOn w:val="763"/>
+    <w:basedOn w:val="771"/>
     <w:uiPriority w:val="99"/>
     <w:pPr>
       <w:pBdr/>
@@ -48328,9 +48885,9 @@
       </w:tcPr>
     </w:tblStylePr>
   </w:style>
-  <w:style w:type="table" w:styleId="889">
+  <w:style w:type="table" w:styleId="897">
     <w:name w:val="Bordered - Accent 6"/>
-    <w:basedOn w:val="763"/>
+    <w:basedOn w:val="771"/>
     <w:uiPriority w:val="99"/>
     <w:pPr>
       <w:pBdr/>
@@ -48559,11 +49116,11 @@
       </w:tcPr>
     </w:tblStylePr>
   </w:style>
-  <w:style w:type="paragraph" w:styleId="890">
+  <w:style w:type="paragraph" w:styleId="898">
     <w:name w:val="Heading 7"/>
-    <w:basedOn w:val="934"/>
-    <w:next w:val="934"/>
-    <w:link w:val="901"/>
+    <w:basedOn w:val="942"/>
+    <w:next w:val="942"/>
+    <w:link w:val="909"/>
     <w:uiPriority w:val="9"/>
     <w:unhideWhenUsed/>
     <w:qFormat/>
@@ -48580,11 +49137,11 @@
       <w:color w:val="595959" w:themeColor="text1" w:themeTint="A6"/>
     </w:rPr>
   </w:style>
-  <w:style w:type="paragraph" w:styleId="891">
+  <w:style w:type="paragraph" w:styleId="899">
     <w:name w:val="Heading 8"/>
-    <w:basedOn w:val="934"/>
-    <w:next w:val="934"/>
-    <w:link w:val="902"/>
+    <w:basedOn w:val="942"/>
+    <w:next w:val="942"/>
+    <w:link w:val="910"/>
     <w:uiPriority w:val="9"/>
     <w:unhideWhenUsed/>
     <w:qFormat/>
@@ -48603,11 +49160,11 @@
       <w:color w:val="272727" w:themeColor="text1" w:themeTint="D8"/>
     </w:rPr>
   </w:style>
-  <w:style w:type="paragraph" w:styleId="892">
+  <w:style w:type="paragraph" w:styleId="900">
     <w:name w:val="Heading 9"/>
-    <w:basedOn w:val="934"/>
-    <w:next w:val="934"/>
-    <w:link w:val="903"/>
+    <w:basedOn w:val="942"/>
+    <w:next w:val="942"/>
+    <w:link w:val="911"/>
     <w:uiPriority w:val="9"/>
     <w:unhideWhenUsed/>
     <w:qFormat/>
@@ -48626,7 +49183,7 @@
       <w:color w:val="272727" w:themeColor="text1" w:themeTint="D8"/>
     </w:rPr>
   </w:style>
-  <w:style w:type="character" w:styleId="893" w:default="1">
+  <w:style w:type="character" w:styleId="901" w:default="1">
     <w:name w:val="Default Paragraph Font"/>
     <w:uiPriority w:val="1"/>
     <w:semiHidden/>
@@ -48637,7 +49194,7 @@
       <w:ind/>
     </w:pPr>
   </w:style>
-  <w:style w:type="numbering" w:styleId="894" w:default="1">
+  <w:style w:type="numbering" w:styleId="902" w:default="1">
     <w:name w:val="No List"/>
     <w:uiPriority w:val="99"/>
     <w:semiHidden/>
@@ -48648,10 +49205,10 @@
       <w:ind/>
     </w:pPr>
   </w:style>
-  <w:style w:type="character" w:styleId="895">
+  <w:style w:type="character" w:styleId="903">
     <w:name w:val="Heading 1 Char"/>
-    <w:basedOn w:val="893"/>
-    <w:link w:val="936"/>
+    <w:basedOn w:val="901"/>
+    <w:link w:val="944"/>
     <w:uiPriority w:val="9"/>
     <w:pPr>
       <w:pBdr/>
@@ -48665,10 +49222,10 @@
       <w:szCs w:val="40"/>
     </w:rPr>
   </w:style>
-  <w:style w:type="character" w:styleId="896">
+  <w:style w:type="character" w:styleId="904">
     <w:name w:val="Heading 2 Char"/>
-    <w:basedOn w:val="893"/>
-    <w:link w:val="937"/>
+    <w:basedOn w:val="901"/>
+    <w:link w:val="945"/>
     <w:uiPriority w:val="9"/>
     <w:pPr>
       <w:pBdr/>
@@ -48682,10 +49239,10 @@
       <w:szCs w:val="32"/>
     </w:rPr>
   </w:style>
-  <w:style w:type="character" w:styleId="897">
+  <w:style w:type="character" w:styleId="905">
     <w:name w:val="Heading 3 Char"/>
-    <w:basedOn w:val="893"/>
-    <w:link w:val="938"/>
+    <w:basedOn w:val="901"/>
+    <w:link w:val="946"/>
     <w:uiPriority w:val="9"/>
     <w:pPr>
       <w:pBdr/>
@@ -48699,10 +49256,10 @@
       <w:szCs w:val="28"/>
     </w:rPr>
   </w:style>
-  <w:style w:type="character" w:styleId="898">
+  <w:style w:type="character" w:styleId="906">
     <w:name w:val="Heading 4 Char"/>
-    <w:basedOn w:val="893"/>
-    <w:link w:val="939"/>
+    <w:basedOn w:val="901"/>
+    <w:link w:val="947"/>
     <w:uiPriority w:val="9"/>
     <w:pPr>
       <w:pBdr/>
@@ -48716,10 +49273,10 @@
       <w:color w:val="0f4761" w:themeColor="accent1" w:themeShade="BF"/>
     </w:rPr>
   </w:style>
-  <w:style w:type="character" w:styleId="899">
+  <w:style w:type="character" w:styleId="907">
     <w:name w:val="Heading 5 Char"/>
-    <w:basedOn w:val="893"/>
-    <w:link w:val="940"/>
+    <w:basedOn w:val="901"/>
+    <w:link w:val="948"/>
     <w:uiPriority w:val="9"/>
     <w:pPr>
       <w:pBdr/>
@@ -48731,10 +49288,10 @@
       <w:color w:val="0f4761" w:themeColor="accent1" w:themeShade="BF"/>
     </w:rPr>
   </w:style>
-  <w:style w:type="character" w:styleId="900">
+  <w:style w:type="character" w:styleId="908">
     <w:name w:val="Heading 6 Char"/>
-    <w:basedOn w:val="893"/>
-    <w:link w:val="941"/>
+    <w:basedOn w:val="901"/>
+    <w:link w:val="949"/>
     <w:uiPriority w:val="9"/>
     <w:pPr>
       <w:pBdr/>
@@ -48748,10 +49305,10 @@
       <w:color w:val="595959" w:themeColor="text1" w:themeTint="A6"/>
     </w:rPr>
   </w:style>
-  <w:style w:type="character" w:styleId="901">
+  <w:style w:type="character" w:styleId="909">
     <w:name w:val="Heading 7 Char"/>
-    <w:basedOn w:val="893"/>
-    <w:link w:val="890"/>
+    <w:basedOn w:val="901"/>
+    <w:link w:val="898"/>
     <w:uiPriority w:val="9"/>
     <w:pPr>
       <w:pBdr/>
@@ -48763,10 +49320,10 @@
       <w:color w:val="595959" w:themeColor="text1" w:themeTint="A6"/>
     </w:rPr>
   </w:style>
-  <w:style w:type="character" w:styleId="902">
+  <w:style w:type="character" w:styleId="910">
     <w:name w:val="Heading 8 Char"/>
-    <w:basedOn w:val="893"/>
-    <w:link w:val="891"/>
+    <w:basedOn w:val="901"/>
+    <w:link w:val="899"/>
     <w:uiPriority w:val="9"/>
     <w:pPr>
       <w:pBdr/>
@@ -48780,10 +49337,10 @@
       <w:color w:val="272727" w:themeColor="text1" w:themeTint="D8"/>
     </w:rPr>
   </w:style>
-  <w:style w:type="character" w:styleId="903">
+  <w:style w:type="character" w:styleId="911">
     <w:name w:val="Heading 9 Char"/>
-    <w:basedOn w:val="893"/>
-    <w:link w:val="892"/>
+    <w:basedOn w:val="901"/>
+    <w:link w:val="900"/>
     <w:uiPriority w:val="9"/>
     <w:pPr>
       <w:pBdr/>
@@ -48797,10 +49354,10 @@
       <w:color w:val="272727" w:themeColor="text1" w:themeTint="D8"/>
     </w:rPr>
   </w:style>
-  <w:style w:type="character" w:styleId="904">
+  <w:style w:type="character" w:styleId="912">
     <w:name w:val="Title Char"/>
-    <w:basedOn w:val="893"/>
-    <w:link w:val="942"/>
+    <w:basedOn w:val="901"/>
+    <w:link w:val="950"/>
     <w:uiPriority w:val="10"/>
     <w:pPr>
       <w:pBdr/>
@@ -48814,10 +49371,10 @@
       <w:szCs w:val="56"/>
     </w:rPr>
   </w:style>
-  <w:style w:type="character" w:styleId="905">
+  <w:style w:type="character" w:styleId="913">
     <w:name w:val="Subtitle Char"/>
-    <w:basedOn w:val="893"/>
-    <w:link w:val="943"/>
+    <w:basedOn w:val="901"/>
+    <w:link w:val="951"/>
     <w:uiPriority w:val="11"/>
     <w:pPr>
       <w:pBdr/>
@@ -48831,11 +49388,11 @@
       <w:szCs w:val="28"/>
     </w:rPr>
   </w:style>
-  <w:style w:type="paragraph" w:styleId="906">
+  <w:style w:type="paragraph" w:styleId="914">
     <w:name w:val="Quote"/>
-    <w:basedOn w:val="934"/>
-    <w:next w:val="934"/>
-    <w:link w:val="907"/>
+    <w:basedOn w:val="942"/>
+    <w:next w:val="942"/>
+    <w:link w:val="915"/>
     <w:uiPriority w:val="29"/>
     <w:qFormat/>
     <w:pPr>
@@ -48850,10 +49407,10 @@
       <w:color w:val="404040" w:themeColor="text1" w:themeTint="BF"/>
     </w:rPr>
   </w:style>
-  <w:style w:type="character" w:styleId="907">
+  <w:style w:type="character" w:styleId="915">
     <w:name w:val="Quote Char"/>
-    <w:basedOn w:val="893"/>
-    <w:link w:val="906"/>
+    <w:basedOn w:val="901"/>
+    <w:link w:val="914"/>
     <w:uiPriority w:val="29"/>
     <w:pPr>
       <w:pBdr/>
@@ -48866,9 +49423,9 @@
       <w:color w:val="404040" w:themeColor="text1" w:themeTint="BF"/>
     </w:rPr>
   </w:style>
-  <w:style w:type="paragraph" w:styleId="908">
+  <w:style w:type="paragraph" w:styleId="916">
     <w:name w:val="List Paragraph"/>
-    <w:basedOn w:val="934"/>
+    <w:basedOn w:val="942"/>
     <w:uiPriority w:val="34"/>
     <w:qFormat/>
     <w:pPr>
@@ -48878,9 +49435,9 @@
       <w:contextualSpacing w:val="true"/>
     </w:pPr>
   </w:style>
-  <w:style w:type="character" w:styleId="909">
+  <w:style w:type="character" w:styleId="917">
     <w:name w:val="Intense Emphasis"/>
-    <w:basedOn w:val="893"/>
+    <w:basedOn w:val="901"/>
     <w:uiPriority w:val="21"/>
     <w:qFormat/>
     <w:pPr>
@@ -48894,11 +49451,11 @@
       <w:color w:val="0f4761" w:themeColor="accent1" w:themeShade="BF"/>
     </w:rPr>
   </w:style>
-  <w:style w:type="paragraph" w:styleId="910">
+  <w:style w:type="paragraph" w:styleId="918">
     <w:name w:val="Intense Quote"/>
-    <w:basedOn w:val="934"/>
-    <w:next w:val="934"/>
-    <w:link w:val="911"/>
+    <w:basedOn w:val="942"/>
+    <w:next w:val="942"/>
+    <w:link w:val="919"/>
     <w:uiPriority w:val="30"/>
     <w:qFormat/>
     <w:pPr>
@@ -48916,10 +49473,10 @@
       <w:color w:val="0f4761" w:themeColor="accent1" w:themeShade="BF"/>
     </w:rPr>
   </w:style>
-  <w:style w:type="character" w:styleId="911">
+  <w:style w:type="character" w:styleId="919">
     <w:name w:val="Intense Quote Char"/>
-    <w:basedOn w:val="893"/>
-    <w:link w:val="910"/>
+    <w:basedOn w:val="901"/>
+    <w:link w:val="918"/>
     <w:uiPriority w:val="30"/>
     <w:pPr>
       <w:pBdr/>
@@ -48932,9 +49489,9 @@
       <w:color w:val="0f4761" w:themeColor="accent1" w:themeShade="BF"/>
     </w:rPr>
   </w:style>
-  <w:style w:type="character" w:styleId="912">
+  <w:style w:type="character" w:styleId="920">
     <w:name w:val="Intense Reference"/>
-    <w:basedOn w:val="893"/>
+    <w:basedOn w:val="901"/>
     <w:uiPriority w:val="32"/>
     <w:qFormat/>
     <w:pPr>
@@ -48950,9 +49507,9 @@
       <w:spacing w:val="5"/>
     </w:rPr>
   </w:style>
-  <w:style w:type="paragraph" w:styleId="913">
+  <w:style w:type="paragraph" w:styleId="921">
     <w:name w:val="No Spacing"/>
-    <w:basedOn w:val="934"/>
+    <w:basedOn w:val="942"/>
     <w:uiPriority w:val="1"/>
     <w:qFormat/>
     <w:pPr>
@@ -48961,9 +49518,9 @@
       <w:ind/>
     </w:pPr>
   </w:style>
-  <w:style w:type="character" w:styleId="914">
+  <w:style w:type="character" w:styleId="922">
     <w:name w:val="Subtle Emphasis"/>
-    <w:basedOn w:val="893"/>
+    <w:basedOn w:val="901"/>
     <w:uiPriority w:val="19"/>
     <w:qFormat/>
     <w:pPr>
@@ -48977,9 +49534,9 @@
       <w:color w:val="404040" w:themeColor="text1" w:themeTint="BF"/>
     </w:rPr>
   </w:style>
-  <w:style w:type="character" w:styleId="915">
+  <w:style w:type="character" w:styleId="923">
     <w:name w:val="Emphasis"/>
-    <w:basedOn w:val="893"/>
+    <w:basedOn w:val="901"/>
     <w:uiPriority w:val="20"/>
     <w:qFormat/>
     <w:pPr>
@@ -48992,9 +49549,9 @@
       <w:iCs/>
     </w:rPr>
   </w:style>
-  <w:style w:type="character" w:styleId="916">
+  <w:style w:type="character" w:styleId="924">
     <w:name w:val="Strong"/>
-    <w:basedOn w:val="893"/>
+    <w:basedOn w:val="901"/>
     <w:uiPriority w:val="22"/>
     <w:qFormat/>
     <w:pPr>
@@ -49007,9 +49564,9 @@
       <w:bCs/>
     </w:rPr>
   </w:style>
-  <w:style w:type="character" w:styleId="917">
+  <w:style w:type="character" w:styleId="925">
     <w:name w:val="Subtle Reference"/>
-    <w:basedOn w:val="893"/>
+    <w:basedOn w:val="901"/>
     <w:uiPriority w:val="31"/>
     <w:qFormat/>
     <w:pPr>
@@ -49022,9 +49579,9 @@
       <w:color w:val="5a5a5a" w:themeColor="text1" w:themeTint="A5"/>
     </w:rPr>
   </w:style>
-  <w:style w:type="character" w:styleId="918">
+  <w:style w:type="character" w:styleId="926">
     <w:name w:val="Book Title"/>
-    <w:basedOn w:val="893"/>
+    <w:basedOn w:val="901"/>
     <w:uiPriority w:val="33"/>
     <w:qFormat/>
     <w:pPr>
@@ -49040,10 +49597,10 @@
       <w:spacing w:val="5"/>
     </w:rPr>
   </w:style>
-  <w:style w:type="paragraph" w:styleId="919">
+  <w:style w:type="paragraph" w:styleId="927">
     <w:name w:val="Header"/>
-    <w:basedOn w:val="934"/>
-    <w:link w:val="920"/>
+    <w:basedOn w:val="942"/>
+    <w:link w:val="928"/>
     <w:uiPriority w:val="99"/>
     <w:unhideWhenUsed/>
     <w:pPr>
@@ -49056,10 +49613,10 @@
       <w:ind/>
     </w:pPr>
   </w:style>
-  <w:style w:type="character" w:styleId="920">
+  <w:style w:type="character" w:styleId="928">
     <w:name w:val="Header Char"/>
-    <w:basedOn w:val="893"/>
-    <w:link w:val="919"/>
+    <w:basedOn w:val="901"/>
+    <w:link w:val="927"/>
     <w:uiPriority w:val="99"/>
     <w:pPr>
       <w:pBdr/>
@@ -49067,10 +49624,10 @@
       <w:ind/>
     </w:pPr>
   </w:style>
-  <w:style w:type="paragraph" w:styleId="921">
+  <w:style w:type="paragraph" w:styleId="929">
     <w:name w:val="Footer"/>
-    <w:basedOn w:val="934"/>
-    <w:link w:val="922"/>
+    <w:basedOn w:val="942"/>
+    <w:link w:val="930"/>
     <w:uiPriority w:val="99"/>
     <w:unhideWhenUsed/>
     <w:pPr>
@@ -49083,10 +49640,10 @@
       <w:ind/>
     </w:pPr>
   </w:style>
-  <w:style w:type="character" w:styleId="922">
+  <w:style w:type="character" w:styleId="930">
     <w:name w:val="Footer Char"/>
-    <w:basedOn w:val="893"/>
-    <w:link w:val="921"/>
+    <w:basedOn w:val="901"/>
+    <w:link w:val="929"/>
     <w:uiPriority w:val="99"/>
     <w:pPr>
       <w:pBdr/>
@@ -49094,10 +49651,10 @@
       <w:ind/>
     </w:pPr>
   </w:style>
-  <w:style w:type="paragraph" w:styleId="923">
+  <w:style w:type="paragraph" w:styleId="931">
     <w:name w:val="Caption"/>
-    <w:basedOn w:val="934"/>
-    <w:next w:val="934"/>
+    <w:basedOn w:val="942"/>
+    <w:next w:val="942"/>
     <w:uiPriority w:val="35"/>
     <w:unhideWhenUsed/>
     <w:qFormat/>
@@ -49114,10 +49671,10 @@
       <w:szCs w:val="18"/>
     </w:rPr>
   </w:style>
-  <w:style w:type="paragraph" w:styleId="924">
+  <w:style w:type="paragraph" w:styleId="932">
     <w:name w:val="footnote text"/>
-    <w:basedOn w:val="934"/>
-    <w:link w:val="925"/>
+    <w:basedOn w:val="942"/>
+    <w:link w:val="933"/>
     <w:uiPriority w:val="99"/>
     <w:semiHidden/>
     <w:unhideWhenUsed/>
@@ -49131,10 +49688,10 @@
       <w:szCs w:val="20"/>
     </w:rPr>
   </w:style>
-  <w:style w:type="character" w:styleId="925">
+  <w:style w:type="character" w:styleId="933">
     <w:name w:val="Footnote Text Char"/>
-    <w:basedOn w:val="893"/>
-    <w:link w:val="924"/>
+    <w:basedOn w:val="901"/>
+    <w:link w:val="932"/>
     <w:uiPriority w:val="99"/>
     <w:semiHidden/>
     <w:pPr>
@@ -49147,9 +49704,9 @@
       <w:szCs w:val="20"/>
     </w:rPr>
   </w:style>
-  <w:style w:type="character" w:styleId="926">
+  <w:style w:type="character" w:styleId="934">
     <w:name w:val="footnote reference"/>
-    <w:basedOn w:val="893"/>
+    <w:basedOn w:val="901"/>
     <w:uiPriority w:val="99"/>
     <w:semiHidden/>
     <w:unhideWhenUsed/>
@@ -49162,10 +49719,10 @@
       <w:vertAlign w:val="superscript"/>
     </w:rPr>
   </w:style>
-  <w:style w:type="paragraph" w:styleId="927">
+  <w:style w:type="paragraph" w:styleId="935">
     <w:name w:val="endnote text"/>
-    <w:basedOn w:val="934"/>
-    <w:link w:val="928"/>
+    <w:basedOn w:val="942"/>
+    <w:link w:val="936"/>
     <w:uiPriority w:val="99"/>
     <w:semiHidden/>
     <w:unhideWhenUsed/>
@@ -49179,10 +49736,10 @@
       <w:szCs w:val="20"/>
     </w:rPr>
   </w:style>
-  <w:style w:type="character" w:styleId="928">
+  <w:style w:type="character" w:styleId="936">
     <w:name w:val="Endnote Text Char"/>
-    <w:basedOn w:val="893"/>
-    <w:link w:val="927"/>
+    <w:basedOn w:val="901"/>
+    <w:link w:val="935"/>
     <w:uiPriority w:val="99"/>
     <w:semiHidden/>
     <w:pPr>
@@ -49195,9 +49752,9 @@
       <w:szCs w:val="20"/>
     </w:rPr>
   </w:style>
-  <w:style w:type="character" w:styleId="929">
+  <w:style w:type="character" w:styleId="937">
     <w:name w:val="endnote reference"/>
-    <w:basedOn w:val="893"/>
+    <w:basedOn w:val="901"/>
     <w:uiPriority w:val="99"/>
     <w:semiHidden/>
     <w:unhideWhenUsed/>
@@ -49210,9 +49767,9 @@
       <w:vertAlign w:val="superscript"/>
     </w:rPr>
   </w:style>
-  <w:style w:type="character" w:styleId="930">
+  <w:style w:type="character" w:styleId="938">
     <w:name w:val="Hyperlink"/>
-    <w:basedOn w:val="893"/>
+    <w:basedOn w:val="901"/>
     <w:uiPriority w:val="99"/>
     <w:unhideWhenUsed/>
     <w:pPr>
@@ -49225,9 +49782,9 @@
       <w:u w:val="single"/>
     </w:rPr>
   </w:style>
-  <w:style w:type="character" w:styleId="931">
+  <w:style w:type="character" w:styleId="939">
     <w:name w:val="FollowedHyperlink"/>
-    <w:basedOn w:val="893"/>
+    <w:basedOn w:val="901"/>
     <w:uiPriority w:val="99"/>
     <w:semiHidden/>
     <w:unhideWhenUsed/>
@@ -49241,7 +49798,7 @@
       <w:u w:val="single"/>
     </w:rPr>
   </w:style>
-  <w:style w:type="paragraph" w:styleId="932">
+  <w:style w:type="paragraph" w:styleId="940">
     <w:name w:val="TOC Heading"/>
     <w:uiPriority w:val="39"/>
     <w:unhideWhenUsed/>
@@ -49251,10 +49808,10 @@
       <w:ind/>
     </w:pPr>
   </w:style>
-  <w:style w:type="paragraph" w:styleId="933">
+  <w:style w:type="paragraph" w:styleId="941">
     <w:name w:val="table of figures"/>
-    <w:basedOn w:val="934"/>
-    <w:next w:val="934"/>
+    <w:basedOn w:val="942"/>
+    <w:next w:val="942"/>
     <w:uiPriority w:val="99"/>
     <w:unhideWhenUsed/>
     <w:pPr>
@@ -49263,7 +49820,7 @@
       <w:ind/>
     </w:pPr>
   </w:style>
-  <w:style w:type="paragraph" w:styleId="934" w:default="1">
+  <w:style w:type="paragraph" w:styleId="942" w:default="1">
     <w:name w:val="Normal"/>
     <w:pPr>
       <w:pBdr/>
@@ -49271,7 +49828,7 @@
       <w:ind/>
     </w:pPr>
   </w:style>
-  <w:style w:type="table" w:styleId="935">
+  <w:style w:type="table" w:styleId="943">
     <w:name w:val="Table Normal"/>
     <w:pPr>
       <w:pBdr/>
@@ -49454,10 +50011,10 @@
       </w:tcPr>
     </w:tblStylePr>
   </w:style>
-  <w:style w:type="paragraph" w:styleId="936">
+  <w:style w:type="paragraph" w:styleId="944">
     <w:name w:val="Heading 1"/>
-    <w:basedOn w:val="934"/>
-    <w:next w:val="934"/>
+    <w:basedOn w:val="942"/>
+    <w:next w:val="942"/>
     <w:pPr>
       <w:keepNext w:val="true"/>
       <w:keepLines w:val="true"/>
@@ -49471,10 +50028,10 @@
       <w:szCs w:val="28"/>
     </w:rPr>
   </w:style>
-  <w:style w:type="paragraph" w:styleId="937">
+  <w:style w:type="paragraph" w:styleId="945">
     <w:name w:val="Heading 2"/>
-    <w:basedOn w:val="934"/>
-    <w:next w:val="934"/>
+    <w:basedOn w:val="942"/>
+    <w:next w:val="942"/>
     <w:pPr>
       <w:keepNext w:val="true"/>
       <w:keepLines w:val="true"/>
@@ -49490,10 +50047,10 @@
       <w:rtl w:val="0"/>
     </w:rPr>
   </w:style>
-  <w:style w:type="paragraph" w:styleId="938">
+  <w:style w:type="paragraph" w:styleId="946">
     <w:name w:val="Heading 3"/>
-    <w:basedOn w:val="934"/>
-    <w:next w:val="934"/>
+    <w:basedOn w:val="942"/>
+    <w:next w:val="942"/>
     <w:pPr>
       <w:keepNext w:val="true"/>
       <w:keepLines w:val="true"/>
@@ -49505,10 +50062,10 @@
       <w:b/>
     </w:rPr>
   </w:style>
-  <w:style w:type="paragraph" w:styleId="939">
+  <w:style w:type="paragraph" w:styleId="947">
     <w:name w:val="Heading 4"/>
-    <w:basedOn w:val="934"/>
-    <w:next w:val="934"/>
+    <w:basedOn w:val="942"/>
+    <w:next w:val="942"/>
     <w:pPr>
       <w:keepNext w:val="true"/>
       <w:keepLines w:val="true"/>
@@ -49520,10 +50077,10 @@
       <w:b/>
     </w:rPr>
   </w:style>
-  <w:style w:type="paragraph" w:styleId="940">
+  <w:style w:type="paragraph" w:styleId="948">
     <w:name w:val="Heading 5"/>
-    <w:basedOn w:val="934"/>
-    <w:next w:val="934"/>
+    <w:basedOn w:val="942"/>
+    <w:next w:val="942"/>
     <w:pPr>
       <w:keepNext w:val="true"/>
       <w:keepLines w:val="true"/>
@@ -49538,10 +50095,10 @@
       <w:szCs w:val="22"/>
     </w:rPr>
   </w:style>
-  <w:style w:type="paragraph" w:styleId="941">
+  <w:style w:type="paragraph" w:styleId="949">
     <w:name w:val="Heading 6"/>
-    <w:basedOn w:val="934"/>
-    <w:next w:val="934"/>
+    <w:basedOn w:val="942"/>
+    <w:next w:val="942"/>
     <w:pPr>
       <w:keepNext w:val="true"/>
       <w:keepLines w:val="true"/>
@@ -49557,10 +50114,10 @@
       <w:szCs w:val="22"/>
     </w:rPr>
   </w:style>
-  <w:style w:type="paragraph" w:styleId="942">
+  <w:style w:type="paragraph" w:styleId="950">
     <w:name w:val="Title"/>
-    <w:basedOn w:val="934"/>
-    <w:next w:val="934"/>
+    <w:basedOn w:val="942"/>
+    <w:next w:val="942"/>
     <w:pPr>
       <w:keepNext w:val="true"/>
       <w:keepLines w:val="true"/>
@@ -49574,10 +50131,10 @@
       <w:szCs w:val="52"/>
     </w:rPr>
   </w:style>
-  <w:style w:type="paragraph" w:styleId="943">
+  <w:style w:type="paragraph" w:styleId="951">
     <w:name w:val="Subtitle"/>
-    <w:basedOn w:val="934"/>
-    <w:next w:val="934"/>
+    <w:basedOn w:val="942"/>
+    <w:next w:val="942"/>
     <w:pPr>
       <w:keepNext w:val="true"/>
       <w:keepLines w:val="true"/>
@@ -49594,9 +50151,9 @@
       <w:szCs w:val="30"/>
     </w:rPr>
   </w:style>
-  <w:style w:type="table" w:styleId="944">
+  <w:style w:type="table" w:styleId="952">
     <w:name w:val="StGen0"/>
-    <w:basedOn w:val="935"/>
+    <w:basedOn w:val="943"/>
     <w:pPr>
       <w:pBdr/>
       <w:spacing/>
@@ -49786,9 +50343,9 @@
       </w:tcPr>
     </w:tblStylePr>
   </w:style>
-  <w:style w:type="table" w:styleId="945">
+  <w:style w:type="table" w:styleId="953">
     <w:name w:val="StGen1"/>
-    <w:basedOn w:val="935"/>
+    <w:basedOn w:val="943"/>
     <w:pPr>
       <w:pBdr/>
       <w:spacing/>
@@ -49978,9 +50535,9 @@
       </w:tcPr>
     </w:tblStylePr>
   </w:style>
-  <w:style w:type="table" w:styleId="946">
+  <w:style w:type="table" w:styleId="954">
     <w:name w:val="StGen2"/>
-    <w:basedOn w:val="935"/>
+    <w:basedOn w:val="943"/>
     <w:pPr>
       <w:pBdr/>
       <w:spacing/>
@@ -50170,9 +50727,9 @@
       </w:tcPr>
     </w:tblStylePr>
   </w:style>
-  <w:style w:type="table" w:styleId="947">
+  <w:style w:type="table" w:styleId="955">
     <w:name w:val="StGen3"/>
-    <w:basedOn w:val="935"/>
+    <w:basedOn w:val="943"/>
     <w:pPr>
       <w:pBdr/>
       <w:spacing/>
@@ -50362,9 +50919,9 @@
       </w:tcPr>
     </w:tblStylePr>
   </w:style>
-  <w:style w:type="table" w:styleId="948">
+  <w:style w:type="table" w:styleId="956">
     <w:name w:val="StGen4"/>
-    <w:basedOn w:val="935"/>
+    <w:basedOn w:val="943"/>
     <w:pPr>
       <w:pBdr/>
       <w:spacing/>

</xml_diff>

<commit_message>
docs: Adiciona a regra de negócio RN001.02
</commit_message>
<xml_diff>
--- a/documentation/Especificacao_de_Requisitos_de_Software.docx
+++ b/documentation/Especificacao_de_Requisitos_de_Software.docx
@@ -1055,7 +1055,7 @@
     </w:p>
     <w:tbl>
       <w:tblPr>
-        <w:tblStyle w:val="952"/>
+        <w:tblStyle w:val="954"/>
         <w:tblW w:w="9060" w:type="dxa"/>
         <w:tblBorders>
           <w:top w:val="single" w:color="000000" w:sz="8" w:space="0"/>
@@ -5807,7 +5807,7 @@
     </w:p>
     <w:p>
       <w:pPr>
-        <w:pStyle w:val="944"/>
+        <w:pStyle w:val="946"/>
         <w:pBdr/>
         <w:spacing/>
         <w:ind/>
@@ -5850,7 +5850,7 @@
     </w:p>
     <w:p>
       <w:pPr>
-        <w:pStyle w:val="945"/>
+        <w:pStyle w:val="947"/>
         <w:pBdr/>
         <w:spacing/>
         <w:ind/>
@@ -5975,7 +5975,7 @@
     </w:p>
     <w:p>
       <w:pPr>
-        <w:pStyle w:val="945"/>
+        <w:pStyle w:val="947"/>
         <w:pBdr/>
         <w:spacing/>
         <w:ind/>
@@ -6095,7 +6095,7 @@
     </w:p>
     <w:p>
       <w:pPr>
-        <w:pStyle w:val="945"/>
+        <w:pStyle w:val="947"/>
         <w:pBdr/>
         <w:spacing/>
         <w:ind/>
@@ -6129,7 +6129,7 @@
     </w:p>
     <w:p>
       <w:pPr>
-        <w:pStyle w:val="946"/>
+        <w:pStyle w:val="948"/>
         <w:pBdr/>
         <w:spacing/>
         <w:ind/>
@@ -6609,7 +6609,7 @@
     </w:p>
     <w:p>
       <w:pPr>
-        <w:pStyle w:val="946"/>
+        <w:pStyle w:val="948"/>
         <w:pBdr/>
         <w:spacing/>
         <w:ind/>
@@ -6712,7 +6712,7 @@
     </w:p>
     <w:tbl>
       <w:tblPr>
-        <w:tblStyle w:val="953"/>
+        <w:tblStyle w:val="955"/>
         <w:tblW w:w="9600" w:type="dxa"/>
         <w:tblBorders>
           <w:top w:val="single" w:color="000000" w:sz="8" w:space="0"/>
@@ -7047,7 +7047,7 @@
     </w:p>
     <w:p>
       <w:pPr>
-        <w:pStyle w:val="946"/>
+        <w:pStyle w:val="948"/>
         <w:pBdr/>
         <w:spacing/>
         <w:ind/>
@@ -7081,7 +7081,7 @@
     </w:p>
     <w:tbl>
       <w:tblPr>
-        <w:tblStyle w:val="954"/>
+        <w:tblStyle w:val="956"/>
         <w:tblW w:w="9585" w:type="dxa"/>
         <w:tblBorders>
           <w:top w:val="single" w:color="000000" w:sz="8" w:space="0"/>
@@ -7548,7 +7548,7 @@
     </w:p>
     <w:p>
       <w:pPr>
-        <w:pStyle w:val="945"/>
+        <w:pStyle w:val="947"/>
         <w:pBdr/>
         <w:spacing/>
         <w:ind/>
@@ -7640,7 +7640,7 @@
     </w:p>
     <w:p>
       <w:pPr>
-        <w:pStyle w:val="944"/>
+        <w:pStyle w:val="946"/>
         <w:pBdr/>
         <w:spacing/>
         <w:ind/>
@@ -7692,7 +7692,7 @@
     </w:p>
     <w:p>
       <w:pPr>
-        <w:pStyle w:val="945"/>
+        <w:pStyle w:val="947"/>
         <w:pBdr/>
         <w:spacing/>
         <w:ind/>
@@ -7870,7 +7870,7 @@
     </w:p>
     <w:p>
       <w:pPr>
-        <w:pStyle w:val="945"/>
+        <w:pStyle w:val="947"/>
         <w:pBdr/>
         <w:spacing/>
         <w:ind/>
@@ -7920,7 +7920,7 @@
     </w:p>
     <w:p>
       <w:pPr>
-        <w:pStyle w:val="916"/>
+        <w:pStyle w:val="918"/>
         <w:numPr>
           <w:ilvl w:val="0"/>
           <w:numId w:val="1"/>
@@ -7951,7 +7951,7 @@
     </w:p>
     <w:p>
       <w:pPr>
-        <w:pStyle w:val="916"/>
+        <w:pStyle w:val="918"/>
         <w:numPr>
           <w:ilvl w:val="1"/>
           <w:numId w:val="1"/>
@@ -7982,7 +7982,7 @@
     </w:p>
     <w:p>
       <w:pPr>
-        <w:pStyle w:val="916"/>
+        <w:pStyle w:val="918"/>
         <w:numPr>
           <w:ilvl w:val="1"/>
           <w:numId w:val="1"/>
@@ -8013,7 +8013,7 @@
     </w:p>
     <w:p>
       <w:pPr>
-        <w:pStyle w:val="916"/>
+        <w:pStyle w:val="918"/>
         <w:numPr>
           <w:ilvl w:val="1"/>
           <w:numId w:val="1"/>
@@ -8045,7 +8045,7 @@
     </w:p>
     <w:p>
       <w:pPr>
-        <w:pStyle w:val="916"/>
+        <w:pStyle w:val="918"/>
         <w:numPr>
           <w:ilvl w:val="0"/>
           <w:numId w:val="2"/>
@@ -8083,7 +8083,7 @@
     </w:p>
     <w:p>
       <w:pPr>
-        <w:pStyle w:val="916"/>
+        <w:pStyle w:val="918"/>
         <w:numPr>
           <w:ilvl w:val="1"/>
           <w:numId w:val="2"/>
@@ -8114,7 +8114,7 @@
     </w:p>
     <w:p>
       <w:pPr>
-        <w:pStyle w:val="916"/>
+        <w:pStyle w:val="918"/>
         <w:numPr>
           <w:ilvl w:val="1"/>
           <w:numId w:val="2"/>
@@ -8145,7 +8145,7 @@
     </w:p>
     <w:p>
       <w:pPr>
-        <w:pStyle w:val="916"/>
+        <w:pStyle w:val="918"/>
         <w:numPr>
           <w:ilvl w:val="1"/>
           <w:numId w:val="2"/>
@@ -8177,7 +8177,7 @@
     </w:p>
     <w:p>
       <w:pPr>
-        <w:pStyle w:val="916"/>
+        <w:pStyle w:val="918"/>
         <w:numPr>
           <w:ilvl w:val="0"/>
           <w:numId w:val="1"/>
@@ -8209,7 +8209,7 @@
     </w:p>
     <w:p>
       <w:pPr>
-        <w:pStyle w:val="916"/>
+        <w:pStyle w:val="918"/>
         <w:numPr>
           <w:ilvl w:val="1"/>
           <w:numId w:val="3"/>
@@ -8240,7 +8240,7 @@
     </w:p>
     <w:p>
       <w:pPr>
-        <w:pStyle w:val="916"/>
+        <w:pStyle w:val="918"/>
         <w:numPr>
           <w:ilvl w:val="1"/>
           <w:numId w:val="3"/>
@@ -8271,7 +8271,7 @@
     </w:p>
     <w:p>
       <w:pPr>
-        <w:pStyle w:val="916"/>
+        <w:pStyle w:val="918"/>
         <w:numPr>
           <w:ilvl w:val="1"/>
           <w:numId w:val="3"/>
@@ -8303,7 +8303,7 @@
     </w:p>
     <w:p>
       <w:pPr>
-        <w:pStyle w:val="916"/>
+        <w:pStyle w:val="918"/>
         <w:numPr>
           <w:ilvl w:val="0"/>
           <w:numId w:val="3"/>
@@ -8335,7 +8335,7 @@
     </w:p>
     <w:p>
       <w:pPr>
-        <w:pStyle w:val="916"/>
+        <w:pStyle w:val="918"/>
         <w:numPr>
           <w:ilvl w:val="1"/>
           <w:numId w:val="4"/>
@@ -8366,7 +8366,7 @@
     </w:p>
     <w:p>
       <w:pPr>
-        <w:pStyle w:val="916"/>
+        <w:pStyle w:val="918"/>
         <w:numPr>
           <w:ilvl w:val="1"/>
           <w:numId w:val="4"/>
@@ -8397,7 +8397,7 @@
     </w:p>
     <w:p>
       <w:pPr>
-        <w:pStyle w:val="916"/>
+        <w:pStyle w:val="918"/>
         <w:numPr>
           <w:ilvl w:val="1"/>
           <w:numId w:val="4"/>
@@ -8443,7 +8443,7 @@
     </w:p>
     <w:p>
       <w:pPr>
-        <w:pStyle w:val="945"/>
+        <w:pStyle w:val="947"/>
         <w:pBdr/>
         <w:spacing/>
         <w:ind/>
@@ -8477,7 +8477,7 @@
     </w:p>
     <w:p>
       <w:pPr>
-        <w:pStyle w:val="916"/>
+        <w:pStyle w:val="918"/>
         <w:numPr>
           <w:ilvl w:val="0"/>
           <w:numId w:val="5"/>
@@ -8513,7 +8513,7 @@
     </w:p>
     <w:p>
       <w:pPr>
-        <w:pStyle w:val="916"/>
+        <w:pStyle w:val="918"/>
         <w:numPr>
           <w:ilvl w:val="0"/>
           <w:numId w:val="5"/>
@@ -8546,7 +8546,7 @@
     </w:p>
     <w:p>
       <w:pPr>
-        <w:pStyle w:val="916"/>
+        <w:pStyle w:val="918"/>
         <w:numPr>
           <w:ilvl w:val="0"/>
           <w:numId w:val="5"/>
@@ -8579,7 +8579,7 @@
     </w:p>
     <w:p>
       <w:pPr>
-        <w:pStyle w:val="916"/>
+        <w:pStyle w:val="918"/>
         <w:numPr>
           <w:ilvl w:val="0"/>
           <w:numId w:val="5"/>
@@ -8626,7 +8626,7 @@
     </w:p>
     <w:p>
       <w:pPr>
-        <w:pStyle w:val="945"/>
+        <w:pStyle w:val="947"/>
         <w:pBdr/>
         <w:spacing/>
         <w:ind/>
@@ -8682,7 +8682,7 @@
     </w:p>
     <w:p>
       <w:pPr>
-        <w:pStyle w:val="944"/>
+        <w:pStyle w:val="946"/>
         <w:pBdr/>
         <w:spacing/>
         <w:ind/>
@@ -8787,7 +8787,7 @@
     </w:p>
     <w:p>
       <w:pPr>
-        <w:pStyle w:val="945"/>
+        <w:pStyle w:val="947"/>
         <w:pBdr/>
         <w:spacing/>
         <w:ind/>
@@ -8821,7 +8821,7 @@
     </w:p>
     <w:p>
       <w:pPr>
-        <w:pStyle w:val="946"/>
+        <w:pStyle w:val="948"/>
         <w:pBdr/>
         <w:spacing/>
         <w:ind/>
@@ -8872,7 +8872,7 @@
     </w:p>
     <w:p>
       <w:pPr>
-        <w:pStyle w:val="947"/>
+        <w:pStyle w:val="949"/>
         <w:pBdr/>
         <w:spacing/>
         <w:ind/>
@@ -8996,7 +8996,7 @@
     </w:p>
     <w:p>
       <w:pPr>
-        <w:pStyle w:val="947"/>
+        <w:pStyle w:val="949"/>
         <w:pBdr/>
         <w:spacing/>
         <w:ind/>
@@ -9118,7 +9118,7 @@
     </w:p>
     <w:p>
       <w:pPr>
-        <w:pStyle w:val="947"/>
+        <w:pStyle w:val="949"/>
         <w:pBdr/>
         <w:spacing/>
         <w:ind/>
@@ -9279,7 +9279,7 @@
     </w:p>
     <w:p>
       <w:pPr>
-        <w:pStyle w:val="947"/>
+        <w:pStyle w:val="949"/>
         <w:pBdr/>
         <w:spacing/>
         <w:ind/>
@@ -9459,7 +9459,7 @@
     </w:p>
     <w:p>
       <w:pPr>
-        <w:pStyle w:val="947"/>
+        <w:pStyle w:val="949"/>
         <w:pBdr/>
         <w:spacing/>
         <w:ind/>
@@ -9601,7 +9601,7 @@
     </w:p>
     <w:p>
       <w:pPr>
-        <w:pStyle w:val="946"/>
+        <w:pStyle w:val="948"/>
         <w:pBdr/>
         <w:spacing/>
         <w:ind/>
@@ -9652,7 +9652,7 @@
     </w:p>
     <w:p>
       <w:pPr>
-        <w:pStyle w:val="947"/>
+        <w:pStyle w:val="949"/>
         <w:pBdr/>
         <w:spacing/>
         <w:ind/>
@@ -9793,7 +9793,7 @@
     </w:p>
     <w:p>
       <w:pPr>
-        <w:pStyle w:val="945"/>
+        <w:pStyle w:val="947"/>
         <w:pBdr/>
         <w:spacing/>
         <w:ind/>
@@ -9827,7 +9827,7 @@
     </w:p>
     <w:p>
       <w:pPr>
-        <w:pStyle w:val="946"/>
+        <w:pStyle w:val="948"/>
         <w:pBdr/>
         <w:spacing/>
         <w:ind/>
@@ -9869,7 +9869,7 @@
     </w:p>
     <w:p>
       <w:pPr>
-        <w:pStyle w:val="947"/>
+        <w:pStyle w:val="949"/>
         <w:pBdr/>
         <w:spacing/>
         <w:ind/>
@@ -10013,7 +10013,7 @@
     </w:p>
     <w:p>
       <w:pPr>
-        <w:pStyle w:val="947"/>
+        <w:pStyle w:val="949"/>
         <w:pBdr/>
         <w:spacing/>
         <w:ind/>
@@ -10134,7 +10134,7 @@
     </w:p>
     <w:p>
       <w:pPr>
-        <w:pStyle w:val="947"/>
+        <w:pStyle w:val="949"/>
         <w:pBdr/>
         <w:spacing/>
         <w:ind/>
@@ -10251,7 +10251,7 @@
     </w:p>
     <w:p>
       <w:pPr>
-        <w:pStyle w:val="916"/>
+        <w:pStyle w:val="918"/>
         <w:numPr>
           <w:ilvl w:val="0"/>
           <w:numId w:val="7"/>
@@ -10275,7 +10275,7 @@
     </w:p>
     <w:p>
       <w:pPr>
-        <w:pStyle w:val="916"/>
+        <w:pStyle w:val="918"/>
         <w:numPr>
           <w:ilvl w:val="0"/>
           <w:numId w:val="8"/>
@@ -10300,7 +10300,7 @@
     </w:p>
     <w:p>
       <w:pPr>
-        <w:pStyle w:val="916"/>
+        <w:pStyle w:val="918"/>
         <w:numPr>
           <w:ilvl w:val="0"/>
           <w:numId w:val="8"/>
@@ -10325,7 +10325,7 @@
     </w:p>
     <w:p>
       <w:pPr>
-        <w:pStyle w:val="916"/>
+        <w:pStyle w:val="918"/>
         <w:numPr>
           <w:ilvl w:val="0"/>
           <w:numId w:val="8"/>
@@ -10350,7 +10350,7 @@
     </w:p>
     <w:p>
       <w:pPr>
-        <w:pStyle w:val="916"/>
+        <w:pStyle w:val="918"/>
         <w:numPr>
           <w:ilvl w:val="0"/>
           <w:numId w:val="8"/>
@@ -10375,7 +10375,7 @@
     </w:p>
     <w:p>
       <w:pPr>
-        <w:pStyle w:val="916"/>
+        <w:pStyle w:val="918"/>
         <w:numPr>
           <w:ilvl w:val="0"/>
           <w:numId w:val="8"/>
@@ -10400,7 +10400,7 @@
     </w:p>
     <w:p>
       <w:pPr>
-        <w:pStyle w:val="916"/>
+        <w:pStyle w:val="918"/>
         <w:numPr>
           <w:ilvl w:val="0"/>
           <w:numId w:val="8"/>
@@ -10425,7 +10425,7 @@
     </w:p>
     <w:p>
       <w:pPr>
-        <w:pStyle w:val="916"/>
+        <w:pStyle w:val="918"/>
         <w:numPr>
           <w:ilvl w:val="0"/>
           <w:numId w:val="8"/>
@@ -10450,7 +10450,7 @@
     </w:p>
     <w:p>
       <w:pPr>
-        <w:pStyle w:val="916"/>
+        <w:pStyle w:val="918"/>
         <w:numPr>
           <w:ilvl w:val="0"/>
           <w:numId w:val="8"/>
@@ -10475,7 +10475,7 @@
     </w:p>
     <w:p>
       <w:pPr>
-        <w:pStyle w:val="916"/>
+        <w:pStyle w:val="918"/>
         <w:numPr>
           <w:ilvl w:val="0"/>
           <w:numId w:val="8"/>
@@ -10519,7 +10519,7 @@
     </w:p>
     <w:p>
       <w:pPr>
-        <w:pStyle w:val="947"/>
+        <w:pStyle w:val="949"/>
         <w:pBdr/>
         <w:spacing/>
         <w:ind/>
@@ -10627,7 +10627,7 @@
     </w:p>
     <w:p>
       <w:pPr>
-        <w:pStyle w:val="947"/>
+        <w:pStyle w:val="949"/>
         <w:pBdr/>
         <w:spacing/>
         <w:ind/>
@@ -10653,7 +10653,7 @@
     </w:p>
     <w:p>
       <w:pPr>
-        <w:pStyle w:val="947"/>
+        <w:pStyle w:val="949"/>
         <w:pBdr/>
         <w:spacing/>
         <w:ind/>
@@ -10764,7 +10764,7 @@
     </w:p>
     <w:p>
       <w:pPr>
-        <w:pStyle w:val="947"/>
+        <w:pStyle w:val="949"/>
         <w:pBdr/>
         <w:spacing/>
         <w:ind/>
@@ -10791,7 +10791,7 @@
     </w:p>
     <w:p>
       <w:pPr>
-        <w:pStyle w:val="947"/>
+        <w:pStyle w:val="949"/>
         <w:pBdr/>
         <w:spacing/>
         <w:ind/>
@@ -10904,7 +10904,7 @@
     </w:p>
     <w:p>
       <w:pPr>
-        <w:pStyle w:val="947"/>
+        <w:pStyle w:val="949"/>
         <w:pBdr/>
         <w:spacing/>
         <w:ind/>
@@ -11026,7 +11026,7 @@
     </w:p>
     <w:p>
       <w:pPr>
-        <w:pStyle w:val="946"/>
+        <w:pStyle w:val="948"/>
         <w:pBdr/>
         <w:spacing/>
         <w:ind/>
@@ -11072,7 +11072,7 @@
     </w:p>
     <w:p>
       <w:pPr>
-        <w:pStyle w:val="947"/>
+        <w:pStyle w:val="949"/>
         <w:pBdr/>
         <w:spacing/>
         <w:ind/>
@@ -11208,7 +11208,7 @@
     </w:p>
     <w:p>
       <w:pPr>
-        <w:pStyle w:val="945"/>
+        <w:pStyle w:val="947"/>
         <w:pBdr/>
         <w:spacing/>
         <w:ind/>
@@ -11246,7 +11246,7 @@
     </w:p>
     <w:p>
       <w:pPr>
-        <w:pStyle w:val="946"/>
+        <w:pStyle w:val="948"/>
         <w:pBdr/>
         <w:spacing/>
         <w:ind/>
@@ -11284,7 +11284,7 @@
     </w:p>
     <w:p>
       <w:pPr>
-        <w:pStyle w:val="947"/>
+        <w:pStyle w:val="949"/>
         <w:pBdr/>
         <w:spacing/>
         <w:ind/>
@@ -11292,15 +11292,139 @@
           <w:color w:val="ff0000"/>
         </w:rPr>
       </w:pPr>
+      <w:r>
+        <w:rPr>
+          <w:rtl w:val="0"/>
+        </w:rPr>
+        <w:t xml:space="preserve">3.3.1.1 [RN001.01] </w:t>
+      </w:r>
+      <w:r>
+        <w:t xml:space="preserve">O nome do usuário deve ter entre 4 e 32 caracteres</w:t>
+      </w:r>
+      <w:r>
+        <w:rPr>
+          <w:color w:val="ff0000"/>
+        </w:rPr>
+      </w:r>
+      <w:r>
+        <w:rPr>
+          <w:color w:val="ff0000"/>
+        </w:rPr>
+      </w:r>
+    </w:p>
+    <w:p>
+      <w:pPr>
+        <w:pBdr/>
+        <w:spacing/>
+        <w:ind/>
+        <w:rPr/>
+      </w:pPr>
+      <w:r>
+        <w:rPr>
+          <w:rtl w:val="0"/>
+        </w:rPr>
+      </w:r>
       <w:r/>
-      <w:r>
-        <w:rPr>
+    </w:p>
+    <w:p>
+      <w:pPr>
+        <w:pBdr/>
+        <w:spacing/>
+        <w:ind/>
+        <w:rPr/>
+      </w:pPr>
+      <w:r>
+        <w:rPr>
+          <w:b/>
           <w:rtl w:val="0"/>
         </w:rPr>
-        <w:t xml:space="preserve">3.3.1.1 [RN001.01] </w:t>
-      </w:r>
-      <w:r>
-        <w:t xml:space="preserve">O nome do usuário deve ter entre 4 e 32 caracteres</w:t>
+        <w:t xml:space="preserve">Prioridade:</w:t>
+      </w:r>
+      <w:r>
+        <w:rPr>
+          <w:rtl w:val="0"/>
+        </w:rPr>
+        <w:t xml:space="preserve"> Essencial.</w:t>
+      </w:r>
+      <w:r/>
+    </w:p>
+    <w:p>
+      <w:pPr>
+        <w:pBdr/>
+        <w:spacing/>
+        <w:ind/>
+        <w:rPr>
+          <w:highlight w:val="none"/>
+        </w:rPr>
+      </w:pPr>
+      <w:r>
+        <w:rPr>
+          <w:b/>
+          <w:rtl w:val="0"/>
+        </w:rPr>
+        <w:t xml:space="preserve">Descrição:</w:t>
+      </w:r>
+      <w:r>
+        <w:rPr>
+          <w:rtl w:val="0"/>
+        </w:rPr>
+        <w:t xml:space="preserve"> </w:t>
+      </w:r>
+      <w:r>
+        <w:t xml:space="preserve">O sistema deve validar se o nome do usuário tem entre 4 e 3</w:t>
+      </w:r>
+      <w:r>
+        <w:t xml:space="preserve">2 caracteres, caso o nome esteja fora desses critérios o sistema não deve permitir o cadastro e deve retornar a mensagem para o usuário: “Informe um nome entre 4 e 32 caracteres”. Caso o nome esteja dentro dos critérios, o sistema deve permitir o cadastro.</w:t>
+      </w:r>
+      <w:r>
+        <w:rPr>
+          <w:highlight w:val="none"/>
+        </w:rPr>
+      </w:r>
+      <w:r>
+        <w:rPr>
+          <w:highlight w:val="none"/>
+        </w:rPr>
+      </w:r>
+    </w:p>
+    <w:p>
+      <w:pPr>
+        <w:pBdr/>
+        <w:spacing/>
+        <w:ind/>
+        <w:rPr>
+          <w:highlight w:val="none"/>
+        </w:rPr>
+      </w:pPr>
+      <w:r>
+        <w:rPr>
+          <w:highlight w:val="none"/>
+        </w:rPr>
+      </w:r>
+      <w:r>
+        <w:rPr>
+          <w:highlight w:val="none"/>
+        </w:rPr>
+      </w:r>
+    </w:p>
+    <w:p>
+      <w:pPr>
+        <w:pStyle w:val="949"/>
+        <w:pBdr/>
+        <w:spacing/>
+        <w:ind/>
+        <w:rPr>
+          <w:color w:val="ff0000"/>
+        </w:rPr>
+      </w:pPr>
+      <w:r>
+        <w:rPr>
+          <w:rtl w:val="0"/>
+        </w:rPr>
+        <w:t xml:space="preserve">3.3.1.2 [RN001.02] </w:t>
+      </w:r>
+      <w:r>
+        <w:t xml:space="preserve">O nome do usuário não deve conter apenas espaços em branco</w:t>
       </w:r>
       <w:r>
         <w:rPr>
@@ -11369,7 +11493,35 @@
         <w:t xml:space="preserve"> </w:t>
       </w:r>
       <w:r>
-        <w:t xml:space="preserve">O sistema deve validar se o nome do usuário tem entre 4 e 32 caracteres, caso o nome esteja fora desses critérios o sistema não deve permitir o cadastro e deve retornar a mensagem para o usuário: “Informe um nome entre 4 e 32 caracteres”. Caso o nome esteja dentro dos critérios, o sistema deve permitir o cadastro.</w:t>
+        <w:t xml:space="preserve">O sistema deve validar se o nome do usuário contém apenas espaços em branco</w:t>
+      </w:r>
+      <w:r>
+        <w:t xml:space="preserve">, caso o nome esteja nessa condição o sistema não deve permitir o cadastro e deve retornar a mensagem para o usuário: “Nome do usuário inválido”. Caso o nome esteja fora dessa condição, o sistema deve permitir o cadastro.</w:t>
+      </w:r>
+      <w:r>
+        <w:rPr>
+          <w:highlight w:val="none"/>
+        </w:rPr>
+      </w:r>
+      <w:r>
+        <w:rPr>
+          <w:highlight w:val="none"/>
+        </w:rPr>
+      </w:r>
+    </w:p>
+    <w:p>
+      <w:pPr>
+        <w:pBdr/>
+        <w:spacing/>
+        <w:ind/>
+        <w:rPr>
+          <w:highlight w:val="none"/>
+        </w:rPr>
+      </w:pPr>
+      <w:r>
+        <w:rPr>
+          <w:highlight w:val="none"/>
+        </w:rPr>
       </w:r>
       <w:r>
         <w:rPr>
@@ -11393,7 +11545,7 @@
     </w:p>
     <w:p>
       <w:pPr>
-        <w:pStyle w:val="947"/>
+        <w:pStyle w:val="949"/>
         <w:pBdr/>
         <w:spacing/>
         <w:ind/>
@@ -11496,7 +11648,6 @@
       <w:r>
         <w:rPr>
           <w:highlight w:val="none"/>
-          <w:rtl w:val="0"/>
         </w:rPr>
       </w:r>
       <w:r>
@@ -11526,7 +11677,7 @@
     </w:p>
     <w:p>
       <w:pPr>
-        <w:pStyle w:val="947"/>
+        <w:pStyle w:val="949"/>
         <w:pBdr/>
         <w:spacing/>
         <w:ind/>
@@ -11613,26 +11764,19 @@
       <w:r>
         <w:t xml:space="preserve"> O campo Login do usuário deve ser bloqueado para edição a fim de evitar duplicação de login.</w:t>
       </w:r>
-      <w:r/>
+      <w:r>
+        <w:br w:type="page" w:clear="all"/>
+      </w:r>
       <w:r>
         <w:rPr>
           <w:highlight w:val="none"/>
         </w:rPr>
       </w:r>
-      <w:r>
-        <w:br w:type="page" w:clear="all"/>
-      </w:r>
-      <w:r>
-        <w:rPr>
-          <w:highlight w:val="none"/>
-        </w:rPr>
-      </w:r>
-      <w:r/>
       <w:r/>
     </w:p>
     <w:p>
       <w:pPr>
-        <w:pStyle w:val="944"/>
+        <w:pStyle w:val="946"/>
         <w:pBdr/>
         <w:spacing/>
         <w:ind/>
@@ -11674,7 +11818,7 @@
     </w:p>
     <w:p>
       <w:pPr>
-        <w:pStyle w:val="945"/>
+        <w:pStyle w:val="947"/>
         <w:pBdr/>
         <w:spacing/>
         <w:ind/>
@@ -11780,7 +11924,7 @@
     </w:p>
     <w:tbl>
       <w:tblPr>
-        <w:tblStyle w:val="955"/>
+        <w:tblStyle w:val="957"/>
         <w:tblW w:w="9640" w:type="dxa"/>
         <w:tblBorders>
           <w:top w:val="single" w:color="000000" w:sz="8" w:space="0"/>
@@ -13012,7 +13156,7 @@
     </w:p>
     <w:p>
       <w:pPr>
-        <w:pStyle w:val="944"/>
+        <w:pStyle w:val="946"/>
         <w:pBdr/>
         <w:spacing/>
         <w:ind/>
@@ -13060,7 +13204,7 @@
     </w:p>
     <w:p>
       <w:pPr>
-        <w:pStyle w:val="945"/>
+        <w:pStyle w:val="947"/>
         <w:pBdr/>
         <w:spacing/>
         <w:ind/>
@@ -13116,6 +13260,7 @@
       <w:r>
         <w:rPr>
           <w:color w:val="ff0000"/>
+          <w:highlight w:val="none"/>
         </w:rPr>
       </w:r>
       <w:r>
@@ -13177,6 +13322,7 @@
           <w:b/>
           <w:bCs/>
           <w:color w:val="000000" w:themeColor="text1"/>
+          <w:highlight w:val="none"/>
         </w:rPr>
       </w:r>
       <w:r>
@@ -13314,8 +13460,6 @@
           <w:b/>
           <w:bCs/>
           <w:color w:val="000000" w:themeColor="text1"/>
-          <w:highlight w:val="none"/>
-          <w:rtl w:val="0"/>
         </w:rPr>
       </w:r>
       <w:r>
@@ -13328,7 +13472,7 @@
     </w:p>
     <w:p>
       <w:pPr>
-        <w:pStyle w:val="931"/>
+        <w:pStyle w:val="933"/>
         <w:pBdr/>
         <w:spacing/>
         <w:ind/>
@@ -13376,6 +13520,7 @@
         <w:rPr>
           <w:b/>
           <w:bCs/>
+          <w:highlight w:val="none"/>
         </w:rPr>
       </w:r>
       <w:r>
@@ -13398,7 +13543,7 @@
     </w:p>
     <w:p>
       <w:pPr>
-        <w:pStyle w:val="916"/>
+        <w:pStyle w:val="918"/>
         <w:numPr>
           <w:ilvl w:val="0"/>
           <w:numId w:val="9"/>
@@ -13450,7 +13595,7 @@
     </w:p>
     <w:tbl>
       <w:tblPr>
-        <w:tblStyle w:val="772"/>
+        <w:tblStyle w:val="774"/>
         <w:tblW w:w="0" w:type="auto"/>
         <w:tblBorders/>
         <w:tblLook w:val="04A0" w:firstRow="1" w:lastRow="0" w:firstColumn="1" w:lastColumn="0" w:noHBand="0" w:noVBand="1"/>
@@ -14686,7 +14831,7 @@
     </w:tbl>
     <w:p>
       <w:pPr>
-        <w:pStyle w:val="931"/>
+        <w:pStyle w:val="933"/>
         <w:pBdr/>
         <w:spacing/>
         <w:ind/>
@@ -14714,7 +14859,7 @@
     </w:p>
     <w:p>
       <w:pPr>
-        <w:pStyle w:val="916"/>
+        <w:pStyle w:val="918"/>
         <w:numPr>
           <w:ilvl w:val="0"/>
           <w:numId w:val="9"/>
@@ -14769,7 +14914,7 @@
     </w:p>
     <w:tbl>
       <w:tblPr>
-        <w:tblStyle w:val="772"/>
+        <w:tblStyle w:val="774"/>
         <w:tblW w:w="0" w:type="auto"/>
         <w:tblBorders/>
         <w:tblLook w:val="04A0" w:firstRow="1" w:lastRow="0" w:firstColumn="1" w:lastColumn="0" w:noHBand="0" w:noVBand="1"/>
@@ -15173,7 +15318,7 @@
     </w:tbl>
     <w:p>
       <w:pPr>
-        <w:pStyle w:val="931"/>
+        <w:pStyle w:val="933"/>
         <w:pBdr/>
         <w:spacing/>
         <w:ind/>
@@ -15201,7 +15346,7 @@
     </w:p>
     <w:p>
       <w:pPr>
-        <w:pStyle w:val="916"/>
+        <w:pStyle w:val="918"/>
         <w:numPr>
           <w:ilvl w:val="0"/>
           <w:numId w:val="12"/>
@@ -15251,7 +15396,7 @@
     </w:p>
     <w:tbl>
       <w:tblPr>
-        <w:tblStyle w:val="772"/>
+        <w:tblStyle w:val="774"/>
         <w:tblW w:w="0" w:type="auto"/>
         <w:tblBorders/>
         <w:tblLook w:val="04A0" w:firstRow="1" w:lastRow="0" w:firstColumn="1" w:lastColumn="0" w:noHBand="0" w:noVBand="1"/>
@@ -15764,7 +15909,7 @@
     </w:tbl>
     <w:p>
       <w:pPr>
-        <w:pStyle w:val="931"/>
+        <w:pStyle w:val="933"/>
         <w:pBdr/>
         <w:spacing/>
         <w:ind/>
@@ -15792,7 +15937,7 @@
     </w:p>
     <w:p>
       <w:pPr>
-        <w:pStyle w:val="945"/>
+        <w:pStyle w:val="947"/>
         <w:pBdr/>
         <w:spacing/>
         <w:ind/>
@@ -15815,6 +15960,11 @@
           <w:highlight w:val="none"/>
         </w:rPr>
       </w:r>
+      <w:r>
+        <w:rPr>
+          <w:highlight w:val="none"/>
+        </w:rPr>
+      </w:r>
     </w:p>
     <w:p>
       <w:pPr>
@@ -15856,7 +16006,7 @@
     </w:p>
     <w:p>
       <w:pPr>
-        <w:pStyle w:val="944"/>
+        <w:pStyle w:val="946"/>
         <w:pBdr/>
         <w:spacing/>
         <w:ind/>
@@ -15898,7 +16048,7 @@
     </w:p>
     <w:p>
       <w:pPr>
-        <w:pStyle w:val="945"/>
+        <w:pStyle w:val="947"/>
         <w:pBdr/>
         <w:spacing/>
         <w:ind/>
@@ -15988,7 +16138,7 @@
     </w:p>
     <w:p>
       <w:pPr>
-        <w:pStyle w:val="946"/>
+        <w:pStyle w:val="948"/>
         <w:pBdr/>
         <w:spacing/>
         <w:ind/>
@@ -16040,7 +16190,7 @@
     </w:p>
     <w:p>
       <w:pPr>
-        <w:pStyle w:val="947"/>
+        <w:pStyle w:val="949"/>
         <w:pBdr/>
         <w:spacing/>
         <w:ind/>
@@ -16472,7 +16622,7 @@
     </w:p>
     <w:p>
       <w:pPr>
-        <w:pStyle w:val="945"/>
+        <w:pStyle w:val="947"/>
         <w:pBdr/>
         <w:spacing/>
         <w:ind/>
@@ -16575,7 +16725,7 @@
     </w:p>
     <w:p>
       <w:pPr>
-        <w:pStyle w:val="945"/>
+        <w:pStyle w:val="947"/>
         <w:pBdr/>
         <w:spacing/>
         <w:ind/>
@@ -16637,7 +16787,7 @@
     </w:p>
     <w:p>
       <w:pPr>
-        <w:pStyle w:val="944"/>
+        <w:pStyle w:val="946"/>
         <w:pBdr/>
         <w:spacing/>
         <w:ind/>
@@ -16733,7 +16883,7 @@
     </w:p>
     <w:p>
       <w:pPr>
-        <w:pStyle w:val="945"/>
+        <w:pStyle w:val="947"/>
         <w:pBdr/>
         <w:spacing/>
         <w:ind/>
@@ -16819,7 +16969,7 @@
     </w:p>
     <w:p>
       <w:pPr>
-        <w:pStyle w:val="945"/>
+        <w:pStyle w:val="947"/>
         <w:pBdr/>
         <w:spacing/>
         <w:ind/>
@@ -16905,7 +17055,7 @@
     </w:p>
     <w:p>
       <w:pPr>
-        <w:pStyle w:val="945"/>
+        <w:pStyle w:val="947"/>
         <w:pBdr/>
         <w:spacing/>
         <w:ind/>
@@ -16991,7 +17141,7 @@
     </w:p>
     <w:p>
       <w:pPr>
-        <w:pStyle w:val="945"/>
+        <w:pStyle w:val="947"/>
         <w:pBdr/>
         <w:spacing/>
         <w:ind/>
@@ -17231,7 +17381,7 @@
   </w:p>
   <w:tbl>
     <w:tblPr>
-      <w:tblStyle w:val="956"/>
+      <w:tblStyle w:val="958"/>
       <w:tblW w:w="9600" w:type="dxa"/>
       <w:tblBorders>
         <w:top w:val="single" w:color="ffffff" w:sz="8" w:space="0"/>
@@ -19493,7 +19643,7 @@
     <w:lsdException w:name="Bibliography" w:uiPriority="37"/>
     <w:lsdException w:name="TOC Heading" w:uiPriority="39" w:qFormat="1"/>
   </w:latentStyles>
-  <w:style w:type="table" w:styleId="771" w:default="1">
+  <w:style w:type="table" w:styleId="773" w:default="1">
     <w:name w:val="Normal Table"/>
     <w:uiPriority w:val="99"/>
     <w:semiHidden/>
@@ -19686,9 +19836,9 @@
       </w:tcPr>
     </w:tblStylePr>
   </w:style>
-  <w:style w:type="table" w:styleId="772">
+  <w:style w:type="table" w:styleId="774">
     <w:name w:val="Table Grid"/>
-    <w:basedOn w:val="771"/>
+    <w:basedOn w:val="773"/>
     <w:uiPriority w:val="59"/>
     <w:pPr>
       <w:pBdr/>
@@ -19885,9 +20035,9 @@
       </w:tcPr>
     </w:tblStylePr>
   </w:style>
-  <w:style w:type="table" w:styleId="773">
+  <w:style w:type="table" w:styleId="775">
     <w:name w:val="Table Grid Light"/>
-    <w:basedOn w:val="771"/>
+    <w:basedOn w:val="773"/>
     <w:uiPriority w:val="59"/>
     <w:pPr>
       <w:pBdr/>
@@ -20084,9 +20234,9 @@
       </w:tcPr>
     </w:tblStylePr>
   </w:style>
-  <w:style w:type="table" w:styleId="774">
+  <w:style w:type="table" w:styleId="776">
     <w:name w:val="Plain Table 1"/>
-    <w:basedOn w:val="771"/>
+    <w:basedOn w:val="773"/>
     <w:uiPriority w:val="59"/>
     <w:pPr>
       <w:pBdr/>
@@ -20309,9 +20459,9 @@
       </w:tcPr>
     </w:tblStylePr>
   </w:style>
-  <w:style w:type="table" w:styleId="775">
+  <w:style w:type="table" w:styleId="777">
     <w:name w:val="Plain Table 2"/>
-    <w:basedOn w:val="771"/>
+    <w:basedOn w:val="773"/>
     <w:uiPriority w:val="59"/>
     <w:pPr>
       <w:pBdr/>
@@ -20542,9 +20692,9 @@
       </w:tcPr>
     </w:tblStylePr>
   </w:style>
-  <w:style w:type="table" w:styleId="776">
+  <w:style w:type="table" w:styleId="778">
     <w:name w:val="Plain Table 3"/>
-    <w:basedOn w:val="771"/>
+    <w:basedOn w:val="773"/>
     <w:uiPriority w:val="99"/>
     <w:pPr>
       <w:pBdr/>
@@ -20772,9 +20922,9 @@
       </w:tcPr>
     </w:tblStylePr>
   </w:style>
-  <w:style w:type="table" w:styleId="777">
+  <w:style w:type="table" w:styleId="779">
     <w:name w:val="Plain Table 4"/>
-    <w:basedOn w:val="771"/>
+    <w:basedOn w:val="773"/>
     <w:uiPriority w:val="99"/>
     <w:pPr>
       <w:pBdr/>
@@ -20988,9 +21138,9 @@
       </w:tcPr>
     </w:tblStylePr>
   </w:style>
-  <w:style w:type="table" w:styleId="778">
+  <w:style w:type="table" w:styleId="780">
     <w:name w:val="Plain Table 5"/>
-    <w:basedOn w:val="771"/>
+    <w:basedOn w:val="773"/>
     <w:uiPriority w:val="99"/>
     <w:pPr>
       <w:pBdr/>
@@ -21221,9 +21371,9 @@
       </w:tcPr>
     </w:tblStylePr>
   </w:style>
-  <w:style w:type="table" w:styleId="779">
+  <w:style w:type="table" w:styleId="781">
     <w:name w:val="Grid Table 1 Light"/>
-    <w:basedOn w:val="771"/>
+    <w:basedOn w:val="773"/>
     <w:uiPriority w:val="99"/>
     <w:pPr>
       <w:pBdr/>
@@ -21444,9 +21594,9 @@
       </w:tcPr>
     </w:tblStylePr>
   </w:style>
-  <w:style w:type="table" w:styleId="780">
+  <w:style w:type="table" w:styleId="782">
     <w:name w:val="Grid Table 1 Light - Accent 1"/>
-    <w:basedOn w:val="771"/>
+    <w:basedOn w:val="773"/>
     <w:uiPriority w:val="99"/>
     <w:pPr>
       <w:pBdr/>
@@ -21667,9 +21817,9 @@
       </w:tcPr>
     </w:tblStylePr>
   </w:style>
-  <w:style w:type="table" w:styleId="781">
+  <w:style w:type="table" w:styleId="783">
     <w:name w:val="Grid Table 1 Light - Accent 2"/>
-    <w:basedOn w:val="771"/>
+    <w:basedOn w:val="773"/>
     <w:uiPriority w:val="99"/>
     <w:pPr>
       <w:pBdr/>
@@ -21890,9 +22040,9 @@
       </w:tcPr>
     </w:tblStylePr>
   </w:style>
-  <w:style w:type="table" w:styleId="782">
+  <w:style w:type="table" w:styleId="784">
     <w:name w:val="Grid Table 1 Light - Accent 3"/>
-    <w:basedOn w:val="771"/>
+    <w:basedOn w:val="773"/>
     <w:uiPriority w:val="99"/>
     <w:pPr>
       <w:pBdr/>
@@ -22113,9 +22263,9 @@
       </w:tcPr>
     </w:tblStylePr>
   </w:style>
-  <w:style w:type="table" w:styleId="783">
+  <w:style w:type="table" w:styleId="785">
     <w:name w:val="Grid Table 1 Light - Accent 4"/>
-    <w:basedOn w:val="771"/>
+    <w:basedOn w:val="773"/>
     <w:uiPriority w:val="99"/>
     <w:pPr>
       <w:pBdr/>
@@ -22336,9 +22486,9 @@
       </w:tcPr>
     </w:tblStylePr>
   </w:style>
-  <w:style w:type="table" w:styleId="784">
+  <w:style w:type="table" w:styleId="786">
     <w:name w:val="Grid Table 1 Light - Accent 5"/>
-    <w:basedOn w:val="771"/>
+    <w:basedOn w:val="773"/>
     <w:uiPriority w:val="99"/>
     <w:pPr>
       <w:pBdr/>
@@ -22559,9 +22709,9 @@
       </w:tcPr>
     </w:tblStylePr>
   </w:style>
-  <w:style w:type="table" w:styleId="785">
+  <w:style w:type="table" w:styleId="787">
     <w:name w:val="Grid Table 1 Light - Accent 6"/>
-    <w:basedOn w:val="771"/>
+    <w:basedOn w:val="773"/>
     <w:uiPriority w:val="99"/>
     <w:pPr>
       <w:pBdr/>
@@ -22782,9 +22932,9 @@
       </w:tcPr>
     </w:tblStylePr>
   </w:style>
-  <w:style w:type="table" w:styleId="786">
+  <w:style w:type="table" w:styleId="788">
     <w:name w:val="Grid Table 2"/>
-    <w:basedOn w:val="771"/>
+    <w:basedOn w:val="773"/>
     <w:uiPriority w:val="99"/>
     <w:pPr>
       <w:pBdr/>
@@ -23014,9 +23164,9 @@
       </w:tcPr>
     </w:tblStylePr>
   </w:style>
-  <w:style w:type="table" w:styleId="787">
+  <w:style w:type="table" w:styleId="789">
     <w:name w:val="Grid Table 2 - Accent 1"/>
-    <w:basedOn w:val="771"/>
+    <w:basedOn w:val="773"/>
     <w:uiPriority w:val="99"/>
     <w:pPr>
       <w:pBdr/>
@@ -23246,9 +23396,9 @@
       </w:tcPr>
     </w:tblStylePr>
   </w:style>
-  <w:style w:type="table" w:styleId="788">
+  <w:style w:type="table" w:styleId="790">
     <w:name w:val="Grid Table 2 - Accent 2"/>
-    <w:basedOn w:val="771"/>
+    <w:basedOn w:val="773"/>
     <w:uiPriority w:val="99"/>
     <w:pPr>
       <w:pBdr/>
@@ -23478,9 +23628,9 @@
       </w:tcPr>
     </w:tblStylePr>
   </w:style>
-  <w:style w:type="table" w:styleId="789">
+  <w:style w:type="table" w:styleId="791">
     <w:name w:val="Grid Table 2 - Accent 3"/>
-    <w:basedOn w:val="771"/>
+    <w:basedOn w:val="773"/>
     <w:uiPriority w:val="99"/>
     <w:pPr>
       <w:pBdr/>
@@ -23710,9 +23860,9 @@
       </w:tcPr>
     </w:tblStylePr>
   </w:style>
-  <w:style w:type="table" w:styleId="790">
+  <w:style w:type="table" w:styleId="792">
     <w:name w:val="Grid Table 2 - Accent 4"/>
-    <w:basedOn w:val="771"/>
+    <w:basedOn w:val="773"/>
     <w:uiPriority w:val="99"/>
     <w:pPr>
       <w:pBdr/>
@@ -23942,9 +24092,9 @@
       </w:tcPr>
     </w:tblStylePr>
   </w:style>
-  <w:style w:type="table" w:styleId="791">
+  <w:style w:type="table" w:styleId="793">
     <w:name w:val="Grid Table 2 - Accent 5"/>
-    <w:basedOn w:val="771"/>
+    <w:basedOn w:val="773"/>
     <w:uiPriority w:val="99"/>
     <w:pPr>
       <w:pBdr/>
@@ -24174,9 +24324,9 @@
       </w:tcPr>
     </w:tblStylePr>
   </w:style>
-  <w:style w:type="table" w:styleId="792">
+  <w:style w:type="table" w:styleId="794">
     <w:name w:val="Grid Table 2 - Accent 6"/>
-    <w:basedOn w:val="771"/>
+    <w:basedOn w:val="773"/>
     <w:uiPriority w:val="99"/>
     <w:pPr>
       <w:pBdr/>
@@ -24406,9 +24556,9 @@
       </w:tcPr>
     </w:tblStylePr>
   </w:style>
-  <w:style w:type="table" w:styleId="793">
+  <w:style w:type="table" w:styleId="795">
     <w:name w:val="Grid Table 3"/>
-    <w:basedOn w:val="771"/>
+    <w:basedOn w:val="773"/>
     <w:uiPriority w:val="99"/>
     <w:pPr>
       <w:pBdr/>
@@ -24651,9 +24801,9 @@
       </w:tcPr>
     </w:tblStylePr>
   </w:style>
-  <w:style w:type="table" w:styleId="794">
+  <w:style w:type="table" w:styleId="796">
     <w:name w:val="Grid Table 3 - Accent 1"/>
-    <w:basedOn w:val="771"/>
+    <w:basedOn w:val="773"/>
     <w:uiPriority w:val="99"/>
     <w:pPr>
       <w:pBdr/>
@@ -24896,9 +25046,9 @@
       </w:tcPr>
     </w:tblStylePr>
   </w:style>
-  <w:style w:type="table" w:styleId="795">
+  <w:style w:type="table" w:styleId="797">
     <w:name w:val="Grid Table 3 - Accent 2"/>
-    <w:basedOn w:val="771"/>
+    <w:basedOn w:val="773"/>
     <w:uiPriority w:val="99"/>
     <w:pPr>
       <w:pBdr/>
@@ -25141,9 +25291,9 @@
       </w:tcPr>
     </w:tblStylePr>
   </w:style>
-  <w:style w:type="table" w:styleId="796">
+  <w:style w:type="table" w:styleId="798">
     <w:name w:val="Grid Table 3 - Accent 3"/>
-    <w:basedOn w:val="771"/>
+    <w:basedOn w:val="773"/>
     <w:uiPriority w:val="99"/>
     <w:pPr>
       <w:pBdr/>
@@ -25386,9 +25536,9 @@
       </w:tcPr>
     </w:tblStylePr>
   </w:style>
-  <w:style w:type="table" w:styleId="797">
+  <w:style w:type="table" w:styleId="799">
     <w:name w:val="Grid Table 3 - Accent 4"/>
-    <w:basedOn w:val="771"/>
+    <w:basedOn w:val="773"/>
     <w:uiPriority w:val="99"/>
     <w:pPr>
       <w:pBdr/>
@@ -25631,9 +25781,9 @@
       </w:tcPr>
     </w:tblStylePr>
   </w:style>
-  <w:style w:type="table" w:styleId="798">
+  <w:style w:type="table" w:styleId="800">
     <w:name w:val="Grid Table 3 - Accent 5"/>
-    <w:basedOn w:val="771"/>
+    <w:basedOn w:val="773"/>
     <w:uiPriority w:val="99"/>
     <w:pPr>
       <w:pBdr/>
@@ -25876,9 +26026,9 @@
       </w:tcPr>
     </w:tblStylePr>
   </w:style>
-  <w:style w:type="table" w:styleId="799">
+  <w:style w:type="table" w:styleId="801">
     <w:name w:val="Grid Table 3 - Accent 6"/>
-    <w:basedOn w:val="771"/>
+    <w:basedOn w:val="773"/>
     <w:uiPriority w:val="99"/>
     <w:pPr>
       <w:pBdr/>
@@ -26121,9 +26271,9 @@
       </w:tcPr>
     </w:tblStylePr>
   </w:style>
-  <w:style w:type="table" w:styleId="800">
+  <w:style w:type="table" w:styleId="802">
     <w:name w:val="Grid Table 4"/>
-    <w:basedOn w:val="771"/>
+    <w:basedOn w:val="773"/>
     <w:uiPriority w:val="59"/>
     <w:pPr>
       <w:pBdr/>
@@ -26354,9 +26504,9 @@
       </w:tcPr>
     </w:tblStylePr>
   </w:style>
-  <w:style w:type="table" w:styleId="801">
+  <w:style w:type="table" w:styleId="803">
     <w:name w:val="Grid Table 4 - Accent 1"/>
-    <w:basedOn w:val="771"/>
+    <w:basedOn w:val="773"/>
     <w:uiPriority w:val="59"/>
     <w:pPr>
       <w:pBdr/>
@@ -26587,9 +26737,9 @@
       </w:tcPr>
     </w:tblStylePr>
   </w:style>
-  <w:style w:type="table" w:styleId="802">
+  <w:style w:type="table" w:styleId="804">
     <w:name w:val="Grid Table 4 - Accent 2"/>
-    <w:basedOn w:val="771"/>
+    <w:basedOn w:val="773"/>
     <w:uiPriority w:val="59"/>
     <w:pPr>
       <w:pBdr/>
@@ -26820,9 +26970,9 @@
       </w:tcPr>
     </w:tblStylePr>
   </w:style>
-  <w:style w:type="table" w:styleId="803">
+  <w:style w:type="table" w:styleId="805">
     <w:name w:val="Grid Table 4 - Accent 3"/>
-    <w:basedOn w:val="771"/>
+    <w:basedOn w:val="773"/>
     <w:uiPriority w:val="59"/>
     <w:pPr>
       <w:pBdr/>
@@ -27053,9 +27203,9 @@
       </w:tcPr>
     </w:tblStylePr>
   </w:style>
-  <w:style w:type="table" w:styleId="804">
+  <w:style w:type="table" w:styleId="806">
     <w:name w:val="Grid Table 4 - Accent 4"/>
-    <w:basedOn w:val="771"/>
+    <w:basedOn w:val="773"/>
     <w:uiPriority w:val="59"/>
     <w:pPr>
       <w:pBdr/>
@@ -27286,9 +27436,9 @@
       </w:tcPr>
     </w:tblStylePr>
   </w:style>
-  <w:style w:type="table" w:styleId="805">
+  <w:style w:type="table" w:styleId="807">
     <w:name w:val="Grid Table 4 - Accent 5"/>
-    <w:basedOn w:val="771"/>
+    <w:basedOn w:val="773"/>
     <w:uiPriority w:val="59"/>
     <w:pPr>
       <w:pBdr/>
@@ -27519,9 +27669,9 @@
       </w:tcPr>
     </w:tblStylePr>
   </w:style>
-  <w:style w:type="table" w:styleId="806">
+  <w:style w:type="table" w:styleId="808">
     <w:name w:val="Grid Table 4 - Accent 6"/>
-    <w:basedOn w:val="771"/>
+    <w:basedOn w:val="773"/>
     <w:uiPriority w:val="59"/>
     <w:pPr>
       <w:pBdr/>
@@ -27752,9 +27902,9 @@
       </w:tcPr>
     </w:tblStylePr>
   </w:style>
-  <w:style w:type="table" w:styleId="807">
+  <w:style w:type="table" w:styleId="809">
     <w:name w:val="Grid Table 5 Dark"/>
-    <w:basedOn w:val="771"/>
+    <w:basedOn w:val="773"/>
     <w:uiPriority w:val="99"/>
     <w:pPr>
       <w:pBdr/>
@@ -27980,9 +28130,9 @@
       </w:tcPr>
     </w:tblStylePr>
   </w:style>
-  <w:style w:type="table" w:styleId="808">
+  <w:style w:type="table" w:styleId="810">
     <w:name w:val="Grid Table 5 Dark- Accent 1"/>
-    <w:basedOn w:val="771"/>
+    <w:basedOn w:val="773"/>
     <w:uiPriority w:val="99"/>
     <w:pPr>
       <w:pBdr/>
@@ -28208,9 +28358,9 @@
       </w:tcPr>
     </w:tblStylePr>
   </w:style>
-  <w:style w:type="table" w:styleId="809">
+  <w:style w:type="table" w:styleId="811">
     <w:name w:val="Grid Table 5 Dark - Accent 2"/>
-    <w:basedOn w:val="771"/>
+    <w:basedOn w:val="773"/>
     <w:uiPriority w:val="99"/>
     <w:pPr>
       <w:pBdr/>
@@ -28436,9 +28586,9 @@
       </w:tcPr>
     </w:tblStylePr>
   </w:style>
-  <w:style w:type="table" w:styleId="810">
+  <w:style w:type="table" w:styleId="812">
     <w:name w:val="Grid Table 5 Dark - Accent 3"/>
-    <w:basedOn w:val="771"/>
+    <w:basedOn w:val="773"/>
     <w:uiPriority w:val="99"/>
     <w:pPr>
       <w:pBdr/>
@@ -28664,9 +28814,9 @@
       </w:tcPr>
     </w:tblStylePr>
   </w:style>
-  <w:style w:type="table" w:styleId="811">
+  <w:style w:type="table" w:styleId="813">
     <w:name w:val="Grid Table 5 Dark- Accent 4"/>
-    <w:basedOn w:val="771"/>
+    <w:basedOn w:val="773"/>
     <w:uiPriority w:val="99"/>
     <w:pPr>
       <w:pBdr/>
@@ -28892,9 +29042,9 @@
       </w:tcPr>
     </w:tblStylePr>
   </w:style>
-  <w:style w:type="table" w:styleId="812">
+  <w:style w:type="table" w:styleId="814">
     <w:name w:val="Grid Table 5 Dark - Accent 5"/>
-    <w:basedOn w:val="771"/>
+    <w:basedOn w:val="773"/>
     <w:uiPriority w:val="99"/>
     <w:pPr>
       <w:pBdr/>
@@ -29120,9 +29270,9 @@
       </w:tcPr>
     </w:tblStylePr>
   </w:style>
-  <w:style w:type="table" w:styleId="813">
+  <w:style w:type="table" w:styleId="815">
     <w:name w:val="Grid Table 5 Dark - Accent 6"/>
-    <w:basedOn w:val="771"/>
+    <w:basedOn w:val="773"/>
     <w:uiPriority w:val="99"/>
     <w:pPr>
       <w:pBdr/>
@@ -29348,9 +29498,9 @@
       </w:tcPr>
     </w:tblStylePr>
   </w:style>
-  <w:style w:type="table" w:styleId="814">
+  <w:style w:type="table" w:styleId="816">
     <w:name w:val="Grid Table 6 Colorful"/>
-    <w:basedOn w:val="771"/>
+    <w:basedOn w:val="773"/>
     <w:uiPriority w:val="99"/>
     <w:pPr>
       <w:pBdr/>
@@ -29578,9 +29728,9 @@
       </w:tcPr>
     </w:tblStylePr>
   </w:style>
-  <w:style w:type="table" w:styleId="815">
+  <w:style w:type="table" w:styleId="817">
     <w:name w:val="Grid Table 6 Colorful - Accent 1"/>
-    <w:basedOn w:val="771"/>
+    <w:basedOn w:val="773"/>
     <w:uiPriority w:val="99"/>
     <w:pPr>
       <w:pBdr/>
@@ -29808,9 +29958,9 @@
       </w:tcPr>
     </w:tblStylePr>
   </w:style>
-  <w:style w:type="table" w:styleId="816">
+  <w:style w:type="table" w:styleId="818">
     <w:name w:val="Grid Table 6 Colorful - Accent 2"/>
-    <w:basedOn w:val="771"/>
+    <w:basedOn w:val="773"/>
     <w:uiPriority w:val="99"/>
     <w:pPr>
       <w:pBdr/>
@@ -30038,9 +30188,9 @@
       </w:tcPr>
     </w:tblStylePr>
   </w:style>
-  <w:style w:type="table" w:styleId="817">
+  <w:style w:type="table" w:styleId="819">
     <w:name w:val="Grid Table 6 Colorful - Accent 3"/>
-    <w:basedOn w:val="771"/>
+    <w:basedOn w:val="773"/>
     <w:uiPriority w:val="99"/>
     <w:pPr>
       <w:pBdr/>
@@ -30268,9 +30418,9 @@
       </w:tcPr>
     </w:tblStylePr>
   </w:style>
-  <w:style w:type="table" w:styleId="818">
+  <w:style w:type="table" w:styleId="820">
     <w:name w:val="Grid Table 6 Colorful - Accent 4"/>
-    <w:basedOn w:val="771"/>
+    <w:basedOn w:val="773"/>
     <w:uiPriority w:val="99"/>
     <w:pPr>
       <w:pBdr/>
@@ -30498,9 +30648,9 @@
       </w:tcPr>
     </w:tblStylePr>
   </w:style>
-  <w:style w:type="table" w:styleId="819">
+  <w:style w:type="table" w:styleId="821">
     <w:name w:val="Grid Table 6 Colorful - Accent 5"/>
-    <w:basedOn w:val="771"/>
+    <w:basedOn w:val="773"/>
     <w:uiPriority w:val="99"/>
     <w:pPr>
       <w:pBdr/>
@@ -30728,9 +30878,9 @@
       </w:tcPr>
     </w:tblStylePr>
   </w:style>
-  <w:style w:type="table" w:styleId="820">
+  <w:style w:type="table" w:styleId="822">
     <w:name w:val="Grid Table 6 Colorful - Accent 6"/>
-    <w:basedOn w:val="771"/>
+    <w:basedOn w:val="773"/>
     <w:uiPriority w:val="99"/>
     <w:pPr>
       <w:pBdr/>
@@ -30958,9 +31108,9 @@
       </w:tcPr>
     </w:tblStylePr>
   </w:style>
-  <w:style w:type="table" w:styleId="821">
+  <w:style w:type="table" w:styleId="823">
     <w:name w:val="Grid Table 7 Colorful"/>
-    <w:basedOn w:val="771"/>
+    <w:basedOn w:val="773"/>
     <w:uiPriority w:val="99"/>
     <w:pPr>
       <w:pBdr/>
@@ -31212,9 +31362,9 @@
       </w:tcPr>
     </w:tblStylePr>
   </w:style>
-  <w:style w:type="table" w:styleId="822">
+  <w:style w:type="table" w:styleId="824">
     <w:name w:val="Grid Table 7 Colorful - Accent 1"/>
-    <w:basedOn w:val="771"/>
+    <w:basedOn w:val="773"/>
     <w:uiPriority w:val="99"/>
     <w:pPr>
       <w:pBdr/>
@@ -31466,9 +31616,9 @@
       </w:tcPr>
     </w:tblStylePr>
   </w:style>
-  <w:style w:type="table" w:styleId="823">
+  <w:style w:type="table" w:styleId="825">
     <w:name w:val="Grid Table 7 Colorful - Accent 2"/>
-    <w:basedOn w:val="771"/>
+    <w:basedOn w:val="773"/>
     <w:uiPriority w:val="99"/>
     <w:pPr>
       <w:pBdr/>
@@ -31720,9 +31870,9 @@
       </w:tcPr>
     </w:tblStylePr>
   </w:style>
-  <w:style w:type="table" w:styleId="824">
+  <w:style w:type="table" w:styleId="826">
     <w:name w:val="Grid Table 7 Colorful - Accent 3"/>
-    <w:basedOn w:val="771"/>
+    <w:basedOn w:val="773"/>
     <w:uiPriority w:val="99"/>
     <w:pPr>
       <w:pBdr/>
@@ -31974,9 +32124,9 @@
       </w:tcPr>
     </w:tblStylePr>
   </w:style>
-  <w:style w:type="table" w:styleId="825">
+  <w:style w:type="table" w:styleId="827">
     <w:name w:val="Grid Table 7 Colorful - Accent 4"/>
-    <w:basedOn w:val="771"/>
+    <w:basedOn w:val="773"/>
     <w:uiPriority w:val="99"/>
     <w:pPr>
       <w:pBdr/>
@@ -32228,9 +32378,9 @@
       </w:tcPr>
     </w:tblStylePr>
   </w:style>
-  <w:style w:type="table" w:styleId="826">
+  <w:style w:type="table" w:styleId="828">
     <w:name w:val="Grid Table 7 Colorful - Accent 5"/>
-    <w:basedOn w:val="771"/>
+    <w:basedOn w:val="773"/>
     <w:uiPriority w:val="99"/>
     <w:pPr>
       <w:pBdr/>
@@ -32482,9 +32632,9 @@
       </w:tcPr>
     </w:tblStylePr>
   </w:style>
-  <w:style w:type="table" w:styleId="827">
+  <w:style w:type="table" w:styleId="829">
     <w:name w:val="Grid Table 7 Colorful - Accent 6"/>
-    <w:basedOn w:val="771"/>
+    <w:basedOn w:val="773"/>
     <w:uiPriority w:val="99"/>
     <w:pPr>
       <w:pBdr/>
@@ -32736,9 +32886,9 @@
       </w:tcPr>
     </w:tblStylePr>
   </w:style>
-  <w:style w:type="table" w:styleId="828">
+  <w:style w:type="table" w:styleId="830">
     <w:name w:val="List Table 1 Light"/>
-    <w:basedOn w:val="771"/>
+    <w:basedOn w:val="773"/>
     <w:uiPriority w:val="99"/>
     <w:pPr>
       <w:pBdr/>
@@ -32952,9 +33102,9 @@
       </w:tcPr>
     </w:tblStylePr>
   </w:style>
-  <w:style w:type="table" w:styleId="829">
+  <w:style w:type="table" w:styleId="831">
     <w:name w:val="List Table 1 Light - Accent 1"/>
-    <w:basedOn w:val="771"/>
+    <w:basedOn w:val="773"/>
     <w:uiPriority w:val="99"/>
     <w:pPr>
       <w:pBdr/>
@@ -33168,9 +33318,9 @@
       </w:tcPr>
     </w:tblStylePr>
   </w:style>
-  <w:style w:type="table" w:styleId="830">
+  <w:style w:type="table" w:styleId="832">
     <w:name w:val="List Table 1 Light - Accent 2"/>
-    <w:basedOn w:val="771"/>
+    <w:basedOn w:val="773"/>
     <w:uiPriority w:val="99"/>
     <w:pPr>
       <w:pBdr/>
@@ -33384,9 +33534,9 @@
       </w:tcPr>
     </w:tblStylePr>
   </w:style>
-  <w:style w:type="table" w:styleId="831">
+  <w:style w:type="table" w:styleId="833">
     <w:name w:val="List Table 1 Light - Accent 3"/>
-    <w:basedOn w:val="771"/>
+    <w:basedOn w:val="773"/>
     <w:uiPriority w:val="99"/>
     <w:pPr>
       <w:pBdr/>
@@ -33600,9 +33750,9 @@
       </w:tcPr>
     </w:tblStylePr>
   </w:style>
-  <w:style w:type="table" w:styleId="832">
+  <w:style w:type="table" w:styleId="834">
     <w:name w:val="List Table 1 Light - Accent 4"/>
-    <w:basedOn w:val="771"/>
+    <w:basedOn w:val="773"/>
     <w:uiPriority w:val="99"/>
     <w:pPr>
       <w:pBdr/>
@@ -33816,9 +33966,9 @@
       </w:tcPr>
     </w:tblStylePr>
   </w:style>
-  <w:style w:type="table" w:styleId="833">
+  <w:style w:type="table" w:styleId="835">
     <w:name w:val="List Table 1 Light - Accent 5"/>
-    <w:basedOn w:val="771"/>
+    <w:basedOn w:val="773"/>
     <w:uiPriority w:val="99"/>
     <w:pPr>
       <w:pBdr/>
@@ -34032,9 +34182,9 @@
       </w:tcPr>
     </w:tblStylePr>
   </w:style>
-  <w:style w:type="table" w:styleId="834">
+  <w:style w:type="table" w:styleId="836">
     <w:name w:val="List Table 1 Light - Accent 6"/>
-    <w:basedOn w:val="771"/>
+    <w:basedOn w:val="773"/>
     <w:uiPriority w:val="99"/>
     <w:pPr>
       <w:pBdr/>
@@ -34248,9 +34398,9 @@
       </w:tcPr>
     </w:tblStylePr>
   </w:style>
-  <w:style w:type="table" w:styleId="835">
+  <w:style w:type="table" w:styleId="837">
     <w:name w:val="List Table 2"/>
-    <w:basedOn w:val="771"/>
+    <w:basedOn w:val="773"/>
     <w:uiPriority w:val="99"/>
     <w:pPr>
       <w:pBdr/>
@@ -34486,9 +34636,9 @@
       </w:tcPr>
     </w:tblStylePr>
   </w:style>
-  <w:style w:type="table" w:styleId="836">
+  <w:style w:type="table" w:styleId="838">
     <w:name w:val="List Table 2 - Accent 1"/>
-    <w:basedOn w:val="771"/>
+    <w:basedOn w:val="773"/>
     <w:uiPriority w:val="99"/>
     <w:pPr>
       <w:pBdr/>
@@ -34724,9 +34874,9 @@
       </w:tcPr>
     </w:tblStylePr>
   </w:style>
-  <w:style w:type="table" w:styleId="837">
+  <w:style w:type="table" w:styleId="839">
     <w:name w:val="List Table 2 - Accent 2"/>
-    <w:basedOn w:val="771"/>
+    <w:basedOn w:val="773"/>
     <w:uiPriority w:val="99"/>
     <w:pPr>
       <w:pBdr/>
@@ -34962,9 +35112,9 @@
       </w:tcPr>
     </w:tblStylePr>
   </w:style>
-  <w:style w:type="table" w:styleId="838">
+  <w:style w:type="table" w:styleId="840">
     <w:name w:val="List Table 2 - Accent 3"/>
-    <w:basedOn w:val="771"/>
+    <w:basedOn w:val="773"/>
     <w:uiPriority w:val="99"/>
     <w:pPr>
       <w:pBdr/>
@@ -35200,9 +35350,9 @@
       </w:tcPr>
     </w:tblStylePr>
   </w:style>
-  <w:style w:type="table" w:styleId="839">
+  <w:style w:type="table" w:styleId="841">
     <w:name w:val="List Table 2 - Accent 4"/>
-    <w:basedOn w:val="771"/>
+    <w:basedOn w:val="773"/>
     <w:uiPriority w:val="99"/>
     <w:pPr>
       <w:pBdr/>
@@ -35438,9 +35588,9 @@
       </w:tcPr>
     </w:tblStylePr>
   </w:style>
-  <w:style w:type="table" w:styleId="840">
+  <w:style w:type="table" w:styleId="842">
     <w:name w:val="List Table 2 - Accent 5"/>
-    <w:basedOn w:val="771"/>
+    <w:basedOn w:val="773"/>
     <w:uiPriority w:val="99"/>
     <w:pPr>
       <w:pBdr/>
@@ -35676,9 +35826,9 @@
       </w:tcPr>
     </w:tblStylePr>
   </w:style>
-  <w:style w:type="table" w:styleId="841">
+  <w:style w:type="table" w:styleId="843">
     <w:name w:val="List Table 2 - Accent 6"/>
-    <w:basedOn w:val="771"/>
+    <w:basedOn w:val="773"/>
     <w:uiPriority w:val="99"/>
     <w:pPr>
       <w:pBdr/>
@@ -35914,9 +36064,9 @@
       </w:tcPr>
     </w:tblStylePr>
   </w:style>
-  <w:style w:type="table" w:styleId="842">
+  <w:style w:type="table" w:styleId="844">
     <w:name w:val="List Table 3"/>
-    <w:basedOn w:val="771"/>
+    <w:basedOn w:val="773"/>
     <w:uiPriority w:val="99"/>
     <w:pPr>
       <w:pBdr/>
@@ -36142,9 +36292,9 @@
       </w:tcPr>
     </w:tblStylePr>
   </w:style>
-  <w:style w:type="table" w:styleId="843">
+  <w:style w:type="table" w:styleId="845">
     <w:name w:val="List Table 3 - Accent 1"/>
-    <w:basedOn w:val="771"/>
+    <w:basedOn w:val="773"/>
     <w:uiPriority w:val="99"/>
     <w:pPr>
       <w:pBdr/>
@@ -36370,9 +36520,9 @@
       </w:tcPr>
     </w:tblStylePr>
   </w:style>
-  <w:style w:type="table" w:styleId="844">
+  <w:style w:type="table" w:styleId="846">
     <w:name w:val="List Table 3 - Accent 2"/>
-    <w:basedOn w:val="771"/>
+    <w:basedOn w:val="773"/>
     <w:uiPriority w:val="99"/>
     <w:pPr>
       <w:pBdr/>
@@ -36598,9 +36748,9 @@
       </w:tcPr>
     </w:tblStylePr>
   </w:style>
-  <w:style w:type="table" w:styleId="845">
+  <w:style w:type="table" w:styleId="847">
     <w:name w:val="List Table 3 - Accent 3"/>
-    <w:basedOn w:val="771"/>
+    <w:basedOn w:val="773"/>
     <w:uiPriority w:val="99"/>
     <w:pPr>
       <w:pBdr/>
@@ -36826,9 +36976,9 @@
       </w:tcPr>
     </w:tblStylePr>
   </w:style>
-  <w:style w:type="table" w:styleId="846">
+  <w:style w:type="table" w:styleId="848">
     <w:name w:val="List Table 3 - Accent 4"/>
-    <w:basedOn w:val="771"/>
+    <w:basedOn w:val="773"/>
     <w:uiPriority w:val="99"/>
     <w:pPr>
       <w:pBdr/>
@@ -37054,9 +37204,9 @@
       </w:tcPr>
     </w:tblStylePr>
   </w:style>
-  <w:style w:type="table" w:styleId="847">
+  <w:style w:type="table" w:styleId="849">
     <w:name w:val="List Table 3 - Accent 5"/>
-    <w:basedOn w:val="771"/>
+    <w:basedOn w:val="773"/>
     <w:uiPriority w:val="99"/>
     <w:pPr>
       <w:pBdr/>
@@ -37282,9 +37432,9 @@
       </w:tcPr>
     </w:tblStylePr>
   </w:style>
-  <w:style w:type="table" w:styleId="848">
+  <w:style w:type="table" w:styleId="850">
     <w:name w:val="List Table 3 - Accent 6"/>
-    <w:basedOn w:val="771"/>
+    <w:basedOn w:val="773"/>
     <w:uiPriority w:val="99"/>
     <w:pPr>
       <w:pBdr/>
@@ -37510,9 +37660,9 @@
       </w:tcPr>
     </w:tblStylePr>
   </w:style>
-  <w:style w:type="table" w:styleId="849">
+  <w:style w:type="table" w:styleId="851">
     <w:name w:val="List Table 4"/>
-    <w:basedOn w:val="771"/>
+    <w:basedOn w:val="773"/>
     <w:uiPriority w:val="99"/>
     <w:pPr>
       <w:pBdr/>
@@ -37735,9 +37885,9 @@
       </w:tcPr>
     </w:tblStylePr>
   </w:style>
-  <w:style w:type="table" w:styleId="850">
+  <w:style w:type="table" w:styleId="852">
     <w:name w:val="List Table 4 - Accent 1"/>
-    <w:basedOn w:val="771"/>
+    <w:basedOn w:val="773"/>
     <w:uiPriority w:val="99"/>
     <w:pPr>
       <w:pBdr/>
@@ -37960,9 +38110,9 @@
       </w:tcPr>
     </w:tblStylePr>
   </w:style>
-  <w:style w:type="table" w:styleId="851">
+  <w:style w:type="table" w:styleId="853">
     <w:name w:val="List Table 4 - Accent 2"/>
-    <w:basedOn w:val="771"/>
+    <w:basedOn w:val="773"/>
     <w:uiPriority w:val="99"/>
     <w:pPr>
       <w:pBdr/>
@@ -38185,9 +38335,9 @@
       </w:tcPr>
     </w:tblStylePr>
   </w:style>
-  <w:style w:type="table" w:styleId="852">
+  <w:style w:type="table" w:styleId="854">
     <w:name w:val="List Table 4 - Accent 3"/>
-    <w:basedOn w:val="771"/>
+    <w:basedOn w:val="773"/>
     <w:uiPriority w:val="99"/>
     <w:pPr>
       <w:pBdr/>
@@ -38410,9 +38560,9 @@
       </w:tcPr>
     </w:tblStylePr>
   </w:style>
-  <w:style w:type="table" w:styleId="853">
+  <w:style w:type="table" w:styleId="855">
     <w:name w:val="List Table 4 - Accent 4"/>
-    <w:basedOn w:val="771"/>
+    <w:basedOn w:val="773"/>
     <w:uiPriority w:val="99"/>
     <w:pPr>
       <w:pBdr/>
@@ -38635,9 +38785,9 @@
       </w:tcPr>
     </w:tblStylePr>
   </w:style>
-  <w:style w:type="table" w:styleId="854">
+  <w:style w:type="table" w:styleId="856">
     <w:name w:val="List Table 4 - Accent 5"/>
-    <w:basedOn w:val="771"/>
+    <w:basedOn w:val="773"/>
     <w:uiPriority w:val="99"/>
     <w:pPr>
       <w:pBdr/>
@@ -38860,9 +39010,9 @@
       </w:tcPr>
     </w:tblStylePr>
   </w:style>
-  <w:style w:type="table" w:styleId="855">
+  <w:style w:type="table" w:styleId="857">
     <w:name w:val="List Table 4 - Accent 6"/>
-    <w:basedOn w:val="771"/>
+    <w:basedOn w:val="773"/>
     <w:uiPriority w:val="99"/>
     <w:pPr>
       <w:pBdr/>
@@ -39085,9 +39235,9 @@
       </w:tcPr>
     </w:tblStylePr>
   </w:style>
-  <w:style w:type="table" w:styleId="856">
+  <w:style w:type="table" w:styleId="858">
     <w:name w:val="List Table 5 Dark"/>
-    <w:basedOn w:val="771"/>
+    <w:basedOn w:val="773"/>
     <w:uiPriority w:val="99"/>
     <w:pPr>
       <w:pBdr/>
@@ -39327,9 +39477,9 @@
       </w:tcPr>
     </w:tblStylePr>
   </w:style>
-  <w:style w:type="table" w:styleId="857">
+  <w:style w:type="table" w:styleId="859">
     <w:name w:val="List Table 5 Dark - Accent 1"/>
-    <w:basedOn w:val="771"/>
+    <w:basedOn w:val="773"/>
     <w:uiPriority w:val="99"/>
     <w:pPr>
       <w:pBdr/>
@@ -39569,9 +39719,9 @@
       </w:tcPr>
     </w:tblStylePr>
   </w:style>
-  <w:style w:type="table" w:styleId="858">
+  <w:style w:type="table" w:styleId="860">
     <w:name w:val="List Table 5 Dark - Accent 2"/>
-    <w:basedOn w:val="771"/>
+    <w:basedOn w:val="773"/>
     <w:uiPriority w:val="99"/>
     <w:pPr>
       <w:pBdr/>
@@ -39811,9 +39961,9 @@
       </w:tcPr>
     </w:tblStylePr>
   </w:style>
-  <w:style w:type="table" w:styleId="859">
+  <w:style w:type="table" w:styleId="861">
     <w:name w:val="List Table 5 Dark - Accent 3"/>
-    <w:basedOn w:val="771"/>
+    <w:basedOn w:val="773"/>
     <w:uiPriority w:val="99"/>
     <w:pPr>
       <w:pBdr/>
@@ -40053,9 +40203,9 @@
       </w:tcPr>
     </w:tblStylePr>
   </w:style>
-  <w:style w:type="table" w:styleId="860">
+  <w:style w:type="table" w:styleId="862">
     <w:name w:val="List Table 5 Dark - Accent 4"/>
-    <w:basedOn w:val="771"/>
+    <w:basedOn w:val="773"/>
     <w:uiPriority w:val="99"/>
     <w:pPr>
       <w:pBdr/>
@@ -40295,9 +40445,9 @@
       </w:tcPr>
     </w:tblStylePr>
   </w:style>
-  <w:style w:type="table" w:styleId="861">
+  <w:style w:type="table" w:styleId="863">
     <w:name w:val="List Table 5 Dark - Accent 5"/>
-    <w:basedOn w:val="771"/>
+    <w:basedOn w:val="773"/>
     <w:uiPriority w:val="99"/>
     <w:pPr>
       <w:pBdr/>
@@ -40537,9 +40687,9 @@
       </w:tcPr>
     </w:tblStylePr>
   </w:style>
-  <w:style w:type="table" w:styleId="862">
+  <w:style w:type="table" w:styleId="864">
     <w:name w:val="List Table 5 Dark - Accent 6"/>
-    <w:basedOn w:val="771"/>
+    <w:basedOn w:val="773"/>
     <w:uiPriority w:val="99"/>
     <w:pPr>
       <w:pBdr/>
@@ -40779,9 +40929,9 @@
       </w:tcPr>
     </w:tblStylePr>
   </w:style>
-  <w:style w:type="table" w:styleId="863">
+  <w:style w:type="table" w:styleId="865">
     <w:name w:val="List Table 6 Colorful"/>
-    <w:basedOn w:val="771"/>
+    <w:basedOn w:val="773"/>
     <w:uiPriority w:val="99"/>
     <w:pPr>
       <w:pBdr/>
@@ -41002,9 +41152,9 @@
       </w:tcPr>
     </w:tblStylePr>
   </w:style>
-  <w:style w:type="table" w:styleId="864">
+  <w:style w:type="table" w:styleId="866">
     <w:name w:val="List Table 6 Colorful - Accent 1"/>
-    <w:basedOn w:val="771"/>
+    <w:basedOn w:val="773"/>
     <w:uiPriority w:val="99"/>
     <w:pPr>
       <w:pBdr/>
@@ -41225,9 +41375,9 @@
       </w:tcPr>
     </w:tblStylePr>
   </w:style>
-  <w:style w:type="table" w:styleId="865">
+  <w:style w:type="table" w:styleId="867">
     <w:name w:val="List Table 6 Colorful - Accent 2"/>
-    <w:basedOn w:val="771"/>
+    <w:basedOn w:val="773"/>
     <w:uiPriority w:val="99"/>
     <w:pPr>
       <w:pBdr/>
@@ -41448,9 +41598,9 @@
       </w:tcPr>
     </w:tblStylePr>
   </w:style>
-  <w:style w:type="table" w:styleId="866">
+  <w:style w:type="table" w:styleId="868">
     <w:name w:val="List Table 6 Colorful - Accent 3"/>
-    <w:basedOn w:val="771"/>
+    <w:basedOn w:val="773"/>
     <w:uiPriority w:val="99"/>
     <w:pPr>
       <w:pBdr/>
@@ -41671,9 +41821,9 @@
       </w:tcPr>
     </w:tblStylePr>
   </w:style>
-  <w:style w:type="table" w:styleId="867">
+  <w:style w:type="table" w:styleId="869">
     <w:name w:val="List Table 6 Colorful - Accent 4"/>
-    <w:basedOn w:val="771"/>
+    <w:basedOn w:val="773"/>
     <w:uiPriority w:val="99"/>
     <w:pPr>
       <w:pBdr/>
@@ -41894,9 +42044,9 @@
       </w:tcPr>
     </w:tblStylePr>
   </w:style>
-  <w:style w:type="table" w:styleId="868">
+  <w:style w:type="table" w:styleId="870">
     <w:name w:val="List Table 6 Colorful - Accent 5"/>
-    <w:basedOn w:val="771"/>
+    <w:basedOn w:val="773"/>
     <w:uiPriority w:val="99"/>
     <w:pPr>
       <w:pBdr/>
@@ -42117,9 +42267,9 @@
       </w:tcPr>
     </w:tblStylePr>
   </w:style>
-  <w:style w:type="table" w:styleId="869">
+  <w:style w:type="table" w:styleId="871">
     <w:name w:val="List Table 6 Colorful - Accent 6"/>
-    <w:basedOn w:val="771"/>
+    <w:basedOn w:val="773"/>
     <w:uiPriority w:val="99"/>
     <w:pPr>
       <w:pBdr/>
@@ -42340,9 +42490,9 @@
       </w:tcPr>
     </w:tblStylePr>
   </w:style>
-  <w:style w:type="table" w:styleId="870">
+  <w:style w:type="table" w:styleId="872">
     <w:name w:val="List Table 7 Colorful"/>
-    <w:basedOn w:val="771"/>
+    <w:basedOn w:val="773"/>
     <w:uiPriority w:val="99"/>
     <w:pPr>
       <w:pBdr/>
@@ -42596,9 +42746,9 @@
       </w:tcPr>
     </w:tblStylePr>
   </w:style>
-  <w:style w:type="table" w:styleId="871">
+  <w:style w:type="table" w:styleId="873">
     <w:name w:val="List Table 7 Colorful - Accent 1"/>
-    <w:basedOn w:val="771"/>
+    <w:basedOn w:val="773"/>
     <w:uiPriority w:val="99"/>
     <w:pPr>
       <w:pBdr/>
@@ -42852,9 +43002,9 @@
       </w:tcPr>
     </w:tblStylePr>
   </w:style>
-  <w:style w:type="table" w:styleId="872">
+  <w:style w:type="table" w:styleId="874">
     <w:name w:val="List Table 7 Colorful - Accent 2"/>
-    <w:basedOn w:val="771"/>
+    <w:basedOn w:val="773"/>
     <w:uiPriority w:val="99"/>
     <w:pPr>
       <w:pBdr/>
@@ -43108,9 +43258,9 @@
       </w:tcPr>
     </w:tblStylePr>
   </w:style>
-  <w:style w:type="table" w:styleId="873">
+  <w:style w:type="table" w:styleId="875">
     <w:name w:val="List Table 7 Colorful - Accent 3"/>
-    <w:basedOn w:val="771"/>
+    <w:basedOn w:val="773"/>
     <w:uiPriority w:val="99"/>
     <w:pPr>
       <w:pBdr/>
@@ -43364,9 +43514,9 @@
       </w:tcPr>
     </w:tblStylePr>
   </w:style>
-  <w:style w:type="table" w:styleId="874">
+  <w:style w:type="table" w:styleId="876">
     <w:name w:val="List Table 7 Colorful - Accent 4"/>
-    <w:basedOn w:val="771"/>
+    <w:basedOn w:val="773"/>
     <w:uiPriority w:val="99"/>
     <w:pPr>
       <w:pBdr/>
@@ -43620,9 +43770,9 @@
       </w:tcPr>
     </w:tblStylePr>
   </w:style>
-  <w:style w:type="table" w:styleId="875">
+  <w:style w:type="table" w:styleId="877">
     <w:name w:val="List Table 7 Colorful - Accent 5"/>
-    <w:basedOn w:val="771"/>
+    <w:basedOn w:val="773"/>
     <w:uiPriority w:val="99"/>
     <w:pPr>
       <w:pBdr/>
@@ -43876,9 +44026,9 @@
       </w:tcPr>
     </w:tblStylePr>
   </w:style>
-  <w:style w:type="table" w:styleId="876">
+  <w:style w:type="table" w:styleId="878">
     <w:name w:val="List Table 7 Colorful - Accent 6"/>
-    <w:basedOn w:val="771"/>
+    <w:basedOn w:val="773"/>
     <w:uiPriority w:val="99"/>
     <w:pPr>
       <w:pBdr/>
@@ -44132,9 +44282,9 @@
       </w:tcPr>
     </w:tblStylePr>
   </w:style>
-  <w:style w:type="table" w:styleId="877">
+  <w:style w:type="table" w:styleId="879">
     <w:name w:val="Lined - Accent"/>
-    <w:basedOn w:val="771"/>
+    <w:basedOn w:val="773"/>
     <w:uiPriority w:val="99"/>
     <w:pPr>
       <w:pBdr/>
@@ -44369,9 +44519,9 @@
       </w:tcPr>
     </w:tblStylePr>
   </w:style>
-  <w:style w:type="table" w:styleId="878">
+  <w:style w:type="table" w:styleId="880">
     <w:name w:val="Lined - Accent 1"/>
-    <w:basedOn w:val="771"/>
+    <w:basedOn w:val="773"/>
     <w:uiPriority w:val="99"/>
     <w:pPr>
       <w:pBdr/>
@@ -44606,9 +44756,9 @@
       </w:tcPr>
     </w:tblStylePr>
   </w:style>
-  <w:style w:type="table" w:styleId="879">
+  <w:style w:type="table" w:styleId="881">
     <w:name w:val="Lined - Accent 2"/>
-    <w:basedOn w:val="771"/>
+    <w:basedOn w:val="773"/>
     <w:uiPriority w:val="99"/>
     <w:pPr>
       <w:pBdr/>
@@ -44843,9 +44993,9 @@
       </w:tcPr>
     </w:tblStylePr>
   </w:style>
-  <w:style w:type="table" w:styleId="880">
+  <w:style w:type="table" w:styleId="882">
     <w:name w:val="Lined - Accent 3"/>
-    <w:basedOn w:val="771"/>
+    <w:basedOn w:val="773"/>
     <w:uiPriority w:val="99"/>
     <w:pPr>
       <w:pBdr/>
@@ -45080,9 +45230,9 @@
       </w:tcPr>
     </w:tblStylePr>
   </w:style>
-  <w:style w:type="table" w:styleId="881">
+  <w:style w:type="table" w:styleId="883">
     <w:name w:val="Lined - Accent 4"/>
-    <w:basedOn w:val="771"/>
+    <w:basedOn w:val="773"/>
     <w:uiPriority w:val="99"/>
     <w:pPr>
       <w:pBdr/>
@@ -45317,9 +45467,9 @@
       </w:tcPr>
     </w:tblStylePr>
   </w:style>
-  <w:style w:type="table" w:styleId="882">
+  <w:style w:type="table" w:styleId="884">
     <w:name w:val="Lined - Accent 5"/>
-    <w:basedOn w:val="771"/>
+    <w:basedOn w:val="773"/>
     <w:uiPriority w:val="99"/>
     <w:pPr>
       <w:pBdr/>
@@ -45554,9 +45704,9 @@
       </w:tcPr>
     </w:tblStylePr>
   </w:style>
-  <w:style w:type="table" w:styleId="883">
+  <w:style w:type="table" w:styleId="885">
     <w:name w:val="Lined - Accent 6"/>
-    <w:basedOn w:val="771"/>
+    <w:basedOn w:val="773"/>
     <w:uiPriority w:val="99"/>
     <w:pPr>
       <w:pBdr/>
@@ -45791,9 +45941,9 @@
       </w:tcPr>
     </w:tblStylePr>
   </w:style>
-  <w:style w:type="table" w:styleId="884">
+  <w:style w:type="table" w:styleId="886">
     <w:name w:val="Bordered &amp; Lined - Accent"/>
-    <w:basedOn w:val="771"/>
+    <w:basedOn w:val="773"/>
     <w:uiPriority w:val="99"/>
     <w:pPr>
       <w:pBdr/>
@@ -46035,9 +46185,9 @@
       </w:tcPr>
     </w:tblStylePr>
   </w:style>
-  <w:style w:type="table" w:styleId="885">
+  <w:style w:type="table" w:styleId="887">
     <w:name w:val="Bordered &amp; Lined - Accent 1"/>
-    <w:basedOn w:val="771"/>
+    <w:basedOn w:val="773"/>
     <w:uiPriority w:val="99"/>
     <w:pPr>
       <w:pBdr/>
@@ -46279,9 +46429,9 @@
       </w:tcPr>
     </w:tblStylePr>
   </w:style>
-  <w:style w:type="table" w:styleId="886">
+  <w:style w:type="table" w:styleId="888">
     <w:name w:val="Bordered &amp; Lined - Accent 2"/>
-    <w:basedOn w:val="771"/>
+    <w:basedOn w:val="773"/>
     <w:uiPriority w:val="99"/>
     <w:pPr>
       <w:pBdr/>
@@ -46523,9 +46673,9 @@
       </w:tcPr>
     </w:tblStylePr>
   </w:style>
-  <w:style w:type="table" w:styleId="887">
+  <w:style w:type="table" w:styleId="889">
     <w:name w:val="Bordered &amp; Lined - Accent 3"/>
-    <w:basedOn w:val="771"/>
+    <w:basedOn w:val="773"/>
     <w:uiPriority w:val="99"/>
     <w:pPr>
       <w:pBdr/>
@@ -46767,9 +46917,9 @@
       </w:tcPr>
     </w:tblStylePr>
   </w:style>
-  <w:style w:type="table" w:styleId="888">
+  <w:style w:type="table" w:styleId="890">
     <w:name w:val="Bordered &amp; Lined - Accent 4"/>
-    <w:basedOn w:val="771"/>
+    <w:basedOn w:val="773"/>
     <w:uiPriority w:val="99"/>
     <w:pPr>
       <w:pBdr/>
@@ -47011,9 +47161,9 @@
       </w:tcPr>
     </w:tblStylePr>
   </w:style>
-  <w:style w:type="table" w:styleId="889">
+  <w:style w:type="table" w:styleId="891">
     <w:name w:val="Bordered &amp; Lined - Accent 5"/>
-    <w:basedOn w:val="771"/>
+    <w:basedOn w:val="773"/>
     <w:uiPriority w:val="99"/>
     <w:pPr>
       <w:pBdr/>
@@ -47255,9 +47405,9 @@
       </w:tcPr>
     </w:tblStylePr>
   </w:style>
-  <w:style w:type="table" w:styleId="890">
+  <w:style w:type="table" w:styleId="892">
     <w:name w:val="Bordered &amp; Lined - Accent 6"/>
-    <w:basedOn w:val="771"/>
+    <w:basedOn w:val="773"/>
     <w:uiPriority w:val="99"/>
     <w:pPr>
       <w:pBdr/>
@@ -47499,9 +47649,9 @@
       </w:tcPr>
     </w:tblStylePr>
   </w:style>
-  <w:style w:type="table" w:styleId="891">
+  <w:style w:type="table" w:styleId="893">
     <w:name w:val="Bordered"/>
-    <w:basedOn w:val="771"/>
+    <w:basedOn w:val="773"/>
     <w:uiPriority w:val="99"/>
     <w:pPr>
       <w:pBdr/>
@@ -47730,9 +47880,9 @@
       </w:tcPr>
     </w:tblStylePr>
   </w:style>
-  <w:style w:type="table" w:styleId="892">
+  <w:style w:type="table" w:styleId="894">
     <w:name w:val="Bordered - Accent 1"/>
-    <w:basedOn w:val="771"/>
+    <w:basedOn w:val="773"/>
     <w:uiPriority w:val="99"/>
     <w:pPr>
       <w:pBdr/>
@@ -47961,9 +48111,9 @@
       </w:tcPr>
     </w:tblStylePr>
   </w:style>
-  <w:style w:type="table" w:styleId="893">
+  <w:style w:type="table" w:styleId="895">
     <w:name w:val="Bordered - Accent 2"/>
-    <w:basedOn w:val="771"/>
+    <w:basedOn w:val="773"/>
     <w:uiPriority w:val="99"/>
     <w:pPr>
       <w:pBdr/>
@@ -48192,9 +48342,9 @@
       </w:tcPr>
     </w:tblStylePr>
   </w:style>
-  <w:style w:type="table" w:styleId="894">
+  <w:style w:type="table" w:styleId="896">
     <w:name w:val="Bordered - Accent 3"/>
-    <w:basedOn w:val="771"/>
+    <w:basedOn w:val="773"/>
     <w:uiPriority w:val="99"/>
     <w:pPr>
       <w:pBdr/>
@@ -48423,9 +48573,9 @@
       </w:tcPr>
     </w:tblStylePr>
   </w:style>
-  <w:style w:type="table" w:styleId="895">
+  <w:style w:type="table" w:styleId="897">
     <w:name w:val="Bordered - Accent 4"/>
-    <w:basedOn w:val="771"/>
+    <w:basedOn w:val="773"/>
     <w:uiPriority w:val="99"/>
     <w:pPr>
       <w:pBdr/>
@@ -48654,9 +48804,9 @@
       </w:tcPr>
     </w:tblStylePr>
   </w:style>
-  <w:style w:type="table" w:styleId="896">
+  <w:style w:type="table" w:styleId="898">
     <w:name w:val="Bordered - Accent 5"/>
-    <w:basedOn w:val="771"/>
+    <w:basedOn w:val="773"/>
     <w:uiPriority w:val="99"/>
     <w:pPr>
       <w:pBdr/>
@@ -48885,9 +49035,9 @@
       </w:tcPr>
     </w:tblStylePr>
   </w:style>
-  <w:style w:type="table" w:styleId="897">
+  <w:style w:type="table" w:styleId="899">
     <w:name w:val="Bordered - Accent 6"/>
-    <w:basedOn w:val="771"/>
+    <w:basedOn w:val="773"/>
     <w:uiPriority w:val="99"/>
     <w:pPr>
       <w:pBdr/>
@@ -49116,11 +49266,11 @@
       </w:tcPr>
     </w:tblStylePr>
   </w:style>
-  <w:style w:type="paragraph" w:styleId="898">
+  <w:style w:type="paragraph" w:styleId="900">
     <w:name w:val="Heading 7"/>
-    <w:basedOn w:val="942"/>
-    <w:next w:val="942"/>
-    <w:link w:val="909"/>
+    <w:basedOn w:val="944"/>
+    <w:next w:val="944"/>
+    <w:link w:val="911"/>
     <w:uiPriority w:val="9"/>
     <w:unhideWhenUsed/>
     <w:qFormat/>
@@ -49137,11 +49287,11 @@
       <w:color w:val="595959" w:themeColor="text1" w:themeTint="A6"/>
     </w:rPr>
   </w:style>
-  <w:style w:type="paragraph" w:styleId="899">
+  <w:style w:type="paragraph" w:styleId="901">
     <w:name w:val="Heading 8"/>
-    <w:basedOn w:val="942"/>
-    <w:next w:val="942"/>
-    <w:link w:val="910"/>
+    <w:basedOn w:val="944"/>
+    <w:next w:val="944"/>
+    <w:link w:val="912"/>
     <w:uiPriority w:val="9"/>
     <w:unhideWhenUsed/>
     <w:qFormat/>
@@ -49160,11 +49310,11 @@
       <w:color w:val="272727" w:themeColor="text1" w:themeTint="D8"/>
     </w:rPr>
   </w:style>
-  <w:style w:type="paragraph" w:styleId="900">
+  <w:style w:type="paragraph" w:styleId="902">
     <w:name w:val="Heading 9"/>
-    <w:basedOn w:val="942"/>
-    <w:next w:val="942"/>
-    <w:link w:val="911"/>
+    <w:basedOn w:val="944"/>
+    <w:next w:val="944"/>
+    <w:link w:val="913"/>
     <w:uiPriority w:val="9"/>
     <w:unhideWhenUsed/>
     <w:qFormat/>
@@ -49183,7 +49333,7 @@
       <w:color w:val="272727" w:themeColor="text1" w:themeTint="D8"/>
     </w:rPr>
   </w:style>
-  <w:style w:type="character" w:styleId="901" w:default="1">
+  <w:style w:type="character" w:styleId="903" w:default="1">
     <w:name w:val="Default Paragraph Font"/>
     <w:uiPriority w:val="1"/>
     <w:semiHidden/>
@@ -49194,7 +49344,7 @@
       <w:ind/>
     </w:pPr>
   </w:style>
-  <w:style w:type="numbering" w:styleId="902" w:default="1">
+  <w:style w:type="numbering" w:styleId="904" w:default="1">
     <w:name w:val="No List"/>
     <w:uiPriority w:val="99"/>
     <w:semiHidden/>
@@ -49205,10 +49355,10 @@
       <w:ind/>
     </w:pPr>
   </w:style>
-  <w:style w:type="character" w:styleId="903">
+  <w:style w:type="character" w:styleId="905">
     <w:name w:val="Heading 1 Char"/>
-    <w:basedOn w:val="901"/>
-    <w:link w:val="944"/>
+    <w:basedOn w:val="903"/>
+    <w:link w:val="946"/>
     <w:uiPriority w:val="9"/>
     <w:pPr>
       <w:pBdr/>
@@ -49222,10 +49372,10 @@
       <w:szCs w:val="40"/>
     </w:rPr>
   </w:style>
-  <w:style w:type="character" w:styleId="904">
+  <w:style w:type="character" w:styleId="906">
     <w:name w:val="Heading 2 Char"/>
-    <w:basedOn w:val="901"/>
-    <w:link w:val="945"/>
+    <w:basedOn w:val="903"/>
+    <w:link w:val="947"/>
     <w:uiPriority w:val="9"/>
     <w:pPr>
       <w:pBdr/>
@@ -49239,10 +49389,10 @@
       <w:szCs w:val="32"/>
     </w:rPr>
   </w:style>
-  <w:style w:type="character" w:styleId="905">
+  <w:style w:type="character" w:styleId="907">
     <w:name w:val="Heading 3 Char"/>
-    <w:basedOn w:val="901"/>
-    <w:link w:val="946"/>
+    <w:basedOn w:val="903"/>
+    <w:link w:val="948"/>
     <w:uiPriority w:val="9"/>
     <w:pPr>
       <w:pBdr/>
@@ -49256,10 +49406,10 @@
       <w:szCs w:val="28"/>
     </w:rPr>
   </w:style>
-  <w:style w:type="character" w:styleId="906">
+  <w:style w:type="character" w:styleId="908">
     <w:name w:val="Heading 4 Char"/>
-    <w:basedOn w:val="901"/>
-    <w:link w:val="947"/>
+    <w:basedOn w:val="903"/>
+    <w:link w:val="949"/>
     <w:uiPriority w:val="9"/>
     <w:pPr>
       <w:pBdr/>
@@ -49273,10 +49423,10 @@
       <w:color w:val="0f4761" w:themeColor="accent1" w:themeShade="BF"/>
     </w:rPr>
   </w:style>
-  <w:style w:type="character" w:styleId="907">
+  <w:style w:type="character" w:styleId="909">
     <w:name w:val="Heading 5 Char"/>
-    <w:basedOn w:val="901"/>
-    <w:link w:val="948"/>
+    <w:basedOn w:val="903"/>
+    <w:link w:val="950"/>
     <w:uiPriority w:val="9"/>
     <w:pPr>
       <w:pBdr/>
@@ -49288,10 +49438,10 @@
       <w:color w:val="0f4761" w:themeColor="accent1" w:themeShade="BF"/>
     </w:rPr>
   </w:style>
-  <w:style w:type="character" w:styleId="908">
+  <w:style w:type="character" w:styleId="910">
     <w:name w:val="Heading 6 Char"/>
-    <w:basedOn w:val="901"/>
-    <w:link w:val="949"/>
+    <w:basedOn w:val="903"/>
+    <w:link w:val="951"/>
     <w:uiPriority w:val="9"/>
     <w:pPr>
       <w:pBdr/>
@@ -49305,10 +49455,10 @@
       <w:color w:val="595959" w:themeColor="text1" w:themeTint="A6"/>
     </w:rPr>
   </w:style>
-  <w:style w:type="character" w:styleId="909">
+  <w:style w:type="character" w:styleId="911">
     <w:name w:val="Heading 7 Char"/>
-    <w:basedOn w:val="901"/>
-    <w:link w:val="898"/>
+    <w:basedOn w:val="903"/>
+    <w:link w:val="900"/>
     <w:uiPriority w:val="9"/>
     <w:pPr>
       <w:pBdr/>
@@ -49320,10 +49470,10 @@
       <w:color w:val="595959" w:themeColor="text1" w:themeTint="A6"/>
     </w:rPr>
   </w:style>
-  <w:style w:type="character" w:styleId="910">
+  <w:style w:type="character" w:styleId="912">
     <w:name w:val="Heading 8 Char"/>
-    <w:basedOn w:val="901"/>
-    <w:link w:val="899"/>
+    <w:basedOn w:val="903"/>
+    <w:link w:val="901"/>
     <w:uiPriority w:val="9"/>
     <w:pPr>
       <w:pBdr/>
@@ -49337,10 +49487,10 @@
       <w:color w:val="272727" w:themeColor="text1" w:themeTint="D8"/>
     </w:rPr>
   </w:style>
-  <w:style w:type="character" w:styleId="911">
+  <w:style w:type="character" w:styleId="913">
     <w:name w:val="Heading 9 Char"/>
-    <w:basedOn w:val="901"/>
-    <w:link w:val="900"/>
+    <w:basedOn w:val="903"/>
+    <w:link w:val="902"/>
     <w:uiPriority w:val="9"/>
     <w:pPr>
       <w:pBdr/>
@@ -49354,10 +49504,10 @@
       <w:color w:val="272727" w:themeColor="text1" w:themeTint="D8"/>
     </w:rPr>
   </w:style>
-  <w:style w:type="character" w:styleId="912">
+  <w:style w:type="character" w:styleId="914">
     <w:name w:val="Title Char"/>
-    <w:basedOn w:val="901"/>
-    <w:link w:val="950"/>
+    <w:basedOn w:val="903"/>
+    <w:link w:val="952"/>
     <w:uiPriority w:val="10"/>
     <w:pPr>
       <w:pBdr/>
@@ -49371,10 +49521,10 @@
       <w:szCs w:val="56"/>
     </w:rPr>
   </w:style>
-  <w:style w:type="character" w:styleId="913">
+  <w:style w:type="character" w:styleId="915">
     <w:name w:val="Subtitle Char"/>
-    <w:basedOn w:val="901"/>
-    <w:link w:val="951"/>
+    <w:basedOn w:val="903"/>
+    <w:link w:val="953"/>
     <w:uiPriority w:val="11"/>
     <w:pPr>
       <w:pBdr/>
@@ -49388,11 +49538,11 @@
       <w:szCs w:val="28"/>
     </w:rPr>
   </w:style>
-  <w:style w:type="paragraph" w:styleId="914">
+  <w:style w:type="paragraph" w:styleId="916">
     <w:name w:val="Quote"/>
-    <w:basedOn w:val="942"/>
-    <w:next w:val="942"/>
-    <w:link w:val="915"/>
+    <w:basedOn w:val="944"/>
+    <w:next w:val="944"/>
+    <w:link w:val="917"/>
     <w:uiPriority w:val="29"/>
     <w:qFormat/>
     <w:pPr>
@@ -49407,10 +49557,10 @@
       <w:color w:val="404040" w:themeColor="text1" w:themeTint="BF"/>
     </w:rPr>
   </w:style>
-  <w:style w:type="character" w:styleId="915">
+  <w:style w:type="character" w:styleId="917">
     <w:name w:val="Quote Char"/>
-    <w:basedOn w:val="901"/>
-    <w:link w:val="914"/>
+    <w:basedOn w:val="903"/>
+    <w:link w:val="916"/>
     <w:uiPriority w:val="29"/>
     <w:pPr>
       <w:pBdr/>
@@ -49423,9 +49573,9 @@
       <w:color w:val="404040" w:themeColor="text1" w:themeTint="BF"/>
     </w:rPr>
   </w:style>
-  <w:style w:type="paragraph" w:styleId="916">
+  <w:style w:type="paragraph" w:styleId="918">
     <w:name w:val="List Paragraph"/>
-    <w:basedOn w:val="942"/>
+    <w:basedOn w:val="944"/>
     <w:uiPriority w:val="34"/>
     <w:qFormat/>
     <w:pPr>
@@ -49435,9 +49585,9 @@
       <w:contextualSpacing w:val="true"/>
     </w:pPr>
   </w:style>
-  <w:style w:type="character" w:styleId="917">
+  <w:style w:type="character" w:styleId="919">
     <w:name w:val="Intense Emphasis"/>
-    <w:basedOn w:val="901"/>
+    <w:basedOn w:val="903"/>
     <w:uiPriority w:val="21"/>
     <w:qFormat/>
     <w:pPr>
@@ -49451,11 +49601,11 @@
       <w:color w:val="0f4761" w:themeColor="accent1" w:themeShade="BF"/>
     </w:rPr>
   </w:style>
-  <w:style w:type="paragraph" w:styleId="918">
+  <w:style w:type="paragraph" w:styleId="920">
     <w:name w:val="Intense Quote"/>
-    <w:basedOn w:val="942"/>
-    <w:next w:val="942"/>
-    <w:link w:val="919"/>
+    <w:basedOn w:val="944"/>
+    <w:next w:val="944"/>
+    <w:link w:val="921"/>
     <w:uiPriority w:val="30"/>
     <w:qFormat/>
     <w:pPr>
@@ -49473,10 +49623,10 @@
       <w:color w:val="0f4761" w:themeColor="accent1" w:themeShade="BF"/>
     </w:rPr>
   </w:style>
-  <w:style w:type="character" w:styleId="919">
+  <w:style w:type="character" w:styleId="921">
     <w:name w:val="Intense Quote Char"/>
-    <w:basedOn w:val="901"/>
-    <w:link w:val="918"/>
+    <w:basedOn w:val="903"/>
+    <w:link w:val="920"/>
     <w:uiPriority w:val="30"/>
     <w:pPr>
       <w:pBdr/>
@@ -49489,9 +49639,9 @@
       <w:color w:val="0f4761" w:themeColor="accent1" w:themeShade="BF"/>
     </w:rPr>
   </w:style>
-  <w:style w:type="character" w:styleId="920">
+  <w:style w:type="character" w:styleId="922">
     <w:name w:val="Intense Reference"/>
-    <w:basedOn w:val="901"/>
+    <w:basedOn w:val="903"/>
     <w:uiPriority w:val="32"/>
     <w:qFormat/>
     <w:pPr>
@@ -49507,9 +49657,9 @@
       <w:spacing w:val="5"/>
     </w:rPr>
   </w:style>
-  <w:style w:type="paragraph" w:styleId="921">
+  <w:style w:type="paragraph" w:styleId="923">
     <w:name w:val="No Spacing"/>
-    <w:basedOn w:val="942"/>
+    <w:basedOn w:val="944"/>
     <w:uiPriority w:val="1"/>
     <w:qFormat/>
     <w:pPr>
@@ -49518,9 +49668,9 @@
       <w:ind/>
     </w:pPr>
   </w:style>
-  <w:style w:type="character" w:styleId="922">
+  <w:style w:type="character" w:styleId="924">
     <w:name w:val="Subtle Emphasis"/>
-    <w:basedOn w:val="901"/>
+    <w:basedOn w:val="903"/>
     <w:uiPriority w:val="19"/>
     <w:qFormat/>
     <w:pPr>
@@ -49534,9 +49684,9 @@
       <w:color w:val="404040" w:themeColor="text1" w:themeTint="BF"/>
     </w:rPr>
   </w:style>
-  <w:style w:type="character" w:styleId="923">
+  <w:style w:type="character" w:styleId="925">
     <w:name w:val="Emphasis"/>
-    <w:basedOn w:val="901"/>
+    <w:basedOn w:val="903"/>
     <w:uiPriority w:val="20"/>
     <w:qFormat/>
     <w:pPr>
@@ -49549,9 +49699,9 @@
       <w:iCs/>
     </w:rPr>
   </w:style>
-  <w:style w:type="character" w:styleId="924">
+  <w:style w:type="character" w:styleId="926">
     <w:name w:val="Strong"/>
-    <w:basedOn w:val="901"/>
+    <w:basedOn w:val="903"/>
     <w:uiPriority w:val="22"/>
     <w:qFormat/>
     <w:pPr>
@@ -49564,9 +49714,9 @@
       <w:bCs/>
     </w:rPr>
   </w:style>
-  <w:style w:type="character" w:styleId="925">
+  <w:style w:type="character" w:styleId="927">
     <w:name w:val="Subtle Reference"/>
-    <w:basedOn w:val="901"/>
+    <w:basedOn w:val="903"/>
     <w:uiPriority w:val="31"/>
     <w:qFormat/>
     <w:pPr>
@@ -49579,9 +49729,9 @@
       <w:color w:val="5a5a5a" w:themeColor="text1" w:themeTint="A5"/>
     </w:rPr>
   </w:style>
-  <w:style w:type="character" w:styleId="926">
+  <w:style w:type="character" w:styleId="928">
     <w:name w:val="Book Title"/>
-    <w:basedOn w:val="901"/>
+    <w:basedOn w:val="903"/>
     <w:uiPriority w:val="33"/>
     <w:qFormat/>
     <w:pPr>
@@ -49597,36 +49747,9 @@
       <w:spacing w:val="5"/>
     </w:rPr>
   </w:style>
-  <w:style w:type="paragraph" w:styleId="927">
+  <w:style w:type="paragraph" w:styleId="929">
     <w:name w:val="Header"/>
-    <w:basedOn w:val="942"/>
-    <w:link w:val="928"/>
-    <w:uiPriority w:val="99"/>
-    <w:unhideWhenUsed/>
-    <w:pPr>
-      <w:pBdr/>
-      <w:tabs>
-        <w:tab w:val="center" w:leader="none" w:pos="4844"/>
-        <w:tab w:val="right" w:leader="none" w:pos="9689"/>
-      </w:tabs>
-      <w:spacing w:after="0" w:line="240" w:lineRule="auto"/>
-      <w:ind/>
-    </w:pPr>
-  </w:style>
-  <w:style w:type="character" w:styleId="928">
-    <w:name w:val="Header Char"/>
-    <w:basedOn w:val="901"/>
-    <w:link w:val="927"/>
-    <w:uiPriority w:val="99"/>
-    <w:pPr>
-      <w:pBdr/>
-      <w:spacing/>
-      <w:ind/>
-    </w:pPr>
-  </w:style>
-  <w:style w:type="paragraph" w:styleId="929">
-    <w:name w:val="Footer"/>
-    <w:basedOn w:val="942"/>
+    <w:basedOn w:val="944"/>
     <w:link w:val="930"/>
     <w:uiPriority w:val="99"/>
     <w:unhideWhenUsed/>
@@ -49641,8 +49764,8 @@
     </w:pPr>
   </w:style>
   <w:style w:type="character" w:styleId="930">
-    <w:name w:val="Footer Char"/>
-    <w:basedOn w:val="901"/>
+    <w:name w:val="Header Char"/>
+    <w:basedOn w:val="903"/>
     <w:link w:val="929"/>
     <w:uiPriority w:val="99"/>
     <w:pPr>
@@ -49652,9 +49775,36 @@
     </w:pPr>
   </w:style>
   <w:style w:type="paragraph" w:styleId="931">
+    <w:name w:val="Footer"/>
+    <w:basedOn w:val="944"/>
+    <w:link w:val="932"/>
+    <w:uiPriority w:val="99"/>
+    <w:unhideWhenUsed/>
+    <w:pPr>
+      <w:pBdr/>
+      <w:tabs>
+        <w:tab w:val="center" w:leader="none" w:pos="4844"/>
+        <w:tab w:val="right" w:leader="none" w:pos="9689"/>
+      </w:tabs>
+      <w:spacing w:after="0" w:line="240" w:lineRule="auto"/>
+      <w:ind/>
+    </w:pPr>
+  </w:style>
+  <w:style w:type="character" w:styleId="932">
+    <w:name w:val="Footer Char"/>
+    <w:basedOn w:val="903"/>
+    <w:link w:val="931"/>
+    <w:uiPriority w:val="99"/>
+    <w:pPr>
+      <w:pBdr/>
+      <w:spacing/>
+      <w:ind/>
+    </w:pPr>
+  </w:style>
+  <w:style w:type="paragraph" w:styleId="933">
     <w:name w:val="Caption"/>
-    <w:basedOn w:val="942"/>
-    <w:next w:val="942"/>
+    <w:basedOn w:val="944"/>
+    <w:next w:val="944"/>
     <w:uiPriority w:val="35"/>
     <w:unhideWhenUsed/>
     <w:qFormat/>
@@ -49671,10 +49821,10 @@
       <w:szCs w:val="18"/>
     </w:rPr>
   </w:style>
-  <w:style w:type="paragraph" w:styleId="932">
+  <w:style w:type="paragraph" w:styleId="934">
     <w:name w:val="footnote text"/>
-    <w:basedOn w:val="942"/>
-    <w:link w:val="933"/>
+    <w:basedOn w:val="944"/>
+    <w:link w:val="935"/>
     <w:uiPriority w:val="99"/>
     <w:semiHidden/>
     <w:unhideWhenUsed/>
@@ -49688,10 +49838,10 @@
       <w:szCs w:val="20"/>
     </w:rPr>
   </w:style>
-  <w:style w:type="character" w:styleId="933">
+  <w:style w:type="character" w:styleId="935">
     <w:name w:val="Footnote Text Char"/>
-    <w:basedOn w:val="901"/>
-    <w:link w:val="932"/>
+    <w:basedOn w:val="903"/>
+    <w:link w:val="934"/>
     <w:uiPriority w:val="99"/>
     <w:semiHidden/>
     <w:pPr>
@@ -49704,9 +49854,9 @@
       <w:szCs w:val="20"/>
     </w:rPr>
   </w:style>
-  <w:style w:type="character" w:styleId="934">
+  <w:style w:type="character" w:styleId="936">
     <w:name w:val="footnote reference"/>
-    <w:basedOn w:val="901"/>
+    <w:basedOn w:val="903"/>
     <w:uiPriority w:val="99"/>
     <w:semiHidden/>
     <w:unhideWhenUsed/>
@@ -49719,10 +49869,10 @@
       <w:vertAlign w:val="superscript"/>
     </w:rPr>
   </w:style>
-  <w:style w:type="paragraph" w:styleId="935">
+  <w:style w:type="paragraph" w:styleId="937">
     <w:name w:val="endnote text"/>
-    <w:basedOn w:val="942"/>
-    <w:link w:val="936"/>
+    <w:basedOn w:val="944"/>
+    <w:link w:val="938"/>
     <w:uiPriority w:val="99"/>
     <w:semiHidden/>
     <w:unhideWhenUsed/>
@@ -49736,10 +49886,10 @@
       <w:szCs w:val="20"/>
     </w:rPr>
   </w:style>
-  <w:style w:type="character" w:styleId="936">
+  <w:style w:type="character" w:styleId="938">
     <w:name w:val="Endnote Text Char"/>
-    <w:basedOn w:val="901"/>
-    <w:link w:val="935"/>
+    <w:basedOn w:val="903"/>
+    <w:link w:val="937"/>
     <w:uiPriority w:val="99"/>
     <w:semiHidden/>
     <w:pPr>
@@ -49752,9 +49902,9 @@
       <w:szCs w:val="20"/>
     </w:rPr>
   </w:style>
-  <w:style w:type="character" w:styleId="937">
+  <w:style w:type="character" w:styleId="939">
     <w:name w:val="endnote reference"/>
-    <w:basedOn w:val="901"/>
+    <w:basedOn w:val="903"/>
     <w:uiPriority w:val="99"/>
     <w:semiHidden/>
     <w:unhideWhenUsed/>
@@ -49767,9 +49917,9 @@
       <w:vertAlign w:val="superscript"/>
     </w:rPr>
   </w:style>
-  <w:style w:type="character" w:styleId="938">
+  <w:style w:type="character" w:styleId="940">
     <w:name w:val="Hyperlink"/>
-    <w:basedOn w:val="901"/>
+    <w:basedOn w:val="903"/>
     <w:uiPriority w:val="99"/>
     <w:unhideWhenUsed/>
     <w:pPr>
@@ -49782,9 +49932,9 @@
       <w:u w:val="single"/>
     </w:rPr>
   </w:style>
-  <w:style w:type="character" w:styleId="939">
+  <w:style w:type="character" w:styleId="941">
     <w:name w:val="FollowedHyperlink"/>
-    <w:basedOn w:val="901"/>
+    <w:basedOn w:val="903"/>
     <w:uiPriority w:val="99"/>
     <w:semiHidden/>
     <w:unhideWhenUsed/>
@@ -49798,7 +49948,7 @@
       <w:u w:val="single"/>
     </w:rPr>
   </w:style>
-  <w:style w:type="paragraph" w:styleId="940">
+  <w:style w:type="paragraph" w:styleId="942">
     <w:name w:val="TOC Heading"/>
     <w:uiPriority w:val="39"/>
     <w:unhideWhenUsed/>
@@ -49808,10 +49958,10 @@
       <w:ind/>
     </w:pPr>
   </w:style>
-  <w:style w:type="paragraph" w:styleId="941">
+  <w:style w:type="paragraph" w:styleId="943">
     <w:name w:val="table of figures"/>
-    <w:basedOn w:val="942"/>
-    <w:next w:val="942"/>
+    <w:basedOn w:val="944"/>
+    <w:next w:val="944"/>
     <w:uiPriority w:val="99"/>
     <w:unhideWhenUsed/>
     <w:pPr>
@@ -49820,7 +49970,7 @@
       <w:ind/>
     </w:pPr>
   </w:style>
-  <w:style w:type="paragraph" w:styleId="942" w:default="1">
+  <w:style w:type="paragraph" w:styleId="944" w:default="1">
     <w:name w:val="Normal"/>
     <w:pPr>
       <w:pBdr/>
@@ -49828,7 +49978,7 @@
       <w:ind/>
     </w:pPr>
   </w:style>
-  <w:style w:type="table" w:styleId="943">
+  <w:style w:type="table" w:styleId="945">
     <w:name w:val="Table Normal"/>
     <w:pPr>
       <w:pBdr/>
@@ -50011,10 +50161,10 @@
       </w:tcPr>
     </w:tblStylePr>
   </w:style>
-  <w:style w:type="paragraph" w:styleId="944">
+  <w:style w:type="paragraph" w:styleId="946">
     <w:name w:val="Heading 1"/>
-    <w:basedOn w:val="942"/>
-    <w:next w:val="942"/>
+    <w:basedOn w:val="944"/>
+    <w:next w:val="944"/>
     <w:pPr>
       <w:keepNext w:val="true"/>
       <w:keepLines w:val="true"/>
@@ -50028,10 +50178,10 @@
       <w:szCs w:val="28"/>
     </w:rPr>
   </w:style>
-  <w:style w:type="paragraph" w:styleId="945">
+  <w:style w:type="paragraph" w:styleId="947">
     <w:name w:val="Heading 2"/>
-    <w:basedOn w:val="942"/>
-    <w:next w:val="942"/>
+    <w:basedOn w:val="944"/>
+    <w:next w:val="944"/>
     <w:pPr>
       <w:keepNext w:val="true"/>
       <w:keepLines w:val="true"/>
@@ -50047,10 +50197,10 @@
       <w:rtl w:val="0"/>
     </w:rPr>
   </w:style>
-  <w:style w:type="paragraph" w:styleId="946">
+  <w:style w:type="paragraph" w:styleId="948">
     <w:name w:val="Heading 3"/>
-    <w:basedOn w:val="942"/>
-    <w:next w:val="942"/>
+    <w:basedOn w:val="944"/>
+    <w:next w:val="944"/>
     <w:pPr>
       <w:keepNext w:val="true"/>
       <w:keepLines w:val="true"/>
@@ -50062,10 +50212,10 @@
       <w:b/>
     </w:rPr>
   </w:style>
-  <w:style w:type="paragraph" w:styleId="947">
+  <w:style w:type="paragraph" w:styleId="949">
     <w:name w:val="Heading 4"/>
-    <w:basedOn w:val="942"/>
-    <w:next w:val="942"/>
+    <w:basedOn w:val="944"/>
+    <w:next w:val="944"/>
     <w:pPr>
       <w:keepNext w:val="true"/>
       <w:keepLines w:val="true"/>
@@ -50077,10 +50227,10 @@
       <w:b/>
     </w:rPr>
   </w:style>
-  <w:style w:type="paragraph" w:styleId="948">
+  <w:style w:type="paragraph" w:styleId="950">
     <w:name w:val="Heading 5"/>
-    <w:basedOn w:val="942"/>
-    <w:next w:val="942"/>
+    <w:basedOn w:val="944"/>
+    <w:next w:val="944"/>
     <w:pPr>
       <w:keepNext w:val="true"/>
       <w:keepLines w:val="true"/>
@@ -50095,10 +50245,10 @@
       <w:szCs w:val="22"/>
     </w:rPr>
   </w:style>
-  <w:style w:type="paragraph" w:styleId="949">
+  <w:style w:type="paragraph" w:styleId="951">
     <w:name w:val="Heading 6"/>
-    <w:basedOn w:val="942"/>
-    <w:next w:val="942"/>
+    <w:basedOn w:val="944"/>
+    <w:next w:val="944"/>
     <w:pPr>
       <w:keepNext w:val="true"/>
       <w:keepLines w:val="true"/>
@@ -50114,10 +50264,10 @@
       <w:szCs w:val="22"/>
     </w:rPr>
   </w:style>
-  <w:style w:type="paragraph" w:styleId="950">
+  <w:style w:type="paragraph" w:styleId="952">
     <w:name w:val="Title"/>
-    <w:basedOn w:val="942"/>
-    <w:next w:val="942"/>
+    <w:basedOn w:val="944"/>
+    <w:next w:val="944"/>
     <w:pPr>
       <w:keepNext w:val="true"/>
       <w:keepLines w:val="true"/>
@@ -50131,10 +50281,10 @@
       <w:szCs w:val="52"/>
     </w:rPr>
   </w:style>
-  <w:style w:type="paragraph" w:styleId="951">
+  <w:style w:type="paragraph" w:styleId="953">
     <w:name w:val="Subtitle"/>
-    <w:basedOn w:val="942"/>
-    <w:next w:val="942"/>
+    <w:basedOn w:val="944"/>
+    <w:next w:val="944"/>
     <w:pPr>
       <w:keepNext w:val="true"/>
       <w:keepLines w:val="true"/>
@@ -50151,9 +50301,9 @@
       <w:szCs w:val="30"/>
     </w:rPr>
   </w:style>
-  <w:style w:type="table" w:styleId="952">
+  <w:style w:type="table" w:styleId="954">
     <w:name w:val="StGen0"/>
-    <w:basedOn w:val="943"/>
+    <w:basedOn w:val="945"/>
     <w:pPr>
       <w:pBdr/>
       <w:spacing/>
@@ -50343,9 +50493,9 @@
       </w:tcPr>
     </w:tblStylePr>
   </w:style>
-  <w:style w:type="table" w:styleId="953">
+  <w:style w:type="table" w:styleId="955">
     <w:name w:val="StGen1"/>
-    <w:basedOn w:val="943"/>
+    <w:basedOn w:val="945"/>
     <w:pPr>
       <w:pBdr/>
       <w:spacing/>
@@ -50535,9 +50685,9 @@
       </w:tcPr>
     </w:tblStylePr>
   </w:style>
-  <w:style w:type="table" w:styleId="954">
+  <w:style w:type="table" w:styleId="956">
     <w:name w:val="StGen2"/>
-    <w:basedOn w:val="943"/>
+    <w:basedOn w:val="945"/>
     <w:pPr>
       <w:pBdr/>
       <w:spacing/>
@@ -50727,9 +50877,9 @@
       </w:tcPr>
     </w:tblStylePr>
   </w:style>
-  <w:style w:type="table" w:styleId="955">
+  <w:style w:type="table" w:styleId="957">
     <w:name w:val="StGen3"/>
-    <w:basedOn w:val="943"/>
+    <w:basedOn w:val="945"/>
     <w:pPr>
       <w:pBdr/>
       <w:spacing/>
@@ -50919,9 +51069,9 @@
       </w:tcPr>
     </w:tblStylePr>
   </w:style>
-  <w:style w:type="table" w:styleId="956">
+  <w:style w:type="table" w:styleId="958">
     <w:name w:val="StGen4"/>
-    <w:basedOn w:val="943"/>
+    <w:basedOn w:val="945"/>
     <w:pPr>
       <w:pBdr/>
       <w:spacing/>

</xml_diff>

<commit_message>
docs: Adiciona a regra de negócio RN001.03
</commit_message>
<xml_diff>
--- a/documentation/Especificacao_de_Requisitos_de_Software.docx
+++ b/documentation/Especificacao_de_Requisitos_de_Software.docx
@@ -11528,6 +11528,118 @@
           <w:highlight w:val="none"/>
         </w:rPr>
       </w:r>
+      <w:r>
+        <w:rPr>
+          <w:highlight w:val="none"/>
+        </w:rPr>
+      </w:r>
+    </w:p>
+    <w:p>
+      <w:pPr>
+        <w:pStyle w:val="949"/>
+        <w:pBdr/>
+        <w:spacing/>
+        <w:ind/>
+        <w:rPr>
+          <w:color w:val="ff0000"/>
+        </w:rPr>
+      </w:pPr>
+      <w:r>
+        <w:rPr>
+          <w:rtl w:val="0"/>
+        </w:rPr>
+        <w:t xml:space="preserve">3.3.1.3 [RN001.03] </w:t>
+      </w:r>
+      <w:r>
+        <w:t xml:space="preserve">O nome do usuário não deve conter apenas números</w:t>
+      </w:r>
+      <w:r>
+        <w:rPr>
+          <w:color w:val="ff0000"/>
+        </w:rPr>
+      </w:r>
+      <w:r>
+        <w:rPr>
+          <w:color w:val="ff0000"/>
+        </w:rPr>
+      </w:r>
+    </w:p>
+    <w:p>
+      <w:pPr>
+        <w:pBdr/>
+        <w:spacing/>
+        <w:ind/>
+        <w:rPr/>
+      </w:pPr>
+      <w:r>
+        <w:rPr>
+          <w:rtl w:val="0"/>
+        </w:rPr>
+      </w:r>
+      <w:r/>
+      <w:r/>
+    </w:p>
+    <w:p>
+      <w:pPr>
+        <w:pBdr/>
+        <w:spacing/>
+        <w:ind/>
+        <w:rPr/>
+      </w:pPr>
+      <w:r>
+        <w:rPr>
+          <w:b/>
+          <w:rtl w:val="0"/>
+        </w:rPr>
+        <w:t xml:space="preserve">Prioridade:</w:t>
+      </w:r>
+      <w:r>
+        <w:rPr>
+          <w:rtl w:val="0"/>
+        </w:rPr>
+        <w:t xml:space="preserve"> Essencial.</w:t>
+      </w:r>
+      <w:r/>
+      <w:r/>
+    </w:p>
+    <w:p>
+      <w:pPr>
+        <w:pBdr/>
+        <w:spacing/>
+        <w:ind/>
+        <w:rPr>
+          <w:highlight w:val="none"/>
+        </w:rPr>
+      </w:pPr>
+      <w:r>
+        <w:rPr>
+          <w:b/>
+          <w:rtl w:val="0"/>
+        </w:rPr>
+        <w:t xml:space="preserve">Descrição:</w:t>
+      </w:r>
+      <w:r>
+        <w:rPr>
+          <w:rtl w:val="0"/>
+        </w:rPr>
+        <w:t xml:space="preserve"> </w:t>
+      </w:r>
+      <w:r>
+        <w:t xml:space="preserve">O sistema deve validar se o nome do usuário contém apenas números</w:t>
+      </w:r>
+      <w:r>
+        <w:t xml:space="preserve">, caso o nome esteja nessa condição o sistema não deve permitir o cadastro e deve retornar a mensagem para o usuário: “Nome do usuário inválido”. Caso o nome esteja fora dessa condição, o sistema deve permitir o cadastro.</w:t>
+      </w:r>
+      <w:r>
+        <w:rPr>
+          <w:highlight w:val="none"/>
+        </w:rPr>
+      </w:r>
+      <w:r>
+        <w:rPr>
+          <w:highlight w:val="none"/>
+        </w:rPr>
+      </w:r>
     </w:p>
     <w:p>
       <w:pPr>

</xml_diff>

<commit_message>
docs: Adiciona a regra de negócio RN001.04
</commit_message>
<xml_diff>
--- a/documentation/Especificacao_de_Requisitos_de_Software.docx
+++ b/documentation/Especificacao_de_Requisitos_de_Software.docx
@@ -11648,11 +11648,7 @@
         <w:ind/>
         <w:rPr/>
       </w:pPr>
-      <w:r>
-        <w:rPr>
-          <w:rtl w:val="0"/>
-        </w:rPr>
-      </w:r>
+      <w:r/>
       <w:r/>
     </w:p>
     <w:p>
@@ -11665,18 +11661,14 @@
           <w:color w:val="ff0000"/>
         </w:rPr>
       </w:pPr>
-      <w:r/>
-      <w:bookmarkStart w:id="34" w:name="_7yoe9jinarq7"/>
-      <w:r/>
-      <w:bookmarkEnd w:id="34"/>
       <w:r>
         <w:rPr>
           <w:rtl w:val="0"/>
         </w:rPr>
-        <w:t xml:space="preserve">3.3.1.2 [RN001.02] </w:t>
-      </w:r>
-      <w:r>
-        <w:t xml:space="preserve">O sistema não deve permitir duplicação de Login de usuário</w:t>
+        <w:t xml:space="preserve">3.3.1.4 [RN001.04] </w:t>
+      </w:r>
+      <w:r>
+        <w:t xml:space="preserve">O login do usuário deve ter entre 4 e 32 caracteres</w:t>
       </w:r>
       <w:r>
         <w:rPr>
@@ -11701,6 +11693,7 @@
           <w:rtl w:val="0"/>
         </w:rPr>
       </w:r>
+      <w:r/>
       <w:r/>
     </w:p>
     <w:p>
@@ -11724,96 +11717,44 @@
         <w:t xml:space="preserve"> Essencial.</w:t>
       </w:r>
       <w:r/>
-    </w:p>
-    <w:p>
-      <w:pPr>
-        <w:pBdr/>
-        <w:spacing/>
-        <w:ind/>
-        <w:rPr>
-          <w:highlight w:val="none"/>
-        </w:rPr>
-      </w:pPr>
-      <w:r>
-        <w:rPr>
-          <w:b/>
-          <w:rtl w:val="0"/>
-        </w:rPr>
-        <w:t xml:space="preserve">Descrição:</w:t>
-      </w:r>
-      <w:r>
-        <w:rPr>
-          <w:rtl w:val="0"/>
-        </w:rPr>
-        <w:t xml:space="preserve"> </w:t>
-      </w:r>
-      <w:r>
-        <w:t xml:space="preserve">O sistema deve validar se o login informado na hora do cadastro já existe no banco de dados, caso exista, o sistema deve retornar a mensagem para o usuário</w:t>
-      </w:r>
-      <w:r>
-        <w:rPr>
-          <w:highlight w:val="none"/>
-          <w:rtl w:val="0"/>
-        </w:rPr>
-        <w:t xml:space="preserve"> “Login já cadastrado, por favor utilize outro!”. Caso o login não exista, o sistema deve permitir o cadastro.</w:t>
-      </w:r>
-      <w:r>
-        <w:rPr>
-          <w:highlight w:val="none"/>
-        </w:rPr>
-      </w:r>
-      <w:r>
-        <w:rPr>
-          <w:highlight w:val="none"/>
-        </w:rPr>
-      </w:r>
-    </w:p>
-    <w:p>
-      <w:pPr>
-        <w:pBdr/>
-        <w:spacing/>
-        <w:ind/>
-        <w:rPr/>
-      </w:pPr>
-      <w:r>
-        <w:rPr>
-          <w:highlight w:val="none"/>
-        </w:rPr>
-      </w:r>
-      <w:r>
-        <w:rPr>
-          <w:highlight w:val="none"/>
-        </w:rPr>
-      </w:r>
       <w:r/>
     </w:p>
     <w:p>
       <w:pPr>
-        <w:pStyle w:val="949"/>
-        <w:pBdr/>
-        <w:spacing/>
-        <w:ind/>
-        <w:rPr>
-          <w:color w:val="ff0000"/>
-        </w:rPr>
-      </w:pPr>
-      <w:r>
-        <w:rPr>
+        <w:pBdr/>
+        <w:spacing/>
+        <w:ind/>
+        <w:rPr>
+          <w:highlight w:val="none"/>
+        </w:rPr>
+      </w:pPr>
+      <w:r>
+        <w:rPr>
+          <w:b/>
           <w:rtl w:val="0"/>
         </w:rPr>
-        <w:t xml:space="preserve">3.3.1.3 [RN001.03] </w:t>
-      </w:r>
-      <w:r>
-        <w:t xml:space="preserve">O campo Login do usuário deve ser bloqueado para edição</w:t>
-      </w:r>
-      <w:r>
-        <w:rPr>
-          <w:color w:val="ff0000"/>
-        </w:rPr>
-      </w:r>
-      <w:r>
-        <w:rPr>
-          <w:color w:val="ff0000"/>
+        <w:t xml:space="preserve">Descrição:</w:t>
+      </w:r>
+      <w:r>
+        <w:rPr>
+          <w:rtl w:val="0"/>
+        </w:rPr>
+        <w:t xml:space="preserve"> </w:t>
+      </w:r>
+      <w:r>
+        <w:t xml:space="preserve">O sistema deve validar se o login do usuário tem entre 4 e 3</w:t>
+      </w:r>
+      <w:r>
+        <w:t xml:space="preserve">2 caracteres, caso o login esteja fora desses critérios o sistema não deve permitir o cadastro e deve retornar a mensagem para o usuário: “Informe um login entre 4 e 32 caracteres”. Caso o login esteja dentro dos critérios, o sistema deve permitir o cadastro.</w:t>
+      </w:r>
+      <w:r>
+        <w:rPr>
+          <w:highlight w:val="none"/>
+        </w:rPr>
+      </w:r>
+      <w:r>
+        <w:rPr>
+          <w:highlight w:val="none"/>
         </w:rPr>
       </w:r>
     </w:p>
@@ -11833,47 +11774,291 @@
     </w:p>
     <w:p>
       <w:pPr>
-        <w:pBdr/>
-        <w:spacing/>
-        <w:ind/>
-        <w:rPr/>
-      </w:pPr>
-      <w:r>
-        <w:rPr>
-          <w:b/>
+        <w:pStyle w:val="949"/>
+        <w:pBdr/>
+        <w:spacing/>
+        <w:ind/>
+        <w:rPr>
+          <w:color w:val="ff0000"/>
+        </w:rPr>
+      </w:pPr>
+      <w:r>
+        <w:rPr>
+          <w:color w:val="ff0000"/>
+        </w:rPr>
+      </w:r>
+      <w:bookmarkStart w:id="34" w:name="_7yoe9jinarq7"/>
+      <w:r>
+        <w:rPr>
+          <w:color w:val="ff0000"/>
+        </w:rPr>
+      </w:r>
+      <w:bookmarkEnd w:id="34"/>
+      <w:r>
+        <w:rPr>
+          <w:color w:val="ff0000"/>
           <w:rtl w:val="0"/>
         </w:rPr>
-        <w:t xml:space="preserve">Prioridade:</w:t>
-      </w:r>
-      <w:r>
-        <w:rPr>
-          <w:rtl w:val="0"/>
-        </w:rPr>
-        <w:t xml:space="preserve"> Essencial.</w:t>
-      </w:r>
-      <w:r/>
+        <w:t xml:space="preserve">3.3.1.2 [RN001.02] </w:t>
+      </w:r>
+      <w:r>
+        <w:rPr>
+          <w:color w:val="ff0000"/>
+        </w:rPr>
+        <w:t xml:space="preserve">O sistema não deve permitir duplicação de Login de usuário</w:t>
+      </w:r>
+      <w:r>
+        <w:rPr>
+          <w:color w:val="ff0000"/>
+        </w:rPr>
+      </w:r>
+      <w:r>
+        <w:rPr>
+          <w:color w:val="ff0000"/>
+        </w:rPr>
+      </w:r>
     </w:p>
     <w:p>
       <w:pPr>
         <w:pBdr/>
         <w:spacing/>
         <w:ind/>
+        <w:rPr>
+          <w:color w:val="ff0000"/>
+        </w:rPr>
+      </w:pPr>
+      <w:r>
+        <w:rPr>
+          <w:color w:val="ff0000"/>
+          <w:rtl w:val="0"/>
+        </w:rPr>
+      </w:r>
+      <w:r>
+        <w:rPr>
+          <w:color w:val="ff0000"/>
+        </w:rPr>
+      </w:r>
+    </w:p>
+    <w:p>
+      <w:pPr>
+        <w:pBdr/>
+        <w:spacing/>
+        <w:ind/>
+        <w:rPr>
+          <w:color w:val="ff0000"/>
+        </w:rPr>
+      </w:pPr>
+      <w:r>
+        <w:rPr>
+          <w:b/>
+          <w:color w:val="ff0000"/>
+          <w:rtl w:val="0"/>
+        </w:rPr>
+        <w:t xml:space="preserve">Prioridade:</w:t>
+      </w:r>
+      <w:r>
+        <w:rPr>
+          <w:color w:val="ff0000"/>
+          <w:rtl w:val="0"/>
+        </w:rPr>
+        <w:t xml:space="preserve"> Essencial.</w:t>
+      </w:r>
+      <w:r>
+        <w:rPr>
+          <w:color w:val="ff0000"/>
+        </w:rPr>
+      </w:r>
+    </w:p>
+    <w:p>
+      <w:pPr>
+        <w:pBdr/>
+        <w:spacing/>
+        <w:ind/>
+        <w:rPr>
+          <w:color w:val="ff0000"/>
+          <w:highlight w:val="none"/>
+        </w:rPr>
+      </w:pPr>
+      <w:r>
+        <w:rPr>
+          <w:b/>
+          <w:color w:val="ff0000"/>
+          <w:rtl w:val="0"/>
+        </w:rPr>
+        <w:t xml:space="preserve">Descrição:</w:t>
+      </w:r>
+      <w:r>
+        <w:rPr>
+          <w:color w:val="ff0000"/>
+          <w:rtl w:val="0"/>
+        </w:rPr>
+        <w:t xml:space="preserve"> </w:t>
+      </w:r>
+      <w:r>
+        <w:rPr>
+          <w:color w:val="ff0000"/>
+        </w:rPr>
+        <w:t xml:space="preserve">O sistema deve validar se o login informado na hora do cadastro já existe no banco de dados, caso exista, o sistema deve retornar a mensagem para o usuário</w:t>
+      </w:r>
+      <w:r>
+        <w:rPr>
+          <w:color w:val="ff0000"/>
+          <w:highlight w:val="none"/>
+          <w:rtl w:val="0"/>
+        </w:rPr>
+        <w:t xml:space="preserve"> “Login já cadastrado, por favor utilize outro!”. Caso o login não exista, o sistema deve permitir o cadastro.</w:t>
+      </w:r>
+      <w:r>
+        <w:rPr>
+          <w:color w:val="ff0000"/>
+          <w:highlight w:val="none"/>
+        </w:rPr>
+      </w:r>
+      <w:r>
+        <w:rPr>
+          <w:color w:val="ff0000"/>
+          <w:highlight w:val="none"/>
+        </w:rPr>
+      </w:r>
+    </w:p>
+    <w:p>
+      <w:pPr>
+        <w:pBdr/>
+        <w:spacing/>
+        <w:ind/>
+        <w:rPr>
+          <w:color w:val="ff0000"/>
+        </w:rPr>
+      </w:pPr>
+      <w:r>
+        <w:rPr>
+          <w:color w:val="ff0000"/>
+          <w:highlight w:val="none"/>
+        </w:rPr>
+      </w:r>
+      <w:r>
+        <w:rPr>
+          <w:color w:val="ff0000"/>
+          <w:highlight w:val="none"/>
+        </w:rPr>
+      </w:r>
+      <w:r>
+        <w:rPr>
+          <w:color w:val="ff0000"/>
+        </w:rPr>
+      </w:r>
+    </w:p>
+    <w:p>
+      <w:pPr>
+        <w:pStyle w:val="949"/>
+        <w:pBdr/>
+        <w:spacing/>
+        <w:ind/>
+        <w:rPr>
+          <w:color w:val="ff0000"/>
+        </w:rPr>
+      </w:pPr>
+      <w:r>
+        <w:rPr>
+          <w:color w:val="ff0000"/>
+          <w:rtl w:val="0"/>
+        </w:rPr>
+        <w:t xml:space="preserve">3.3.1.3 [RN001.03] </w:t>
+      </w:r>
+      <w:r>
+        <w:rPr>
+          <w:color w:val="ff0000"/>
+        </w:rPr>
+        <w:t xml:space="preserve">O campo Login do usuário deve ser bloqueado para edição</w:t>
+      </w:r>
+      <w:r>
+        <w:rPr>
+          <w:color w:val="ff0000"/>
+        </w:rPr>
+      </w:r>
+      <w:r>
+        <w:rPr>
+          <w:color w:val="ff0000"/>
+        </w:rPr>
+      </w:r>
+    </w:p>
+    <w:p>
+      <w:pPr>
+        <w:pBdr/>
+        <w:spacing/>
+        <w:ind/>
+        <w:rPr>
+          <w:color w:val="ff0000"/>
+        </w:rPr>
+      </w:pPr>
+      <w:r>
+        <w:rPr>
+          <w:color w:val="ff0000"/>
+          <w:rtl w:val="0"/>
+        </w:rPr>
+      </w:r>
+      <w:r>
+        <w:rPr>
+          <w:color w:val="ff0000"/>
+        </w:rPr>
+      </w:r>
+    </w:p>
+    <w:p>
+      <w:pPr>
+        <w:pBdr/>
+        <w:spacing/>
+        <w:ind/>
+        <w:rPr>
+          <w:color w:val="ff0000"/>
+        </w:rPr>
+      </w:pPr>
+      <w:r>
+        <w:rPr>
+          <w:b/>
+          <w:color w:val="ff0000"/>
+          <w:rtl w:val="0"/>
+        </w:rPr>
+        <w:t xml:space="preserve">Prioridade:</w:t>
+      </w:r>
+      <w:r>
+        <w:rPr>
+          <w:color w:val="ff0000"/>
+          <w:rtl w:val="0"/>
+        </w:rPr>
+        <w:t xml:space="preserve"> Essencial.</w:t>
+      </w:r>
+      <w:r>
+        <w:rPr>
+          <w:color w:val="ff0000"/>
+        </w:rPr>
+      </w:r>
+    </w:p>
+    <w:p>
+      <w:pPr>
+        <w:pBdr/>
+        <w:spacing/>
+        <w:ind/>
         <w:rPr/>
       </w:pPr>
       <w:r>
         <w:rPr>
           <w:b/>
+          <w:color w:val="ff0000"/>
           <w:rtl w:val="0"/>
         </w:rPr>
         <w:t xml:space="preserve">Descrição:</w:t>
       </w:r>
       <w:r>
         <w:rPr>
+          <w:color w:val="ff0000"/>
           <w:rtl w:val="0"/>
         </w:rPr>
         <w:t xml:space="preserve"> </w:t>
       </w:r>
       <w:r>
+        <w:rPr>
+          <w:color w:val="ff0000"/>
+        </w:rPr>
         <w:t xml:space="preserve"> O campo Login do usuário deve ser bloqueado para edição a fim de evitar duplicação de login.</w:t>
       </w:r>
       <w:r>

</xml_diff>

<commit_message>
docs: Adiciona a regra de negócio RN001.05
</commit_message>
<xml_diff>
--- a/documentation/Especificacao_de_Requisitos_de_Software.docx
+++ b/documentation/Especificacao_de_Requisitos_de_Software.docx
@@ -11765,6 +11765,151 @@
         <w:ind/>
         <w:rPr/>
       </w:pPr>
+      <w:r/>
+      <w:r/>
+    </w:p>
+    <w:p>
+      <w:pPr>
+        <w:pStyle w:val="949"/>
+        <w:pBdr/>
+        <w:spacing/>
+        <w:ind/>
+        <w:rPr>
+          <w:color w:val="ff0000"/>
+        </w:rPr>
+      </w:pPr>
+      <w:r>
+        <w:rPr>
+          <w:rtl w:val="0"/>
+        </w:rPr>
+        <w:t xml:space="preserve">3.3.1.5 [RN001.05] </w:t>
+      </w:r>
+      <w:r>
+        <w:t xml:space="preserve">O </w:t>
+      </w:r>
+      <w:r>
+        <w:t xml:space="preserve">login </w:t>
+      </w:r>
+      <w:r/>
+      <w:r>
+        <w:t xml:space="preserve">do usuário não deve conter apenas espaços em branco</w:t>
+      </w:r>
+      <w:r>
+        <w:rPr>
+          <w:color w:val="ff0000"/>
+        </w:rPr>
+      </w:r>
+      <w:r>
+        <w:rPr>
+          <w:color w:val="ff0000"/>
+        </w:rPr>
+      </w:r>
+    </w:p>
+    <w:p>
+      <w:pPr>
+        <w:pBdr/>
+        <w:spacing/>
+        <w:ind/>
+        <w:rPr/>
+      </w:pPr>
+      <w:r>
+        <w:rPr>
+          <w:rtl w:val="0"/>
+        </w:rPr>
+      </w:r>
+      <w:r/>
+      <w:r/>
+    </w:p>
+    <w:p>
+      <w:pPr>
+        <w:pBdr/>
+        <w:spacing/>
+        <w:ind/>
+        <w:rPr/>
+      </w:pPr>
+      <w:r>
+        <w:rPr>
+          <w:b/>
+          <w:rtl w:val="0"/>
+        </w:rPr>
+        <w:t xml:space="preserve">Prioridade:</w:t>
+      </w:r>
+      <w:r>
+        <w:rPr>
+          <w:rtl w:val="0"/>
+        </w:rPr>
+        <w:t xml:space="preserve"> Essencial.</w:t>
+      </w:r>
+      <w:r/>
+      <w:r/>
+    </w:p>
+    <w:p>
+      <w:pPr>
+        <w:pBdr/>
+        <w:spacing/>
+        <w:ind/>
+        <w:rPr>
+          <w:highlight w:val="none"/>
+        </w:rPr>
+      </w:pPr>
+      <w:r>
+        <w:rPr>
+          <w:b/>
+          <w:rtl w:val="0"/>
+        </w:rPr>
+        <w:t xml:space="preserve">Descrição:</w:t>
+      </w:r>
+      <w:r>
+        <w:rPr>
+          <w:rtl w:val="0"/>
+        </w:rPr>
+        <w:t xml:space="preserve"> </w:t>
+      </w:r>
+      <w:r>
+        <w:t xml:space="preserve">O sistema deve validar se o </w:t>
+      </w:r>
+      <w:r>
+        <w:t xml:space="preserve">login </w:t>
+      </w:r>
+      <w:r/>
+      <w:r>
+        <w:t xml:space="preserve">do usuário contém apenas espaços em branco</w:t>
+      </w:r>
+      <w:r>
+        <w:t xml:space="preserve">, caso o </w:t>
+      </w:r>
+      <w:r>
+        <w:t xml:space="preserve">login </w:t>
+      </w:r>
+      <w:r/>
+      <w:r>
+        <w:t xml:space="preserve">esteja nessa condição o sistema não deve permitir o cadastro e deve retornar a mensagem para o usuário: “Login do usuário inválido”. Caso o </w:t>
+      </w:r>
+      <w:r>
+        <w:t xml:space="preserve">login </w:t>
+      </w:r>
+      <w:r/>
+      <w:r>
+        <w:t xml:space="preserve">esteja fora dessa condição, o sistema deve permitir o cadastro.</w:t>
+      </w:r>
+      <w:r>
+        <w:rPr>
+          <w:highlight w:val="none"/>
+        </w:rPr>
+      </w:r>
+      <w:r>
+        <w:rPr>
+          <w:highlight w:val="none"/>
+        </w:rPr>
+      </w:r>
+    </w:p>
+    <w:p>
+      <w:pPr>
+        <w:pBdr/>
+        <w:spacing/>
+        <w:ind/>
+        <w:rPr/>
+      </w:pPr>
       <w:r>
         <w:rPr>
           <w:rtl w:val="0"/>

</xml_diff>

<commit_message>
docs: Adiciona a regra de negócio RN001.06
</commit_message>
<xml_diff>
--- a/documentation/Especificacao_de_Requisitos_de_Software.docx
+++ b/documentation/Especificacao_de_Requisitos_de_Software.docx
@@ -11910,6 +11910,151 @@
         <w:ind/>
         <w:rPr/>
       </w:pPr>
+      <w:r/>
+      <w:r/>
+    </w:p>
+    <w:p>
+      <w:pPr>
+        <w:pStyle w:val="949"/>
+        <w:pBdr/>
+        <w:spacing/>
+        <w:ind/>
+        <w:rPr>
+          <w:color w:val="ff0000"/>
+        </w:rPr>
+      </w:pPr>
+      <w:r>
+        <w:rPr>
+          <w:rtl w:val="0"/>
+        </w:rPr>
+        <w:t xml:space="preserve">3.3.1.6 [RN001.06] </w:t>
+      </w:r>
+      <w:r>
+        <w:t xml:space="preserve">O </w:t>
+      </w:r>
+      <w:r>
+        <w:t xml:space="preserve">login </w:t>
+      </w:r>
+      <w:r/>
+      <w:r>
+        <w:t xml:space="preserve">do usuário não deve conter apenas números</w:t>
+      </w:r>
+      <w:r>
+        <w:rPr>
+          <w:color w:val="ff0000"/>
+        </w:rPr>
+      </w:r>
+      <w:r>
+        <w:rPr>
+          <w:color w:val="ff0000"/>
+        </w:rPr>
+      </w:r>
+    </w:p>
+    <w:p>
+      <w:pPr>
+        <w:pBdr/>
+        <w:spacing/>
+        <w:ind/>
+        <w:rPr/>
+      </w:pPr>
+      <w:r>
+        <w:rPr>
+          <w:rtl w:val="0"/>
+        </w:rPr>
+      </w:r>
+      <w:r/>
+      <w:r/>
+    </w:p>
+    <w:p>
+      <w:pPr>
+        <w:pBdr/>
+        <w:spacing/>
+        <w:ind/>
+        <w:rPr/>
+      </w:pPr>
+      <w:r>
+        <w:rPr>
+          <w:b/>
+          <w:rtl w:val="0"/>
+        </w:rPr>
+        <w:t xml:space="preserve">Prioridade:</w:t>
+      </w:r>
+      <w:r>
+        <w:rPr>
+          <w:rtl w:val="0"/>
+        </w:rPr>
+        <w:t xml:space="preserve"> Essencial.</w:t>
+      </w:r>
+      <w:r/>
+      <w:r/>
+    </w:p>
+    <w:p>
+      <w:pPr>
+        <w:pBdr/>
+        <w:spacing/>
+        <w:ind/>
+        <w:rPr>
+          <w:highlight w:val="none"/>
+        </w:rPr>
+      </w:pPr>
+      <w:r>
+        <w:rPr>
+          <w:b/>
+          <w:rtl w:val="0"/>
+        </w:rPr>
+        <w:t xml:space="preserve">Descrição:</w:t>
+      </w:r>
+      <w:r>
+        <w:rPr>
+          <w:rtl w:val="0"/>
+        </w:rPr>
+        <w:t xml:space="preserve"> </w:t>
+      </w:r>
+      <w:r>
+        <w:t xml:space="preserve">O sistema deve validar se o </w:t>
+      </w:r>
+      <w:r>
+        <w:t xml:space="preserve">login </w:t>
+      </w:r>
+      <w:r/>
+      <w:r>
+        <w:t xml:space="preserve">do usuário contém apenas números</w:t>
+      </w:r>
+      <w:r>
+        <w:t xml:space="preserve">, caso o </w:t>
+      </w:r>
+      <w:r>
+        <w:t xml:space="preserve">login </w:t>
+      </w:r>
+      <w:r/>
+      <w:r>
+        <w:t xml:space="preserve">esteja nessa condição o sistema não deve permitir o cadastro e deve retornar a mensagem para o usuário: “Login do usuário inválido”. Caso o </w:t>
+      </w:r>
+      <w:r>
+        <w:t xml:space="preserve">login </w:t>
+      </w:r>
+      <w:r/>
+      <w:r>
+        <w:t xml:space="preserve">esteja fora dessa condição, o sistema deve permitir o cadastro.</w:t>
+      </w:r>
+      <w:r>
+        <w:rPr>
+          <w:highlight w:val="none"/>
+        </w:rPr>
+      </w:r>
+      <w:r>
+        <w:rPr>
+          <w:highlight w:val="none"/>
+        </w:rPr>
+      </w:r>
+    </w:p>
+    <w:p>
+      <w:pPr>
+        <w:pBdr/>
+        <w:spacing/>
+        <w:ind/>
+        <w:rPr/>
+      </w:pPr>
       <w:r>
         <w:rPr>
           <w:rtl w:val="0"/>

</xml_diff>

<commit_message>
docs: Adiciona a regra de negócio RN001.07
</commit_message>
<xml_diff>
--- a/documentation/Especificacao_de_Requisitos_de_Software.docx
+++ b/documentation/Especificacao_de_Requisitos_de_Software.docx
@@ -11406,6 +11406,11 @@
           <w:highlight w:val="none"/>
         </w:rPr>
       </w:r>
+      <w:r>
+        <w:rPr>
+          <w:highlight w:val="none"/>
+        </w:rPr>
+      </w:r>
     </w:p>
     <w:p>
       <w:pPr>
@@ -11431,6 +11436,11 @@
           <w:color w:val="ff0000"/>
         </w:rPr>
       </w:r>
+      <w:r>
+        <w:rPr>
+          <w:color w:val="ff0000"/>
+        </w:rPr>
+      </w:r>
     </w:p>
     <w:p>
       <w:pPr>
@@ -11444,11 +11454,255 @@
           <w:rtl w:val="0"/>
         </w:rPr>
       </w:r>
+      <w:r/>
+    </w:p>
+    <w:p>
+      <w:pPr>
+        <w:pBdr/>
+        <w:spacing/>
+        <w:ind/>
+        <w:rPr/>
+      </w:pPr>
+      <w:r>
+        <w:rPr>
+          <w:b/>
+          <w:rtl w:val="0"/>
+        </w:rPr>
+        <w:t xml:space="preserve">Prioridade:</w:t>
+      </w:r>
+      <w:r>
+        <w:rPr>
+          <w:rtl w:val="0"/>
+        </w:rPr>
+        <w:t xml:space="preserve"> Essencial.</w:t>
+      </w:r>
+      <w:r/>
+    </w:p>
+    <w:p>
+      <w:pPr>
+        <w:pBdr/>
+        <w:spacing/>
+        <w:ind/>
+        <w:rPr>
+          <w:highlight w:val="none"/>
+        </w:rPr>
+      </w:pPr>
+      <w:r>
+        <w:rPr>
+          <w:b/>
+          <w:rtl w:val="0"/>
+        </w:rPr>
+        <w:t xml:space="preserve">Descrição:</w:t>
+      </w:r>
+      <w:r>
+        <w:rPr>
+          <w:rtl w:val="0"/>
+        </w:rPr>
+        <w:t xml:space="preserve"> </w:t>
+      </w:r>
+      <w:r>
+        <w:t xml:space="preserve">O sistema deve validar se o nome do usuário contém apenas espaços em branco</w:t>
+      </w:r>
+      <w:r>
+        <w:t xml:space="preserve">, caso o nome esteja nessa condição o sistema não deve permitir o cadastro e deve retornar a mensagem para o usuário: “Nome do usuário inválido”. Caso o nome esteja fora dessa condição, o sistema deve permitir o cadastro.</w:t>
+      </w:r>
+      <w:r>
+        <w:rPr>
+          <w:highlight w:val="none"/>
+        </w:rPr>
+      </w:r>
+      <w:r>
+        <w:rPr>
+          <w:highlight w:val="none"/>
+        </w:rPr>
+      </w:r>
+    </w:p>
+    <w:p>
+      <w:pPr>
+        <w:pBdr/>
+        <w:spacing/>
+        <w:ind/>
+        <w:rPr>
+          <w:highlight w:val="none"/>
+        </w:rPr>
+      </w:pPr>
+      <w:r>
+        <w:rPr>
+          <w:highlight w:val="none"/>
+        </w:rPr>
+      </w:r>
+      <w:r>
+        <w:rPr>
+          <w:highlight w:val="none"/>
+        </w:rPr>
+      </w:r>
+      <w:r>
+        <w:rPr>
+          <w:highlight w:val="none"/>
+        </w:rPr>
+      </w:r>
+    </w:p>
+    <w:p>
+      <w:pPr>
+        <w:pStyle w:val="949"/>
+        <w:pBdr/>
+        <w:spacing/>
+        <w:ind/>
+        <w:rPr>
+          <w:color w:val="ff0000"/>
+        </w:rPr>
+      </w:pPr>
+      <w:r>
+        <w:rPr>
+          <w:rtl w:val="0"/>
+        </w:rPr>
+        <w:t xml:space="preserve">3.3.1.3 [RN001.03] </w:t>
+      </w:r>
+      <w:r>
+        <w:t xml:space="preserve">O nome do usuário não deve conter apenas números</w:t>
+      </w:r>
+      <w:r>
+        <w:rPr>
+          <w:color w:val="ff0000"/>
+        </w:rPr>
+      </w:r>
+      <w:r>
+        <w:rPr>
+          <w:color w:val="ff0000"/>
+        </w:rPr>
+      </w:r>
+    </w:p>
+    <w:p>
+      <w:pPr>
+        <w:pBdr/>
+        <w:spacing/>
+        <w:ind/>
+        <w:rPr/>
+      </w:pPr>
+      <w:r>
+        <w:rPr>
+          <w:rtl w:val="0"/>
+        </w:rPr>
+      </w:r>
+      <w:r/>
+    </w:p>
+    <w:p>
+      <w:pPr>
+        <w:pBdr/>
+        <w:spacing/>
+        <w:ind/>
+        <w:rPr/>
+      </w:pPr>
+      <w:r>
+        <w:rPr>
+          <w:b/>
+          <w:rtl w:val="0"/>
+        </w:rPr>
+        <w:t xml:space="preserve">Prioridade:</w:t>
+      </w:r>
+      <w:r>
+        <w:rPr>
+          <w:rtl w:val="0"/>
+        </w:rPr>
+        <w:t xml:space="preserve"> Essencial.</w:t>
+      </w:r>
+      <w:r/>
+    </w:p>
+    <w:p>
+      <w:pPr>
+        <w:pBdr/>
+        <w:spacing/>
+        <w:ind/>
+        <w:rPr>
+          <w:highlight w:val="none"/>
+        </w:rPr>
+      </w:pPr>
+      <w:r>
+        <w:rPr>
+          <w:b/>
+          <w:rtl w:val="0"/>
+        </w:rPr>
+        <w:t xml:space="preserve">Descrição:</w:t>
+      </w:r>
+      <w:r>
+        <w:rPr>
+          <w:rtl w:val="0"/>
+        </w:rPr>
+        <w:t xml:space="preserve"> </w:t>
+      </w:r>
+      <w:r>
+        <w:t xml:space="preserve">O sistema deve validar se o nome do usuário contém apenas números</w:t>
+      </w:r>
+      <w:r>
+        <w:t xml:space="preserve">, caso o nome esteja nessa condição o sistema não deve permitir o cadastro e deve retornar a mensagem para o usuário: “Nome do usuário inválido”. Caso o nome esteja fora dessa condição, o sistema deve permitir o cadastro.</w:t>
+      </w:r>
+      <w:r>
+        <w:rPr>
+          <w:highlight w:val="none"/>
+        </w:rPr>
+      </w:r>
+      <w:r>
+        <w:rPr>
+          <w:highlight w:val="none"/>
+        </w:rPr>
+      </w:r>
+    </w:p>
+    <w:p>
+      <w:pPr>
+        <w:pBdr/>
+        <w:spacing/>
+        <w:ind/>
+        <w:rPr/>
+      </w:pPr>
       <w:r/>
       <w:r/>
     </w:p>
     <w:p>
       <w:pPr>
+        <w:pStyle w:val="949"/>
+        <w:pBdr/>
+        <w:spacing/>
+        <w:ind/>
+        <w:rPr>
+          <w:color w:val="ff0000"/>
+        </w:rPr>
+      </w:pPr>
+      <w:r>
+        <w:rPr>
+          <w:rtl w:val="0"/>
+        </w:rPr>
+        <w:t xml:space="preserve">3.3.1.4 [RN001.04] </w:t>
+      </w:r>
+      <w:r>
+        <w:t xml:space="preserve">O login do usuário deve ter entre 4 e 32 caracteres</w:t>
+      </w:r>
+      <w:r>
+        <w:rPr>
+          <w:color w:val="ff0000"/>
+        </w:rPr>
+      </w:r>
+      <w:r>
+        <w:rPr>
+          <w:color w:val="ff0000"/>
+        </w:rPr>
+      </w:r>
+    </w:p>
+    <w:p>
+      <w:pPr>
+        <w:pBdr/>
+        <w:spacing/>
+        <w:ind/>
+        <w:rPr/>
+      </w:pPr>
+      <w:r>
+        <w:rPr>
+          <w:rtl w:val="0"/>
+        </w:rPr>
+      </w:r>
+      <w:r/>
+    </w:p>
+    <w:p>
+      <w:pPr>
         <w:pBdr/>
         <w:spacing/>
         <w:ind/>
@@ -11467,47 +11721,131 @@
         </w:rPr>
         <w:t xml:space="preserve"> Essencial.</w:t>
       </w:r>
+      <w:r/>
+    </w:p>
+    <w:p>
+      <w:pPr>
+        <w:pBdr/>
+        <w:spacing/>
+        <w:ind/>
+        <w:rPr>
+          <w:highlight w:val="none"/>
+        </w:rPr>
+      </w:pPr>
+      <w:r>
+        <w:rPr>
+          <w:b/>
+          <w:rtl w:val="0"/>
+        </w:rPr>
+        <w:t xml:space="preserve">Descrição:</w:t>
+      </w:r>
+      <w:r>
+        <w:rPr>
+          <w:rtl w:val="0"/>
+        </w:rPr>
+        <w:t xml:space="preserve"> </w:t>
+      </w:r>
+      <w:r>
+        <w:t xml:space="preserve">O sistema deve validar se o login do usuário tem entre 4 e 3</w:t>
+      </w:r>
+      <w:r>
+        <w:t xml:space="preserve">2 c</w:t>
+      </w:r>
+      <w:r>
+        <w:t xml:space="preserve">aracteres, caso o login esteja fora desses critérios o sistema não deve permitir o cadastro e deve retornar a mensagem para o usuário: “Informe um login entre 4 e 32 caracteres”. Caso o login esteja dentro dos critérios, o sistema deve permitir o cadastro.</w:t>
+      </w:r>
+      <w:r>
+        <w:rPr>
+          <w:highlight w:val="none"/>
+        </w:rPr>
+      </w:r>
+      <w:r>
+        <w:rPr>
+          <w:highlight w:val="none"/>
+        </w:rPr>
+      </w:r>
+    </w:p>
+    <w:p>
+      <w:pPr>
+        <w:pBdr/>
+        <w:spacing/>
+        <w:ind/>
+        <w:rPr/>
+      </w:pPr>
       <w:r/>
       <w:r/>
     </w:p>
     <w:p>
       <w:pPr>
-        <w:pBdr/>
-        <w:spacing/>
-        <w:ind/>
-        <w:rPr>
-          <w:highlight w:val="none"/>
-        </w:rPr>
+        <w:pStyle w:val="949"/>
+        <w:pBdr/>
+        <w:spacing/>
+        <w:ind/>
+        <w:rPr>
+          <w:color w:val="ff0000"/>
+        </w:rPr>
+      </w:pPr>
+      <w:r>
+        <w:rPr>
+          <w:rtl w:val="0"/>
+        </w:rPr>
+        <w:t xml:space="preserve">3.3.1.5 [RN001.05] </w:t>
+      </w:r>
+      <w:r>
+        <w:t xml:space="preserve">O </w:t>
+      </w:r>
+      <w:r>
+        <w:t xml:space="preserve">login </w:t>
+      </w:r>
+      <w:r>
+        <w:t xml:space="preserve">do usuário não deve conter apenas espaços em branco</w:t>
+      </w:r>
+      <w:r>
+        <w:rPr>
+          <w:color w:val="ff0000"/>
+        </w:rPr>
+      </w:r>
+      <w:r>
+        <w:rPr>
+          <w:color w:val="ff0000"/>
+        </w:rPr>
+      </w:r>
+    </w:p>
+    <w:p>
+      <w:pPr>
+        <w:pBdr/>
+        <w:spacing/>
+        <w:ind/>
+        <w:rPr/>
+      </w:pPr>
+      <w:r>
+        <w:rPr>
+          <w:rtl w:val="0"/>
+        </w:rPr>
+      </w:r>
+      <w:r/>
+    </w:p>
+    <w:p>
+      <w:pPr>
+        <w:pBdr/>
+        <w:spacing/>
+        <w:ind/>
+        <w:rPr/>
       </w:pPr>
       <w:r>
         <w:rPr>
           <w:b/>
           <w:rtl w:val="0"/>
         </w:rPr>
-        <w:t xml:space="preserve">Descrição:</w:t>
+        <w:t xml:space="preserve">Prioridade:</w:t>
       </w:r>
       <w:r>
         <w:rPr>
           <w:rtl w:val="0"/>
         </w:rPr>
-        <w:t xml:space="preserve"> </w:t>
-      </w:r>
-      <w:r>
-        <w:t xml:space="preserve">O sistema deve validar se o nome do usuário contém apenas espaços em branco</w:t>
-      </w:r>
-      <w:r>
-        <w:t xml:space="preserve">, caso o nome esteja nessa condição o sistema não deve permitir o cadastro e deve retornar a mensagem para o usuário: “Nome do usuário inválido”. Caso o nome esteja fora dessa condição, o sistema deve permitir o cadastro.</w:t>
-      </w:r>
-      <w:r>
-        <w:rPr>
-          <w:highlight w:val="none"/>
-        </w:rPr>
-      </w:r>
-      <w:r>
-        <w:rPr>
-          <w:highlight w:val="none"/>
-        </w:rPr>
-      </w:r>
+        <w:t xml:space="preserve"> Essencial.</w:t>
+      </w:r>
+      <w:r/>
     </w:p>
     <w:p>
       <w:pPr>
@@ -11520,8 +11858,40 @@
       </w:pPr>
       <w:r>
         <w:rPr>
-          <w:highlight w:val="none"/>
-        </w:rPr>
+          <w:b/>
+          <w:rtl w:val="0"/>
+        </w:rPr>
+        <w:t xml:space="preserve">Descrição:</w:t>
+      </w:r>
+      <w:r>
+        <w:rPr>
+          <w:rtl w:val="0"/>
+        </w:rPr>
+        <w:t xml:space="preserve"> </w:t>
+      </w:r>
+      <w:r>
+        <w:t xml:space="preserve">O sistema deve validar se o </w:t>
+      </w:r>
+      <w:r>
+        <w:t xml:space="preserve">login </w:t>
+      </w:r>
+      <w:r>
+        <w:t xml:space="preserve">do usuário contém apenas espaços em branco</w:t>
+      </w:r>
+      <w:r>
+        <w:t xml:space="preserve">, caso o </w:t>
+      </w:r>
+      <w:r>
+        <w:t xml:space="preserve">login </w:t>
+      </w:r>
+      <w:r>
+        <w:t xml:space="preserve">esteja nessa condição o sistema não deve permitir o cadastro e deve retornar a mensagem para o usuário: “Login do usuário inválido”. Caso o </w:t>
+      </w:r>
+      <w:r>
+        <w:t xml:space="preserve">login </w:t>
+      </w:r>
+      <w:r>
+        <w:t xml:space="preserve">esteja fora dessa condição, o sistema deve permitir o cadastro.</w:t>
       </w:r>
       <w:r>
         <w:rPr>
@@ -11536,51 +11906,52 @@
     </w:p>
     <w:p>
       <w:pPr>
-        <w:pStyle w:val="949"/>
-        <w:pBdr/>
-        <w:spacing/>
-        <w:ind/>
-        <w:rPr>
-          <w:color w:val="ff0000"/>
-        </w:rPr>
-      </w:pPr>
-      <w:r>
-        <w:rPr>
-          <w:rtl w:val="0"/>
-        </w:rPr>
-        <w:t xml:space="preserve">3.3.1.3 [RN001.03] </w:t>
-      </w:r>
-      <w:r>
-        <w:t xml:space="preserve">O nome do usuário não deve conter apenas números</w:t>
-      </w:r>
-      <w:r>
-        <w:rPr>
-          <w:color w:val="ff0000"/>
-        </w:rPr>
-      </w:r>
-      <w:r>
-        <w:rPr>
-          <w:color w:val="ff0000"/>
-        </w:rPr>
-      </w:r>
-    </w:p>
-    <w:p>
-      <w:pPr>
         <w:pBdr/>
         <w:spacing/>
         <w:ind/>
         <w:rPr/>
       </w:pPr>
-      <w:r>
-        <w:rPr>
-          <w:rtl w:val="0"/>
-        </w:rPr>
-      </w:r>
       <w:r/>
       <w:r/>
     </w:p>
     <w:p>
       <w:pPr>
+        <w:pStyle w:val="949"/>
+        <w:pBdr/>
+        <w:spacing/>
+        <w:ind/>
+        <w:rPr>
+          <w:color w:val="ff0000"/>
+        </w:rPr>
+      </w:pPr>
+      <w:r>
+        <w:rPr>
+          <w:rtl w:val="0"/>
+        </w:rPr>
+        <w:t xml:space="preserve">3.3.1.6 [RN001.06] </w:t>
+      </w:r>
+      <w:r>
+        <w:t xml:space="preserve">O </w:t>
+      </w:r>
+      <w:r>
+        <w:t xml:space="preserve">login </w:t>
+      </w:r>
+      <w:r>
+        <w:t xml:space="preserve">do usuário não deve conter apenas números</w:t>
+      </w:r>
+      <w:r>
+        <w:rPr>
+          <w:color w:val="ff0000"/>
+        </w:rPr>
+      </w:r>
+      <w:r>
+        <w:rPr>
+          <w:color w:val="ff0000"/>
+        </w:rPr>
+      </w:r>
+    </w:p>
+    <w:p>
+      <w:pPr>
         <w:pBdr/>
         <w:spacing/>
         <w:ind/>
@@ -11588,18 +11959,9 @@
       </w:pPr>
       <w:r>
         <w:rPr>
-          <w:b/>
           <w:rtl w:val="0"/>
         </w:rPr>
-        <w:t xml:space="preserve">Prioridade:</w:t>
-      </w:r>
-      <w:r>
-        <w:rPr>
-          <w:rtl w:val="0"/>
-        </w:rPr>
-        <w:t xml:space="preserve"> Essencial.</w:t>
-      </w:r>
-      <w:r/>
+      </w:r>
       <w:r/>
     </w:p>
     <w:p>
@@ -11607,77 +11969,77 @@
         <w:pBdr/>
         <w:spacing/>
         <w:ind/>
-        <w:rPr>
-          <w:highlight w:val="none"/>
-        </w:rPr>
+        <w:rPr/>
       </w:pPr>
       <w:r>
         <w:rPr>
           <w:b/>
           <w:rtl w:val="0"/>
         </w:rPr>
-        <w:t xml:space="preserve">Descrição:</w:t>
+        <w:t xml:space="preserve">Prioridade:</w:t>
       </w:r>
       <w:r>
         <w:rPr>
           <w:rtl w:val="0"/>
         </w:rPr>
-        <w:t xml:space="preserve"> </w:t>
-      </w:r>
-      <w:r>
-        <w:t xml:space="preserve">O sistema deve validar se o nome do usuário contém apenas números</w:t>
-      </w:r>
-      <w:r>
-        <w:t xml:space="preserve">, caso o nome esteja nessa condição o sistema não deve permitir o cadastro e deve retornar a mensagem para o usuário: “Nome do usuário inválido”. Caso o nome esteja fora dessa condição, o sistema deve permitir o cadastro.</w:t>
-      </w:r>
-      <w:r>
-        <w:rPr>
-          <w:highlight w:val="none"/>
-        </w:rPr>
-      </w:r>
-      <w:r>
-        <w:rPr>
-          <w:highlight w:val="none"/>
-        </w:rPr>
-      </w:r>
-    </w:p>
-    <w:p>
-      <w:pPr>
-        <w:pBdr/>
-        <w:spacing/>
-        <w:ind/>
-        <w:rPr/>
-      </w:pPr>
-      <w:r/>
+        <w:t xml:space="preserve"> Essencial.</w:t>
+      </w:r>
       <w:r/>
     </w:p>
     <w:p>
       <w:pPr>
-        <w:pStyle w:val="949"/>
-        <w:pBdr/>
-        <w:spacing/>
-        <w:ind/>
-        <w:rPr>
-          <w:color w:val="ff0000"/>
-        </w:rPr>
-      </w:pPr>
-      <w:r>
-        <w:rPr>
+        <w:pBdr/>
+        <w:spacing/>
+        <w:ind/>
+        <w:rPr>
+          <w:highlight w:val="none"/>
+        </w:rPr>
+      </w:pPr>
+      <w:r>
+        <w:rPr>
+          <w:b/>
           <w:rtl w:val="0"/>
         </w:rPr>
-        <w:t xml:space="preserve">3.3.1.4 [RN001.04] </w:t>
-      </w:r>
-      <w:r>
-        <w:t xml:space="preserve">O login do usuário deve ter entre 4 e 32 caracteres</w:t>
-      </w:r>
-      <w:r>
-        <w:rPr>
-          <w:color w:val="ff0000"/>
-        </w:rPr>
-      </w:r>
-      <w:r>
-        <w:rPr>
-          <w:color w:val="ff0000"/>
+        <w:t xml:space="preserve">Descrição:</w:t>
+      </w:r>
+      <w:r>
+        <w:rPr>
+          <w:rtl w:val="0"/>
+        </w:rPr>
+        <w:t xml:space="preserve"> </w:t>
+      </w:r>
+      <w:r>
+        <w:t xml:space="preserve">O sistema deve validar se o </w:t>
+      </w:r>
+      <w:r>
+        <w:t xml:space="preserve">login </w:t>
+      </w:r>
+      <w:r>
+        <w:t xml:space="preserve">do usuário contém apenas números</w:t>
+      </w:r>
+      <w:r>
+        <w:t xml:space="preserve">, caso o </w:t>
+      </w:r>
+      <w:r>
+        <w:t xml:space="preserve">login </w:t>
+      </w:r>
+      <w:r>
+        <w:t xml:space="preserve">esteja nessa condição o sistema não deve permitir o cadastro e deve retornar a mensagem para o usuário: “Login do usuário inválido”. Caso o </w:t>
+      </w:r>
+      <w:r>
+        <w:t xml:space="preserve">login </w:t>
+      </w:r>
+      <w:r>
+        <w:t xml:space="preserve">esteja fora dessa condição, o sistema deve permitir o cadastro.</w:t>
+      </w:r>
+      <w:r>
+        <w:rPr>
+          <w:highlight w:val="none"/>
+        </w:rPr>
+      </w:r>
+      <w:r>
+        <w:rPr>
+          <w:highlight w:val="none"/>
         </w:rPr>
       </w:r>
     </w:p>
@@ -11693,31 +12055,53 @@
           <w:rtl w:val="0"/>
         </w:rPr>
       </w:r>
-      <w:r/>
       <w:r/>
     </w:p>
     <w:p>
       <w:pPr>
-        <w:pBdr/>
-        <w:spacing/>
-        <w:ind/>
-        <w:rPr/>
-      </w:pPr>
-      <w:r>
-        <w:rPr>
-          <w:b/>
+        <w:pStyle w:val="949"/>
+        <w:pBdr/>
+        <w:spacing/>
+        <w:ind/>
+        <w:rPr>
+          <w:color w:val="000000" w:themeColor="text1"/>
+        </w:rPr>
+      </w:pPr>
+      <w:r>
+        <w:rPr>
+          <w:color w:val="000000" w:themeColor="text1"/>
+        </w:rPr>
+      </w:r>
+      <w:bookmarkStart w:id="34" w:name="_7yoe9jinarq7"/>
+      <w:r>
+        <w:rPr>
+          <w:color w:val="000000" w:themeColor="text1"/>
+        </w:rPr>
+      </w:r>
+      <w:bookmarkEnd w:id="34"/>
+      <w:r>
+        <w:rPr>
+          <w:color w:val="000000" w:themeColor="text1"/>
           <w:rtl w:val="0"/>
         </w:rPr>
-        <w:t xml:space="preserve">Prioridade:</w:t>
-      </w:r>
-      <w:r>
-        <w:rPr>
-          <w:rtl w:val="0"/>
-        </w:rPr>
-        <w:t xml:space="preserve"> Essencial.</w:t>
-      </w:r>
-      <w:r/>
-      <w:r/>
+        <w:t xml:space="preserve">3.3.1.7 [RN001.07] </w:t>
+      </w:r>
+      <w:r>
+        <w:rPr>
+          <w:color w:val="000000" w:themeColor="text1"/>
+        </w:rPr>
+        <w:t xml:space="preserve">O sistema não deve permitir duplicação de Login de usuário</w:t>
+      </w:r>
+      <w:r>
+        <w:rPr>
+          <w:color w:val="000000" w:themeColor="text1"/>
+        </w:rPr>
+      </w:r>
+      <w:r>
+        <w:rPr>
+          <w:color w:val="000000" w:themeColor="text1"/>
+        </w:rPr>
+      </w:r>
     </w:p>
     <w:p>
       <w:pPr>
@@ -11725,36 +12109,23 @@
         <w:spacing/>
         <w:ind/>
         <w:rPr>
-          <w:highlight w:val="none"/>
-        </w:rPr>
-      </w:pPr>
-      <w:r>
-        <w:rPr>
-          <w:b/>
+          <w:color w:val="000000" w:themeColor="text1"/>
+        </w:rPr>
+      </w:pPr>
+      <w:r>
+        <w:rPr>
+          <w:color w:val="000000" w:themeColor="text1"/>
           <w:rtl w:val="0"/>
         </w:rPr>
-        <w:t xml:space="preserve">Descrição:</w:t>
-      </w:r>
-      <w:r>
-        <w:rPr>
-          <w:rtl w:val="0"/>
-        </w:rPr>
-        <w:t xml:space="preserve"> </w:t>
-      </w:r>
-      <w:r>
-        <w:t xml:space="preserve">O sistema deve validar se o login do usuário tem entre 4 e 3</w:t>
-      </w:r>
-      <w:r>
-        <w:t xml:space="preserve">2 caracteres, caso o login esteja fora desses critérios o sistema não deve permitir o cadastro e deve retornar a mensagem para o usuário: “Informe um login entre 4 e 32 caracteres”. Caso o login esteja dentro dos critérios, o sistema deve permitir o cadastro.</w:t>
-      </w:r>
-      <w:r>
-        <w:rPr>
-          <w:highlight w:val="none"/>
-        </w:rPr>
-      </w:r>
-      <w:r>
-        <w:rPr>
-          <w:highlight w:val="none"/>
+      </w:r>
+      <w:r>
+        <w:rPr>
+          <w:color w:val="000000" w:themeColor="text1"/>
+        </w:rPr>
+      </w:r>
+      <w:r>
+        <w:rPr>
+          <w:color w:val="000000" w:themeColor="text1"/>
         </w:rPr>
       </w:r>
     </w:p>
@@ -11763,45 +12134,94 @@
         <w:pBdr/>
         <w:spacing/>
         <w:ind/>
-        <w:rPr/>
-      </w:pPr>
-      <w:r/>
-      <w:r/>
+        <w:rPr>
+          <w:color w:val="000000" w:themeColor="text1"/>
+        </w:rPr>
+      </w:pPr>
+      <w:r>
+        <w:rPr>
+          <w:b/>
+          <w:color w:val="000000" w:themeColor="text1"/>
+          <w:rtl w:val="0"/>
+        </w:rPr>
+        <w:t xml:space="preserve">Prioridade:</w:t>
+      </w:r>
+      <w:r>
+        <w:rPr>
+          <w:color w:val="000000" w:themeColor="text1"/>
+          <w:rtl w:val="0"/>
+        </w:rPr>
+        <w:t xml:space="preserve"> Essencial.</w:t>
+      </w:r>
+      <w:r>
+        <w:rPr>
+          <w:color w:val="000000" w:themeColor="text1"/>
+        </w:rPr>
+      </w:r>
+      <w:r>
+        <w:rPr>
+          <w:color w:val="000000" w:themeColor="text1"/>
+        </w:rPr>
+      </w:r>
     </w:p>
     <w:p>
       <w:pPr>
-        <w:pStyle w:val="949"/>
-        <w:pBdr/>
-        <w:spacing/>
-        <w:ind/>
-        <w:rPr>
-          <w:color w:val="ff0000"/>
-        </w:rPr>
-      </w:pPr>
-      <w:r>
-        <w:rPr>
+        <w:pBdr/>
+        <w:spacing/>
+        <w:ind/>
+        <w:rPr>
+          <w:color w:val="000000" w:themeColor="text1"/>
+          <w:highlight w:val="none"/>
+        </w:rPr>
+      </w:pPr>
+      <w:r>
+        <w:rPr>
+          <w:b/>
+          <w:color w:val="000000" w:themeColor="text1"/>
           <w:rtl w:val="0"/>
         </w:rPr>
-        <w:t xml:space="preserve">3.3.1.5 [RN001.05] </w:t>
-      </w:r>
-      <w:r>
-        <w:t xml:space="preserve">O </w:t>
-      </w:r>
-      <w:r>
-        <w:t xml:space="preserve">login </w:t>
+        <w:t xml:space="preserve">Descrição:</w:t>
+      </w:r>
+      <w:r>
+        <w:rPr>
+          <w:color w:val="000000" w:themeColor="text1"/>
+          <w:rtl w:val="0"/>
+        </w:rPr>
+        <w:t xml:space="preserve"> </w:t>
+      </w:r>
+      <w:r>
+        <w:rPr>
+          <w:color w:val="000000" w:themeColor="text1"/>
+        </w:rPr>
+        <w:t xml:space="preserve">O sistema deve validar se o login informado na hora do cadastro já existe no banco de dados, caso exista,</w:t>
+      </w:r>
+      <w:r>
+        <w:t xml:space="preserve"> o sistema não deve permitir o cadastro e deve retornar a mensagem para o usuário:</w:t>
       </w:r>
       <w:r/>
       <w:r>
-        <w:t xml:space="preserve">do usuário não deve conter apenas espaços em branco</w:t>
-      </w:r>
-      <w:r>
-        <w:rPr>
-          <w:color w:val="ff0000"/>
-        </w:rPr>
-      </w:r>
-      <w:r>
-        <w:rPr>
-          <w:color w:val="ff0000"/>
+        <w:rPr>
+          <w:color w:val="000000" w:themeColor="text1"/>
+        </w:rPr>
+      </w:r>
+      <w:r>
+        <w:rPr>
+          <w:color w:val="000000" w:themeColor="text1"/>
+          <w:highlight w:val="none"/>
+          <w:rtl w:val="0"/>
+        </w:rPr>
+        <w:t xml:space="preserve"> “Login já cadastrado!”. Caso o login não exista, o sistema deve permitir o cadastro.</w:t>
+      </w:r>
+      <w:r>
+        <w:rPr>
+          <w:color w:val="000000" w:themeColor="text1"/>
+          <w:highlight w:val="none"/>
+        </w:rPr>
+      </w:r>
+      <w:r>
+        <w:rPr>
+          <w:color w:val="000000" w:themeColor="text1"/>
+          <w:highlight w:val="none"/>
         </w:rPr>
       </w:r>
     </w:p>
@@ -11810,38 +12230,60 @@
         <w:pBdr/>
         <w:spacing/>
         <w:ind/>
-        <w:rPr/>
-      </w:pPr>
-      <w:r>
-        <w:rPr>
-          <w:rtl w:val="0"/>
-        </w:rPr>
-      </w:r>
-      <w:r/>
-      <w:r/>
+        <w:rPr>
+          <w:color w:val="ff0000"/>
+        </w:rPr>
+      </w:pPr>
+      <w:r>
+        <w:rPr>
+          <w:color w:val="ff0000"/>
+          <w:highlight w:val="none"/>
+        </w:rPr>
+      </w:r>
+      <w:r>
+        <w:rPr>
+          <w:color w:val="ff0000"/>
+        </w:rPr>
+      </w:r>
+      <w:r>
+        <w:rPr>
+          <w:color w:val="ff0000"/>
+        </w:rPr>
+      </w:r>
     </w:p>
     <w:p>
       <w:pPr>
-        <w:pBdr/>
-        <w:spacing/>
-        <w:ind/>
-        <w:rPr/>
-      </w:pPr>
-      <w:r>
-        <w:rPr>
-          <w:b/>
+        <w:pStyle w:val="949"/>
+        <w:pBdr/>
+        <w:spacing/>
+        <w:ind/>
+        <w:rPr>
+          <w:color w:val="ff0000"/>
+        </w:rPr>
+      </w:pPr>
+      <w:r>
+        <w:rPr>
+          <w:color w:val="ff0000"/>
           <w:rtl w:val="0"/>
         </w:rPr>
-        <w:t xml:space="preserve">Prioridade:</w:t>
-      </w:r>
-      <w:r>
-        <w:rPr>
-          <w:rtl w:val="0"/>
-        </w:rPr>
-        <w:t xml:space="preserve"> Essencial.</w:t>
-      </w:r>
-      <w:r/>
-      <w:r/>
+        <w:t xml:space="preserve">3.3.1.3 [RN001.03] </w:t>
+      </w:r>
+      <w:r>
+        <w:rPr>
+          <w:color w:val="ff0000"/>
+        </w:rPr>
+        <w:t xml:space="preserve">O campo Login do usuário deve ser bloqueado para edição</w:t>
+      </w:r>
+      <w:r>
+        <w:rPr>
+          <w:color w:val="ff0000"/>
+        </w:rPr>
+      </w:r>
+      <w:r>
+        <w:rPr>
+          <w:color w:val="ff0000"/>
+        </w:rPr>
+      </w:r>
     </w:p>
     <w:p>
       <w:pPr>
@@ -11849,278 +12291,18 @@
         <w:spacing/>
         <w:ind/>
         <w:rPr>
-          <w:highlight w:val="none"/>
-        </w:rPr>
-      </w:pPr>
-      <w:r>
-        <w:rPr>
-          <w:b/>
-          <w:rtl w:val="0"/>
-        </w:rPr>
-        <w:t xml:space="preserve">Descrição:</w:t>
-      </w:r>
-      <w:r>
-        <w:rPr>
-          <w:rtl w:val="0"/>
-        </w:rPr>
-        <w:t xml:space="preserve"> </w:t>
-      </w:r>
-      <w:r>
-        <w:t xml:space="preserve">O sistema deve validar se o </w:t>
-      </w:r>
-      <w:r>
-        <w:t xml:space="preserve">login </w:t>
-      </w:r>
-      <w:r/>
-      <w:r>
-        <w:t xml:space="preserve">do usuário contém apenas espaços em branco</w:t>
-      </w:r>
-      <w:r>
-        <w:t xml:space="preserve">, caso o </w:t>
-      </w:r>
-      <w:r>
-        <w:t xml:space="preserve">login </w:t>
-      </w:r>
-      <w:r/>
-      <w:r>
-        <w:t xml:space="preserve">esteja nessa condição o sistema não deve permitir o cadastro e deve retornar a mensagem para o usuário: “Login do usuário inválido”. Caso o </w:t>
-      </w:r>
-      <w:r>
-        <w:t xml:space="preserve">login </w:t>
-      </w:r>
-      <w:r/>
-      <w:r>
-        <w:t xml:space="preserve">esteja fora dessa condição, o sistema deve permitir o cadastro.</w:t>
-      </w:r>
-      <w:r>
-        <w:rPr>
-          <w:highlight w:val="none"/>
-        </w:rPr>
-      </w:r>
-      <w:r>
-        <w:rPr>
-          <w:highlight w:val="none"/>
-        </w:rPr>
-      </w:r>
-    </w:p>
-    <w:p>
-      <w:pPr>
-        <w:pBdr/>
-        <w:spacing/>
-        <w:ind/>
-        <w:rPr/>
-      </w:pPr>
-      <w:r/>
-      <w:r/>
-    </w:p>
-    <w:p>
-      <w:pPr>
-        <w:pStyle w:val="949"/>
-        <w:pBdr/>
-        <w:spacing/>
-        <w:ind/>
-        <w:rPr>
           <w:color w:val="ff0000"/>
         </w:rPr>
       </w:pPr>
-      <w:r>
-        <w:rPr>
-          <w:rtl w:val="0"/>
-        </w:rPr>
-        <w:t xml:space="preserve">3.3.1.6 [RN001.06] </w:t>
-      </w:r>
-      <w:r>
-        <w:t xml:space="preserve">O </w:t>
-      </w:r>
-      <w:r>
-        <w:t xml:space="preserve">login </w:t>
-      </w:r>
-      <w:r/>
-      <w:r>
-        <w:t xml:space="preserve">do usuário não deve conter apenas números</w:t>
-      </w:r>
-      <w:r>
-        <w:rPr>
-          <w:color w:val="ff0000"/>
-        </w:rPr>
-      </w:r>
-      <w:r>
-        <w:rPr>
-          <w:color w:val="ff0000"/>
-        </w:rPr>
-      </w:r>
-    </w:p>
-    <w:p>
-      <w:pPr>
-        <w:pBdr/>
-        <w:spacing/>
-        <w:ind/>
-        <w:rPr/>
-      </w:pPr>
-      <w:r>
-        <w:rPr>
-          <w:rtl w:val="0"/>
-        </w:rPr>
-      </w:r>
-      <w:r/>
-      <w:r/>
-    </w:p>
-    <w:p>
-      <w:pPr>
-        <w:pBdr/>
-        <w:spacing/>
-        <w:ind/>
-        <w:rPr/>
-      </w:pPr>
-      <w:r>
-        <w:rPr>
-          <w:b/>
-          <w:rtl w:val="0"/>
-        </w:rPr>
-        <w:t xml:space="preserve">Prioridade:</w:t>
-      </w:r>
-      <w:r>
-        <w:rPr>
-          <w:rtl w:val="0"/>
-        </w:rPr>
-        <w:t xml:space="preserve"> Essencial.</w:t>
-      </w:r>
-      <w:r/>
-      <w:r/>
-    </w:p>
-    <w:p>
-      <w:pPr>
-        <w:pBdr/>
-        <w:spacing/>
-        <w:ind/>
-        <w:rPr>
-          <w:highlight w:val="none"/>
-        </w:rPr>
-      </w:pPr>
-      <w:r>
-        <w:rPr>
-          <w:b/>
-          <w:rtl w:val="0"/>
-        </w:rPr>
-        <w:t xml:space="preserve">Descrição:</w:t>
-      </w:r>
-      <w:r>
-        <w:rPr>
-          <w:rtl w:val="0"/>
-        </w:rPr>
-        <w:t xml:space="preserve"> </w:t>
-      </w:r>
-      <w:r>
-        <w:t xml:space="preserve">O sistema deve validar se o </w:t>
-      </w:r>
-      <w:r>
-        <w:t xml:space="preserve">login </w:t>
-      </w:r>
-      <w:r/>
-      <w:r>
-        <w:t xml:space="preserve">do usuário contém apenas números</w:t>
-      </w:r>
-      <w:r>
-        <w:t xml:space="preserve">, caso o </w:t>
-      </w:r>
-      <w:r>
-        <w:t xml:space="preserve">login </w:t>
-      </w:r>
-      <w:r/>
-      <w:r>
-        <w:t xml:space="preserve">esteja nessa condição o sistema não deve permitir o cadastro e deve retornar a mensagem para o usuário: “Login do usuário inválido”. Caso o </w:t>
-      </w:r>
-      <w:r>
-        <w:t xml:space="preserve">login </w:t>
-      </w:r>
-      <w:r/>
-      <w:r>
-        <w:t xml:space="preserve">esteja fora dessa condição, o sistema deve permitir o cadastro.</w:t>
-      </w:r>
-      <w:r>
-        <w:rPr>
-          <w:highlight w:val="none"/>
-        </w:rPr>
-      </w:r>
-      <w:r>
-        <w:rPr>
-          <w:highlight w:val="none"/>
-        </w:rPr>
-      </w:r>
-    </w:p>
-    <w:p>
-      <w:pPr>
-        <w:pBdr/>
-        <w:spacing/>
-        <w:ind/>
-        <w:rPr/>
-      </w:pPr>
-      <w:r>
-        <w:rPr>
-          <w:rtl w:val="0"/>
-        </w:rPr>
-      </w:r>
-      <w:r/>
-    </w:p>
-    <w:p>
-      <w:pPr>
-        <w:pStyle w:val="949"/>
-        <w:pBdr/>
-        <w:spacing/>
-        <w:ind/>
-        <w:rPr>
-          <w:color w:val="ff0000"/>
-        </w:rPr>
-      </w:pPr>
-      <w:r>
-        <w:rPr>
-          <w:color w:val="ff0000"/>
-        </w:rPr>
-      </w:r>
-      <w:bookmarkStart w:id="34" w:name="_7yoe9jinarq7"/>
-      <w:r>
-        <w:rPr>
-          <w:color w:val="ff0000"/>
-        </w:rPr>
-      </w:r>
-      <w:bookmarkEnd w:id="34"/>
       <w:r>
         <w:rPr>
           <w:color w:val="ff0000"/>
           <w:rtl w:val="0"/>
         </w:rPr>
-        <w:t xml:space="preserve">3.3.1.2 [RN001.02] </w:t>
       </w:r>
       <w:r>
         <w:rPr>
           <w:color w:val="ff0000"/>
-        </w:rPr>
-        <w:t xml:space="preserve">O sistema não deve permitir duplicação de Login de usuário</w:t>
-      </w:r>
-      <w:r>
-        <w:rPr>
-          <w:color w:val="ff0000"/>
-        </w:rPr>
-      </w:r>
-      <w:r>
-        <w:rPr>
-          <w:color w:val="ff0000"/>
-        </w:rPr>
-      </w:r>
-    </w:p>
-    <w:p>
-      <w:pPr>
-        <w:pBdr/>
-        <w:spacing/>
-        <w:ind/>
-        <w:rPr>
-          <w:color w:val="ff0000"/>
-        </w:rPr>
-      </w:pPr>
-      <w:r>
-        <w:rPr>
-          <w:color w:val="ff0000"/>
-          <w:rtl w:val="0"/>
         </w:rPr>
       </w:r>
       <w:r>
@@ -12157,165 +12339,6 @@
         <w:rPr>
           <w:color w:val="ff0000"/>
         </w:rPr>
-      </w:r>
-    </w:p>
-    <w:p>
-      <w:pPr>
-        <w:pBdr/>
-        <w:spacing/>
-        <w:ind/>
-        <w:rPr>
-          <w:color w:val="ff0000"/>
-          <w:highlight w:val="none"/>
-        </w:rPr>
-      </w:pPr>
-      <w:r>
-        <w:rPr>
-          <w:b/>
-          <w:color w:val="ff0000"/>
-          <w:rtl w:val="0"/>
-        </w:rPr>
-        <w:t xml:space="preserve">Descrição:</w:t>
-      </w:r>
-      <w:r>
-        <w:rPr>
-          <w:color w:val="ff0000"/>
-          <w:rtl w:val="0"/>
-        </w:rPr>
-        <w:t xml:space="preserve"> </w:t>
-      </w:r>
-      <w:r>
-        <w:rPr>
-          <w:color w:val="ff0000"/>
-        </w:rPr>
-        <w:t xml:space="preserve">O sistema deve validar se o login informado na hora do cadastro já existe no banco de dados, caso exista, o sistema deve retornar a mensagem para o usuário</w:t>
-      </w:r>
-      <w:r>
-        <w:rPr>
-          <w:color w:val="ff0000"/>
-          <w:highlight w:val="none"/>
-          <w:rtl w:val="0"/>
-        </w:rPr>
-        <w:t xml:space="preserve"> “Login já cadastrado, por favor utilize outro!”. Caso o login não exista, o sistema deve permitir o cadastro.</w:t>
-      </w:r>
-      <w:r>
-        <w:rPr>
-          <w:color w:val="ff0000"/>
-          <w:highlight w:val="none"/>
-        </w:rPr>
-      </w:r>
-      <w:r>
-        <w:rPr>
-          <w:color w:val="ff0000"/>
-          <w:highlight w:val="none"/>
-        </w:rPr>
-      </w:r>
-    </w:p>
-    <w:p>
-      <w:pPr>
-        <w:pBdr/>
-        <w:spacing/>
-        <w:ind/>
-        <w:rPr>
-          <w:color w:val="ff0000"/>
-        </w:rPr>
-      </w:pPr>
-      <w:r>
-        <w:rPr>
-          <w:color w:val="ff0000"/>
-          <w:highlight w:val="none"/>
-        </w:rPr>
-      </w:r>
-      <w:r>
-        <w:rPr>
-          <w:color w:val="ff0000"/>
-          <w:highlight w:val="none"/>
-        </w:rPr>
-      </w:r>
-      <w:r>
-        <w:rPr>
-          <w:color w:val="ff0000"/>
-        </w:rPr>
-      </w:r>
-    </w:p>
-    <w:p>
-      <w:pPr>
-        <w:pStyle w:val="949"/>
-        <w:pBdr/>
-        <w:spacing/>
-        <w:ind/>
-        <w:rPr>
-          <w:color w:val="ff0000"/>
-        </w:rPr>
-      </w:pPr>
-      <w:r>
-        <w:rPr>
-          <w:color w:val="ff0000"/>
-          <w:rtl w:val="0"/>
-        </w:rPr>
-        <w:t xml:space="preserve">3.3.1.3 [RN001.03] </w:t>
-      </w:r>
-      <w:r>
-        <w:rPr>
-          <w:color w:val="ff0000"/>
-        </w:rPr>
-        <w:t xml:space="preserve">O campo Login do usuário deve ser bloqueado para edição</w:t>
-      </w:r>
-      <w:r>
-        <w:rPr>
-          <w:color w:val="ff0000"/>
-        </w:rPr>
-      </w:r>
-      <w:r>
-        <w:rPr>
-          <w:color w:val="ff0000"/>
-        </w:rPr>
-      </w:r>
-    </w:p>
-    <w:p>
-      <w:pPr>
-        <w:pBdr/>
-        <w:spacing/>
-        <w:ind/>
-        <w:rPr>
-          <w:color w:val="ff0000"/>
-        </w:rPr>
-      </w:pPr>
-      <w:r>
-        <w:rPr>
-          <w:color w:val="ff0000"/>
-          <w:rtl w:val="0"/>
-        </w:rPr>
-      </w:r>
-      <w:r>
-        <w:rPr>
-          <w:color w:val="ff0000"/>
-        </w:rPr>
-      </w:r>
-    </w:p>
-    <w:p>
-      <w:pPr>
-        <w:pBdr/>
-        <w:spacing/>
-        <w:ind/>
-        <w:rPr>
-          <w:color w:val="ff0000"/>
-        </w:rPr>
-      </w:pPr>
-      <w:r>
-        <w:rPr>
-          <w:b/>
-          <w:color w:val="ff0000"/>
-          <w:rtl w:val="0"/>
-        </w:rPr>
-        <w:t xml:space="preserve">Prioridade:</w:t>
-      </w:r>
-      <w:r>
-        <w:rPr>
-          <w:color w:val="ff0000"/>
-          <w:rtl w:val="0"/>
-        </w:rPr>
-        <w:t xml:space="preserve"> Essencial.</w:t>
       </w:r>
       <w:r>
         <w:rPr>

</xml_diff>

<commit_message>
docs: Adiciona a regra de negócio RN001.08
</commit_message>
<xml_diff>
--- a/documentation/Especificacao_de_Requisitos_de_Software.docx
+++ b/documentation/Especificacao_de_Requisitos_de_Software.docx
@@ -12090,7 +12090,7 @@
         <w:rPr>
           <w:color w:val="000000" w:themeColor="text1"/>
         </w:rPr>
-        <w:t xml:space="preserve">O sistema não deve permitir duplicação de Login de usuário</w:t>
+        <w:t xml:space="preserve">O sistema não deve permitir duplicação de login de usuário</w:t>
       </w:r>
       <w:r>
         <w:rPr>
@@ -12258,30 +12258,41 @@
         <w:spacing/>
         <w:ind/>
         <w:rPr>
-          <w:color w:val="ff0000"/>
-        </w:rPr>
-      </w:pPr>
-      <w:r>
-        <w:rPr>
-          <w:color w:val="ff0000"/>
+          <w:color w:val="000000" w:themeColor="text1"/>
+        </w:rPr>
+      </w:pPr>
+      <w:r>
+        <w:rPr>
+          <w:color w:val="000000" w:themeColor="text1"/>
           <w:rtl w:val="0"/>
         </w:rPr>
-        <w:t xml:space="preserve">3.3.1.3 [RN001.03] </w:t>
-      </w:r>
-      <w:r>
-        <w:rPr>
-          <w:color w:val="ff0000"/>
-        </w:rPr>
-        <w:t xml:space="preserve">O campo Login do usuário deve ser bloqueado para edição</w:t>
-      </w:r>
-      <w:r>
-        <w:rPr>
-          <w:color w:val="ff0000"/>
-        </w:rPr>
-      </w:r>
-      <w:r>
-        <w:rPr>
-          <w:color w:val="ff0000"/>
+        <w:t xml:space="preserve">3.3.1.8 [RN001.08] </w:t>
+      </w:r>
+      <w:r>
+        <w:rPr>
+          <w:color w:val="000000" w:themeColor="text1"/>
+        </w:rPr>
+      </w:r>
+      <w:r>
+        <w:rPr>
+          <w:color w:val="000000" w:themeColor="text1"/>
+        </w:rPr>
+        <w:t xml:space="preserve">O sistema não deve permitir edição de login de usuário</w:t>
+      </w:r>
+      <w:r/>
+      <w:r>
+        <w:rPr>
+          <w:color w:val="000000" w:themeColor="text1"/>
+        </w:rPr>
+      </w:r>
+      <w:r>
+        <w:rPr>
+          <w:color w:val="000000" w:themeColor="text1"/>
+        </w:rPr>
+      </w:r>
+      <w:r>
+        <w:rPr>
+          <w:color w:val="000000" w:themeColor="text1"/>
         </w:rPr>
       </w:r>
     </w:p>
@@ -12291,23 +12302,23 @@
         <w:spacing/>
         <w:ind/>
         <w:rPr>
-          <w:color w:val="ff0000"/>
-        </w:rPr>
-      </w:pPr>
-      <w:r>
-        <w:rPr>
-          <w:color w:val="ff0000"/>
+          <w:color w:val="000000" w:themeColor="text1"/>
+        </w:rPr>
+      </w:pPr>
+      <w:r>
+        <w:rPr>
+          <w:color w:val="000000" w:themeColor="text1"/>
           <w:rtl w:val="0"/>
         </w:rPr>
       </w:r>
       <w:r>
         <w:rPr>
-          <w:color w:val="ff0000"/>
-        </w:rPr>
-      </w:r>
-      <w:r>
-        <w:rPr>
-          <w:color w:val="ff0000"/>
+          <w:color w:val="000000" w:themeColor="text1"/>
+        </w:rPr>
+      </w:r>
+      <w:r>
+        <w:rPr>
+          <w:color w:val="000000" w:themeColor="text1"/>
         </w:rPr>
       </w:r>
     </w:p>
@@ -12317,32 +12328,32 @@
         <w:spacing/>
         <w:ind/>
         <w:rPr>
-          <w:color w:val="ff0000"/>
+          <w:color w:val="000000" w:themeColor="text1"/>
         </w:rPr>
       </w:pPr>
       <w:r>
         <w:rPr>
           <w:b/>
-          <w:color w:val="ff0000"/>
+          <w:color w:val="000000" w:themeColor="text1"/>
           <w:rtl w:val="0"/>
         </w:rPr>
         <w:t xml:space="preserve">Prioridade:</w:t>
       </w:r>
       <w:r>
         <w:rPr>
-          <w:color w:val="ff0000"/>
+          <w:color w:val="000000" w:themeColor="text1"/>
           <w:rtl w:val="0"/>
         </w:rPr>
         <w:t xml:space="preserve"> Essencial.</w:t>
       </w:r>
       <w:r>
         <w:rPr>
-          <w:color w:val="ff0000"/>
-        </w:rPr>
-      </w:r>
-      <w:r>
-        <w:rPr>
-          <w:color w:val="ff0000"/>
+          <w:color w:val="000000" w:themeColor="text1"/>
+        </w:rPr>
+      </w:r>
+      <w:r>
+        <w:rPr>
+          <w:color w:val="000000" w:themeColor="text1"/>
         </w:rPr>
       </w:r>
     </w:p>
@@ -12356,23 +12367,29 @@
       <w:r>
         <w:rPr>
           <w:b/>
-          <w:color w:val="ff0000"/>
+          <w:color w:val="000000" w:themeColor="text1"/>
           <w:rtl w:val="0"/>
         </w:rPr>
         <w:t xml:space="preserve">Descrição:</w:t>
       </w:r>
       <w:r>
         <w:rPr>
-          <w:color w:val="ff0000"/>
+          <w:color w:val="000000" w:themeColor="text1"/>
           <w:rtl w:val="0"/>
         </w:rPr>
         <w:t xml:space="preserve"> </w:t>
       </w:r>
       <w:r>
         <w:rPr>
-          <w:color w:val="ff0000"/>
-        </w:rPr>
-        <w:t xml:space="preserve"> O campo Login do usuário deve ser bloqueado para edição a fim de evitar duplicação de login.</w:t>
+          <w:color w:val="000000" w:themeColor="text1"/>
+        </w:rPr>
+        <w:t xml:space="preserve"> O sistema deve </w:t>
+      </w:r>
+      <w:r>
+        <w:rPr>
+          <w:color w:val="000000" w:themeColor="text1"/>
+        </w:rPr>
+        <w:t xml:space="preserve">validar se o login foi editado na alteração dos dados cadastrais do usuário, caso o login tenha sido editado, o sistema não deve permitir a persistência dos dados e deve retornar a mensagem para o usuário: “Não é permitido alteração de login”. Caso o login não tenha sido alterado o sistema deve permitir a persistência dos dados.</w:t>
       </w:r>
       <w:r>
         <w:br w:type="page" w:clear="all"/>

</xml_diff>

<commit_message>
docs: Adiciona a regra de negócio RN001.09
</commit_message>
<xml_diff>
--- a/documentation/Especificacao_de_Requisitos_de_Software.docx
+++ b/documentation/Especificacao_de_Requisitos_de_Software.docx
@@ -12198,12 +12198,6 @@
       <w:r>
         <w:t xml:space="preserve"> o sistema não deve permitir o cadastro e deve retornar a mensagem para o usuário:</w:t>
       </w:r>
-      <w:r/>
-      <w:r>
-        <w:rPr>
-          <w:color w:val="000000" w:themeColor="text1"/>
-        </w:rPr>
-      </w:r>
       <w:r>
         <w:rPr>
           <w:color w:val="000000" w:themeColor="text1"/>
@@ -12272,18 +12266,7 @@
         <w:rPr>
           <w:color w:val="000000" w:themeColor="text1"/>
         </w:rPr>
-      </w:r>
-      <w:r>
-        <w:rPr>
-          <w:color w:val="000000" w:themeColor="text1"/>
-        </w:rPr>
         <w:t xml:space="preserve">O sistema não deve permitir edição de login de usuário</w:t>
-      </w:r>
-      <w:r/>
-      <w:r>
-        <w:rPr>
-          <w:color w:val="000000" w:themeColor="text1"/>
-        </w:rPr>
       </w:r>
       <w:r>
         <w:rPr>
@@ -12389,16 +12372,158 @@
         <w:rPr>
           <w:color w:val="000000" w:themeColor="text1"/>
         </w:rPr>
-        <w:t xml:space="preserve">validar se o login foi editado na alteração dos dados cadastrais do usuário, caso o login tenha sido editado, o sistema não deve permitir a persistência dos dados e deve retornar a mensagem para o usuário: “Não é permitido alteração de login”. Caso o login não tenha sido alterado o sistema deve permitir a persistência dos dados.</w:t>
-      </w:r>
+        <w:t xml:space="preserve">validar se o login foi editado na alteração dos dados cadastrais do usuári</w:t>
+      </w:r>
+      <w:r>
+        <w:rPr>
+          <w:color w:val="000000" w:themeColor="text1"/>
+        </w:rPr>
+        <w:t xml:space="preserve">o, caso o login tenha sido editado, o sistema não deve permitir a persistência dos dados e deve retornar a mensagem para o usuário: “Não é permitido alteração de login”. Caso o login não tenha sido alterado o sistema deve permitir a persistência dos dados.</w:t>
+      </w:r>
+      <w:r/>
+      <w:r/>
+    </w:p>
+    <w:p>
+      <w:pPr>
+        <w:pBdr/>
+        <w:spacing/>
+        <w:ind/>
+        <w:rPr/>
+      </w:pPr>
+      <w:r>
+        <w:rPr>
+          <w:highlight w:val="none"/>
+        </w:rPr>
+      </w:r>
+      <w:r>
+        <w:rPr>
+          <w:highlight w:val="none"/>
+        </w:rPr>
+      </w:r>
+    </w:p>
+    <w:p>
+      <w:pPr>
+        <w:pStyle w:val="949"/>
+        <w:pBdr/>
+        <w:spacing/>
+        <w:ind/>
+        <w:rPr>
+          <w:color w:val="ff0000"/>
+        </w:rPr>
+      </w:pPr>
+      <w:r>
+        <w:rPr>
+          <w:rtl w:val="0"/>
+        </w:rPr>
+        <w:t xml:space="preserve">3.3.1.9 [RN001.09] </w:t>
+      </w:r>
+      <w:r>
+        <w:t xml:space="preserve">A senha do usuário deve ter entre 4 e 32 caracteres</w:t>
+      </w:r>
+      <w:r>
+        <w:rPr>
+          <w:color w:val="ff0000"/>
+        </w:rPr>
+      </w:r>
+      <w:r>
+        <w:rPr>
+          <w:color w:val="ff0000"/>
+        </w:rPr>
+      </w:r>
+    </w:p>
+    <w:p>
+      <w:pPr>
+        <w:pBdr/>
+        <w:spacing/>
+        <w:ind/>
+        <w:rPr/>
+      </w:pPr>
+      <w:r>
+        <w:rPr>
+          <w:rtl w:val="0"/>
+        </w:rPr>
+      </w:r>
+      <w:r/>
+      <w:r/>
+    </w:p>
+    <w:p>
+      <w:pPr>
+        <w:pBdr/>
+        <w:spacing/>
+        <w:ind/>
+        <w:rPr/>
+      </w:pPr>
+      <w:r>
+        <w:rPr>
+          <w:b/>
+          <w:rtl w:val="0"/>
+        </w:rPr>
+        <w:t xml:space="preserve">Prioridade:</w:t>
+      </w:r>
+      <w:r>
+        <w:rPr>
+          <w:rtl w:val="0"/>
+        </w:rPr>
+        <w:t xml:space="preserve"> Essencial.</w:t>
+      </w:r>
+      <w:r/>
+      <w:r/>
+    </w:p>
+    <w:p>
+      <w:pPr>
+        <w:pBdr/>
+        <w:spacing/>
+        <w:ind/>
+        <w:rPr>
+          <w:highlight w:val="none"/>
+        </w:rPr>
+      </w:pPr>
+      <w:r>
+        <w:rPr>
+          <w:b/>
+          <w:rtl w:val="0"/>
+        </w:rPr>
+        <w:t xml:space="preserve">Descrição:</w:t>
+      </w:r>
+      <w:r>
+        <w:rPr>
+          <w:rtl w:val="0"/>
+        </w:rPr>
+        <w:t xml:space="preserve"> </w:t>
+      </w:r>
+      <w:r>
+        <w:t xml:space="preserve">O sistema deve validar se a senha do usuário tem entre 4 e 3</w:t>
+      </w:r>
+      <w:r>
+        <w:t xml:space="preserve">2 c</w:t>
+      </w:r>
+      <w:r>
+        <w:t xml:space="preserve">aracteres, caso a senha esteja fora desses critérios o sistema não deve permitir o cadastro e deve retornar a mensagem para o usuário: “A senha deve ter entre 4 e 32 caracteres”. Caso a senha esteja dentro dos critérios, o sistema deve permitir o cadastro.</w:t>
+      </w:r>
+      <w:r>
+        <w:rPr>
+          <w:highlight w:val="none"/>
+        </w:rPr>
+      </w:r>
+      <w:r>
+        <w:rPr>
+          <w:highlight w:val="none"/>
+        </w:rPr>
+      </w:r>
+    </w:p>
+    <w:p>
+      <w:pPr>
+        <w:pBdr/>
+        <w:spacing/>
+        <w:ind/>
+        <w:rPr>
+          <w:highlight w:val="none"/>
+        </w:rPr>
+      </w:pPr>
       <w:r>
         <w:br w:type="page" w:clear="all"/>
       </w:r>
-      <w:r>
-        <w:rPr>
-          <w:highlight w:val="none"/>
-        </w:rPr>
-      </w:r>
+      <w:r/>
       <w:r/>
     </w:p>
     <w:p>

</xml_diff>

<commit_message>
docs: Adiciona a regra de negócio RN001.10
</commit_message>
<xml_diff>
--- a/documentation/Especificacao_de_Requisitos_de_Software.docx
+++ b/documentation/Especificacao_de_Requisitos_de_Software.docx
@@ -11885,7 +11885,7 @@
         <w:t xml:space="preserve">login </w:t>
       </w:r>
       <w:r>
-        <w:t xml:space="preserve">esteja nessa condição o sistema não deve permitir o cadastro e deve retornar a mensagem para o usuário: “Login do usuário inválido”. Caso o </w:t>
+        <w:t xml:space="preserve">esteja nessa condição o sistema não deve permitir o cadastro e deve retornar a mensagem para o usuário: “Login inválido”. Caso o </w:t>
       </w:r>
       <w:r>
         <w:t xml:space="preserve">login </w:t>
@@ -12499,6 +12499,158 @@
       </w:r>
       <w:r>
         <w:t xml:space="preserve">aracteres, caso a senha esteja fora desses critérios o sistema não deve permitir o cadastro e deve retornar a mensagem para o usuário: “A senha deve ter entre 4 e 32 caracteres”. Caso a senha esteja dentro dos critérios, o sistema deve permitir o cadastro.</w:t>
+      </w:r>
+      <w:r>
+        <w:rPr>
+          <w:highlight w:val="none"/>
+        </w:rPr>
+      </w:r>
+      <w:r>
+        <w:rPr>
+          <w:highlight w:val="none"/>
+        </w:rPr>
+      </w:r>
+    </w:p>
+    <w:p>
+      <w:pPr>
+        <w:pStyle w:val="949"/>
+        <w:pBdr/>
+        <w:spacing/>
+        <w:ind/>
+        <w:rPr>
+          <w:color w:val="ff0000"/>
+        </w:rPr>
+      </w:pPr>
+      <w:r>
+        <w:rPr>
+          <w:highlight w:val="none"/>
+        </w:rPr>
+      </w:r>
+      <w:r>
+        <w:rPr>
+          <w:highlight w:val="none"/>
+        </w:rPr>
+      </w:r>
+    </w:p>
+    <w:p>
+      <w:pPr>
+        <w:pStyle w:val="949"/>
+        <w:pBdr/>
+        <w:spacing/>
+        <w:ind/>
+        <w:rPr>
+          <w:highlight w:val="none"/>
+        </w:rPr>
+      </w:pPr>
+      <w:r>
+        <w:rPr>
+          <w:rtl w:val="0"/>
+        </w:rPr>
+        <w:t xml:space="preserve">3.3.1.10 [RN001.10] </w:t>
+      </w:r>
+      <w:r>
+        <w:t xml:space="preserve">A senha</w:t>
+      </w:r>
+      <w:r>
+        <w:t xml:space="preserve"> </w:t>
+      </w:r>
+      <w:r>
+        <w:t xml:space="preserve">do usuário não deve conter apenas espaços em branco</w:t>
+      </w:r>
+      <w:r>
+        <w:rPr>
+          <w:color w:val="ff0000"/>
+        </w:rPr>
+      </w:r>
+      <w:r>
+        <w:rPr>
+          <w:color w:val="ff0000"/>
+        </w:rPr>
+      </w:r>
+    </w:p>
+    <w:p>
+      <w:pPr>
+        <w:pBdr/>
+        <w:spacing/>
+        <w:ind/>
+        <w:rPr/>
+      </w:pPr>
+      <w:r>
+        <w:rPr>
+          <w:rtl w:val="0"/>
+        </w:rPr>
+      </w:r>
+      <w:r/>
+      <w:r/>
+    </w:p>
+    <w:p>
+      <w:pPr>
+        <w:pBdr/>
+        <w:spacing/>
+        <w:ind/>
+        <w:rPr/>
+      </w:pPr>
+      <w:r>
+        <w:rPr>
+          <w:b/>
+          <w:rtl w:val="0"/>
+        </w:rPr>
+        <w:t xml:space="preserve">Prioridade:</w:t>
+      </w:r>
+      <w:r>
+        <w:rPr>
+          <w:rtl w:val="0"/>
+        </w:rPr>
+        <w:t xml:space="preserve"> Essencial.</w:t>
+      </w:r>
+      <w:r/>
+      <w:r/>
+    </w:p>
+    <w:p>
+      <w:pPr>
+        <w:pBdr/>
+        <w:spacing/>
+        <w:ind/>
+        <w:rPr>
+          <w:highlight w:val="none"/>
+        </w:rPr>
+      </w:pPr>
+      <w:r>
+        <w:rPr>
+          <w:b/>
+          <w:rtl w:val="0"/>
+        </w:rPr>
+        <w:t xml:space="preserve">Descrição:</w:t>
+      </w:r>
+      <w:r>
+        <w:rPr>
+          <w:rtl w:val="0"/>
+        </w:rPr>
+        <w:t xml:space="preserve"> </w:t>
+      </w:r>
+      <w:r>
+        <w:t xml:space="preserve">O sistema deve validar se a senha</w:t>
+      </w:r>
+      <w:r>
+        <w:t xml:space="preserve"> </w:t>
+      </w:r>
+      <w:r>
+        <w:t xml:space="preserve">do usuário contém apenas espaços em branco</w:t>
+      </w:r>
+      <w:r>
+        <w:t xml:space="preserve">, caso a senha</w:t>
+      </w:r>
+      <w:r>
+        <w:t xml:space="preserve"> </w:t>
+      </w:r>
+      <w:r>
+        <w:t xml:space="preserve">esteja nessa condição o sistema não deve permitir o cadastro e deve retornar a mensagem para o usuário: “Senha inválida”. Caso a senha</w:t>
+      </w:r>
+      <w:r>
+        <w:t xml:space="preserve"> </w:t>
+      </w:r>
+      <w:r>
+        <w:t xml:space="preserve">esteja fora dessa condição, o sistema deve permitir o cadastro.</w:t>
       </w:r>
       <w:r>
         <w:rPr>

</xml_diff>

<commit_message>
docs: Adiciona a regra de negócio RN001.11
</commit_message>
<xml_diff>
--- a/documentation/Especificacao_de_Requisitos_de_Software.docx
+++ b/documentation/Especificacao_de_Requisitos_de_Software.docx
@@ -12673,6 +12673,133 @@
         </w:rPr>
       </w:pPr>
       <w:r>
+        <w:rPr>
+          <w:highlight w:val="none"/>
+        </w:rPr>
+      </w:r>
+      <w:r>
+        <w:rPr>
+          <w:highlight w:val="none"/>
+        </w:rPr>
+      </w:r>
+    </w:p>
+    <w:p>
+      <w:pPr>
+        <w:pStyle w:val="949"/>
+        <w:pBdr/>
+        <w:spacing/>
+        <w:ind/>
+        <w:rPr>
+          <w:highlight w:val="none"/>
+        </w:rPr>
+      </w:pPr>
+      <w:r>
+        <w:rPr>
+          <w:rtl w:val="0"/>
+        </w:rPr>
+        <w:t xml:space="preserve">3.3.1.11 [RN001.11] </w:t>
+      </w:r>
+      <w:r>
+        <w:t xml:space="preserve">O telefone do usuário deve ser válido</w:t>
+      </w:r>
+      <w:r>
+        <w:rPr>
+          <w:highlight w:val="none"/>
+        </w:rPr>
+      </w:r>
+      <w:r>
+        <w:rPr>
+          <w:highlight w:val="none"/>
+        </w:rPr>
+      </w:r>
+    </w:p>
+    <w:p>
+      <w:pPr>
+        <w:pBdr/>
+        <w:spacing/>
+        <w:ind/>
+        <w:rPr/>
+      </w:pPr>
+      <w:r>
+        <w:rPr>
+          <w:rtl w:val="0"/>
+        </w:rPr>
+      </w:r>
+      <w:r/>
+      <w:r/>
+    </w:p>
+    <w:p>
+      <w:pPr>
+        <w:pBdr/>
+        <w:spacing/>
+        <w:ind/>
+        <w:rPr/>
+      </w:pPr>
+      <w:r>
+        <w:rPr>
+          <w:b/>
+          <w:rtl w:val="0"/>
+        </w:rPr>
+        <w:t xml:space="preserve">Prioridade:</w:t>
+      </w:r>
+      <w:r>
+        <w:rPr>
+          <w:rtl w:val="0"/>
+        </w:rPr>
+        <w:t xml:space="preserve"> Essencial.</w:t>
+      </w:r>
+      <w:r/>
+      <w:r/>
+    </w:p>
+    <w:p>
+      <w:pPr>
+        <w:pBdr/>
+        <w:spacing/>
+        <w:ind/>
+        <w:rPr>
+          <w:highlight w:val="none"/>
+        </w:rPr>
+      </w:pPr>
+      <w:r>
+        <w:rPr>
+          <w:b/>
+          <w:rtl w:val="0"/>
+        </w:rPr>
+        <w:t xml:space="preserve">Descrição:</w:t>
+      </w:r>
+      <w:r>
+        <w:rPr>
+          <w:rtl w:val="0"/>
+        </w:rPr>
+        <w:t xml:space="preserve"> </w:t>
+      </w:r>
+      <w:r>
+        <w:t xml:space="preserve">O sistema deve validar se o telefone do usuário tem entre 8 e 9 dígitos, caso o telefone esteja fora desse critérios o sistema deve retornar a mensagem para o usuário: “Telefone inválido”. Caso o telefone esteja dentro dos critérios, o sistema deve permitir o cadastro.</w:t>
+      </w:r>
+      <w:r>
+        <w:t xml:space="preserve">.</w:t>
+      </w:r>
+      <w:r>
+        <w:rPr>
+          <w:highlight w:val="none"/>
+        </w:rPr>
+      </w:r>
+      <w:r>
+        <w:rPr>
+          <w:highlight w:val="none"/>
+        </w:rPr>
+      </w:r>
+    </w:p>
+    <w:p>
+      <w:pPr>
+        <w:pBdr/>
+        <w:spacing/>
+        <w:ind/>
+        <w:rPr>
+          <w:highlight w:val="none"/>
+        </w:rPr>
+      </w:pPr>
+      <w:r>
         <w:br w:type="page" w:clear="all"/>
       </w:r>
       <w:r/>

</xml_diff>

<commit_message>
docs: Adiciona a regra de negócio RN001.12
</commit_message>
<xml_diff>
--- a/documentation/Especificacao_de_Requisitos_de_Software.docx
+++ b/documentation/Especificacao_de_Requisitos_de_Software.docx
@@ -12777,7 +12777,137 @@
         <w:t xml:space="preserve">O sistema deve validar se o telefone do usuário tem entre 8 e 9 dígitos, caso o telefone esteja fora desse critérios o sistema deve retornar a mensagem para o usuário: “Telefone inválido”. Caso o telefone esteja dentro dos critérios, o sistema deve permitir o cadastro.</w:t>
       </w:r>
       <w:r>
-        <w:t xml:space="preserve">.</w:t>
+        <w:rPr>
+          <w:highlight w:val="none"/>
+        </w:rPr>
+      </w:r>
+      <w:r>
+        <w:rPr>
+          <w:highlight w:val="none"/>
+        </w:rPr>
+      </w:r>
+    </w:p>
+    <w:p>
+      <w:pPr>
+        <w:pBdr/>
+        <w:spacing/>
+        <w:ind/>
+        <w:rPr>
+          <w:highlight w:val="none"/>
+        </w:rPr>
+      </w:pPr>
+      <w:r>
+        <w:rPr>
+          <w:highlight w:val="none"/>
+        </w:rPr>
+      </w:r>
+      <w:r>
+        <w:rPr>
+          <w:highlight w:val="none"/>
+        </w:rPr>
+      </w:r>
+    </w:p>
+    <w:p>
+      <w:pPr>
+        <w:pStyle w:val="949"/>
+        <w:pBdr/>
+        <w:spacing/>
+        <w:ind/>
+        <w:rPr>
+          <w:highlight w:val="none"/>
+        </w:rPr>
+      </w:pPr>
+      <w:r>
+        <w:rPr>
+          <w:rtl w:val="0"/>
+        </w:rPr>
+        <w:t xml:space="preserve">3.3.1.12 [RN001.12] </w:t>
+      </w:r>
+      <w:r>
+        <w:t xml:space="preserve">O e-mail do usuário deve ser válido</w:t>
+      </w:r>
+      <w:r>
+        <w:rPr>
+          <w:highlight w:val="none"/>
+        </w:rPr>
+      </w:r>
+      <w:r>
+        <w:rPr>
+          <w:highlight w:val="none"/>
+        </w:rPr>
+      </w:r>
+    </w:p>
+    <w:p>
+      <w:pPr>
+        <w:pBdr/>
+        <w:spacing/>
+        <w:ind/>
+        <w:rPr/>
+      </w:pPr>
+      <w:r>
+        <w:rPr>
+          <w:rtl w:val="0"/>
+        </w:rPr>
+      </w:r>
+      <w:r/>
+      <w:r/>
+    </w:p>
+    <w:p>
+      <w:pPr>
+        <w:pBdr/>
+        <w:spacing/>
+        <w:ind/>
+        <w:rPr/>
+      </w:pPr>
+      <w:r>
+        <w:rPr>
+          <w:b/>
+          <w:rtl w:val="0"/>
+        </w:rPr>
+        <w:t xml:space="preserve">Prioridade:</w:t>
+      </w:r>
+      <w:r>
+        <w:rPr>
+          <w:rtl w:val="0"/>
+        </w:rPr>
+        <w:t xml:space="preserve"> Essencial.</w:t>
+      </w:r>
+      <w:r/>
+      <w:r/>
+    </w:p>
+    <w:p>
+      <w:pPr>
+        <w:pBdr/>
+        <w:spacing/>
+        <w:ind/>
+        <w:rPr>
+          <w:highlight w:val="none"/>
+        </w:rPr>
+      </w:pPr>
+      <w:r>
+        <w:rPr>
+          <w:b/>
+          <w:rtl w:val="0"/>
+        </w:rPr>
+        <w:t xml:space="preserve">Descrição:</w:t>
+      </w:r>
+      <w:r>
+        <w:rPr>
+          <w:rtl w:val="0"/>
+        </w:rPr>
+        <w:t xml:space="preserve"> </w:t>
+      </w:r>
+      <w:r>
+        <w:t xml:space="preserve">O sistema dev</w:t>
+      </w:r>
+      <w:r>
+        <w:t xml:space="preserve">e validar se o e-mail do usuário é válido, caso o e-mail esteja fora desse critérios o sistema deve retornar a mensagem para o usuário: “</w:t>
+      </w:r>
+      <w:r>
+        <w:t xml:space="preserve">E-mail</w:t>
+      </w:r>
+      <w:r>
+        <w:t xml:space="preserve"> inválido”. Caso o e-mail esteja dentro dos critérios, o sistema deve permitir o cadastro.</w:t>
       </w:r>
       <w:r>
         <w:rPr>

</xml_diff>

<commit_message>
docs: Adiciona a regra de negócio RN001.13
</commit_message>
<xml_diff>
--- a/documentation/Especificacao_de_Requisitos_de_Software.docx
+++ b/documentation/Especificacao_de_Requisitos_de_Software.docx
@@ -12381,69 +12381,68 @@
         <w:t xml:space="preserve">o, caso o login tenha sido editado, o sistema não deve permitir a persistência dos dados e deve retornar a mensagem para o usuário: “Não é permitido alteração de login”. Caso o login não tenha sido alterado o sistema deve permitir a persistência dos dados.</w:t>
       </w:r>
       <w:r/>
+    </w:p>
+    <w:p>
+      <w:pPr>
+        <w:pBdr/>
+        <w:spacing/>
+        <w:ind/>
+        <w:rPr/>
+      </w:pPr>
+      <w:r>
+        <w:rPr>
+          <w:highlight w:val="none"/>
+        </w:rPr>
+      </w:r>
+      <w:r>
+        <w:rPr>
+          <w:highlight w:val="none"/>
+        </w:rPr>
+      </w:r>
       <w:r/>
     </w:p>
     <w:p>
       <w:pPr>
-        <w:pBdr/>
-        <w:spacing/>
-        <w:ind/>
-        <w:rPr/>
-      </w:pPr>
-      <w:r>
-        <w:rPr>
-          <w:highlight w:val="none"/>
-        </w:rPr>
-      </w:r>
-      <w:r>
-        <w:rPr>
-          <w:highlight w:val="none"/>
+        <w:pStyle w:val="949"/>
+        <w:pBdr/>
+        <w:spacing/>
+        <w:ind/>
+        <w:rPr>
+          <w:color w:val="ff0000"/>
+        </w:rPr>
+      </w:pPr>
+      <w:r>
+        <w:rPr>
+          <w:rtl w:val="0"/>
+        </w:rPr>
+        <w:t xml:space="preserve">3.3.1.9 [RN001.09] </w:t>
+      </w:r>
+      <w:r>
+        <w:t xml:space="preserve">A senha do usuário deve ter entre 4 e 32 caracteres</w:t>
+      </w:r>
+      <w:r>
+        <w:rPr>
+          <w:color w:val="ff0000"/>
+        </w:rPr>
+      </w:r>
+      <w:r>
+        <w:rPr>
+          <w:color w:val="ff0000"/>
         </w:rPr>
       </w:r>
     </w:p>
     <w:p>
       <w:pPr>
-        <w:pStyle w:val="949"/>
-        <w:pBdr/>
-        <w:spacing/>
-        <w:ind/>
-        <w:rPr>
-          <w:color w:val="ff0000"/>
-        </w:rPr>
+        <w:pBdr/>
+        <w:spacing/>
+        <w:ind/>
+        <w:rPr/>
       </w:pPr>
       <w:r>
         <w:rPr>
           <w:rtl w:val="0"/>
         </w:rPr>
-        <w:t xml:space="preserve">3.3.1.9 [RN001.09] </w:t>
-      </w:r>
-      <w:r>
-        <w:t xml:space="preserve">A senha do usuário deve ter entre 4 e 32 caracteres</w:t>
-      </w:r>
-      <w:r>
-        <w:rPr>
-          <w:color w:val="ff0000"/>
-        </w:rPr>
-      </w:r>
-      <w:r>
-        <w:rPr>
-          <w:color w:val="ff0000"/>
-        </w:rPr>
-      </w:r>
-    </w:p>
-    <w:p>
-      <w:pPr>
-        <w:pBdr/>
-        <w:spacing/>
-        <w:ind/>
-        <w:rPr/>
-      </w:pPr>
-      <w:r>
-        <w:rPr>
-          <w:rtl w:val="0"/>
-        </w:rPr>
-      </w:r>
-      <w:r/>
+      </w:r>
       <w:r/>
     </w:p>
     <w:p>
@@ -12467,6 +12466,137 @@
         <w:t xml:space="preserve"> Essencial.</w:t>
       </w:r>
       <w:r/>
+    </w:p>
+    <w:p>
+      <w:pPr>
+        <w:pBdr/>
+        <w:spacing/>
+        <w:ind/>
+        <w:rPr>
+          <w:highlight w:val="none"/>
+        </w:rPr>
+      </w:pPr>
+      <w:r>
+        <w:rPr>
+          <w:b/>
+          <w:rtl w:val="0"/>
+        </w:rPr>
+        <w:t xml:space="preserve">Descrição:</w:t>
+      </w:r>
+      <w:r>
+        <w:rPr>
+          <w:rtl w:val="0"/>
+        </w:rPr>
+        <w:t xml:space="preserve"> </w:t>
+      </w:r>
+      <w:r>
+        <w:t xml:space="preserve">O sistema deve validar se a senha do usuário tem entre 4 e 3</w:t>
+      </w:r>
+      <w:r>
+        <w:t xml:space="preserve">2 c</w:t>
+      </w:r>
+      <w:r>
+        <w:t xml:space="preserve">aracteres, caso a senha esteja fora desses critérios o sistema não deve permitir o cadastro e deve retornar a mensagem para o usuário: “A senha deve ter entre 4 e 32 caracteres”. Caso a senha esteja dentro dos critérios, o sistema deve permitir o cadastro.</w:t>
+      </w:r>
+      <w:r>
+        <w:rPr>
+          <w:highlight w:val="none"/>
+        </w:rPr>
+      </w:r>
+      <w:r>
+        <w:rPr>
+          <w:highlight w:val="none"/>
+        </w:rPr>
+      </w:r>
+      <w:r>
+        <w:rPr>
+          <w:highlight w:val="none"/>
+        </w:rPr>
+      </w:r>
+      <w:r>
+        <w:rPr>
+          <w:highlight w:val="none"/>
+        </w:rPr>
+      </w:r>
+      <w:r>
+        <w:rPr>
+          <w:color w:val="ff0000"/>
+        </w:rPr>
+      </w:r>
+      <w:r>
+        <w:rPr>
+          <w:highlight w:val="none"/>
+        </w:rPr>
+      </w:r>
+    </w:p>
+    <w:p>
+      <w:pPr>
+        <w:pBdr/>
+        <w:spacing/>
+        <w:ind/>
+        <w:rPr>
+          <w:highlight w:val="none"/>
+        </w:rPr>
+      </w:pPr>
+      <w:r>
+        <w:rPr>
+          <w:highlight w:val="none"/>
+        </w:rPr>
+      </w:r>
+      <w:r>
+        <w:rPr>
+          <w:highlight w:val="none"/>
+        </w:rPr>
+      </w:r>
+    </w:p>
+    <w:p>
+      <w:pPr>
+        <w:pStyle w:val="949"/>
+        <w:pBdr/>
+        <w:spacing/>
+        <w:ind/>
+        <w:rPr>
+          <w:highlight w:val="none"/>
+        </w:rPr>
+      </w:pPr>
+      <w:r>
+        <w:rPr>
+          <w:rtl w:val="0"/>
+        </w:rPr>
+        <w:t xml:space="preserve">3.3.1.10 [RN001.10] </w:t>
+      </w:r>
+      <w:r>
+        <w:t xml:space="preserve">A senha</w:t>
+      </w:r>
+      <w:r>
+        <w:t xml:space="preserve"> </w:t>
+      </w:r>
+      <w:r>
+        <w:t xml:space="preserve">do usuário não deve conter apenas espaços em branco</w:t>
+      </w:r>
+      <w:r>
+        <w:rPr>
+          <w:color w:val="ff0000"/>
+        </w:rPr>
+      </w:r>
+      <w:r>
+        <w:rPr>
+          <w:highlight w:val="none"/>
+        </w:rPr>
+      </w:r>
+    </w:p>
+    <w:p>
+      <w:pPr>
+        <w:pBdr/>
+        <w:spacing/>
+        <w:ind/>
+        <w:rPr/>
+      </w:pPr>
+      <w:r>
+        <w:rPr>
+          <w:rtl w:val="0"/>
+        </w:rPr>
+      </w:r>
       <w:r/>
     </w:p>
     <w:p>
@@ -12474,113 +12604,21 @@
         <w:pBdr/>
         <w:spacing/>
         <w:ind/>
-        <w:rPr>
-          <w:highlight w:val="none"/>
-        </w:rPr>
+        <w:rPr/>
       </w:pPr>
       <w:r>
         <w:rPr>
           <w:b/>
           <w:rtl w:val="0"/>
         </w:rPr>
-        <w:t xml:space="preserve">Descrição:</w:t>
+        <w:t xml:space="preserve">Prioridade:</w:t>
       </w:r>
       <w:r>
         <w:rPr>
           <w:rtl w:val="0"/>
         </w:rPr>
-        <w:t xml:space="preserve"> </w:t>
-      </w:r>
-      <w:r>
-        <w:t xml:space="preserve">O sistema deve validar se a senha do usuário tem entre 4 e 3</w:t>
-      </w:r>
-      <w:r>
-        <w:t xml:space="preserve">2 c</w:t>
-      </w:r>
-      <w:r>
-        <w:t xml:space="preserve">aracteres, caso a senha esteja fora desses critérios o sistema não deve permitir o cadastro e deve retornar a mensagem para o usuário: “A senha deve ter entre 4 e 32 caracteres”. Caso a senha esteja dentro dos critérios, o sistema deve permitir o cadastro.</w:t>
-      </w:r>
-      <w:r>
-        <w:rPr>
-          <w:highlight w:val="none"/>
-        </w:rPr>
-      </w:r>
-      <w:r>
-        <w:rPr>
-          <w:highlight w:val="none"/>
-        </w:rPr>
-      </w:r>
-    </w:p>
-    <w:p>
-      <w:pPr>
-        <w:pStyle w:val="949"/>
-        <w:pBdr/>
-        <w:spacing/>
-        <w:ind/>
-        <w:rPr>
-          <w:color w:val="ff0000"/>
-        </w:rPr>
-      </w:pPr>
-      <w:r>
-        <w:rPr>
-          <w:highlight w:val="none"/>
-        </w:rPr>
-      </w:r>
-      <w:r>
-        <w:rPr>
-          <w:highlight w:val="none"/>
-        </w:rPr>
-      </w:r>
-    </w:p>
-    <w:p>
-      <w:pPr>
-        <w:pStyle w:val="949"/>
-        <w:pBdr/>
-        <w:spacing/>
-        <w:ind/>
-        <w:rPr>
-          <w:highlight w:val="none"/>
-        </w:rPr>
-      </w:pPr>
-      <w:r>
-        <w:rPr>
-          <w:rtl w:val="0"/>
-        </w:rPr>
-        <w:t xml:space="preserve">3.3.1.10 [RN001.10] </w:t>
-      </w:r>
-      <w:r>
-        <w:t xml:space="preserve">A senha</w:t>
-      </w:r>
-      <w:r>
-        <w:t xml:space="preserve"> </w:t>
-      </w:r>
-      <w:r>
-        <w:t xml:space="preserve">do usuário não deve conter apenas espaços em branco</w:t>
-      </w:r>
-      <w:r>
-        <w:rPr>
-          <w:color w:val="ff0000"/>
-        </w:rPr>
-      </w:r>
-      <w:r>
-        <w:rPr>
-          <w:color w:val="ff0000"/>
-        </w:rPr>
-      </w:r>
-    </w:p>
-    <w:p>
-      <w:pPr>
-        <w:pBdr/>
-        <w:spacing/>
-        <w:ind/>
-        <w:rPr/>
-      </w:pPr>
-      <w:r>
-        <w:rPr>
-          <w:rtl w:val="0"/>
-        </w:rPr>
-      </w:r>
-      <w:r/>
+        <w:t xml:space="preserve"> Essencial.</w:t>
+      </w:r>
       <w:r/>
     </w:p>
     <w:p>
@@ -12588,22 +12626,125 @@
         <w:pBdr/>
         <w:spacing/>
         <w:ind/>
-        <w:rPr/>
+        <w:rPr>
+          <w:highlight w:val="none"/>
+        </w:rPr>
       </w:pPr>
       <w:r>
         <w:rPr>
           <w:b/>
           <w:rtl w:val="0"/>
         </w:rPr>
-        <w:t xml:space="preserve">Prioridade:</w:t>
+        <w:t xml:space="preserve">Descrição:</w:t>
       </w:r>
       <w:r>
         <w:rPr>
           <w:rtl w:val="0"/>
         </w:rPr>
-        <w:t xml:space="preserve"> Essencial.</w:t>
-      </w:r>
-      <w:r/>
+        <w:t xml:space="preserve"> </w:t>
+      </w:r>
+      <w:r>
+        <w:t xml:space="preserve">O sistema deve validar se a senha</w:t>
+      </w:r>
+      <w:r>
+        <w:t xml:space="preserve"> </w:t>
+      </w:r>
+      <w:r>
+        <w:t xml:space="preserve">do usuário contém apenas espaços em branco</w:t>
+      </w:r>
+      <w:r>
+        <w:t xml:space="preserve">, caso a senha</w:t>
+      </w:r>
+      <w:r>
+        <w:t xml:space="preserve"> </w:t>
+      </w:r>
+      <w:r>
+        <w:t xml:space="preserve">esteja nessa condição o sistema não deve permitir o cadastro e deve retornar a mensagem para o usuário: “Senha inválida”. Caso a senha</w:t>
+      </w:r>
+      <w:r>
+        <w:t xml:space="preserve"> </w:t>
+      </w:r>
+      <w:r>
+        <w:t xml:space="preserve">esteja fora dessa condição, o sistema deve permitir o cadastro.</w:t>
+      </w:r>
+      <w:r>
+        <w:rPr>
+          <w:highlight w:val="none"/>
+        </w:rPr>
+      </w:r>
+      <w:r>
+        <w:rPr>
+          <w:highlight w:val="none"/>
+        </w:rPr>
+      </w:r>
+    </w:p>
+    <w:p>
+      <w:pPr>
+        <w:pBdr/>
+        <w:spacing/>
+        <w:ind/>
+        <w:rPr>
+          <w:highlight w:val="none"/>
+        </w:rPr>
+      </w:pPr>
+      <w:r>
+        <w:rPr>
+          <w:highlight w:val="none"/>
+        </w:rPr>
+      </w:r>
+      <w:r>
+        <w:rPr>
+          <w:highlight w:val="none"/>
+        </w:rPr>
+      </w:r>
+      <w:r>
+        <w:rPr>
+          <w:highlight w:val="none"/>
+        </w:rPr>
+      </w:r>
+    </w:p>
+    <w:p>
+      <w:pPr>
+        <w:pStyle w:val="949"/>
+        <w:pBdr/>
+        <w:spacing/>
+        <w:ind/>
+        <w:rPr>
+          <w:highlight w:val="none"/>
+        </w:rPr>
+      </w:pPr>
+      <w:r>
+        <w:rPr>
+          <w:rtl w:val="0"/>
+        </w:rPr>
+        <w:t xml:space="preserve">3.3.1.11 [RN001.11] </w:t>
+      </w:r>
+      <w:r>
+        <w:t xml:space="preserve">O telefone do usuário deve ser válido</w:t>
+      </w:r>
+      <w:r>
+        <w:rPr>
+          <w:highlight w:val="none"/>
+        </w:rPr>
+      </w:r>
+      <w:r>
+        <w:rPr>
+          <w:highlight w:val="none"/>
+        </w:rPr>
+      </w:r>
+    </w:p>
+    <w:p>
+      <w:pPr>
+        <w:pBdr/>
+        <w:spacing/>
+        <w:ind/>
+        <w:rPr/>
+      </w:pPr>
+      <w:r>
+        <w:rPr>
+          <w:rtl w:val="0"/>
+        </w:rPr>
+      </w:r>
       <w:r/>
     </w:p>
     <w:p>
@@ -12611,121 +12752,21 @@
         <w:pBdr/>
         <w:spacing/>
         <w:ind/>
-        <w:rPr>
-          <w:highlight w:val="none"/>
-        </w:rPr>
+        <w:rPr/>
       </w:pPr>
       <w:r>
         <w:rPr>
           <w:b/>
           <w:rtl w:val="0"/>
         </w:rPr>
-        <w:t xml:space="preserve">Descrição:</w:t>
+        <w:t xml:space="preserve">Prioridade:</w:t>
       </w:r>
       <w:r>
         <w:rPr>
           <w:rtl w:val="0"/>
         </w:rPr>
-        <w:t xml:space="preserve"> </w:t>
-      </w:r>
-      <w:r>
-        <w:t xml:space="preserve">O sistema deve validar se a senha</w:t>
-      </w:r>
-      <w:r>
-        <w:t xml:space="preserve"> </w:t>
-      </w:r>
-      <w:r>
-        <w:t xml:space="preserve">do usuário contém apenas espaços em branco</w:t>
-      </w:r>
-      <w:r>
-        <w:t xml:space="preserve">, caso a senha</w:t>
-      </w:r>
-      <w:r>
-        <w:t xml:space="preserve"> </w:t>
-      </w:r>
-      <w:r>
-        <w:t xml:space="preserve">esteja nessa condição o sistema não deve permitir o cadastro e deve retornar a mensagem para o usuário: “Senha inválida”. Caso a senha</w:t>
-      </w:r>
-      <w:r>
-        <w:t xml:space="preserve"> </w:t>
-      </w:r>
-      <w:r>
-        <w:t xml:space="preserve">esteja fora dessa condição, o sistema deve permitir o cadastro.</w:t>
-      </w:r>
-      <w:r>
-        <w:rPr>
-          <w:highlight w:val="none"/>
-        </w:rPr>
-      </w:r>
-      <w:r>
-        <w:rPr>
-          <w:highlight w:val="none"/>
-        </w:rPr>
-      </w:r>
-    </w:p>
-    <w:p>
-      <w:pPr>
-        <w:pBdr/>
-        <w:spacing/>
-        <w:ind/>
-        <w:rPr>
-          <w:highlight w:val="none"/>
-        </w:rPr>
-      </w:pPr>
-      <w:r>
-        <w:rPr>
-          <w:highlight w:val="none"/>
-        </w:rPr>
-      </w:r>
-      <w:r>
-        <w:rPr>
-          <w:highlight w:val="none"/>
-        </w:rPr>
-      </w:r>
-    </w:p>
-    <w:p>
-      <w:pPr>
-        <w:pStyle w:val="949"/>
-        <w:pBdr/>
-        <w:spacing/>
-        <w:ind/>
-        <w:rPr>
-          <w:highlight w:val="none"/>
-        </w:rPr>
-      </w:pPr>
-      <w:r>
-        <w:rPr>
-          <w:rtl w:val="0"/>
-        </w:rPr>
-        <w:t xml:space="preserve">3.3.1.11 [RN001.11] </w:t>
-      </w:r>
-      <w:r>
-        <w:t xml:space="preserve">O telefone do usuário deve ser válido</w:t>
-      </w:r>
-      <w:r>
-        <w:rPr>
-          <w:highlight w:val="none"/>
-        </w:rPr>
-      </w:r>
-      <w:r>
-        <w:rPr>
-          <w:highlight w:val="none"/>
-        </w:rPr>
-      </w:r>
-    </w:p>
-    <w:p>
-      <w:pPr>
-        <w:pBdr/>
-        <w:spacing/>
-        <w:ind/>
-        <w:rPr/>
-      </w:pPr>
-      <w:r>
-        <w:rPr>
-          <w:rtl w:val="0"/>
-        </w:rPr>
-      </w:r>
-      <w:r/>
+        <w:t xml:space="preserve"> Essencial.</w:t>
+      </w:r>
       <w:r/>
     </w:p>
     <w:p>
@@ -12733,22 +12774,107 @@
         <w:pBdr/>
         <w:spacing/>
         <w:ind/>
-        <w:rPr/>
+        <w:rPr>
+          <w:highlight w:val="none"/>
+        </w:rPr>
       </w:pPr>
       <w:r>
         <w:rPr>
           <w:b/>
           <w:rtl w:val="0"/>
         </w:rPr>
-        <w:t xml:space="preserve">Prioridade:</w:t>
+        <w:t xml:space="preserve">Descrição:</w:t>
       </w:r>
       <w:r>
         <w:rPr>
           <w:rtl w:val="0"/>
         </w:rPr>
-        <w:t xml:space="preserve"> Essencial.</w:t>
-      </w:r>
-      <w:r/>
+        <w:t xml:space="preserve"> </w:t>
+      </w:r>
+      <w:r>
+        <w:t xml:space="preserve">O sistema dev</w:t>
+      </w:r>
+      <w:r>
+        <w:t xml:space="preserve">e validar se o telefone do usuário tem entre 8 e 9 dígitos, caso o telefone esteja fora desse critérios o sistema deve retornar a mensagem para o usuário: “Telefone inválido”. Caso o telefone esteja dentro dos critérios, o sistema deve permitir o cadastro.</w:t>
+      </w:r>
+      <w:r>
+        <w:rPr>
+          <w:highlight w:val="none"/>
+        </w:rPr>
+      </w:r>
+      <w:r>
+        <w:rPr>
+          <w:highlight w:val="none"/>
+        </w:rPr>
+      </w:r>
+    </w:p>
+    <w:p>
+      <w:pPr>
+        <w:pBdr/>
+        <w:spacing/>
+        <w:ind/>
+        <w:rPr>
+          <w:highlight w:val="none"/>
+        </w:rPr>
+      </w:pPr>
+      <w:r>
+        <w:rPr>
+          <w:highlight w:val="none"/>
+        </w:rPr>
+      </w:r>
+      <w:r>
+        <w:rPr>
+          <w:highlight w:val="none"/>
+        </w:rPr>
+      </w:r>
+      <w:r>
+        <w:rPr>
+          <w:highlight w:val="none"/>
+        </w:rPr>
+      </w:r>
+    </w:p>
+    <w:p>
+      <w:pPr>
+        <w:pStyle w:val="949"/>
+        <w:pBdr/>
+        <w:spacing/>
+        <w:ind/>
+        <w:rPr>
+          <w:highlight w:val="none"/>
+        </w:rPr>
+      </w:pPr>
+      <w:r>
+        <w:rPr>
+          <w:rtl w:val="0"/>
+        </w:rPr>
+        <w:t xml:space="preserve">3.3.1.12 [RN001.12] </w:t>
+      </w:r>
+      <w:r>
+        <w:t xml:space="preserve">O e-mail do usuário deve ser válido</w:t>
+      </w:r>
+      <w:r>
+        <w:rPr>
+          <w:highlight w:val="none"/>
+        </w:rPr>
+      </w:r>
+      <w:r>
+        <w:rPr>
+          <w:highlight w:val="none"/>
+        </w:rPr>
+      </w:r>
+    </w:p>
+    <w:p>
+      <w:pPr>
+        <w:pBdr/>
+        <w:spacing/>
+        <w:ind/>
+        <w:rPr/>
+      </w:pPr>
+      <w:r>
+        <w:rPr>
+          <w:rtl w:val="0"/>
+        </w:rPr>
+      </w:r>
       <w:r/>
     </w:p>
     <w:p>
@@ -12756,100 +12882,21 @@
         <w:pBdr/>
         <w:spacing/>
         <w:ind/>
-        <w:rPr>
-          <w:highlight w:val="none"/>
-        </w:rPr>
+        <w:rPr/>
       </w:pPr>
       <w:r>
         <w:rPr>
           <w:b/>
           <w:rtl w:val="0"/>
         </w:rPr>
-        <w:t xml:space="preserve">Descrição:</w:t>
+        <w:t xml:space="preserve">Prioridade:</w:t>
       </w:r>
       <w:r>
         <w:rPr>
           <w:rtl w:val="0"/>
         </w:rPr>
-        <w:t xml:space="preserve"> </w:t>
-      </w:r>
-      <w:r>
-        <w:t xml:space="preserve">O sistema deve validar se o telefone do usuário tem entre 8 e 9 dígitos, caso o telefone esteja fora desse critérios o sistema deve retornar a mensagem para o usuário: “Telefone inválido”. Caso o telefone esteja dentro dos critérios, o sistema deve permitir o cadastro.</w:t>
-      </w:r>
-      <w:r>
-        <w:rPr>
-          <w:highlight w:val="none"/>
-        </w:rPr>
-      </w:r>
-      <w:r>
-        <w:rPr>
-          <w:highlight w:val="none"/>
-        </w:rPr>
-      </w:r>
-    </w:p>
-    <w:p>
-      <w:pPr>
-        <w:pBdr/>
-        <w:spacing/>
-        <w:ind/>
-        <w:rPr>
-          <w:highlight w:val="none"/>
-        </w:rPr>
-      </w:pPr>
-      <w:r>
-        <w:rPr>
-          <w:highlight w:val="none"/>
-        </w:rPr>
-      </w:r>
-      <w:r>
-        <w:rPr>
-          <w:highlight w:val="none"/>
-        </w:rPr>
-      </w:r>
-    </w:p>
-    <w:p>
-      <w:pPr>
-        <w:pStyle w:val="949"/>
-        <w:pBdr/>
-        <w:spacing/>
-        <w:ind/>
-        <w:rPr>
-          <w:highlight w:val="none"/>
-        </w:rPr>
-      </w:pPr>
-      <w:r>
-        <w:rPr>
-          <w:rtl w:val="0"/>
-        </w:rPr>
-        <w:t xml:space="preserve">3.3.1.12 [RN001.12] </w:t>
-      </w:r>
-      <w:r>
-        <w:t xml:space="preserve">O e-mail do usuário deve ser válido</w:t>
-      </w:r>
-      <w:r>
-        <w:rPr>
-          <w:highlight w:val="none"/>
-        </w:rPr>
-      </w:r>
-      <w:r>
-        <w:rPr>
-          <w:highlight w:val="none"/>
-        </w:rPr>
-      </w:r>
-    </w:p>
-    <w:p>
-      <w:pPr>
-        <w:pBdr/>
-        <w:spacing/>
-        <w:ind/>
-        <w:rPr/>
-      </w:pPr>
-      <w:r>
-        <w:rPr>
-          <w:rtl w:val="0"/>
-        </w:rPr>
-      </w:r>
-      <w:r/>
+        <w:t xml:space="preserve"> Essencial.</w:t>
+      </w:r>
       <w:r/>
     </w:p>
     <w:p>
@@ -12857,23 +12904,45 @@
         <w:pBdr/>
         <w:spacing/>
         <w:ind/>
-        <w:rPr/>
+        <w:rPr>
+          <w:highlight w:val="none"/>
+        </w:rPr>
       </w:pPr>
       <w:r>
         <w:rPr>
           <w:b/>
           <w:rtl w:val="0"/>
         </w:rPr>
-        <w:t xml:space="preserve">Prioridade:</w:t>
+        <w:t xml:space="preserve">Descrição:</w:t>
       </w:r>
       <w:r>
         <w:rPr>
           <w:rtl w:val="0"/>
         </w:rPr>
-        <w:t xml:space="preserve"> Essencial.</w:t>
-      </w:r>
-      <w:r/>
-      <w:r/>
+        <w:t xml:space="preserve"> </w:t>
+      </w:r>
+      <w:r>
+        <w:t xml:space="preserve">O sistema dev</w:t>
+      </w:r>
+      <w:r>
+        <w:t xml:space="preserve">e validar se o e-mail do usuário é válido, caso o e-mail esteja fora desse critérios o sistema deve retornar a mensagem para o usuário: “</w:t>
+      </w:r>
+      <w:r>
+        <w:t xml:space="preserve">E-mail</w:t>
+      </w:r>
+      <w:r>
+        <w:t xml:space="preserve"> inválido”. Caso o e-mail esteja dentro dos critérios, o sistema deve permitir o cadastro.</w:t>
+      </w:r>
+      <w:r>
+        <w:rPr>
+          <w:highlight w:val="none"/>
+        </w:rPr>
+      </w:r>
+      <w:r>
+        <w:rPr>
+          <w:highlight w:val="none"/>
+        </w:rPr>
+      </w:r>
     </w:p>
     <w:p>
       <w:pPr>
@@ -12885,55 +12954,13 @@
         </w:rPr>
       </w:pPr>
       <w:r>
-        <w:rPr>
-          <w:b/>
-          <w:rtl w:val="0"/>
-        </w:rPr>
-        <w:t xml:space="preserve">Descrição:</w:t>
-      </w:r>
-      <w:r>
-        <w:rPr>
-          <w:rtl w:val="0"/>
-        </w:rPr>
-        <w:t xml:space="preserve"> </w:t>
-      </w:r>
-      <w:r>
-        <w:t xml:space="preserve">O sistema dev</w:t>
-      </w:r>
-      <w:r>
-        <w:t xml:space="preserve">e validar se o e-mail do usuário é válido, caso o e-mail esteja fora desse critérios o sistema deve retornar a mensagem para o usuário: “</w:t>
-      </w:r>
-      <w:r>
-        <w:t xml:space="preserve">E-mail</w:t>
-      </w:r>
-      <w:r>
-        <w:t xml:space="preserve"> inválido”. Caso o e-mail esteja dentro dos critérios, o sistema deve permitir o cadastro.</w:t>
+        <w:br w:type="page" w:clear="all"/>
       </w:r>
       <w:r>
         <w:rPr>
           <w:highlight w:val="none"/>
         </w:rPr>
       </w:r>
-      <w:r>
-        <w:rPr>
-          <w:highlight w:val="none"/>
-        </w:rPr>
-      </w:r>
-    </w:p>
-    <w:p>
-      <w:pPr>
-        <w:pBdr/>
-        <w:spacing/>
-        <w:ind/>
-        <w:rPr>
-          <w:highlight w:val="none"/>
-        </w:rPr>
-      </w:pPr>
-      <w:r>
-        <w:br w:type="page" w:clear="all"/>
-      </w:r>
-      <w:r/>
-      <w:r/>
     </w:p>
     <w:p>
       <w:pPr>

</xml_diff>

<commit_message>
docs: Adiciona a regra de negócio RN001.14
</commit_message>
<xml_diff>
--- a/documentation/Especificacao_de_Requisitos_de_Software.docx
+++ b/documentation/Especificacao_de_Requisitos_de_Software.docx
@@ -12954,6 +12954,300 @@
         </w:rPr>
       </w:pPr>
       <w:r>
+        <w:rPr>
+          <w:highlight w:val="none"/>
+        </w:rPr>
+      </w:r>
+      <w:r>
+        <w:rPr>
+          <w:highlight w:val="none"/>
+        </w:rPr>
+      </w:r>
+    </w:p>
+    <w:p>
+      <w:pPr>
+        <w:pStyle w:val="949"/>
+        <w:pBdr/>
+        <w:spacing/>
+        <w:ind/>
+        <w:rPr>
+          <w:highlight w:val="none"/>
+        </w:rPr>
+      </w:pPr>
+      <w:r>
+        <w:rPr>
+          <w:rtl w:val="0"/>
+        </w:rPr>
+        <w:t xml:space="preserve">3.3.1.13 [RN001.13] </w:t>
+      </w:r>
+      <w:r>
+        <w:rPr>
+          <w:highlight w:val="none"/>
+        </w:rPr>
+        <w:t xml:space="preserve">Status do usuário</w:t>
+      </w:r>
+      <w:r>
+        <w:rPr>
+          <w:highlight w:val="none"/>
+        </w:rPr>
+      </w:r>
+    </w:p>
+    <w:p>
+      <w:pPr>
+        <w:pBdr/>
+        <w:spacing/>
+        <w:ind/>
+        <w:rPr/>
+      </w:pPr>
+      <w:r>
+        <w:rPr>
+          <w:rtl w:val="0"/>
+        </w:rPr>
+      </w:r>
+      <w:r/>
+      <w:r/>
+    </w:p>
+    <w:p>
+      <w:pPr>
+        <w:pBdr/>
+        <w:spacing/>
+        <w:ind/>
+        <w:rPr/>
+      </w:pPr>
+      <w:r>
+        <w:rPr>
+          <w:b/>
+          <w:rtl w:val="0"/>
+        </w:rPr>
+        <w:t xml:space="preserve">Prioridade:</w:t>
+      </w:r>
+      <w:r>
+        <w:rPr>
+          <w:rtl w:val="0"/>
+        </w:rPr>
+        <w:t xml:space="preserve"> Essencial.</w:t>
+      </w:r>
+      <w:r/>
+      <w:r/>
+    </w:p>
+    <w:p>
+      <w:pPr>
+        <w:pBdr/>
+        <w:spacing/>
+        <w:ind/>
+        <w:rPr>
+          <w:highlight w:val="none"/>
+        </w:rPr>
+      </w:pPr>
+      <w:r>
+        <w:rPr>
+          <w:b/>
+          <w:rtl w:val="0"/>
+        </w:rPr>
+        <w:t xml:space="preserve">Descrição:</w:t>
+      </w:r>
+      <w:r>
+        <w:rPr>
+          <w:rtl w:val="0"/>
+        </w:rPr>
+        <w:t xml:space="preserve"> </w:t>
+      </w:r>
+      <w:r>
+        <w:t xml:space="preserve">O sistema dev</w:t>
+      </w:r>
+      <w:r>
+        <w:t xml:space="preserve">e </w:t>
+      </w:r>
+      <w:r>
+        <w:t xml:space="preserve">ter status para o usuário, os status será usado para bloquear ou permitir o acesso ao sistema, eles devem seguir as regras a seguir:</w:t>
+      </w:r>
+      <w:r>
+        <w:rPr>
+          <w:highlight w:val="none"/>
+        </w:rPr>
+      </w:r>
+      <w:r>
+        <w:rPr>
+          <w:highlight w:val="none"/>
+        </w:rPr>
+      </w:r>
+    </w:p>
+    <w:p>
+      <w:pPr>
+        <w:pStyle w:val="918"/>
+        <w:numPr>
+          <w:ilvl w:val="0"/>
+          <w:numId w:val="14"/>
+        </w:numPr>
+        <w:pBdr/>
+        <w:spacing/>
+        <w:ind/>
+        <w:rPr>
+          <w:highlight w:val="none"/>
+        </w:rPr>
+      </w:pPr>
+      <w:r>
+        <w:rPr>
+          <w:highlight w:val="none"/>
+        </w:rPr>
+        <w:t xml:space="preserve">ATIVO: Usuários com esse status podem acessar o sistema.</w:t>
+      </w:r>
+      <w:r>
+        <w:rPr>
+          <w:highlight w:val="none"/>
+        </w:rPr>
+      </w:r>
+    </w:p>
+    <w:p>
+      <w:pPr>
+        <w:pStyle w:val="918"/>
+        <w:numPr>
+          <w:ilvl w:val="0"/>
+          <w:numId w:val="14"/>
+        </w:numPr>
+        <w:pBdr/>
+        <w:spacing/>
+        <w:ind/>
+        <w:rPr>
+          <w:highlight w:val="none"/>
+        </w:rPr>
+      </w:pPr>
+      <w:r>
+        <w:rPr>
+          <w:highlight w:val="none"/>
+        </w:rPr>
+        <w:t xml:space="preserve">INATIVO: Usuários com esse status não podem acessar o sistema.</w:t>
+      </w:r>
+      <w:r>
+        <w:rPr>
+          <w:highlight w:val="none"/>
+        </w:rPr>
+      </w:r>
+    </w:p>
+    <w:p>
+      <w:pPr>
+        <w:pStyle w:val="949"/>
+        <w:pBdr/>
+        <w:spacing/>
+        <w:ind/>
+        <w:rPr>
+          <w:highlight w:val="none"/>
+        </w:rPr>
+      </w:pPr>
+      <w:r>
+        <w:rPr>
+          <w:rtl w:val="0"/>
+        </w:rPr>
+        <w:t xml:space="preserve">3.3.1.14 [RN001.14] </w:t>
+      </w:r>
+      <w:r>
+        <w:rPr>
+          <w:highlight w:val="none"/>
+        </w:rPr>
+        <w:t xml:space="preserve">Status inicial do usuário</w:t>
+      </w:r>
+      <w:r>
+        <w:rPr>
+          <w:highlight w:val="none"/>
+        </w:rPr>
+      </w:r>
+    </w:p>
+    <w:p>
+      <w:pPr>
+        <w:pBdr/>
+        <w:spacing/>
+        <w:ind/>
+        <w:rPr/>
+      </w:pPr>
+      <w:r>
+        <w:rPr>
+          <w:rtl w:val="0"/>
+        </w:rPr>
+      </w:r>
+      <w:r/>
+      <w:r/>
+    </w:p>
+    <w:p>
+      <w:pPr>
+        <w:pBdr/>
+        <w:spacing/>
+        <w:ind/>
+        <w:rPr/>
+      </w:pPr>
+      <w:r>
+        <w:rPr>
+          <w:b/>
+          <w:rtl w:val="0"/>
+        </w:rPr>
+        <w:t xml:space="preserve">Prioridade:</w:t>
+      </w:r>
+      <w:r>
+        <w:rPr>
+          <w:rtl w:val="0"/>
+        </w:rPr>
+        <w:t xml:space="preserve"> Essencial.</w:t>
+      </w:r>
+      <w:r/>
+      <w:r/>
+    </w:p>
+    <w:p>
+      <w:pPr>
+        <w:pBdr/>
+        <w:spacing/>
+        <w:ind/>
+        <w:rPr>
+          <w:highlight w:val="none"/>
+        </w:rPr>
+      </w:pPr>
+      <w:r>
+        <w:rPr>
+          <w:b/>
+          <w:rtl w:val="0"/>
+        </w:rPr>
+        <w:t xml:space="preserve">Descrição:</w:t>
+      </w:r>
+      <w:r>
+        <w:rPr>
+          <w:rtl w:val="0"/>
+        </w:rPr>
+        <w:t xml:space="preserve"> Ao criar um novo usuário o status inicial deve ser ATIVO.</w:t>
+      </w:r>
+      <w:r>
+        <w:rPr>
+          <w:highlight w:val="none"/>
+        </w:rPr>
+      </w:r>
+    </w:p>
+    <w:p>
+      <w:pPr>
+        <w:pBdr/>
+        <w:spacing/>
+        <w:ind w:firstLine="0" w:left="0"/>
+        <w:rPr>
+          <w:highlight w:val="none"/>
+        </w:rPr>
+      </w:pPr>
+      <w:r>
+        <w:rPr>
+          <w:highlight w:val="none"/>
+        </w:rPr>
+      </w:r>
+      <w:r>
+        <w:rPr>
+          <w:highlight w:val="none"/>
+        </w:rPr>
+      </w:r>
+    </w:p>
+    <w:p>
+      <w:pPr>
+        <w:pBdr/>
+        <w:spacing/>
+        <w:ind/>
+        <w:rPr>
+          <w:highlight w:val="none"/>
+        </w:rPr>
+      </w:pPr>
+      <w:r>
         <w:br w:type="page" w:clear="all"/>
       </w:r>
       <w:r>
@@ -20630,6 +20924,298 @@
       <w:suff w:val="tab"/>
     </w:lvl>
   </w:abstractNum>
+  <w:abstractNum w:abstractNumId="13">
+    <w:lvl w:ilvl="0">
+      <w:isLgl w:val="false"/>
+      <w:lvlJc w:val="left"/>
+      <w:lvlText w:val="·"/>
+      <w:numFmt w:val="bullet"/>
+      <w:pPr>
+        <w:pBdr/>
+        <w:spacing/>
+        <w:ind w:hanging="360" w:left="709"/>
+      </w:pPr>
+      <w:rPr>
+        <w:rFonts w:hint="default" w:ascii="Symbol" w:hAnsi="Symbol" w:eastAsia="Symbol" w:cs="Symbol"/>
+      </w:rPr>
+      <w:start w:val="1"/>
+      <w:suff w:val="tab"/>
+    </w:lvl>
+    <w:lvl w:ilvl="1">
+      <w:isLgl w:val="false"/>
+      <w:lvlJc w:val="left"/>
+      <w:lvlText w:val="o"/>
+      <w:numFmt w:val="bullet"/>
+      <w:pPr>
+        <w:pBdr/>
+        <w:spacing/>
+        <w:ind w:hanging="360" w:left="1429"/>
+      </w:pPr>
+      <w:rPr>
+        <w:rFonts w:hint="default" w:ascii="Courier New" w:hAnsi="Courier New" w:eastAsia="Courier New" w:cs="Courier New"/>
+      </w:rPr>
+      <w:start w:val="1"/>
+      <w:suff w:val="tab"/>
+    </w:lvl>
+    <w:lvl w:ilvl="2">
+      <w:isLgl w:val="false"/>
+      <w:lvlJc w:val="left"/>
+      <w:lvlText w:val="§"/>
+      <w:numFmt w:val="bullet"/>
+      <w:pPr>
+        <w:pBdr/>
+        <w:spacing/>
+        <w:ind w:hanging="360" w:left="2149"/>
+      </w:pPr>
+      <w:rPr>
+        <w:rFonts w:hint="default" w:ascii="Wingdings" w:hAnsi="Wingdings" w:eastAsia="Wingdings" w:cs="Wingdings"/>
+      </w:rPr>
+      <w:start w:val="1"/>
+      <w:suff w:val="tab"/>
+    </w:lvl>
+    <w:lvl w:ilvl="3">
+      <w:isLgl w:val="false"/>
+      <w:lvlJc w:val="left"/>
+      <w:lvlText w:val="·"/>
+      <w:numFmt w:val="bullet"/>
+      <w:pPr>
+        <w:pBdr/>
+        <w:spacing/>
+        <w:ind w:hanging="360" w:left="2869"/>
+      </w:pPr>
+      <w:rPr>
+        <w:rFonts w:hint="default" w:ascii="Symbol" w:hAnsi="Symbol" w:eastAsia="Symbol" w:cs="Symbol"/>
+      </w:rPr>
+      <w:start w:val="1"/>
+      <w:suff w:val="tab"/>
+    </w:lvl>
+    <w:lvl w:ilvl="4">
+      <w:isLgl w:val="false"/>
+      <w:lvlJc w:val="left"/>
+      <w:lvlText w:val="o"/>
+      <w:numFmt w:val="bullet"/>
+      <w:pPr>
+        <w:pBdr/>
+        <w:spacing/>
+        <w:ind w:hanging="360" w:left="3589"/>
+      </w:pPr>
+      <w:rPr>
+        <w:rFonts w:hint="default" w:ascii="Courier New" w:hAnsi="Courier New" w:eastAsia="Courier New" w:cs="Courier New"/>
+      </w:rPr>
+      <w:start w:val="1"/>
+      <w:suff w:val="tab"/>
+    </w:lvl>
+    <w:lvl w:ilvl="5">
+      <w:isLgl w:val="false"/>
+      <w:lvlJc w:val="left"/>
+      <w:lvlText w:val="§"/>
+      <w:numFmt w:val="bullet"/>
+      <w:pPr>
+        <w:pBdr/>
+        <w:spacing/>
+        <w:ind w:hanging="360" w:left="4309"/>
+      </w:pPr>
+      <w:rPr>
+        <w:rFonts w:hint="default" w:ascii="Wingdings" w:hAnsi="Wingdings" w:eastAsia="Wingdings" w:cs="Wingdings"/>
+      </w:rPr>
+      <w:start w:val="1"/>
+      <w:suff w:val="tab"/>
+    </w:lvl>
+    <w:lvl w:ilvl="6">
+      <w:isLgl w:val="false"/>
+      <w:lvlJc w:val="left"/>
+      <w:lvlText w:val="·"/>
+      <w:numFmt w:val="bullet"/>
+      <w:pPr>
+        <w:pBdr/>
+        <w:spacing/>
+        <w:ind w:hanging="360" w:left="5029"/>
+      </w:pPr>
+      <w:rPr>
+        <w:rFonts w:hint="default" w:ascii="Symbol" w:hAnsi="Symbol" w:eastAsia="Symbol" w:cs="Symbol"/>
+      </w:rPr>
+      <w:start w:val="1"/>
+      <w:suff w:val="tab"/>
+    </w:lvl>
+    <w:lvl w:ilvl="7">
+      <w:isLgl w:val="false"/>
+      <w:lvlJc w:val="left"/>
+      <w:lvlText w:val="o"/>
+      <w:numFmt w:val="bullet"/>
+      <w:pPr>
+        <w:pBdr/>
+        <w:spacing/>
+        <w:ind w:hanging="360" w:left="5749"/>
+      </w:pPr>
+      <w:rPr>
+        <w:rFonts w:hint="default" w:ascii="Courier New" w:hAnsi="Courier New" w:eastAsia="Courier New" w:cs="Courier New"/>
+      </w:rPr>
+      <w:start w:val="1"/>
+      <w:suff w:val="tab"/>
+    </w:lvl>
+    <w:lvl w:ilvl="8">
+      <w:isLgl w:val="false"/>
+      <w:lvlJc w:val="left"/>
+      <w:lvlText w:val="§"/>
+      <w:numFmt w:val="bullet"/>
+      <w:pPr>
+        <w:pBdr/>
+        <w:spacing/>
+        <w:ind w:hanging="360" w:left="6469"/>
+      </w:pPr>
+      <w:rPr>
+        <w:rFonts w:hint="default" w:ascii="Wingdings" w:hAnsi="Wingdings" w:eastAsia="Wingdings" w:cs="Wingdings"/>
+      </w:rPr>
+      <w:start w:val="1"/>
+      <w:suff w:val="tab"/>
+    </w:lvl>
+  </w:abstractNum>
+  <w:abstractNum w:abstractNumId="14">
+    <w:lvl w:ilvl="0">
+      <w:isLgl w:val="false"/>
+      <w:lvlJc w:val="left"/>
+      <w:lvlText w:val="·"/>
+      <w:numFmt w:val="bullet"/>
+      <w:pPr>
+        <w:pBdr/>
+        <w:spacing/>
+        <w:ind w:hanging="360" w:left="709"/>
+      </w:pPr>
+      <w:rPr>
+        <w:rFonts w:hint="default" w:ascii="Symbol" w:hAnsi="Symbol" w:eastAsia="Symbol" w:cs="Symbol"/>
+      </w:rPr>
+      <w:start w:val="1"/>
+      <w:suff w:val="tab"/>
+    </w:lvl>
+    <w:lvl w:ilvl="1">
+      <w:isLgl w:val="false"/>
+      <w:lvlJc w:val="left"/>
+      <w:lvlText w:val="o"/>
+      <w:numFmt w:val="bullet"/>
+      <w:pPr>
+        <w:pBdr/>
+        <w:spacing/>
+        <w:ind w:hanging="360" w:left="1429"/>
+      </w:pPr>
+      <w:rPr>
+        <w:rFonts w:hint="default" w:ascii="Courier New" w:hAnsi="Courier New" w:eastAsia="Courier New" w:cs="Courier New"/>
+      </w:rPr>
+      <w:start w:val="1"/>
+      <w:suff w:val="tab"/>
+    </w:lvl>
+    <w:lvl w:ilvl="2">
+      <w:isLgl w:val="false"/>
+      <w:lvlJc w:val="left"/>
+      <w:lvlText w:val="§"/>
+      <w:numFmt w:val="bullet"/>
+      <w:pPr>
+        <w:pBdr/>
+        <w:spacing/>
+        <w:ind w:hanging="360" w:left="2149"/>
+      </w:pPr>
+      <w:rPr>
+        <w:rFonts w:hint="default" w:ascii="Wingdings" w:hAnsi="Wingdings" w:eastAsia="Wingdings" w:cs="Wingdings"/>
+      </w:rPr>
+      <w:start w:val="1"/>
+      <w:suff w:val="tab"/>
+    </w:lvl>
+    <w:lvl w:ilvl="3">
+      <w:isLgl w:val="false"/>
+      <w:lvlJc w:val="left"/>
+      <w:lvlText w:val="·"/>
+      <w:numFmt w:val="bullet"/>
+      <w:pPr>
+        <w:pBdr/>
+        <w:spacing/>
+        <w:ind w:hanging="360" w:left="2869"/>
+      </w:pPr>
+      <w:rPr>
+        <w:rFonts w:hint="default" w:ascii="Symbol" w:hAnsi="Symbol" w:eastAsia="Symbol" w:cs="Symbol"/>
+      </w:rPr>
+      <w:start w:val="1"/>
+      <w:suff w:val="tab"/>
+    </w:lvl>
+    <w:lvl w:ilvl="4">
+      <w:isLgl w:val="false"/>
+      <w:lvlJc w:val="left"/>
+      <w:lvlText w:val="o"/>
+      <w:numFmt w:val="bullet"/>
+      <w:pPr>
+        <w:pBdr/>
+        <w:spacing/>
+        <w:ind w:hanging="360" w:left="3589"/>
+      </w:pPr>
+      <w:rPr>
+        <w:rFonts w:hint="default" w:ascii="Courier New" w:hAnsi="Courier New" w:eastAsia="Courier New" w:cs="Courier New"/>
+      </w:rPr>
+      <w:start w:val="1"/>
+      <w:suff w:val="tab"/>
+    </w:lvl>
+    <w:lvl w:ilvl="5">
+      <w:isLgl w:val="false"/>
+      <w:lvlJc w:val="left"/>
+      <w:lvlText w:val="§"/>
+      <w:numFmt w:val="bullet"/>
+      <w:pPr>
+        <w:pBdr/>
+        <w:spacing/>
+        <w:ind w:hanging="360" w:left="4309"/>
+      </w:pPr>
+      <w:rPr>
+        <w:rFonts w:hint="default" w:ascii="Wingdings" w:hAnsi="Wingdings" w:eastAsia="Wingdings" w:cs="Wingdings"/>
+      </w:rPr>
+      <w:start w:val="1"/>
+      <w:suff w:val="tab"/>
+    </w:lvl>
+    <w:lvl w:ilvl="6">
+      <w:isLgl w:val="false"/>
+      <w:lvlJc w:val="left"/>
+      <w:lvlText w:val="·"/>
+      <w:numFmt w:val="bullet"/>
+      <w:pPr>
+        <w:pBdr/>
+        <w:spacing/>
+        <w:ind w:hanging="360" w:left="5029"/>
+      </w:pPr>
+      <w:rPr>
+        <w:rFonts w:hint="default" w:ascii="Symbol" w:hAnsi="Symbol" w:eastAsia="Symbol" w:cs="Symbol"/>
+      </w:rPr>
+      <w:start w:val="1"/>
+      <w:suff w:val="tab"/>
+    </w:lvl>
+    <w:lvl w:ilvl="7">
+      <w:isLgl w:val="false"/>
+      <w:lvlJc w:val="left"/>
+      <w:lvlText w:val="o"/>
+      <w:numFmt w:val="bullet"/>
+      <w:pPr>
+        <w:pBdr/>
+        <w:spacing/>
+        <w:ind w:hanging="360" w:left="5749"/>
+      </w:pPr>
+      <w:rPr>
+        <w:rFonts w:hint="default" w:ascii="Courier New" w:hAnsi="Courier New" w:eastAsia="Courier New" w:cs="Courier New"/>
+      </w:rPr>
+      <w:start w:val="1"/>
+      <w:suff w:val="tab"/>
+    </w:lvl>
+    <w:lvl w:ilvl="8">
+      <w:isLgl w:val="false"/>
+      <w:lvlJc w:val="left"/>
+      <w:lvlText w:val="§"/>
+      <w:numFmt w:val="bullet"/>
+      <w:pPr>
+        <w:pBdr/>
+        <w:spacing/>
+        <w:ind w:hanging="360" w:left="6469"/>
+      </w:pPr>
+      <w:rPr>
+        <w:rFonts w:hint="default" w:ascii="Wingdings" w:hAnsi="Wingdings" w:eastAsia="Wingdings" w:cs="Wingdings"/>
+      </w:rPr>
+      <w:start w:val="1"/>
+      <w:suff w:val="tab"/>
+    </w:lvl>
+  </w:abstractNum>
   <w:num w:numId="1">
     <w:abstractNumId w:val="0"/>
   </w:num>
@@ -20668,6 +21254,12 @@
   </w:num>
   <w:num w:numId="13">
     <w:abstractNumId w:val="12"/>
+  </w:num>
+  <w:num w:numId="14">
+    <w:abstractNumId w:val="13"/>
+  </w:num>
+  <w:num w:numId="15">
+    <w:abstractNumId w:val="14"/>
   </w:num>
 </w:numbering>
 </file>

</xml_diff>

<commit_message>
docs: Adiciona a regra de negócio RN001.15
</commit_message>
<xml_diff>
--- a/documentation/Especificacao_de_Requisitos_de_Software.docx
+++ b/documentation/Especificacao_de_Requisitos_de_Software.docx
@@ -1055,7 +1055,7 @@
     </w:p>
     <w:tbl>
       <w:tblPr>
-        <w:tblStyle w:val="954"/>
+        <w:tblStyle w:val="958"/>
         <w:tblW w:w="9060" w:type="dxa"/>
         <w:tblBorders>
           <w:top w:val="single" w:color="000000" w:sz="8" w:space="0"/>
@@ -5807,7 +5807,7 @@
     </w:p>
     <w:p>
       <w:pPr>
-        <w:pStyle w:val="946"/>
+        <w:pStyle w:val="950"/>
         <w:pBdr/>
         <w:spacing/>
         <w:ind/>
@@ -5850,7 +5850,7 @@
     </w:p>
     <w:p>
       <w:pPr>
-        <w:pStyle w:val="947"/>
+        <w:pStyle w:val="951"/>
         <w:pBdr/>
         <w:spacing/>
         <w:ind/>
@@ -5975,7 +5975,7 @@
     </w:p>
     <w:p>
       <w:pPr>
-        <w:pStyle w:val="947"/>
+        <w:pStyle w:val="951"/>
         <w:pBdr/>
         <w:spacing/>
         <w:ind/>
@@ -6095,7 +6095,7 @@
     </w:p>
     <w:p>
       <w:pPr>
-        <w:pStyle w:val="947"/>
+        <w:pStyle w:val="951"/>
         <w:pBdr/>
         <w:spacing/>
         <w:ind/>
@@ -6129,7 +6129,7 @@
     </w:p>
     <w:p>
       <w:pPr>
-        <w:pStyle w:val="948"/>
+        <w:pStyle w:val="952"/>
         <w:pBdr/>
         <w:spacing/>
         <w:ind/>
@@ -6609,7 +6609,7 @@
     </w:p>
     <w:p>
       <w:pPr>
-        <w:pStyle w:val="948"/>
+        <w:pStyle w:val="952"/>
         <w:pBdr/>
         <w:spacing/>
         <w:ind/>
@@ -6712,7 +6712,7 @@
     </w:p>
     <w:tbl>
       <w:tblPr>
-        <w:tblStyle w:val="955"/>
+        <w:tblStyle w:val="959"/>
         <w:tblW w:w="9600" w:type="dxa"/>
         <w:tblBorders>
           <w:top w:val="single" w:color="000000" w:sz="8" w:space="0"/>
@@ -7047,7 +7047,7 @@
     </w:p>
     <w:p>
       <w:pPr>
-        <w:pStyle w:val="948"/>
+        <w:pStyle w:val="952"/>
         <w:pBdr/>
         <w:spacing/>
         <w:ind/>
@@ -7081,7 +7081,7 @@
     </w:p>
     <w:tbl>
       <w:tblPr>
-        <w:tblStyle w:val="956"/>
+        <w:tblStyle w:val="960"/>
         <w:tblW w:w="9585" w:type="dxa"/>
         <w:tblBorders>
           <w:top w:val="single" w:color="000000" w:sz="8" w:space="0"/>
@@ -7548,7 +7548,7 @@
     </w:p>
     <w:p>
       <w:pPr>
-        <w:pStyle w:val="947"/>
+        <w:pStyle w:val="951"/>
         <w:pBdr/>
         <w:spacing/>
         <w:ind/>
@@ -7640,7 +7640,7 @@
     </w:p>
     <w:p>
       <w:pPr>
-        <w:pStyle w:val="946"/>
+        <w:pStyle w:val="950"/>
         <w:pBdr/>
         <w:spacing/>
         <w:ind/>
@@ -7692,7 +7692,7 @@
     </w:p>
     <w:p>
       <w:pPr>
-        <w:pStyle w:val="947"/>
+        <w:pStyle w:val="951"/>
         <w:pBdr/>
         <w:spacing/>
         <w:ind/>
@@ -7870,7 +7870,7 @@
     </w:p>
     <w:p>
       <w:pPr>
-        <w:pStyle w:val="947"/>
+        <w:pStyle w:val="951"/>
         <w:pBdr/>
         <w:spacing/>
         <w:ind/>
@@ -7920,7 +7920,7 @@
     </w:p>
     <w:p>
       <w:pPr>
-        <w:pStyle w:val="918"/>
+        <w:pStyle w:val="922"/>
         <w:numPr>
           <w:ilvl w:val="0"/>
           <w:numId w:val="1"/>
@@ -7951,7 +7951,7 @@
     </w:p>
     <w:p>
       <w:pPr>
-        <w:pStyle w:val="918"/>
+        <w:pStyle w:val="922"/>
         <w:numPr>
           <w:ilvl w:val="1"/>
           <w:numId w:val="1"/>
@@ -7982,7 +7982,7 @@
     </w:p>
     <w:p>
       <w:pPr>
-        <w:pStyle w:val="918"/>
+        <w:pStyle w:val="922"/>
         <w:numPr>
           <w:ilvl w:val="1"/>
           <w:numId w:val="1"/>
@@ -8013,7 +8013,7 @@
     </w:p>
     <w:p>
       <w:pPr>
-        <w:pStyle w:val="918"/>
+        <w:pStyle w:val="922"/>
         <w:numPr>
           <w:ilvl w:val="1"/>
           <w:numId w:val="1"/>
@@ -8045,7 +8045,7 @@
     </w:p>
     <w:p>
       <w:pPr>
-        <w:pStyle w:val="918"/>
+        <w:pStyle w:val="922"/>
         <w:numPr>
           <w:ilvl w:val="0"/>
           <w:numId w:val="2"/>
@@ -8083,7 +8083,7 @@
     </w:p>
     <w:p>
       <w:pPr>
-        <w:pStyle w:val="918"/>
+        <w:pStyle w:val="922"/>
         <w:numPr>
           <w:ilvl w:val="1"/>
           <w:numId w:val="2"/>
@@ -8114,7 +8114,7 @@
     </w:p>
     <w:p>
       <w:pPr>
-        <w:pStyle w:val="918"/>
+        <w:pStyle w:val="922"/>
         <w:numPr>
           <w:ilvl w:val="1"/>
           <w:numId w:val="2"/>
@@ -8145,7 +8145,7 @@
     </w:p>
     <w:p>
       <w:pPr>
-        <w:pStyle w:val="918"/>
+        <w:pStyle w:val="922"/>
         <w:numPr>
           <w:ilvl w:val="1"/>
           <w:numId w:val="2"/>
@@ -8177,7 +8177,7 @@
     </w:p>
     <w:p>
       <w:pPr>
-        <w:pStyle w:val="918"/>
+        <w:pStyle w:val="922"/>
         <w:numPr>
           <w:ilvl w:val="0"/>
           <w:numId w:val="1"/>
@@ -8209,7 +8209,7 @@
     </w:p>
     <w:p>
       <w:pPr>
-        <w:pStyle w:val="918"/>
+        <w:pStyle w:val="922"/>
         <w:numPr>
           <w:ilvl w:val="1"/>
           <w:numId w:val="3"/>
@@ -8240,7 +8240,7 @@
     </w:p>
     <w:p>
       <w:pPr>
-        <w:pStyle w:val="918"/>
+        <w:pStyle w:val="922"/>
         <w:numPr>
           <w:ilvl w:val="1"/>
           <w:numId w:val="3"/>
@@ -8271,7 +8271,7 @@
     </w:p>
     <w:p>
       <w:pPr>
-        <w:pStyle w:val="918"/>
+        <w:pStyle w:val="922"/>
         <w:numPr>
           <w:ilvl w:val="1"/>
           <w:numId w:val="3"/>
@@ -8303,7 +8303,7 @@
     </w:p>
     <w:p>
       <w:pPr>
-        <w:pStyle w:val="918"/>
+        <w:pStyle w:val="922"/>
         <w:numPr>
           <w:ilvl w:val="0"/>
           <w:numId w:val="3"/>
@@ -8335,7 +8335,7 @@
     </w:p>
     <w:p>
       <w:pPr>
-        <w:pStyle w:val="918"/>
+        <w:pStyle w:val="922"/>
         <w:numPr>
           <w:ilvl w:val="1"/>
           <w:numId w:val="4"/>
@@ -8366,7 +8366,7 @@
     </w:p>
     <w:p>
       <w:pPr>
-        <w:pStyle w:val="918"/>
+        <w:pStyle w:val="922"/>
         <w:numPr>
           <w:ilvl w:val="1"/>
           <w:numId w:val="4"/>
@@ -8397,7 +8397,7 @@
     </w:p>
     <w:p>
       <w:pPr>
-        <w:pStyle w:val="918"/>
+        <w:pStyle w:val="922"/>
         <w:numPr>
           <w:ilvl w:val="1"/>
           <w:numId w:val="4"/>
@@ -8443,7 +8443,7 @@
     </w:p>
     <w:p>
       <w:pPr>
-        <w:pStyle w:val="947"/>
+        <w:pStyle w:val="951"/>
         <w:pBdr/>
         <w:spacing/>
         <w:ind/>
@@ -8477,7 +8477,7 @@
     </w:p>
     <w:p>
       <w:pPr>
-        <w:pStyle w:val="918"/>
+        <w:pStyle w:val="922"/>
         <w:numPr>
           <w:ilvl w:val="0"/>
           <w:numId w:val="5"/>
@@ -8513,7 +8513,7 @@
     </w:p>
     <w:p>
       <w:pPr>
-        <w:pStyle w:val="918"/>
+        <w:pStyle w:val="922"/>
         <w:numPr>
           <w:ilvl w:val="0"/>
           <w:numId w:val="5"/>
@@ -8546,7 +8546,7 @@
     </w:p>
     <w:p>
       <w:pPr>
-        <w:pStyle w:val="918"/>
+        <w:pStyle w:val="922"/>
         <w:numPr>
           <w:ilvl w:val="0"/>
           <w:numId w:val="5"/>
@@ -8579,7 +8579,7 @@
     </w:p>
     <w:p>
       <w:pPr>
-        <w:pStyle w:val="918"/>
+        <w:pStyle w:val="922"/>
         <w:numPr>
           <w:ilvl w:val="0"/>
           <w:numId w:val="5"/>
@@ -8626,7 +8626,7 @@
     </w:p>
     <w:p>
       <w:pPr>
-        <w:pStyle w:val="947"/>
+        <w:pStyle w:val="951"/>
         <w:pBdr/>
         <w:spacing/>
         <w:ind/>
@@ -8682,7 +8682,7 @@
     </w:p>
     <w:p>
       <w:pPr>
-        <w:pStyle w:val="946"/>
+        <w:pStyle w:val="950"/>
         <w:pBdr/>
         <w:spacing/>
         <w:ind/>
@@ -8787,7 +8787,7 @@
     </w:p>
     <w:p>
       <w:pPr>
-        <w:pStyle w:val="947"/>
+        <w:pStyle w:val="951"/>
         <w:pBdr/>
         <w:spacing/>
         <w:ind/>
@@ -8821,7 +8821,7 @@
     </w:p>
     <w:p>
       <w:pPr>
-        <w:pStyle w:val="948"/>
+        <w:pStyle w:val="952"/>
         <w:pBdr/>
         <w:spacing/>
         <w:ind/>
@@ -8872,7 +8872,7 @@
     </w:p>
     <w:p>
       <w:pPr>
-        <w:pStyle w:val="949"/>
+        <w:pStyle w:val="953"/>
         <w:pBdr/>
         <w:spacing/>
         <w:ind/>
@@ -8996,7 +8996,7 @@
     </w:p>
     <w:p>
       <w:pPr>
-        <w:pStyle w:val="949"/>
+        <w:pStyle w:val="953"/>
         <w:pBdr/>
         <w:spacing/>
         <w:ind/>
@@ -9118,7 +9118,7 @@
     </w:p>
     <w:p>
       <w:pPr>
-        <w:pStyle w:val="949"/>
+        <w:pStyle w:val="953"/>
         <w:pBdr/>
         <w:spacing/>
         <w:ind/>
@@ -9279,7 +9279,7 @@
     </w:p>
     <w:p>
       <w:pPr>
-        <w:pStyle w:val="949"/>
+        <w:pStyle w:val="953"/>
         <w:pBdr/>
         <w:spacing/>
         <w:ind/>
@@ -9459,7 +9459,7 @@
     </w:p>
     <w:p>
       <w:pPr>
-        <w:pStyle w:val="949"/>
+        <w:pStyle w:val="953"/>
         <w:pBdr/>
         <w:spacing/>
         <w:ind/>
@@ -9601,7 +9601,7 @@
     </w:p>
     <w:p>
       <w:pPr>
-        <w:pStyle w:val="948"/>
+        <w:pStyle w:val="952"/>
         <w:pBdr/>
         <w:spacing/>
         <w:ind/>
@@ -9652,7 +9652,7 @@
     </w:p>
     <w:p>
       <w:pPr>
-        <w:pStyle w:val="949"/>
+        <w:pStyle w:val="953"/>
         <w:pBdr/>
         <w:spacing/>
         <w:ind/>
@@ -9793,7 +9793,7 @@
     </w:p>
     <w:p>
       <w:pPr>
-        <w:pStyle w:val="947"/>
+        <w:pStyle w:val="951"/>
         <w:pBdr/>
         <w:spacing/>
         <w:ind/>
@@ -9827,7 +9827,7 @@
     </w:p>
     <w:p>
       <w:pPr>
-        <w:pStyle w:val="948"/>
+        <w:pStyle w:val="952"/>
         <w:pBdr/>
         <w:spacing/>
         <w:ind/>
@@ -9869,7 +9869,7 @@
     </w:p>
     <w:p>
       <w:pPr>
-        <w:pStyle w:val="949"/>
+        <w:pStyle w:val="953"/>
         <w:pBdr/>
         <w:spacing/>
         <w:ind/>
@@ -10013,7 +10013,7 @@
     </w:p>
     <w:p>
       <w:pPr>
-        <w:pStyle w:val="949"/>
+        <w:pStyle w:val="953"/>
         <w:pBdr/>
         <w:spacing/>
         <w:ind/>
@@ -10134,7 +10134,7 @@
     </w:p>
     <w:p>
       <w:pPr>
-        <w:pStyle w:val="949"/>
+        <w:pStyle w:val="953"/>
         <w:pBdr/>
         <w:spacing/>
         <w:ind/>
@@ -10251,7 +10251,7 @@
     </w:p>
     <w:p>
       <w:pPr>
-        <w:pStyle w:val="918"/>
+        <w:pStyle w:val="922"/>
         <w:numPr>
           <w:ilvl w:val="0"/>
           <w:numId w:val="7"/>
@@ -10275,7 +10275,7 @@
     </w:p>
     <w:p>
       <w:pPr>
-        <w:pStyle w:val="918"/>
+        <w:pStyle w:val="922"/>
         <w:numPr>
           <w:ilvl w:val="0"/>
           <w:numId w:val="8"/>
@@ -10300,7 +10300,7 @@
     </w:p>
     <w:p>
       <w:pPr>
-        <w:pStyle w:val="918"/>
+        <w:pStyle w:val="922"/>
         <w:numPr>
           <w:ilvl w:val="0"/>
           <w:numId w:val="8"/>
@@ -10325,7 +10325,7 @@
     </w:p>
     <w:p>
       <w:pPr>
-        <w:pStyle w:val="918"/>
+        <w:pStyle w:val="922"/>
         <w:numPr>
           <w:ilvl w:val="0"/>
           <w:numId w:val="8"/>
@@ -10350,7 +10350,7 @@
     </w:p>
     <w:p>
       <w:pPr>
-        <w:pStyle w:val="918"/>
+        <w:pStyle w:val="922"/>
         <w:numPr>
           <w:ilvl w:val="0"/>
           <w:numId w:val="8"/>
@@ -10375,7 +10375,7 @@
     </w:p>
     <w:p>
       <w:pPr>
-        <w:pStyle w:val="918"/>
+        <w:pStyle w:val="922"/>
         <w:numPr>
           <w:ilvl w:val="0"/>
           <w:numId w:val="8"/>
@@ -10400,7 +10400,7 @@
     </w:p>
     <w:p>
       <w:pPr>
-        <w:pStyle w:val="918"/>
+        <w:pStyle w:val="922"/>
         <w:numPr>
           <w:ilvl w:val="0"/>
           <w:numId w:val="8"/>
@@ -10425,7 +10425,7 @@
     </w:p>
     <w:p>
       <w:pPr>
-        <w:pStyle w:val="918"/>
+        <w:pStyle w:val="922"/>
         <w:numPr>
           <w:ilvl w:val="0"/>
           <w:numId w:val="8"/>
@@ -10450,7 +10450,7 @@
     </w:p>
     <w:p>
       <w:pPr>
-        <w:pStyle w:val="918"/>
+        <w:pStyle w:val="922"/>
         <w:numPr>
           <w:ilvl w:val="0"/>
           <w:numId w:val="8"/>
@@ -10475,7 +10475,7 @@
     </w:p>
     <w:p>
       <w:pPr>
-        <w:pStyle w:val="918"/>
+        <w:pStyle w:val="922"/>
         <w:numPr>
           <w:ilvl w:val="0"/>
           <w:numId w:val="8"/>
@@ -10519,7 +10519,7 @@
     </w:p>
     <w:p>
       <w:pPr>
-        <w:pStyle w:val="949"/>
+        <w:pStyle w:val="953"/>
         <w:pBdr/>
         <w:spacing/>
         <w:ind/>
@@ -10627,7 +10627,7 @@
     </w:p>
     <w:p>
       <w:pPr>
-        <w:pStyle w:val="949"/>
+        <w:pStyle w:val="953"/>
         <w:pBdr/>
         <w:spacing/>
         <w:ind/>
@@ -10653,7 +10653,7 @@
     </w:p>
     <w:p>
       <w:pPr>
-        <w:pStyle w:val="949"/>
+        <w:pStyle w:val="953"/>
         <w:pBdr/>
         <w:spacing/>
         <w:ind/>
@@ -10764,7 +10764,7 @@
     </w:p>
     <w:p>
       <w:pPr>
-        <w:pStyle w:val="949"/>
+        <w:pStyle w:val="953"/>
         <w:pBdr/>
         <w:spacing/>
         <w:ind/>
@@ -10791,7 +10791,7 @@
     </w:p>
     <w:p>
       <w:pPr>
-        <w:pStyle w:val="949"/>
+        <w:pStyle w:val="953"/>
         <w:pBdr/>
         <w:spacing/>
         <w:ind/>
@@ -10904,7 +10904,7 @@
     </w:p>
     <w:p>
       <w:pPr>
-        <w:pStyle w:val="949"/>
+        <w:pStyle w:val="953"/>
         <w:pBdr/>
         <w:spacing/>
         <w:ind/>
@@ -11026,7 +11026,7 @@
     </w:p>
     <w:p>
       <w:pPr>
-        <w:pStyle w:val="948"/>
+        <w:pStyle w:val="952"/>
         <w:pBdr/>
         <w:spacing/>
         <w:ind/>
@@ -11072,7 +11072,7 @@
     </w:p>
     <w:p>
       <w:pPr>
-        <w:pStyle w:val="949"/>
+        <w:pStyle w:val="953"/>
         <w:pBdr/>
         <w:spacing/>
         <w:ind/>
@@ -11208,7 +11208,7 @@
     </w:p>
     <w:p>
       <w:pPr>
-        <w:pStyle w:val="947"/>
+        <w:pStyle w:val="951"/>
         <w:pBdr/>
         <w:spacing/>
         <w:ind/>
@@ -11246,7 +11246,7 @@
     </w:p>
     <w:p>
       <w:pPr>
-        <w:pStyle w:val="948"/>
+        <w:pStyle w:val="952"/>
         <w:pBdr/>
         <w:spacing/>
         <w:ind/>
@@ -11284,7 +11284,7 @@
     </w:p>
     <w:p>
       <w:pPr>
-        <w:pStyle w:val="949"/>
+        <w:pStyle w:val="953"/>
         <w:pBdr/>
         <w:spacing/>
         <w:ind/>
@@ -11414,7 +11414,7 @@
     </w:p>
     <w:p>
       <w:pPr>
-        <w:pStyle w:val="949"/>
+        <w:pStyle w:val="953"/>
         <w:pBdr/>
         <w:spacing/>
         <w:ind/>
@@ -11544,7 +11544,7 @@
     </w:p>
     <w:p>
       <w:pPr>
-        <w:pStyle w:val="949"/>
+        <w:pStyle w:val="953"/>
         <w:pBdr/>
         <w:spacing/>
         <w:ind/>
@@ -11659,7 +11659,7 @@
     </w:p>
     <w:p>
       <w:pPr>
-        <w:pStyle w:val="949"/>
+        <w:pStyle w:val="953"/>
         <w:pBdr/>
         <w:spacing/>
         <w:ind/>
@@ -11777,7 +11777,7 @@
     </w:p>
     <w:p>
       <w:pPr>
-        <w:pStyle w:val="949"/>
+        <w:pStyle w:val="953"/>
         <w:pBdr/>
         <w:spacing/>
         <w:ind/>
@@ -11916,7 +11916,7 @@
     </w:p>
     <w:p>
       <w:pPr>
-        <w:pStyle w:val="949"/>
+        <w:pStyle w:val="953"/>
         <w:pBdr/>
         <w:spacing/>
         <w:ind/>
@@ -12059,7 +12059,7 @@
     </w:p>
     <w:p>
       <w:pPr>
-        <w:pStyle w:val="949"/>
+        <w:pStyle w:val="953"/>
         <w:pBdr/>
         <w:spacing/>
         <w:ind/>
@@ -12247,7 +12247,7 @@
     </w:p>
     <w:p>
       <w:pPr>
-        <w:pStyle w:val="949"/>
+        <w:pStyle w:val="953"/>
         <w:pBdr/>
         <w:spacing/>
         <w:ind/>
@@ -12403,7 +12403,7 @@
     </w:p>
     <w:p>
       <w:pPr>
-        <w:pStyle w:val="949"/>
+        <w:pStyle w:val="953"/>
         <w:pBdr/>
         <w:spacing/>
         <w:ind/>
@@ -12508,26 +12508,6 @@
           <w:highlight w:val="none"/>
         </w:rPr>
       </w:r>
-      <w:r>
-        <w:rPr>
-          <w:highlight w:val="none"/>
-        </w:rPr>
-      </w:r>
-      <w:r>
-        <w:rPr>
-          <w:highlight w:val="none"/>
-        </w:rPr>
-      </w:r>
-      <w:r>
-        <w:rPr>
-          <w:color w:val="ff0000"/>
-        </w:rPr>
-      </w:r>
-      <w:r>
-        <w:rPr>
-          <w:highlight w:val="none"/>
-        </w:rPr>
-      </w:r>
     </w:p>
     <w:p>
       <w:pPr>
@@ -12548,10 +12528,15 @@
           <w:highlight w:val="none"/>
         </w:rPr>
       </w:r>
+      <w:r>
+        <w:rPr>
+          <w:highlight w:val="none"/>
+        </w:rPr>
+      </w:r>
     </w:p>
     <w:p>
       <w:pPr>
-        <w:pStyle w:val="949"/>
+        <w:pStyle w:val="953"/>
         <w:pBdr/>
         <w:spacing/>
         <w:ind/>
@@ -12576,7 +12561,7 @@
       </w:r>
       <w:r>
         <w:rPr>
-          <w:color w:val="ff0000"/>
+          <w:highlight w:val="none"/>
         </w:rPr>
       </w:r>
       <w:r>
@@ -12705,7 +12690,7 @@
     </w:p>
     <w:p>
       <w:pPr>
-        <w:pStyle w:val="949"/>
+        <w:pStyle w:val="953"/>
         <w:pBdr/>
         <w:spacing/>
         <w:ind/>
@@ -12835,7 +12820,7 @@
     </w:p>
     <w:p>
       <w:pPr>
-        <w:pStyle w:val="949"/>
+        <w:pStyle w:val="953"/>
         <w:pBdr/>
         <w:spacing/>
         <w:ind/>
@@ -12963,10 +12948,15 @@
           <w:highlight w:val="none"/>
         </w:rPr>
       </w:r>
+      <w:r>
+        <w:rPr>
+          <w:highlight w:val="none"/>
+        </w:rPr>
+      </w:r>
     </w:p>
     <w:p>
       <w:pPr>
-        <w:pStyle w:val="949"/>
+        <w:pStyle w:val="953"/>
         <w:pBdr/>
         <w:spacing/>
         <w:ind/>
@@ -12985,6 +12975,311 @@
           <w:highlight w:val="none"/>
         </w:rPr>
         <w:t xml:space="preserve">Status do usuário</w:t>
+      </w:r>
+      <w:r>
+        <w:rPr>
+          <w:highlight w:val="none"/>
+        </w:rPr>
+      </w:r>
+      <w:r>
+        <w:rPr>
+          <w:highlight w:val="none"/>
+        </w:rPr>
+      </w:r>
+    </w:p>
+    <w:p>
+      <w:pPr>
+        <w:pBdr/>
+        <w:spacing/>
+        <w:ind/>
+        <w:rPr/>
+      </w:pPr>
+      <w:r>
+        <w:rPr>
+          <w:rtl w:val="0"/>
+        </w:rPr>
+      </w:r>
+      <w:r/>
+    </w:p>
+    <w:p>
+      <w:pPr>
+        <w:pBdr/>
+        <w:spacing/>
+        <w:ind/>
+        <w:rPr/>
+      </w:pPr>
+      <w:r>
+        <w:rPr>
+          <w:b/>
+          <w:rtl w:val="0"/>
+        </w:rPr>
+        <w:t xml:space="preserve">Prioridade:</w:t>
+      </w:r>
+      <w:r>
+        <w:rPr>
+          <w:rtl w:val="0"/>
+        </w:rPr>
+        <w:t xml:space="preserve"> Essencial.</w:t>
+      </w:r>
+      <w:r/>
+    </w:p>
+    <w:p>
+      <w:pPr>
+        <w:pBdr/>
+        <w:spacing/>
+        <w:ind/>
+        <w:rPr>
+          <w:highlight w:val="none"/>
+        </w:rPr>
+      </w:pPr>
+      <w:r>
+        <w:rPr>
+          <w:b/>
+          <w:rtl w:val="0"/>
+        </w:rPr>
+        <w:t xml:space="preserve">Descrição:</w:t>
+      </w:r>
+      <w:r>
+        <w:rPr>
+          <w:rtl w:val="0"/>
+        </w:rPr>
+        <w:t xml:space="preserve"> </w:t>
+      </w:r>
+      <w:r>
+        <w:t xml:space="preserve">O sistema dev</w:t>
+      </w:r>
+      <w:r>
+        <w:t xml:space="preserve">e </w:t>
+      </w:r>
+      <w:r>
+        <w:t xml:space="preserve">ter status para o usuário, o status será usado para bloquear ou permitir o acesso ao sistema, eles devem seguir as regras a seguir:</w:t>
+      </w:r>
+      <w:r>
+        <w:rPr>
+          <w:highlight w:val="none"/>
+        </w:rPr>
+      </w:r>
+      <w:r>
+        <w:rPr>
+          <w:highlight w:val="none"/>
+        </w:rPr>
+      </w:r>
+    </w:p>
+    <w:p>
+      <w:pPr>
+        <w:pStyle w:val="922"/>
+        <w:numPr>
+          <w:ilvl w:val="0"/>
+          <w:numId w:val="14"/>
+        </w:numPr>
+        <w:pBdr/>
+        <w:spacing/>
+        <w:ind/>
+        <w:rPr>
+          <w:highlight w:val="none"/>
+        </w:rPr>
+      </w:pPr>
+      <w:r>
+        <w:rPr>
+          <w:highlight w:val="none"/>
+        </w:rPr>
+        <w:t xml:space="preserve">ATIVO: Usuários com esse status podem acessar o sistema.</w:t>
+      </w:r>
+      <w:r>
+        <w:rPr>
+          <w:highlight w:val="none"/>
+        </w:rPr>
+      </w:r>
+      <w:r>
+        <w:rPr>
+          <w:highlight w:val="none"/>
+        </w:rPr>
+      </w:r>
+    </w:p>
+    <w:p>
+      <w:pPr>
+        <w:pStyle w:val="922"/>
+        <w:numPr>
+          <w:ilvl w:val="0"/>
+          <w:numId w:val="14"/>
+        </w:numPr>
+        <w:pBdr/>
+        <w:spacing/>
+        <w:ind/>
+        <w:rPr>
+          <w:highlight w:val="none"/>
+        </w:rPr>
+      </w:pPr>
+      <w:r>
+        <w:rPr>
+          <w:highlight w:val="none"/>
+        </w:rPr>
+        <w:t xml:space="preserve">INATIVO: Usuários com esse status não podem acessar o sistema.</w:t>
+      </w:r>
+      <w:r>
+        <w:rPr>
+          <w:highlight w:val="none"/>
+        </w:rPr>
+      </w:r>
+      <w:r>
+        <w:rPr>
+          <w:highlight w:val="none"/>
+        </w:rPr>
+      </w:r>
+    </w:p>
+    <w:p>
+      <w:pPr>
+        <w:pStyle w:val="953"/>
+        <w:pBdr/>
+        <w:spacing/>
+        <w:ind/>
+        <w:rPr>
+          <w:highlight w:val="none"/>
+        </w:rPr>
+      </w:pPr>
+      <w:r>
+        <w:rPr>
+          <w:rtl w:val="0"/>
+        </w:rPr>
+        <w:t xml:space="preserve">3.3.1.14 [RN001.14] </w:t>
+      </w:r>
+      <w:r>
+        <w:rPr>
+          <w:highlight w:val="none"/>
+        </w:rPr>
+        <w:t xml:space="preserve">Status inicial do usuário</w:t>
+      </w:r>
+      <w:r>
+        <w:rPr>
+          <w:highlight w:val="none"/>
+        </w:rPr>
+      </w:r>
+      <w:r>
+        <w:rPr>
+          <w:highlight w:val="none"/>
+        </w:rPr>
+      </w:r>
+    </w:p>
+    <w:p>
+      <w:pPr>
+        <w:pBdr/>
+        <w:spacing/>
+        <w:ind/>
+        <w:rPr/>
+      </w:pPr>
+      <w:r>
+        <w:rPr>
+          <w:rtl w:val="0"/>
+        </w:rPr>
+      </w:r>
+      <w:r/>
+    </w:p>
+    <w:p>
+      <w:pPr>
+        <w:pBdr/>
+        <w:spacing/>
+        <w:ind/>
+        <w:rPr/>
+      </w:pPr>
+      <w:r>
+        <w:rPr>
+          <w:b/>
+          <w:rtl w:val="0"/>
+        </w:rPr>
+        <w:t xml:space="preserve">Prioridade:</w:t>
+      </w:r>
+      <w:r>
+        <w:rPr>
+          <w:rtl w:val="0"/>
+        </w:rPr>
+        <w:t xml:space="preserve"> Essencial.</w:t>
+      </w:r>
+      <w:r/>
+    </w:p>
+    <w:p>
+      <w:pPr>
+        <w:pBdr/>
+        <w:spacing/>
+        <w:ind/>
+        <w:rPr>
+          <w:highlight w:val="none"/>
+        </w:rPr>
+      </w:pPr>
+      <w:r>
+        <w:rPr>
+          <w:b/>
+          <w:rtl w:val="0"/>
+        </w:rPr>
+        <w:t xml:space="preserve">Descrição:</w:t>
+      </w:r>
+      <w:r>
+        <w:rPr>
+          <w:rtl w:val="0"/>
+        </w:rPr>
+        <w:t xml:space="preserve"> Ao criar um novo usuário o status inicial deve ser ATIVO.</w:t>
+      </w:r>
+      <w:r>
+        <w:rPr>
+          <w:highlight w:val="none"/>
+        </w:rPr>
+      </w:r>
+      <w:r>
+        <w:rPr>
+          <w:highlight w:val="none"/>
+        </w:rPr>
+      </w:r>
+    </w:p>
+    <w:p>
+      <w:pPr>
+        <w:pBdr/>
+        <w:spacing/>
+        <w:ind/>
+        <w:rPr>
+          <w:highlight w:val="none"/>
+        </w:rPr>
+      </w:pPr>
+      <w:r>
+        <w:rPr>
+          <w:highlight w:val="none"/>
+        </w:rPr>
+      </w:r>
+      <w:r>
+        <w:rPr>
+          <w:highlight w:val="none"/>
+        </w:rPr>
+      </w:r>
+      <w:r>
+        <w:rPr>
+          <w:highlight w:val="none"/>
+        </w:rPr>
+      </w:r>
+    </w:p>
+    <w:p>
+      <w:pPr>
+        <w:pStyle w:val="953"/>
+        <w:pBdr/>
+        <w:spacing/>
+        <w:ind/>
+        <w:rPr>
+          <w:highlight w:val="none"/>
+        </w:rPr>
+      </w:pPr>
+      <w:r>
+        <w:rPr>
+          <w:rtl w:val="0"/>
+        </w:rPr>
+        <w:t xml:space="preserve">3.3.1.15 [RN001.15] Perfil</w:t>
+      </w:r>
+      <w:r>
+        <w:rPr>
+          <w:highlight w:val="none"/>
+        </w:rPr>
+        <w:t xml:space="preserve"> do usuário</w:t>
+      </w:r>
+      <w:r>
+        <w:rPr>
+          <w:highlight w:val="none"/>
+        </w:rPr>
       </w:r>
       <w:r>
         <w:rPr>
@@ -13059,7 +13354,7 @@
         <w:t xml:space="preserve">e </w:t>
       </w:r>
       <w:r>
-        <w:t xml:space="preserve">ter status para o usuário, os status será usado para bloquear ou permitir o acesso ao sistema, eles devem seguir as regras a seguir:</w:t>
+        <w:t xml:space="preserve">ter perfil para o usuário, o perfil será usado para limitar o nível de acesso ao sistema, eles devem seguir as regras a seguir:</w:t>
       </w:r>
       <w:r>
         <w:rPr>
@@ -13074,10 +13369,10 @@
     </w:p>
     <w:p>
       <w:pPr>
-        <w:pStyle w:val="918"/>
+        <w:pStyle w:val="922"/>
         <w:numPr>
           <w:ilvl w:val="0"/>
-          <w:numId w:val="14"/>
+          <w:numId w:val="16"/>
         </w:numPr>
         <w:pBdr/>
         <w:spacing/>
@@ -13090,7 +13385,12 @@
         <w:rPr>
           <w:highlight w:val="none"/>
         </w:rPr>
-        <w:t xml:space="preserve">ATIVO: Usuários com esse status podem acessar o sistema.</w:t>
+        <w:t xml:space="preserve">ADMIN: Usuários com esse perfil tem acesso livre à todo o sistema.</w:t>
+      </w:r>
+      <w:r>
+        <w:rPr>
+          <w:highlight w:val="none"/>
+        </w:rPr>
       </w:r>
       <w:r>
         <w:rPr>
@@ -13100,10 +13400,10 @@
     </w:p>
     <w:p>
       <w:pPr>
-        <w:pStyle w:val="918"/>
+        <w:pStyle w:val="922"/>
         <w:numPr>
           <w:ilvl w:val="0"/>
-          <w:numId w:val="14"/>
+          <w:numId w:val="16"/>
         </w:numPr>
         <w:pBdr/>
         <w:spacing/>
@@ -13116,7 +13416,12 @@
         <w:rPr>
           <w:highlight w:val="none"/>
         </w:rPr>
-        <w:t xml:space="preserve">INATIVO: Usuários com esse status não podem acessar o sistema.</w:t>
+        <w:t xml:space="preserve">COMPRADOR: Usuários com esse perfil tem acesso as seguintes operações do sistema:</w:t>
+      </w:r>
+      <w:r>
+        <w:rPr>
+          <w:highlight w:val="none"/>
+        </w:rPr>
       </w:r>
       <w:r>
         <w:rPr>
@@ -13126,7 +13431,11 @@
     </w:p>
     <w:p>
       <w:pPr>
-        <w:pStyle w:val="949"/>
+        <w:pStyle w:val="922"/>
+        <w:numPr>
+          <w:ilvl w:val="1"/>
+          <w:numId w:val="16"/>
+        </w:numPr>
         <w:pBdr/>
         <w:spacing/>
         <w:ind/>
@@ -13136,15 +13445,9 @@
       </w:pPr>
       <w:r>
         <w:rPr>
-          <w:rtl w:val="0"/>
-        </w:rPr>
-        <w:t xml:space="preserve">3.3.1.14 [RN001.14] </w:t>
-      </w:r>
-      <w:r>
-        <w:rPr>
           <w:highlight w:val="none"/>
         </w:rPr>
-        <w:t xml:space="preserve">Status inicial do usuário</w:t>
+        <w:t xml:space="preserve">Cadastro de produto.</w:t>
       </w:r>
       <w:r>
         <w:rPr>
@@ -13154,44 +13457,63 @@
     </w:p>
     <w:p>
       <w:pPr>
-        <w:pBdr/>
-        <w:spacing/>
-        <w:ind/>
-        <w:rPr/>
-      </w:pPr>
-      <w:r>
-        <w:rPr>
-          <w:rtl w:val="0"/>
-        </w:rPr>
-      </w:r>
-      <w:r/>
-      <w:r/>
+        <w:pStyle w:val="922"/>
+        <w:numPr>
+          <w:ilvl w:val="1"/>
+          <w:numId w:val="16"/>
+        </w:numPr>
+        <w:pBdr/>
+        <w:spacing/>
+        <w:ind/>
+        <w:rPr>
+          <w:highlight w:val="none"/>
+        </w:rPr>
+      </w:pPr>
+      <w:r>
+        <w:rPr>
+          <w:highlight w:val="none"/>
+        </w:rPr>
+        <w:t xml:space="preserve">Manutenção dos dados cadastrais do produto.</w:t>
+      </w:r>
+      <w:r>
+        <w:rPr>
+          <w:highlight w:val="none"/>
+        </w:rPr>
+      </w:r>
     </w:p>
     <w:p>
       <w:pPr>
-        <w:pBdr/>
-        <w:spacing/>
-        <w:ind/>
-        <w:rPr/>
-      </w:pPr>
-      <w:r>
-        <w:rPr>
-          <w:b/>
-          <w:rtl w:val="0"/>
-        </w:rPr>
-        <w:t xml:space="preserve">Prioridade:</w:t>
-      </w:r>
-      <w:r>
-        <w:rPr>
-          <w:rtl w:val="0"/>
-        </w:rPr>
-        <w:t xml:space="preserve"> Essencial.</w:t>
-      </w:r>
-      <w:r/>
-      <w:r/>
+        <w:pStyle w:val="922"/>
+        <w:numPr>
+          <w:ilvl w:val="1"/>
+          <w:numId w:val="16"/>
+        </w:numPr>
+        <w:pBdr/>
+        <w:spacing/>
+        <w:ind/>
+        <w:rPr>
+          <w:highlight w:val="none"/>
+        </w:rPr>
+      </w:pPr>
+      <w:r>
+        <w:rPr>
+          <w:highlight w:val="none"/>
+        </w:rPr>
+        <w:t xml:space="preserve">Manutenção do estoque do produto.</w:t>
+      </w:r>
+      <w:r>
+        <w:rPr>
+          <w:highlight w:val="none"/>
+        </w:rPr>
+      </w:r>
     </w:p>
     <w:p>
       <w:pPr>
+        <w:pStyle w:val="922"/>
+        <w:numPr>
+          <w:ilvl w:val="1"/>
+          <w:numId w:val="16"/>
+        </w:numPr>
         <w:pBdr/>
         <w:spacing/>
         <w:ind/>
@@ -13201,16 +13523,9 @@
       </w:pPr>
       <w:r>
         <w:rPr>
-          <w:b/>
-          <w:rtl w:val="0"/>
-        </w:rPr>
-        <w:t xml:space="preserve">Descrição:</w:t>
-      </w:r>
-      <w:r>
-        <w:rPr>
-          <w:rtl w:val="0"/>
-        </w:rPr>
-        <w:t xml:space="preserve"> Ao criar um novo usuário o status inicial deve ser ATIVO.</w:t>
+          <w:highlight w:val="none"/>
+        </w:rPr>
+        <w:t xml:space="preserve">Manutenção do preço do produto.</w:t>
       </w:r>
       <w:r>
         <w:rPr>
@@ -13220,9 +13535,14 @@
     </w:p>
     <w:p>
       <w:pPr>
-        <w:pBdr/>
-        <w:spacing/>
-        <w:ind w:firstLine="0" w:left="0"/>
+        <w:pStyle w:val="922"/>
+        <w:numPr>
+          <w:ilvl w:val="1"/>
+          <w:numId w:val="16"/>
+        </w:numPr>
+        <w:pBdr/>
+        <w:spacing/>
+        <w:ind/>
         <w:rPr>
           <w:highlight w:val="none"/>
         </w:rPr>
@@ -13231,6 +13551,7 @@
         <w:rPr>
           <w:highlight w:val="none"/>
         </w:rPr>
+        <w:t xml:space="preserve">Manutenção do status do pedido do cliente.</w:t>
       </w:r>
       <w:r>
         <w:rPr>
@@ -13240,6 +13561,11 @@
     </w:p>
     <w:p>
       <w:pPr>
+        <w:pStyle w:val="922"/>
+        <w:numPr>
+          <w:ilvl w:val="1"/>
+          <w:numId w:val="16"/>
+        </w:numPr>
         <w:pBdr/>
         <w:spacing/>
         <w:ind/>
@@ -13248,7 +13574,10 @@
         </w:rPr>
       </w:pPr>
       <w:r>
-        <w:br w:type="page" w:clear="all"/>
+        <w:rPr>
+          <w:highlight w:val="none"/>
+        </w:rPr>
+        <w:t xml:space="preserve">Cancelamento do pedido do cliente.</w:t>
       </w:r>
       <w:r>
         <w:rPr>
@@ -13258,7 +13587,152 @@
     </w:p>
     <w:p>
       <w:pPr>
-        <w:pStyle w:val="946"/>
+        <w:pStyle w:val="922"/>
+        <w:numPr>
+          <w:ilvl w:val="0"/>
+          <w:numId w:val="16"/>
+        </w:numPr>
+        <w:pBdr/>
+        <w:spacing/>
+        <w:ind/>
+        <w:rPr>
+          <w:highlight w:val="none"/>
+        </w:rPr>
+      </w:pPr>
+      <w:r>
+        <w:rPr>
+          <w:highlight w:val="none"/>
+        </w:rPr>
+        <w:t xml:space="preserve">OPERADOR: </w:t>
+      </w:r>
+      <w:r>
+        <w:rPr>
+          <w:highlight w:val="none"/>
+        </w:rPr>
+        <w:t xml:space="preserve">Usuários com esse perfil tem acesso as seguintes </w:t>
+      </w:r>
+      <w:r>
+        <w:rPr>
+          <w:highlight w:val="none"/>
+        </w:rPr>
+        <w:t xml:space="preserve">operações </w:t>
+      </w:r>
+      <w:r/>
+      <w:r>
+        <w:rPr>
+          <w:highlight w:val="none"/>
+        </w:rPr>
+        <w:t xml:space="preserve">do sistema:</w:t>
+      </w:r>
+      <w:r/>
+      <w:r>
+        <w:rPr>
+          <w:highlight w:val="none"/>
+        </w:rPr>
+      </w:r>
+      <w:r>
+        <w:rPr>
+          <w:highlight w:val="none"/>
+        </w:rPr>
+      </w:r>
+    </w:p>
+    <w:p>
+      <w:pPr>
+        <w:pStyle w:val="922"/>
+        <w:numPr>
+          <w:ilvl w:val="1"/>
+          <w:numId w:val="18"/>
+        </w:numPr>
+        <w:pBdr/>
+        <w:spacing/>
+        <w:ind/>
+        <w:rPr>
+          <w:highlight w:val="none"/>
+        </w:rPr>
+      </w:pPr>
+      <w:r>
+        <w:rPr>
+          <w:highlight w:val="none"/>
+        </w:rPr>
+        <w:t xml:space="preserve">Manutenção do status do pedido do cliente.</w:t>
+      </w:r>
+      <w:r>
+        <w:rPr>
+          <w:highlight w:val="none"/>
+        </w:rPr>
+      </w:r>
+      <w:r>
+        <w:rPr>
+          <w:highlight w:val="none"/>
+        </w:rPr>
+      </w:r>
+      <w:r>
+        <w:rPr>
+          <w:highlight w:val="none"/>
+        </w:rPr>
+      </w:r>
+      <w:r>
+        <w:rPr>
+          <w:highlight w:val="none"/>
+        </w:rPr>
+      </w:r>
+      <w:r>
+        <w:rPr>
+          <w:highlight w:val="none"/>
+        </w:rPr>
+      </w:r>
+    </w:p>
+    <w:p>
+      <w:pPr>
+        <w:pBdr/>
+        <w:spacing/>
+        <w:ind w:firstLine="0" w:left="0"/>
+        <w:rPr>
+          <w:highlight w:val="none"/>
+        </w:rPr>
+      </w:pPr>
+      <w:r>
+        <w:rPr>
+          <w:highlight w:val="none"/>
+        </w:rPr>
+      </w:r>
+      <w:r>
+        <w:rPr>
+          <w:highlight w:val="none"/>
+        </w:rPr>
+      </w:r>
+      <w:r>
+        <w:rPr>
+          <w:highlight w:val="none"/>
+        </w:rPr>
+      </w:r>
+    </w:p>
+    <w:p>
+      <w:pPr>
+        <w:pBdr/>
+        <w:spacing/>
+        <w:ind/>
+        <w:rPr>
+          <w:highlight w:val="none"/>
+        </w:rPr>
+      </w:pPr>
+      <w:r>
+        <w:br w:type="page" w:clear="all"/>
+      </w:r>
+      <w:r>
+        <w:rPr>
+          <w:highlight w:val="none"/>
+        </w:rPr>
+      </w:r>
+      <w:r>
+        <w:rPr>
+          <w:highlight w:val="none"/>
+        </w:rPr>
+      </w:r>
+    </w:p>
+    <w:p>
+      <w:pPr>
+        <w:pStyle w:val="950"/>
         <w:pBdr/>
         <w:spacing/>
         <w:ind/>
@@ -13300,7 +13774,7 @@
     </w:p>
     <w:p>
       <w:pPr>
-        <w:pStyle w:val="947"/>
+        <w:pStyle w:val="951"/>
         <w:pBdr/>
         <w:spacing/>
         <w:ind/>
@@ -13406,7 +13880,7 @@
     </w:p>
     <w:tbl>
       <w:tblPr>
-        <w:tblStyle w:val="957"/>
+        <w:tblStyle w:val="961"/>
         <w:tblW w:w="9640" w:type="dxa"/>
         <w:tblBorders>
           <w:top w:val="single" w:color="000000" w:sz="8" w:space="0"/>
@@ -14638,7 +15112,7 @@
     </w:p>
     <w:p>
       <w:pPr>
-        <w:pStyle w:val="946"/>
+        <w:pStyle w:val="950"/>
         <w:pBdr/>
         <w:spacing/>
         <w:ind/>
@@ -14686,7 +15160,7 @@
     </w:p>
     <w:p>
       <w:pPr>
-        <w:pStyle w:val="947"/>
+        <w:pStyle w:val="951"/>
         <w:pBdr/>
         <w:spacing/>
         <w:ind/>
@@ -14954,7 +15428,7 @@
     </w:p>
     <w:p>
       <w:pPr>
-        <w:pStyle w:val="933"/>
+        <w:pStyle w:val="937"/>
         <w:pBdr/>
         <w:spacing/>
         <w:ind/>
@@ -15025,7 +15499,7 @@
     </w:p>
     <w:p>
       <w:pPr>
-        <w:pStyle w:val="918"/>
+        <w:pStyle w:val="922"/>
         <w:numPr>
           <w:ilvl w:val="0"/>
           <w:numId w:val="9"/>
@@ -15077,7 +15551,7 @@
     </w:p>
     <w:tbl>
       <w:tblPr>
-        <w:tblStyle w:val="774"/>
+        <w:tblStyle w:val="778"/>
         <w:tblW w:w="0" w:type="auto"/>
         <w:tblBorders/>
         <w:tblLook w:val="04A0" w:firstRow="1" w:lastRow="0" w:firstColumn="1" w:lastColumn="0" w:noHBand="0" w:noVBand="1"/>
@@ -16313,7 +16787,7 @@
     </w:tbl>
     <w:p>
       <w:pPr>
-        <w:pStyle w:val="933"/>
+        <w:pStyle w:val="937"/>
         <w:pBdr/>
         <w:spacing/>
         <w:ind/>
@@ -16341,7 +16815,7 @@
     </w:p>
     <w:p>
       <w:pPr>
-        <w:pStyle w:val="918"/>
+        <w:pStyle w:val="922"/>
         <w:numPr>
           <w:ilvl w:val="0"/>
           <w:numId w:val="9"/>
@@ -16396,7 +16870,7 @@
     </w:p>
     <w:tbl>
       <w:tblPr>
-        <w:tblStyle w:val="774"/>
+        <w:tblStyle w:val="778"/>
         <w:tblW w:w="0" w:type="auto"/>
         <w:tblBorders/>
         <w:tblLook w:val="04A0" w:firstRow="1" w:lastRow="0" w:firstColumn="1" w:lastColumn="0" w:noHBand="0" w:noVBand="1"/>
@@ -16800,7 +17274,7 @@
     </w:tbl>
     <w:p>
       <w:pPr>
-        <w:pStyle w:val="933"/>
+        <w:pStyle w:val="937"/>
         <w:pBdr/>
         <w:spacing/>
         <w:ind/>
@@ -16828,7 +17302,7 @@
     </w:p>
     <w:p>
       <w:pPr>
-        <w:pStyle w:val="918"/>
+        <w:pStyle w:val="922"/>
         <w:numPr>
           <w:ilvl w:val="0"/>
           <w:numId w:val="12"/>
@@ -16878,7 +17352,7 @@
     </w:p>
     <w:tbl>
       <w:tblPr>
-        <w:tblStyle w:val="774"/>
+        <w:tblStyle w:val="778"/>
         <w:tblW w:w="0" w:type="auto"/>
         <w:tblBorders/>
         <w:tblLook w:val="04A0" w:firstRow="1" w:lastRow="0" w:firstColumn="1" w:lastColumn="0" w:noHBand="0" w:noVBand="1"/>
@@ -17391,7 +17865,7 @@
     </w:tbl>
     <w:p>
       <w:pPr>
-        <w:pStyle w:val="933"/>
+        <w:pStyle w:val="937"/>
         <w:pBdr/>
         <w:spacing/>
         <w:ind/>
@@ -17419,7 +17893,7 @@
     </w:p>
     <w:p>
       <w:pPr>
-        <w:pStyle w:val="947"/>
+        <w:pStyle w:val="951"/>
         <w:pBdr/>
         <w:spacing/>
         <w:ind/>
@@ -17488,7 +17962,7 @@
     </w:p>
     <w:p>
       <w:pPr>
-        <w:pStyle w:val="946"/>
+        <w:pStyle w:val="950"/>
         <w:pBdr/>
         <w:spacing/>
         <w:ind/>
@@ -17530,7 +18004,7 @@
     </w:p>
     <w:p>
       <w:pPr>
-        <w:pStyle w:val="947"/>
+        <w:pStyle w:val="951"/>
         <w:pBdr/>
         <w:spacing/>
         <w:ind/>
@@ -17620,7 +18094,7 @@
     </w:p>
     <w:p>
       <w:pPr>
-        <w:pStyle w:val="948"/>
+        <w:pStyle w:val="952"/>
         <w:pBdr/>
         <w:spacing/>
         <w:ind/>
@@ -17672,7 +18146,7 @@
     </w:p>
     <w:p>
       <w:pPr>
-        <w:pStyle w:val="949"/>
+        <w:pStyle w:val="953"/>
         <w:pBdr/>
         <w:spacing/>
         <w:ind/>
@@ -18104,7 +18578,7 @@
     </w:p>
     <w:p>
       <w:pPr>
-        <w:pStyle w:val="947"/>
+        <w:pStyle w:val="951"/>
         <w:pBdr/>
         <w:spacing/>
         <w:ind/>
@@ -18207,7 +18681,7 @@
     </w:p>
     <w:p>
       <w:pPr>
-        <w:pStyle w:val="947"/>
+        <w:pStyle w:val="951"/>
         <w:pBdr/>
         <w:spacing/>
         <w:ind/>
@@ -18269,7 +18743,7 @@
     </w:p>
     <w:p>
       <w:pPr>
-        <w:pStyle w:val="946"/>
+        <w:pStyle w:val="950"/>
         <w:pBdr/>
         <w:spacing/>
         <w:ind/>
@@ -18365,7 +18839,7 @@
     </w:p>
     <w:p>
       <w:pPr>
-        <w:pStyle w:val="947"/>
+        <w:pStyle w:val="951"/>
         <w:pBdr/>
         <w:spacing/>
         <w:ind/>
@@ -18451,7 +18925,7 @@
     </w:p>
     <w:p>
       <w:pPr>
-        <w:pStyle w:val="947"/>
+        <w:pStyle w:val="951"/>
         <w:pBdr/>
         <w:spacing/>
         <w:ind/>
@@ -18537,7 +19011,7 @@
     </w:p>
     <w:p>
       <w:pPr>
-        <w:pStyle w:val="947"/>
+        <w:pStyle w:val="951"/>
         <w:pBdr/>
         <w:spacing/>
         <w:ind/>
@@ -18623,7 +19097,7 @@
     </w:p>
     <w:p>
       <w:pPr>
-        <w:pStyle w:val="947"/>
+        <w:pStyle w:val="951"/>
         <w:pBdr/>
         <w:spacing/>
         <w:ind/>
@@ -18863,7 +19337,7 @@
   </w:p>
   <w:tbl>
     <w:tblPr>
-      <w:tblStyle w:val="958"/>
+      <w:tblStyle w:val="962"/>
       <w:tblW w:w="9600" w:type="dxa"/>
       <w:tblBorders>
         <w:top w:val="single" w:color="ffffff" w:sz="8" w:space="0"/>
@@ -21216,6 +21690,590 @@
       <w:suff w:val="tab"/>
     </w:lvl>
   </w:abstractNum>
+  <w:abstractNum w:abstractNumId="15">
+    <w:lvl w:ilvl="0">
+      <w:isLgl w:val="false"/>
+      <w:lvlJc w:val="left"/>
+      <w:lvlText w:val="·"/>
+      <w:numFmt w:val="bullet"/>
+      <w:pPr>
+        <w:pBdr/>
+        <w:spacing/>
+        <w:ind w:hanging="360" w:left="709"/>
+      </w:pPr>
+      <w:rPr>
+        <w:rFonts w:hint="default" w:ascii="Symbol" w:hAnsi="Symbol" w:eastAsia="Symbol" w:cs="Symbol"/>
+      </w:rPr>
+      <w:start w:val="1"/>
+      <w:suff w:val="tab"/>
+    </w:lvl>
+    <w:lvl w:ilvl="1">
+      <w:isLgl w:val="false"/>
+      <w:lvlJc w:val="left"/>
+      <w:lvlText w:val="o"/>
+      <w:numFmt w:val="bullet"/>
+      <w:pPr>
+        <w:pBdr/>
+        <w:spacing/>
+        <w:ind w:hanging="360" w:left="1429"/>
+      </w:pPr>
+      <w:rPr>
+        <w:rFonts w:hint="default" w:ascii="Courier New" w:hAnsi="Courier New" w:eastAsia="Courier New" w:cs="Courier New"/>
+      </w:rPr>
+      <w:start w:val="1"/>
+      <w:suff w:val="tab"/>
+    </w:lvl>
+    <w:lvl w:ilvl="2">
+      <w:isLgl w:val="false"/>
+      <w:lvlJc w:val="left"/>
+      <w:lvlText w:val="§"/>
+      <w:numFmt w:val="bullet"/>
+      <w:pPr>
+        <w:pBdr/>
+        <w:spacing/>
+        <w:ind w:hanging="360" w:left="2149"/>
+      </w:pPr>
+      <w:rPr>
+        <w:rFonts w:hint="default" w:ascii="Wingdings" w:hAnsi="Wingdings" w:eastAsia="Wingdings" w:cs="Wingdings"/>
+      </w:rPr>
+      <w:start w:val="1"/>
+      <w:suff w:val="tab"/>
+    </w:lvl>
+    <w:lvl w:ilvl="3">
+      <w:isLgl w:val="false"/>
+      <w:lvlJc w:val="left"/>
+      <w:lvlText w:val="·"/>
+      <w:numFmt w:val="bullet"/>
+      <w:pPr>
+        <w:pBdr/>
+        <w:spacing/>
+        <w:ind w:hanging="360" w:left="2869"/>
+      </w:pPr>
+      <w:rPr>
+        <w:rFonts w:hint="default" w:ascii="Symbol" w:hAnsi="Symbol" w:eastAsia="Symbol" w:cs="Symbol"/>
+      </w:rPr>
+      <w:start w:val="1"/>
+      <w:suff w:val="tab"/>
+    </w:lvl>
+    <w:lvl w:ilvl="4">
+      <w:isLgl w:val="false"/>
+      <w:lvlJc w:val="left"/>
+      <w:lvlText w:val="o"/>
+      <w:numFmt w:val="bullet"/>
+      <w:pPr>
+        <w:pBdr/>
+        <w:spacing/>
+        <w:ind w:hanging="360" w:left="3589"/>
+      </w:pPr>
+      <w:rPr>
+        <w:rFonts w:hint="default" w:ascii="Courier New" w:hAnsi="Courier New" w:eastAsia="Courier New" w:cs="Courier New"/>
+      </w:rPr>
+      <w:start w:val="1"/>
+      <w:suff w:val="tab"/>
+    </w:lvl>
+    <w:lvl w:ilvl="5">
+      <w:isLgl w:val="false"/>
+      <w:lvlJc w:val="left"/>
+      <w:lvlText w:val="§"/>
+      <w:numFmt w:val="bullet"/>
+      <w:pPr>
+        <w:pBdr/>
+        <w:spacing/>
+        <w:ind w:hanging="360" w:left="4309"/>
+      </w:pPr>
+      <w:rPr>
+        <w:rFonts w:hint="default" w:ascii="Wingdings" w:hAnsi="Wingdings" w:eastAsia="Wingdings" w:cs="Wingdings"/>
+      </w:rPr>
+      <w:start w:val="1"/>
+      <w:suff w:val="tab"/>
+    </w:lvl>
+    <w:lvl w:ilvl="6">
+      <w:isLgl w:val="false"/>
+      <w:lvlJc w:val="left"/>
+      <w:lvlText w:val="·"/>
+      <w:numFmt w:val="bullet"/>
+      <w:pPr>
+        <w:pBdr/>
+        <w:spacing/>
+        <w:ind w:hanging="360" w:left="5029"/>
+      </w:pPr>
+      <w:rPr>
+        <w:rFonts w:hint="default" w:ascii="Symbol" w:hAnsi="Symbol" w:eastAsia="Symbol" w:cs="Symbol"/>
+      </w:rPr>
+      <w:start w:val="1"/>
+      <w:suff w:val="tab"/>
+    </w:lvl>
+    <w:lvl w:ilvl="7">
+      <w:isLgl w:val="false"/>
+      <w:lvlJc w:val="left"/>
+      <w:lvlText w:val="o"/>
+      <w:numFmt w:val="bullet"/>
+      <w:pPr>
+        <w:pBdr/>
+        <w:spacing/>
+        <w:ind w:hanging="360" w:left="5749"/>
+      </w:pPr>
+      <w:rPr>
+        <w:rFonts w:hint="default" w:ascii="Courier New" w:hAnsi="Courier New" w:eastAsia="Courier New" w:cs="Courier New"/>
+      </w:rPr>
+      <w:start w:val="1"/>
+      <w:suff w:val="tab"/>
+    </w:lvl>
+    <w:lvl w:ilvl="8">
+      <w:isLgl w:val="false"/>
+      <w:lvlJc w:val="left"/>
+      <w:lvlText w:val="§"/>
+      <w:numFmt w:val="bullet"/>
+      <w:pPr>
+        <w:pBdr/>
+        <w:spacing/>
+        <w:ind w:hanging="360" w:left="6469"/>
+      </w:pPr>
+      <w:rPr>
+        <w:rFonts w:hint="default" w:ascii="Wingdings" w:hAnsi="Wingdings" w:eastAsia="Wingdings" w:cs="Wingdings"/>
+      </w:rPr>
+      <w:start w:val="1"/>
+      <w:suff w:val="tab"/>
+    </w:lvl>
+  </w:abstractNum>
+  <w:abstractNum w:abstractNumId="16">
+    <w:lvl w:ilvl="0">
+      <w:isLgl w:val="false"/>
+      <w:lvlJc w:val="left"/>
+      <w:lvlText w:val="·"/>
+      <w:numFmt w:val="bullet"/>
+      <w:pPr>
+        <w:pBdr/>
+        <w:spacing/>
+        <w:ind w:hanging="360" w:left="709"/>
+      </w:pPr>
+      <w:rPr>
+        <w:rFonts w:hint="default" w:ascii="Symbol" w:hAnsi="Symbol" w:eastAsia="Symbol" w:cs="Symbol"/>
+      </w:rPr>
+      <w:start w:val="1"/>
+      <w:suff w:val="tab"/>
+    </w:lvl>
+    <w:lvl w:ilvl="1">
+      <w:isLgl w:val="false"/>
+      <w:lvlJc w:val="left"/>
+      <w:lvlText w:val="o"/>
+      <w:numFmt w:val="bullet"/>
+      <w:pPr>
+        <w:pBdr/>
+        <w:spacing/>
+        <w:ind w:hanging="360" w:left="1429"/>
+      </w:pPr>
+      <w:rPr>
+        <w:rFonts w:hint="default" w:ascii="Courier New" w:hAnsi="Courier New" w:eastAsia="Courier New" w:cs="Courier New"/>
+      </w:rPr>
+      <w:start w:val="1"/>
+      <w:suff w:val="tab"/>
+    </w:lvl>
+    <w:lvl w:ilvl="2">
+      <w:isLgl w:val="false"/>
+      <w:lvlJc w:val="left"/>
+      <w:lvlText w:val="§"/>
+      <w:numFmt w:val="bullet"/>
+      <w:pPr>
+        <w:pBdr/>
+        <w:spacing/>
+        <w:ind w:hanging="360" w:left="2149"/>
+      </w:pPr>
+      <w:rPr>
+        <w:rFonts w:hint="default" w:ascii="Wingdings" w:hAnsi="Wingdings" w:eastAsia="Wingdings" w:cs="Wingdings"/>
+      </w:rPr>
+      <w:start w:val="1"/>
+      <w:suff w:val="tab"/>
+    </w:lvl>
+    <w:lvl w:ilvl="3">
+      <w:isLgl w:val="false"/>
+      <w:lvlJc w:val="left"/>
+      <w:lvlText w:val="·"/>
+      <w:numFmt w:val="bullet"/>
+      <w:pPr>
+        <w:pBdr/>
+        <w:spacing/>
+        <w:ind w:hanging="360" w:left="2869"/>
+      </w:pPr>
+      <w:rPr>
+        <w:rFonts w:hint="default" w:ascii="Symbol" w:hAnsi="Symbol" w:eastAsia="Symbol" w:cs="Symbol"/>
+      </w:rPr>
+      <w:start w:val="1"/>
+      <w:suff w:val="tab"/>
+    </w:lvl>
+    <w:lvl w:ilvl="4">
+      <w:isLgl w:val="false"/>
+      <w:lvlJc w:val="left"/>
+      <w:lvlText w:val="o"/>
+      <w:numFmt w:val="bullet"/>
+      <w:pPr>
+        <w:pBdr/>
+        <w:spacing/>
+        <w:ind w:hanging="360" w:left="3589"/>
+      </w:pPr>
+      <w:rPr>
+        <w:rFonts w:hint="default" w:ascii="Courier New" w:hAnsi="Courier New" w:eastAsia="Courier New" w:cs="Courier New"/>
+      </w:rPr>
+      <w:start w:val="1"/>
+      <w:suff w:val="tab"/>
+    </w:lvl>
+    <w:lvl w:ilvl="5">
+      <w:isLgl w:val="false"/>
+      <w:lvlJc w:val="left"/>
+      <w:lvlText w:val="§"/>
+      <w:numFmt w:val="bullet"/>
+      <w:pPr>
+        <w:pBdr/>
+        <w:spacing/>
+        <w:ind w:hanging="360" w:left="4309"/>
+      </w:pPr>
+      <w:rPr>
+        <w:rFonts w:hint="default" w:ascii="Wingdings" w:hAnsi="Wingdings" w:eastAsia="Wingdings" w:cs="Wingdings"/>
+      </w:rPr>
+      <w:start w:val="1"/>
+      <w:suff w:val="tab"/>
+    </w:lvl>
+    <w:lvl w:ilvl="6">
+      <w:isLgl w:val="false"/>
+      <w:lvlJc w:val="left"/>
+      <w:lvlText w:val="·"/>
+      <w:numFmt w:val="bullet"/>
+      <w:pPr>
+        <w:pBdr/>
+        <w:spacing/>
+        <w:ind w:hanging="360" w:left="5029"/>
+      </w:pPr>
+      <w:rPr>
+        <w:rFonts w:hint="default" w:ascii="Symbol" w:hAnsi="Symbol" w:eastAsia="Symbol" w:cs="Symbol"/>
+      </w:rPr>
+      <w:start w:val="1"/>
+      <w:suff w:val="tab"/>
+    </w:lvl>
+    <w:lvl w:ilvl="7">
+      <w:isLgl w:val="false"/>
+      <w:lvlJc w:val="left"/>
+      <w:lvlText w:val="o"/>
+      <w:numFmt w:val="bullet"/>
+      <w:pPr>
+        <w:pBdr/>
+        <w:spacing/>
+        <w:ind w:hanging="360" w:left="5749"/>
+      </w:pPr>
+      <w:rPr>
+        <w:rFonts w:hint="default" w:ascii="Courier New" w:hAnsi="Courier New" w:eastAsia="Courier New" w:cs="Courier New"/>
+      </w:rPr>
+      <w:start w:val="1"/>
+      <w:suff w:val="tab"/>
+    </w:lvl>
+    <w:lvl w:ilvl="8">
+      <w:isLgl w:val="false"/>
+      <w:lvlJc w:val="left"/>
+      <w:lvlText w:val="§"/>
+      <w:numFmt w:val="bullet"/>
+      <w:pPr>
+        <w:pBdr/>
+        <w:spacing/>
+        <w:ind w:hanging="360" w:left="6469"/>
+      </w:pPr>
+      <w:rPr>
+        <w:rFonts w:hint="default" w:ascii="Wingdings" w:hAnsi="Wingdings" w:eastAsia="Wingdings" w:cs="Wingdings"/>
+      </w:rPr>
+      <w:start w:val="1"/>
+      <w:suff w:val="tab"/>
+    </w:lvl>
+  </w:abstractNum>
+  <w:abstractNum w:abstractNumId="17">
+    <w:lvl w:ilvl="0">
+      <w:isLgl w:val="false"/>
+      <w:lvlJc w:val="left"/>
+      <w:lvlText w:val="·"/>
+      <w:numFmt w:val="bullet"/>
+      <w:pPr>
+        <w:pBdr/>
+        <w:spacing/>
+        <w:ind w:hanging="360" w:left="709"/>
+      </w:pPr>
+      <w:rPr>
+        <w:rFonts w:hint="default" w:ascii="Symbol" w:hAnsi="Symbol" w:eastAsia="Symbol" w:cs="Symbol"/>
+      </w:rPr>
+      <w:start w:val="1"/>
+      <w:suff w:val="tab"/>
+    </w:lvl>
+    <w:lvl w:ilvl="1">
+      <w:isLgl w:val="false"/>
+      <w:lvlJc w:val="left"/>
+      <w:lvlText w:val="o"/>
+      <w:numFmt w:val="bullet"/>
+      <w:pPr>
+        <w:pBdr/>
+        <w:spacing/>
+        <w:ind w:hanging="360" w:left="1429"/>
+      </w:pPr>
+      <w:rPr>
+        <w:rFonts w:hint="default" w:ascii="Courier New" w:hAnsi="Courier New" w:eastAsia="Courier New" w:cs="Courier New"/>
+      </w:rPr>
+      <w:start w:val="1"/>
+      <w:suff w:val="tab"/>
+    </w:lvl>
+    <w:lvl w:ilvl="2">
+      <w:isLgl w:val="false"/>
+      <w:lvlJc w:val="left"/>
+      <w:lvlText w:val="§"/>
+      <w:numFmt w:val="bullet"/>
+      <w:pPr>
+        <w:pBdr/>
+        <w:spacing/>
+        <w:ind w:hanging="360" w:left="2149"/>
+      </w:pPr>
+      <w:rPr>
+        <w:rFonts w:hint="default" w:ascii="Wingdings" w:hAnsi="Wingdings" w:eastAsia="Wingdings" w:cs="Wingdings"/>
+      </w:rPr>
+      <w:start w:val="1"/>
+      <w:suff w:val="tab"/>
+    </w:lvl>
+    <w:lvl w:ilvl="3">
+      <w:isLgl w:val="false"/>
+      <w:lvlJc w:val="left"/>
+      <w:lvlText w:val="·"/>
+      <w:numFmt w:val="bullet"/>
+      <w:pPr>
+        <w:pBdr/>
+        <w:spacing/>
+        <w:ind w:hanging="360" w:left="2869"/>
+      </w:pPr>
+      <w:rPr>
+        <w:rFonts w:hint="default" w:ascii="Symbol" w:hAnsi="Symbol" w:eastAsia="Symbol" w:cs="Symbol"/>
+      </w:rPr>
+      <w:start w:val="1"/>
+      <w:suff w:val="tab"/>
+    </w:lvl>
+    <w:lvl w:ilvl="4">
+      <w:isLgl w:val="false"/>
+      <w:lvlJc w:val="left"/>
+      <w:lvlText w:val="o"/>
+      <w:numFmt w:val="bullet"/>
+      <w:pPr>
+        <w:pBdr/>
+        <w:spacing/>
+        <w:ind w:hanging="360" w:left="3589"/>
+      </w:pPr>
+      <w:rPr>
+        <w:rFonts w:hint="default" w:ascii="Courier New" w:hAnsi="Courier New" w:eastAsia="Courier New" w:cs="Courier New"/>
+      </w:rPr>
+      <w:start w:val="1"/>
+      <w:suff w:val="tab"/>
+    </w:lvl>
+    <w:lvl w:ilvl="5">
+      <w:isLgl w:val="false"/>
+      <w:lvlJc w:val="left"/>
+      <w:lvlText w:val="§"/>
+      <w:numFmt w:val="bullet"/>
+      <w:pPr>
+        <w:pBdr/>
+        <w:spacing/>
+        <w:ind w:hanging="360" w:left="4309"/>
+      </w:pPr>
+      <w:rPr>
+        <w:rFonts w:hint="default" w:ascii="Wingdings" w:hAnsi="Wingdings" w:eastAsia="Wingdings" w:cs="Wingdings"/>
+      </w:rPr>
+      <w:start w:val="1"/>
+      <w:suff w:val="tab"/>
+    </w:lvl>
+    <w:lvl w:ilvl="6">
+      <w:isLgl w:val="false"/>
+      <w:lvlJc w:val="left"/>
+      <w:lvlText w:val="·"/>
+      <w:numFmt w:val="bullet"/>
+      <w:pPr>
+        <w:pBdr/>
+        <w:spacing/>
+        <w:ind w:hanging="360" w:left="5029"/>
+      </w:pPr>
+      <w:rPr>
+        <w:rFonts w:hint="default" w:ascii="Symbol" w:hAnsi="Symbol" w:eastAsia="Symbol" w:cs="Symbol"/>
+      </w:rPr>
+      <w:start w:val="1"/>
+      <w:suff w:val="tab"/>
+    </w:lvl>
+    <w:lvl w:ilvl="7">
+      <w:isLgl w:val="false"/>
+      <w:lvlJc w:val="left"/>
+      <w:lvlText w:val="o"/>
+      <w:numFmt w:val="bullet"/>
+      <w:pPr>
+        <w:pBdr/>
+        <w:spacing/>
+        <w:ind w:hanging="360" w:left="5749"/>
+      </w:pPr>
+      <w:rPr>
+        <w:rFonts w:hint="default" w:ascii="Courier New" w:hAnsi="Courier New" w:eastAsia="Courier New" w:cs="Courier New"/>
+      </w:rPr>
+      <w:start w:val="1"/>
+      <w:suff w:val="tab"/>
+    </w:lvl>
+    <w:lvl w:ilvl="8">
+      <w:isLgl w:val="false"/>
+      <w:lvlJc w:val="left"/>
+      <w:lvlText w:val="§"/>
+      <w:numFmt w:val="bullet"/>
+      <w:pPr>
+        <w:pBdr/>
+        <w:spacing/>
+        <w:ind w:hanging="360" w:left="6469"/>
+      </w:pPr>
+      <w:rPr>
+        <w:rFonts w:hint="default" w:ascii="Wingdings" w:hAnsi="Wingdings" w:eastAsia="Wingdings" w:cs="Wingdings"/>
+      </w:rPr>
+      <w:start w:val="1"/>
+      <w:suff w:val="tab"/>
+    </w:lvl>
+  </w:abstractNum>
+  <w:abstractNum w:abstractNumId="18">
+    <w:lvl w:ilvl="0">
+      <w:isLgl w:val="false"/>
+      <w:lvlJc w:val="left"/>
+      <w:lvlText w:val="·"/>
+      <w:numFmt w:val="bullet"/>
+      <w:pPr>
+        <w:pBdr/>
+        <w:spacing/>
+        <w:ind w:hanging="360" w:left="709"/>
+      </w:pPr>
+      <w:rPr>
+        <w:rFonts w:hint="default" w:ascii="Symbol" w:hAnsi="Symbol" w:eastAsia="Symbol" w:cs="Symbol"/>
+      </w:rPr>
+      <w:start w:val="1"/>
+      <w:suff w:val="tab"/>
+    </w:lvl>
+    <w:lvl w:ilvl="1">
+      <w:isLgl w:val="false"/>
+      <w:lvlJc w:val="left"/>
+      <w:lvlText w:val="o"/>
+      <w:numFmt w:val="bullet"/>
+      <w:pPr>
+        <w:pBdr/>
+        <w:spacing/>
+        <w:ind w:hanging="360" w:left="1429"/>
+      </w:pPr>
+      <w:rPr>
+        <w:rFonts w:hint="default" w:ascii="Courier New" w:hAnsi="Courier New" w:eastAsia="Courier New" w:cs="Courier New"/>
+      </w:rPr>
+      <w:start w:val="1"/>
+      <w:suff w:val="tab"/>
+    </w:lvl>
+    <w:lvl w:ilvl="2">
+      <w:isLgl w:val="false"/>
+      <w:lvlJc w:val="left"/>
+      <w:lvlText w:val="§"/>
+      <w:numFmt w:val="bullet"/>
+      <w:pPr>
+        <w:pBdr/>
+        <w:spacing/>
+        <w:ind w:hanging="360" w:left="2149"/>
+      </w:pPr>
+      <w:rPr>
+        <w:rFonts w:hint="default" w:ascii="Wingdings" w:hAnsi="Wingdings" w:eastAsia="Wingdings" w:cs="Wingdings"/>
+      </w:rPr>
+      <w:start w:val="1"/>
+      <w:suff w:val="tab"/>
+    </w:lvl>
+    <w:lvl w:ilvl="3">
+      <w:isLgl w:val="false"/>
+      <w:lvlJc w:val="left"/>
+      <w:lvlText w:val="·"/>
+      <w:numFmt w:val="bullet"/>
+      <w:pPr>
+        <w:pBdr/>
+        <w:spacing/>
+        <w:ind w:hanging="360" w:left="2869"/>
+      </w:pPr>
+      <w:rPr>
+        <w:rFonts w:hint="default" w:ascii="Symbol" w:hAnsi="Symbol" w:eastAsia="Symbol" w:cs="Symbol"/>
+      </w:rPr>
+      <w:start w:val="1"/>
+      <w:suff w:val="tab"/>
+    </w:lvl>
+    <w:lvl w:ilvl="4">
+      <w:isLgl w:val="false"/>
+      <w:lvlJc w:val="left"/>
+      <w:lvlText w:val="o"/>
+      <w:numFmt w:val="bullet"/>
+      <w:pPr>
+        <w:pBdr/>
+        <w:spacing/>
+        <w:ind w:hanging="360" w:left="3589"/>
+      </w:pPr>
+      <w:rPr>
+        <w:rFonts w:hint="default" w:ascii="Courier New" w:hAnsi="Courier New" w:eastAsia="Courier New" w:cs="Courier New"/>
+      </w:rPr>
+      <w:start w:val="1"/>
+      <w:suff w:val="tab"/>
+    </w:lvl>
+    <w:lvl w:ilvl="5">
+      <w:isLgl w:val="false"/>
+      <w:lvlJc w:val="left"/>
+      <w:lvlText w:val="§"/>
+      <w:numFmt w:val="bullet"/>
+      <w:pPr>
+        <w:pBdr/>
+        <w:spacing/>
+        <w:ind w:hanging="360" w:left="4309"/>
+      </w:pPr>
+      <w:rPr>
+        <w:rFonts w:hint="default" w:ascii="Wingdings" w:hAnsi="Wingdings" w:eastAsia="Wingdings" w:cs="Wingdings"/>
+      </w:rPr>
+      <w:start w:val="1"/>
+      <w:suff w:val="tab"/>
+    </w:lvl>
+    <w:lvl w:ilvl="6">
+      <w:isLgl w:val="false"/>
+      <w:lvlJc w:val="left"/>
+      <w:lvlText w:val="·"/>
+      <w:numFmt w:val="bullet"/>
+      <w:pPr>
+        <w:pBdr/>
+        <w:spacing/>
+        <w:ind w:hanging="360" w:left="5029"/>
+      </w:pPr>
+      <w:rPr>
+        <w:rFonts w:hint="default" w:ascii="Symbol" w:hAnsi="Symbol" w:eastAsia="Symbol" w:cs="Symbol"/>
+      </w:rPr>
+      <w:start w:val="1"/>
+      <w:suff w:val="tab"/>
+    </w:lvl>
+    <w:lvl w:ilvl="7">
+      <w:isLgl w:val="false"/>
+      <w:lvlJc w:val="left"/>
+      <w:lvlText w:val="o"/>
+      <w:numFmt w:val="bullet"/>
+      <w:pPr>
+        <w:pBdr/>
+        <w:spacing/>
+        <w:ind w:hanging="360" w:left="5749"/>
+      </w:pPr>
+      <w:rPr>
+        <w:rFonts w:hint="default" w:ascii="Courier New" w:hAnsi="Courier New" w:eastAsia="Courier New" w:cs="Courier New"/>
+      </w:rPr>
+      <w:start w:val="1"/>
+      <w:suff w:val="tab"/>
+    </w:lvl>
+    <w:lvl w:ilvl="8">
+      <w:isLgl w:val="false"/>
+      <w:lvlJc w:val="left"/>
+      <w:lvlText w:val="§"/>
+      <w:numFmt w:val="bullet"/>
+      <w:pPr>
+        <w:pBdr/>
+        <w:spacing/>
+        <w:ind w:hanging="360" w:left="6469"/>
+      </w:pPr>
+      <w:rPr>
+        <w:rFonts w:hint="default" w:ascii="Wingdings" w:hAnsi="Wingdings" w:eastAsia="Wingdings" w:cs="Wingdings"/>
+      </w:rPr>
+      <w:start w:val="1"/>
+      <w:suff w:val="tab"/>
+    </w:lvl>
+  </w:abstractNum>
   <w:num w:numId="1">
     <w:abstractNumId w:val="0"/>
   </w:num>
@@ -21260,6 +22318,18 @@
   </w:num>
   <w:num w:numId="15">
     <w:abstractNumId w:val="14"/>
+  </w:num>
+  <w:num w:numId="16">
+    <w:abstractNumId w:val="15"/>
+  </w:num>
+  <w:num w:numId="17">
+    <w:abstractNumId w:val="16"/>
+  </w:num>
+  <w:num w:numId="18">
+    <w:abstractNumId w:val="17"/>
+  </w:num>
+  <w:num w:numId="19">
+    <w:abstractNumId w:val="18"/>
   </w:num>
 </w:numbering>
 </file>
@@ -21423,7 +22493,7 @@
     <w:lsdException w:name="Bibliography" w:uiPriority="37"/>
     <w:lsdException w:name="TOC Heading" w:uiPriority="39" w:qFormat="1"/>
   </w:latentStyles>
-  <w:style w:type="table" w:styleId="773" w:default="1">
+  <w:style w:type="table" w:styleId="777" w:default="1">
     <w:name w:val="Normal Table"/>
     <w:uiPriority w:val="99"/>
     <w:semiHidden/>
@@ -21616,9 +22686,9 @@
       </w:tcPr>
     </w:tblStylePr>
   </w:style>
-  <w:style w:type="table" w:styleId="774">
+  <w:style w:type="table" w:styleId="778">
     <w:name w:val="Table Grid"/>
-    <w:basedOn w:val="773"/>
+    <w:basedOn w:val="777"/>
     <w:uiPriority w:val="59"/>
     <w:pPr>
       <w:pBdr/>
@@ -21815,9 +22885,9 @@
       </w:tcPr>
     </w:tblStylePr>
   </w:style>
-  <w:style w:type="table" w:styleId="775">
+  <w:style w:type="table" w:styleId="779">
     <w:name w:val="Table Grid Light"/>
-    <w:basedOn w:val="773"/>
+    <w:basedOn w:val="777"/>
     <w:uiPriority w:val="59"/>
     <w:pPr>
       <w:pBdr/>
@@ -22014,9 +23084,9 @@
       </w:tcPr>
     </w:tblStylePr>
   </w:style>
-  <w:style w:type="table" w:styleId="776">
+  <w:style w:type="table" w:styleId="780">
     <w:name w:val="Plain Table 1"/>
-    <w:basedOn w:val="773"/>
+    <w:basedOn w:val="777"/>
     <w:uiPriority w:val="59"/>
     <w:pPr>
       <w:pBdr/>
@@ -22239,9 +23309,9 @@
       </w:tcPr>
     </w:tblStylePr>
   </w:style>
-  <w:style w:type="table" w:styleId="777">
+  <w:style w:type="table" w:styleId="781">
     <w:name w:val="Plain Table 2"/>
-    <w:basedOn w:val="773"/>
+    <w:basedOn w:val="777"/>
     <w:uiPriority w:val="59"/>
     <w:pPr>
       <w:pBdr/>
@@ -22472,9 +23542,9 @@
       </w:tcPr>
     </w:tblStylePr>
   </w:style>
-  <w:style w:type="table" w:styleId="778">
+  <w:style w:type="table" w:styleId="782">
     <w:name w:val="Plain Table 3"/>
-    <w:basedOn w:val="773"/>
+    <w:basedOn w:val="777"/>
     <w:uiPriority w:val="99"/>
     <w:pPr>
       <w:pBdr/>
@@ -22702,9 +23772,9 @@
       </w:tcPr>
     </w:tblStylePr>
   </w:style>
-  <w:style w:type="table" w:styleId="779">
+  <w:style w:type="table" w:styleId="783">
     <w:name w:val="Plain Table 4"/>
-    <w:basedOn w:val="773"/>
+    <w:basedOn w:val="777"/>
     <w:uiPriority w:val="99"/>
     <w:pPr>
       <w:pBdr/>
@@ -22918,9 +23988,9 @@
       </w:tcPr>
     </w:tblStylePr>
   </w:style>
-  <w:style w:type="table" w:styleId="780">
+  <w:style w:type="table" w:styleId="784">
     <w:name w:val="Plain Table 5"/>
-    <w:basedOn w:val="773"/>
+    <w:basedOn w:val="777"/>
     <w:uiPriority w:val="99"/>
     <w:pPr>
       <w:pBdr/>
@@ -23151,9 +24221,9 @@
       </w:tcPr>
     </w:tblStylePr>
   </w:style>
-  <w:style w:type="table" w:styleId="781">
+  <w:style w:type="table" w:styleId="785">
     <w:name w:val="Grid Table 1 Light"/>
-    <w:basedOn w:val="773"/>
+    <w:basedOn w:val="777"/>
     <w:uiPriority w:val="99"/>
     <w:pPr>
       <w:pBdr/>
@@ -23374,9 +24444,9 @@
       </w:tcPr>
     </w:tblStylePr>
   </w:style>
-  <w:style w:type="table" w:styleId="782">
+  <w:style w:type="table" w:styleId="786">
     <w:name w:val="Grid Table 1 Light - Accent 1"/>
-    <w:basedOn w:val="773"/>
+    <w:basedOn w:val="777"/>
     <w:uiPriority w:val="99"/>
     <w:pPr>
       <w:pBdr/>
@@ -23597,9 +24667,9 @@
       </w:tcPr>
     </w:tblStylePr>
   </w:style>
-  <w:style w:type="table" w:styleId="783">
+  <w:style w:type="table" w:styleId="787">
     <w:name w:val="Grid Table 1 Light - Accent 2"/>
-    <w:basedOn w:val="773"/>
+    <w:basedOn w:val="777"/>
     <w:uiPriority w:val="99"/>
     <w:pPr>
       <w:pBdr/>
@@ -23820,9 +24890,9 @@
       </w:tcPr>
     </w:tblStylePr>
   </w:style>
-  <w:style w:type="table" w:styleId="784">
+  <w:style w:type="table" w:styleId="788">
     <w:name w:val="Grid Table 1 Light - Accent 3"/>
-    <w:basedOn w:val="773"/>
+    <w:basedOn w:val="777"/>
     <w:uiPriority w:val="99"/>
     <w:pPr>
       <w:pBdr/>
@@ -24043,9 +25113,9 @@
       </w:tcPr>
     </w:tblStylePr>
   </w:style>
-  <w:style w:type="table" w:styleId="785">
+  <w:style w:type="table" w:styleId="789">
     <w:name w:val="Grid Table 1 Light - Accent 4"/>
-    <w:basedOn w:val="773"/>
+    <w:basedOn w:val="777"/>
     <w:uiPriority w:val="99"/>
     <w:pPr>
       <w:pBdr/>
@@ -24266,9 +25336,9 @@
       </w:tcPr>
     </w:tblStylePr>
   </w:style>
-  <w:style w:type="table" w:styleId="786">
+  <w:style w:type="table" w:styleId="790">
     <w:name w:val="Grid Table 1 Light - Accent 5"/>
-    <w:basedOn w:val="773"/>
+    <w:basedOn w:val="777"/>
     <w:uiPriority w:val="99"/>
     <w:pPr>
       <w:pBdr/>
@@ -24489,9 +25559,9 @@
       </w:tcPr>
     </w:tblStylePr>
   </w:style>
-  <w:style w:type="table" w:styleId="787">
+  <w:style w:type="table" w:styleId="791">
     <w:name w:val="Grid Table 1 Light - Accent 6"/>
-    <w:basedOn w:val="773"/>
+    <w:basedOn w:val="777"/>
     <w:uiPriority w:val="99"/>
     <w:pPr>
       <w:pBdr/>
@@ -24712,9 +25782,9 @@
       </w:tcPr>
     </w:tblStylePr>
   </w:style>
-  <w:style w:type="table" w:styleId="788">
+  <w:style w:type="table" w:styleId="792">
     <w:name w:val="Grid Table 2"/>
-    <w:basedOn w:val="773"/>
+    <w:basedOn w:val="777"/>
     <w:uiPriority w:val="99"/>
     <w:pPr>
       <w:pBdr/>
@@ -24944,9 +26014,9 @@
       </w:tcPr>
     </w:tblStylePr>
   </w:style>
-  <w:style w:type="table" w:styleId="789">
+  <w:style w:type="table" w:styleId="793">
     <w:name w:val="Grid Table 2 - Accent 1"/>
-    <w:basedOn w:val="773"/>
+    <w:basedOn w:val="777"/>
     <w:uiPriority w:val="99"/>
     <w:pPr>
       <w:pBdr/>
@@ -25176,9 +26246,9 @@
       </w:tcPr>
     </w:tblStylePr>
   </w:style>
-  <w:style w:type="table" w:styleId="790">
+  <w:style w:type="table" w:styleId="794">
     <w:name w:val="Grid Table 2 - Accent 2"/>
-    <w:basedOn w:val="773"/>
+    <w:basedOn w:val="777"/>
     <w:uiPriority w:val="99"/>
     <w:pPr>
       <w:pBdr/>
@@ -25408,9 +26478,9 @@
       </w:tcPr>
     </w:tblStylePr>
   </w:style>
-  <w:style w:type="table" w:styleId="791">
+  <w:style w:type="table" w:styleId="795">
     <w:name w:val="Grid Table 2 - Accent 3"/>
-    <w:basedOn w:val="773"/>
+    <w:basedOn w:val="777"/>
     <w:uiPriority w:val="99"/>
     <w:pPr>
       <w:pBdr/>
@@ -25640,9 +26710,9 @@
       </w:tcPr>
     </w:tblStylePr>
   </w:style>
-  <w:style w:type="table" w:styleId="792">
+  <w:style w:type="table" w:styleId="796">
     <w:name w:val="Grid Table 2 - Accent 4"/>
-    <w:basedOn w:val="773"/>
+    <w:basedOn w:val="777"/>
     <w:uiPriority w:val="99"/>
     <w:pPr>
       <w:pBdr/>
@@ -25872,9 +26942,9 @@
       </w:tcPr>
     </w:tblStylePr>
   </w:style>
-  <w:style w:type="table" w:styleId="793">
+  <w:style w:type="table" w:styleId="797">
     <w:name w:val="Grid Table 2 - Accent 5"/>
-    <w:basedOn w:val="773"/>
+    <w:basedOn w:val="777"/>
     <w:uiPriority w:val="99"/>
     <w:pPr>
       <w:pBdr/>
@@ -26104,9 +27174,9 @@
       </w:tcPr>
     </w:tblStylePr>
   </w:style>
-  <w:style w:type="table" w:styleId="794">
+  <w:style w:type="table" w:styleId="798">
     <w:name w:val="Grid Table 2 - Accent 6"/>
-    <w:basedOn w:val="773"/>
+    <w:basedOn w:val="777"/>
     <w:uiPriority w:val="99"/>
     <w:pPr>
       <w:pBdr/>
@@ -26336,9 +27406,9 @@
       </w:tcPr>
     </w:tblStylePr>
   </w:style>
-  <w:style w:type="table" w:styleId="795">
+  <w:style w:type="table" w:styleId="799">
     <w:name w:val="Grid Table 3"/>
-    <w:basedOn w:val="773"/>
+    <w:basedOn w:val="777"/>
     <w:uiPriority w:val="99"/>
     <w:pPr>
       <w:pBdr/>
@@ -26581,9 +27651,9 @@
       </w:tcPr>
     </w:tblStylePr>
   </w:style>
-  <w:style w:type="table" w:styleId="796">
+  <w:style w:type="table" w:styleId="800">
     <w:name w:val="Grid Table 3 - Accent 1"/>
-    <w:basedOn w:val="773"/>
+    <w:basedOn w:val="777"/>
     <w:uiPriority w:val="99"/>
     <w:pPr>
       <w:pBdr/>
@@ -26826,9 +27896,9 @@
       </w:tcPr>
     </w:tblStylePr>
   </w:style>
-  <w:style w:type="table" w:styleId="797">
+  <w:style w:type="table" w:styleId="801">
     <w:name w:val="Grid Table 3 - Accent 2"/>
-    <w:basedOn w:val="773"/>
+    <w:basedOn w:val="777"/>
     <w:uiPriority w:val="99"/>
     <w:pPr>
       <w:pBdr/>
@@ -27071,9 +28141,9 @@
       </w:tcPr>
     </w:tblStylePr>
   </w:style>
-  <w:style w:type="table" w:styleId="798">
+  <w:style w:type="table" w:styleId="802">
     <w:name w:val="Grid Table 3 - Accent 3"/>
-    <w:basedOn w:val="773"/>
+    <w:basedOn w:val="777"/>
     <w:uiPriority w:val="99"/>
     <w:pPr>
       <w:pBdr/>
@@ -27316,9 +28386,9 @@
       </w:tcPr>
     </w:tblStylePr>
   </w:style>
-  <w:style w:type="table" w:styleId="799">
+  <w:style w:type="table" w:styleId="803">
     <w:name w:val="Grid Table 3 - Accent 4"/>
-    <w:basedOn w:val="773"/>
+    <w:basedOn w:val="777"/>
     <w:uiPriority w:val="99"/>
     <w:pPr>
       <w:pBdr/>
@@ -27561,9 +28631,9 @@
       </w:tcPr>
     </w:tblStylePr>
   </w:style>
-  <w:style w:type="table" w:styleId="800">
+  <w:style w:type="table" w:styleId="804">
     <w:name w:val="Grid Table 3 - Accent 5"/>
-    <w:basedOn w:val="773"/>
+    <w:basedOn w:val="777"/>
     <w:uiPriority w:val="99"/>
     <w:pPr>
       <w:pBdr/>
@@ -27806,9 +28876,9 @@
       </w:tcPr>
     </w:tblStylePr>
   </w:style>
-  <w:style w:type="table" w:styleId="801">
+  <w:style w:type="table" w:styleId="805">
     <w:name w:val="Grid Table 3 - Accent 6"/>
-    <w:basedOn w:val="773"/>
+    <w:basedOn w:val="777"/>
     <w:uiPriority w:val="99"/>
     <w:pPr>
       <w:pBdr/>
@@ -28051,9 +29121,9 @@
       </w:tcPr>
     </w:tblStylePr>
   </w:style>
-  <w:style w:type="table" w:styleId="802">
+  <w:style w:type="table" w:styleId="806">
     <w:name w:val="Grid Table 4"/>
-    <w:basedOn w:val="773"/>
+    <w:basedOn w:val="777"/>
     <w:uiPriority w:val="59"/>
     <w:pPr>
       <w:pBdr/>
@@ -28284,9 +29354,9 @@
       </w:tcPr>
     </w:tblStylePr>
   </w:style>
-  <w:style w:type="table" w:styleId="803">
+  <w:style w:type="table" w:styleId="807">
     <w:name w:val="Grid Table 4 - Accent 1"/>
-    <w:basedOn w:val="773"/>
+    <w:basedOn w:val="777"/>
     <w:uiPriority w:val="59"/>
     <w:pPr>
       <w:pBdr/>
@@ -28517,9 +29587,9 @@
       </w:tcPr>
     </w:tblStylePr>
   </w:style>
-  <w:style w:type="table" w:styleId="804">
+  <w:style w:type="table" w:styleId="808">
     <w:name w:val="Grid Table 4 - Accent 2"/>
-    <w:basedOn w:val="773"/>
+    <w:basedOn w:val="777"/>
     <w:uiPriority w:val="59"/>
     <w:pPr>
       <w:pBdr/>
@@ -28750,9 +29820,9 @@
       </w:tcPr>
     </w:tblStylePr>
   </w:style>
-  <w:style w:type="table" w:styleId="805">
+  <w:style w:type="table" w:styleId="809">
     <w:name w:val="Grid Table 4 - Accent 3"/>
-    <w:basedOn w:val="773"/>
+    <w:basedOn w:val="777"/>
     <w:uiPriority w:val="59"/>
     <w:pPr>
       <w:pBdr/>
@@ -28983,9 +30053,9 @@
       </w:tcPr>
     </w:tblStylePr>
   </w:style>
-  <w:style w:type="table" w:styleId="806">
+  <w:style w:type="table" w:styleId="810">
     <w:name w:val="Grid Table 4 - Accent 4"/>
-    <w:basedOn w:val="773"/>
+    <w:basedOn w:val="777"/>
     <w:uiPriority w:val="59"/>
     <w:pPr>
       <w:pBdr/>
@@ -29216,9 +30286,9 @@
       </w:tcPr>
     </w:tblStylePr>
   </w:style>
-  <w:style w:type="table" w:styleId="807">
+  <w:style w:type="table" w:styleId="811">
     <w:name w:val="Grid Table 4 - Accent 5"/>
-    <w:basedOn w:val="773"/>
+    <w:basedOn w:val="777"/>
     <w:uiPriority w:val="59"/>
     <w:pPr>
       <w:pBdr/>
@@ -29449,9 +30519,9 @@
       </w:tcPr>
     </w:tblStylePr>
   </w:style>
-  <w:style w:type="table" w:styleId="808">
+  <w:style w:type="table" w:styleId="812">
     <w:name w:val="Grid Table 4 - Accent 6"/>
-    <w:basedOn w:val="773"/>
+    <w:basedOn w:val="777"/>
     <w:uiPriority w:val="59"/>
     <w:pPr>
       <w:pBdr/>
@@ -29682,9 +30752,9 @@
       </w:tcPr>
     </w:tblStylePr>
   </w:style>
-  <w:style w:type="table" w:styleId="809">
+  <w:style w:type="table" w:styleId="813">
     <w:name w:val="Grid Table 5 Dark"/>
-    <w:basedOn w:val="773"/>
+    <w:basedOn w:val="777"/>
     <w:uiPriority w:val="99"/>
     <w:pPr>
       <w:pBdr/>
@@ -29910,9 +30980,9 @@
       </w:tcPr>
     </w:tblStylePr>
   </w:style>
-  <w:style w:type="table" w:styleId="810">
+  <w:style w:type="table" w:styleId="814">
     <w:name w:val="Grid Table 5 Dark- Accent 1"/>
-    <w:basedOn w:val="773"/>
+    <w:basedOn w:val="777"/>
     <w:uiPriority w:val="99"/>
     <w:pPr>
       <w:pBdr/>
@@ -30138,9 +31208,9 @@
       </w:tcPr>
     </w:tblStylePr>
   </w:style>
-  <w:style w:type="table" w:styleId="811">
+  <w:style w:type="table" w:styleId="815">
     <w:name w:val="Grid Table 5 Dark - Accent 2"/>
-    <w:basedOn w:val="773"/>
+    <w:basedOn w:val="777"/>
     <w:uiPriority w:val="99"/>
     <w:pPr>
       <w:pBdr/>
@@ -30366,9 +31436,9 @@
       </w:tcPr>
     </w:tblStylePr>
   </w:style>
-  <w:style w:type="table" w:styleId="812">
+  <w:style w:type="table" w:styleId="816">
     <w:name w:val="Grid Table 5 Dark - Accent 3"/>
-    <w:basedOn w:val="773"/>
+    <w:basedOn w:val="777"/>
     <w:uiPriority w:val="99"/>
     <w:pPr>
       <w:pBdr/>
@@ -30594,9 +31664,9 @@
       </w:tcPr>
     </w:tblStylePr>
   </w:style>
-  <w:style w:type="table" w:styleId="813">
+  <w:style w:type="table" w:styleId="817">
     <w:name w:val="Grid Table 5 Dark- Accent 4"/>
-    <w:basedOn w:val="773"/>
+    <w:basedOn w:val="777"/>
     <w:uiPriority w:val="99"/>
     <w:pPr>
       <w:pBdr/>
@@ -30822,9 +31892,9 @@
       </w:tcPr>
     </w:tblStylePr>
   </w:style>
-  <w:style w:type="table" w:styleId="814">
+  <w:style w:type="table" w:styleId="818">
     <w:name w:val="Grid Table 5 Dark - Accent 5"/>
-    <w:basedOn w:val="773"/>
+    <w:basedOn w:val="777"/>
     <w:uiPriority w:val="99"/>
     <w:pPr>
       <w:pBdr/>
@@ -31050,9 +32120,9 @@
       </w:tcPr>
     </w:tblStylePr>
   </w:style>
-  <w:style w:type="table" w:styleId="815">
+  <w:style w:type="table" w:styleId="819">
     <w:name w:val="Grid Table 5 Dark - Accent 6"/>
-    <w:basedOn w:val="773"/>
+    <w:basedOn w:val="777"/>
     <w:uiPriority w:val="99"/>
     <w:pPr>
       <w:pBdr/>
@@ -31278,9 +32348,9 @@
       </w:tcPr>
     </w:tblStylePr>
   </w:style>
-  <w:style w:type="table" w:styleId="816">
+  <w:style w:type="table" w:styleId="820">
     <w:name w:val="Grid Table 6 Colorful"/>
-    <w:basedOn w:val="773"/>
+    <w:basedOn w:val="777"/>
     <w:uiPriority w:val="99"/>
     <w:pPr>
       <w:pBdr/>
@@ -31508,9 +32578,9 @@
       </w:tcPr>
     </w:tblStylePr>
   </w:style>
-  <w:style w:type="table" w:styleId="817">
+  <w:style w:type="table" w:styleId="821">
     <w:name w:val="Grid Table 6 Colorful - Accent 1"/>
-    <w:basedOn w:val="773"/>
+    <w:basedOn w:val="777"/>
     <w:uiPriority w:val="99"/>
     <w:pPr>
       <w:pBdr/>
@@ -31738,9 +32808,9 @@
       </w:tcPr>
     </w:tblStylePr>
   </w:style>
-  <w:style w:type="table" w:styleId="818">
+  <w:style w:type="table" w:styleId="822">
     <w:name w:val="Grid Table 6 Colorful - Accent 2"/>
-    <w:basedOn w:val="773"/>
+    <w:basedOn w:val="777"/>
     <w:uiPriority w:val="99"/>
     <w:pPr>
       <w:pBdr/>
@@ -31968,9 +33038,9 @@
       </w:tcPr>
     </w:tblStylePr>
   </w:style>
-  <w:style w:type="table" w:styleId="819">
+  <w:style w:type="table" w:styleId="823">
     <w:name w:val="Grid Table 6 Colorful - Accent 3"/>
-    <w:basedOn w:val="773"/>
+    <w:basedOn w:val="777"/>
     <w:uiPriority w:val="99"/>
     <w:pPr>
       <w:pBdr/>
@@ -32198,9 +33268,9 @@
       </w:tcPr>
     </w:tblStylePr>
   </w:style>
-  <w:style w:type="table" w:styleId="820">
+  <w:style w:type="table" w:styleId="824">
     <w:name w:val="Grid Table 6 Colorful - Accent 4"/>
-    <w:basedOn w:val="773"/>
+    <w:basedOn w:val="777"/>
     <w:uiPriority w:val="99"/>
     <w:pPr>
       <w:pBdr/>
@@ -32428,9 +33498,9 @@
       </w:tcPr>
     </w:tblStylePr>
   </w:style>
-  <w:style w:type="table" w:styleId="821">
+  <w:style w:type="table" w:styleId="825">
     <w:name w:val="Grid Table 6 Colorful - Accent 5"/>
-    <w:basedOn w:val="773"/>
+    <w:basedOn w:val="777"/>
     <w:uiPriority w:val="99"/>
     <w:pPr>
       <w:pBdr/>
@@ -32658,9 +33728,9 @@
       </w:tcPr>
     </w:tblStylePr>
   </w:style>
-  <w:style w:type="table" w:styleId="822">
+  <w:style w:type="table" w:styleId="826">
     <w:name w:val="Grid Table 6 Colorful - Accent 6"/>
-    <w:basedOn w:val="773"/>
+    <w:basedOn w:val="777"/>
     <w:uiPriority w:val="99"/>
     <w:pPr>
       <w:pBdr/>
@@ -32888,9 +33958,9 @@
       </w:tcPr>
     </w:tblStylePr>
   </w:style>
-  <w:style w:type="table" w:styleId="823">
+  <w:style w:type="table" w:styleId="827">
     <w:name w:val="Grid Table 7 Colorful"/>
-    <w:basedOn w:val="773"/>
+    <w:basedOn w:val="777"/>
     <w:uiPriority w:val="99"/>
     <w:pPr>
       <w:pBdr/>
@@ -33142,9 +34212,9 @@
       </w:tcPr>
     </w:tblStylePr>
   </w:style>
-  <w:style w:type="table" w:styleId="824">
+  <w:style w:type="table" w:styleId="828">
     <w:name w:val="Grid Table 7 Colorful - Accent 1"/>
-    <w:basedOn w:val="773"/>
+    <w:basedOn w:val="777"/>
     <w:uiPriority w:val="99"/>
     <w:pPr>
       <w:pBdr/>
@@ -33396,9 +34466,9 @@
       </w:tcPr>
     </w:tblStylePr>
   </w:style>
-  <w:style w:type="table" w:styleId="825">
+  <w:style w:type="table" w:styleId="829">
     <w:name w:val="Grid Table 7 Colorful - Accent 2"/>
-    <w:basedOn w:val="773"/>
+    <w:basedOn w:val="777"/>
     <w:uiPriority w:val="99"/>
     <w:pPr>
       <w:pBdr/>
@@ -33650,9 +34720,9 @@
       </w:tcPr>
     </w:tblStylePr>
   </w:style>
-  <w:style w:type="table" w:styleId="826">
+  <w:style w:type="table" w:styleId="830">
     <w:name w:val="Grid Table 7 Colorful - Accent 3"/>
-    <w:basedOn w:val="773"/>
+    <w:basedOn w:val="777"/>
     <w:uiPriority w:val="99"/>
     <w:pPr>
       <w:pBdr/>
@@ -33904,9 +34974,9 @@
       </w:tcPr>
     </w:tblStylePr>
   </w:style>
-  <w:style w:type="table" w:styleId="827">
+  <w:style w:type="table" w:styleId="831">
     <w:name w:val="Grid Table 7 Colorful - Accent 4"/>
-    <w:basedOn w:val="773"/>
+    <w:basedOn w:val="777"/>
     <w:uiPriority w:val="99"/>
     <w:pPr>
       <w:pBdr/>
@@ -34158,9 +35228,9 @@
       </w:tcPr>
     </w:tblStylePr>
   </w:style>
-  <w:style w:type="table" w:styleId="828">
+  <w:style w:type="table" w:styleId="832">
     <w:name w:val="Grid Table 7 Colorful - Accent 5"/>
-    <w:basedOn w:val="773"/>
+    <w:basedOn w:val="777"/>
     <w:uiPriority w:val="99"/>
     <w:pPr>
       <w:pBdr/>
@@ -34412,9 +35482,9 @@
       </w:tcPr>
     </w:tblStylePr>
   </w:style>
-  <w:style w:type="table" w:styleId="829">
+  <w:style w:type="table" w:styleId="833">
     <w:name w:val="Grid Table 7 Colorful - Accent 6"/>
-    <w:basedOn w:val="773"/>
+    <w:basedOn w:val="777"/>
     <w:uiPriority w:val="99"/>
     <w:pPr>
       <w:pBdr/>
@@ -34666,9 +35736,9 @@
       </w:tcPr>
     </w:tblStylePr>
   </w:style>
-  <w:style w:type="table" w:styleId="830">
+  <w:style w:type="table" w:styleId="834">
     <w:name w:val="List Table 1 Light"/>
-    <w:basedOn w:val="773"/>
+    <w:basedOn w:val="777"/>
     <w:uiPriority w:val="99"/>
     <w:pPr>
       <w:pBdr/>
@@ -34882,9 +35952,9 @@
       </w:tcPr>
     </w:tblStylePr>
   </w:style>
-  <w:style w:type="table" w:styleId="831">
+  <w:style w:type="table" w:styleId="835">
     <w:name w:val="List Table 1 Light - Accent 1"/>
-    <w:basedOn w:val="773"/>
+    <w:basedOn w:val="777"/>
     <w:uiPriority w:val="99"/>
     <w:pPr>
       <w:pBdr/>
@@ -35098,9 +36168,9 @@
       </w:tcPr>
     </w:tblStylePr>
   </w:style>
-  <w:style w:type="table" w:styleId="832">
+  <w:style w:type="table" w:styleId="836">
     <w:name w:val="List Table 1 Light - Accent 2"/>
-    <w:basedOn w:val="773"/>
+    <w:basedOn w:val="777"/>
     <w:uiPriority w:val="99"/>
     <w:pPr>
       <w:pBdr/>
@@ -35314,9 +36384,9 @@
       </w:tcPr>
     </w:tblStylePr>
   </w:style>
-  <w:style w:type="table" w:styleId="833">
+  <w:style w:type="table" w:styleId="837">
     <w:name w:val="List Table 1 Light - Accent 3"/>
-    <w:basedOn w:val="773"/>
+    <w:basedOn w:val="777"/>
     <w:uiPriority w:val="99"/>
     <w:pPr>
       <w:pBdr/>
@@ -35530,9 +36600,9 @@
       </w:tcPr>
     </w:tblStylePr>
   </w:style>
-  <w:style w:type="table" w:styleId="834">
+  <w:style w:type="table" w:styleId="838">
     <w:name w:val="List Table 1 Light - Accent 4"/>
-    <w:basedOn w:val="773"/>
+    <w:basedOn w:val="777"/>
     <w:uiPriority w:val="99"/>
     <w:pPr>
       <w:pBdr/>
@@ -35746,9 +36816,9 @@
       </w:tcPr>
     </w:tblStylePr>
   </w:style>
-  <w:style w:type="table" w:styleId="835">
+  <w:style w:type="table" w:styleId="839">
     <w:name w:val="List Table 1 Light - Accent 5"/>
-    <w:basedOn w:val="773"/>
+    <w:basedOn w:val="777"/>
     <w:uiPriority w:val="99"/>
     <w:pPr>
       <w:pBdr/>
@@ -35962,9 +37032,9 @@
       </w:tcPr>
     </w:tblStylePr>
   </w:style>
-  <w:style w:type="table" w:styleId="836">
+  <w:style w:type="table" w:styleId="840">
     <w:name w:val="List Table 1 Light - Accent 6"/>
-    <w:basedOn w:val="773"/>
+    <w:basedOn w:val="777"/>
     <w:uiPriority w:val="99"/>
     <w:pPr>
       <w:pBdr/>
@@ -36178,9 +37248,9 @@
       </w:tcPr>
     </w:tblStylePr>
   </w:style>
-  <w:style w:type="table" w:styleId="837">
+  <w:style w:type="table" w:styleId="841">
     <w:name w:val="List Table 2"/>
-    <w:basedOn w:val="773"/>
+    <w:basedOn w:val="777"/>
     <w:uiPriority w:val="99"/>
     <w:pPr>
       <w:pBdr/>
@@ -36416,9 +37486,9 @@
       </w:tcPr>
     </w:tblStylePr>
   </w:style>
-  <w:style w:type="table" w:styleId="838">
+  <w:style w:type="table" w:styleId="842">
     <w:name w:val="List Table 2 - Accent 1"/>
-    <w:basedOn w:val="773"/>
+    <w:basedOn w:val="777"/>
     <w:uiPriority w:val="99"/>
     <w:pPr>
       <w:pBdr/>
@@ -36654,9 +37724,9 @@
       </w:tcPr>
     </w:tblStylePr>
   </w:style>
-  <w:style w:type="table" w:styleId="839">
+  <w:style w:type="table" w:styleId="843">
     <w:name w:val="List Table 2 - Accent 2"/>
-    <w:basedOn w:val="773"/>
+    <w:basedOn w:val="777"/>
     <w:uiPriority w:val="99"/>
     <w:pPr>
       <w:pBdr/>
@@ -36892,9 +37962,9 @@
       </w:tcPr>
     </w:tblStylePr>
   </w:style>
-  <w:style w:type="table" w:styleId="840">
+  <w:style w:type="table" w:styleId="844">
     <w:name w:val="List Table 2 - Accent 3"/>
-    <w:basedOn w:val="773"/>
+    <w:basedOn w:val="777"/>
     <w:uiPriority w:val="99"/>
     <w:pPr>
       <w:pBdr/>
@@ -37130,9 +38200,9 @@
       </w:tcPr>
     </w:tblStylePr>
   </w:style>
-  <w:style w:type="table" w:styleId="841">
+  <w:style w:type="table" w:styleId="845">
     <w:name w:val="List Table 2 - Accent 4"/>
-    <w:basedOn w:val="773"/>
+    <w:basedOn w:val="777"/>
     <w:uiPriority w:val="99"/>
     <w:pPr>
       <w:pBdr/>
@@ -37368,9 +38438,9 @@
       </w:tcPr>
     </w:tblStylePr>
   </w:style>
-  <w:style w:type="table" w:styleId="842">
+  <w:style w:type="table" w:styleId="846">
     <w:name w:val="List Table 2 - Accent 5"/>
-    <w:basedOn w:val="773"/>
+    <w:basedOn w:val="777"/>
     <w:uiPriority w:val="99"/>
     <w:pPr>
       <w:pBdr/>
@@ -37606,9 +38676,9 @@
       </w:tcPr>
     </w:tblStylePr>
   </w:style>
-  <w:style w:type="table" w:styleId="843">
+  <w:style w:type="table" w:styleId="847">
     <w:name w:val="List Table 2 - Accent 6"/>
-    <w:basedOn w:val="773"/>
+    <w:basedOn w:val="777"/>
     <w:uiPriority w:val="99"/>
     <w:pPr>
       <w:pBdr/>
@@ -37844,9 +38914,9 @@
       </w:tcPr>
     </w:tblStylePr>
   </w:style>
-  <w:style w:type="table" w:styleId="844">
+  <w:style w:type="table" w:styleId="848">
     <w:name w:val="List Table 3"/>
-    <w:basedOn w:val="773"/>
+    <w:basedOn w:val="777"/>
     <w:uiPriority w:val="99"/>
     <w:pPr>
       <w:pBdr/>
@@ -38072,9 +39142,9 @@
       </w:tcPr>
     </w:tblStylePr>
   </w:style>
-  <w:style w:type="table" w:styleId="845">
+  <w:style w:type="table" w:styleId="849">
     <w:name w:val="List Table 3 - Accent 1"/>
-    <w:basedOn w:val="773"/>
+    <w:basedOn w:val="777"/>
     <w:uiPriority w:val="99"/>
     <w:pPr>
       <w:pBdr/>
@@ -38300,9 +39370,9 @@
       </w:tcPr>
     </w:tblStylePr>
   </w:style>
-  <w:style w:type="table" w:styleId="846">
+  <w:style w:type="table" w:styleId="850">
     <w:name w:val="List Table 3 - Accent 2"/>
-    <w:basedOn w:val="773"/>
+    <w:basedOn w:val="777"/>
     <w:uiPriority w:val="99"/>
     <w:pPr>
       <w:pBdr/>
@@ -38528,9 +39598,9 @@
       </w:tcPr>
     </w:tblStylePr>
   </w:style>
-  <w:style w:type="table" w:styleId="847">
+  <w:style w:type="table" w:styleId="851">
     <w:name w:val="List Table 3 - Accent 3"/>
-    <w:basedOn w:val="773"/>
+    <w:basedOn w:val="777"/>
     <w:uiPriority w:val="99"/>
     <w:pPr>
       <w:pBdr/>
@@ -38756,9 +39826,9 @@
       </w:tcPr>
     </w:tblStylePr>
   </w:style>
-  <w:style w:type="table" w:styleId="848">
+  <w:style w:type="table" w:styleId="852">
     <w:name w:val="List Table 3 - Accent 4"/>
-    <w:basedOn w:val="773"/>
+    <w:basedOn w:val="777"/>
     <w:uiPriority w:val="99"/>
     <w:pPr>
       <w:pBdr/>
@@ -38984,9 +40054,9 @@
       </w:tcPr>
     </w:tblStylePr>
   </w:style>
-  <w:style w:type="table" w:styleId="849">
+  <w:style w:type="table" w:styleId="853">
     <w:name w:val="List Table 3 - Accent 5"/>
-    <w:basedOn w:val="773"/>
+    <w:basedOn w:val="777"/>
     <w:uiPriority w:val="99"/>
     <w:pPr>
       <w:pBdr/>
@@ -39212,9 +40282,9 @@
       </w:tcPr>
     </w:tblStylePr>
   </w:style>
-  <w:style w:type="table" w:styleId="850">
+  <w:style w:type="table" w:styleId="854">
     <w:name w:val="List Table 3 - Accent 6"/>
-    <w:basedOn w:val="773"/>
+    <w:basedOn w:val="777"/>
     <w:uiPriority w:val="99"/>
     <w:pPr>
       <w:pBdr/>
@@ -39440,9 +40510,9 @@
       </w:tcPr>
     </w:tblStylePr>
   </w:style>
-  <w:style w:type="table" w:styleId="851">
+  <w:style w:type="table" w:styleId="855">
     <w:name w:val="List Table 4"/>
-    <w:basedOn w:val="773"/>
+    <w:basedOn w:val="777"/>
     <w:uiPriority w:val="99"/>
     <w:pPr>
       <w:pBdr/>
@@ -39665,9 +40735,9 @@
       </w:tcPr>
     </w:tblStylePr>
   </w:style>
-  <w:style w:type="table" w:styleId="852">
+  <w:style w:type="table" w:styleId="856">
     <w:name w:val="List Table 4 - Accent 1"/>
-    <w:basedOn w:val="773"/>
+    <w:basedOn w:val="777"/>
     <w:uiPriority w:val="99"/>
     <w:pPr>
       <w:pBdr/>
@@ -39890,9 +40960,9 @@
       </w:tcPr>
     </w:tblStylePr>
   </w:style>
-  <w:style w:type="table" w:styleId="853">
+  <w:style w:type="table" w:styleId="857">
     <w:name w:val="List Table 4 - Accent 2"/>
-    <w:basedOn w:val="773"/>
+    <w:basedOn w:val="777"/>
     <w:uiPriority w:val="99"/>
     <w:pPr>
       <w:pBdr/>
@@ -40115,9 +41185,9 @@
       </w:tcPr>
     </w:tblStylePr>
   </w:style>
-  <w:style w:type="table" w:styleId="854">
+  <w:style w:type="table" w:styleId="858">
     <w:name w:val="List Table 4 - Accent 3"/>
-    <w:basedOn w:val="773"/>
+    <w:basedOn w:val="777"/>
     <w:uiPriority w:val="99"/>
     <w:pPr>
       <w:pBdr/>
@@ -40340,9 +41410,9 @@
       </w:tcPr>
     </w:tblStylePr>
   </w:style>
-  <w:style w:type="table" w:styleId="855">
+  <w:style w:type="table" w:styleId="859">
     <w:name w:val="List Table 4 - Accent 4"/>
-    <w:basedOn w:val="773"/>
+    <w:basedOn w:val="777"/>
     <w:uiPriority w:val="99"/>
     <w:pPr>
       <w:pBdr/>
@@ -40565,9 +41635,9 @@
       </w:tcPr>
     </w:tblStylePr>
   </w:style>
-  <w:style w:type="table" w:styleId="856">
+  <w:style w:type="table" w:styleId="860">
     <w:name w:val="List Table 4 - Accent 5"/>
-    <w:basedOn w:val="773"/>
+    <w:basedOn w:val="777"/>
     <w:uiPriority w:val="99"/>
     <w:pPr>
       <w:pBdr/>
@@ -40790,9 +41860,9 @@
       </w:tcPr>
     </w:tblStylePr>
   </w:style>
-  <w:style w:type="table" w:styleId="857">
+  <w:style w:type="table" w:styleId="861">
     <w:name w:val="List Table 4 - Accent 6"/>
-    <w:basedOn w:val="773"/>
+    <w:basedOn w:val="777"/>
     <w:uiPriority w:val="99"/>
     <w:pPr>
       <w:pBdr/>
@@ -41015,9 +42085,9 @@
       </w:tcPr>
     </w:tblStylePr>
   </w:style>
-  <w:style w:type="table" w:styleId="858">
+  <w:style w:type="table" w:styleId="862">
     <w:name w:val="List Table 5 Dark"/>
-    <w:basedOn w:val="773"/>
+    <w:basedOn w:val="777"/>
     <w:uiPriority w:val="99"/>
     <w:pPr>
       <w:pBdr/>
@@ -41257,9 +42327,9 @@
       </w:tcPr>
     </w:tblStylePr>
   </w:style>
-  <w:style w:type="table" w:styleId="859">
+  <w:style w:type="table" w:styleId="863">
     <w:name w:val="List Table 5 Dark - Accent 1"/>
-    <w:basedOn w:val="773"/>
+    <w:basedOn w:val="777"/>
     <w:uiPriority w:val="99"/>
     <w:pPr>
       <w:pBdr/>
@@ -41499,9 +42569,9 @@
       </w:tcPr>
     </w:tblStylePr>
   </w:style>
-  <w:style w:type="table" w:styleId="860">
+  <w:style w:type="table" w:styleId="864">
     <w:name w:val="List Table 5 Dark - Accent 2"/>
-    <w:basedOn w:val="773"/>
+    <w:basedOn w:val="777"/>
     <w:uiPriority w:val="99"/>
     <w:pPr>
       <w:pBdr/>
@@ -41741,9 +42811,9 @@
       </w:tcPr>
     </w:tblStylePr>
   </w:style>
-  <w:style w:type="table" w:styleId="861">
+  <w:style w:type="table" w:styleId="865">
     <w:name w:val="List Table 5 Dark - Accent 3"/>
-    <w:basedOn w:val="773"/>
+    <w:basedOn w:val="777"/>
     <w:uiPriority w:val="99"/>
     <w:pPr>
       <w:pBdr/>
@@ -41983,9 +43053,9 @@
       </w:tcPr>
     </w:tblStylePr>
   </w:style>
-  <w:style w:type="table" w:styleId="862">
+  <w:style w:type="table" w:styleId="866">
     <w:name w:val="List Table 5 Dark - Accent 4"/>
-    <w:basedOn w:val="773"/>
+    <w:basedOn w:val="777"/>
     <w:uiPriority w:val="99"/>
     <w:pPr>
       <w:pBdr/>
@@ -42225,9 +43295,9 @@
       </w:tcPr>
     </w:tblStylePr>
   </w:style>
-  <w:style w:type="table" w:styleId="863">
+  <w:style w:type="table" w:styleId="867">
     <w:name w:val="List Table 5 Dark - Accent 5"/>
-    <w:basedOn w:val="773"/>
+    <w:basedOn w:val="777"/>
     <w:uiPriority w:val="99"/>
     <w:pPr>
       <w:pBdr/>
@@ -42467,9 +43537,9 @@
       </w:tcPr>
     </w:tblStylePr>
   </w:style>
-  <w:style w:type="table" w:styleId="864">
+  <w:style w:type="table" w:styleId="868">
     <w:name w:val="List Table 5 Dark - Accent 6"/>
-    <w:basedOn w:val="773"/>
+    <w:basedOn w:val="777"/>
     <w:uiPriority w:val="99"/>
     <w:pPr>
       <w:pBdr/>
@@ -42709,9 +43779,9 @@
       </w:tcPr>
     </w:tblStylePr>
   </w:style>
-  <w:style w:type="table" w:styleId="865">
+  <w:style w:type="table" w:styleId="869">
     <w:name w:val="List Table 6 Colorful"/>
-    <w:basedOn w:val="773"/>
+    <w:basedOn w:val="777"/>
     <w:uiPriority w:val="99"/>
     <w:pPr>
       <w:pBdr/>
@@ -42932,9 +44002,9 @@
       </w:tcPr>
     </w:tblStylePr>
   </w:style>
-  <w:style w:type="table" w:styleId="866">
+  <w:style w:type="table" w:styleId="870">
     <w:name w:val="List Table 6 Colorful - Accent 1"/>
-    <w:basedOn w:val="773"/>
+    <w:basedOn w:val="777"/>
     <w:uiPriority w:val="99"/>
     <w:pPr>
       <w:pBdr/>
@@ -43155,9 +44225,9 @@
       </w:tcPr>
     </w:tblStylePr>
   </w:style>
-  <w:style w:type="table" w:styleId="867">
+  <w:style w:type="table" w:styleId="871">
     <w:name w:val="List Table 6 Colorful - Accent 2"/>
-    <w:basedOn w:val="773"/>
+    <w:basedOn w:val="777"/>
     <w:uiPriority w:val="99"/>
     <w:pPr>
       <w:pBdr/>
@@ -43378,9 +44448,9 @@
       </w:tcPr>
     </w:tblStylePr>
   </w:style>
-  <w:style w:type="table" w:styleId="868">
+  <w:style w:type="table" w:styleId="872">
     <w:name w:val="List Table 6 Colorful - Accent 3"/>
-    <w:basedOn w:val="773"/>
+    <w:basedOn w:val="777"/>
     <w:uiPriority w:val="99"/>
     <w:pPr>
       <w:pBdr/>
@@ -43601,9 +44671,9 @@
       </w:tcPr>
     </w:tblStylePr>
   </w:style>
-  <w:style w:type="table" w:styleId="869">
+  <w:style w:type="table" w:styleId="873">
     <w:name w:val="List Table 6 Colorful - Accent 4"/>
-    <w:basedOn w:val="773"/>
+    <w:basedOn w:val="777"/>
     <w:uiPriority w:val="99"/>
     <w:pPr>
       <w:pBdr/>
@@ -43824,9 +44894,9 @@
       </w:tcPr>
     </w:tblStylePr>
   </w:style>
-  <w:style w:type="table" w:styleId="870">
+  <w:style w:type="table" w:styleId="874">
     <w:name w:val="List Table 6 Colorful - Accent 5"/>
-    <w:basedOn w:val="773"/>
+    <w:basedOn w:val="777"/>
     <w:uiPriority w:val="99"/>
     <w:pPr>
       <w:pBdr/>
@@ -44047,9 +45117,9 @@
       </w:tcPr>
     </w:tblStylePr>
   </w:style>
-  <w:style w:type="table" w:styleId="871">
+  <w:style w:type="table" w:styleId="875">
     <w:name w:val="List Table 6 Colorful - Accent 6"/>
-    <w:basedOn w:val="773"/>
+    <w:basedOn w:val="777"/>
     <w:uiPriority w:val="99"/>
     <w:pPr>
       <w:pBdr/>
@@ -44270,9 +45340,9 @@
       </w:tcPr>
     </w:tblStylePr>
   </w:style>
-  <w:style w:type="table" w:styleId="872">
+  <w:style w:type="table" w:styleId="876">
     <w:name w:val="List Table 7 Colorful"/>
-    <w:basedOn w:val="773"/>
+    <w:basedOn w:val="777"/>
     <w:uiPriority w:val="99"/>
     <w:pPr>
       <w:pBdr/>
@@ -44526,9 +45596,9 @@
       </w:tcPr>
     </w:tblStylePr>
   </w:style>
-  <w:style w:type="table" w:styleId="873">
+  <w:style w:type="table" w:styleId="877">
     <w:name w:val="List Table 7 Colorful - Accent 1"/>
-    <w:basedOn w:val="773"/>
+    <w:basedOn w:val="777"/>
     <w:uiPriority w:val="99"/>
     <w:pPr>
       <w:pBdr/>
@@ -44782,9 +45852,9 @@
       </w:tcPr>
     </w:tblStylePr>
   </w:style>
-  <w:style w:type="table" w:styleId="874">
+  <w:style w:type="table" w:styleId="878">
     <w:name w:val="List Table 7 Colorful - Accent 2"/>
-    <w:basedOn w:val="773"/>
+    <w:basedOn w:val="777"/>
     <w:uiPriority w:val="99"/>
     <w:pPr>
       <w:pBdr/>
@@ -45038,9 +46108,9 @@
       </w:tcPr>
     </w:tblStylePr>
   </w:style>
-  <w:style w:type="table" w:styleId="875">
+  <w:style w:type="table" w:styleId="879">
     <w:name w:val="List Table 7 Colorful - Accent 3"/>
-    <w:basedOn w:val="773"/>
+    <w:basedOn w:val="777"/>
     <w:uiPriority w:val="99"/>
     <w:pPr>
       <w:pBdr/>
@@ -45294,9 +46364,9 @@
       </w:tcPr>
     </w:tblStylePr>
   </w:style>
-  <w:style w:type="table" w:styleId="876">
+  <w:style w:type="table" w:styleId="880">
     <w:name w:val="List Table 7 Colorful - Accent 4"/>
-    <w:basedOn w:val="773"/>
+    <w:basedOn w:val="777"/>
     <w:uiPriority w:val="99"/>
     <w:pPr>
       <w:pBdr/>
@@ -45550,9 +46620,9 @@
       </w:tcPr>
     </w:tblStylePr>
   </w:style>
-  <w:style w:type="table" w:styleId="877">
+  <w:style w:type="table" w:styleId="881">
     <w:name w:val="List Table 7 Colorful - Accent 5"/>
-    <w:basedOn w:val="773"/>
+    <w:basedOn w:val="777"/>
     <w:uiPriority w:val="99"/>
     <w:pPr>
       <w:pBdr/>
@@ -45806,9 +46876,9 @@
       </w:tcPr>
     </w:tblStylePr>
   </w:style>
-  <w:style w:type="table" w:styleId="878">
+  <w:style w:type="table" w:styleId="882">
     <w:name w:val="List Table 7 Colorful - Accent 6"/>
-    <w:basedOn w:val="773"/>
+    <w:basedOn w:val="777"/>
     <w:uiPriority w:val="99"/>
     <w:pPr>
       <w:pBdr/>
@@ -46062,9 +47132,9 @@
       </w:tcPr>
     </w:tblStylePr>
   </w:style>
-  <w:style w:type="table" w:styleId="879">
+  <w:style w:type="table" w:styleId="883">
     <w:name w:val="Lined - Accent"/>
-    <w:basedOn w:val="773"/>
+    <w:basedOn w:val="777"/>
     <w:uiPriority w:val="99"/>
     <w:pPr>
       <w:pBdr/>
@@ -46299,9 +47369,9 @@
       </w:tcPr>
     </w:tblStylePr>
   </w:style>
-  <w:style w:type="table" w:styleId="880">
+  <w:style w:type="table" w:styleId="884">
     <w:name w:val="Lined - Accent 1"/>
-    <w:basedOn w:val="773"/>
+    <w:basedOn w:val="777"/>
     <w:uiPriority w:val="99"/>
     <w:pPr>
       <w:pBdr/>
@@ -46536,9 +47606,9 @@
       </w:tcPr>
     </w:tblStylePr>
   </w:style>
-  <w:style w:type="table" w:styleId="881">
+  <w:style w:type="table" w:styleId="885">
     <w:name w:val="Lined - Accent 2"/>
-    <w:basedOn w:val="773"/>
+    <w:basedOn w:val="777"/>
     <w:uiPriority w:val="99"/>
     <w:pPr>
       <w:pBdr/>
@@ -46773,9 +47843,9 @@
       </w:tcPr>
     </w:tblStylePr>
   </w:style>
-  <w:style w:type="table" w:styleId="882">
+  <w:style w:type="table" w:styleId="886">
     <w:name w:val="Lined - Accent 3"/>
-    <w:basedOn w:val="773"/>
+    <w:basedOn w:val="777"/>
     <w:uiPriority w:val="99"/>
     <w:pPr>
       <w:pBdr/>
@@ -47010,9 +48080,9 @@
       </w:tcPr>
     </w:tblStylePr>
   </w:style>
-  <w:style w:type="table" w:styleId="883">
+  <w:style w:type="table" w:styleId="887">
     <w:name w:val="Lined - Accent 4"/>
-    <w:basedOn w:val="773"/>
+    <w:basedOn w:val="777"/>
     <w:uiPriority w:val="99"/>
     <w:pPr>
       <w:pBdr/>
@@ -47247,9 +48317,9 @@
       </w:tcPr>
     </w:tblStylePr>
   </w:style>
-  <w:style w:type="table" w:styleId="884">
+  <w:style w:type="table" w:styleId="888">
     <w:name w:val="Lined - Accent 5"/>
-    <w:basedOn w:val="773"/>
+    <w:basedOn w:val="777"/>
     <w:uiPriority w:val="99"/>
     <w:pPr>
       <w:pBdr/>
@@ -47484,9 +48554,9 @@
       </w:tcPr>
     </w:tblStylePr>
   </w:style>
-  <w:style w:type="table" w:styleId="885">
+  <w:style w:type="table" w:styleId="889">
     <w:name w:val="Lined - Accent 6"/>
-    <w:basedOn w:val="773"/>
+    <w:basedOn w:val="777"/>
     <w:uiPriority w:val="99"/>
     <w:pPr>
       <w:pBdr/>
@@ -47721,9 +48791,9 @@
       </w:tcPr>
     </w:tblStylePr>
   </w:style>
-  <w:style w:type="table" w:styleId="886">
+  <w:style w:type="table" w:styleId="890">
     <w:name w:val="Bordered &amp; Lined - Accent"/>
-    <w:basedOn w:val="773"/>
+    <w:basedOn w:val="777"/>
     <w:uiPriority w:val="99"/>
     <w:pPr>
       <w:pBdr/>
@@ -47965,9 +49035,9 @@
       </w:tcPr>
     </w:tblStylePr>
   </w:style>
-  <w:style w:type="table" w:styleId="887">
+  <w:style w:type="table" w:styleId="891">
     <w:name w:val="Bordered &amp; Lined - Accent 1"/>
-    <w:basedOn w:val="773"/>
+    <w:basedOn w:val="777"/>
     <w:uiPriority w:val="99"/>
     <w:pPr>
       <w:pBdr/>
@@ -48209,9 +49279,9 @@
       </w:tcPr>
     </w:tblStylePr>
   </w:style>
-  <w:style w:type="table" w:styleId="888">
+  <w:style w:type="table" w:styleId="892">
     <w:name w:val="Bordered &amp; Lined - Accent 2"/>
-    <w:basedOn w:val="773"/>
+    <w:basedOn w:val="777"/>
     <w:uiPriority w:val="99"/>
     <w:pPr>
       <w:pBdr/>
@@ -48453,9 +49523,9 @@
       </w:tcPr>
     </w:tblStylePr>
   </w:style>
-  <w:style w:type="table" w:styleId="889">
+  <w:style w:type="table" w:styleId="893">
     <w:name w:val="Bordered &amp; Lined - Accent 3"/>
-    <w:basedOn w:val="773"/>
+    <w:basedOn w:val="777"/>
     <w:uiPriority w:val="99"/>
     <w:pPr>
       <w:pBdr/>
@@ -48697,9 +49767,9 @@
       </w:tcPr>
     </w:tblStylePr>
   </w:style>
-  <w:style w:type="table" w:styleId="890">
+  <w:style w:type="table" w:styleId="894">
     <w:name w:val="Bordered &amp; Lined - Accent 4"/>
-    <w:basedOn w:val="773"/>
+    <w:basedOn w:val="777"/>
     <w:uiPriority w:val="99"/>
     <w:pPr>
       <w:pBdr/>
@@ -48941,9 +50011,9 @@
       </w:tcPr>
     </w:tblStylePr>
   </w:style>
-  <w:style w:type="table" w:styleId="891">
+  <w:style w:type="table" w:styleId="895">
     <w:name w:val="Bordered &amp; Lined - Accent 5"/>
-    <w:basedOn w:val="773"/>
+    <w:basedOn w:val="777"/>
     <w:uiPriority w:val="99"/>
     <w:pPr>
       <w:pBdr/>
@@ -49185,9 +50255,9 @@
       </w:tcPr>
     </w:tblStylePr>
   </w:style>
-  <w:style w:type="table" w:styleId="892">
+  <w:style w:type="table" w:styleId="896">
     <w:name w:val="Bordered &amp; Lined - Accent 6"/>
-    <w:basedOn w:val="773"/>
+    <w:basedOn w:val="777"/>
     <w:uiPriority w:val="99"/>
     <w:pPr>
       <w:pBdr/>
@@ -49429,9 +50499,9 @@
       </w:tcPr>
     </w:tblStylePr>
   </w:style>
-  <w:style w:type="table" w:styleId="893">
+  <w:style w:type="table" w:styleId="897">
     <w:name w:val="Bordered"/>
-    <w:basedOn w:val="773"/>
+    <w:basedOn w:val="777"/>
     <w:uiPriority w:val="99"/>
     <w:pPr>
       <w:pBdr/>
@@ -49660,9 +50730,9 @@
       </w:tcPr>
     </w:tblStylePr>
   </w:style>
-  <w:style w:type="table" w:styleId="894">
+  <w:style w:type="table" w:styleId="898">
     <w:name w:val="Bordered - Accent 1"/>
-    <w:basedOn w:val="773"/>
+    <w:basedOn w:val="777"/>
     <w:uiPriority w:val="99"/>
     <w:pPr>
       <w:pBdr/>
@@ -49891,9 +50961,9 @@
       </w:tcPr>
     </w:tblStylePr>
   </w:style>
-  <w:style w:type="table" w:styleId="895">
+  <w:style w:type="table" w:styleId="899">
     <w:name w:val="Bordered - Accent 2"/>
-    <w:basedOn w:val="773"/>
+    <w:basedOn w:val="777"/>
     <w:uiPriority w:val="99"/>
     <w:pPr>
       <w:pBdr/>
@@ -50122,9 +51192,9 @@
       </w:tcPr>
     </w:tblStylePr>
   </w:style>
-  <w:style w:type="table" w:styleId="896">
+  <w:style w:type="table" w:styleId="900">
     <w:name w:val="Bordered - Accent 3"/>
-    <w:basedOn w:val="773"/>
+    <w:basedOn w:val="777"/>
     <w:uiPriority w:val="99"/>
     <w:pPr>
       <w:pBdr/>
@@ -50353,9 +51423,9 @@
       </w:tcPr>
     </w:tblStylePr>
   </w:style>
-  <w:style w:type="table" w:styleId="897">
+  <w:style w:type="table" w:styleId="901">
     <w:name w:val="Bordered - Accent 4"/>
-    <w:basedOn w:val="773"/>
+    <w:basedOn w:val="777"/>
     <w:uiPriority w:val="99"/>
     <w:pPr>
       <w:pBdr/>
@@ -50584,9 +51654,9 @@
       </w:tcPr>
     </w:tblStylePr>
   </w:style>
-  <w:style w:type="table" w:styleId="898">
+  <w:style w:type="table" w:styleId="902">
     <w:name w:val="Bordered - Accent 5"/>
-    <w:basedOn w:val="773"/>
+    <w:basedOn w:val="777"/>
     <w:uiPriority w:val="99"/>
     <w:pPr>
       <w:pBdr/>
@@ -50815,9 +51885,9 @@
       </w:tcPr>
     </w:tblStylePr>
   </w:style>
-  <w:style w:type="table" w:styleId="899">
+  <w:style w:type="table" w:styleId="903">
     <w:name w:val="Bordered - Accent 6"/>
-    <w:basedOn w:val="773"/>
+    <w:basedOn w:val="777"/>
     <w:uiPriority w:val="99"/>
     <w:pPr>
       <w:pBdr/>
@@ -51046,11 +52116,11 @@
       </w:tcPr>
     </w:tblStylePr>
   </w:style>
-  <w:style w:type="paragraph" w:styleId="900">
+  <w:style w:type="paragraph" w:styleId="904">
     <w:name w:val="Heading 7"/>
-    <w:basedOn w:val="944"/>
-    <w:next w:val="944"/>
-    <w:link w:val="911"/>
+    <w:basedOn w:val="948"/>
+    <w:next w:val="948"/>
+    <w:link w:val="915"/>
     <w:uiPriority w:val="9"/>
     <w:unhideWhenUsed/>
     <w:qFormat/>
@@ -51067,11 +52137,11 @@
       <w:color w:val="595959" w:themeColor="text1" w:themeTint="A6"/>
     </w:rPr>
   </w:style>
-  <w:style w:type="paragraph" w:styleId="901">
+  <w:style w:type="paragraph" w:styleId="905">
     <w:name w:val="Heading 8"/>
-    <w:basedOn w:val="944"/>
-    <w:next w:val="944"/>
-    <w:link w:val="912"/>
+    <w:basedOn w:val="948"/>
+    <w:next w:val="948"/>
+    <w:link w:val="916"/>
     <w:uiPriority w:val="9"/>
     <w:unhideWhenUsed/>
     <w:qFormat/>
@@ -51090,11 +52160,11 @@
       <w:color w:val="272727" w:themeColor="text1" w:themeTint="D8"/>
     </w:rPr>
   </w:style>
-  <w:style w:type="paragraph" w:styleId="902">
+  <w:style w:type="paragraph" w:styleId="906">
     <w:name w:val="Heading 9"/>
-    <w:basedOn w:val="944"/>
-    <w:next w:val="944"/>
-    <w:link w:val="913"/>
+    <w:basedOn w:val="948"/>
+    <w:next w:val="948"/>
+    <w:link w:val="917"/>
     <w:uiPriority w:val="9"/>
     <w:unhideWhenUsed/>
     <w:qFormat/>
@@ -51113,7 +52183,7 @@
       <w:color w:val="272727" w:themeColor="text1" w:themeTint="D8"/>
     </w:rPr>
   </w:style>
-  <w:style w:type="character" w:styleId="903" w:default="1">
+  <w:style w:type="character" w:styleId="907" w:default="1">
     <w:name w:val="Default Paragraph Font"/>
     <w:uiPriority w:val="1"/>
     <w:semiHidden/>
@@ -51124,7 +52194,7 @@
       <w:ind/>
     </w:pPr>
   </w:style>
-  <w:style w:type="numbering" w:styleId="904" w:default="1">
+  <w:style w:type="numbering" w:styleId="908" w:default="1">
     <w:name w:val="No List"/>
     <w:uiPriority w:val="99"/>
     <w:semiHidden/>
@@ -51135,10 +52205,10 @@
       <w:ind/>
     </w:pPr>
   </w:style>
-  <w:style w:type="character" w:styleId="905">
+  <w:style w:type="character" w:styleId="909">
     <w:name w:val="Heading 1 Char"/>
-    <w:basedOn w:val="903"/>
-    <w:link w:val="946"/>
+    <w:basedOn w:val="907"/>
+    <w:link w:val="950"/>
     <w:uiPriority w:val="9"/>
     <w:pPr>
       <w:pBdr/>
@@ -51152,10 +52222,10 @@
       <w:szCs w:val="40"/>
     </w:rPr>
   </w:style>
-  <w:style w:type="character" w:styleId="906">
+  <w:style w:type="character" w:styleId="910">
     <w:name w:val="Heading 2 Char"/>
-    <w:basedOn w:val="903"/>
-    <w:link w:val="947"/>
+    <w:basedOn w:val="907"/>
+    <w:link w:val="951"/>
     <w:uiPriority w:val="9"/>
     <w:pPr>
       <w:pBdr/>
@@ -51169,10 +52239,10 @@
       <w:szCs w:val="32"/>
     </w:rPr>
   </w:style>
-  <w:style w:type="character" w:styleId="907">
+  <w:style w:type="character" w:styleId="911">
     <w:name w:val="Heading 3 Char"/>
-    <w:basedOn w:val="903"/>
-    <w:link w:val="948"/>
+    <w:basedOn w:val="907"/>
+    <w:link w:val="952"/>
     <w:uiPriority w:val="9"/>
     <w:pPr>
       <w:pBdr/>
@@ -51186,10 +52256,10 @@
       <w:szCs w:val="28"/>
     </w:rPr>
   </w:style>
-  <w:style w:type="character" w:styleId="908">
+  <w:style w:type="character" w:styleId="912">
     <w:name w:val="Heading 4 Char"/>
-    <w:basedOn w:val="903"/>
-    <w:link w:val="949"/>
+    <w:basedOn w:val="907"/>
+    <w:link w:val="953"/>
     <w:uiPriority w:val="9"/>
     <w:pPr>
       <w:pBdr/>
@@ -51203,10 +52273,10 @@
       <w:color w:val="0f4761" w:themeColor="accent1" w:themeShade="BF"/>
     </w:rPr>
   </w:style>
-  <w:style w:type="character" w:styleId="909">
+  <w:style w:type="character" w:styleId="913">
     <w:name w:val="Heading 5 Char"/>
-    <w:basedOn w:val="903"/>
-    <w:link w:val="950"/>
+    <w:basedOn w:val="907"/>
+    <w:link w:val="954"/>
     <w:uiPriority w:val="9"/>
     <w:pPr>
       <w:pBdr/>
@@ -51218,10 +52288,10 @@
       <w:color w:val="0f4761" w:themeColor="accent1" w:themeShade="BF"/>
     </w:rPr>
   </w:style>
-  <w:style w:type="character" w:styleId="910">
+  <w:style w:type="character" w:styleId="914">
     <w:name w:val="Heading 6 Char"/>
-    <w:basedOn w:val="903"/>
-    <w:link w:val="951"/>
+    <w:basedOn w:val="907"/>
+    <w:link w:val="955"/>
     <w:uiPriority w:val="9"/>
     <w:pPr>
       <w:pBdr/>
@@ -51235,10 +52305,10 @@
       <w:color w:val="595959" w:themeColor="text1" w:themeTint="A6"/>
     </w:rPr>
   </w:style>
-  <w:style w:type="character" w:styleId="911">
+  <w:style w:type="character" w:styleId="915">
     <w:name w:val="Heading 7 Char"/>
-    <w:basedOn w:val="903"/>
-    <w:link w:val="900"/>
+    <w:basedOn w:val="907"/>
+    <w:link w:val="904"/>
     <w:uiPriority w:val="9"/>
     <w:pPr>
       <w:pBdr/>
@@ -51250,10 +52320,10 @@
       <w:color w:val="595959" w:themeColor="text1" w:themeTint="A6"/>
     </w:rPr>
   </w:style>
-  <w:style w:type="character" w:styleId="912">
+  <w:style w:type="character" w:styleId="916">
     <w:name w:val="Heading 8 Char"/>
-    <w:basedOn w:val="903"/>
-    <w:link w:val="901"/>
+    <w:basedOn w:val="907"/>
+    <w:link w:val="905"/>
     <w:uiPriority w:val="9"/>
     <w:pPr>
       <w:pBdr/>
@@ -51267,10 +52337,10 @@
       <w:color w:val="272727" w:themeColor="text1" w:themeTint="D8"/>
     </w:rPr>
   </w:style>
-  <w:style w:type="character" w:styleId="913">
+  <w:style w:type="character" w:styleId="917">
     <w:name w:val="Heading 9 Char"/>
-    <w:basedOn w:val="903"/>
-    <w:link w:val="902"/>
+    <w:basedOn w:val="907"/>
+    <w:link w:val="906"/>
     <w:uiPriority w:val="9"/>
     <w:pPr>
       <w:pBdr/>
@@ -51284,10 +52354,10 @@
       <w:color w:val="272727" w:themeColor="text1" w:themeTint="D8"/>
     </w:rPr>
   </w:style>
-  <w:style w:type="character" w:styleId="914">
+  <w:style w:type="character" w:styleId="918">
     <w:name w:val="Title Char"/>
-    <w:basedOn w:val="903"/>
-    <w:link w:val="952"/>
+    <w:basedOn w:val="907"/>
+    <w:link w:val="956"/>
     <w:uiPriority w:val="10"/>
     <w:pPr>
       <w:pBdr/>
@@ -51301,10 +52371,10 @@
       <w:szCs w:val="56"/>
     </w:rPr>
   </w:style>
-  <w:style w:type="character" w:styleId="915">
+  <w:style w:type="character" w:styleId="919">
     <w:name w:val="Subtitle Char"/>
-    <w:basedOn w:val="903"/>
-    <w:link w:val="953"/>
+    <w:basedOn w:val="907"/>
+    <w:link w:val="957"/>
     <w:uiPriority w:val="11"/>
     <w:pPr>
       <w:pBdr/>
@@ -51318,11 +52388,11 @@
       <w:szCs w:val="28"/>
     </w:rPr>
   </w:style>
-  <w:style w:type="paragraph" w:styleId="916">
+  <w:style w:type="paragraph" w:styleId="920">
     <w:name w:val="Quote"/>
-    <w:basedOn w:val="944"/>
-    <w:next w:val="944"/>
-    <w:link w:val="917"/>
+    <w:basedOn w:val="948"/>
+    <w:next w:val="948"/>
+    <w:link w:val="921"/>
     <w:uiPriority w:val="29"/>
     <w:qFormat/>
     <w:pPr>
@@ -51337,10 +52407,10 @@
       <w:color w:val="404040" w:themeColor="text1" w:themeTint="BF"/>
     </w:rPr>
   </w:style>
-  <w:style w:type="character" w:styleId="917">
+  <w:style w:type="character" w:styleId="921">
     <w:name w:val="Quote Char"/>
-    <w:basedOn w:val="903"/>
-    <w:link w:val="916"/>
+    <w:basedOn w:val="907"/>
+    <w:link w:val="920"/>
     <w:uiPriority w:val="29"/>
     <w:pPr>
       <w:pBdr/>
@@ -51353,9 +52423,9 @@
       <w:color w:val="404040" w:themeColor="text1" w:themeTint="BF"/>
     </w:rPr>
   </w:style>
-  <w:style w:type="paragraph" w:styleId="918">
+  <w:style w:type="paragraph" w:styleId="922">
     <w:name w:val="List Paragraph"/>
-    <w:basedOn w:val="944"/>
+    <w:basedOn w:val="948"/>
     <w:uiPriority w:val="34"/>
     <w:qFormat/>
     <w:pPr>
@@ -51365,9 +52435,9 @@
       <w:contextualSpacing w:val="true"/>
     </w:pPr>
   </w:style>
-  <w:style w:type="character" w:styleId="919">
+  <w:style w:type="character" w:styleId="923">
     <w:name w:val="Intense Emphasis"/>
-    <w:basedOn w:val="903"/>
+    <w:basedOn w:val="907"/>
     <w:uiPriority w:val="21"/>
     <w:qFormat/>
     <w:pPr>
@@ -51381,11 +52451,11 @@
       <w:color w:val="0f4761" w:themeColor="accent1" w:themeShade="BF"/>
     </w:rPr>
   </w:style>
-  <w:style w:type="paragraph" w:styleId="920">
+  <w:style w:type="paragraph" w:styleId="924">
     <w:name w:val="Intense Quote"/>
-    <w:basedOn w:val="944"/>
-    <w:next w:val="944"/>
-    <w:link w:val="921"/>
+    <w:basedOn w:val="948"/>
+    <w:next w:val="948"/>
+    <w:link w:val="925"/>
     <w:uiPriority w:val="30"/>
     <w:qFormat/>
     <w:pPr>
@@ -51403,10 +52473,10 @@
       <w:color w:val="0f4761" w:themeColor="accent1" w:themeShade="BF"/>
     </w:rPr>
   </w:style>
-  <w:style w:type="character" w:styleId="921">
+  <w:style w:type="character" w:styleId="925">
     <w:name w:val="Intense Quote Char"/>
-    <w:basedOn w:val="903"/>
-    <w:link w:val="920"/>
+    <w:basedOn w:val="907"/>
+    <w:link w:val="924"/>
     <w:uiPriority w:val="30"/>
     <w:pPr>
       <w:pBdr/>
@@ -51419,9 +52489,9 @@
       <w:color w:val="0f4761" w:themeColor="accent1" w:themeShade="BF"/>
     </w:rPr>
   </w:style>
-  <w:style w:type="character" w:styleId="922">
+  <w:style w:type="character" w:styleId="926">
     <w:name w:val="Intense Reference"/>
-    <w:basedOn w:val="903"/>
+    <w:basedOn w:val="907"/>
     <w:uiPriority w:val="32"/>
     <w:qFormat/>
     <w:pPr>
@@ -51437,9 +52507,9 @@
       <w:spacing w:val="5"/>
     </w:rPr>
   </w:style>
-  <w:style w:type="paragraph" w:styleId="923">
+  <w:style w:type="paragraph" w:styleId="927">
     <w:name w:val="No Spacing"/>
-    <w:basedOn w:val="944"/>
+    <w:basedOn w:val="948"/>
     <w:uiPriority w:val="1"/>
     <w:qFormat/>
     <w:pPr>
@@ -51448,9 +52518,9 @@
       <w:ind/>
     </w:pPr>
   </w:style>
-  <w:style w:type="character" w:styleId="924">
+  <w:style w:type="character" w:styleId="928">
     <w:name w:val="Subtle Emphasis"/>
-    <w:basedOn w:val="903"/>
+    <w:basedOn w:val="907"/>
     <w:uiPriority w:val="19"/>
     <w:qFormat/>
     <w:pPr>
@@ -51464,9 +52534,9 @@
       <w:color w:val="404040" w:themeColor="text1" w:themeTint="BF"/>
     </w:rPr>
   </w:style>
-  <w:style w:type="character" w:styleId="925">
+  <w:style w:type="character" w:styleId="929">
     <w:name w:val="Emphasis"/>
-    <w:basedOn w:val="903"/>
+    <w:basedOn w:val="907"/>
     <w:uiPriority w:val="20"/>
     <w:qFormat/>
     <w:pPr>
@@ -51479,9 +52549,9 @@
       <w:iCs/>
     </w:rPr>
   </w:style>
-  <w:style w:type="character" w:styleId="926">
+  <w:style w:type="character" w:styleId="930">
     <w:name w:val="Strong"/>
-    <w:basedOn w:val="903"/>
+    <w:basedOn w:val="907"/>
     <w:uiPriority w:val="22"/>
     <w:qFormat/>
     <w:pPr>
@@ -51494,9 +52564,9 @@
       <w:bCs/>
     </w:rPr>
   </w:style>
-  <w:style w:type="character" w:styleId="927">
+  <w:style w:type="character" w:styleId="931">
     <w:name w:val="Subtle Reference"/>
-    <w:basedOn w:val="903"/>
+    <w:basedOn w:val="907"/>
     <w:uiPriority w:val="31"/>
     <w:qFormat/>
     <w:pPr>
@@ -51509,9 +52579,9 @@
       <w:color w:val="5a5a5a" w:themeColor="text1" w:themeTint="A5"/>
     </w:rPr>
   </w:style>
-  <w:style w:type="character" w:styleId="928">
+  <w:style w:type="character" w:styleId="932">
     <w:name w:val="Book Title"/>
-    <w:basedOn w:val="903"/>
+    <w:basedOn w:val="907"/>
     <w:uiPriority w:val="33"/>
     <w:qFormat/>
     <w:pPr>
@@ -51527,10 +52597,10 @@
       <w:spacing w:val="5"/>
     </w:rPr>
   </w:style>
-  <w:style w:type="paragraph" w:styleId="929">
+  <w:style w:type="paragraph" w:styleId="933">
     <w:name w:val="Header"/>
-    <w:basedOn w:val="944"/>
-    <w:link w:val="930"/>
+    <w:basedOn w:val="948"/>
+    <w:link w:val="934"/>
     <w:uiPriority w:val="99"/>
     <w:unhideWhenUsed/>
     <w:pPr>
@@ -51543,10 +52613,10 @@
       <w:ind/>
     </w:pPr>
   </w:style>
-  <w:style w:type="character" w:styleId="930">
+  <w:style w:type="character" w:styleId="934">
     <w:name w:val="Header Char"/>
-    <w:basedOn w:val="903"/>
-    <w:link w:val="929"/>
+    <w:basedOn w:val="907"/>
+    <w:link w:val="933"/>
     <w:uiPriority w:val="99"/>
     <w:pPr>
       <w:pBdr/>
@@ -51554,10 +52624,10 @@
       <w:ind/>
     </w:pPr>
   </w:style>
-  <w:style w:type="paragraph" w:styleId="931">
+  <w:style w:type="paragraph" w:styleId="935">
     <w:name w:val="Footer"/>
-    <w:basedOn w:val="944"/>
-    <w:link w:val="932"/>
+    <w:basedOn w:val="948"/>
+    <w:link w:val="936"/>
     <w:uiPriority w:val="99"/>
     <w:unhideWhenUsed/>
     <w:pPr>
@@ -51570,10 +52640,10 @@
       <w:ind/>
     </w:pPr>
   </w:style>
-  <w:style w:type="character" w:styleId="932">
+  <w:style w:type="character" w:styleId="936">
     <w:name w:val="Footer Char"/>
-    <w:basedOn w:val="903"/>
-    <w:link w:val="931"/>
+    <w:basedOn w:val="907"/>
+    <w:link w:val="935"/>
     <w:uiPriority w:val="99"/>
     <w:pPr>
       <w:pBdr/>
@@ -51581,10 +52651,10 @@
       <w:ind/>
     </w:pPr>
   </w:style>
-  <w:style w:type="paragraph" w:styleId="933">
+  <w:style w:type="paragraph" w:styleId="937">
     <w:name w:val="Caption"/>
-    <w:basedOn w:val="944"/>
-    <w:next w:val="944"/>
+    <w:basedOn w:val="948"/>
+    <w:next w:val="948"/>
     <w:uiPriority w:val="35"/>
     <w:unhideWhenUsed/>
     <w:qFormat/>
@@ -51601,10 +52671,10 @@
       <w:szCs w:val="18"/>
     </w:rPr>
   </w:style>
-  <w:style w:type="paragraph" w:styleId="934">
+  <w:style w:type="paragraph" w:styleId="938">
     <w:name w:val="footnote text"/>
-    <w:basedOn w:val="944"/>
-    <w:link w:val="935"/>
+    <w:basedOn w:val="948"/>
+    <w:link w:val="939"/>
     <w:uiPriority w:val="99"/>
     <w:semiHidden/>
     <w:unhideWhenUsed/>
@@ -51618,10 +52688,10 @@
       <w:szCs w:val="20"/>
     </w:rPr>
   </w:style>
-  <w:style w:type="character" w:styleId="935">
+  <w:style w:type="character" w:styleId="939">
     <w:name w:val="Footnote Text Char"/>
-    <w:basedOn w:val="903"/>
-    <w:link w:val="934"/>
+    <w:basedOn w:val="907"/>
+    <w:link w:val="938"/>
     <w:uiPriority w:val="99"/>
     <w:semiHidden/>
     <w:pPr>
@@ -51634,9 +52704,9 @@
       <w:szCs w:val="20"/>
     </w:rPr>
   </w:style>
-  <w:style w:type="character" w:styleId="936">
+  <w:style w:type="character" w:styleId="940">
     <w:name w:val="footnote reference"/>
-    <w:basedOn w:val="903"/>
+    <w:basedOn w:val="907"/>
     <w:uiPriority w:val="99"/>
     <w:semiHidden/>
     <w:unhideWhenUsed/>
@@ -51649,10 +52719,10 @@
       <w:vertAlign w:val="superscript"/>
     </w:rPr>
   </w:style>
-  <w:style w:type="paragraph" w:styleId="937">
+  <w:style w:type="paragraph" w:styleId="941">
     <w:name w:val="endnote text"/>
-    <w:basedOn w:val="944"/>
-    <w:link w:val="938"/>
+    <w:basedOn w:val="948"/>
+    <w:link w:val="942"/>
     <w:uiPriority w:val="99"/>
     <w:semiHidden/>
     <w:unhideWhenUsed/>
@@ -51666,10 +52736,10 @@
       <w:szCs w:val="20"/>
     </w:rPr>
   </w:style>
-  <w:style w:type="character" w:styleId="938">
+  <w:style w:type="character" w:styleId="942">
     <w:name w:val="Endnote Text Char"/>
-    <w:basedOn w:val="903"/>
-    <w:link w:val="937"/>
+    <w:basedOn w:val="907"/>
+    <w:link w:val="941"/>
     <w:uiPriority w:val="99"/>
     <w:semiHidden/>
     <w:pPr>
@@ -51682,9 +52752,9 @@
       <w:szCs w:val="20"/>
     </w:rPr>
   </w:style>
-  <w:style w:type="character" w:styleId="939">
+  <w:style w:type="character" w:styleId="943">
     <w:name w:val="endnote reference"/>
-    <w:basedOn w:val="903"/>
+    <w:basedOn w:val="907"/>
     <w:uiPriority w:val="99"/>
     <w:semiHidden/>
     <w:unhideWhenUsed/>
@@ -51697,9 +52767,9 @@
       <w:vertAlign w:val="superscript"/>
     </w:rPr>
   </w:style>
-  <w:style w:type="character" w:styleId="940">
+  <w:style w:type="character" w:styleId="944">
     <w:name w:val="Hyperlink"/>
-    <w:basedOn w:val="903"/>
+    <w:basedOn w:val="907"/>
     <w:uiPriority w:val="99"/>
     <w:unhideWhenUsed/>
     <w:pPr>
@@ -51712,9 +52782,9 @@
       <w:u w:val="single"/>
     </w:rPr>
   </w:style>
-  <w:style w:type="character" w:styleId="941">
+  <w:style w:type="character" w:styleId="945">
     <w:name w:val="FollowedHyperlink"/>
-    <w:basedOn w:val="903"/>
+    <w:basedOn w:val="907"/>
     <w:uiPriority w:val="99"/>
     <w:semiHidden/>
     <w:unhideWhenUsed/>
@@ -51728,7 +52798,7 @@
       <w:u w:val="single"/>
     </w:rPr>
   </w:style>
-  <w:style w:type="paragraph" w:styleId="942">
+  <w:style w:type="paragraph" w:styleId="946">
     <w:name w:val="TOC Heading"/>
     <w:uiPriority w:val="39"/>
     <w:unhideWhenUsed/>
@@ -51738,10 +52808,10 @@
       <w:ind/>
     </w:pPr>
   </w:style>
-  <w:style w:type="paragraph" w:styleId="943">
+  <w:style w:type="paragraph" w:styleId="947">
     <w:name w:val="table of figures"/>
-    <w:basedOn w:val="944"/>
-    <w:next w:val="944"/>
+    <w:basedOn w:val="948"/>
+    <w:next w:val="948"/>
     <w:uiPriority w:val="99"/>
     <w:unhideWhenUsed/>
     <w:pPr>
@@ -51750,7 +52820,7 @@
       <w:ind/>
     </w:pPr>
   </w:style>
-  <w:style w:type="paragraph" w:styleId="944" w:default="1">
+  <w:style w:type="paragraph" w:styleId="948" w:default="1">
     <w:name w:val="Normal"/>
     <w:pPr>
       <w:pBdr/>
@@ -51758,7 +52828,7 @@
       <w:ind/>
     </w:pPr>
   </w:style>
-  <w:style w:type="table" w:styleId="945">
+  <w:style w:type="table" w:styleId="949">
     <w:name w:val="Table Normal"/>
     <w:pPr>
       <w:pBdr/>
@@ -51941,10 +53011,10 @@
       </w:tcPr>
     </w:tblStylePr>
   </w:style>
-  <w:style w:type="paragraph" w:styleId="946">
+  <w:style w:type="paragraph" w:styleId="950">
     <w:name w:val="Heading 1"/>
-    <w:basedOn w:val="944"/>
-    <w:next w:val="944"/>
+    <w:basedOn w:val="948"/>
+    <w:next w:val="948"/>
     <w:pPr>
       <w:keepNext w:val="true"/>
       <w:keepLines w:val="true"/>
@@ -51958,10 +53028,10 @@
       <w:szCs w:val="28"/>
     </w:rPr>
   </w:style>
-  <w:style w:type="paragraph" w:styleId="947">
+  <w:style w:type="paragraph" w:styleId="951">
     <w:name w:val="Heading 2"/>
-    <w:basedOn w:val="944"/>
-    <w:next w:val="944"/>
+    <w:basedOn w:val="948"/>
+    <w:next w:val="948"/>
     <w:pPr>
       <w:keepNext w:val="true"/>
       <w:keepLines w:val="true"/>
@@ -51977,10 +53047,10 @@
       <w:rtl w:val="0"/>
     </w:rPr>
   </w:style>
-  <w:style w:type="paragraph" w:styleId="948">
+  <w:style w:type="paragraph" w:styleId="952">
     <w:name w:val="Heading 3"/>
-    <w:basedOn w:val="944"/>
-    <w:next w:val="944"/>
+    <w:basedOn w:val="948"/>
+    <w:next w:val="948"/>
     <w:pPr>
       <w:keepNext w:val="true"/>
       <w:keepLines w:val="true"/>
@@ -51992,10 +53062,10 @@
       <w:b/>
     </w:rPr>
   </w:style>
-  <w:style w:type="paragraph" w:styleId="949">
+  <w:style w:type="paragraph" w:styleId="953">
     <w:name w:val="Heading 4"/>
-    <w:basedOn w:val="944"/>
-    <w:next w:val="944"/>
+    <w:basedOn w:val="948"/>
+    <w:next w:val="948"/>
     <w:pPr>
       <w:keepNext w:val="true"/>
       <w:keepLines w:val="true"/>
@@ -52007,10 +53077,10 @@
       <w:b/>
     </w:rPr>
   </w:style>
-  <w:style w:type="paragraph" w:styleId="950">
+  <w:style w:type="paragraph" w:styleId="954">
     <w:name w:val="Heading 5"/>
-    <w:basedOn w:val="944"/>
-    <w:next w:val="944"/>
+    <w:basedOn w:val="948"/>
+    <w:next w:val="948"/>
     <w:pPr>
       <w:keepNext w:val="true"/>
       <w:keepLines w:val="true"/>
@@ -52025,10 +53095,10 @@
       <w:szCs w:val="22"/>
     </w:rPr>
   </w:style>
-  <w:style w:type="paragraph" w:styleId="951">
+  <w:style w:type="paragraph" w:styleId="955">
     <w:name w:val="Heading 6"/>
-    <w:basedOn w:val="944"/>
-    <w:next w:val="944"/>
+    <w:basedOn w:val="948"/>
+    <w:next w:val="948"/>
     <w:pPr>
       <w:keepNext w:val="true"/>
       <w:keepLines w:val="true"/>
@@ -52044,10 +53114,10 @@
       <w:szCs w:val="22"/>
     </w:rPr>
   </w:style>
-  <w:style w:type="paragraph" w:styleId="952">
+  <w:style w:type="paragraph" w:styleId="956">
     <w:name w:val="Title"/>
-    <w:basedOn w:val="944"/>
-    <w:next w:val="944"/>
+    <w:basedOn w:val="948"/>
+    <w:next w:val="948"/>
     <w:pPr>
       <w:keepNext w:val="true"/>
       <w:keepLines w:val="true"/>
@@ -52061,10 +53131,10 @@
       <w:szCs w:val="52"/>
     </w:rPr>
   </w:style>
-  <w:style w:type="paragraph" w:styleId="953">
+  <w:style w:type="paragraph" w:styleId="957">
     <w:name w:val="Subtitle"/>
-    <w:basedOn w:val="944"/>
-    <w:next w:val="944"/>
+    <w:basedOn w:val="948"/>
+    <w:next w:val="948"/>
     <w:pPr>
       <w:keepNext w:val="true"/>
       <w:keepLines w:val="true"/>
@@ -52081,9 +53151,9 @@
       <w:szCs w:val="30"/>
     </w:rPr>
   </w:style>
-  <w:style w:type="table" w:styleId="954">
+  <w:style w:type="table" w:styleId="958">
     <w:name w:val="StGen0"/>
-    <w:basedOn w:val="945"/>
+    <w:basedOn w:val="949"/>
     <w:pPr>
       <w:pBdr/>
       <w:spacing/>
@@ -52273,9 +53343,9 @@
       </w:tcPr>
     </w:tblStylePr>
   </w:style>
-  <w:style w:type="table" w:styleId="955">
+  <w:style w:type="table" w:styleId="959">
     <w:name w:val="StGen1"/>
-    <w:basedOn w:val="945"/>
+    <w:basedOn w:val="949"/>
     <w:pPr>
       <w:pBdr/>
       <w:spacing/>
@@ -52465,9 +53535,9 @@
       </w:tcPr>
     </w:tblStylePr>
   </w:style>
-  <w:style w:type="table" w:styleId="956">
+  <w:style w:type="table" w:styleId="960">
     <w:name w:val="StGen2"/>
-    <w:basedOn w:val="945"/>
+    <w:basedOn w:val="949"/>
     <w:pPr>
       <w:pBdr/>
       <w:spacing/>
@@ -52657,9 +53727,9 @@
       </w:tcPr>
     </w:tblStylePr>
   </w:style>
-  <w:style w:type="table" w:styleId="957">
+  <w:style w:type="table" w:styleId="961">
     <w:name w:val="StGen3"/>
-    <w:basedOn w:val="945"/>
+    <w:basedOn w:val="949"/>
     <w:pPr>
       <w:pBdr/>
       <w:spacing/>
@@ -52849,9 +53919,9 @@
       </w:tcPr>
     </w:tblStylePr>
   </w:style>
-  <w:style w:type="table" w:styleId="958">
+  <w:style w:type="table" w:styleId="962">
     <w:name w:val="StGen4"/>
-    <w:basedOn w:val="945"/>
+    <w:basedOn w:val="949"/>
     <w:pPr>
       <w:pBdr/>
       <w:spacing/>

</xml_diff>

<commit_message>
docs: Ajusta organização das pastas da documentação e adiciona o diagrama de caso de uso UC001
</commit_message>
<xml_diff>
--- a/documentation/Especificacao_de_Requisitos_de_Software.docx
+++ b/documentation/Especificacao_de_Requisitos_de_Software.docx
@@ -1055,7 +1055,7 @@
     </w:p>
     <w:tbl>
       <w:tblPr>
-        <w:tblStyle w:val="958"/>
+        <w:tblStyle w:val="954"/>
         <w:tblW w:w="9060" w:type="dxa"/>
         <w:tblBorders>
           <w:top w:val="single" w:color="000000" w:sz="8" w:space="0"/>
@@ -5807,7 +5807,7 @@
     </w:p>
     <w:p>
       <w:pPr>
-        <w:pStyle w:val="950"/>
+        <w:pStyle w:val="946"/>
         <w:pBdr/>
         <w:spacing/>
         <w:ind/>
@@ -5850,7 +5850,7 @@
     </w:p>
     <w:p>
       <w:pPr>
-        <w:pStyle w:val="951"/>
+        <w:pStyle w:val="947"/>
         <w:pBdr/>
         <w:spacing/>
         <w:ind/>
@@ -5975,7 +5975,7 @@
     </w:p>
     <w:p>
       <w:pPr>
-        <w:pStyle w:val="951"/>
+        <w:pStyle w:val="947"/>
         <w:pBdr/>
         <w:spacing/>
         <w:ind/>
@@ -6095,7 +6095,7 @@
     </w:p>
     <w:p>
       <w:pPr>
-        <w:pStyle w:val="951"/>
+        <w:pStyle w:val="947"/>
         <w:pBdr/>
         <w:spacing/>
         <w:ind/>
@@ -6129,7 +6129,7 @@
     </w:p>
     <w:p>
       <w:pPr>
-        <w:pStyle w:val="952"/>
+        <w:pStyle w:val="948"/>
         <w:pBdr/>
         <w:spacing/>
         <w:ind/>
@@ -6609,7 +6609,7 @@
     </w:p>
     <w:p>
       <w:pPr>
-        <w:pStyle w:val="952"/>
+        <w:pStyle w:val="948"/>
         <w:pBdr/>
         <w:spacing/>
         <w:ind/>
@@ -6712,7 +6712,7 @@
     </w:p>
     <w:tbl>
       <w:tblPr>
-        <w:tblStyle w:val="959"/>
+        <w:tblStyle w:val="955"/>
         <w:tblW w:w="9600" w:type="dxa"/>
         <w:tblBorders>
           <w:top w:val="single" w:color="000000" w:sz="8" w:space="0"/>
@@ -7047,7 +7047,7 @@
     </w:p>
     <w:p>
       <w:pPr>
-        <w:pStyle w:val="952"/>
+        <w:pStyle w:val="948"/>
         <w:pBdr/>
         <w:spacing/>
         <w:ind/>
@@ -7081,7 +7081,7 @@
     </w:p>
     <w:tbl>
       <w:tblPr>
-        <w:tblStyle w:val="960"/>
+        <w:tblStyle w:val="956"/>
         <w:tblW w:w="9585" w:type="dxa"/>
         <w:tblBorders>
           <w:top w:val="single" w:color="000000" w:sz="8" w:space="0"/>
@@ -7548,7 +7548,7 @@
     </w:p>
     <w:p>
       <w:pPr>
-        <w:pStyle w:val="951"/>
+        <w:pStyle w:val="947"/>
         <w:pBdr/>
         <w:spacing/>
         <w:ind/>
@@ -7640,7 +7640,7 @@
     </w:p>
     <w:p>
       <w:pPr>
-        <w:pStyle w:val="950"/>
+        <w:pStyle w:val="946"/>
         <w:pBdr/>
         <w:spacing/>
         <w:ind/>
@@ -7692,7 +7692,7 @@
     </w:p>
     <w:p>
       <w:pPr>
-        <w:pStyle w:val="951"/>
+        <w:pStyle w:val="947"/>
         <w:pBdr/>
         <w:spacing/>
         <w:ind/>
@@ -7870,7 +7870,7 @@
     </w:p>
     <w:p>
       <w:pPr>
-        <w:pStyle w:val="951"/>
+        <w:pStyle w:val="947"/>
         <w:pBdr/>
         <w:spacing/>
         <w:ind/>
@@ -7920,7 +7920,7 @@
     </w:p>
     <w:p>
       <w:pPr>
-        <w:pStyle w:val="922"/>
+        <w:pStyle w:val="918"/>
         <w:numPr>
           <w:ilvl w:val="0"/>
           <w:numId w:val="1"/>
@@ -7951,7 +7951,7 @@
     </w:p>
     <w:p>
       <w:pPr>
-        <w:pStyle w:val="922"/>
+        <w:pStyle w:val="918"/>
         <w:numPr>
           <w:ilvl w:val="1"/>
           <w:numId w:val="1"/>
@@ -7982,7 +7982,7 @@
     </w:p>
     <w:p>
       <w:pPr>
-        <w:pStyle w:val="922"/>
+        <w:pStyle w:val="918"/>
         <w:numPr>
           <w:ilvl w:val="1"/>
           <w:numId w:val="1"/>
@@ -8013,7 +8013,7 @@
     </w:p>
     <w:p>
       <w:pPr>
-        <w:pStyle w:val="922"/>
+        <w:pStyle w:val="918"/>
         <w:numPr>
           <w:ilvl w:val="1"/>
           <w:numId w:val="1"/>
@@ -8045,7 +8045,7 @@
     </w:p>
     <w:p>
       <w:pPr>
-        <w:pStyle w:val="922"/>
+        <w:pStyle w:val="918"/>
         <w:numPr>
           <w:ilvl w:val="0"/>
           <w:numId w:val="2"/>
@@ -8083,7 +8083,7 @@
     </w:p>
     <w:p>
       <w:pPr>
-        <w:pStyle w:val="922"/>
+        <w:pStyle w:val="918"/>
         <w:numPr>
           <w:ilvl w:val="1"/>
           <w:numId w:val="2"/>
@@ -8114,7 +8114,7 @@
     </w:p>
     <w:p>
       <w:pPr>
-        <w:pStyle w:val="922"/>
+        <w:pStyle w:val="918"/>
         <w:numPr>
           <w:ilvl w:val="1"/>
           <w:numId w:val="2"/>
@@ -8145,7 +8145,7 @@
     </w:p>
     <w:p>
       <w:pPr>
-        <w:pStyle w:val="922"/>
+        <w:pStyle w:val="918"/>
         <w:numPr>
           <w:ilvl w:val="1"/>
           <w:numId w:val="2"/>
@@ -8177,7 +8177,7 @@
     </w:p>
     <w:p>
       <w:pPr>
-        <w:pStyle w:val="922"/>
+        <w:pStyle w:val="918"/>
         <w:numPr>
           <w:ilvl w:val="0"/>
           <w:numId w:val="1"/>
@@ -8209,7 +8209,7 @@
     </w:p>
     <w:p>
       <w:pPr>
-        <w:pStyle w:val="922"/>
+        <w:pStyle w:val="918"/>
         <w:numPr>
           <w:ilvl w:val="1"/>
           <w:numId w:val="3"/>
@@ -8240,7 +8240,7 @@
     </w:p>
     <w:p>
       <w:pPr>
-        <w:pStyle w:val="922"/>
+        <w:pStyle w:val="918"/>
         <w:numPr>
           <w:ilvl w:val="1"/>
           <w:numId w:val="3"/>
@@ -8271,7 +8271,7 @@
     </w:p>
     <w:p>
       <w:pPr>
-        <w:pStyle w:val="922"/>
+        <w:pStyle w:val="918"/>
         <w:numPr>
           <w:ilvl w:val="1"/>
           <w:numId w:val="3"/>
@@ -8303,7 +8303,7 @@
     </w:p>
     <w:p>
       <w:pPr>
-        <w:pStyle w:val="922"/>
+        <w:pStyle w:val="918"/>
         <w:numPr>
           <w:ilvl w:val="0"/>
           <w:numId w:val="3"/>
@@ -8335,7 +8335,7 @@
     </w:p>
     <w:p>
       <w:pPr>
-        <w:pStyle w:val="922"/>
+        <w:pStyle w:val="918"/>
         <w:numPr>
           <w:ilvl w:val="1"/>
           <w:numId w:val="4"/>
@@ -8366,7 +8366,7 @@
     </w:p>
     <w:p>
       <w:pPr>
-        <w:pStyle w:val="922"/>
+        <w:pStyle w:val="918"/>
         <w:numPr>
           <w:ilvl w:val="1"/>
           <w:numId w:val="4"/>
@@ -8397,7 +8397,7 @@
     </w:p>
     <w:p>
       <w:pPr>
-        <w:pStyle w:val="922"/>
+        <w:pStyle w:val="918"/>
         <w:numPr>
           <w:ilvl w:val="1"/>
           <w:numId w:val="4"/>
@@ -8443,7 +8443,7 @@
     </w:p>
     <w:p>
       <w:pPr>
-        <w:pStyle w:val="951"/>
+        <w:pStyle w:val="947"/>
         <w:pBdr/>
         <w:spacing/>
         <w:ind/>
@@ -8477,7 +8477,7 @@
     </w:p>
     <w:p>
       <w:pPr>
-        <w:pStyle w:val="922"/>
+        <w:pStyle w:val="918"/>
         <w:numPr>
           <w:ilvl w:val="0"/>
           <w:numId w:val="5"/>
@@ -8513,7 +8513,7 @@
     </w:p>
     <w:p>
       <w:pPr>
-        <w:pStyle w:val="922"/>
+        <w:pStyle w:val="918"/>
         <w:numPr>
           <w:ilvl w:val="0"/>
           <w:numId w:val="5"/>
@@ -8546,7 +8546,7 @@
     </w:p>
     <w:p>
       <w:pPr>
-        <w:pStyle w:val="922"/>
+        <w:pStyle w:val="918"/>
         <w:numPr>
           <w:ilvl w:val="0"/>
           <w:numId w:val="5"/>
@@ -8579,7 +8579,7 @@
     </w:p>
     <w:p>
       <w:pPr>
-        <w:pStyle w:val="922"/>
+        <w:pStyle w:val="918"/>
         <w:numPr>
           <w:ilvl w:val="0"/>
           <w:numId w:val="5"/>
@@ -8626,7 +8626,7 @@
     </w:p>
     <w:p>
       <w:pPr>
-        <w:pStyle w:val="951"/>
+        <w:pStyle w:val="947"/>
         <w:pBdr/>
         <w:spacing/>
         <w:ind/>
@@ -8682,7 +8682,7 @@
     </w:p>
     <w:p>
       <w:pPr>
-        <w:pStyle w:val="950"/>
+        <w:pStyle w:val="946"/>
         <w:pBdr/>
         <w:spacing/>
         <w:ind/>
@@ -8787,7 +8787,7 @@
     </w:p>
     <w:p>
       <w:pPr>
-        <w:pStyle w:val="951"/>
+        <w:pStyle w:val="947"/>
         <w:pBdr/>
         <w:spacing/>
         <w:ind/>
@@ -8821,7 +8821,7 @@
     </w:p>
     <w:p>
       <w:pPr>
-        <w:pStyle w:val="952"/>
+        <w:pStyle w:val="948"/>
         <w:pBdr/>
         <w:spacing/>
         <w:ind/>
@@ -8872,7 +8872,7 @@
     </w:p>
     <w:p>
       <w:pPr>
-        <w:pStyle w:val="953"/>
+        <w:pStyle w:val="949"/>
         <w:pBdr/>
         <w:spacing/>
         <w:ind/>
@@ -8996,7 +8996,7 @@
     </w:p>
     <w:p>
       <w:pPr>
-        <w:pStyle w:val="953"/>
+        <w:pStyle w:val="949"/>
         <w:pBdr/>
         <w:spacing/>
         <w:ind/>
@@ -9118,7 +9118,7 @@
     </w:p>
     <w:p>
       <w:pPr>
-        <w:pStyle w:val="953"/>
+        <w:pStyle w:val="949"/>
         <w:pBdr/>
         <w:spacing/>
         <w:ind/>
@@ -9279,7 +9279,7 @@
     </w:p>
     <w:p>
       <w:pPr>
-        <w:pStyle w:val="953"/>
+        <w:pStyle w:val="949"/>
         <w:pBdr/>
         <w:spacing/>
         <w:ind/>
@@ -9459,7 +9459,7 @@
     </w:p>
     <w:p>
       <w:pPr>
-        <w:pStyle w:val="953"/>
+        <w:pStyle w:val="949"/>
         <w:pBdr/>
         <w:spacing/>
         <w:ind/>
@@ -9601,7 +9601,7 @@
     </w:p>
     <w:p>
       <w:pPr>
-        <w:pStyle w:val="952"/>
+        <w:pStyle w:val="948"/>
         <w:pBdr/>
         <w:spacing/>
         <w:ind/>
@@ -9652,7 +9652,7 @@
     </w:p>
     <w:p>
       <w:pPr>
-        <w:pStyle w:val="953"/>
+        <w:pStyle w:val="949"/>
         <w:pBdr/>
         <w:spacing/>
         <w:ind/>
@@ -9793,7 +9793,7 @@
     </w:p>
     <w:p>
       <w:pPr>
-        <w:pStyle w:val="951"/>
+        <w:pStyle w:val="947"/>
         <w:pBdr/>
         <w:spacing/>
         <w:ind/>
@@ -9827,7 +9827,7 @@
     </w:p>
     <w:p>
       <w:pPr>
-        <w:pStyle w:val="952"/>
+        <w:pStyle w:val="948"/>
         <w:pBdr/>
         <w:spacing/>
         <w:ind/>
@@ -9869,7 +9869,7 @@
     </w:p>
     <w:p>
       <w:pPr>
-        <w:pStyle w:val="953"/>
+        <w:pStyle w:val="949"/>
         <w:pBdr/>
         <w:spacing/>
         <w:ind/>
@@ -10013,7 +10013,7 @@
     </w:p>
     <w:p>
       <w:pPr>
-        <w:pStyle w:val="953"/>
+        <w:pStyle w:val="949"/>
         <w:pBdr/>
         <w:spacing/>
         <w:ind/>
@@ -10134,7 +10134,7 @@
     </w:p>
     <w:p>
       <w:pPr>
-        <w:pStyle w:val="953"/>
+        <w:pStyle w:val="949"/>
         <w:pBdr/>
         <w:spacing/>
         <w:ind/>
@@ -10251,7 +10251,7 @@
     </w:p>
     <w:p>
       <w:pPr>
-        <w:pStyle w:val="922"/>
+        <w:pStyle w:val="918"/>
         <w:numPr>
           <w:ilvl w:val="0"/>
           <w:numId w:val="7"/>
@@ -10275,7 +10275,7 @@
     </w:p>
     <w:p>
       <w:pPr>
-        <w:pStyle w:val="922"/>
+        <w:pStyle w:val="918"/>
         <w:numPr>
           <w:ilvl w:val="0"/>
           <w:numId w:val="8"/>
@@ -10300,7 +10300,7 @@
     </w:p>
     <w:p>
       <w:pPr>
-        <w:pStyle w:val="922"/>
+        <w:pStyle w:val="918"/>
         <w:numPr>
           <w:ilvl w:val="0"/>
           <w:numId w:val="8"/>
@@ -10325,7 +10325,7 @@
     </w:p>
     <w:p>
       <w:pPr>
-        <w:pStyle w:val="922"/>
+        <w:pStyle w:val="918"/>
         <w:numPr>
           <w:ilvl w:val="0"/>
           <w:numId w:val="8"/>
@@ -10350,7 +10350,7 @@
     </w:p>
     <w:p>
       <w:pPr>
-        <w:pStyle w:val="922"/>
+        <w:pStyle w:val="918"/>
         <w:numPr>
           <w:ilvl w:val="0"/>
           <w:numId w:val="8"/>
@@ -10375,7 +10375,7 @@
     </w:p>
     <w:p>
       <w:pPr>
-        <w:pStyle w:val="922"/>
+        <w:pStyle w:val="918"/>
         <w:numPr>
           <w:ilvl w:val="0"/>
           <w:numId w:val="8"/>
@@ -10400,7 +10400,7 @@
     </w:p>
     <w:p>
       <w:pPr>
-        <w:pStyle w:val="922"/>
+        <w:pStyle w:val="918"/>
         <w:numPr>
           <w:ilvl w:val="0"/>
           <w:numId w:val="8"/>
@@ -10425,7 +10425,7 @@
     </w:p>
     <w:p>
       <w:pPr>
-        <w:pStyle w:val="922"/>
+        <w:pStyle w:val="918"/>
         <w:numPr>
           <w:ilvl w:val="0"/>
           <w:numId w:val="8"/>
@@ -10450,7 +10450,7 @@
     </w:p>
     <w:p>
       <w:pPr>
-        <w:pStyle w:val="922"/>
+        <w:pStyle w:val="918"/>
         <w:numPr>
           <w:ilvl w:val="0"/>
           <w:numId w:val="8"/>
@@ -10475,7 +10475,7 @@
     </w:p>
     <w:p>
       <w:pPr>
-        <w:pStyle w:val="922"/>
+        <w:pStyle w:val="918"/>
         <w:numPr>
           <w:ilvl w:val="0"/>
           <w:numId w:val="8"/>
@@ -10519,7 +10519,7 @@
     </w:p>
     <w:p>
       <w:pPr>
-        <w:pStyle w:val="953"/>
+        <w:pStyle w:val="949"/>
         <w:pBdr/>
         <w:spacing/>
         <w:ind/>
@@ -10627,7 +10627,7 @@
     </w:p>
     <w:p>
       <w:pPr>
-        <w:pStyle w:val="953"/>
+        <w:pStyle w:val="949"/>
         <w:pBdr/>
         <w:spacing/>
         <w:ind/>
@@ -10653,7 +10653,7 @@
     </w:p>
     <w:p>
       <w:pPr>
-        <w:pStyle w:val="953"/>
+        <w:pStyle w:val="949"/>
         <w:pBdr/>
         <w:spacing/>
         <w:ind/>
@@ -10764,7 +10764,7 @@
     </w:p>
     <w:p>
       <w:pPr>
-        <w:pStyle w:val="953"/>
+        <w:pStyle w:val="949"/>
         <w:pBdr/>
         <w:spacing/>
         <w:ind/>
@@ -10791,7 +10791,7 @@
     </w:p>
     <w:p>
       <w:pPr>
-        <w:pStyle w:val="953"/>
+        <w:pStyle w:val="949"/>
         <w:pBdr/>
         <w:spacing/>
         <w:ind/>
@@ -10904,7 +10904,7 @@
     </w:p>
     <w:p>
       <w:pPr>
-        <w:pStyle w:val="953"/>
+        <w:pStyle w:val="949"/>
         <w:pBdr/>
         <w:spacing/>
         <w:ind/>
@@ -11026,7 +11026,7 @@
     </w:p>
     <w:p>
       <w:pPr>
-        <w:pStyle w:val="952"/>
+        <w:pStyle w:val="948"/>
         <w:pBdr/>
         <w:spacing/>
         <w:ind/>
@@ -11072,7 +11072,7 @@
     </w:p>
     <w:p>
       <w:pPr>
-        <w:pStyle w:val="953"/>
+        <w:pStyle w:val="949"/>
         <w:pBdr/>
         <w:spacing/>
         <w:ind/>
@@ -11208,7 +11208,7 @@
     </w:p>
     <w:p>
       <w:pPr>
-        <w:pStyle w:val="951"/>
+        <w:pStyle w:val="947"/>
         <w:pBdr/>
         <w:spacing/>
         <w:ind/>
@@ -11246,7 +11246,7 @@
     </w:p>
     <w:p>
       <w:pPr>
-        <w:pStyle w:val="952"/>
+        <w:pStyle w:val="948"/>
         <w:pBdr/>
         <w:spacing/>
         <w:ind/>
@@ -11284,7 +11284,7 @@
     </w:p>
     <w:p>
       <w:pPr>
-        <w:pStyle w:val="953"/>
+        <w:pStyle w:val="949"/>
         <w:pBdr/>
         <w:spacing/>
         <w:ind/>
@@ -11414,7 +11414,7 @@
     </w:p>
     <w:p>
       <w:pPr>
-        <w:pStyle w:val="953"/>
+        <w:pStyle w:val="949"/>
         <w:pBdr/>
         <w:spacing/>
         <w:ind/>
@@ -11544,7 +11544,7 @@
     </w:p>
     <w:p>
       <w:pPr>
-        <w:pStyle w:val="953"/>
+        <w:pStyle w:val="949"/>
         <w:pBdr/>
         <w:spacing/>
         <w:ind/>
@@ -11659,7 +11659,7 @@
     </w:p>
     <w:p>
       <w:pPr>
-        <w:pStyle w:val="953"/>
+        <w:pStyle w:val="949"/>
         <w:pBdr/>
         <w:spacing/>
         <w:ind/>
@@ -11777,7 +11777,7 @@
     </w:p>
     <w:p>
       <w:pPr>
-        <w:pStyle w:val="953"/>
+        <w:pStyle w:val="949"/>
         <w:pBdr/>
         <w:spacing/>
         <w:ind/>
@@ -11916,7 +11916,7 @@
     </w:p>
     <w:p>
       <w:pPr>
-        <w:pStyle w:val="953"/>
+        <w:pStyle w:val="949"/>
         <w:pBdr/>
         <w:spacing/>
         <w:ind/>
@@ -12059,7 +12059,7 @@
     </w:p>
     <w:p>
       <w:pPr>
-        <w:pStyle w:val="953"/>
+        <w:pStyle w:val="949"/>
         <w:pBdr/>
         <w:spacing/>
         <w:ind/>
@@ -12247,7 +12247,7 @@
     </w:p>
     <w:p>
       <w:pPr>
-        <w:pStyle w:val="953"/>
+        <w:pStyle w:val="949"/>
         <w:pBdr/>
         <w:spacing/>
         <w:ind/>
@@ -12403,7 +12403,7 @@
     </w:p>
     <w:p>
       <w:pPr>
-        <w:pStyle w:val="953"/>
+        <w:pStyle w:val="949"/>
         <w:pBdr/>
         <w:spacing/>
         <w:ind/>
@@ -12536,7 +12536,7 @@
     </w:p>
     <w:p>
       <w:pPr>
-        <w:pStyle w:val="953"/>
+        <w:pStyle w:val="949"/>
         <w:pBdr/>
         <w:spacing/>
         <w:ind/>
@@ -12690,7 +12690,7 @@
     </w:p>
     <w:p>
       <w:pPr>
-        <w:pStyle w:val="953"/>
+        <w:pStyle w:val="949"/>
         <w:pBdr/>
         <w:spacing/>
         <w:ind/>
@@ -12820,7 +12820,7 @@
     </w:p>
     <w:p>
       <w:pPr>
-        <w:pStyle w:val="953"/>
+        <w:pStyle w:val="949"/>
         <w:pBdr/>
         <w:spacing/>
         <w:ind/>
@@ -12956,7 +12956,7 @@
     </w:p>
     <w:p>
       <w:pPr>
-        <w:pStyle w:val="953"/>
+        <w:pStyle w:val="949"/>
         <w:pBdr/>
         <w:spacing/>
         <w:ind/>
@@ -13067,7 +13067,7 @@
     </w:p>
     <w:p>
       <w:pPr>
-        <w:pStyle w:val="922"/>
+        <w:pStyle w:val="918"/>
         <w:numPr>
           <w:ilvl w:val="0"/>
           <w:numId w:val="14"/>
@@ -13098,7 +13098,7 @@
     </w:p>
     <w:p>
       <w:pPr>
-        <w:pStyle w:val="922"/>
+        <w:pStyle w:val="918"/>
         <w:numPr>
           <w:ilvl w:val="0"/>
           <w:numId w:val="14"/>
@@ -13129,7 +13129,7 @@
     </w:p>
     <w:p>
       <w:pPr>
-        <w:pStyle w:val="953"/>
+        <w:pStyle w:val="949"/>
         <w:pBdr/>
         <w:spacing/>
         <w:ind/>
@@ -13256,7 +13256,7 @@
     </w:p>
     <w:p>
       <w:pPr>
-        <w:pStyle w:val="953"/>
+        <w:pStyle w:val="949"/>
         <w:pBdr/>
         <w:spacing/>
         <w:ind/>
@@ -13299,7 +13299,6 @@
           <w:rtl w:val="0"/>
         </w:rPr>
       </w:r>
-      <w:r/>
       <w:r/>
     </w:p>
     <w:p>
@@ -13323,7 +13322,6 @@
         <w:t xml:space="preserve"> Essencial.</w:t>
       </w:r>
       <w:r/>
-      <w:r/>
     </w:p>
     <w:p>
       <w:pPr>
@@ -13369,7 +13367,7 @@
     </w:p>
     <w:p>
       <w:pPr>
-        <w:pStyle w:val="922"/>
+        <w:pStyle w:val="918"/>
         <w:numPr>
           <w:ilvl w:val="0"/>
           <w:numId w:val="16"/>
@@ -13400,7 +13398,7 @@
     </w:p>
     <w:p>
       <w:pPr>
-        <w:pStyle w:val="922"/>
+        <w:pStyle w:val="918"/>
         <w:numPr>
           <w:ilvl w:val="0"/>
           <w:numId w:val="16"/>
@@ -13431,7 +13429,7 @@
     </w:p>
     <w:p>
       <w:pPr>
-        <w:pStyle w:val="922"/>
+        <w:pStyle w:val="918"/>
         <w:numPr>
           <w:ilvl w:val="1"/>
           <w:numId w:val="16"/>
@@ -13454,10 +13452,15 @@
           <w:highlight w:val="none"/>
         </w:rPr>
       </w:r>
+      <w:r>
+        <w:rPr>
+          <w:highlight w:val="none"/>
+        </w:rPr>
+      </w:r>
     </w:p>
     <w:p>
       <w:pPr>
-        <w:pStyle w:val="922"/>
+        <w:pStyle w:val="918"/>
         <w:numPr>
           <w:ilvl w:val="1"/>
           <w:numId w:val="16"/>
@@ -13480,10 +13483,15 @@
           <w:highlight w:val="none"/>
         </w:rPr>
       </w:r>
+      <w:r>
+        <w:rPr>
+          <w:highlight w:val="none"/>
+        </w:rPr>
+      </w:r>
     </w:p>
     <w:p>
       <w:pPr>
-        <w:pStyle w:val="922"/>
+        <w:pStyle w:val="918"/>
         <w:numPr>
           <w:ilvl w:val="1"/>
           <w:numId w:val="16"/>
@@ -13506,10 +13514,15 @@
           <w:highlight w:val="none"/>
         </w:rPr>
       </w:r>
+      <w:r>
+        <w:rPr>
+          <w:highlight w:val="none"/>
+        </w:rPr>
+      </w:r>
     </w:p>
     <w:p>
       <w:pPr>
-        <w:pStyle w:val="922"/>
+        <w:pStyle w:val="918"/>
         <w:numPr>
           <w:ilvl w:val="1"/>
           <w:numId w:val="16"/>
@@ -13532,10 +13545,15 @@
           <w:highlight w:val="none"/>
         </w:rPr>
       </w:r>
+      <w:r>
+        <w:rPr>
+          <w:highlight w:val="none"/>
+        </w:rPr>
+      </w:r>
     </w:p>
     <w:p>
       <w:pPr>
-        <w:pStyle w:val="922"/>
+        <w:pStyle w:val="918"/>
         <w:numPr>
           <w:ilvl w:val="1"/>
           <w:numId w:val="16"/>
@@ -13558,10 +13576,15 @@
           <w:highlight w:val="none"/>
         </w:rPr>
       </w:r>
+      <w:r>
+        <w:rPr>
+          <w:highlight w:val="none"/>
+        </w:rPr>
+      </w:r>
     </w:p>
     <w:p>
       <w:pPr>
-        <w:pStyle w:val="922"/>
+        <w:pStyle w:val="918"/>
         <w:numPr>
           <w:ilvl w:val="1"/>
           <w:numId w:val="16"/>
@@ -13584,10 +13607,15 @@
           <w:highlight w:val="none"/>
         </w:rPr>
       </w:r>
+      <w:r>
+        <w:rPr>
+          <w:highlight w:val="none"/>
+        </w:rPr>
+      </w:r>
     </w:p>
     <w:p>
       <w:pPr>
-        <w:pStyle w:val="922"/>
+        <w:pStyle w:val="918"/>
         <w:numPr>
           <w:ilvl w:val="0"/>
           <w:numId w:val="16"/>
@@ -13617,14 +13645,12 @@
         </w:rPr>
         <w:t xml:space="preserve">operações </w:t>
       </w:r>
-      <w:r/>
       <w:r>
         <w:rPr>
           <w:highlight w:val="none"/>
         </w:rPr>
         <w:t xml:space="preserve">do sistema:</w:t>
       </w:r>
-      <w:r/>
       <w:r>
         <w:rPr>
           <w:highlight w:val="none"/>
@@ -13638,7 +13664,7 @@
     </w:p>
     <w:p>
       <w:pPr>
-        <w:pStyle w:val="922"/>
+        <w:pStyle w:val="918"/>
         <w:numPr>
           <w:ilvl w:val="1"/>
           <w:numId w:val="18"/>
@@ -13666,21 +13692,6 @@
           <w:highlight w:val="none"/>
         </w:rPr>
       </w:r>
-      <w:r>
-        <w:rPr>
-          <w:highlight w:val="none"/>
-        </w:rPr>
-      </w:r>
-      <w:r>
-        <w:rPr>
-          <w:highlight w:val="none"/>
-        </w:rPr>
-      </w:r>
-      <w:r>
-        <w:rPr>
-          <w:highlight w:val="none"/>
-        </w:rPr>
-      </w:r>
     </w:p>
     <w:p>
       <w:pPr>
@@ -13732,7 +13743,7 @@
     </w:p>
     <w:p>
       <w:pPr>
-        <w:pStyle w:val="950"/>
+        <w:pStyle w:val="946"/>
         <w:pBdr/>
         <w:spacing/>
         <w:ind/>
@@ -13774,7 +13785,7 @@
     </w:p>
     <w:p>
       <w:pPr>
-        <w:pStyle w:val="951"/>
+        <w:pStyle w:val="947"/>
         <w:pBdr/>
         <w:spacing/>
         <w:ind/>
@@ -13880,7 +13891,7 @@
     </w:p>
     <w:tbl>
       <w:tblPr>
-        <w:tblStyle w:val="961"/>
+        <w:tblStyle w:val="957"/>
         <w:tblW w:w="9640" w:type="dxa"/>
         <w:tblBorders>
           <w:top w:val="single" w:color="000000" w:sz="8" w:space="0"/>
@@ -15112,7 +15123,7 @@
     </w:p>
     <w:p>
       <w:pPr>
-        <w:pStyle w:val="950"/>
+        <w:pStyle w:val="946"/>
         <w:pBdr/>
         <w:spacing/>
         <w:ind/>
@@ -15160,7 +15171,7 @@
     </w:p>
     <w:p>
       <w:pPr>
-        <w:pStyle w:val="951"/>
+        <w:pStyle w:val="947"/>
         <w:pBdr/>
         <w:spacing/>
         <w:ind/>
@@ -15271,7 +15282,7 @@
           <w:highlight w:val="none"/>
           <w:rtl w:val="0"/>
         </w:rPr>
-        <w:t xml:space="preserve">5.1.1 Usuário</w:t>
+        <w:t xml:space="preserve">5.1.1 [CD001] Usuário</w:t>
       </w:r>
       <w:r>
         <w:rPr>
@@ -15428,7 +15439,7 @@
     </w:p>
     <w:p>
       <w:pPr>
-        <w:pStyle w:val="937"/>
+        <w:pStyle w:val="933"/>
         <w:pBdr/>
         <w:spacing/>
         <w:ind/>
@@ -15446,6 +15457,7 @@
       <w:r>
         <w:t xml:space="preserve">1</w:t>
       </w:r>
+      <w:r/>
       <w:r>
         <w:fldChar w:fldCharType="end"/>
       </w:r>
@@ -15499,7 +15511,7 @@
     </w:p>
     <w:p>
       <w:pPr>
-        <w:pStyle w:val="922"/>
+        <w:pStyle w:val="918"/>
         <w:numPr>
           <w:ilvl w:val="0"/>
           <w:numId w:val="9"/>
@@ -15551,7 +15563,7 @@
     </w:p>
     <w:tbl>
       <w:tblPr>
-        <w:tblStyle w:val="778"/>
+        <w:tblStyle w:val="774"/>
         <w:tblW w:w="0" w:type="auto"/>
         <w:tblBorders/>
         <w:tblLook w:val="04A0" w:firstRow="1" w:lastRow="0" w:firstColumn="1" w:lastColumn="0" w:noHBand="0" w:noVBand="1"/>
@@ -16787,7 +16799,7 @@
     </w:tbl>
     <w:p>
       <w:pPr>
-        <w:pStyle w:val="937"/>
+        <w:pStyle w:val="933"/>
         <w:pBdr/>
         <w:spacing/>
         <w:ind/>
@@ -16815,7 +16827,7 @@
     </w:p>
     <w:p>
       <w:pPr>
-        <w:pStyle w:val="922"/>
+        <w:pStyle w:val="918"/>
         <w:numPr>
           <w:ilvl w:val="0"/>
           <w:numId w:val="9"/>
@@ -16870,7 +16882,7 @@
     </w:p>
     <w:tbl>
       <w:tblPr>
-        <w:tblStyle w:val="778"/>
+        <w:tblStyle w:val="774"/>
         <w:tblW w:w="0" w:type="auto"/>
         <w:tblBorders/>
         <w:tblLook w:val="04A0" w:firstRow="1" w:lastRow="0" w:firstColumn="1" w:lastColumn="0" w:noHBand="0" w:noVBand="1"/>
@@ -17274,7 +17286,7 @@
     </w:tbl>
     <w:p>
       <w:pPr>
-        <w:pStyle w:val="937"/>
+        <w:pStyle w:val="933"/>
         <w:pBdr/>
         <w:spacing/>
         <w:ind/>
@@ -17302,7 +17314,7 @@
     </w:p>
     <w:p>
       <w:pPr>
-        <w:pStyle w:val="922"/>
+        <w:pStyle w:val="918"/>
         <w:numPr>
           <w:ilvl w:val="0"/>
           <w:numId w:val="12"/>
@@ -17352,7 +17364,7 @@
     </w:p>
     <w:tbl>
       <w:tblPr>
-        <w:tblStyle w:val="778"/>
+        <w:tblStyle w:val="774"/>
         <w:tblW w:w="0" w:type="auto"/>
         <w:tblBorders/>
         <w:tblLook w:val="04A0" w:firstRow="1" w:lastRow="0" w:firstColumn="1" w:lastColumn="0" w:noHBand="0" w:noVBand="1"/>
@@ -17865,7 +17877,7 @@
     </w:tbl>
     <w:p>
       <w:pPr>
-        <w:pStyle w:val="937"/>
+        <w:pStyle w:val="933"/>
         <w:pBdr/>
         <w:spacing/>
         <w:ind/>
@@ -17893,7 +17905,7 @@
     </w:p>
     <w:p>
       <w:pPr>
-        <w:pStyle w:val="951"/>
+        <w:pStyle w:val="947"/>
         <w:pBdr/>
         <w:spacing/>
         <w:ind/>
@@ -17950,19 +17962,206 @@
         </w:rPr>
         <w:t xml:space="preserve">Descreve a funcionalidade do sistema do ponto de vista do usuário, mostrando as ações que os usuários podem realizar e os sistemas que os suportam. É ideal para capturar os requisitos funcionais do sistema.</w:t>
       </w:r>
-      <w:r>
-        <w:br w:type="page" w:clear="all"/>
-      </w:r>
-      <w:r>
-        <w:rPr>
-          <w:rtl w:val="0"/>
-        </w:rPr>
-      </w:r>
+      <w:r/>
       <w:r/>
     </w:p>
     <w:p>
       <w:pPr>
-        <w:pStyle w:val="950"/>
+        <w:pBdr/>
+        <w:spacing/>
+        <w:ind w:firstLine="850" w:left="0"/>
+        <w:rPr/>
+      </w:pPr>
+      <w:r>
+        <w:rPr>
+          <w:highlight w:val="none"/>
+        </w:rPr>
+      </w:r>
+      <w:r>
+        <w:rPr>
+          <w:highlight w:val="none"/>
+        </w:rPr>
+      </w:r>
+    </w:p>
+    <w:p>
+      <w:pPr>
+        <w:pBdr/>
+        <w:spacing/>
+        <w:ind w:firstLine="0" w:left="0"/>
+        <w:rPr/>
+      </w:pPr>
+      <w:r>
+        <w:t xml:space="preserve">5.2.1 [UC001] Login</w:t>
+      </w:r>
+      <w:r>
+        <w:rPr>
+          <w:highlight w:val="none"/>
+        </w:rPr>
+      </w:r>
+    </w:p>
+    <w:p>
+      <w:pPr>
+        <w:pBdr/>
+        <w:spacing/>
+        <w:ind w:firstLine="0" w:left="0"/>
+        <w:rPr>
+          <w:highlight w:val="none"/>
+        </w:rPr>
+      </w:pPr>
+      <w:r>
+        <w:rPr>
+          <w:highlight w:val="none"/>
+        </w:rPr>
+      </w:r>
+      <w:r>
+        <w:rPr>
+          <w:highlight w:val="none"/>
+        </w:rPr>
+      </w:r>
+    </w:p>
+    <w:p>
+      <w:pPr>
+        <w:pBdr/>
+        <w:spacing/>
+        <w:ind w:firstLine="0" w:left="0"/>
+        <w:jc w:val="center"/>
+        <w:rPr/>
+      </w:pPr>
+      <w:r>
+        <mc:AlternateContent>
+          <mc:Choice Requires="wpg">
+            <w:drawing>
+              <wp:inline xmlns:wp="http://schemas.openxmlformats.org/drawingml/2006/wordprocessingDrawing" distT="0" distB="0" distL="0" distR="0">
+                <wp:extent cx="4914900" cy="2486025"/>
+                <wp:effectExtent l="0" t="0" r="0" b="0"/>
+                <wp:docPr id="3" name=""/>
+                <wp:cNvGraphicFramePr>
+                  <a:graphicFrameLocks xmlns:a="http://schemas.openxmlformats.org/drawingml/2006/main" noChangeAspect="1"/>
+                </wp:cNvGraphicFramePr>
+                <a:graphic xmlns:a="http://schemas.openxmlformats.org/drawingml/2006/main">
+                  <a:graphicData uri="http://schemas.openxmlformats.org/drawingml/2006/picture">
+                    <pic:pic xmlns:pic="http://schemas.openxmlformats.org/drawingml/2006/picture">
+                      <pic:nvPicPr>
+                        <pic:cNvPr id="1101537780" name=""/>
+                        <pic:cNvPicPr>
+                          <a:picLocks noChangeAspect="1"/>
+                        </pic:cNvPicPr>
+                        <pic:nvPr/>
+                      </pic:nvPicPr>
+                      <pic:blipFill>
+                        <a:blip r:embed="rId14"/>
+                        <a:stretch/>
+                      </pic:blipFill>
+                      <pic:spPr bwMode="auto">
+                        <a:xfrm>
+                          <a:off x="0" y="0"/>
+                          <a:ext cx="4914900" cy="2486025"/>
+                        </a:xfrm>
+                        <a:prstGeom prst="rect">
+                          <a:avLst/>
+                        </a:prstGeom>
+                      </pic:spPr>
+                    </pic:pic>
+                  </a:graphicData>
+                </a:graphic>
+              </wp:inline>
+            </w:drawing>
+          </mc:Choice>
+          <mc:Fallback>
+            <w:pict>
+              <v:shapetype id="_x0000_t75" coordsize="21600,21600" o:spt="75" o:preferrelative="t" path="m@4@5l@4@11@9@11@9@5xe" filled="f" stroked="f">
+                <v:stroke joinstyle="miter"/>
+                <v:formulas>
+                  <v:f eqn="if lineDrawn pixelLineWidth 0"/>
+                  <v:f eqn="sum @0 1 0"/>
+                  <v:f eqn="sum 0 0 @1"/>
+                  <v:f eqn="prod @2 1 2"/>
+                  <v:f eqn="prod @3 21600 pixelWidth"/>
+                  <v:f eqn="prod @3 21600 pixelHeight"/>
+                  <v:f eqn="sum @0 0 1"/>
+                  <v:f eqn="prod @6 1 2"/>
+                  <v:f eqn="prod @7 21600 pixelWidth"/>
+                  <v:f eqn="sum @8 21600 0"/>
+                  <v:f eqn="prod @7 21600 pixelHeight"/>
+                  <v:f eqn="sum @10 21600 0"/>
+                </v:formulas>
+                <v:path o:extrusionok="f" gradientshapeok="t" o:connecttype="rect"/>
+                <o:lock v:ext="edit" aspectratio="t"/>
+              </v:shapetype>
+              <v:shape id="_x0000_i2" o:spid="_x0000_s2" type="#_x0000_t75" style="width:387.00pt;height:195.75pt;mso-wrap-distance-left:0.00pt;mso-wrap-distance-top:0.00pt;mso-wrap-distance-right:0.00pt;mso-wrap-distance-bottom:0.00pt;z-index:1;" stroked="false">
+                <v:imagedata r:id="rId14" o:title=""/>
+                <o:lock v:ext="edit" rotation="t"/>
+              </v:shape>
+            </w:pict>
+          </mc:Fallback>
+        </mc:AlternateContent>
+      </w:r>
+      <w:r>
+        <w:rPr>
+          <w:highlight w:val="none"/>
+        </w:rPr>
+      </w:r>
+    </w:p>
+    <w:p>
+      <w:pPr>
+        <w:pStyle w:val="933"/>
+        <w:pBdr/>
+        <w:spacing/>
+        <w:ind/>
+        <w:jc w:val="right"/>
+        <w:rPr/>
+      </w:pPr>
+      <w:r>
+        <w:t xml:space="preserve">Figura </w:t>
+      </w:r>
+      <w:r>
+        <w:fldChar w:fldCharType="begin"/>
+        <w:instrText xml:space="preserve"> SEQ Figura \* Arabic </w:instrText>
+        <w:fldChar w:fldCharType="separate"/>
+      </w:r>
+      <w:r>
+        <w:t xml:space="preserve">2</w:t>
+      </w:r>
+      <w:r/>
+      <w:r>
+        <w:fldChar w:fldCharType="end"/>
+      </w:r>
+      <w:r>
+        <w:t xml:space="preserve">: diagrama de caso de uso Login </w:t>
+      </w:r>
+      <w:r/>
+    </w:p>
+    <w:p>
+      <w:pPr>
+        <w:pBdr/>
+        <w:spacing/>
+        <w:ind/>
+        <w:rPr/>
+      </w:pPr>
+      <w:r>
+        <w:t xml:space="preserve">5.2.1.1 Descrição</w:t>
+      </w:r>
+      <w:r/>
+    </w:p>
+    <w:p>
+      <w:pPr>
+        <w:pBdr/>
+        <w:spacing/>
+        <w:ind w:firstLine="0" w:left="0"/>
+        <w:jc w:val="center"/>
+        <w:rPr>
+          <w:highlight w:val="none"/>
+        </w:rPr>
+      </w:pPr>
+      <w:r>
+        <w:br w:type="page" w:clear="all"/>
+      </w:r>
+      <w:r/>
+      <w:r/>
+    </w:p>
+    <w:p>
+      <w:pPr>
+        <w:pStyle w:val="946"/>
         <w:pBdr/>
         <w:spacing/>
         <w:ind/>
@@ -18004,7 +18203,7 @@
     </w:p>
     <w:p>
       <w:pPr>
-        <w:pStyle w:val="951"/>
+        <w:pStyle w:val="947"/>
         <w:pBdr/>
         <w:spacing/>
         <w:ind/>
@@ -18094,7 +18293,7 @@
     </w:p>
     <w:p>
       <w:pPr>
-        <w:pStyle w:val="952"/>
+        <w:pStyle w:val="948"/>
         <w:pBdr/>
         <w:spacing/>
         <w:ind/>
@@ -18146,7 +18345,7 @@
     </w:p>
     <w:p>
       <w:pPr>
-        <w:pStyle w:val="953"/>
+        <w:pStyle w:val="949"/>
         <w:pBdr/>
         <w:spacing/>
         <w:ind/>
@@ -18578,7 +18777,7 @@
     </w:p>
     <w:p>
       <w:pPr>
-        <w:pStyle w:val="951"/>
+        <w:pStyle w:val="947"/>
         <w:pBdr/>
         <w:spacing/>
         <w:ind/>
@@ -18681,7 +18880,7 @@
     </w:p>
     <w:p>
       <w:pPr>
-        <w:pStyle w:val="951"/>
+        <w:pStyle w:val="947"/>
         <w:pBdr/>
         <w:spacing/>
         <w:ind/>
@@ -18743,7 +18942,7 @@
     </w:p>
     <w:p>
       <w:pPr>
-        <w:pStyle w:val="950"/>
+        <w:pStyle w:val="946"/>
         <w:pBdr/>
         <w:spacing/>
         <w:ind/>
@@ -18775,7 +18974,7 @@
               <wp:inline xmlns:wp="http://schemas.openxmlformats.org/drawingml/2006/wordprocessingDrawing" distT="0" distB="0" distL="0" distR="0">
                 <wp:extent cx="0" cy="19050"/>
                 <wp:effectExtent l="0" t="0" r="0" b="0"/>
-                <wp:docPr id="3" name=""/>
+                <wp:docPr id="4" name=""/>
                 <wp:cNvGraphicFramePr/>
                 <a:graphic xmlns:a="http://schemas.openxmlformats.org/drawingml/2006/main">
                   <a:graphicData uri="http://schemas.microsoft.com/office/word/2010/wordprocessingShape">
@@ -18811,7 +19010,7 @@
           </mc:Choice>
           <mc:Fallback>
             <w:pict>
-              <v:shape id="shape 2" o:spid="_x0000_s2" o:spt="1" type="#_x0000_t1" style="width:0.00pt;height:1.50pt;mso-wrap-distance-left:0.00pt;mso-wrap-distance-top:0.00pt;mso-wrap-distance-right:0.00pt;mso-wrap-distance-bottom:0.00pt;visibility:visible;" fillcolor="#A0A0A0" stroked="f"/>
+              <v:shape id="shape 3" o:spid="_x0000_s3" o:spt="1" type="#_x0000_t1" style="width:0.00pt;height:1.50pt;mso-wrap-distance-left:0.00pt;mso-wrap-distance-top:0.00pt;mso-wrap-distance-right:0.00pt;mso-wrap-distance-bottom:0.00pt;visibility:visible;" fillcolor="#A0A0A0" stroked="f"/>
             </w:pict>
           </mc:Fallback>
         </mc:AlternateContent>
@@ -18839,7 +19038,7 @@
     </w:p>
     <w:p>
       <w:pPr>
-        <w:pStyle w:val="951"/>
+        <w:pStyle w:val="947"/>
         <w:pBdr/>
         <w:spacing/>
         <w:ind/>
@@ -18925,7 +19124,7 @@
     </w:p>
     <w:p>
       <w:pPr>
-        <w:pStyle w:val="951"/>
+        <w:pStyle w:val="947"/>
         <w:pBdr/>
         <w:spacing/>
         <w:ind/>
@@ -19011,7 +19210,7 @@
     </w:p>
     <w:p>
       <w:pPr>
-        <w:pStyle w:val="951"/>
+        <w:pStyle w:val="947"/>
         <w:pBdr/>
         <w:spacing/>
         <w:ind/>
@@ -19097,7 +19296,7 @@
     </w:p>
     <w:p>
       <w:pPr>
-        <w:pStyle w:val="951"/>
+        <w:pStyle w:val="947"/>
         <w:pBdr/>
         <w:spacing/>
         <w:ind/>
@@ -19337,7 +19536,7 @@
   </w:p>
   <w:tbl>
     <w:tblPr>
-      <w:tblStyle w:val="962"/>
+      <w:tblStyle w:val="958"/>
       <w:tblW w:w="9600" w:type="dxa"/>
       <w:tblBorders>
         <w:top w:val="single" w:color="ffffff" w:sz="8" w:space="0"/>
@@ -22493,7 +22692,126 @@
     <w:lsdException w:name="Bibliography" w:uiPriority="37"/>
     <w:lsdException w:name="TOC Heading" w:uiPriority="39" w:qFormat="1"/>
   </w:latentStyles>
-  <w:style w:type="table" w:styleId="777" w:default="1">
+  <w:style w:type="character" w:styleId="47">
+    <w:name w:val="Caption Char"/>
+    <w:basedOn w:val="933"/>
+    <w:link w:val="931"/>
+    <w:uiPriority w:val="99"/>
+    <w:pPr>
+      <w:pBdr/>
+      <w:spacing/>
+      <w:ind/>
+    </w:pPr>
+  </w:style>
+  <w:style w:type="paragraph" w:styleId="181">
+    <w:name w:val="toc 1"/>
+    <w:basedOn w:val="944"/>
+    <w:next w:val="944"/>
+    <w:uiPriority w:val="39"/>
+    <w:unhideWhenUsed/>
+    <w:pPr>
+      <w:pBdr/>
+      <w:spacing w:after="57"/>
+      <w:ind w:right="0" w:firstLine="0" w:left="0"/>
+    </w:pPr>
+  </w:style>
+  <w:style w:type="paragraph" w:styleId="182">
+    <w:name w:val="toc 2"/>
+    <w:basedOn w:val="944"/>
+    <w:next w:val="944"/>
+    <w:uiPriority w:val="39"/>
+    <w:unhideWhenUsed/>
+    <w:pPr>
+      <w:pBdr/>
+      <w:spacing w:after="57"/>
+      <w:ind w:right="0" w:firstLine="0" w:left="283"/>
+    </w:pPr>
+  </w:style>
+  <w:style w:type="paragraph" w:styleId="183">
+    <w:name w:val="toc 3"/>
+    <w:basedOn w:val="944"/>
+    <w:next w:val="944"/>
+    <w:uiPriority w:val="39"/>
+    <w:unhideWhenUsed/>
+    <w:pPr>
+      <w:pBdr/>
+      <w:spacing w:after="57"/>
+      <w:ind w:right="0" w:firstLine="0" w:left="567"/>
+    </w:pPr>
+  </w:style>
+  <w:style w:type="paragraph" w:styleId="184">
+    <w:name w:val="toc 4"/>
+    <w:basedOn w:val="944"/>
+    <w:next w:val="944"/>
+    <w:uiPriority w:val="39"/>
+    <w:unhideWhenUsed/>
+    <w:pPr>
+      <w:pBdr/>
+      <w:spacing w:after="57"/>
+      <w:ind w:right="0" w:firstLine="0" w:left="850"/>
+    </w:pPr>
+  </w:style>
+  <w:style w:type="paragraph" w:styleId="185">
+    <w:name w:val="toc 5"/>
+    <w:basedOn w:val="944"/>
+    <w:next w:val="944"/>
+    <w:uiPriority w:val="39"/>
+    <w:unhideWhenUsed/>
+    <w:pPr>
+      <w:pBdr/>
+      <w:spacing w:after="57"/>
+      <w:ind w:right="0" w:firstLine="0" w:left="1134"/>
+    </w:pPr>
+  </w:style>
+  <w:style w:type="paragraph" w:styleId="186">
+    <w:name w:val="toc 6"/>
+    <w:basedOn w:val="944"/>
+    <w:next w:val="944"/>
+    <w:uiPriority w:val="39"/>
+    <w:unhideWhenUsed/>
+    <w:pPr>
+      <w:pBdr/>
+      <w:spacing w:after="57"/>
+      <w:ind w:right="0" w:firstLine="0" w:left="1417"/>
+    </w:pPr>
+  </w:style>
+  <w:style w:type="paragraph" w:styleId="187">
+    <w:name w:val="toc 7"/>
+    <w:basedOn w:val="944"/>
+    <w:next w:val="944"/>
+    <w:uiPriority w:val="39"/>
+    <w:unhideWhenUsed/>
+    <w:pPr>
+      <w:pBdr/>
+      <w:spacing w:after="57"/>
+      <w:ind w:right="0" w:firstLine="0" w:left="1701"/>
+    </w:pPr>
+  </w:style>
+  <w:style w:type="paragraph" w:styleId="188">
+    <w:name w:val="toc 8"/>
+    <w:basedOn w:val="944"/>
+    <w:next w:val="944"/>
+    <w:uiPriority w:val="39"/>
+    <w:unhideWhenUsed/>
+    <w:pPr>
+      <w:pBdr/>
+      <w:spacing w:after="57"/>
+      <w:ind w:right="0" w:firstLine="0" w:left="1984"/>
+    </w:pPr>
+  </w:style>
+  <w:style w:type="paragraph" w:styleId="189">
+    <w:name w:val="toc 9"/>
+    <w:basedOn w:val="944"/>
+    <w:next w:val="944"/>
+    <w:uiPriority w:val="39"/>
+    <w:unhideWhenUsed/>
+    <w:pPr>
+      <w:pBdr/>
+      <w:spacing w:after="57"/>
+      <w:ind w:right="0" w:firstLine="0" w:left="2268"/>
+    </w:pPr>
+  </w:style>
+  <w:style w:type="table" w:styleId="773" w:default="1">
     <w:name w:val="Normal Table"/>
     <w:uiPriority w:val="99"/>
     <w:semiHidden/>
@@ -22686,9 +23004,9 @@
       </w:tcPr>
     </w:tblStylePr>
   </w:style>
-  <w:style w:type="table" w:styleId="778">
+  <w:style w:type="table" w:styleId="774">
     <w:name w:val="Table Grid"/>
-    <w:basedOn w:val="777"/>
+    <w:basedOn w:val="773"/>
     <w:uiPriority w:val="59"/>
     <w:pPr>
       <w:pBdr/>
@@ -22885,9 +23203,9 @@
       </w:tcPr>
     </w:tblStylePr>
   </w:style>
-  <w:style w:type="table" w:styleId="779">
+  <w:style w:type="table" w:styleId="775">
     <w:name w:val="Table Grid Light"/>
-    <w:basedOn w:val="777"/>
+    <w:basedOn w:val="773"/>
     <w:uiPriority w:val="59"/>
     <w:pPr>
       <w:pBdr/>
@@ -23084,9 +23402,9 @@
       </w:tcPr>
     </w:tblStylePr>
   </w:style>
-  <w:style w:type="table" w:styleId="780">
+  <w:style w:type="table" w:styleId="776">
     <w:name w:val="Plain Table 1"/>
-    <w:basedOn w:val="777"/>
+    <w:basedOn w:val="773"/>
     <w:uiPriority w:val="59"/>
     <w:pPr>
       <w:pBdr/>
@@ -23309,9 +23627,9 @@
       </w:tcPr>
     </w:tblStylePr>
   </w:style>
-  <w:style w:type="table" w:styleId="781">
+  <w:style w:type="table" w:styleId="777">
     <w:name w:val="Plain Table 2"/>
-    <w:basedOn w:val="777"/>
+    <w:basedOn w:val="773"/>
     <w:uiPriority w:val="59"/>
     <w:pPr>
       <w:pBdr/>
@@ -23542,9 +23860,9 @@
       </w:tcPr>
     </w:tblStylePr>
   </w:style>
-  <w:style w:type="table" w:styleId="782">
+  <w:style w:type="table" w:styleId="778">
     <w:name w:val="Plain Table 3"/>
-    <w:basedOn w:val="777"/>
+    <w:basedOn w:val="773"/>
     <w:uiPriority w:val="99"/>
     <w:pPr>
       <w:pBdr/>
@@ -23772,9 +24090,9 @@
       </w:tcPr>
     </w:tblStylePr>
   </w:style>
-  <w:style w:type="table" w:styleId="783">
+  <w:style w:type="table" w:styleId="779">
     <w:name w:val="Plain Table 4"/>
-    <w:basedOn w:val="777"/>
+    <w:basedOn w:val="773"/>
     <w:uiPriority w:val="99"/>
     <w:pPr>
       <w:pBdr/>
@@ -23988,9 +24306,9 @@
       </w:tcPr>
     </w:tblStylePr>
   </w:style>
-  <w:style w:type="table" w:styleId="784">
+  <w:style w:type="table" w:styleId="780">
     <w:name w:val="Plain Table 5"/>
-    <w:basedOn w:val="777"/>
+    <w:basedOn w:val="773"/>
     <w:uiPriority w:val="99"/>
     <w:pPr>
       <w:pBdr/>
@@ -24221,9 +24539,9 @@
       </w:tcPr>
     </w:tblStylePr>
   </w:style>
-  <w:style w:type="table" w:styleId="785">
+  <w:style w:type="table" w:styleId="781">
     <w:name w:val="Grid Table 1 Light"/>
-    <w:basedOn w:val="777"/>
+    <w:basedOn w:val="773"/>
     <w:uiPriority w:val="99"/>
     <w:pPr>
       <w:pBdr/>
@@ -24444,9 +24762,9 @@
       </w:tcPr>
     </w:tblStylePr>
   </w:style>
-  <w:style w:type="table" w:styleId="786">
+  <w:style w:type="table" w:styleId="782">
     <w:name w:val="Grid Table 1 Light - Accent 1"/>
-    <w:basedOn w:val="777"/>
+    <w:basedOn w:val="773"/>
     <w:uiPriority w:val="99"/>
     <w:pPr>
       <w:pBdr/>
@@ -24667,9 +24985,9 @@
       </w:tcPr>
     </w:tblStylePr>
   </w:style>
-  <w:style w:type="table" w:styleId="787">
+  <w:style w:type="table" w:styleId="783">
     <w:name w:val="Grid Table 1 Light - Accent 2"/>
-    <w:basedOn w:val="777"/>
+    <w:basedOn w:val="773"/>
     <w:uiPriority w:val="99"/>
     <w:pPr>
       <w:pBdr/>
@@ -24890,9 +25208,9 @@
       </w:tcPr>
     </w:tblStylePr>
   </w:style>
-  <w:style w:type="table" w:styleId="788">
+  <w:style w:type="table" w:styleId="784">
     <w:name w:val="Grid Table 1 Light - Accent 3"/>
-    <w:basedOn w:val="777"/>
+    <w:basedOn w:val="773"/>
     <w:uiPriority w:val="99"/>
     <w:pPr>
       <w:pBdr/>
@@ -25113,9 +25431,9 @@
       </w:tcPr>
     </w:tblStylePr>
   </w:style>
-  <w:style w:type="table" w:styleId="789">
+  <w:style w:type="table" w:styleId="785">
     <w:name w:val="Grid Table 1 Light - Accent 4"/>
-    <w:basedOn w:val="777"/>
+    <w:basedOn w:val="773"/>
     <w:uiPriority w:val="99"/>
     <w:pPr>
       <w:pBdr/>
@@ -25336,9 +25654,9 @@
       </w:tcPr>
     </w:tblStylePr>
   </w:style>
-  <w:style w:type="table" w:styleId="790">
+  <w:style w:type="table" w:styleId="786">
     <w:name w:val="Grid Table 1 Light - Accent 5"/>
-    <w:basedOn w:val="777"/>
+    <w:basedOn w:val="773"/>
     <w:uiPriority w:val="99"/>
     <w:pPr>
       <w:pBdr/>
@@ -25559,9 +25877,9 @@
       </w:tcPr>
     </w:tblStylePr>
   </w:style>
-  <w:style w:type="table" w:styleId="791">
+  <w:style w:type="table" w:styleId="787">
     <w:name w:val="Grid Table 1 Light - Accent 6"/>
-    <w:basedOn w:val="777"/>
+    <w:basedOn w:val="773"/>
     <w:uiPriority w:val="99"/>
     <w:pPr>
       <w:pBdr/>
@@ -25782,9 +26100,9 @@
       </w:tcPr>
     </w:tblStylePr>
   </w:style>
-  <w:style w:type="table" w:styleId="792">
+  <w:style w:type="table" w:styleId="788">
     <w:name w:val="Grid Table 2"/>
-    <w:basedOn w:val="777"/>
+    <w:basedOn w:val="773"/>
     <w:uiPriority w:val="99"/>
     <w:pPr>
       <w:pBdr/>
@@ -26014,9 +26332,9 @@
       </w:tcPr>
     </w:tblStylePr>
   </w:style>
-  <w:style w:type="table" w:styleId="793">
+  <w:style w:type="table" w:styleId="789">
     <w:name w:val="Grid Table 2 - Accent 1"/>
-    <w:basedOn w:val="777"/>
+    <w:basedOn w:val="773"/>
     <w:uiPriority w:val="99"/>
     <w:pPr>
       <w:pBdr/>
@@ -26246,9 +26564,9 @@
       </w:tcPr>
     </w:tblStylePr>
   </w:style>
-  <w:style w:type="table" w:styleId="794">
+  <w:style w:type="table" w:styleId="790">
     <w:name w:val="Grid Table 2 - Accent 2"/>
-    <w:basedOn w:val="777"/>
+    <w:basedOn w:val="773"/>
     <w:uiPriority w:val="99"/>
     <w:pPr>
       <w:pBdr/>
@@ -26478,9 +26796,9 @@
       </w:tcPr>
     </w:tblStylePr>
   </w:style>
-  <w:style w:type="table" w:styleId="795">
+  <w:style w:type="table" w:styleId="791">
     <w:name w:val="Grid Table 2 - Accent 3"/>
-    <w:basedOn w:val="777"/>
+    <w:basedOn w:val="773"/>
     <w:uiPriority w:val="99"/>
     <w:pPr>
       <w:pBdr/>
@@ -26710,9 +27028,9 @@
       </w:tcPr>
     </w:tblStylePr>
   </w:style>
-  <w:style w:type="table" w:styleId="796">
+  <w:style w:type="table" w:styleId="792">
     <w:name w:val="Grid Table 2 - Accent 4"/>
-    <w:basedOn w:val="777"/>
+    <w:basedOn w:val="773"/>
     <w:uiPriority w:val="99"/>
     <w:pPr>
       <w:pBdr/>
@@ -26942,9 +27260,9 @@
       </w:tcPr>
     </w:tblStylePr>
   </w:style>
-  <w:style w:type="table" w:styleId="797">
+  <w:style w:type="table" w:styleId="793">
     <w:name w:val="Grid Table 2 - Accent 5"/>
-    <w:basedOn w:val="777"/>
+    <w:basedOn w:val="773"/>
     <w:uiPriority w:val="99"/>
     <w:pPr>
       <w:pBdr/>
@@ -27174,9 +27492,9 @@
       </w:tcPr>
     </w:tblStylePr>
   </w:style>
-  <w:style w:type="table" w:styleId="798">
+  <w:style w:type="table" w:styleId="794">
     <w:name w:val="Grid Table 2 - Accent 6"/>
-    <w:basedOn w:val="777"/>
+    <w:basedOn w:val="773"/>
     <w:uiPriority w:val="99"/>
     <w:pPr>
       <w:pBdr/>
@@ -27406,9 +27724,9 @@
       </w:tcPr>
     </w:tblStylePr>
   </w:style>
-  <w:style w:type="table" w:styleId="799">
+  <w:style w:type="table" w:styleId="795">
     <w:name w:val="Grid Table 3"/>
-    <w:basedOn w:val="777"/>
+    <w:basedOn w:val="773"/>
     <w:uiPriority w:val="99"/>
     <w:pPr>
       <w:pBdr/>
@@ -27651,9 +27969,9 @@
       </w:tcPr>
     </w:tblStylePr>
   </w:style>
-  <w:style w:type="table" w:styleId="800">
+  <w:style w:type="table" w:styleId="796">
     <w:name w:val="Grid Table 3 - Accent 1"/>
-    <w:basedOn w:val="777"/>
+    <w:basedOn w:val="773"/>
     <w:uiPriority w:val="99"/>
     <w:pPr>
       <w:pBdr/>
@@ -27896,9 +28214,9 @@
       </w:tcPr>
     </w:tblStylePr>
   </w:style>
-  <w:style w:type="table" w:styleId="801">
+  <w:style w:type="table" w:styleId="797">
     <w:name w:val="Grid Table 3 - Accent 2"/>
-    <w:basedOn w:val="777"/>
+    <w:basedOn w:val="773"/>
     <w:uiPriority w:val="99"/>
     <w:pPr>
       <w:pBdr/>
@@ -28141,9 +28459,9 @@
       </w:tcPr>
     </w:tblStylePr>
   </w:style>
-  <w:style w:type="table" w:styleId="802">
+  <w:style w:type="table" w:styleId="798">
     <w:name w:val="Grid Table 3 - Accent 3"/>
-    <w:basedOn w:val="777"/>
+    <w:basedOn w:val="773"/>
     <w:uiPriority w:val="99"/>
     <w:pPr>
       <w:pBdr/>
@@ -28386,9 +28704,9 @@
       </w:tcPr>
     </w:tblStylePr>
   </w:style>
-  <w:style w:type="table" w:styleId="803">
+  <w:style w:type="table" w:styleId="799">
     <w:name w:val="Grid Table 3 - Accent 4"/>
-    <w:basedOn w:val="777"/>
+    <w:basedOn w:val="773"/>
     <w:uiPriority w:val="99"/>
     <w:pPr>
       <w:pBdr/>
@@ -28631,9 +28949,9 @@
       </w:tcPr>
     </w:tblStylePr>
   </w:style>
-  <w:style w:type="table" w:styleId="804">
+  <w:style w:type="table" w:styleId="800">
     <w:name w:val="Grid Table 3 - Accent 5"/>
-    <w:basedOn w:val="777"/>
+    <w:basedOn w:val="773"/>
     <w:uiPriority w:val="99"/>
     <w:pPr>
       <w:pBdr/>
@@ -28876,9 +29194,9 @@
       </w:tcPr>
     </w:tblStylePr>
   </w:style>
-  <w:style w:type="table" w:styleId="805">
+  <w:style w:type="table" w:styleId="801">
     <w:name w:val="Grid Table 3 - Accent 6"/>
-    <w:basedOn w:val="777"/>
+    <w:basedOn w:val="773"/>
     <w:uiPriority w:val="99"/>
     <w:pPr>
       <w:pBdr/>
@@ -29121,9 +29439,9 @@
       </w:tcPr>
     </w:tblStylePr>
   </w:style>
-  <w:style w:type="table" w:styleId="806">
+  <w:style w:type="table" w:styleId="802">
     <w:name w:val="Grid Table 4"/>
-    <w:basedOn w:val="777"/>
+    <w:basedOn w:val="773"/>
     <w:uiPriority w:val="59"/>
     <w:pPr>
       <w:pBdr/>
@@ -29354,9 +29672,9 @@
       </w:tcPr>
     </w:tblStylePr>
   </w:style>
-  <w:style w:type="table" w:styleId="807">
+  <w:style w:type="table" w:styleId="803">
     <w:name w:val="Grid Table 4 - Accent 1"/>
-    <w:basedOn w:val="777"/>
+    <w:basedOn w:val="773"/>
     <w:uiPriority w:val="59"/>
     <w:pPr>
       <w:pBdr/>
@@ -29587,9 +29905,9 @@
       </w:tcPr>
     </w:tblStylePr>
   </w:style>
-  <w:style w:type="table" w:styleId="808">
+  <w:style w:type="table" w:styleId="804">
     <w:name w:val="Grid Table 4 - Accent 2"/>
-    <w:basedOn w:val="777"/>
+    <w:basedOn w:val="773"/>
     <w:uiPriority w:val="59"/>
     <w:pPr>
       <w:pBdr/>
@@ -29820,9 +30138,9 @@
       </w:tcPr>
     </w:tblStylePr>
   </w:style>
-  <w:style w:type="table" w:styleId="809">
+  <w:style w:type="table" w:styleId="805">
     <w:name w:val="Grid Table 4 - Accent 3"/>
-    <w:basedOn w:val="777"/>
+    <w:basedOn w:val="773"/>
     <w:uiPriority w:val="59"/>
     <w:pPr>
       <w:pBdr/>
@@ -30053,9 +30371,9 @@
       </w:tcPr>
     </w:tblStylePr>
   </w:style>
-  <w:style w:type="table" w:styleId="810">
+  <w:style w:type="table" w:styleId="806">
     <w:name w:val="Grid Table 4 - Accent 4"/>
-    <w:basedOn w:val="777"/>
+    <w:basedOn w:val="773"/>
     <w:uiPriority w:val="59"/>
     <w:pPr>
       <w:pBdr/>
@@ -30286,9 +30604,9 @@
       </w:tcPr>
     </w:tblStylePr>
   </w:style>
-  <w:style w:type="table" w:styleId="811">
+  <w:style w:type="table" w:styleId="807">
     <w:name w:val="Grid Table 4 - Accent 5"/>
-    <w:basedOn w:val="777"/>
+    <w:basedOn w:val="773"/>
     <w:uiPriority w:val="59"/>
     <w:pPr>
       <w:pBdr/>
@@ -30519,9 +30837,9 @@
       </w:tcPr>
     </w:tblStylePr>
   </w:style>
-  <w:style w:type="table" w:styleId="812">
+  <w:style w:type="table" w:styleId="808">
     <w:name w:val="Grid Table 4 - Accent 6"/>
-    <w:basedOn w:val="777"/>
+    <w:basedOn w:val="773"/>
     <w:uiPriority w:val="59"/>
     <w:pPr>
       <w:pBdr/>
@@ -30752,9 +31070,9 @@
       </w:tcPr>
     </w:tblStylePr>
   </w:style>
-  <w:style w:type="table" w:styleId="813">
+  <w:style w:type="table" w:styleId="809">
     <w:name w:val="Grid Table 5 Dark"/>
-    <w:basedOn w:val="777"/>
+    <w:basedOn w:val="773"/>
     <w:uiPriority w:val="99"/>
     <w:pPr>
       <w:pBdr/>
@@ -30980,9 +31298,9 @@
       </w:tcPr>
     </w:tblStylePr>
   </w:style>
-  <w:style w:type="table" w:styleId="814">
+  <w:style w:type="table" w:styleId="810">
     <w:name w:val="Grid Table 5 Dark- Accent 1"/>
-    <w:basedOn w:val="777"/>
+    <w:basedOn w:val="773"/>
     <w:uiPriority w:val="99"/>
     <w:pPr>
       <w:pBdr/>
@@ -31208,9 +31526,9 @@
       </w:tcPr>
     </w:tblStylePr>
   </w:style>
-  <w:style w:type="table" w:styleId="815">
+  <w:style w:type="table" w:styleId="811">
     <w:name w:val="Grid Table 5 Dark - Accent 2"/>
-    <w:basedOn w:val="777"/>
+    <w:basedOn w:val="773"/>
     <w:uiPriority w:val="99"/>
     <w:pPr>
       <w:pBdr/>
@@ -31436,9 +31754,9 @@
       </w:tcPr>
     </w:tblStylePr>
   </w:style>
-  <w:style w:type="table" w:styleId="816">
+  <w:style w:type="table" w:styleId="812">
     <w:name w:val="Grid Table 5 Dark - Accent 3"/>
-    <w:basedOn w:val="777"/>
+    <w:basedOn w:val="773"/>
     <w:uiPriority w:val="99"/>
     <w:pPr>
       <w:pBdr/>
@@ -31664,9 +31982,9 @@
       </w:tcPr>
     </w:tblStylePr>
   </w:style>
-  <w:style w:type="table" w:styleId="817">
+  <w:style w:type="table" w:styleId="813">
     <w:name w:val="Grid Table 5 Dark- Accent 4"/>
-    <w:basedOn w:val="777"/>
+    <w:basedOn w:val="773"/>
     <w:uiPriority w:val="99"/>
     <w:pPr>
       <w:pBdr/>
@@ -31892,9 +32210,9 @@
       </w:tcPr>
     </w:tblStylePr>
   </w:style>
-  <w:style w:type="table" w:styleId="818">
+  <w:style w:type="table" w:styleId="814">
     <w:name w:val="Grid Table 5 Dark - Accent 5"/>
-    <w:basedOn w:val="777"/>
+    <w:basedOn w:val="773"/>
     <w:uiPriority w:val="99"/>
     <w:pPr>
       <w:pBdr/>
@@ -32120,9 +32438,9 @@
       </w:tcPr>
     </w:tblStylePr>
   </w:style>
-  <w:style w:type="table" w:styleId="819">
+  <w:style w:type="table" w:styleId="815">
     <w:name w:val="Grid Table 5 Dark - Accent 6"/>
-    <w:basedOn w:val="777"/>
+    <w:basedOn w:val="773"/>
     <w:uiPriority w:val="99"/>
     <w:pPr>
       <w:pBdr/>
@@ -32348,9 +32666,9 @@
       </w:tcPr>
     </w:tblStylePr>
   </w:style>
-  <w:style w:type="table" w:styleId="820">
+  <w:style w:type="table" w:styleId="816">
     <w:name w:val="Grid Table 6 Colorful"/>
-    <w:basedOn w:val="777"/>
+    <w:basedOn w:val="773"/>
     <w:uiPriority w:val="99"/>
     <w:pPr>
       <w:pBdr/>
@@ -32578,9 +32896,9 @@
       </w:tcPr>
     </w:tblStylePr>
   </w:style>
-  <w:style w:type="table" w:styleId="821">
+  <w:style w:type="table" w:styleId="817">
     <w:name w:val="Grid Table 6 Colorful - Accent 1"/>
-    <w:basedOn w:val="777"/>
+    <w:basedOn w:val="773"/>
     <w:uiPriority w:val="99"/>
     <w:pPr>
       <w:pBdr/>
@@ -32808,9 +33126,9 @@
       </w:tcPr>
     </w:tblStylePr>
   </w:style>
-  <w:style w:type="table" w:styleId="822">
+  <w:style w:type="table" w:styleId="818">
     <w:name w:val="Grid Table 6 Colorful - Accent 2"/>
-    <w:basedOn w:val="777"/>
+    <w:basedOn w:val="773"/>
     <w:uiPriority w:val="99"/>
     <w:pPr>
       <w:pBdr/>
@@ -33038,9 +33356,9 @@
       </w:tcPr>
     </w:tblStylePr>
   </w:style>
-  <w:style w:type="table" w:styleId="823">
+  <w:style w:type="table" w:styleId="819">
     <w:name w:val="Grid Table 6 Colorful - Accent 3"/>
-    <w:basedOn w:val="777"/>
+    <w:basedOn w:val="773"/>
     <w:uiPriority w:val="99"/>
     <w:pPr>
       <w:pBdr/>
@@ -33268,9 +33586,9 @@
       </w:tcPr>
     </w:tblStylePr>
   </w:style>
-  <w:style w:type="table" w:styleId="824">
+  <w:style w:type="table" w:styleId="820">
     <w:name w:val="Grid Table 6 Colorful - Accent 4"/>
-    <w:basedOn w:val="777"/>
+    <w:basedOn w:val="773"/>
     <w:uiPriority w:val="99"/>
     <w:pPr>
       <w:pBdr/>
@@ -33498,9 +33816,9 @@
       </w:tcPr>
     </w:tblStylePr>
   </w:style>
-  <w:style w:type="table" w:styleId="825">
+  <w:style w:type="table" w:styleId="821">
     <w:name w:val="Grid Table 6 Colorful - Accent 5"/>
-    <w:basedOn w:val="777"/>
+    <w:basedOn w:val="773"/>
     <w:uiPriority w:val="99"/>
     <w:pPr>
       <w:pBdr/>
@@ -33728,9 +34046,9 @@
       </w:tcPr>
     </w:tblStylePr>
   </w:style>
-  <w:style w:type="table" w:styleId="826">
+  <w:style w:type="table" w:styleId="822">
     <w:name w:val="Grid Table 6 Colorful - Accent 6"/>
-    <w:basedOn w:val="777"/>
+    <w:basedOn w:val="773"/>
     <w:uiPriority w:val="99"/>
     <w:pPr>
       <w:pBdr/>
@@ -33958,9 +34276,9 @@
       </w:tcPr>
     </w:tblStylePr>
   </w:style>
-  <w:style w:type="table" w:styleId="827">
+  <w:style w:type="table" w:styleId="823">
     <w:name w:val="Grid Table 7 Colorful"/>
-    <w:basedOn w:val="777"/>
+    <w:basedOn w:val="773"/>
     <w:uiPriority w:val="99"/>
     <w:pPr>
       <w:pBdr/>
@@ -34212,9 +34530,9 @@
       </w:tcPr>
     </w:tblStylePr>
   </w:style>
-  <w:style w:type="table" w:styleId="828">
+  <w:style w:type="table" w:styleId="824">
     <w:name w:val="Grid Table 7 Colorful - Accent 1"/>
-    <w:basedOn w:val="777"/>
+    <w:basedOn w:val="773"/>
     <w:uiPriority w:val="99"/>
     <w:pPr>
       <w:pBdr/>
@@ -34466,9 +34784,9 @@
       </w:tcPr>
     </w:tblStylePr>
   </w:style>
-  <w:style w:type="table" w:styleId="829">
+  <w:style w:type="table" w:styleId="825">
     <w:name w:val="Grid Table 7 Colorful - Accent 2"/>
-    <w:basedOn w:val="777"/>
+    <w:basedOn w:val="773"/>
     <w:uiPriority w:val="99"/>
     <w:pPr>
       <w:pBdr/>
@@ -34720,9 +35038,9 @@
       </w:tcPr>
     </w:tblStylePr>
   </w:style>
-  <w:style w:type="table" w:styleId="830">
+  <w:style w:type="table" w:styleId="826">
     <w:name w:val="Grid Table 7 Colorful - Accent 3"/>
-    <w:basedOn w:val="777"/>
+    <w:basedOn w:val="773"/>
     <w:uiPriority w:val="99"/>
     <w:pPr>
       <w:pBdr/>
@@ -34974,9 +35292,9 @@
       </w:tcPr>
     </w:tblStylePr>
   </w:style>
-  <w:style w:type="table" w:styleId="831">
+  <w:style w:type="table" w:styleId="827">
     <w:name w:val="Grid Table 7 Colorful - Accent 4"/>
-    <w:basedOn w:val="777"/>
+    <w:basedOn w:val="773"/>
     <w:uiPriority w:val="99"/>
     <w:pPr>
       <w:pBdr/>
@@ -35228,9 +35546,9 @@
       </w:tcPr>
     </w:tblStylePr>
   </w:style>
-  <w:style w:type="table" w:styleId="832">
+  <w:style w:type="table" w:styleId="828">
     <w:name w:val="Grid Table 7 Colorful - Accent 5"/>
-    <w:basedOn w:val="777"/>
+    <w:basedOn w:val="773"/>
     <w:uiPriority w:val="99"/>
     <w:pPr>
       <w:pBdr/>
@@ -35482,9 +35800,9 @@
       </w:tcPr>
     </w:tblStylePr>
   </w:style>
-  <w:style w:type="table" w:styleId="833">
+  <w:style w:type="table" w:styleId="829">
     <w:name w:val="Grid Table 7 Colorful - Accent 6"/>
-    <w:basedOn w:val="777"/>
+    <w:basedOn w:val="773"/>
     <w:uiPriority w:val="99"/>
     <w:pPr>
       <w:pBdr/>
@@ -35736,9 +36054,9 @@
       </w:tcPr>
     </w:tblStylePr>
   </w:style>
-  <w:style w:type="table" w:styleId="834">
+  <w:style w:type="table" w:styleId="830">
     <w:name w:val="List Table 1 Light"/>
-    <w:basedOn w:val="777"/>
+    <w:basedOn w:val="773"/>
     <w:uiPriority w:val="99"/>
     <w:pPr>
       <w:pBdr/>
@@ -35952,9 +36270,9 @@
       </w:tcPr>
     </w:tblStylePr>
   </w:style>
-  <w:style w:type="table" w:styleId="835">
+  <w:style w:type="table" w:styleId="831">
     <w:name w:val="List Table 1 Light - Accent 1"/>
-    <w:basedOn w:val="777"/>
+    <w:basedOn w:val="773"/>
     <w:uiPriority w:val="99"/>
     <w:pPr>
       <w:pBdr/>
@@ -36168,9 +36486,9 @@
       </w:tcPr>
     </w:tblStylePr>
   </w:style>
-  <w:style w:type="table" w:styleId="836">
+  <w:style w:type="table" w:styleId="832">
     <w:name w:val="List Table 1 Light - Accent 2"/>
-    <w:basedOn w:val="777"/>
+    <w:basedOn w:val="773"/>
     <w:uiPriority w:val="99"/>
     <w:pPr>
       <w:pBdr/>
@@ -36384,9 +36702,9 @@
       </w:tcPr>
     </w:tblStylePr>
   </w:style>
-  <w:style w:type="table" w:styleId="837">
+  <w:style w:type="table" w:styleId="833">
     <w:name w:val="List Table 1 Light - Accent 3"/>
-    <w:basedOn w:val="777"/>
+    <w:basedOn w:val="773"/>
     <w:uiPriority w:val="99"/>
     <w:pPr>
       <w:pBdr/>
@@ -36600,9 +36918,9 @@
       </w:tcPr>
     </w:tblStylePr>
   </w:style>
-  <w:style w:type="table" w:styleId="838">
+  <w:style w:type="table" w:styleId="834">
     <w:name w:val="List Table 1 Light - Accent 4"/>
-    <w:basedOn w:val="777"/>
+    <w:basedOn w:val="773"/>
     <w:uiPriority w:val="99"/>
     <w:pPr>
       <w:pBdr/>
@@ -36816,9 +37134,9 @@
       </w:tcPr>
     </w:tblStylePr>
   </w:style>
-  <w:style w:type="table" w:styleId="839">
+  <w:style w:type="table" w:styleId="835">
     <w:name w:val="List Table 1 Light - Accent 5"/>
-    <w:basedOn w:val="777"/>
+    <w:basedOn w:val="773"/>
     <w:uiPriority w:val="99"/>
     <w:pPr>
       <w:pBdr/>
@@ -37032,9 +37350,9 @@
       </w:tcPr>
     </w:tblStylePr>
   </w:style>
-  <w:style w:type="table" w:styleId="840">
+  <w:style w:type="table" w:styleId="836">
     <w:name w:val="List Table 1 Light - Accent 6"/>
-    <w:basedOn w:val="777"/>
+    <w:basedOn w:val="773"/>
     <w:uiPriority w:val="99"/>
     <w:pPr>
       <w:pBdr/>
@@ -37248,9 +37566,9 @@
       </w:tcPr>
     </w:tblStylePr>
   </w:style>
-  <w:style w:type="table" w:styleId="841">
+  <w:style w:type="table" w:styleId="837">
     <w:name w:val="List Table 2"/>
-    <w:basedOn w:val="777"/>
+    <w:basedOn w:val="773"/>
     <w:uiPriority w:val="99"/>
     <w:pPr>
       <w:pBdr/>
@@ -37486,9 +37804,9 @@
       </w:tcPr>
     </w:tblStylePr>
   </w:style>
-  <w:style w:type="table" w:styleId="842">
+  <w:style w:type="table" w:styleId="838">
     <w:name w:val="List Table 2 - Accent 1"/>
-    <w:basedOn w:val="777"/>
+    <w:basedOn w:val="773"/>
     <w:uiPriority w:val="99"/>
     <w:pPr>
       <w:pBdr/>
@@ -37724,9 +38042,9 @@
       </w:tcPr>
     </w:tblStylePr>
   </w:style>
-  <w:style w:type="table" w:styleId="843">
+  <w:style w:type="table" w:styleId="839">
     <w:name w:val="List Table 2 - Accent 2"/>
-    <w:basedOn w:val="777"/>
+    <w:basedOn w:val="773"/>
     <w:uiPriority w:val="99"/>
     <w:pPr>
       <w:pBdr/>
@@ -37962,9 +38280,9 @@
       </w:tcPr>
     </w:tblStylePr>
   </w:style>
-  <w:style w:type="table" w:styleId="844">
+  <w:style w:type="table" w:styleId="840">
     <w:name w:val="List Table 2 - Accent 3"/>
-    <w:basedOn w:val="777"/>
+    <w:basedOn w:val="773"/>
     <w:uiPriority w:val="99"/>
     <w:pPr>
       <w:pBdr/>
@@ -38200,9 +38518,9 @@
       </w:tcPr>
     </w:tblStylePr>
   </w:style>
-  <w:style w:type="table" w:styleId="845">
+  <w:style w:type="table" w:styleId="841">
     <w:name w:val="List Table 2 - Accent 4"/>
-    <w:basedOn w:val="777"/>
+    <w:basedOn w:val="773"/>
     <w:uiPriority w:val="99"/>
     <w:pPr>
       <w:pBdr/>
@@ -38438,9 +38756,9 @@
       </w:tcPr>
     </w:tblStylePr>
   </w:style>
-  <w:style w:type="table" w:styleId="846">
+  <w:style w:type="table" w:styleId="842">
     <w:name w:val="List Table 2 - Accent 5"/>
-    <w:basedOn w:val="777"/>
+    <w:basedOn w:val="773"/>
     <w:uiPriority w:val="99"/>
     <w:pPr>
       <w:pBdr/>
@@ -38676,9 +38994,9 @@
       </w:tcPr>
     </w:tblStylePr>
   </w:style>
-  <w:style w:type="table" w:styleId="847">
+  <w:style w:type="table" w:styleId="843">
     <w:name w:val="List Table 2 - Accent 6"/>
-    <w:basedOn w:val="777"/>
+    <w:basedOn w:val="773"/>
     <w:uiPriority w:val="99"/>
     <w:pPr>
       <w:pBdr/>
@@ -38914,9 +39232,9 @@
       </w:tcPr>
     </w:tblStylePr>
   </w:style>
-  <w:style w:type="table" w:styleId="848">
+  <w:style w:type="table" w:styleId="844">
     <w:name w:val="List Table 3"/>
-    <w:basedOn w:val="777"/>
+    <w:basedOn w:val="773"/>
     <w:uiPriority w:val="99"/>
     <w:pPr>
       <w:pBdr/>
@@ -39142,9 +39460,9 @@
       </w:tcPr>
     </w:tblStylePr>
   </w:style>
-  <w:style w:type="table" w:styleId="849">
+  <w:style w:type="table" w:styleId="845">
     <w:name w:val="List Table 3 - Accent 1"/>
-    <w:basedOn w:val="777"/>
+    <w:basedOn w:val="773"/>
     <w:uiPriority w:val="99"/>
     <w:pPr>
       <w:pBdr/>
@@ -39370,9 +39688,9 @@
       </w:tcPr>
     </w:tblStylePr>
   </w:style>
-  <w:style w:type="table" w:styleId="850">
+  <w:style w:type="table" w:styleId="846">
     <w:name w:val="List Table 3 - Accent 2"/>
-    <w:basedOn w:val="777"/>
+    <w:basedOn w:val="773"/>
     <w:uiPriority w:val="99"/>
     <w:pPr>
       <w:pBdr/>
@@ -39598,9 +39916,9 @@
       </w:tcPr>
     </w:tblStylePr>
   </w:style>
-  <w:style w:type="table" w:styleId="851">
+  <w:style w:type="table" w:styleId="847">
     <w:name w:val="List Table 3 - Accent 3"/>
-    <w:basedOn w:val="777"/>
+    <w:basedOn w:val="773"/>
     <w:uiPriority w:val="99"/>
     <w:pPr>
       <w:pBdr/>
@@ -39826,9 +40144,9 @@
       </w:tcPr>
     </w:tblStylePr>
   </w:style>
-  <w:style w:type="table" w:styleId="852">
+  <w:style w:type="table" w:styleId="848">
     <w:name w:val="List Table 3 - Accent 4"/>
-    <w:basedOn w:val="777"/>
+    <w:basedOn w:val="773"/>
     <w:uiPriority w:val="99"/>
     <w:pPr>
       <w:pBdr/>
@@ -40054,9 +40372,9 @@
       </w:tcPr>
     </w:tblStylePr>
   </w:style>
-  <w:style w:type="table" w:styleId="853">
+  <w:style w:type="table" w:styleId="849">
     <w:name w:val="List Table 3 - Accent 5"/>
-    <w:basedOn w:val="777"/>
+    <w:basedOn w:val="773"/>
     <w:uiPriority w:val="99"/>
     <w:pPr>
       <w:pBdr/>
@@ -40282,9 +40600,9 @@
       </w:tcPr>
     </w:tblStylePr>
   </w:style>
-  <w:style w:type="table" w:styleId="854">
+  <w:style w:type="table" w:styleId="850">
     <w:name w:val="List Table 3 - Accent 6"/>
-    <w:basedOn w:val="777"/>
+    <w:basedOn w:val="773"/>
     <w:uiPriority w:val="99"/>
     <w:pPr>
       <w:pBdr/>
@@ -40510,9 +40828,9 @@
       </w:tcPr>
     </w:tblStylePr>
   </w:style>
-  <w:style w:type="table" w:styleId="855">
+  <w:style w:type="table" w:styleId="851">
     <w:name w:val="List Table 4"/>
-    <w:basedOn w:val="777"/>
+    <w:basedOn w:val="773"/>
     <w:uiPriority w:val="99"/>
     <w:pPr>
       <w:pBdr/>
@@ -40735,9 +41053,9 @@
       </w:tcPr>
     </w:tblStylePr>
   </w:style>
-  <w:style w:type="table" w:styleId="856">
+  <w:style w:type="table" w:styleId="852">
     <w:name w:val="List Table 4 - Accent 1"/>
-    <w:basedOn w:val="777"/>
+    <w:basedOn w:val="773"/>
     <w:uiPriority w:val="99"/>
     <w:pPr>
       <w:pBdr/>
@@ -40960,9 +41278,9 @@
       </w:tcPr>
     </w:tblStylePr>
   </w:style>
-  <w:style w:type="table" w:styleId="857">
+  <w:style w:type="table" w:styleId="853">
     <w:name w:val="List Table 4 - Accent 2"/>
-    <w:basedOn w:val="777"/>
+    <w:basedOn w:val="773"/>
     <w:uiPriority w:val="99"/>
     <w:pPr>
       <w:pBdr/>
@@ -41185,9 +41503,9 @@
       </w:tcPr>
     </w:tblStylePr>
   </w:style>
-  <w:style w:type="table" w:styleId="858">
+  <w:style w:type="table" w:styleId="854">
     <w:name w:val="List Table 4 - Accent 3"/>
-    <w:basedOn w:val="777"/>
+    <w:basedOn w:val="773"/>
     <w:uiPriority w:val="99"/>
     <w:pPr>
       <w:pBdr/>
@@ -41410,9 +41728,9 @@
       </w:tcPr>
     </w:tblStylePr>
   </w:style>
-  <w:style w:type="table" w:styleId="859">
+  <w:style w:type="table" w:styleId="855">
     <w:name w:val="List Table 4 - Accent 4"/>
-    <w:basedOn w:val="777"/>
+    <w:basedOn w:val="773"/>
     <w:uiPriority w:val="99"/>
     <w:pPr>
       <w:pBdr/>
@@ -41635,9 +41953,9 @@
       </w:tcPr>
     </w:tblStylePr>
   </w:style>
-  <w:style w:type="table" w:styleId="860">
+  <w:style w:type="table" w:styleId="856">
     <w:name w:val="List Table 4 - Accent 5"/>
-    <w:basedOn w:val="777"/>
+    <w:basedOn w:val="773"/>
     <w:uiPriority w:val="99"/>
     <w:pPr>
       <w:pBdr/>
@@ -41860,9 +42178,9 @@
       </w:tcPr>
     </w:tblStylePr>
   </w:style>
-  <w:style w:type="table" w:styleId="861">
+  <w:style w:type="table" w:styleId="857">
     <w:name w:val="List Table 4 - Accent 6"/>
-    <w:basedOn w:val="777"/>
+    <w:basedOn w:val="773"/>
     <w:uiPriority w:val="99"/>
     <w:pPr>
       <w:pBdr/>
@@ -42085,9 +42403,9 @@
       </w:tcPr>
     </w:tblStylePr>
   </w:style>
-  <w:style w:type="table" w:styleId="862">
+  <w:style w:type="table" w:styleId="858">
     <w:name w:val="List Table 5 Dark"/>
-    <w:basedOn w:val="777"/>
+    <w:basedOn w:val="773"/>
     <w:uiPriority w:val="99"/>
     <w:pPr>
       <w:pBdr/>
@@ -42327,9 +42645,9 @@
       </w:tcPr>
     </w:tblStylePr>
   </w:style>
-  <w:style w:type="table" w:styleId="863">
+  <w:style w:type="table" w:styleId="859">
     <w:name w:val="List Table 5 Dark - Accent 1"/>
-    <w:basedOn w:val="777"/>
+    <w:basedOn w:val="773"/>
     <w:uiPriority w:val="99"/>
     <w:pPr>
       <w:pBdr/>
@@ -42569,9 +42887,9 @@
       </w:tcPr>
     </w:tblStylePr>
   </w:style>
-  <w:style w:type="table" w:styleId="864">
+  <w:style w:type="table" w:styleId="860">
     <w:name w:val="List Table 5 Dark - Accent 2"/>
-    <w:basedOn w:val="777"/>
+    <w:basedOn w:val="773"/>
     <w:uiPriority w:val="99"/>
     <w:pPr>
       <w:pBdr/>
@@ -42811,9 +43129,9 @@
       </w:tcPr>
     </w:tblStylePr>
   </w:style>
-  <w:style w:type="table" w:styleId="865">
+  <w:style w:type="table" w:styleId="861">
     <w:name w:val="List Table 5 Dark - Accent 3"/>
-    <w:basedOn w:val="777"/>
+    <w:basedOn w:val="773"/>
     <w:uiPriority w:val="99"/>
     <w:pPr>
       <w:pBdr/>
@@ -43053,9 +43371,9 @@
       </w:tcPr>
     </w:tblStylePr>
   </w:style>
-  <w:style w:type="table" w:styleId="866">
+  <w:style w:type="table" w:styleId="862">
     <w:name w:val="List Table 5 Dark - Accent 4"/>
-    <w:basedOn w:val="777"/>
+    <w:basedOn w:val="773"/>
     <w:uiPriority w:val="99"/>
     <w:pPr>
       <w:pBdr/>
@@ -43295,9 +43613,9 @@
       </w:tcPr>
     </w:tblStylePr>
   </w:style>
-  <w:style w:type="table" w:styleId="867">
+  <w:style w:type="table" w:styleId="863">
     <w:name w:val="List Table 5 Dark - Accent 5"/>
-    <w:basedOn w:val="777"/>
+    <w:basedOn w:val="773"/>
     <w:uiPriority w:val="99"/>
     <w:pPr>
       <w:pBdr/>
@@ -43537,9 +43855,9 @@
       </w:tcPr>
     </w:tblStylePr>
   </w:style>
-  <w:style w:type="table" w:styleId="868">
+  <w:style w:type="table" w:styleId="864">
     <w:name w:val="List Table 5 Dark - Accent 6"/>
-    <w:basedOn w:val="777"/>
+    <w:basedOn w:val="773"/>
     <w:uiPriority w:val="99"/>
     <w:pPr>
       <w:pBdr/>
@@ -43779,9 +44097,9 @@
       </w:tcPr>
     </w:tblStylePr>
   </w:style>
-  <w:style w:type="table" w:styleId="869">
+  <w:style w:type="table" w:styleId="865">
     <w:name w:val="List Table 6 Colorful"/>
-    <w:basedOn w:val="777"/>
+    <w:basedOn w:val="773"/>
     <w:uiPriority w:val="99"/>
     <w:pPr>
       <w:pBdr/>
@@ -44002,9 +44320,9 @@
       </w:tcPr>
     </w:tblStylePr>
   </w:style>
-  <w:style w:type="table" w:styleId="870">
+  <w:style w:type="table" w:styleId="866">
     <w:name w:val="List Table 6 Colorful - Accent 1"/>
-    <w:basedOn w:val="777"/>
+    <w:basedOn w:val="773"/>
     <w:uiPriority w:val="99"/>
     <w:pPr>
       <w:pBdr/>
@@ -44225,9 +44543,9 @@
       </w:tcPr>
     </w:tblStylePr>
   </w:style>
-  <w:style w:type="table" w:styleId="871">
+  <w:style w:type="table" w:styleId="867">
     <w:name w:val="List Table 6 Colorful - Accent 2"/>
-    <w:basedOn w:val="777"/>
+    <w:basedOn w:val="773"/>
     <w:uiPriority w:val="99"/>
     <w:pPr>
       <w:pBdr/>
@@ -44448,9 +44766,9 @@
       </w:tcPr>
     </w:tblStylePr>
   </w:style>
-  <w:style w:type="table" w:styleId="872">
+  <w:style w:type="table" w:styleId="868">
     <w:name w:val="List Table 6 Colorful - Accent 3"/>
-    <w:basedOn w:val="777"/>
+    <w:basedOn w:val="773"/>
     <w:uiPriority w:val="99"/>
     <w:pPr>
       <w:pBdr/>
@@ -44671,9 +44989,9 @@
       </w:tcPr>
     </w:tblStylePr>
   </w:style>
-  <w:style w:type="table" w:styleId="873">
+  <w:style w:type="table" w:styleId="869">
     <w:name w:val="List Table 6 Colorful - Accent 4"/>
-    <w:basedOn w:val="777"/>
+    <w:basedOn w:val="773"/>
     <w:uiPriority w:val="99"/>
     <w:pPr>
       <w:pBdr/>
@@ -44894,9 +45212,9 @@
       </w:tcPr>
     </w:tblStylePr>
   </w:style>
-  <w:style w:type="table" w:styleId="874">
+  <w:style w:type="table" w:styleId="870">
     <w:name w:val="List Table 6 Colorful - Accent 5"/>
-    <w:basedOn w:val="777"/>
+    <w:basedOn w:val="773"/>
     <w:uiPriority w:val="99"/>
     <w:pPr>
       <w:pBdr/>
@@ -45117,9 +45435,9 @@
       </w:tcPr>
     </w:tblStylePr>
   </w:style>
-  <w:style w:type="table" w:styleId="875">
+  <w:style w:type="table" w:styleId="871">
     <w:name w:val="List Table 6 Colorful - Accent 6"/>
-    <w:basedOn w:val="777"/>
+    <w:basedOn w:val="773"/>
     <w:uiPriority w:val="99"/>
     <w:pPr>
       <w:pBdr/>
@@ -45340,9 +45658,9 @@
       </w:tcPr>
     </w:tblStylePr>
   </w:style>
-  <w:style w:type="table" w:styleId="876">
+  <w:style w:type="table" w:styleId="872">
     <w:name w:val="List Table 7 Colorful"/>
-    <w:basedOn w:val="777"/>
+    <w:basedOn w:val="773"/>
     <w:uiPriority w:val="99"/>
     <w:pPr>
       <w:pBdr/>
@@ -45596,9 +45914,9 @@
       </w:tcPr>
     </w:tblStylePr>
   </w:style>
-  <w:style w:type="table" w:styleId="877">
+  <w:style w:type="table" w:styleId="873">
     <w:name w:val="List Table 7 Colorful - Accent 1"/>
-    <w:basedOn w:val="777"/>
+    <w:basedOn w:val="773"/>
     <w:uiPriority w:val="99"/>
     <w:pPr>
       <w:pBdr/>
@@ -45852,9 +46170,9 @@
       </w:tcPr>
     </w:tblStylePr>
   </w:style>
-  <w:style w:type="table" w:styleId="878">
+  <w:style w:type="table" w:styleId="874">
     <w:name w:val="List Table 7 Colorful - Accent 2"/>
-    <w:basedOn w:val="777"/>
+    <w:basedOn w:val="773"/>
     <w:uiPriority w:val="99"/>
     <w:pPr>
       <w:pBdr/>
@@ -46108,9 +46426,9 @@
       </w:tcPr>
     </w:tblStylePr>
   </w:style>
-  <w:style w:type="table" w:styleId="879">
+  <w:style w:type="table" w:styleId="875">
     <w:name w:val="List Table 7 Colorful - Accent 3"/>
-    <w:basedOn w:val="777"/>
+    <w:basedOn w:val="773"/>
     <w:uiPriority w:val="99"/>
     <w:pPr>
       <w:pBdr/>
@@ -46364,9 +46682,9 @@
       </w:tcPr>
     </w:tblStylePr>
   </w:style>
-  <w:style w:type="table" w:styleId="880">
+  <w:style w:type="table" w:styleId="876">
     <w:name w:val="List Table 7 Colorful - Accent 4"/>
-    <w:basedOn w:val="777"/>
+    <w:basedOn w:val="773"/>
     <w:uiPriority w:val="99"/>
     <w:pPr>
       <w:pBdr/>
@@ -46620,9 +46938,9 @@
       </w:tcPr>
     </w:tblStylePr>
   </w:style>
-  <w:style w:type="table" w:styleId="881">
+  <w:style w:type="table" w:styleId="877">
     <w:name w:val="List Table 7 Colorful - Accent 5"/>
-    <w:basedOn w:val="777"/>
+    <w:basedOn w:val="773"/>
     <w:uiPriority w:val="99"/>
     <w:pPr>
       <w:pBdr/>
@@ -46876,9 +47194,9 @@
       </w:tcPr>
     </w:tblStylePr>
   </w:style>
-  <w:style w:type="table" w:styleId="882">
+  <w:style w:type="table" w:styleId="878">
     <w:name w:val="List Table 7 Colorful - Accent 6"/>
-    <w:basedOn w:val="777"/>
+    <w:basedOn w:val="773"/>
     <w:uiPriority w:val="99"/>
     <w:pPr>
       <w:pBdr/>
@@ -47132,9 +47450,9 @@
       </w:tcPr>
     </w:tblStylePr>
   </w:style>
-  <w:style w:type="table" w:styleId="883">
+  <w:style w:type="table" w:styleId="879">
     <w:name w:val="Lined - Accent"/>
-    <w:basedOn w:val="777"/>
+    <w:basedOn w:val="773"/>
     <w:uiPriority w:val="99"/>
     <w:pPr>
       <w:pBdr/>
@@ -47369,9 +47687,9 @@
       </w:tcPr>
     </w:tblStylePr>
   </w:style>
-  <w:style w:type="table" w:styleId="884">
+  <w:style w:type="table" w:styleId="880">
     <w:name w:val="Lined - Accent 1"/>
-    <w:basedOn w:val="777"/>
+    <w:basedOn w:val="773"/>
     <w:uiPriority w:val="99"/>
     <w:pPr>
       <w:pBdr/>
@@ -47606,9 +47924,9 @@
       </w:tcPr>
     </w:tblStylePr>
   </w:style>
-  <w:style w:type="table" w:styleId="885">
+  <w:style w:type="table" w:styleId="881">
     <w:name w:val="Lined - Accent 2"/>
-    <w:basedOn w:val="777"/>
+    <w:basedOn w:val="773"/>
     <w:uiPriority w:val="99"/>
     <w:pPr>
       <w:pBdr/>
@@ -47843,9 +48161,9 @@
       </w:tcPr>
     </w:tblStylePr>
   </w:style>
-  <w:style w:type="table" w:styleId="886">
+  <w:style w:type="table" w:styleId="882">
     <w:name w:val="Lined - Accent 3"/>
-    <w:basedOn w:val="777"/>
+    <w:basedOn w:val="773"/>
     <w:uiPriority w:val="99"/>
     <w:pPr>
       <w:pBdr/>
@@ -48080,9 +48398,9 @@
       </w:tcPr>
     </w:tblStylePr>
   </w:style>
-  <w:style w:type="table" w:styleId="887">
+  <w:style w:type="table" w:styleId="883">
     <w:name w:val="Lined - Accent 4"/>
-    <w:basedOn w:val="777"/>
+    <w:basedOn w:val="773"/>
     <w:uiPriority w:val="99"/>
     <w:pPr>
       <w:pBdr/>
@@ -48317,9 +48635,9 @@
       </w:tcPr>
     </w:tblStylePr>
   </w:style>
-  <w:style w:type="table" w:styleId="888">
+  <w:style w:type="table" w:styleId="884">
     <w:name w:val="Lined - Accent 5"/>
-    <w:basedOn w:val="777"/>
+    <w:basedOn w:val="773"/>
     <w:uiPriority w:val="99"/>
     <w:pPr>
       <w:pBdr/>
@@ -48554,9 +48872,9 @@
       </w:tcPr>
     </w:tblStylePr>
   </w:style>
-  <w:style w:type="table" w:styleId="889">
+  <w:style w:type="table" w:styleId="885">
     <w:name w:val="Lined - Accent 6"/>
-    <w:basedOn w:val="777"/>
+    <w:basedOn w:val="773"/>
     <w:uiPriority w:val="99"/>
     <w:pPr>
       <w:pBdr/>
@@ -48791,9 +49109,9 @@
       </w:tcPr>
     </w:tblStylePr>
   </w:style>
-  <w:style w:type="table" w:styleId="890">
+  <w:style w:type="table" w:styleId="886">
     <w:name w:val="Bordered &amp; Lined - Accent"/>
-    <w:basedOn w:val="777"/>
+    <w:basedOn w:val="773"/>
     <w:uiPriority w:val="99"/>
     <w:pPr>
       <w:pBdr/>
@@ -49035,9 +49353,9 @@
       </w:tcPr>
     </w:tblStylePr>
   </w:style>
-  <w:style w:type="table" w:styleId="891">
+  <w:style w:type="table" w:styleId="887">
     <w:name w:val="Bordered &amp; Lined - Accent 1"/>
-    <w:basedOn w:val="777"/>
+    <w:basedOn w:val="773"/>
     <w:uiPriority w:val="99"/>
     <w:pPr>
       <w:pBdr/>
@@ -49279,9 +49597,9 @@
       </w:tcPr>
     </w:tblStylePr>
   </w:style>
-  <w:style w:type="table" w:styleId="892">
+  <w:style w:type="table" w:styleId="888">
     <w:name w:val="Bordered &amp; Lined - Accent 2"/>
-    <w:basedOn w:val="777"/>
+    <w:basedOn w:val="773"/>
     <w:uiPriority w:val="99"/>
     <w:pPr>
       <w:pBdr/>
@@ -49523,9 +49841,9 @@
       </w:tcPr>
     </w:tblStylePr>
   </w:style>
-  <w:style w:type="table" w:styleId="893">
+  <w:style w:type="table" w:styleId="889">
     <w:name w:val="Bordered &amp; Lined - Accent 3"/>
-    <w:basedOn w:val="777"/>
+    <w:basedOn w:val="773"/>
     <w:uiPriority w:val="99"/>
     <w:pPr>
       <w:pBdr/>
@@ -49767,9 +50085,9 @@
       </w:tcPr>
     </w:tblStylePr>
   </w:style>
-  <w:style w:type="table" w:styleId="894">
+  <w:style w:type="table" w:styleId="890">
     <w:name w:val="Bordered &amp; Lined - Accent 4"/>
-    <w:basedOn w:val="777"/>
+    <w:basedOn w:val="773"/>
     <w:uiPriority w:val="99"/>
     <w:pPr>
       <w:pBdr/>
@@ -50011,9 +50329,9 @@
       </w:tcPr>
     </w:tblStylePr>
   </w:style>
-  <w:style w:type="table" w:styleId="895">
+  <w:style w:type="table" w:styleId="891">
     <w:name w:val="Bordered &amp; Lined - Accent 5"/>
-    <w:basedOn w:val="777"/>
+    <w:basedOn w:val="773"/>
     <w:uiPriority w:val="99"/>
     <w:pPr>
       <w:pBdr/>
@@ -50255,9 +50573,9 @@
       </w:tcPr>
     </w:tblStylePr>
   </w:style>
-  <w:style w:type="table" w:styleId="896">
+  <w:style w:type="table" w:styleId="892">
     <w:name w:val="Bordered &amp; Lined - Accent 6"/>
-    <w:basedOn w:val="777"/>
+    <w:basedOn w:val="773"/>
     <w:uiPriority w:val="99"/>
     <w:pPr>
       <w:pBdr/>
@@ -50499,9 +50817,9 @@
       </w:tcPr>
     </w:tblStylePr>
   </w:style>
-  <w:style w:type="table" w:styleId="897">
+  <w:style w:type="table" w:styleId="893">
     <w:name w:val="Bordered"/>
-    <w:basedOn w:val="777"/>
+    <w:basedOn w:val="773"/>
     <w:uiPriority w:val="99"/>
     <w:pPr>
       <w:pBdr/>
@@ -50730,9 +51048,9 @@
       </w:tcPr>
     </w:tblStylePr>
   </w:style>
-  <w:style w:type="table" w:styleId="898">
+  <w:style w:type="table" w:styleId="894">
     <w:name w:val="Bordered - Accent 1"/>
-    <w:basedOn w:val="777"/>
+    <w:basedOn w:val="773"/>
     <w:uiPriority w:val="99"/>
     <w:pPr>
       <w:pBdr/>
@@ -50961,9 +51279,9 @@
       </w:tcPr>
     </w:tblStylePr>
   </w:style>
-  <w:style w:type="table" w:styleId="899">
+  <w:style w:type="table" w:styleId="895">
     <w:name w:val="Bordered - Accent 2"/>
-    <w:basedOn w:val="777"/>
+    <w:basedOn w:val="773"/>
     <w:uiPriority w:val="99"/>
     <w:pPr>
       <w:pBdr/>
@@ -51192,9 +51510,9 @@
       </w:tcPr>
     </w:tblStylePr>
   </w:style>
-  <w:style w:type="table" w:styleId="900">
+  <w:style w:type="table" w:styleId="896">
     <w:name w:val="Bordered - Accent 3"/>
-    <w:basedOn w:val="777"/>
+    <w:basedOn w:val="773"/>
     <w:uiPriority w:val="99"/>
     <w:pPr>
       <w:pBdr/>
@@ -51423,9 +51741,9 @@
       </w:tcPr>
     </w:tblStylePr>
   </w:style>
-  <w:style w:type="table" w:styleId="901">
+  <w:style w:type="table" w:styleId="897">
     <w:name w:val="Bordered - Accent 4"/>
-    <w:basedOn w:val="777"/>
+    <w:basedOn w:val="773"/>
     <w:uiPriority w:val="99"/>
     <w:pPr>
       <w:pBdr/>
@@ -51654,9 +51972,9 @@
       </w:tcPr>
     </w:tblStylePr>
   </w:style>
-  <w:style w:type="table" w:styleId="902">
+  <w:style w:type="table" w:styleId="898">
     <w:name w:val="Bordered - Accent 5"/>
-    <w:basedOn w:val="777"/>
+    <w:basedOn w:val="773"/>
     <w:uiPriority w:val="99"/>
     <w:pPr>
       <w:pBdr/>
@@ -51885,9 +52203,9 @@
       </w:tcPr>
     </w:tblStylePr>
   </w:style>
-  <w:style w:type="table" w:styleId="903">
+  <w:style w:type="table" w:styleId="899">
     <w:name w:val="Bordered - Accent 6"/>
-    <w:basedOn w:val="777"/>
+    <w:basedOn w:val="773"/>
     <w:uiPriority w:val="99"/>
     <w:pPr>
       <w:pBdr/>
@@ -52116,11 +52434,11 @@
       </w:tcPr>
     </w:tblStylePr>
   </w:style>
-  <w:style w:type="paragraph" w:styleId="904">
+  <w:style w:type="paragraph" w:styleId="900">
     <w:name w:val="Heading 7"/>
-    <w:basedOn w:val="948"/>
-    <w:next w:val="948"/>
-    <w:link w:val="915"/>
+    <w:basedOn w:val="944"/>
+    <w:next w:val="944"/>
+    <w:link w:val="911"/>
     <w:uiPriority w:val="9"/>
     <w:unhideWhenUsed/>
     <w:qFormat/>
@@ -52137,11 +52455,11 @@
       <w:color w:val="595959" w:themeColor="text1" w:themeTint="A6"/>
     </w:rPr>
   </w:style>
-  <w:style w:type="paragraph" w:styleId="905">
+  <w:style w:type="paragraph" w:styleId="901">
     <w:name w:val="Heading 8"/>
-    <w:basedOn w:val="948"/>
-    <w:next w:val="948"/>
-    <w:link w:val="916"/>
+    <w:basedOn w:val="944"/>
+    <w:next w:val="944"/>
+    <w:link w:val="912"/>
     <w:uiPriority w:val="9"/>
     <w:unhideWhenUsed/>
     <w:qFormat/>
@@ -52160,11 +52478,11 @@
       <w:color w:val="272727" w:themeColor="text1" w:themeTint="D8"/>
     </w:rPr>
   </w:style>
-  <w:style w:type="paragraph" w:styleId="906">
+  <w:style w:type="paragraph" w:styleId="902">
     <w:name w:val="Heading 9"/>
-    <w:basedOn w:val="948"/>
-    <w:next w:val="948"/>
-    <w:link w:val="917"/>
+    <w:basedOn w:val="944"/>
+    <w:next w:val="944"/>
+    <w:link w:val="913"/>
     <w:uiPriority w:val="9"/>
     <w:unhideWhenUsed/>
     <w:qFormat/>
@@ -52183,7 +52501,7 @@
       <w:color w:val="272727" w:themeColor="text1" w:themeTint="D8"/>
     </w:rPr>
   </w:style>
-  <w:style w:type="character" w:styleId="907" w:default="1">
+  <w:style w:type="character" w:styleId="903" w:default="1">
     <w:name w:val="Default Paragraph Font"/>
     <w:uiPriority w:val="1"/>
     <w:semiHidden/>
@@ -52194,7 +52512,7 @@
       <w:ind/>
     </w:pPr>
   </w:style>
-  <w:style w:type="numbering" w:styleId="908" w:default="1">
+  <w:style w:type="numbering" w:styleId="904" w:default="1">
     <w:name w:val="No List"/>
     <w:uiPriority w:val="99"/>
     <w:semiHidden/>
@@ -52205,10 +52523,10 @@
       <w:ind/>
     </w:pPr>
   </w:style>
-  <w:style w:type="character" w:styleId="909">
+  <w:style w:type="character" w:styleId="905">
     <w:name w:val="Heading 1 Char"/>
-    <w:basedOn w:val="907"/>
-    <w:link w:val="950"/>
+    <w:basedOn w:val="903"/>
+    <w:link w:val="946"/>
     <w:uiPriority w:val="9"/>
     <w:pPr>
       <w:pBdr/>
@@ -52222,10 +52540,10 @@
       <w:szCs w:val="40"/>
     </w:rPr>
   </w:style>
-  <w:style w:type="character" w:styleId="910">
+  <w:style w:type="character" w:styleId="906">
     <w:name w:val="Heading 2 Char"/>
-    <w:basedOn w:val="907"/>
-    <w:link w:val="951"/>
+    <w:basedOn w:val="903"/>
+    <w:link w:val="947"/>
     <w:uiPriority w:val="9"/>
     <w:pPr>
       <w:pBdr/>
@@ -52239,10 +52557,10 @@
       <w:szCs w:val="32"/>
     </w:rPr>
   </w:style>
-  <w:style w:type="character" w:styleId="911">
+  <w:style w:type="character" w:styleId="907">
     <w:name w:val="Heading 3 Char"/>
-    <w:basedOn w:val="907"/>
-    <w:link w:val="952"/>
+    <w:basedOn w:val="903"/>
+    <w:link w:val="948"/>
     <w:uiPriority w:val="9"/>
     <w:pPr>
       <w:pBdr/>
@@ -52256,10 +52574,10 @@
       <w:szCs w:val="28"/>
     </w:rPr>
   </w:style>
-  <w:style w:type="character" w:styleId="912">
+  <w:style w:type="character" w:styleId="908">
     <w:name w:val="Heading 4 Char"/>
-    <w:basedOn w:val="907"/>
-    <w:link w:val="953"/>
+    <w:basedOn w:val="903"/>
+    <w:link w:val="949"/>
     <w:uiPriority w:val="9"/>
     <w:pPr>
       <w:pBdr/>
@@ -52273,10 +52591,10 @@
       <w:color w:val="0f4761" w:themeColor="accent1" w:themeShade="BF"/>
     </w:rPr>
   </w:style>
-  <w:style w:type="character" w:styleId="913">
+  <w:style w:type="character" w:styleId="909">
     <w:name w:val="Heading 5 Char"/>
-    <w:basedOn w:val="907"/>
-    <w:link w:val="954"/>
+    <w:basedOn w:val="903"/>
+    <w:link w:val="950"/>
     <w:uiPriority w:val="9"/>
     <w:pPr>
       <w:pBdr/>
@@ -52288,10 +52606,10 @@
       <w:color w:val="0f4761" w:themeColor="accent1" w:themeShade="BF"/>
     </w:rPr>
   </w:style>
-  <w:style w:type="character" w:styleId="914">
+  <w:style w:type="character" w:styleId="910">
     <w:name w:val="Heading 6 Char"/>
-    <w:basedOn w:val="907"/>
-    <w:link w:val="955"/>
+    <w:basedOn w:val="903"/>
+    <w:link w:val="951"/>
     <w:uiPriority w:val="9"/>
     <w:pPr>
       <w:pBdr/>
@@ -52305,10 +52623,10 @@
       <w:color w:val="595959" w:themeColor="text1" w:themeTint="A6"/>
     </w:rPr>
   </w:style>
-  <w:style w:type="character" w:styleId="915">
+  <w:style w:type="character" w:styleId="911">
     <w:name w:val="Heading 7 Char"/>
-    <w:basedOn w:val="907"/>
-    <w:link w:val="904"/>
+    <w:basedOn w:val="903"/>
+    <w:link w:val="900"/>
     <w:uiPriority w:val="9"/>
     <w:pPr>
       <w:pBdr/>
@@ -52320,10 +52638,10 @@
       <w:color w:val="595959" w:themeColor="text1" w:themeTint="A6"/>
     </w:rPr>
   </w:style>
-  <w:style w:type="character" w:styleId="916">
+  <w:style w:type="character" w:styleId="912">
     <w:name w:val="Heading 8 Char"/>
-    <w:basedOn w:val="907"/>
-    <w:link w:val="905"/>
+    <w:basedOn w:val="903"/>
+    <w:link w:val="901"/>
     <w:uiPriority w:val="9"/>
     <w:pPr>
       <w:pBdr/>
@@ -52337,10 +52655,10 @@
       <w:color w:val="272727" w:themeColor="text1" w:themeTint="D8"/>
     </w:rPr>
   </w:style>
-  <w:style w:type="character" w:styleId="917">
+  <w:style w:type="character" w:styleId="913">
     <w:name w:val="Heading 9 Char"/>
-    <w:basedOn w:val="907"/>
-    <w:link w:val="906"/>
+    <w:basedOn w:val="903"/>
+    <w:link w:val="902"/>
     <w:uiPriority w:val="9"/>
     <w:pPr>
       <w:pBdr/>
@@ -52354,10 +52672,10 @@
       <w:color w:val="272727" w:themeColor="text1" w:themeTint="D8"/>
     </w:rPr>
   </w:style>
-  <w:style w:type="character" w:styleId="918">
+  <w:style w:type="character" w:styleId="914">
     <w:name w:val="Title Char"/>
-    <w:basedOn w:val="907"/>
-    <w:link w:val="956"/>
+    <w:basedOn w:val="903"/>
+    <w:link w:val="952"/>
     <w:uiPriority w:val="10"/>
     <w:pPr>
       <w:pBdr/>
@@ -52371,10 +52689,10 @@
       <w:szCs w:val="56"/>
     </w:rPr>
   </w:style>
-  <w:style w:type="character" w:styleId="919">
+  <w:style w:type="character" w:styleId="915">
     <w:name w:val="Subtitle Char"/>
-    <w:basedOn w:val="907"/>
-    <w:link w:val="957"/>
+    <w:basedOn w:val="903"/>
+    <w:link w:val="953"/>
     <w:uiPriority w:val="11"/>
     <w:pPr>
       <w:pBdr/>
@@ -52388,11 +52706,11 @@
       <w:szCs w:val="28"/>
     </w:rPr>
   </w:style>
-  <w:style w:type="paragraph" w:styleId="920">
+  <w:style w:type="paragraph" w:styleId="916">
     <w:name w:val="Quote"/>
-    <w:basedOn w:val="948"/>
-    <w:next w:val="948"/>
-    <w:link w:val="921"/>
+    <w:basedOn w:val="944"/>
+    <w:next w:val="944"/>
+    <w:link w:val="917"/>
     <w:uiPriority w:val="29"/>
     <w:qFormat/>
     <w:pPr>
@@ -52407,10 +52725,10 @@
       <w:color w:val="404040" w:themeColor="text1" w:themeTint="BF"/>
     </w:rPr>
   </w:style>
-  <w:style w:type="character" w:styleId="921">
+  <w:style w:type="character" w:styleId="917">
     <w:name w:val="Quote Char"/>
-    <w:basedOn w:val="907"/>
-    <w:link w:val="920"/>
+    <w:basedOn w:val="903"/>
+    <w:link w:val="916"/>
     <w:uiPriority w:val="29"/>
     <w:pPr>
       <w:pBdr/>
@@ -52423,9 +52741,9 @@
       <w:color w:val="404040" w:themeColor="text1" w:themeTint="BF"/>
     </w:rPr>
   </w:style>
-  <w:style w:type="paragraph" w:styleId="922">
+  <w:style w:type="paragraph" w:styleId="918">
     <w:name w:val="List Paragraph"/>
-    <w:basedOn w:val="948"/>
+    <w:basedOn w:val="944"/>
     <w:uiPriority w:val="34"/>
     <w:qFormat/>
     <w:pPr>
@@ -52435,9 +52753,9 @@
       <w:contextualSpacing w:val="true"/>
     </w:pPr>
   </w:style>
-  <w:style w:type="character" w:styleId="923">
+  <w:style w:type="character" w:styleId="919">
     <w:name w:val="Intense Emphasis"/>
-    <w:basedOn w:val="907"/>
+    <w:basedOn w:val="903"/>
     <w:uiPriority w:val="21"/>
     <w:qFormat/>
     <w:pPr>
@@ -52451,11 +52769,11 @@
       <w:color w:val="0f4761" w:themeColor="accent1" w:themeShade="BF"/>
     </w:rPr>
   </w:style>
-  <w:style w:type="paragraph" w:styleId="924">
+  <w:style w:type="paragraph" w:styleId="920">
     <w:name w:val="Intense Quote"/>
-    <w:basedOn w:val="948"/>
-    <w:next w:val="948"/>
-    <w:link w:val="925"/>
+    <w:basedOn w:val="944"/>
+    <w:next w:val="944"/>
+    <w:link w:val="921"/>
     <w:uiPriority w:val="30"/>
     <w:qFormat/>
     <w:pPr>
@@ -52473,10 +52791,10 @@
       <w:color w:val="0f4761" w:themeColor="accent1" w:themeShade="BF"/>
     </w:rPr>
   </w:style>
-  <w:style w:type="character" w:styleId="925">
+  <w:style w:type="character" w:styleId="921">
     <w:name w:val="Intense Quote Char"/>
-    <w:basedOn w:val="907"/>
-    <w:link w:val="924"/>
+    <w:basedOn w:val="903"/>
+    <w:link w:val="920"/>
     <w:uiPriority w:val="30"/>
     <w:pPr>
       <w:pBdr/>
@@ -52489,9 +52807,9 @@
       <w:color w:val="0f4761" w:themeColor="accent1" w:themeShade="BF"/>
     </w:rPr>
   </w:style>
-  <w:style w:type="character" w:styleId="926">
+  <w:style w:type="character" w:styleId="922">
     <w:name w:val="Intense Reference"/>
-    <w:basedOn w:val="907"/>
+    <w:basedOn w:val="903"/>
     <w:uiPriority w:val="32"/>
     <w:qFormat/>
     <w:pPr>
@@ -52507,9 +52825,9 @@
       <w:spacing w:val="5"/>
     </w:rPr>
   </w:style>
-  <w:style w:type="paragraph" w:styleId="927">
+  <w:style w:type="paragraph" w:styleId="923">
     <w:name w:val="No Spacing"/>
-    <w:basedOn w:val="948"/>
+    <w:basedOn w:val="944"/>
     <w:uiPriority w:val="1"/>
     <w:qFormat/>
     <w:pPr>
@@ -52518,9 +52836,9 @@
       <w:ind/>
     </w:pPr>
   </w:style>
-  <w:style w:type="character" w:styleId="928">
+  <w:style w:type="character" w:styleId="924">
     <w:name w:val="Subtle Emphasis"/>
-    <w:basedOn w:val="907"/>
+    <w:basedOn w:val="903"/>
     <w:uiPriority w:val="19"/>
     <w:qFormat/>
     <w:pPr>
@@ -52534,9 +52852,9 @@
       <w:color w:val="404040" w:themeColor="text1" w:themeTint="BF"/>
     </w:rPr>
   </w:style>
-  <w:style w:type="character" w:styleId="929">
+  <w:style w:type="character" w:styleId="925">
     <w:name w:val="Emphasis"/>
-    <w:basedOn w:val="907"/>
+    <w:basedOn w:val="903"/>
     <w:uiPriority w:val="20"/>
     <w:qFormat/>
     <w:pPr>
@@ -52549,9 +52867,9 @@
       <w:iCs/>
     </w:rPr>
   </w:style>
-  <w:style w:type="character" w:styleId="930">
+  <w:style w:type="character" w:styleId="926">
     <w:name w:val="Strong"/>
-    <w:basedOn w:val="907"/>
+    <w:basedOn w:val="903"/>
     <w:uiPriority w:val="22"/>
     <w:qFormat/>
     <w:pPr>
@@ -52564,9 +52882,9 @@
       <w:bCs/>
     </w:rPr>
   </w:style>
-  <w:style w:type="character" w:styleId="931">
+  <w:style w:type="character" w:styleId="927">
     <w:name w:val="Subtle Reference"/>
-    <w:basedOn w:val="907"/>
+    <w:basedOn w:val="903"/>
     <w:uiPriority w:val="31"/>
     <w:qFormat/>
     <w:pPr>
@@ -52579,9 +52897,9 @@
       <w:color w:val="5a5a5a" w:themeColor="text1" w:themeTint="A5"/>
     </w:rPr>
   </w:style>
-  <w:style w:type="character" w:styleId="932">
+  <w:style w:type="character" w:styleId="928">
     <w:name w:val="Book Title"/>
-    <w:basedOn w:val="907"/>
+    <w:basedOn w:val="903"/>
     <w:uiPriority w:val="33"/>
     <w:qFormat/>
     <w:pPr>
@@ -52597,10 +52915,10 @@
       <w:spacing w:val="5"/>
     </w:rPr>
   </w:style>
-  <w:style w:type="paragraph" w:styleId="933">
+  <w:style w:type="paragraph" w:styleId="929">
     <w:name w:val="Header"/>
-    <w:basedOn w:val="948"/>
-    <w:link w:val="934"/>
+    <w:basedOn w:val="944"/>
+    <w:link w:val="930"/>
     <w:uiPriority w:val="99"/>
     <w:unhideWhenUsed/>
     <w:pPr>
@@ -52613,10 +52931,10 @@
       <w:ind/>
     </w:pPr>
   </w:style>
-  <w:style w:type="character" w:styleId="934">
+  <w:style w:type="character" w:styleId="930">
     <w:name w:val="Header Char"/>
-    <w:basedOn w:val="907"/>
-    <w:link w:val="933"/>
+    <w:basedOn w:val="903"/>
+    <w:link w:val="929"/>
     <w:uiPriority w:val="99"/>
     <w:pPr>
       <w:pBdr/>
@@ -52624,10 +52942,10 @@
       <w:ind/>
     </w:pPr>
   </w:style>
-  <w:style w:type="paragraph" w:styleId="935">
+  <w:style w:type="paragraph" w:styleId="931">
     <w:name w:val="Footer"/>
-    <w:basedOn w:val="948"/>
-    <w:link w:val="936"/>
+    <w:basedOn w:val="944"/>
+    <w:link w:val="932"/>
     <w:uiPriority w:val="99"/>
     <w:unhideWhenUsed/>
     <w:pPr>
@@ -52640,10 +52958,10 @@
       <w:ind/>
     </w:pPr>
   </w:style>
-  <w:style w:type="character" w:styleId="936">
+  <w:style w:type="character" w:styleId="932">
     <w:name w:val="Footer Char"/>
-    <w:basedOn w:val="907"/>
-    <w:link w:val="935"/>
+    <w:basedOn w:val="903"/>
+    <w:link w:val="931"/>
     <w:uiPriority w:val="99"/>
     <w:pPr>
       <w:pBdr/>
@@ -52651,10 +52969,10 @@
       <w:ind/>
     </w:pPr>
   </w:style>
-  <w:style w:type="paragraph" w:styleId="937">
+  <w:style w:type="paragraph" w:styleId="933">
     <w:name w:val="Caption"/>
-    <w:basedOn w:val="948"/>
-    <w:next w:val="948"/>
+    <w:basedOn w:val="944"/>
+    <w:next w:val="944"/>
     <w:uiPriority w:val="35"/>
     <w:unhideWhenUsed/>
     <w:qFormat/>
@@ -52671,10 +52989,10 @@
       <w:szCs w:val="18"/>
     </w:rPr>
   </w:style>
-  <w:style w:type="paragraph" w:styleId="938">
+  <w:style w:type="paragraph" w:styleId="934">
     <w:name w:val="footnote text"/>
-    <w:basedOn w:val="948"/>
-    <w:link w:val="939"/>
+    <w:basedOn w:val="944"/>
+    <w:link w:val="935"/>
     <w:uiPriority w:val="99"/>
     <w:semiHidden/>
     <w:unhideWhenUsed/>
@@ -52688,10 +53006,10 @@
       <w:szCs w:val="20"/>
     </w:rPr>
   </w:style>
-  <w:style w:type="character" w:styleId="939">
+  <w:style w:type="character" w:styleId="935">
     <w:name w:val="Footnote Text Char"/>
-    <w:basedOn w:val="907"/>
-    <w:link w:val="938"/>
+    <w:basedOn w:val="903"/>
+    <w:link w:val="934"/>
     <w:uiPriority w:val="99"/>
     <w:semiHidden/>
     <w:pPr>
@@ -52704,9 +53022,9 @@
       <w:szCs w:val="20"/>
     </w:rPr>
   </w:style>
-  <w:style w:type="character" w:styleId="940">
+  <w:style w:type="character" w:styleId="936">
     <w:name w:val="footnote reference"/>
-    <w:basedOn w:val="907"/>
+    <w:basedOn w:val="903"/>
     <w:uiPriority w:val="99"/>
     <w:semiHidden/>
     <w:unhideWhenUsed/>
@@ -52719,10 +53037,10 @@
       <w:vertAlign w:val="superscript"/>
     </w:rPr>
   </w:style>
-  <w:style w:type="paragraph" w:styleId="941">
+  <w:style w:type="paragraph" w:styleId="937">
     <w:name w:val="endnote text"/>
-    <w:basedOn w:val="948"/>
-    <w:link w:val="942"/>
+    <w:basedOn w:val="944"/>
+    <w:link w:val="938"/>
     <w:uiPriority w:val="99"/>
     <w:semiHidden/>
     <w:unhideWhenUsed/>
@@ -52736,10 +53054,10 @@
       <w:szCs w:val="20"/>
     </w:rPr>
   </w:style>
-  <w:style w:type="character" w:styleId="942">
+  <w:style w:type="character" w:styleId="938">
     <w:name w:val="Endnote Text Char"/>
-    <w:basedOn w:val="907"/>
-    <w:link w:val="941"/>
+    <w:basedOn w:val="903"/>
+    <w:link w:val="937"/>
     <w:uiPriority w:val="99"/>
     <w:semiHidden/>
     <w:pPr>
@@ -52752,9 +53070,9 @@
       <w:szCs w:val="20"/>
     </w:rPr>
   </w:style>
-  <w:style w:type="character" w:styleId="943">
+  <w:style w:type="character" w:styleId="939">
     <w:name w:val="endnote reference"/>
-    <w:basedOn w:val="907"/>
+    <w:basedOn w:val="903"/>
     <w:uiPriority w:val="99"/>
     <w:semiHidden/>
     <w:unhideWhenUsed/>
@@ -52767,9 +53085,9 @@
       <w:vertAlign w:val="superscript"/>
     </w:rPr>
   </w:style>
-  <w:style w:type="character" w:styleId="944">
+  <w:style w:type="character" w:styleId="940">
     <w:name w:val="Hyperlink"/>
-    <w:basedOn w:val="907"/>
+    <w:basedOn w:val="903"/>
     <w:uiPriority w:val="99"/>
     <w:unhideWhenUsed/>
     <w:pPr>
@@ -52782,9 +53100,9 @@
       <w:u w:val="single"/>
     </w:rPr>
   </w:style>
-  <w:style w:type="character" w:styleId="945">
+  <w:style w:type="character" w:styleId="941">
     <w:name w:val="FollowedHyperlink"/>
-    <w:basedOn w:val="907"/>
+    <w:basedOn w:val="903"/>
     <w:uiPriority w:val="99"/>
     <w:semiHidden/>
     <w:unhideWhenUsed/>
@@ -52798,7 +53116,7 @@
       <w:u w:val="single"/>
     </w:rPr>
   </w:style>
-  <w:style w:type="paragraph" w:styleId="946">
+  <w:style w:type="paragraph" w:styleId="942">
     <w:name w:val="TOC Heading"/>
     <w:uiPriority w:val="39"/>
     <w:unhideWhenUsed/>
@@ -52808,10 +53126,10 @@
       <w:ind/>
     </w:pPr>
   </w:style>
-  <w:style w:type="paragraph" w:styleId="947">
+  <w:style w:type="paragraph" w:styleId="943">
     <w:name w:val="table of figures"/>
-    <w:basedOn w:val="948"/>
-    <w:next w:val="948"/>
+    <w:basedOn w:val="944"/>
+    <w:next w:val="944"/>
     <w:uiPriority w:val="99"/>
     <w:unhideWhenUsed/>
     <w:pPr>
@@ -52820,7 +53138,7 @@
       <w:ind/>
     </w:pPr>
   </w:style>
-  <w:style w:type="paragraph" w:styleId="948" w:default="1">
+  <w:style w:type="paragraph" w:styleId="944" w:default="1">
     <w:name w:val="Normal"/>
     <w:pPr>
       <w:pBdr/>
@@ -52828,7 +53146,7 @@
       <w:ind/>
     </w:pPr>
   </w:style>
-  <w:style w:type="table" w:styleId="949">
+  <w:style w:type="table" w:styleId="945">
     <w:name w:val="Table Normal"/>
     <w:pPr>
       <w:pBdr/>
@@ -53011,10 +53329,10 @@
       </w:tcPr>
     </w:tblStylePr>
   </w:style>
-  <w:style w:type="paragraph" w:styleId="950">
+  <w:style w:type="paragraph" w:styleId="946">
     <w:name w:val="Heading 1"/>
-    <w:basedOn w:val="948"/>
-    <w:next w:val="948"/>
+    <w:basedOn w:val="944"/>
+    <w:next w:val="944"/>
     <w:pPr>
       <w:keepNext w:val="true"/>
       <w:keepLines w:val="true"/>
@@ -53028,10 +53346,10 @@
       <w:szCs w:val="28"/>
     </w:rPr>
   </w:style>
-  <w:style w:type="paragraph" w:styleId="951">
+  <w:style w:type="paragraph" w:styleId="947">
     <w:name w:val="Heading 2"/>
-    <w:basedOn w:val="948"/>
-    <w:next w:val="948"/>
+    <w:basedOn w:val="944"/>
+    <w:next w:val="944"/>
     <w:pPr>
       <w:keepNext w:val="true"/>
       <w:keepLines w:val="true"/>
@@ -53047,10 +53365,10 @@
       <w:rtl w:val="0"/>
     </w:rPr>
   </w:style>
-  <w:style w:type="paragraph" w:styleId="952">
+  <w:style w:type="paragraph" w:styleId="948">
     <w:name w:val="Heading 3"/>
-    <w:basedOn w:val="948"/>
-    <w:next w:val="948"/>
+    <w:basedOn w:val="944"/>
+    <w:next w:val="944"/>
     <w:pPr>
       <w:keepNext w:val="true"/>
       <w:keepLines w:val="true"/>
@@ -53062,10 +53380,10 @@
       <w:b/>
     </w:rPr>
   </w:style>
-  <w:style w:type="paragraph" w:styleId="953">
+  <w:style w:type="paragraph" w:styleId="949">
     <w:name w:val="Heading 4"/>
-    <w:basedOn w:val="948"/>
-    <w:next w:val="948"/>
+    <w:basedOn w:val="944"/>
+    <w:next w:val="944"/>
     <w:pPr>
       <w:keepNext w:val="true"/>
       <w:keepLines w:val="true"/>
@@ -53077,10 +53395,10 @@
       <w:b/>
     </w:rPr>
   </w:style>
-  <w:style w:type="paragraph" w:styleId="954">
+  <w:style w:type="paragraph" w:styleId="950">
     <w:name w:val="Heading 5"/>
-    <w:basedOn w:val="948"/>
-    <w:next w:val="948"/>
+    <w:basedOn w:val="944"/>
+    <w:next w:val="944"/>
     <w:pPr>
       <w:keepNext w:val="true"/>
       <w:keepLines w:val="true"/>
@@ -53095,10 +53413,10 @@
       <w:szCs w:val="22"/>
     </w:rPr>
   </w:style>
-  <w:style w:type="paragraph" w:styleId="955">
+  <w:style w:type="paragraph" w:styleId="951">
     <w:name w:val="Heading 6"/>
-    <w:basedOn w:val="948"/>
-    <w:next w:val="948"/>
+    <w:basedOn w:val="944"/>
+    <w:next w:val="944"/>
     <w:pPr>
       <w:keepNext w:val="true"/>
       <w:keepLines w:val="true"/>
@@ -53114,10 +53432,10 @@
       <w:szCs w:val="22"/>
     </w:rPr>
   </w:style>
-  <w:style w:type="paragraph" w:styleId="956">
+  <w:style w:type="paragraph" w:styleId="952">
     <w:name w:val="Title"/>
-    <w:basedOn w:val="948"/>
-    <w:next w:val="948"/>
+    <w:basedOn w:val="944"/>
+    <w:next w:val="944"/>
     <w:pPr>
       <w:keepNext w:val="true"/>
       <w:keepLines w:val="true"/>
@@ -53131,10 +53449,10 @@
       <w:szCs w:val="52"/>
     </w:rPr>
   </w:style>
-  <w:style w:type="paragraph" w:styleId="957">
+  <w:style w:type="paragraph" w:styleId="953">
     <w:name w:val="Subtitle"/>
-    <w:basedOn w:val="948"/>
-    <w:next w:val="948"/>
+    <w:basedOn w:val="944"/>
+    <w:next w:val="944"/>
     <w:pPr>
       <w:keepNext w:val="true"/>
       <w:keepLines w:val="true"/>
@@ -53151,9 +53469,9 @@
       <w:szCs w:val="30"/>
     </w:rPr>
   </w:style>
-  <w:style w:type="table" w:styleId="958">
+  <w:style w:type="table" w:styleId="954">
     <w:name w:val="StGen0"/>
-    <w:basedOn w:val="949"/>
+    <w:basedOn w:val="945"/>
     <w:pPr>
       <w:pBdr/>
       <w:spacing/>
@@ -53343,9 +53661,9 @@
       </w:tcPr>
     </w:tblStylePr>
   </w:style>
-  <w:style w:type="table" w:styleId="959">
+  <w:style w:type="table" w:styleId="955">
     <w:name w:val="StGen1"/>
-    <w:basedOn w:val="949"/>
+    <w:basedOn w:val="945"/>
     <w:pPr>
       <w:pBdr/>
       <w:spacing/>
@@ -53535,9 +53853,9 @@
       </w:tcPr>
     </w:tblStylePr>
   </w:style>
-  <w:style w:type="table" w:styleId="960">
+  <w:style w:type="table" w:styleId="956">
     <w:name w:val="StGen2"/>
-    <w:basedOn w:val="949"/>
+    <w:basedOn w:val="945"/>
     <w:pPr>
       <w:pBdr/>
       <w:spacing/>
@@ -53727,9 +54045,9 @@
       </w:tcPr>
     </w:tblStylePr>
   </w:style>
-  <w:style w:type="table" w:styleId="961">
+  <w:style w:type="table" w:styleId="957">
     <w:name w:val="StGen3"/>
-    <w:basedOn w:val="949"/>
+    <w:basedOn w:val="945"/>
     <w:pPr>
       <w:pBdr/>
       <w:spacing/>
@@ -53919,9 +54237,9 @@
       </w:tcPr>
     </w:tblStylePr>
   </w:style>
-  <w:style w:type="table" w:styleId="962">
+  <w:style w:type="table" w:styleId="958">
     <w:name w:val="StGen4"/>
-    <w:basedOn w:val="949"/>
+    <w:basedOn w:val="945"/>
     <w:pPr>
       <w:pBdr/>
       <w:spacing/>

</xml_diff>

<commit_message>
docs: Adiciona diagrama de sequência SD001
</commit_message>
<xml_diff>
--- a/documentation/Especificacao_de_Requisitos_de_Software.docx
+++ b/documentation/Especificacao_de_Requisitos_de_Software.docx
@@ -1055,7 +1055,7 @@
     </w:p>
     <w:tbl>
       <w:tblPr>
-        <w:tblStyle w:val="964"/>
+        <w:tblStyle w:val="972"/>
         <w:tblW w:w="9060" w:type="dxa"/>
         <w:tblBorders>
           <w:top w:val="single" w:color="000000" w:sz="8" w:space="0"/>
@@ -5807,7 +5807,7 @@
     </w:p>
     <w:p>
       <w:pPr>
-        <w:pStyle w:val="956"/>
+        <w:pStyle w:val="964"/>
         <w:pBdr/>
         <w:spacing/>
         <w:ind/>
@@ -5850,7 +5850,7 @@
     </w:p>
     <w:p>
       <w:pPr>
-        <w:pStyle w:val="957"/>
+        <w:pStyle w:val="965"/>
         <w:pBdr/>
         <w:spacing/>
         <w:ind/>
@@ -5975,7 +5975,7 @@
     </w:p>
     <w:p>
       <w:pPr>
-        <w:pStyle w:val="957"/>
+        <w:pStyle w:val="965"/>
         <w:pBdr/>
         <w:spacing/>
         <w:ind/>
@@ -6095,7 +6095,7 @@
     </w:p>
     <w:p>
       <w:pPr>
-        <w:pStyle w:val="957"/>
+        <w:pStyle w:val="965"/>
         <w:pBdr/>
         <w:spacing/>
         <w:ind/>
@@ -6129,7 +6129,7 @@
     </w:p>
     <w:p>
       <w:pPr>
-        <w:pStyle w:val="958"/>
+        <w:pStyle w:val="966"/>
         <w:pBdr/>
         <w:spacing/>
         <w:ind/>
@@ -6609,7 +6609,7 @@
     </w:p>
     <w:p>
       <w:pPr>
-        <w:pStyle w:val="958"/>
+        <w:pStyle w:val="966"/>
         <w:pBdr/>
         <w:spacing/>
         <w:ind/>
@@ -6712,7 +6712,7 @@
     </w:p>
     <w:tbl>
       <w:tblPr>
-        <w:tblStyle w:val="965"/>
+        <w:tblStyle w:val="973"/>
         <w:tblW w:w="9600" w:type="dxa"/>
         <w:tblBorders>
           <w:top w:val="single" w:color="000000" w:sz="8" w:space="0"/>
@@ -7047,7 +7047,7 @@
     </w:p>
     <w:p>
       <w:pPr>
-        <w:pStyle w:val="958"/>
+        <w:pStyle w:val="966"/>
         <w:pBdr/>
         <w:spacing/>
         <w:ind/>
@@ -7081,7 +7081,7 @@
     </w:p>
     <w:tbl>
       <w:tblPr>
-        <w:tblStyle w:val="966"/>
+        <w:tblStyle w:val="974"/>
         <w:tblW w:w="9585" w:type="dxa"/>
         <w:tblBorders>
           <w:top w:val="single" w:color="000000" w:sz="8" w:space="0"/>
@@ -7548,7 +7548,7 @@
     </w:p>
     <w:p>
       <w:pPr>
-        <w:pStyle w:val="957"/>
+        <w:pStyle w:val="965"/>
         <w:pBdr/>
         <w:spacing/>
         <w:ind/>
@@ -7640,7 +7640,7 @@
     </w:p>
     <w:p>
       <w:pPr>
-        <w:pStyle w:val="956"/>
+        <w:pStyle w:val="964"/>
         <w:pBdr/>
         <w:spacing/>
         <w:ind/>
@@ -7692,7 +7692,7 @@
     </w:p>
     <w:p>
       <w:pPr>
-        <w:pStyle w:val="957"/>
+        <w:pStyle w:val="965"/>
         <w:pBdr/>
         <w:spacing/>
         <w:ind/>
@@ -7870,7 +7870,7 @@
     </w:p>
     <w:p>
       <w:pPr>
-        <w:pStyle w:val="957"/>
+        <w:pStyle w:val="965"/>
         <w:pBdr/>
         <w:spacing/>
         <w:ind/>
@@ -7920,7 +7920,7 @@
     </w:p>
     <w:p>
       <w:pPr>
-        <w:pStyle w:val="928"/>
+        <w:pStyle w:val="936"/>
         <w:numPr>
           <w:ilvl w:val="0"/>
           <w:numId w:val="1"/>
@@ -7951,7 +7951,7 @@
     </w:p>
     <w:p>
       <w:pPr>
-        <w:pStyle w:val="928"/>
+        <w:pStyle w:val="936"/>
         <w:numPr>
           <w:ilvl w:val="1"/>
           <w:numId w:val="1"/>
@@ -7982,7 +7982,7 @@
     </w:p>
     <w:p>
       <w:pPr>
-        <w:pStyle w:val="928"/>
+        <w:pStyle w:val="936"/>
         <w:numPr>
           <w:ilvl w:val="1"/>
           <w:numId w:val="1"/>
@@ -8013,7 +8013,7 @@
     </w:p>
     <w:p>
       <w:pPr>
-        <w:pStyle w:val="928"/>
+        <w:pStyle w:val="936"/>
         <w:numPr>
           <w:ilvl w:val="1"/>
           <w:numId w:val="1"/>
@@ -8045,7 +8045,7 @@
     </w:p>
     <w:p>
       <w:pPr>
-        <w:pStyle w:val="928"/>
+        <w:pStyle w:val="936"/>
         <w:numPr>
           <w:ilvl w:val="0"/>
           <w:numId w:val="2"/>
@@ -8083,7 +8083,7 @@
     </w:p>
     <w:p>
       <w:pPr>
-        <w:pStyle w:val="928"/>
+        <w:pStyle w:val="936"/>
         <w:numPr>
           <w:ilvl w:val="1"/>
           <w:numId w:val="2"/>
@@ -8114,7 +8114,7 @@
     </w:p>
     <w:p>
       <w:pPr>
-        <w:pStyle w:val="928"/>
+        <w:pStyle w:val="936"/>
         <w:numPr>
           <w:ilvl w:val="1"/>
           <w:numId w:val="2"/>
@@ -8145,7 +8145,7 @@
     </w:p>
     <w:p>
       <w:pPr>
-        <w:pStyle w:val="928"/>
+        <w:pStyle w:val="936"/>
         <w:numPr>
           <w:ilvl w:val="1"/>
           <w:numId w:val="2"/>
@@ -8177,7 +8177,7 @@
     </w:p>
     <w:p>
       <w:pPr>
-        <w:pStyle w:val="928"/>
+        <w:pStyle w:val="936"/>
         <w:numPr>
           <w:ilvl w:val="0"/>
           <w:numId w:val="1"/>
@@ -8209,7 +8209,7 @@
     </w:p>
     <w:p>
       <w:pPr>
-        <w:pStyle w:val="928"/>
+        <w:pStyle w:val="936"/>
         <w:numPr>
           <w:ilvl w:val="1"/>
           <w:numId w:val="3"/>
@@ -8240,7 +8240,7 @@
     </w:p>
     <w:p>
       <w:pPr>
-        <w:pStyle w:val="928"/>
+        <w:pStyle w:val="936"/>
         <w:numPr>
           <w:ilvl w:val="1"/>
           <w:numId w:val="3"/>
@@ -8271,7 +8271,7 @@
     </w:p>
     <w:p>
       <w:pPr>
-        <w:pStyle w:val="928"/>
+        <w:pStyle w:val="936"/>
         <w:numPr>
           <w:ilvl w:val="1"/>
           <w:numId w:val="3"/>
@@ -8303,7 +8303,7 @@
     </w:p>
     <w:p>
       <w:pPr>
-        <w:pStyle w:val="928"/>
+        <w:pStyle w:val="936"/>
         <w:numPr>
           <w:ilvl w:val="0"/>
           <w:numId w:val="3"/>
@@ -8335,7 +8335,7 @@
     </w:p>
     <w:p>
       <w:pPr>
-        <w:pStyle w:val="928"/>
+        <w:pStyle w:val="936"/>
         <w:numPr>
           <w:ilvl w:val="1"/>
           <w:numId w:val="4"/>
@@ -8366,7 +8366,7 @@
     </w:p>
     <w:p>
       <w:pPr>
-        <w:pStyle w:val="928"/>
+        <w:pStyle w:val="936"/>
         <w:numPr>
           <w:ilvl w:val="1"/>
           <w:numId w:val="4"/>
@@ -8397,7 +8397,7 @@
     </w:p>
     <w:p>
       <w:pPr>
-        <w:pStyle w:val="928"/>
+        <w:pStyle w:val="936"/>
         <w:numPr>
           <w:ilvl w:val="1"/>
           <w:numId w:val="4"/>
@@ -8443,7 +8443,7 @@
     </w:p>
     <w:p>
       <w:pPr>
-        <w:pStyle w:val="957"/>
+        <w:pStyle w:val="965"/>
         <w:pBdr/>
         <w:spacing/>
         <w:ind/>
@@ -8477,7 +8477,7 @@
     </w:p>
     <w:p>
       <w:pPr>
-        <w:pStyle w:val="928"/>
+        <w:pStyle w:val="936"/>
         <w:numPr>
           <w:ilvl w:val="0"/>
           <w:numId w:val="5"/>
@@ -8513,7 +8513,7 @@
     </w:p>
     <w:p>
       <w:pPr>
-        <w:pStyle w:val="928"/>
+        <w:pStyle w:val="936"/>
         <w:numPr>
           <w:ilvl w:val="0"/>
           <w:numId w:val="5"/>
@@ -8546,7 +8546,7 @@
     </w:p>
     <w:p>
       <w:pPr>
-        <w:pStyle w:val="928"/>
+        <w:pStyle w:val="936"/>
         <w:numPr>
           <w:ilvl w:val="0"/>
           <w:numId w:val="5"/>
@@ -8579,7 +8579,7 @@
     </w:p>
     <w:p>
       <w:pPr>
-        <w:pStyle w:val="928"/>
+        <w:pStyle w:val="936"/>
         <w:numPr>
           <w:ilvl w:val="0"/>
           <w:numId w:val="5"/>
@@ -8626,7 +8626,7 @@
     </w:p>
     <w:p>
       <w:pPr>
-        <w:pStyle w:val="957"/>
+        <w:pStyle w:val="965"/>
         <w:pBdr/>
         <w:spacing/>
         <w:ind/>
@@ -8682,7 +8682,7 @@
     </w:p>
     <w:p>
       <w:pPr>
-        <w:pStyle w:val="1_798"/>
+        <w:pStyle w:val="978"/>
         <w:pBdr/>
         <w:spacing/>
         <w:ind/>
@@ -8700,11 +8700,15 @@
         </w:rPr>
         <w:t xml:space="preserve">3 REQUISITOS</w:t>
       </w:r>
-      <w:r/>
+      <w:r>
+        <w:rPr>
+          <w14:ligatures w14:val="none"/>
+        </w:rPr>
+      </w:r>
     </w:p>
     <w:p>
       <w:pPr>
-        <w:pStyle w:val="1_1002"/>
+        <w:pStyle w:val="980"/>
         <w:pBdr/>
         <w:spacing/>
         <w:ind/>
@@ -8793,6 +8797,8 @@
         <w:rPr>
           <w:b/>
           <w:bCs/>
+          <w:sz w:val="28"/>
+          <w:szCs w:val="28"/>
         </w:rPr>
       </w:r>
       <w:r>
@@ -8806,7 +8812,7 @@
     </w:p>
     <w:p>
       <w:pPr>
-        <w:pStyle w:val="1_1437"/>
+        <w:pStyle w:val="982"/>
         <w:pBdr/>
         <w:spacing/>
         <w:ind/>
@@ -8843,7 +8849,7 @@
     </w:p>
     <w:p>
       <w:pPr>
-        <w:pStyle w:val="1_1659"/>
+        <w:pStyle w:val="984"/>
         <w:pBdr/>
         <w:spacing/>
         <w:ind/>
@@ -8953,7 +8959,7 @@
     </w:p>
     <w:p>
       <w:pPr>
-        <w:pStyle w:val="959"/>
+        <w:pStyle w:val="967"/>
         <w:pBdr/>
         <w:spacing/>
         <w:ind/>
@@ -9075,7 +9081,7 @@
     </w:p>
     <w:p>
       <w:pPr>
-        <w:pStyle w:val="959"/>
+        <w:pStyle w:val="967"/>
         <w:pBdr/>
         <w:spacing/>
         <w:ind/>
@@ -9236,7 +9242,7 @@
     </w:p>
     <w:p>
       <w:pPr>
-        <w:pStyle w:val="959"/>
+        <w:pStyle w:val="967"/>
         <w:pBdr/>
         <w:spacing/>
         <w:ind/>
@@ -9416,7 +9422,7 @@
     </w:p>
     <w:p>
       <w:pPr>
-        <w:pStyle w:val="959"/>
+        <w:pStyle w:val="967"/>
         <w:pBdr/>
         <w:spacing/>
         <w:ind/>
@@ -9558,7 +9564,7 @@
     </w:p>
     <w:p>
       <w:pPr>
-        <w:pStyle w:val="958"/>
+        <w:pStyle w:val="966"/>
         <w:pBdr/>
         <w:spacing/>
         <w:ind/>
@@ -9609,7 +9615,7 @@
     </w:p>
     <w:p>
       <w:pPr>
-        <w:pStyle w:val="959"/>
+        <w:pStyle w:val="967"/>
         <w:pBdr/>
         <w:spacing/>
         <w:ind/>
@@ -9750,7 +9756,7 @@
     </w:p>
     <w:p>
       <w:pPr>
-        <w:pStyle w:val="957"/>
+        <w:pStyle w:val="965"/>
         <w:pBdr/>
         <w:spacing/>
         <w:ind/>
@@ -9784,7 +9790,7 @@
     </w:p>
     <w:p>
       <w:pPr>
-        <w:pStyle w:val="958"/>
+        <w:pStyle w:val="966"/>
         <w:pBdr/>
         <w:spacing/>
         <w:ind/>
@@ -9826,7 +9832,7 @@
     </w:p>
     <w:p>
       <w:pPr>
-        <w:pStyle w:val="959"/>
+        <w:pStyle w:val="967"/>
         <w:pBdr/>
         <w:spacing/>
         <w:ind/>
@@ -9970,7 +9976,7 @@
     </w:p>
     <w:p>
       <w:pPr>
-        <w:pStyle w:val="959"/>
+        <w:pStyle w:val="967"/>
         <w:pBdr/>
         <w:spacing/>
         <w:ind/>
@@ -10091,7 +10097,7 @@
     </w:p>
     <w:p>
       <w:pPr>
-        <w:pStyle w:val="959"/>
+        <w:pStyle w:val="967"/>
         <w:pBdr/>
         <w:spacing/>
         <w:ind/>
@@ -10208,7 +10214,7 @@
     </w:p>
     <w:p>
       <w:pPr>
-        <w:pStyle w:val="928"/>
+        <w:pStyle w:val="936"/>
         <w:numPr>
           <w:ilvl w:val="0"/>
           <w:numId w:val="7"/>
@@ -10232,7 +10238,7 @@
     </w:p>
     <w:p>
       <w:pPr>
-        <w:pStyle w:val="928"/>
+        <w:pStyle w:val="936"/>
         <w:numPr>
           <w:ilvl w:val="0"/>
           <w:numId w:val="8"/>
@@ -10257,7 +10263,7 @@
     </w:p>
     <w:p>
       <w:pPr>
-        <w:pStyle w:val="928"/>
+        <w:pStyle w:val="936"/>
         <w:numPr>
           <w:ilvl w:val="0"/>
           <w:numId w:val="8"/>
@@ -10282,7 +10288,7 @@
     </w:p>
     <w:p>
       <w:pPr>
-        <w:pStyle w:val="928"/>
+        <w:pStyle w:val="936"/>
         <w:numPr>
           <w:ilvl w:val="0"/>
           <w:numId w:val="8"/>
@@ -10307,7 +10313,7 @@
     </w:p>
     <w:p>
       <w:pPr>
-        <w:pStyle w:val="928"/>
+        <w:pStyle w:val="936"/>
         <w:numPr>
           <w:ilvl w:val="0"/>
           <w:numId w:val="8"/>
@@ -10332,7 +10338,7 @@
     </w:p>
     <w:p>
       <w:pPr>
-        <w:pStyle w:val="928"/>
+        <w:pStyle w:val="936"/>
         <w:numPr>
           <w:ilvl w:val="0"/>
           <w:numId w:val="8"/>
@@ -10357,7 +10363,7 @@
     </w:p>
     <w:p>
       <w:pPr>
-        <w:pStyle w:val="928"/>
+        <w:pStyle w:val="936"/>
         <w:numPr>
           <w:ilvl w:val="0"/>
           <w:numId w:val="8"/>
@@ -10382,7 +10388,7 @@
     </w:p>
     <w:p>
       <w:pPr>
-        <w:pStyle w:val="928"/>
+        <w:pStyle w:val="936"/>
         <w:numPr>
           <w:ilvl w:val="0"/>
           <w:numId w:val="8"/>
@@ -10407,7 +10413,7 @@
     </w:p>
     <w:p>
       <w:pPr>
-        <w:pStyle w:val="928"/>
+        <w:pStyle w:val="936"/>
         <w:numPr>
           <w:ilvl w:val="0"/>
           <w:numId w:val="8"/>
@@ -10432,7 +10438,7 @@
     </w:p>
     <w:p>
       <w:pPr>
-        <w:pStyle w:val="928"/>
+        <w:pStyle w:val="936"/>
         <w:numPr>
           <w:ilvl w:val="0"/>
           <w:numId w:val="8"/>
@@ -10476,7 +10482,7 @@
     </w:p>
     <w:p>
       <w:pPr>
-        <w:pStyle w:val="959"/>
+        <w:pStyle w:val="967"/>
         <w:pBdr/>
         <w:spacing/>
         <w:ind/>
@@ -10581,26 +10587,6 @@
           <w:highlight w:val="none"/>
         </w:rPr>
       </w:r>
-      <w:r>
-        <w:rPr>
-          <w:highlight w:val="none"/>
-        </w:rPr>
-      </w:r>
-      <w:r>
-        <w:rPr>
-          <w:color w:val="ff0000"/>
-        </w:rPr>
-      </w:r>
-      <w:r>
-        <w:rPr>
-          <w:color w:val="ff0000"/>
-        </w:rPr>
-      </w:r>
-      <w:r>
-        <w:rPr>
-          <w:highlight w:val="none"/>
-        </w:rPr>
-      </w:r>
     </w:p>
     <w:p>
       <w:pPr>
@@ -10621,10 +10607,15 @@
           <w:highlight w:val="none"/>
         </w:rPr>
       </w:r>
+      <w:r>
+        <w:rPr>
+          <w:highlight w:val="none"/>
+        </w:rPr>
+      </w:r>
     </w:p>
     <w:p>
       <w:pPr>
-        <w:pStyle w:val="959"/>
+        <w:pStyle w:val="967"/>
         <w:pBdr/>
         <w:spacing/>
         <w:ind/>
@@ -10732,27 +10723,6 @@
           <w:highlight w:val="none"/>
         </w:rPr>
       </w:r>
-      <w:r>
-        <w:rPr>
-          <w:color w:val="000000" w:themeColor="text1"/>
-          <w:highlight w:val="none"/>
-        </w:rPr>
-      </w:r>
-      <w:r>
-        <w:rPr>
-          <w:highlight w:val="none"/>
-        </w:rPr>
-      </w:r>
-      <w:r>
-        <w:rPr>
-          <w:highlight w:val="none"/>
-        </w:rPr>
-      </w:r>
-      <w:r>
-        <w:rPr>
-          <w:highlight w:val="none"/>
-        </w:rPr>
-      </w:r>
     </w:p>
     <w:p>
       <w:pPr>
@@ -10773,10 +10743,15 @@
           <w:highlight w:val="none"/>
         </w:rPr>
       </w:r>
+      <w:r>
+        <w:rPr>
+          <w:highlight w:val="none"/>
+        </w:rPr>
+      </w:r>
     </w:p>
     <w:p>
       <w:pPr>
-        <w:pStyle w:val="959"/>
+        <w:pStyle w:val="967"/>
         <w:pBdr/>
         <w:spacing/>
         <w:ind/>
@@ -10889,7 +10864,7 @@
     </w:p>
     <w:p>
       <w:pPr>
-        <w:pStyle w:val="959"/>
+        <w:pStyle w:val="967"/>
         <w:pBdr/>
         <w:spacing/>
         <w:ind/>
@@ -11011,7 +10986,7 @@
     </w:p>
     <w:p>
       <w:pPr>
-        <w:pStyle w:val="958"/>
+        <w:pStyle w:val="966"/>
         <w:pBdr/>
         <w:spacing/>
         <w:ind/>
@@ -11057,7 +11032,7 @@
     </w:p>
     <w:p>
       <w:pPr>
-        <w:pStyle w:val="959"/>
+        <w:pStyle w:val="967"/>
         <w:pBdr/>
         <w:spacing/>
         <w:ind/>
@@ -11193,7 +11168,7 @@
     </w:p>
     <w:p>
       <w:pPr>
-        <w:pStyle w:val="957"/>
+        <w:pStyle w:val="965"/>
         <w:pBdr/>
         <w:spacing/>
         <w:ind/>
@@ -11231,7 +11206,7 @@
     </w:p>
     <w:p>
       <w:pPr>
-        <w:pStyle w:val="958"/>
+        <w:pStyle w:val="966"/>
         <w:pBdr/>
         <w:spacing/>
         <w:ind/>
@@ -11269,7 +11244,7 @@
     </w:p>
     <w:p>
       <w:pPr>
-        <w:pStyle w:val="959"/>
+        <w:pStyle w:val="967"/>
         <w:pBdr/>
         <w:spacing/>
         <w:ind/>
@@ -11399,7 +11374,7 @@
     </w:p>
     <w:p>
       <w:pPr>
-        <w:pStyle w:val="959"/>
+        <w:pStyle w:val="967"/>
         <w:pBdr/>
         <w:spacing/>
         <w:ind/>
@@ -11529,7 +11504,7 @@
     </w:p>
     <w:p>
       <w:pPr>
-        <w:pStyle w:val="959"/>
+        <w:pStyle w:val="967"/>
         <w:pBdr/>
         <w:spacing/>
         <w:ind/>
@@ -11644,7 +11619,7 @@
     </w:p>
     <w:p>
       <w:pPr>
-        <w:pStyle w:val="959"/>
+        <w:pStyle w:val="967"/>
         <w:pBdr/>
         <w:spacing/>
         <w:ind/>
@@ -11762,7 +11737,7 @@
     </w:p>
     <w:p>
       <w:pPr>
-        <w:pStyle w:val="959"/>
+        <w:pStyle w:val="967"/>
         <w:pBdr/>
         <w:spacing/>
         <w:ind/>
@@ -11901,7 +11876,7 @@
     </w:p>
     <w:p>
       <w:pPr>
-        <w:pStyle w:val="959"/>
+        <w:pStyle w:val="967"/>
         <w:pBdr/>
         <w:spacing/>
         <w:ind/>
@@ -12044,7 +12019,7 @@
     </w:p>
     <w:p>
       <w:pPr>
-        <w:pStyle w:val="959"/>
+        <w:pStyle w:val="967"/>
         <w:pBdr/>
         <w:spacing/>
         <w:ind/>
@@ -12232,7 +12207,7 @@
     </w:p>
     <w:p>
       <w:pPr>
-        <w:pStyle w:val="959"/>
+        <w:pStyle w:val="967"/>
         <w:pBdr/>
         <w:spacing/>
         <w:ind/>
@@ -12388,7 +12363,7 @@
     </w:p>
     <w:p>
       <w:pPr>
-        <w:pStyle w:val="959"/>
+        <w:pStyle w:val="967"/>
         <w:pBdr/>
         <w:spacing/>
         <w:ind/>
@@ -12521,7 +12496,7 @@
     </w:p>
     <w:p>
       <w:pPr>
-        <w:pStyle w:val="959"/>
+        <w:pStyle w:val="967"/>
         <w:pBdr/>
         <w:spacing/>
         <w:ind/>
@@ -12675,7 +12650,7 @@
     </w:p>
     <w:p>
       <w:pPr>
-        <w:pStyle w:val="959"/>
+        <w:pStyle w:val="967"/>
         <w:pBdr/>
         <w:spacing/>
         <w:ind/>
@@ -12805,7 +12780,7 @@
     </w:p>
     <w:p>
       <w:pPr>
-        <w:pStyle w:val="959"/>
+        <w:pStyle w:val="967"/>
         <w:pBdr/>
         <w:spacing/>
         <w:ind/>
@@ -12941,7 +12916,7 @@
     </w:p>
     <w:p>
       <w:pPr>
-        <w:pStyle w:val="959"/>
+        <w:pStyle w:val="967"/>
         <w:pBdr/>
         <w:spacing/>
         <w:ind/>
@@ -13052,7 +13027,7 @@
     </w:p>
     <w:p>
       <w:pPr>
-        <w:pStyle w:val="928"/>
+        <w:pStyle w:val="936"/>
         <w:numPr>
           <w:ilvl w:val="0"/>
           <w:numId w:val="14"/>
@@ -13083,7 +13058,7 @@
     </w:p>
     <w:p>
       <w:pPr>
-        <w:pStyle w:val="928"/>
+        <w:pStyle w:val="936"/>
         <w:numPr>
           <w:ilvl w:val="0"/>
           <w:numId w:val="14"/>
@@ -13114,7 +13089,7 @@
     </w:p>
     <w:p>
       <w:pPr>
-        <w:pStyle w:val="959"/>
+        <w:pStyle w:val="967"/>
         <w:pBdr/>
         <w:spacing/>
         <w:ind/>
@@ -13241,7 +13216,7 @@
     </w:p>
     <w:p>
       <w:pPr>
-        <w:pStyle w:val="959"/>
+        <w:pStyle w:val="967"/>
         <w:pBdr/>
         <w:spacing/>
         <w:ind/>
@@ -13352,7 +13327,7 @@
     </w:p>
     <w:p>
       <w:pPr>
-        <w:pStyle w:val="928"/>
+        <w:pStyle w:val="936"/>
         <w:numPr>
           <w:ilvl w:val="0"/>
           <w:numId w:val="16"/>
@@ -13383,7 +13358,7 @@
     </w:p>
     <w:p>
       <w:pPr>
-        <w:pStyle w:val="928"/>
+        <w:pStyle w:val="936"/>
         <w:numPr>
           <w:ilvl w:val="0"/>
           <w:numId w:val="16"/>
@@ -13414,7 +13389,7 @@
     </w:p>
     <w:p>
       <w:pPr>
-        <w:pStyle w:val="928"/>
+        <w:pStyle w:val="936"/>
         <w:numPr>
           <w:ilvl w:val="1"/>
           <w:numId w:val="16"/>
@@ -13445,7 +13420,7 @@
     </w:p>
     <w:p>
       <w:pPr>
-        <w:pStyle w:val="928"/>
+        <w:pStyle w:val="936"/>
         <w:numPr>
           <w:ilvl w:val="1"/>
           <w:numId w:val="16"/>
@@ -13476,7 +13451,7 @@
     </w:p>
     <w:p>
       <w:pPr>
-        <w:pStyle w:val="928"/>
+        <w:pStyle w:val="936"/>
         <w:numPr>
           <w:ilvl w:val="1"/>
           <w:numId w:val="16"/>
@@ -13507,7 +13482,7 @@
     </w:p>
     <w:p>
       <w:pPr>
-        <w:pStyle w:val="928"/>
+        <w:pStyle w:val="936"/>
         <w:numPr>
           <w:ilvl w:val="1"/>
           <w:numId w:val="16"/>
@@ -13538,7 +13513,7 @@
     </w:p>
     <w:p>
       <w:pPr>
-        <w:pStyle w:val="928"/>
+        <w:pStyle w:val="936"/>
         <w:numPr>
           <w:ilvl w:val="1"/>
           <w:numId w:val="16"/>
@@ -13569,7 +13544,7 @@
     </w:p>
     <w:p>
       <w:pPr>
-        <w:pStyle w:val="928"/>
+        <w:pStyle w:val="936"/>
         <w:numPr>
           <w:ilvl w:val="1"/>
           <w:numId w:val="16"/>
@@ -13600,7 +13575,7 @@
     </w:p>
     <w:p>
       <w:pPr>
-        <w:pStyle w:val="928"/>
+        <w:pStyle w:val="936"/>
         <w:numPr>
           <w:ilvl w:val="0"/>
           <w:numId w:val="16"/>
@@ -13649,7 +13624,7 @@
     </w:p>
     <w:p>
       <w:pPr>
-        <w:pStyle w:val="928"/>
+        <w:pStyle w:val="936"/>
         <w:numPr>
           <w:ilvl w:val="1"/>
           <w:numId w:val="18"/>
@@ -13728,7 +13703,7 @@
     </w:p>
     <w:p>
       <w:pPr>
-        <w:pStyle w:val="956"/>
+        <w:pStyle w:val="964"/>
         <w:pBdr/>
         <w:spacing/>
         <w:ind/>
@@ -13770,7 +13745,7 @@
     </w:p>
     <w:p>
       <w:pPr>
-        <w:pStyle w:val="957"/>
+        <w:pStyle w:val="965"/>
         <w:pBdr/>
         <w:spacing/>
         <w:ind/>
@@ -13876,7 +13851,7 @@
     </w:p>
     <w:tbl>
       <w:tblPr>
-        <w:tblStyle w:val="967"/>
+        <w:tblStyle w:val="975"/>
         <w:tblW w:w="9640" w:type="dxa"/>
         <w:tblBorders>
           <w:top w:val="single" w:color="000000" w:sz="8" w:space="0"/>
@@ -15108,7 +15083,7 @@
     </w:p>
     <w:p>
       <w:pPr>
-        <w:pStyle w:val="956"/>
+        <w:pStyle w:val="964"/>
         <w:pBdr/>
         <w:spacing/>
         <w:ind/>
@@ -15156,7 +15131,7 @@
     </w:p>
     <w:p>
       <w:pPr>
-        <w:pStyle w:val="957"/>
+        <w:pStyle w:val="965"/>
         <w:pBdr/>
         <w:spacing/>
         <w:ind/>
@@ -15249,9 +15224,10 @@
     </w:p>
     <w:p>
       <w:pPr>
-        <w:pBdr/>
-        <w:spacing/>
-        <w:ind w:firstLine="0"/>
+        <w:pStyle w:val="982"/>
+        <w:pBdr/>
+        <w:spacing/>
+        <w:ind/>
         <w:rPr>
           <w:b/>
           <w:bCs/>
@@ -15283,39 +15259,6 @@
           <w:bCs/>
           <w:color w:val="000000" w:themeColor="text1"/>
           <w:highlight w:val="none"/>
-        </w:rPr>
-      </w:r>
-    </w:p>
-    <w:p>
-      <w:pPr>
-        <w:pBdr/>
-        <w:spacing/>
-        <w:ind w:firstLine="0"/>
-        <w:rPr>
-          <w:b/>
-          <w:bCs/>
-          <w:color w:val="000000" w:themeColor="text1"/>
-        </w:rPr>
-      </w:pPr>
-      <w:r>
-        <w:rPr>
-          <w:b/>
-          <w:bCs/>
-          <w:color w:val="000000" w:themeColor="text1"/>
-        </w:rPr>
-      </w:r>
-      <w:r>
-        <w:rPr>
-          <w:b/>
-          <w:bCs/>
-          <w:color w:val="000000" w:themeColor="text1"/>
-        </w:rPr>
-      </w:r>
-      <w:r>
-        <w:rPr>
-          <w:b/>
-          <w:bCs/>
-          <w:color w:val="000000" w:themeColor="text1"/>
         </w:rPr>
       </w:r>
     </w:p>
@@ -15424,7 +15367,7 @@
     </w:p>
     <w:p>
       <w:pPr>
-        <w:pStyle w:val="943"/>
+        <w:pStyle w:val="951"/>
         <w:pBdr/>
         <w:spacing/>
         <w:ind/>
@@ -15495,7 +15438,7 @@
     </w:p>
     <w:p>
       <w:pPr>
-        <w:pStyle w:val="928"/>
+        <w:pStyle w:val="936"/>
         <w:numPr>
           <w:ilvl w:val="0"/>
           <w:numId w:val="9"/>
@@ -15547,7 +15490,7 @@
     </w:p>
     <w:tbl>
       <w:tblPr>
-        <w:tblStyle w:val="784"/>
+        <w:tblStyle w:val="792"/>
         <w:tblW w:w="0" w:type="auto"/>
         <w:tblBorders/>
         <w:tblLook w:val="04A0" w:firstRow="1" w:lastRow="0" w:firstColumn="1" w:lastColumn="0" w:noHBand="0" w:noVBand="1"/>
@@ -16783,7 +16726,7 @@
     </w:tbl>
     <w:p>
       <w:pPr>
-        <w:pStyle w:val="943"/>
+        <w:pStyle w:val="951"/>
         <w:pBdr/>
         <w:spacing/>
         <w:ind/>
@@ -16811,7 +16754,7 @@
     </w:p>
     <w:p>
       <w:pPr>
-        <w:pStyle w:val="928"/>
+        <w:pStyle w:val="936"/>
         <w:numPr>
           <w:ilvl w:val="0"/>
           <w:numId w:val="9"/>
@@ -16866,7 +16809,7 @@
     </w:p>
     <w:tbl>
       <w:tblPr>
-        <w:tblStyle w:val="784"/>
+        <w:tblStyle w:val="792"/>
         <w:tblW w:w="0" w:type="auto"/>
         <w:tblBorders/>
         <w:tblLook w:val="04A0" w:firstRow="1" w:lastRow="0" w:firstColumn="1" w:lastColumn="0" w:noHBand="0" w:noVBand="1"/>
@@ -17270,7 +17213,7 @@
     </w:tbl>
     <w:p>
       <w:pPr>
-        <w:pStyle w:val="943"/>
+        <w:pStyle w:val="951"/>
         <w:pBdr/>
         <w:spacing/>
         <w:ind/>
@@ -17298,7 +17241,7 @@
     </w:p>
     <w:p>
       <w:pPr>
-        <w:pStyle w:val="928"/>
+        <w:pStyle w:val="936"/>
         <w:numPr>
           <w:ilvl w:val="0"/>
           <w:numId w:val="12"/>
@@ -17348,7 +17291,7 @@
     </w:p>
     <w:tbl>
       <w:tblPr>
-        <w:tblStyle w:val="784"/>
+        <w:tblStyle w:val="792"/>
         <w:tblW w:w="0" w:type="auto"/>
         <w:tblBorders/>
         <w:tblLook w:val="04A0" w:firstRow="1" w:lastRow="0" w:firstColumn="1" w:lastColumn="0" w:noHBand="0" w:noVBand="1"/>
@@ -17861,7 +17804,7 @@
     </w:tbl>
     <w:p>
       <w:pPr>
-        <w:pStyle w:val="943"/>
+        <w:pStyle w:val="951"/>
         <w:pBdr/>
         <w:spacing/>
         <w:ind/>
@@ -17889,7 +17832,7 @@
     </w:p>
     <w:p>
       <w:pPr>
-        <w:pStyle w:val="957"/>
+        <w:pStyle w:val="965"/>
         <w:pBdr/>
         <w:spacing/>
         <w:ind/>
@@ -17991,7 +17934,6 @@
           <w:b/>
           <w:bCs/>
           <w:color w:val="000000" w:themeColor="text1"/>
-          <w:highlight w:val="none"/>
         </w:rPr>
       </w:r>
       <w:r>
@@ -18113,7 +18055,7 @@
     </w:p>
     <w:p>
       <w:pPr>
-        <w:pStyle w:val="943"/>
+        <w:pStyle w:val="951"/>
         <w:pBdr/>
         <w:spacing/>
         <w:ind/>
@@ -18141,7 +18083,7 @@
     </w:p>
     <w:p>
       <w:pPr>
-        <w:pStyle w:val="1_1659"/>
+        <w:pStyle w:val="984"/>
         <w:pBdr/>
         <w:spacing/>
         <w:ind/>
@@ -18152,11 +18094,15 @@
       <w:r>
         <w:t xml:space="preserve">5.2.1.1 Descrição</w:t>
       </w:r>
-      <w:r/>
+      <w:r>
+        <w:rPr>
+          <w:highlight w:val="none"/>
+        </w:rPr>
+      </w:r>
     </w:p>
     <w:tbl>
       <w:tblPr>
-        <w:tblStyle w:val="784"/>
+        <w:tblStyle w:val="792"/>
         <w:tblW w:w="0" w:type="auto"/>
         <w:tblBorders/>
         <w:tblLook w:val="04A0" w:firstRow="1" w:lastRow="0" w:firstColumn="1" w:lastColumn="0" w:noHBand="0" w:noVBand="1"/>
@@ -18177,7 +18123,7 @@
           </w:tcPr>
           <w:p>
             <w:pPr>
-              <w:pStyle w:val="933"/>
+              <w:pStyle w:val="941"/>
               <w:pBdr/>
               <w:spacing/>
               <w:ind/>
@@ -18203,78 +18149,10 @@
                 <w:highlight w:val="none"/>
               </w:rPr>
             </w:r>
-          </w:p>
-        </w:tc>
-      </w:tr>
-      <w:tr>
-        <w:trPr/>
-        <w:tc>
-          <w:tcPr>
-            <w:tcBorders/>
-            <w:tcW w:w="4820" w:type="dxa"/>
-            <w:textDirection w:val="lrTb"/>
-            <w:noWrap w:val="false"/>
-          </w:tcPr>
-          <w:p>
-            <w:pPr>
-              <w:pStyle w:val="933"/>
-              <w:pBdr/>
-              <w:spacing/>
-              <w:ind/>
-              <w:rPr>
-                <w:b/>
-                <w:bCs/>
-                <w:highlight w:val="none"/>
-              </w:rPr>
-            </w:pPr>
             <w:r>
               <w:rPr>
                 <w:b/>
                 <w:bCs/>
-                <w:highlight w:val="none"/>
-              </w:rPr>
-              <w:t xml:space="preserve">Atores</w:t>
-            </w:r>
-            <w:r>
-              <w:rPr>
-                <w:b/>
-                <w:bCs/>
-                <w:highlight w:val="none"/>
-              </w:rPr>
-            </w:r>
-          </w:p>
-        </w:tc>
-        <w:tc>
-          <w:tcPr>
-            <w:tcBorders/>
-            <w:tcW w:w="4820" w:type="dxa"/>
-            <w:textDirection w:val="lrTb"/>
-            <w:noWrap w:val="false"/>
-          </w:tcPr>
-          <w:p>
-            <w:pPr>
-              <w:pStyle w:val="933"/>
-              <w:pBdr/>
-              <w:spacing/>
-              <w:ind/>
-              <w:rPr>
-                <w:b w:val="0"/>
-                <w:bCs w:val="0"/>
-                <w:highlight w:val="none"/>
-              </w:rPr>
-            </w:pPr>
-            <w:r>
-              <w:rPr>
-                <w:b w:val="0"/>
-                <w:bCs w:val="0"/>
-                <w:highlight w:val="none"/>
-              </w:rPr>
-              <w:t xml:space="preserve">Usuários</w:t>
-            </w:r>
-            <w:r>
-              <w:rPr>
-                <w:b w:val="0"/>
-                <w:bCs w:val="0"/>
                 <w:highlight w:val="none"/>
               </w:rPr>
             </w:r>
@@ -18292,7 +18170,7 @@
           </w:tcPr>
           <w:p>
             <w:pPr>
-              <w:pStyle w:val="933"/>
+              <w:pStyle w:val="941"/>
               <w:pBdr/>
               <w:spacing/>
               <w:ind/>
@@ -18308,140 +18186,7 @@
                 <w:bCs/>
                 <w:highlight w:val="none"/>
               </w:rPr>
-              <w:t xml:space="preserve">Pré-condições</w:t>
-            </w:r>
-            <w:r>
-              <w:rPr>
-                <w:b/>
-                <w:bCs/>
-                <w:highlight w:val="none"/>
-              </w:rPr>
-            </w:r>
-          </w:p>
-        </w:tc>
-        <w:tc>
-          <w:tcPr>
-            <w:tcBorders/>
-            <w:tcW w:w="4820" w:type="dxa"/>
-            <w:textDirection w:val="lrTb"/>
-            <w:noWrap w:val="false"/>
-          </w:tcPr>
-          <w:p>
-            <w:pPr>
-              <w:pStyle w:val="933"/>
-              <w:pBdr/>
-              <w:spacing/>
-              <w:ind/>
-              <w:rPr>
-                <w:b w:val="0"/>
-                <w:bCs w:val="0"/>
-                <w:highlight w:val="none"/>
-              </w:rPr>
-            </w:pPr>
-            <w:r>
-              <w:rPr>
-                <w:b w:val="0"/>
-                <w:bCs w:val="0"/>
-                <w:highlight w:val="none"/>
-              </w:rPr>
-              <w:t xml:space="preserve">Usuário deve estar cadastrado no sistema</w:t>
-            </w:r>
-            <w:r>
-              <w:rPr>
-                <w:b w:val="0"/>
-                <w:bCs w:val="0"/>
-                <w:highlight w:val="none"/>
-              </w:rPr>
-            </w:r>
-          </w:p>
-        </w:tc>
-      </w:tr>
-      <w:tr>
-        <w:trPr/>
-        <w:tc>
-          <w:tcPr>
-            <w:tcBorders/>
-            <w:tcW w:w="4820" w:type="dxa"/>
-            <w:textDirection w:val="lrTb"/>
-            <w:noWrap w:val="false"/>
-          </w:tcPr>
-          <w:p>
-            <w:pPr>
-              <w:pStyle w:val="933"/>
-              <w:pBdr/>
-              <w:spacing/>
-              <w:ind/>
-              <w:rPr>
-                <w:b/>
-                <w:bCs/>
-                <w:highlight w:val="none"/>
-              </w:rPr>
-            </w:pPr>
-            <w:r>
-              <w:rPr>
-                <w:b/>
-                <w:bCs/>
-                <w:highlight w:val="none"/>
-              </w:rPr>
-              <w:t xml:space="preserve">Pós-condições</w:t>
-            </w:r>
-            <w:r>
-              <w:rPr>
-                <w:b/>
-                <w:bCs/>
-                <w:highlight w:val="none"/>
-              </w:rPr>
-            </w:r>
-          </w:p>
-        </w:tc>
-        <w:tc>
-          <w:tcPr>
-            <w:tcBorders/>
-            <w:tcW w:w="4820" w:type="dxa"/>
-            <w:textDirection w:val="lrTb"/>
-            <w:noWrap w:val="false"/>
-          </w:tcPr>
-          <w:p>
-            <w:pPr>
-              <w:pStyle w:val="933"/>
-              <w:pBdr/>
-              <w:spacing/>
-              <w:ind/>
-              <w:rPr/>
-            </w:pPr>
-            <w:r>
-              <w:t xml:space="preserve">Usuário autenticado no sistema</w:t>
-            </w:r>
-            <w:r/>
-          </w:p>
-        </w:tc>
-      </w:tr>
-      <w:tr>
-        <w:trPr/>
-        <w:tc>
-          <w:tcPr>
-            <w:tcBorders/>
-            <w:tcW w:w="4820" w:type="dxa"/>
-            <w:textDirection w:val="lrTb"/>
-            <w:noWrap w:val="false"/>
-          </w:tcPr>
-          <w:p>
-            <w:pPr>
-              <w:pStyle w:val="933"/>
-              <w:pBdr/>
-              <w:spacing/>
-              <w:ind/>
-              <w:rPr>
-                <w:highlight w:val="none"/>
-              </w:rPr>
-            </w:pPr>
-            <w:r>
-              <w:rPr>
-                <w:b/>
-                <w:bCs/>
-                <w:highlight w:val="none"/>
-              </w:rPr>
-              <w:t xml:space="preserve">Cenário</w:t>
+              <w:t xml:space="preserve">Atores</w:t>
             </w:r>
             <w:r>
               <w:rPr>
@@ -18468,7 +18213,248 @@
           </w:tcPr>
           <w:p>
             <w:pPr>
-              <w:pStyle w:val="933"/>
+              <w:pStyle w:val="941"/>
+              <w:pBdr/>
+              <w:spacing/>
+              <w:ind/>
+              <w:rPr>
+                <w:b w:val="0"/>
+                <w:bCs w:val="0"/>
+                <w:highlight w:val="none"/>
+              </w:rPr>
+            </w:pPr>
+            <w:r>
+              <w:rPr>
+                <w:b w:val="0"/>
+                <w:bCs w:val="0"/>
+                <w:highlight w:val="none"/>
+              </w:rPr>
+              <w:t xml:space="preserve">Usuários</w:t>
+            </w:r>
+            <w:r>
+              <w:rPr>
+                <w:b w:val="0"/>
+                <w:bCs w:val="0"/>
+                <w:highlight w:val="none"/>
+              </w:rPr>
+            </w:r>
+            <w:r>
+              <w:rPr>
+                <w:b w:val="0"/>
+                <w:bCs w:val="0"/>
+                <w:highlight w:val="none"/>
+              </w:rPr>
+            </w:r>
+          </w:p>
+        </w:tc>
+      </w:tr>
+      <w:tr>
+        <w:trPr/>
+        <w:tc>
+          <w:tcPr>
+            <w:tcBorders/>
+            <w:tcW w:w="4820" w:type="dxa"/>
+            <w:textDirection w:val="lrTb"/>
+            <w:noWrap w:val="false"/>
+          </w:tcPr>
+          <w:p>
+            <w:pPr>
+              <w:pStyle w:val="941"/>
+              <w:pBdr/>
+              <w:spacing/>
+              <w:ind/>
+              <w:rPr>
+                <w:b/>
+                <w:bCs/>
+                <w:highlight w:val="none"/>
+              </w:rPr>
+            </w:pPr>
+            <w:r>
+              <w:rPr>
+                <w:b/>
+                <w:bCs/>
+                <w:highlight w:val="none"/>
+              </w:rPr>
+              <w:t xml:space="preserve">Pré-condições</w:t>
+            </w:r>
+            <w:r>
+              <w:rPr>
+                <w:b/>
+                <w:bCs/>
+                <w:highlight w:val="none"/>
+              </w:rPr>
+            </w:r>
+            <w:r>
+              <w:rPr>
+                <w:b/>
+                <w:bCs/>
+                <w:highlight w:val="none"/>
+              </w:rPr>
+            </w:r>
+          </w:p>
+        </w:tc>
+        <w:tc>
+          <w:tcPr>
+            <w:tcBorders/>
+            <w:tcW w:w="4820" w:type="dxa"/>
+            <w:textDirection w:val="lrTb"/>
+            <w:noWrap w:val="false"/>
+          </w:tcPr>
+          <w:p>
+            <w:pPr>
+              <w:pStyle w:val="941"/>
+              <w:pBdr/>
+              <w:spacing/>
+              <w:ind/>
+              <w:rPr>
+                <w:b w:val="0"/>
+                <w:bCs w:val="0"/>
+                <w:highlight w:val="none"/>
+              </w:rPr>
+            </w:pPr>
+            <w:r>
+              <w:rPr>
+                <w:b w:val="0"/>
+                <w:bCs w:val="0"/>
+                <w:highlight w:val="none"/>
+              </w:rPr>
+              <w:t xml:space="preserve">Usuário deve estar cadastrado no sistema</w:t>
+            </w:r>
+            <w:r>
+              <w:rPr>
+                <w:b w:val="0"/>
+                <w:bCs w:val="0"/>
+                <w:highlight w:val="none"/>
+              </w:rPr>
+            </w:r>
+            <w:r>
+              <w:rPr>
+                <w:b w:val="0"/>
+                <w:bCs w:val="0"/>
+                <w:highlight w:val="none"/>
+              </w:rPr>
+            </w:r>
+          </w:p>
+        </w:tc>
+      </w:tr>
+      <w:tr>
+        <w:trPr/>
+        <w:tc>
+          <w:tcPr>
+            <w:tcBorders/>
+            <w:tcW w:w="4820" w:type="dxa"/>
+            <w:textDirection w:val="lrTb"/>
+            <w:noWrap w:val="false"/>
+          </w:tcPr>
+          <w:p>
+            <w:pPr>
+              <w:pStyle w:val="941"/>
+              <w:pBdr/>
+              <w:spacing/>
+              <w:ind/>
+              <w:rPr>
+                <w:b/>
+                <w:bCs/>
+                <w:highlight w:val="none"/>
+              </w:rPr>
+            </w:pPr>
+            <w:r>
+              <w:rPr>
+                <w:b/>
+                <w:bCs/>
+                <w:highlight w:val="none"/>
+              </w:rPr>
+              <w:t xml:space="preserve">Pós-condições</w:t>
+            </w:r>
+            <w:r>
+              <w:rPr>
+                <w:b/>
+                <w:bCs/>
+                <w:highlight w:val="none"/>
+              </w:rPr>
+            </w:r>
+            <w:r>
+              <w:rPr>
+                <w:b/>
+                <w:bCs/>
+                <w:highlight w:val="none"/>
+              </w:rPr>
+            </w:r>
+          </w:p>
+        </w:tc>
+        <w:tc>
+          <w:tcPr>
+            <w:tcBorders/>
+            <w:tcW w:w="4820" w:type="dxa"/>
+            <w:textDirection w:val="lrTb"/>
+            <w:noWrap w:val="false"/>
+          </w:tcPr>
+          <w:p>
+            <w:pPr>
+              <w:pStyle w:val="941"/>
+              <w:pBdr/>
+              <w:spacing/>
+              <w:ind/>
+              <w:rPr/>
+            </w:pPr>
+            <w:r>
+              <w:t xml:space="preserve">Usuário autenticado no sistema</w:t>
+            </w:r>
+            <w:r/>
+          </w:p>
+        </w:tc>
+      </w:tr>
+      <w:tr>
+        <w:trPr/>
+        <w:tc>
+          <w:tcPr>
+            <w:tcBorders/>
+            <w:tcW w:w="4820" w:type="dxa"/>
+            <w:textDirection w:val="lrTb"/>
+            <w:noWrap w:val="false"/>
+          </w:tcPr>
+          <w:p>
+            <w:pPr>
+              <w:pStyle w:val="941"/>
+              <w:pBdr/>
+              <w:spacing/>
+              <w:ind/>
+              <w:rPr>
+                <w:highlight w:val="none"/>
+              </w:rPr>
+            </w:pPr>
+            <w:r>
+              <w:rPr>
+                <w:b/>
+                <w:bCs/>
+                <w:highlight w:val="none"/>
+              </w:rPr>
+              <w:t xml:space="preserve">Cenário</w:t>
+            </w:r>
+            <w:r>
+              <w:rPr>
+                <w:b/>
+                <w:bCs/>
+                <w:highlight w:val="none"/>
+              </w:rPr>
+            </w:r>
+            <w:r>
+              <w:rPr>
+                <w:highlight w:val="none"/>
+              </w:rPr>
+            </w:r>
+          </w:p>
+        </w:tc>
+        <w:tc>
+          <w:tcPr>
+            <w:tcBorders/>
+            <w:tcW w:w="4820" w:type="dxa"/>
+            <w:textDirection w:val="lrTb"/>
+            <w:noWrap w:val="false"/>
+          </w:tcPr>
+          <w:p>
+            <w:pPr>
+              <w:pStyle w:val="941"/>
               <w:numPr>
                 <w:ilvl w:val="0"/>
                 <w:numId w:val="23"/>
@@ -18497,10 +18483,17 @@
                 <w:highlight w:val="none"/>
               </w:rPr>
             </w:r>
+            <w:r>
+              <w:rPr>
+                <w:b w:val="0"/>
+                <w:bCs w:val="0"/>
+                <w:highlight w:val="none"/>
+              </w:rPr>
+            </w:r>
           </w:p>
           <w:p>
             <w:pPr>
-              <w:pStyle w:val="933"/>
+              <w:pStyle w:val="941"/>
               <w:numPr>
                 <w:ilvl w:val="0"/>
                 <w:numId w:val="23"/>
@@ -18529,10 +18522,17 @@
                 <w:highlight w:val="none"/>
               </w:rPr>
             </w:r>
+            <w:r>
+              <w:rPr>
+                <w:b w:val="0"/>
+                <w:bCs w:val="0"/>
+                <w:highlight w:val="none"/>
+              </w:rPr>
+            </w:r>
           </w:p>
           <w:p>
             <w:pPr>
-              <w:pStyle w:val="933"/>
+              <w:pStyle w:val="941"/>
               <w:numPr>
                 <w:ilvl w:val="0"/>
                 <w:numId w:val="23"/>
@@ -18554,8 +18554,13 @@
               </w:rPr>
               <w:t xml:space="preserve">O sistema autenticação libera o acesso. </w:t>
             </w:r>
-            <w:r/>
-            <w:r/>
+            <w:r>
+              <w:rPr>
+                <w:b w:val="0"/>
+                <w:bCs w:val="0"/>
+                <w:highlight w:val="none"/>
+              </w:rPr>
+            </w:r>
           </w:p>
         </w:tc>
       </w:tr>
@@ -18570,7 +18575,7 @@
           </w:tcPr>
           <w:p>
             <w:pPr>
-              <w:pStyle w:val="933"/>
+              <w:pStyle w:val="941"/>
               <w:pBdr/>
               <w:spacing/>
               <w:ind/>
@@ -18595,6 +18600,13 @@
                 <w:highlight w:val="none"/>
               </w:rPr>
             </w:r>
+            <w:r>
+              <w:rPr>
+                <w:b/>
+                <w:bCs/>
+                <w:highlight w:val="none"/>
+              </w:rPr>
+            </w:r>
           </w:p>
         </w:tc>
         <w:tc>
@@ -18606,7 +18618,7 @@
           </w:tcPr>
           <w:p>
             <w:pPr>
-              <w:pStyle w:val="933"/>
+              <w:pStyle w:val="941"/>
               <w:pBdr/>
               <w:spacing/>
               <w:ind/>
@@ -18631,6 +18643,13 @@
                 <w:highlight w:val="none"/>
               </w:rPr>
             </w:r>
+            <w:r>
+              <w:rPr>
+                <w:b w:val="0"/>
+                <w:bCs w:val="0"/>
+                <w:highlight w:val="none"/>
+              </w:rPr>
+            </w:r>
           </w:p>
         </w:tc>
       </w:tr>
@@ -18646,6 +18665,281 @@
         </w:rPr>
       </w:pPr>
       <w:r>
+        <w:rPr>
+          <w:highlight w:val="none"/>
+        </w:rPr>
+      </w:r>
+      <w:r>
+        <w:rPr>
+          <w:highlight w:val="none"/>
+        </w:rPr>
+      </w:r>
+    </w:p>
+    <w:p>
+      <w:pPr>
+        <w:pBdr/>
+        <w:spacing/>
+        <w:ind w:firstLine="0" w:left="0"/>
+        <w:jc w:val="left"/>
+        <w:rPr>
+          <w:highlight w:val="none"/>
+        </w:rPr>
+      </w:pPr>
+      <w:r>
+        <w:rPr>
+          <w:highlight w:val="none"/>
+        </w:rPr>
+      </w:r>
+      <w:r>
+        <w:rPr>
+          <w:highlight w:val="none"/>
+        </w:rPr>
+      </w:r>
+    </w:p>
+    <w:p>
+      <w:pPr>
+        <w:pBdr/>
+        <w:spacing/>
+        <w:ind w:firstLine="0" w:left="0"/>
+        <w:jc w:val="left"/>
+        <w:rPr>
+          <w:highlight w:val="none"/>
+        </w:rPr>
+      </w:pPr>
+      <w:r>
+        <w:rPr>
+          <w:highlight w:val="none"/>
+        </w:rPr>
+      </w:r>
+      <w:r>
+        <w:rPr>
+          <w:highlight w:val="none"/>
+        </w:rPr>
+      </w:r>
+    </w:p>
+    <w:p>
+      <w:pPr>
+        <w:pBdr/>
+        <w:spacing/>
+        <w:ind w:firstLine="0" w:left="0"/>
+        <w:jc w:val="left"/>
+        <w:rPr>
+          <w:highlight w:val="none"/>
+        </w:rPr>
+      </w:pPr>
+      <w:r>
+        <w:rPr>
+          <w:highlight w:val="none"/>
+        </w:rPr>
+      </w:r>
+      <w:r>
+        <w:rPr>
+          <w:highlight w:val="none"/>
+        </w:rPr>
+      </w:r>
+    </w:p>
+    <w:p>
+      <w:pPr>
+        <w:pBdr/>
+        <w:spacing/>
+        <w:ind w:firstLine="0" w:left="0"/>
+        <w:jc w:val="left"/>
+        <w:rPr/>
+      </w:pPr>
+      <w:r>
+        <w:t xml:space="preserve">5.3 Diagrama de Sequência</w:t>
+      </w:r>
+      <w:r>
+        <w:rPr>
+          <w:highlight w:val="none"/>
+        </w:rPr>
+      </w:r>
+    </w:p>
+    <w:p>
+      <w:pPr>
+        <w:pBdr/>
+        <w:spacing/>
+        <w:ind w:firstLine="0" w:left="0"/>
+        <w:jc w:val="left"/>
+        <w:rPr>
+          <w:highlight w:val="none"/>
+        </w:rPr>
+      </w:pPr>
+      <w:r>
+        <w:rPr>
+          <w:highlight w:val="none"/>
+        </w:rPr>
+      </w:r>
+      <w:r>
+        <w:rPr>
+          <w:highlight w:val="none"/>
+        </w:rPr>
+      </w:r>
+    </w:p>
+    <w:p>
+      <w:pPr>
+        <w:pBdr/>
+        <w:spacing/>
+        <w:ind w:firstLine="0" w:left="0"/>
+        <w:jc w:val="left"/>
+        <w:rPr/>
+      </w:pPr>
+      <w:r>
+        <w:rPr>
+          <w:color w:val="ff0000"/>
+        </w:rPr>
+        <w:t xml:space="preserve">Descreve como </w:t>
+      </w:r>
+      <w:r>
+        <w:rPr>
+          <w:color w:val="ff0000"/>
+        </w:rPr>
+        <w:t xml:space="preserve">os objetos se comunicam entre si para realizar uma determinada tarefa, apresentando a ordem em que as mensagens são trocadas.</w:t>
+      </w:r>
+      <w:r/>
+      <w:r>
+        <w:rPr>
+          <w:highlight w:val="none"/>
+        </w:rPr>
+      </w:r>
+    </w:p>
+    <w:p>
+      <w:pPr>
+        <w:pBdr/>
+        <w:spacing/>
+        <w:ind w:firstLine="0" w:left="0"/>
+        <w:jc w:val="left"/>
+        <w:rPr>
+          <w:highlight w:val="none"/>
+        </w:rPr>
+      </w:pPr>
+      <w:r>
+        <w:rPr>
+          <w:highlight w:val="none"/>
+        </w:rPr>
+      </w:r>
+      <w:r>
+        <w:rPr>
+          <w:highlight w:val="none"/>
+        </w:rPr>
+      </w:r>
+    </w:p>
+    <w:p>
+      <w:pPr>
+        <w:pBdr/>
+        <w:spacing/>
+        <w:ind w:firstLine="0" w:left="0"/>
+        <w:jc w:val="left"/>
+        <w:rPr/>
+      </w:pPr>
+      <w:r>
+        <w:t xml:space="preserve">5.3.1 [SD001] Login</w:t>
+      </w:r>
+      <w:r>
+        <w:rPr>
+          <w:highlight w:val="none"/>
+        </w:rPr>
+      </w:r>
+    </w:p>
+    <w:p>
+      <w:pPr>
+        <w:pBdr/>
+        <w:spacing/>
+        <w:ind w:firstLine="0" w:left="0"/>
+        <w:jc w:val="left"/>
+        <w:rPr>
+          <w:highlight w:val="none"/>
+        </w:rPr>
+      </w:pPr>
+      <w:r>
+        <w:rPr>
+          <w:highlight w:val="none"/>
+        </w:rPr>
+      </w:r>
+      <w:r>
+        <w:rPr>
+          <w:highlight w:val="none"/>
+        </w:rPr>
+      </w:r>
+    </w:p>
+    <w:p>
+      <w:pPr>
+        <w:pBdr/>
+        <w:spacing/>
+        <w:ind w:firstLine="0" w:left="0"/>
+        <w:jc w:val="left"/>
+        <w:rPr>
+          <w:highlight w:val="none"/>
+        </w:rPr>
+      </w:pPr>
+      <w:r>
+        <mc:AlternateContent>
+          <mc:Choice Requires="wpg">
+            <w:drawing>
+              <wp:inline xmlns:wp="http://schemas.openxmlformats.org/drawingml/2006/wordprocessingDrawing" distT="0" distB="0" distL="0" distR="0">
+                <wp:extent cx="6293260" cy="3510311"/>
+                <wp:effectExtent l="0" t="0" r="0" b="0"/>
+                <wp:docPr id="4" name=""/>
+                <wp:cNvGraphicFramePr>
+                  <a:graphicFrameLocks xmlns:a="http://schemas.openxmlformats.org/drawingml/2006/main" noChangeAspect="1"/>
+                </wp:cNvGraphicFramePr>
+                <a:graphic xmlns:a="http://schemas.openxmlformats.org/drawingml/2006/main">
+                  <a:graphicData uri="http://schemas.openxmlformats.org/drawingml/2006/picture">
+                    <pic:pic xmlns:pic="http://schemas.openxmlformats.org/drawingml/2006/picture">
+                      <pic:nvPicPr>
+                        <pic:cNvPr id="1959148985" name=""/>
+                        <pic:cNvPicPr>
+                          <a:picLocks noChangeAspect="1"/>
+                        </pic:cNvPicPr>
+                        <pic:nvPr/>
+                      </pic:nvPicPr>
+                      <pic:blipFill>
+                        <a:blip r:embed="rId15"/>
+                        <a:stretch/>
+                      </pic:blipFill>
+                      <pic:spPr bwMode="auto">
+                        <a:xfrm flipH="0" flipV="0">
+                          <a:off x="0" y="0"/>
+                          <a:ext cx="6293260" cy="3510311"/>
+                        </a:xfrm>
+                        <a:prstGeom prst="rect">
+                          <a:avLst/>
+                        </a:prstGeom>
+                      </pic:spPr>
+                    </pic:pic>
+                  </a:graphicData>
+                </a:graphic>
+              </wp:inline>
+            </w:drawing>
+          </mc:Choice>
+          <mc:Fallback>
+            <w:pict>
+              <v:shapetype id="_x0000_t75" coordsize="21600,21600" o:spt="75" o:preferrelative="t" path="m@4@5l@4@11@9@11@9@5xe" filled="f" stroked="f">
+                <v:stroke joinstyle="miter"/>
+                <v:formulas>
+                  <v:f eqn="if lineDrawn pixelLineWidth 0"/>
+                  <v:f eqn="sum @0 1 0"/>
+                  <v:f eqn="sum 0 0 @1"/>
+                  <v:f eqn="prod @2 1 2"/>
+                  <v:f eqn="prod @3 21600 pixelWidth"/>
+                  <v:f eqn="prod @3 21600 pixelHeight"/>
+                  <v:f eqn="sum @0 0 1"/>
+                  <v:f eqn="prod @6 1 2"/>
+                  <v:f eqn="prod @7 21600 pixelWidth"/>
+                  <v:f eqn="sum @8 21600 0"/>
+                  <v:f eqn="prod @7 21600 pixelHeight"/>
+                  <v:f eqn="sum @10 21600 0"/>
+                </v:formulas>
+                <v:path o:extrusionok="f" gradientshapeok="t" o:connecttype="rect"/>
+                <o:lock v:ext="edit" aspectratio="t"/>
+              </v:shapetype>
+              <v:shape id="_x0000_i3" o:spid="_x0000_s3" type="#_x0000_t75" style="width:495.53pt;height:276.40pt;mso-wrap-distance-left:0.00pt;mso-wrap-distance-top:0.00pt;mso-wrap-distance-right:0.00pt;mso-wrap-distance-bottom:0.00pt;z-index:1;" stroked="false">
+                <v:imagedata r:id="rId15" o:title=""/>
+                <o:lock v:ext="edit" rotation="t"/>
+              </v:shape>
+            </w:pict>
+          </mc:Fallback>
+        </mc:AlternateContent>
         <w:br w:type="page" w:clear="all"/>
       </w:r>
       <w:r/>
@@ -18653,7 +18947,7 @@
     </w:p>
     <w:p>
       <w:pPr>
-        <w:pStyle w:val="956"/>
+        <w:pStyle w:val="964"/>
         <w:pBdr/>
         <w:spacing/>
         <w:ind/>
@@ -18695,7 +18989,7 @@
     </w:p>
     <w:p>
       <w:pPr>
-        <w:pStyle w:val="957"/>
+        <w:pStyle w:val="965"/>
         <w:pBdr/>
         <w:spacing/>
         <w:ind/>
@@ -18785,7 +19079,7 @@
     </w:p>
     <w:p>
       <w:pPr>
-        <w:pStyle w:val="958"/>
+        <w:pStyle w:val="966"/>
         <w:pBdr/>
         <w:spacing/>
         <w:ind/>
@@ -18837,7 +19131,7 @@
     </w:p>
     <w:p>
       <w:pPr>
-        <w:pStyle w:val="959"/>
+        <w:pStyle w:val="967"/>
         <w:pBdr/>
         <w:spacing/>
         <w:ind/>
@@ -19269,7 +19563,7 @@
     </w:p>
     <w:p>
       <w:pPr>
-        <w:pStyle w:val="957"/>
+        <w:pStyle w:val="965"/>
         <w:pBdr/>
         <w:spacing/>
         <w:ind/>
@@ -19372,7 +19666,7 @@
     </w:p>
     <w:p>
       <w:pPr>
-        <w:pStyle w:val="957"/>
+        <w:pStyle w:val="965"/>
         <w:pBdr/>
         <w:spacing/>
         <w:ind/>
@@ -19434,7 +19728,7 @@
     </w:p>
     <w:p>
       <w:pPr>
-        <w:pStyle w:val="956"/>
+        <w:pStyle w:val="964"/>
         <w:pBdr/>
         <w:spacing/>
         <w:ind/>
@@ -19466,7 +19760,7 @@
               <wp:inline xmlns:wp="http://schemas.openxmlformats.org/drawingml/2006/wordprocessingDrawing" distT="0" distB="0" distL="0" distR="0">
                 <wp:extent cx="0" cy="19050"/>
                 <wp:effectExtent l="0" t="0" r="0" b="0"/>
-                <wp:docPr id="4" name=""/>
+                <wp:docPr id="5" name=""/>
                 <wp:cNvGraphicFramePr/>
                 <a:graphic xmlns:a="http://schemas.openxmlformats.org/drawingml/2006/main">
                   <a:graphicData uri="http://schemas.microsoft.com/office/word/2010/wordprocessingShape">
@@ -19502,7 +19796,7 @@
           </mc:Choice>
           <mc:Fallback>
             <w:pict>
-              <v:shape id="shape 3" o:spid="_x0000_s3" o:spt="1" type="#_x0000_t1" style="width:0.00pt;height:1.50pt;mso-wrap-distance-left:0.00pt;mso-wrap-distance-top:0.00pt;mso-wrap-distance-right:0.00pt;mso-wrap-distance-bottom:0.00pt;visibility:visible;" fillcolor="#A0A0A0" stroked="f"/>
+              <v:shape id="shape 4" o:spid="_x0000_s4" o:spt="1" type="#_x0000_t1" style="width:0.00pt;height:1.50pt;mso-wrap-distance-left:0.00pt;mso-wrap-distance-top:0.00pt;mso-wrap-distance-right:0.00pt;mso-wrap-distance-bottom:0.00pt;visibility:visible;" fillcolor="#A0A0A0" stroked="f"/>
             </w:pict>
           </mc:Fallback>
         </mc:AlternateContent>
@@ -19530,7 +19824,7 @@
     </w:p>
     <w:p>
       <w:pPr>
-        <w:pStyle w:val="957"/>
+        <w:pStyle w:val="965"/>
         <w:pBdr/>
         <w:spacing/>
         <w:ind/>
@@ -19616,7 +19910,7 @@
     </w:p>
     <w:p>
       <w:pPr>
-        <w:pStyle w:val="957"/>
+        <w:pStyle w:val="965"/>
         <w:pBdr/>
         <w:spacing/>
         <w:ind/>
@@ -19702,7 +19996,7 @@
     </w:p>
     <w:p>
       <w:pPr>
-        <w:pStyle w:val="957"/>
+        <w:pStyle w:val="965"/>
         <w:pBdr/>
         <w:spacing/>
         <w:ind/>
@@ -19788,7 +20082,7 @@
     </w:p>
     <w:p>
       <w:pPr>
-        <w:pStyle w:val="957"/>
+        <w:pStyle w:val="965"/>
         <w:pBdr/>
         <w:spacing/>
         <w:ind/>
@@ -20028,7 +20322,7 @@
   </w:p>
   <w:tbl>
     <w:tblPr>
-      <w:tblStyle w:val="968"/>
+      <w:tblStyle w:val="976"/>
       <w:tblW w:w="9600" w:type="dxa"/>
       <w:tblBorders>
         <w:top w:val="single" w:color="ffffff" w:sz="8" w:space="0"/>
@@ -23708,10 +24002,10 @@
     <w:lsdException w:name="Bibliography" w:uiPriority="37"/>
     <w:lsdException w:name="TOC Heading" w:uiPriority="39" w:qFormat="1"/>
   </w:latentStyles>
-  <w:style w:type="character" w:styleId="773">
+  <w:style w:type="character" w:styleId="781">
     <w:name w:val="Caption Char"/>
-    <w:basedOn w:val="943"/>
-    <w:link w:val="941"/>
+    <w:basedOn w:val="951"/>
+    <w:link w:val="949"/>
     <w:uiPriority w:val="99"/>
     <w:pPr>
       <w:pBdr/>
@@ -23719,10 +24013,10 @@
       <w:ind/>
     </w:pPr>
   </w:style>
-  <w:style w:type="paragraph" w:styleId="774">
+  <w:style w:type="paragraph" w:styleId="782">
     <w:name w:val="toc 1"/>
-    <w:basedOn w:val="954"/>
-    <w:next w:val="954"/>
+    <w:basedOn w:val="962"/>
+    <w:next w:val="962"/>
     <w:uiPriority w:val="39"/>
     <w:unhideWhenUsed/>
     <w:pPr>
@@ -23731,10 +24025,10 @@
       <w:ind w:right="0" w:firstLine="0" w:left="0"/>
     </w:pPr>
   </w:style>
-  <w:style w:type="paragraph" w:styleId="775">
+  <w:style w:type="paragraph" w:styleId="783">
     <w:name w:val="toc 2"/>
-    <w:basedOn w:val="954"/>
-    <w:next w:val="954"/>
+    <w:basedOn w:val="962"/>
+    <w:next w:val="962"/>
     <w:uiPriority w:val="39"/>
     <w:unhideWhenUsed/>
     <w:pPr>
@@ -23743,10 +24037,10 @@
       <w:ind w:right="0" w:firstLine="0" w:left="283"/>
     </w:pPr>
   </w:style>
-  <w:style w:type="paragraph" w:styleId="776">
+  <w:style w:type="paragraph" w:styleId="784">
     <w:name w:val="toc 3"/>
-    <w:basedOn w:val="954"/>
-    <w:next w:val="954"/>
+    <w:basedOn w:val="962"/>
+    <w:next w:val="962"/>
     <w:uiPriority w:val="39"/>
     <w:unhideWhenUsed/>
     <w:pPr>
@@ -23755,10 +24049,10 @@
       <w:ind w:right="0" w:firstLine="0" w:left="567"/>
     </w:pPr>
   </w:style>
-  <w:style w:type="paragraph" w:styleId="777">
+  <w:style w:type="paragraph" w:styleId="785">
     <w:name w:val="toc 4"/>
-    <w:basedOn w:val="954"/>
-    <w:next w:val="954"/>
+    <w:basedOn w:val="962"/>
+    <w:next w:val="962"/>
     <w:uiPriority w:val="39"/>
     <w:unhideWhenUsed/>
     <w:pPr>
@@ -23767,10 +24061,10 @@
       <w:ind w:right="0" w:firstLine="0" w:left="850"/>
     </w:pPr>
   </w:style>
-  <w:style w:type="paragraph" w:styleId="778">
+  <w:style w:type="paragraph" w:styleId="786">
     <w:name w:val="toc 5"/>
-    <w:basedOn w:val="954"/>
-    <w:next w:val="954"/>
+    <w:basedOn w:val="962"/>
+    <w:next w:val="962"/>
     <w:uiPriority w:val="39"/>
     <w:unhideWhenUsed/>
     <w:pPr>
@@ -23779,10 +24073,10 @@
       <w:ind w:right="0" w:firstLine="0" w:left="1134"/>
     </w:pPr>
   </w:style>
-  <w:style w:type="paragraph" w:styleId="779">
+  <w:style w:type="paragraph" w:styleId="787">
     <w:name w:val="toc 6"/>
-    <w:basedOn w:val="954"/>
-    <w:next w:val="954"/>
+    <w:basedOn w:val="962"/>
+    <w:next w:val="962"/>
     <w:uiPriority w:val="39"/>
     <w:unhideWhenUsed/>
     <w:pPr>
@@ -23791,10 +24085,10 @@
       <w:ind w:right="0" w:firstLine="0" w:left="1417"/>
     </w:pPr>
   </w:style>
-  <w:style w:type="paragraph" w:styleId="780">
+  <w:style w:type="paragraph" w:styleId="788">
     <w:name w:val="toc 7"/>
-    <w:basedOn w:val="954"/>
-    <w:next w:val="954"/>
+    <w:basedOn w:val="962"/>
+    <w:next w:val="962"/>
     <w:uiPriority w:val="39"/>
     <w:unhideWhenUsed/>
     <w:pPr>
@@ -23803,10 +24097,10 @@
       <w:ind w:right="0" w:firstLine="0" w:left="1701"/>
     </w:pPr>
   </w:style>
-  <w:style w:type="paragraph" w:styleId="781">
+  <w:style w:type="paragraph" w:styleId="789">
     <w:name w:val="toc 8"/>
-    <w:basedOn w:val="954"/>
-    <w:next w:val="954"/>
+    <w:basedOn w:val="962"/>
+    <w:next w:val="962"/>
     <w:uiPriority w:val="39"/>
     <w:unhideWhenUsed/>
     <w:pPr>
@@ -23815,10 +24109,10 @@
       <w:ind w:right="0" w:firstLine="0" w:left="1984"/>
     </w:pPr>
   </w:style>
-  <w:style w:type="paragraph" w:styleId="782">
+  <w:style w:type="paragraph" w:styleId="790">
     <w:name w:val="toc 9"/>
-    <w:basedOn w:val="954"/>
-    <w:next w:val="954"/>
+    <w:basedOn w:val="962"/>
+    <w:next w:val="962"/>
     <w:uiPriority w:val="39"/>
     <w:unhideWhenUsed/>
     <w:pPr>
@@ -23827,7 +24121,7 @@
       <w:ind w:right="0" w:firstLine="0" w:left="2268"/>
     </w:pPr>
   </w:style>
-  <w:style w:type="table" w:styleId="783" w:default="1">
+  <w:style w:type="table" w:styleId="791" w:default="1">
     <w:name w:val="Normal Table"/>
     <w:uiPriority w:val="99"/>
     <w:semiHidden/>
@@ -24020,9 +24314,9 @@
       </w:tcPr>
     </w:tblStylePr>
   </w:style>
-  <w:style w:type="table" w:styleId="784">
+  <w:style w:type="table" w:styleId="792">
     <w:name w:val="Table Grid"/>
-    <w:basedOn w:val="783"/>
+    <w:basedOn w:val="791"/>
     <w:uiPriority w:val="59"/>
     <w:pPr>
       <w:pBdr/>
@@ -24219,9 +24513,9 @@
       </w:tcPr>
     </w:tblStylePr>
   </w:style>
-  <w:style w:type="table" w:styleId="785">
+  <w:style w:type="table" w:styleId="793">
     <w:name w:val="Table Grid Light"/>
-    <w:basedOn w:val="783"/>
+    <w:basedOn w:val="791"/>
     <w:uiPriority w:val="59"/>
     <w:pPr>
       <w:pBdr/>
@@ -24418,9 +24712,9 @@
       </w:tcPr>
     </w:tblStylePr>
   </w:style>
-  <w:style w:type="table" w:styleId="786">
+  <w:style w:type="table" w:styleId="794">
     <w:name w:val="Plain Table 1"/>
-    <w:basedOn w:val="783"/>
+    <w:basedOn w:val="791"/>
     <w:uiPriority w:val="59"/>
     <w:pPr>
       <w:pBdr/>
@@ -24643,9 +24937,9 @@
       </w:tcPr>
     </w:tblStylePr>
   </w:style>
-  <w:style w:type="table" w:styleId="787">
+  <w:style w:type="table" w:styleId="795">
     <w:name w:val="Plain Table 2"/>
-    <w:basedOn w:val="783"/>
+    <w:basedOn w:val="791"/>
     <w:uiPriority w:val="59"/>
     <w:pPr>
       <w:pBdr/>
@@ -24876,9 +25170,9 @@
       </w:tcPr>
     </w:tblStylePr>
   </w:style>
-  <w:style w:type="table" w:styleId="788">
+  <w:style w:type="table" w:styleId="796">
     <w:name w:val="Plain Table 3"/>
-    <w:basedOn w:val="783"/>
+    <w:basedOn w:val="791"/>
     <w:uiPriority w:val="99"/>
     <w:pPr>
       <w:pBdr/>
@@ -25106,9 +25400,9 @@
       </w:tcPr>
     </w:tblStylePr>
   </w:style>
-  <w:style w:type="table" w:styleId="789">
+  <w:style w:type="table" w:styleId="797">
     <w:name w:val="Plain Table 4"/>
-    <w:basedOn w:val="783"/>
+    <w:basedOn w:val="791"/>
     <w:uiPriority w:val="99"/>
     <w:pPr>
       <w:pBdr/>
@@ -25322,9 +25616,9 @@
       </w:tcPr>
     </w:tblStylePr>
   </w:style>
-  <w:style w:type="table" w:styleId="790">
+  <w:style w:type="table" w:styleId="798">
     <w:name w:val="Plain Table 5"/>
-    <w:basedOn w:val="783"/>
+    <w:basedOn w:val="791"/>
     <w:uiPriority w:val="99"/>
     <w:pPr>
       <w:pBdr/>
@@ -25555,9 +25849,9 @@
       </w:tcPr>
     </w:tblStylePr>
   </w:style>
-  <w:style w:type="table" w:styleId="791">
+  <w:style w:type="table" w:styleId="799">
     <w:name w:val="Grid Table 1 Light"/>
-    <w:basedOn w:val="783"/>
+    <w:basedOn w:val="791"/>
     <w:uiPriority w:val="99"/>
     <w:pPr>
       <w:pBdr/>
@@ -25778,9 +26072,9 @@
       </w:tcPr>
     </w:tblStylePr>
   </w:style>
-  <w:style w:type="table" w:styleId="792">
+  <w:style w:type="table" w:styleId="800">
     <w:name w:val="Grid Table 1 Light - Accent 1"/>
-    <w:basedOn w:val="783"/>
+    <w:basedOn w:val="791"/>
     <w:uiPriority w:val="99"/>
     <w:pPr>
       <w:pBdr/>
@@ -26001,9 +26295,9 @@
       </w:tcPr>
     </w:tblStylePr>
   </w:style>
-  <w:style w:type="table" w:styleId="793">
+  <w:style w:type="table" w:styleId="801">
     <w:name w:val="Grid Table 1 Light - Accent 2"/>
-    <w:basedOn w:val="783"/>
+    <w:basedOn w:val="791"/>
     <w:uiPriority w:val="99"/>
     <w:pPr>
       <w:pBdr/>
@@ -26224,9 +26518,9 @@
       </w:tcPr>
     </w:tblStylePr>
   </w:style>
-  <w:style w:type="table" w:styleId="794">
+  <w:style w:type="table" w:styleId="802">
     <w:name w:val="Grid Table 1 Light - Accent 3"/>
-    <w:basedOn w:val="783"/>
+    <w:basedOn w:val="791"/>
     <w:uiPriority w:val="99"/>
     <w:pPr>
       <w:pBdr/>
@@ -26447,9 +26741,9 @@
       </w:tcPr>
     </w:tblStylePr>
   </w:style>
-  <w:style w:type="table" w:styleId="795">
+  <w:style w:type="table" w:styleId="803">
     <w:name w:val="Grid Table 1 Light - Accent 4"/>
-    <w:basedOn w:val="783"/>
+    <w:basedOn w:val="791"/>
     <w:uiPriority w:val="99"/>
     <w:pPr>
       <w:pBdr/>
@@ -26670,9 +26964,9 @@
       </w:tcPr>
     </w:tblStylePr>
   </w:style>
-  <w:style w:type="table" w:styleId="796">
+  <w:style w:type="table" w:styleId="804">
     <w:name w:val="Grid Table 1 Light - Accent 5"/>
-    <w:basedOn w:val="783"/>
+    <w:basedOn w:val="791"/>
     <w:uiPriority w:val="99"/>
     <w:pPr>
       <w:pBdr/>
@@ -26893,9 +27187,9 @@
       </w:tcPr>
     </w:tblStylePr>
   </w:style>
-  <w:style w:type="table" w:styleId="797">
+  <w:style w:type="table" w:styleId="805">
     <w:name w:val="Grid Table 1 Light - Accent 6"/>
-    <w:basedOn w:val="783"/>
+    <w:basedOn w:val="791"/>
     <w:uiPriority w:val="99"/>
     <w:pPr>
       <w:pBdr/>
@@ -27116,9 +27410,9 @@
       </w:tcPr>
     </w:tblStylePr>
   </w:style>
-  <w:style w:type="table" w:styleId="798">
+  <w:style w:type="table" w:styleId="806">
     <w:name w:val="Grid Table 2"/>
-    <w:basedOn w:val="783"/>
+    <w:basedOn w:val="791"/>
     <w:uiPriority w:val="99"/>
     <w:pPr>
       <w:pBdr/>
@@ -27348,9 +27642,9 @@
       </w:tcPr>
     </w:tblStylePr>
   </w:style>
-  <w:style w:type="table" w:styleId="799">
+  <w:style w:type="table" w:styleId="807">
     <w:name w:val="Grid Table 2 - Accent 1"/>
-    <w:basedOn w:val="783"/>
+    <w:basedOn w:val="791"/>
     <w:uiPriority w:val="99"/>
     <w:pPr>
       <w:pBdr/>
@@ -27580,9 +27874,9 @@
       </w:tcPr>
     </w:tblStylePr>
   </w:style>
-  <w:style w:type="table" w:styleId="800">
+  <w:style w:type="table" w:styleId="808">
     <w:name w:val="Grid Table 2 - Accent 2"/>
-    <w:basedOn w:val="783"/>
+    <w:basedOn w:val="791"/>
     <w:uiPriority w:val="99"/>
     <w:pPr>
       <w:pBdr/>
@@ -27812,9 +28106,9 @@
       </w:tcPr>
     </w:tblStylePr>
   </w:style>
-  <w:style w:type="table" w:styleId="801">
+  <w:style w:type="table" w:styleId="809">
     <w:name w:val="Grid Table 2 - Accent 3"/>
-    <w:basedOn w:val="783"/>
+    <w:basedOn w:val="791"/>
     <w:uiPriority w:val="99"/>
     <w:pPr>
       <w:pBdr/>
@@ -28044,9 +28338,9 @@
       </w:tcPr>
     </w:tblStylePr>
   </w:style>
-  <w:style w:type="table" w:styleId="802">
+  <w:style w:type="table" w:styleId="810">
     <w:name w:val="Grid Table 2 - Accent 4"/>
-    <w:basedOn w:val="783"/>
+    <w:basedOn w:val="791"/>
     <w:uiPriority w:val="99"/>
     <w:pPr>
       <w:pBdr/>
@@ -28276,9 +28570,9 @@
       </w:tcPr>
     </w:tblStylePr>
   </w:style>
-  <w:style w:type="table" w:styleId="803">
+  <w:style w:type="table" w:styleId="811">
     <w:name w:val="Grid Table 2 - Accent 5"/>
-    <w:basedOn w:val="783"/>
+    <w:basedOn w:val="791"/>
     <w:uiPriority w:val="99"/>
     <w:pPr>
       <w:pBdr/>
@@ -28508,9 +28802,9 @@
       </w:tcPr>
     </w:tblStylePr>
   </w:style>
-  <w:style w:type="table" w:styleId="804">
+  <w:style w:type="table" w:styleId="812">
     <w:name w:val="Grid Table 2 - Accent 6"/>
-    <w:basedOn w:val="783"/>
+    <w:basedOn w:val="791"/>
     <w:uiPriority w:val="99"/>
     <w:pPr>
       <w:pBdr/>
@@ -28740,9 +29034,9 @@
       </w:tcPr>
     </w:tblStylePr>
   </w:style>
-  <w:style w:type="table" w:styleId="805">
+  <w:style w:type="table" w:styleId="813">
     <w:name w:val="Grid Table 3"/>
-    <w:basedOn w:val="783"/>
+    <w:basedOn w:val="791"/>
     <w:uiPriority w:val="99"/>
     <w:pPr>
       <w:pBdr/>
@@ -28985,9 +29279,9 @@
       </w:tcPr>
     </w:tblStylePr>
   </w:style>
-  <w:style w:type="table" w:styleId="806">
+  <w:style w:type="table" w:styleId="814">
     <w:name w:val="Grid Table 3 - Accent 1"/>
-    <w:basedOn w:val="783"/>
+    <w:basedOn w:val="791"/>
     <w:uiPriority w:val="99"/>
     <w:pPr>
       <w:pBdr/>
@@ -29230,9 +29524,9 @@
       </w:tcPr>
     </w:tblStylePr>
   </w:style>
-  <w:style w:type="table" w:styleId="807">
+  <w:style w:type="table" w:styleId="815">
     <w:name w:val="Grid Table 3 - Accent 2"/>
-    <w:basedOn w:val="783"/>
+    <w:basedOn w:val="791"/>
     <w:uiPriority w:val="99"/>
     <w:pPr>
       <w:pBdr/>
@@ -29475,9 +29769,9 @@
       </w:tcPr>
     </w:tblStylePr>
   </w:style>
-  <w:style w:type="table" w:styleId="808">
+  <w:style w:type="table" w:styleId="816">
     <w:name w:val="Grid Table 3 - Accent 3"/>
-    <w:basedOn w:val="783"/>
+    <w:basedOn w:val="791"/>
     <w:uiPriority w:val="99"/>
     <w:pPr>
       <w:pBdr/>
@@ -29720,9 +30014,9 @@
       </w:tcPr>
     </w:tblStylePr>
   </w:style>
-  <w:style w:type="table" w:styleId="809">
+  <w:style w:type="table" w:styleId="817">
     <w:name w:val="Grid Table 3 - Accent 4"/>
-    <w:basedOn w:val="783"/>
+    <w:basedOn w:val="791"/>
     <w:uiPriority w:val="99"/>
     <w:pPr>
       <w:pBdr/>
@@ -29965,9 +30259,9 @@
       </w:tcPr>
     </w:tblStylePr>
   </w:style>
-  <w:style w:type="table" w:styleId="810">
+  <w:style w:type="table" w:styleId="818">
     <w:name w:val="Grid Table 3 - Accent 5"/>
-    <w:basedOn w:val="783"/>
+    <w:basedOn w:val="791"/>
     <w:uiPriority w:val="99"/>
     <w:pPr>
       <w:pBdr/>
@@ -30210,9 +30504,9 @@
       </w:tcPr>
     </w:tblStylePr>
   </w:style>
-  <w:style w:type="table" w:styleId="811">
+  <w:style w:type="table" w:styleId="819">
     <w:name w:val="Grid Table 3 - Accent 6"/>
-    <w:basedOn w:val="783"/>
+    <w:basedOn w:val="791"/>
     <w:uiPriority w:val="99"/>
     <w:pPr>
       <w:pBdr/>
@@ -30455,9 +30749,9 @@
       </w:tcPr>
     </w:tblStylePr>
   </w:style>
-  <w:style w:type="table" w:styleId="812">
+  <w:style w:type="table" w:styleId="820">
     <w:name w:val="Grid Table 4"/>
-    <w:basedOn w:val="783"/>
+    <w:basedOn w:val="791"/>
     <w:uiPriority w:val="59"/>
     <w:pPr>
       <w:pBdr/>
@@ -30688,9 +30982,9 @@
       </w:tcPr>
     </w:tblStylePr>
   </w:style>
-  <w:style w:type="table" w:styleId="813">
+  <w:style w:type="table" w:styleId="821">
     <w:name w:val="Grid Table 4 - Accent 1"/>
-    <w:basedOn w:val="783"/>
+    <w:basedOn w:val="791"/>
     <w:uiPriority w:val="59"/>
     <w:pPr>
       <w:pBdr/>
@@ -30921,9 +31215,9 @@
       </w:tcPr>
     </w:tblStylePr>
   </w:style>
-  <w:style w:type="table" w:styleId="814">
+  <w:style w:type="table" w:styleId="822">
     <w:name w:val="Grid Table 4 - Accent 2"/>
-    <w:basedOn w:val="783"/>
+    <w:basedOn w:val="791"/>
     <w:uiPriority w:val="59"/>
     <w:pPr>
       <w:pBdr/>
@@ -31154,9 +31448,9 @@
       </w:tcPr>
     </w:tblStylePr>
   </w:style>
-  <w:style w:type="table" w:styleId="815">
+  <w:style w:type="table" w:styleId="823">
     <w:name w:val="Grid Table 4 - Accent 3"/>
-    <w:basedOn w:val="783"/>
+    <w:basedOn w:val="791"/>
     <w:uiPriority w:val="59"/>
     <w:pPr>
       <w:pBdr/>
@@ -31387,9 +31681,9 @@
       </w:tcPr>
     </w:tblStylePr>
   </w:style>
-  <w:style w:type="table" w:styleId="816">
+  <w:style w:type="table" w:styleId="824">
     <w:name w:val="Grid Table 4 - Accent 4"/>
-    <w:basedOn w:val="783"/>
+    <w:basedOn w:val="791"/>
     <w:uiPriority w:val="59"/>
     <w:pPr>
       <w:pBdr/>
@@ -31620,9 +31914,9 @@
       </w:tcPr>
     </w:tblStylePr>
   </w:style>
-  <w:style w:type="table" w:styleId="817">
+  <w:style w:type="table" w:styleId="825">
     <w:name w:val="Grid Table 4 - Accent 5"/>
-    <w:basedOn w:val="783"/>
+    <w:basedOn w:val="791"/>
     <w:uiPriority w:val="59"/>
     <w:pPr>
       <w:pBdr/>
@@ -31853,9 +32147,9 @@
       </w:tcPr>
     </w:tblStylePr>
   </w:style>
-  <w:style w:type="table" w:styleId="818">
+  <w:style w:type="table" w:styleId="826">
     <w:name w:val="Grid Table 4 - Accent 6"/>
-    <w:basedOn w:val="783"/>
+    <w:basedOn w:val="791"/>
     <w:uiPriority w:val="59"/>
     <w:pPr>
       <w:pBdr/>
@@ -32086,9 +32380,9 @@
       </w:tcPr>
     </w:tblStylePr>
   </w:style>
-  <w:style w:type="table" w:styleId="819">
+  <w:style w:type="table" w:styleId="827">
     <w:name w:val="Grid Table 5 Dark"/>
-    <w:basedOn w:val="783"/>
+    <w:basedOn w:val="791"/>
     <w:uiPriority w:val="99"/>
     <w:pPr>
       <w:pBdr/>
@@ -32314,9 +32608,9 @@
       </w:tcPr>
     </w:tblStylePr>
   </w:style>
-  <w:style w:type="table" w:styleId="820">
+  <w:style w:type="table" w:styleId="828">
     <w:name w:val="Grid Table 5 Dark- Accent 1"/>
-    <w:basedOn w:val="783"/>
+    <w:basedOn w:val="791"/>
     <w:uiPriority w:val="99"/>
     <w:pPr>
       <w:pBdr/>
@@ -32542,9 +32836,9 @@
       </w:tcPr>
     </w:tblStylePr>
   </w:style>
-  <w:style w:type="table" w:styleId="821">
+  <w:style w:type="table" w:styleId="829">
     <w:name w:val="Grid Table 5 Dark - Accent 2"/>
-    <w:basedOn w:val="783"/>
+    <w:basedOn w:val="791"/>
     <w:uiPriority w:val="99"/>
     <w:pPr>
       <w:pBdr/>
@@ -32770,9 +33064,9 @@
       </w:tcPr>
     </w:tblStylePr>
   </w:style>
-  <w:style w:type="table" w:styleId="822">
+  <w:style w:type="table" w:styleId="830">
     <w:name w:val="Grid Table 5 Dark - Accent 3"/>
-    <w:basedOn w:val="783"/>
+    <w:basedOn w:val="791"/>
     <w:uiPriority w:val="99"/>
     <w:pPr>
       <w:pBdr/>
@@ -32998,9 +33292,9 @@
       </w:tcPr>
     </w:tblStylePr>
   </w:style>
-  <w:style w:type="table" w:styleId="823">
+  <w:style w:type="table" w:styleId="831">
     <w:name w:val="Grid Table 5 Dark- Accent 4"/>
-    <w:basedOn w:val="783"/>
+    <w:basedOn w:val="791"/>
     <w:uiPriority w:val="99"/>
     <w:pPr>
       <w:pBdr/>
@@ -33226,9 +33520,9 @@
       </w:tcPr>
     </w:tblStylePr>
   </w:style>
-  <w:style w:type="table" w:styleId="824">
+  <w:style w:type="table" w:styleId="832">
     <w:name w:val="Grid Table 5 Dark - Accent 5"/>
-    <w:basedOn w:val="783"/>
+    <w:basedOn w:val="791"/>
     <w:uiPriority w:val="99"/>
     <w:pPr>
       <w:pBdr/>
@@ -33454,9 +33748,9 @@
       </w:tcPr>
     </w:tblStylePr>
   </w:style>
-  <w:style w:type="table" w:styleId="825">
+  <w:style w:type="table" w:styleId="833">
     <w:name w:val="Grid Table 5 Dark - Accent 6"/>
-    <w:basedOn w:val="783"/>
+    <w:basedOn w:val="791"/>
     <w:uiPriority w:val="99"/>
     <w:pPr>
       <w:pBdr/>
@@ -33682,9 +33976,9 @@
       </w:tcPr>
     </w:tblStylePr>
   </w:style>
-  <w:style w:type="table" w:styleId="826">
+  <w:style w:type="table" w:styleId="834">
     <w:name w:val="Grid Table 6 Colorful"/>
-    <w:basedOn w:val="783"/>
+    <w:basedOn w:val="791"/>
     <w:uiPriority w:val="99"/>
     <w:pPr>
       <w:pBdr/>
@@ -33912,9 +34206,9 @@
       </w:tcPr>
     </w:tblStylePr>
   </w:style>
-  <w:style w:type="table" w:styleId="827">
+  <w:style w:type="table" w:styleId="835">
     <w:name w:val="Grid Table 6 Colorful - Accent 1"/>
-    <w:basedOn w:val="783"/>
+    <w:basedOn w:val="791"/>
     <w:uiPriority w:val="99"/>
     <w:pPr>
       <w:pBdr/>
@@ -34142,9 +34436,9 @@
       </w:tcPr>
     </w:tblStylePr>
   </w:style>
-  <w:style w:type="table" w:styleId="828">
+  <w:style w:type="table" w:styleId="836">
     <w:name w:val="Grid Table 6 Colorful - Accent 2"/>
-    <w:basedOn w:val="783"/>
+    <w:basedOn w:val="791"/>
     <w:uiPriority w:val="99"/>
     <w:pPr>
       <w:pBdr/>
@@ -34372,9 +34666,9 @@
       </w:tcPr>
     </w:tblStylePr>
   </w:style>
-  <w:style w:type="table" w:styleId="829">
+  <w:style w:type="table" w:styleId="837">
     <w:name w:val="Grid Table 6 Colorful - Accent 3"/>
-    <w:basedOn w:val="783"/>
+    <w:basedOn w:val="791"/>
     <w:uiPriority w:val="99"/>
     <w:pPr>
       <w:pBdr/>
@@ -34602,9 +34896,9 @@
       </w:tcPr>
     </w:tblStylePr>
   </w:style>
-  <w:style w:type="table" w:styleId="830">
+  <w:style w:type="table" w:styleId="838">
     <w:name w:val="Grid Table 6 Colorful - Accent 4"/>
-    <w:basedOn w:val="783"/>
+    <w:basedOn w:val="791"/>
     <w:uiPriority w:val="99"/>
     <w:pPr>
       <w:pBdr/>
@@ -34832,9 +35126,9 @@
       </w:tcPr>
     </w:tblStylePr>
   </w:style>
-  <w:style w:type="table" w:styleId="831">
+  <w:style w:type="table" w:styleId="839">
     <w:name w:val="Grid Table 6 Colorful - Accent 5"/>
-    <w:basedOn w:val="783"/>
+    <w:basedOn w:val="791"/>
     <w:uiPriority w:val="99"/>
     <w:pPr>
       <w:pBdr/>
@@ -35062,9 +35356,9 @@
       </w:tcPr>
     </w:tblStylePr>
   </w:style>
-  <w:style w:type="table" w:styleId="832">
+  <w:style w:type="table" w:styleId="840">
     <w:name w:val="Grid Table 6 Colorful - Accent 6"/>
-    <w:basedOn w:val="783"/>
+    <w:basedOn w:val="791"/>
     <w:uiPriority w:val="99"/>
     <w:pPr>
       <w:pBdr/>
@@ -35292,9 +35586,9 @@
       </w:tcPr>
     </w:tblStylePr>
   </w:style>
-  <w:style w:type="table" w:styleId="833">
+  <w:style w:type="table" w:styleId="841">
     <w:name w:val="Grid Table 7 Colorful"/>
-    <w:basedOn w:val="783"/>
+    <w:basedOn w:val="791"/>
     <w:uiPriority w:val="99"/>
     <w:pPr>
       <w:pBdr/>
@@ -35546,9 +35840,9 @@
       </w:tcPr>
     </w:tblStylePr>
   </w:style>
-  <w:style w:type="table" w:styleId="834">
+  <w:style w:type="table" w:styleId="842">
     <w:name w:val="Grid Table 7 Colorful - Accent 1"/>
-    <w:basedOn w:val="783"/>
+    <w:basedOn w:val="791"/>
     <w:uiPriority w:val="99"/>
     <w:pPr>
       <w:pBdr/>
@@ -35800,9 +36094,9 @@
       </w:tcPr>
     </w:tblStylePr>
   </w:style>
-  <w:style w:type="table" w:styleId="835">
+  <w:style w:type="table" w:styleId="843">
     <w:name w:val="Grid Table 7 Colorful - Accent 2"/>
-    <w:basedOn w:val="783"/>
+    <w:basedOn w:val="791"/>
     <w:uiPriority w:val="99"/>
     <w:pPr>
       <w:pBdr/>
@@ -36054,9 +36348,9 @@
       </w:tcPr>
     </w:tblStylePr>
   </w:style>
-  <w:style w:type="table" w:styleId="836">
+  <w:style w:type="table" w:styleId="844">
     <w:name w:val="Grid Table 7 Colorful - Accent 3"/>
-    <w:basedOn w:val="783"/>
+    <w:basedOn w:val="791"/>
     <w:uiPriority w:val="99"/>
     <w:pPr>
       <w:pBdr/>
@@ -36308,9 +36602,9 @@
       </w:tcPr>
     </w:tblStylePr>
   </w:style>
-  <w:style w:type="table" w:styleId="837">
+  <w:style w:type="table" w:styleId="845">
     <w:name w:val="Grid Table 7 Colorful - Accent 4"/>
-    <w:basedOn w:val="783"/>
+    <w:basedOn w:val="791"/>
     <w:uiPriority w:val="99"/>
     <w:pPr>
       <w:pBdr/>
@@ -36562,9 +36856,9 @@
       </w:tcPr>
     </w:tblStylePr>
   </w:style>
-  <w:style w:type="table" w:styleId="838">
+  <w:style w:type="table" w:styleId="846">
     <w:name w:val="Grid Table 7 Colorful - Accent 5"/>
-    <w:basedOn w:val="783"/>
+    <w:basedOn w:val="791"/>
     <w:uiPriority w:val="99"/>
     <w:pPr>
       <w:pBdr/>
@@ -36816,9 +37110,9 @@
       </w:tcPr>
     </w:tblStylePr>
   </w:style>
-  <w:style w:type="table" w:styleId="839">
+  <w:style w:type="table" w:styleId="847">
     <w:name w:val="Grid Table 7 Colorful - Accent 6"/>
-    <w:basedOn w:val="783"/>
+    <w:basedOn w:val="791"/>
     <w:uiPriority w:val="99"/>
     <w:pPr>
       <w:pBdr/>
@@ -37070,9 +37364,9 @@
       </w:tcPr>
     </w:tblStylePr>
   </w:style>
-  <w:style w:type="table" w:styleId="840">
+  <w:style w:type="table" w:styleId="848">
     <w:name w:val="List Table 1 Light"/>
-    <w:basedOn w:val="783"/>
+    <w:basedOn w:val="791"/>
     <w:uiPriority w:val="99"/>
     <w:pPr>
       <w:pBdr/>
@@ -37286,9 +37580,9 @@
       </w:tcPr>
     </w:tblStylePr>
   </w:style>
-  <w:style w:type="table" w:styleId="841">
+  <w:style w:type="table" w:styleId="849">
     <w:name w:val="List Table 1 Light - Accent 1"/>
-    <w:basedOn w:val="783"/>
+    <w:basedOn w:val="791"/>
     <w:uiPriority w:val="99"/>
     <w:pPr>
       <w:pBdr/>
@@ -37502,9 +37796,9 @@
       </w:tcPr>
     </w:tblStylePr>
   </w:style>
-  <w:style w:type="table" w:styleId="842">
+  <w:style w:type="table" w:styleId="850">
     <w:name w:val="List Table 1 Light - Accent 2"/>
-    <w:basedOn w:val="783"/>
+    <w:basedOn w:val="791"/>
     <w:uiPriority w:val="99"/>
     <w:pPr>
       <w:pBdr/>
@@ -37718,9 +38012,9 @@
       </w:tcPr>
     </w:tblStylePr>
   </w:style>
-  <w:style w:type="table" w:styleId="843">
+  <w:style w:type="table" w:styleId="851">
     <w:name w:val="List Table 1 Light - Accent 3"/>
-    <w:basedOn w:val="783"/>
+    <w:basedOn w:val="791"/>
     <w:uiPriority w:val="99"/>
     <w:pPr>
       <w:pBdr/>
@@ -37934,9 +38228,9 @@
       </w:tcPr>
     </w:tblStylePr>
   </w:style>
-  <w:style w:type="table" w:styleId="844">
+  <w:style w:type="table" w:styleId="852">
     <w:name w:val="List Table 1 Light - Accent 4"/>
-    <w:basedOn w:val="783"/>
+    <w:basedOn w:val="791"/>
     <w:uiPriority w:val="99"/>
     <w:pPr>
       <w:pBdr/>
@@ -38150,9 +38444,9 @@
       </w:tcPr>
     </w:tblStylePr>
   </w:style>
-  <w:style w:type="table" w:styleId="845">
+  <w:style w:type="table" w:styleId="853">
     <w:name w:val="List Table 1 Light - Accent 5"/>
-    <w:basedOn w:val="783"/>
+    <w:basedOn w:val="791"/>
     <w:uiPriority w:val="99"/>
     <w:pPr>
       <w:pBdr/>
@@ -38366,9 +38660,9 @@
       </w:tcPr>
     </w:tblStylePr>
   </w:style>
-  <w:style w:type="table" w:styleId="846">
+  <w:style w:type="table" w:styleId="854">
     <w:name w:val="List Table 1 Light - Accent 6"/>
-    <w:basedOn w:val="783"/>
+    <w:basedOn w:val="791"/>
     <w:uiPriority w:val="99"/>
     <w:pPr>
       <w:pBdr/>
@@ -38582,9 +38876,9 @@
       </w:tcPr>
     </w:tblStylePr>
   </w:style>
-  <w:style w:type="table" w:styleId="847">
+  <w:style w:type="table" w:styleId="855">
     <w:name w:val="List Table 2"/>
-    <w:basedOn w:val="783"/>
+    <w:basedOn w:val="791"/>
     <w:uiPriority w:val="99"/>
     <w:pPr>
       <w:pBdr/>
@@ -38820,9 +39114,9 @@
       </w:tcPr>
     </w:tblStylePr>
   </w:style>
-  <w:style w:type="table" w:styleId="848">
+  <w:style w:type="table" w:styleId="856">
     <w:name w:val="List Table 2 - Accent 1"/>
-    <w:basedOn w:val="783"/>
+    <w:basedOn w:val="791"/>
     <w:uiPriority w:val="99"/>
     <w:pPr>
       <w:pBdr/>
@@ -39058,9 +39352,9 @@
       </w:tcPr>
     </w:tblStylePr>
   </w:style>
-  <w:style w:type="table" w:styleId="849">
+  <w:style w:type="table" w:styleId="857">
     <w:name w:val="List Table 2 - Accent 2"/>
-    <w:basedOn w:val="783"/>
+    <w:basedOn w:val="791"/>
     <w:uiPriority w:val="99"/>
     <w:pPr>
       <w:pBdr/>
@@ -39296,9 +39590,9 @@
       </w:tcPr>
     </w:tblStylePr>
   </w:style>
-  <w:style w:type="table" w:styleId="850">
+  <w:style w:type="table" w:styleId="858">
     <w:name w:val="List Table 2 - Accent 3"/>
-    <w:basedOn w:val="783"/>
+    <w:basedOn w:val="791"/>
     <w:uiPriority w:val="99"/>
     <w:pPr>
       <w:pBdr/>
@@ -39534,9 +39828,9 @@
       </w:tcPr>
     </w:tblStylePr>
   </w:style>
-  <w:style w:type="table" w:styleId="851">
+  <w:style w:type="table" w:styleId="859">
     <w:name w:val="List Table 2 - Accent 4"/>
-    <w:basedOn w:val="783"/>
+    <w:basedOn w:val="791"/>
     <w:uiPriority w:val="99"/>
     <w:pPr>
       <w:pBdr/>
@@ -39772,9 +40066,9 @@
       </w:tcPr>
     </w:tblStylePr>
   </w:style>
-  <w:style w:type="table" w:styleId="852">
+  <w:style w:type="table" w:styleId="860">
     <w:name w:val="List Table 2 - Accent 5"/>
-    <w:basedOn w:val="783"/>
+    <w:basedOn w:val="791"/>
     <w:uiPriority w:val="99"/>
     <w:pPr>
       <w:pBdr/>
@@ -40010,9 +40304,9 @@
       </w:tcPr>
     </w:tblStylePr>
   </w:style>
-  <w:style w:type="table" w:styleId="853">
+  <w:style w:type="table" w:styleId="861">
     <w:name w:val="List Table 2 - Accent 6"/>
-    <w:basedOn w:val="783"/>
+    <w:basedOn w:val="791"/>
     <w:uiPriority w:val="99"/>
     <w:pPr>
       <w:pBdr/>
@@ -40248,9 +40542,9 @@
       </w:tcPr>
     </w:tblStylePr>
   </w:style>
-  <w:style w:type="table" w:styleId="854">
+  <w:style w:type="table" w:styleId="862">
     <w:name w:val="List Table 3"/>
-    <w:basedOn w:val="783"/>
+    <w:basedOn w:val="791"/>
     <w:uiPriority w:val="99"/>
     <w:pPr>
       <w:pBdr/>
@@ -40476,9 +40770,9 @@
       </w:tcPr>
     </w:tblStylePr>
   </w:style>
-  <w:style w:type="table" w:styleId="855">
+  <w:style w:type="table" w:styleId="863">
     <w:name w:val="List Table 3 - Accent 1"/>
-    <w:basedOn w:val="783"/>
+    <w:basedOn w:val="791"/>
     <w:uiPriority w:val="99"/>
     <w:pPr>
       <w:pBdr/>
@@ -40704,9 +40998,9 @@
       </w:tcPr>
     </w:tblStylePr>
   </w:style>
-  <w:style w:type="table" w:styleId="856">
+  <w:style w:type="table" w:styleId="864">
     <w:name w:val="List Table 3 - Accent 2"/>
-    <w:basedOn w:val="783"/>
+    <w:basedOn w:val="791"/>
     <w:uiPriority w:val="99"/>
     <w:pPr>
       <w:pBdr/>
@@ -40932,9 +41226,9 @@
       </w:tcPr>
     </w:tblStylePr>
   </w:style>
-  <w:style w:type="table" w:styleId="857">
+  <w:style w:type="table" w:styleId="865">
     <w:name w:val="List Table 3 - Accent 3"/>
-    <w:basedOn w:val="783"/>
+    <w:basedOn w:val="791"/>
     <w:uiPriority w:val="99"/>
     <w:pPr>
       <w:pBdr/>
@@ -41160,9 +41454,9 @@
       </w:tcPr>
     </w:tblStylePr>
   </w:style>
-  <w:style w:type="table" w:styleId="858">
+  <w:style w:type="table" w:styleId="866">
     <w:name w:val="List Table 3 - Accent 4"/>
-    <w:basedOn w:val="783"/>
+    <w:basedOn w:val="791"/>
     <w:uiPriority w:val="99"/>
     <w:pPr>
       <w:pBdr/>
@@ -41388,9 +41682,9 @@
       </w:tcPr>
     </w:tblStylePr>
   </w:style>
-  <w:style w:type="table" w:styleId="859">
+  <w:style w:type="table" w:styleId="867">
     <w:name w:val="List Table 3 - Accent 5"/>
-    <w:basedOn w:val="783"/>
+    <w:basedOn w:val="791"/>
     <w:uiPriority w:val="99"/>
     <w:pPr>
       <w:pBdr/>
@@ -41616,9 +41910,9 @@
       </w:tcPr>
     </w:tblStylePr>
   </w:style>
-  <w:style w:type="table" w:styleId="860">
+  <w:style w:type="table" w:styleId="868">
     <w:name w:val="List Table 3 - Accent 6"/>
-    <w:basedOn w:val="783"/>
+    <w:basedOn w:val="791"/>
     <w:uiPriority w:val="99"/>
     <w:pPr>
       <w:pBdr/>
@@ -41844,9 +42138,9 @@
       </w:tcPr>
     </w:tblStylePr>
   </w:style>
-  <w:style w:type="table" w:styleId="861">
+  <w:style w:type="table" w:styleId="869">
     <w:name w:val="List Table 4"/>
-    <w:basedOn w:val="783"/>
+    <w:basedOn w:val="791"/>
     <w:uiPriority w:val="99"/>
     <w:pPr>
       <w:pBdr/>
@@ -42069,9 +42363,9 @@
       </w:tcPr>
     </w:tblStylePr>
   </w:style>
-  <w:style w:type="table" w:styleId="862">
+  <w:style w:type="table" w:styleId="870">
     <w:name w:val="List Table 4 - Accent 1"/>
-    <w:basedOn w:val="783"/>
+    <w:basedOn w:val="791"/>
     <w:uiPriority w:val="99"/>
     <w:pPr>
       <w:pBdr/>
@@ -42294,9 +42588,9 @@
       </w:tcPr>
     </w:tblStylePr>
   </w:style>
-  <w:style w:type="table" w:styleId="863">
+  <w:style w:type="table" w:styleId="871">
     <w:name w:val="List Table 4 - Accent 2"/>
-    <w:basedOn w:val="783"/>
+    <w:basedOn w:val="791"/>
     <w:uiPriority w:val="99"/>
     <w:pPr>
       <w:pBdr/>
@@ -42519,9 +42813,9 @@
       </w:tcPr>
     </w:tblStylePr>
   </w:style>
-  <w:style w:type="table" w:styleId="864">
+  <w:style w:type="table" w:styleId="872">
     <w:name w:val="List Table 4 - Accent 3"/>
-    <w:basedOn w:val="783"/>
+    <w:basedOn w:val="791"/>
     <w:uiPriority w:val="99"/>
     <w:pPr>
       <w:pBdr/>
@@ -42744,9 +43038,9 @@
       </w:tcPr>
     </w:tblStylePr>
   </w:style>
-  <w:style w:type="table" w:styleId="865">
+  <w:style w:type="table" w:styleId="873">
     <w:name w:val="List Table 4 - Accent 4"/>
-    <w:basedOn w:val="783"/>
+    <w:basedOn w:val="791"/>
     <w:uiPriority w:val="99"/>
     <w:pPr>
       <w:pBdr/>
@@ -42969,9 +43263,9 @@
       </w:tcPr>
     </w:tblStylePr>
   </w:style>
-  <w:style w:type="table" w:styleId="866">
+  <w:style w:type="table" w:styleId="874">
     <w:name w:val="List Table 4 - Accent 5"/>
-    <w:basedOn w:val="783"/>
+    <w:basedOn w:val="791"/>
     <w:uiPriority w:val="99"/>
     <w:pPr>
       <w:pBdr/>
@@ -43194,9 +43488,9 @@
       </w:tcPr>
     </w:tblStylePr>
   </w:style>
-  <w:style w:type="table" w:styleId="867">
+  <w:style w:type="table" w:styleId="875">
     <w:name w:val="List Table 4 - Accent 6"/>
-    <w:basedOn w:val="783"/>
+    <w:basedOn w:val="791"/>
     <w:uiPriority w:val="99"/>
     <w:pPr>
       <w:pBdr/>
@@ -43419,9 +43713,9 @@
       </w:tcPr>
     </w:tblStylePr>
   </w:style>
-  <w:style w:type="table" w:styleId="868">
+  <w:style w:type="table" w:styleId="876">
     <w:name w:val="List Table 5 Dark"/>
-    <w:basedOn w:val="783"/>
+    <w:basedOn w:val="791"/>
     <w:uiPriority w:val="99"/>
     <w:pPr>
       <w:pBdr/>
@@ -43661,9 +43955,9 @@
       </w:tcPr>
     </w:tblStylePr>
   </w:style>
-  <w:style w:type="table" w:styleId="869">
+  <w:style w:type="table" w:styleId="877">
     <w:name w:val="List Table 5 Dark - Accent 1"/>
-    <w:basedOn w:val="783"/>
+    <w:basedOn w:val="791"/>
     <w:uiPriority w:val="99"/>
     <w:pPr>
       <w:pBdr/>
@@ -43903,9 +44197,9 @@
       </w:tcPr>
     </w:tblStylePr>
   </w:style>
-  <w:style w:type="table" w:styleId="870">
+  <w:style w:type="table" w:styleId="878">
     <w:name w:val="List Table 5 Dark - Accent 2"/>
-    <w:basedOn w:val="783"/>
+    <w:basedOn w:val="791"/>
     <w:uiPriority w:val="99"/>
     <w:pPr>
       <w:pBdr/>
@@ -44145,9 +44439,9 @@
       </w:tcPr>
     </w:tblStylePr>
   </w:style>
-  <w:style w:type="table" w:styleId="871">
+  <w:style w:type="table" w:styleId="879">
     <w:name w:val="List Table 5 Dark - Accent 3"/>
-    <w:basedOn w:val="783"/>
+    <w:basedOn w:val="791"/>
     <w:uiPriority w:val="99"/>
     <w:pPr>
       <w:pBdr/>
@@ -44387,9 +44681,9 @@
       </w:tcPr>
     </w:tblStylePr>
   </w:style>
-  <w:style w:type="table" w:styleId="872">
+  <w:style w:type="table" w:styleId="880">
     <w:name w:val="List Table 5 Dark - Accent 4"/>
-    <w:basedOn w:val="783"/>
+    <w:basedOn w:val="791"/>
     <w:uiPriority w:val="99"/>
     <w:pPr>
       <w:pBdr/>
@@ -44629,9 +44923,9 @@
       </w:tcPr>
     </w:tblStylePr>
   </w:style>
-  <w:style w:type="table" w:styleId="873">
+  <w:style w:type="table" w:styleId="881">
     <w:name w:val="List Table 5 Dark - Accent 5"/>
-    <w:basedOn w:val="783"/>
+    <w:basedOn w:val="791"/>
     <w:uiPriority w:val="99"/>
     <w:pPr>
       <w:pBdr/>
@@ -44871,9 +45165,9 @@
       </w:tcPr>
     </w:tblStylePr>
   </w:style>
-  <w:style w:type="table" w:styleId="874">
+  <w:style w:type="table" w:styleId="882">
     <w:name w:val="List Table 5 Dark - Accent 6"/>
-    <w:basedOn w:val="783"/>
+    <w:basedOn w:val="791"/>
     <w:uiPriority w:val="99"/>
     <w:pPr>
       <w:pBdr/>
@@ -45113,9 +45407,9 @@
       </w:tcPr>
     </w:tblStylePr>
   </w:style>
-  <w:style w:type="table" w:styleId="875">
+  <w:style w:type="table" w:styleId="883">
     <w:name w:val="List Table 6 Colorful"/>
-    <w:basedOn w:val="783"/>
+    <w:basedOn w:val="791"/>
     <w:uiPriority w:val="99"/>
     <w:pPr>
       <w:pBdr/>
@@ -45336,9 +45630,9 @@
       </w:tcPr>
     </w:tblStylePr>
   </w:style>
-  <w:style w:type="table" w:styleId="876">
+  <w:style w:type="table" w:styleId="884">
     <w:name w:val="List Table 6 Colorful - Accent 1"/>
-    <w:basedOn w:val="783"/>
+    <w:basedOn w:val="791"/>
     <w:uiPriority w:val="99"/>
     <w:pPr>
       <w:pBdr/>
@@ -45559,9 +45853,9 @@
       </w:tcPr>
     </w:tblStylePr>
   </w:style>
-  <w:style w:type="table" w:styleId="877">
+  <w:style w:type="table" w:styleId="885">
     <w:name w:val="List Table 6 Colorful - Accent 2"/>
-    <w:basedOn w:val="783"/>
+    <w:basedOn w:val="791"/>
     <w:uiPriority w:val="99"/>
     <w:pPr>
       <w:pBdr/>
@@ -45782,9 +46076,9 @@
       </w:tcPr>
     </w:tblStylePr>
   </w:style>
-  <w:style w:type="table" w:styleId="878">
+  <w:style w:type="table" w:styleId="886">
     <w:name w:val="List Table 6 Colorful - Accent 3"/>
-    <w:basedOn w:val="783"/>
+    <w:basedOn w:val="791"/>
     <w:uiPriority w:val="99"/>
     <w:pPr>
       <w:pBdr/>
@@ -46005,9 +46299,9 @@
       </w:tcPr>
     </w:tblStylePr>
   </w:style>
-  <w:style w:type="table" w:styleId="879">
+  <w:style w:type="table" w:styleId="887">
     <w:name w:val="List Table 6 Colorful - Accent 4"/>
-    <w:basedOn w:val="783"/>
+    <w:basedOn w:val="791"/>
     <w:uiPriority w:val="99"/>
     <w:pPr>
       <w:pBdr/>
@@ -46228,9 +46522,9 @@
       </w:tcPr>
     </w:tblStylePr>
   </w:style>
-  <w:style w:type="table" w:styleId="880">
+  <w:style w:type="table" w:styleId="888">
     <w:name w:val="List Table 6 Colorful - Accent 5"/>
-    <w:basedOn w:val="783"/>
+    <w:basedOn w:val="791"/>
     <w:uiPriority w:val="99"/>
     <w:pPr>
       <w:pBdr/>
@@ -46451,9 +46745,9 @@
       </w:tcPr>
     </w:tblStylePr>
   </w:style>
-  <w:style w:type="table" w:styleId="881">
+  <w:style w:type="table" w:styleId="889">
     <w:name w:val="List Table 6 Colorful - Accent 6"/>
-    <w:basedOn w:val="783"/>
+    <w:basedOn w:val="791"/>
     <w:uiPriority w:val="99"/>
     <w:pPr>
       <w:pBdr/>
@@ -46674,9 +46968,9 @@
       </w:tcPr>
     </w:tblStylePr>
   </w:style>
-  <w:style w:type="table" w:styleId="882">
+  <w:style w:type="table" w:styleId="890">
     <w:name w:val="List Table 7 Colorful"/>
-    <w:basedOn w:val="783"/>
+    <w:basedOn w:val="791"/>
     <w:uiPriority w:val="99"/>
     <w:pPr>
       <w:pBdr/>
@@ -46930,9 +47224,9 @@
       </w:tcPr>
     </w:tblStylePr>
   </w:style>
-  <w:style w:type="table" w:styleId="883">
+  <w:style w:type="table" w:styleId="891">
     <w:name w:val="List Table 7 Colorful - Accent 1"/>
-    <w:basedOn w:val="783"/>
+    <w:basedOn w:val="791"/>
     <w:uiPriority w:val="99"/>
     <w:pPr>
       <w:pBdr/>
@@ -47186,9 +47480,9 @@
       </w:tcPr>
     </w:tblStylePr>
   </w:style>
-  <w:style w:type="table" w:styleId="884">
+  <w:style w:type="table" w:styleId="892">
     <w:name w:val="List Table 7 Colorful - Accent 2"/>
-    <w:basedOn w:val="783"/>
+    <w:basedOn w:val="791"/>
     <w:uiPriority w:val="99"/>
     <w:pPr>
       <w:pBdr/>
@@ -47442,9 +47736,9 @@
       </w:tcPr>
     </w:tblStylePr>
   </w:style>
-  <w:style w:type="table" w:styleId="885">
+  <w:style w:type="table" w:styleId="893">
     <w:name w:val="List Table 7 Colorful - Accent 3"/>
-    <w:basedOn w:val="783"/>
+    <w:basedOn w:val="791"/>
     <w:uiPriority w:val="99"/>
     <w:pPr>
       <w:pBdr/>
@@ -47698,9 +47992,9 @@
       </w:tcPr>
     </w:tblStylePr>
   </w:style>
-  <w:style w:type="table" w:styleId="886">
+  <w:style w:type="table" w:styleId="894">
     <w:name w:val="List Table 7 Colorful - Accent 4"/>
-    <w:basedOn w:val="783"/>
+    <w:basedOn w:val="791"/>
     <w:uiPriority w:val="99"/>
     <w:pPr>
       <w:pBdr/>
@@ -47954,9 +48248,9 @@
       </w:tcPr>
     </w:tblStylePr>
   </w:style>
-  <w:style w:type="table" w:styleId="887">
+  <w:style w:type="table" w:styleId="895">
     <w:name w:val="List Table 7 Colorful - Accent 5"/>
-    <w:basedOn w:val="783"/>
+    <w:basedOn w:val="791"/>
     <w:uiPriority w:val="99"/>
     <w:pPr>
       <w:pBdr/>
@@ -48210,9 +48504,9 @@
       </w:tcPr>
     </w:tblStylePr>
   </w:style>
-  <w:style w:type="table" w:styleId="888">
+  <w:style w:type="table" w:styleId="896">
     <w:name w:val="List Table 7 Colorful - Accent 6"/>
-    <w:basedOn w:val="783"/>
+    <w:basedOn w:val="791"/>
     <w:uiPriority w:val="99"/>
     <w:pPr>
       <w:pBdr/>
@@ -48466,9 +48760,9 @@
       </w:tcPr>
     </w:tblStylePr>
   </w:style>
-  <w:style w:type="table" w:styleId="889">
+  <w:style w:type="table" w:styleId="897">
     <w:name w:val="Lined - Accent"/>
-    <w:basedOn w:val="783"/>
+    <w:basedOn w:val="791"/>
     <w:uiPriority w:val="99"/>
     <w:pPr>
       <w:pBdr/>
@@ -48703,9 +48997,9 @@
       </w:tcPr>
     </w:tblStylePr>
   </w:style>
-  <w:style w:type="table" w:styleId="890">
+  <w:style w:type="table" w:styleId="898">
     <w:name w:val="Lined - Accent 1"/>
-    <w:basedOn w:val="783"/>
+    <w:basedOn w:val="791"/>
     <w:uiPriority w:val="99"/>
     <w:pPr>
       <w:pBdr/>
@@ -48940,9 +49234,9 @@
       </w:tcPr>
     </w:tblStylePr>
   </w:style>
-  <w:style w:type="table" w:styleId="891">
+  <w:style w:type="table" w:styleId="899">
     <w:name w:val="Lined - Accent 2"/>
-    <w:basedOn w:val="783"/>
+    <w:basedOn w:val="791"/>
     <w:uiPriority w:val="99"/>
     <w:pPr>
       <w:pBdr/>
@@ -49177,9 +49471,9 @@
       </w:tcPr>
     </w:tblStylePr>
   </w:style>
-  <w:style w:type="table" w:styleId="892">
+  <w:style w:type="table" w:styleId="900">
     <w:name w:val="Lined - Accent 3"/>
-    <w:basedOn w:val="783"/>
+    <w:basedOn w:val="791"/>
     <w:uiPriority w:val="99"/>
     <w:pPr>
       <w:pBdr/>
@@ -49414,9 +49708,9 @@
       </w:tcPr>
     </w:tblStylePr>
   </w:style>
-  <w:style w:type="table" w:styleId="893">
+  <w:style w:type="table" w:styleId="901">
     <w:name w:val="Lined - Accent 4"/>
-    <w:basedOn w:val="783"/>
+    <w:basedOn w:val="791"/>
     <w:uiPriority w:val="99"/>
     <w:pPr>
       <w:pBdr/>
@@ -49651,9 +49945,9 @@
       </w:tcPr>
     </w:tblStylePr>
   </w:style>
-  <w:style w:type="table" w:styleId="894">
+  <w:style w:type="table" w:styleId="902">
     <w:name w:val="Lined - Accent 5"/>
-    <w:basedOn w:val="783"/>
+    <w:basedOn w:val="791"/>
     <w:uiPriority w:val="99"/>
     <w:pPr>
       <w:pBdr/>
@@ -49888,9 +50182,9 @@
       </w:tcPr>
     </w:tblStylePr>
   </w:style>
-  <w:style w:type="table" w:styleId="895">
+  <w:style w:type="table" w:styleId="903">
     <w:name w:val="Lined - Accent 6"/>
-    <w:basedOn w:val="783"/>
+    <w:basedOn w:val="791"/>
     <w:uiPriority w:val="99"/>
     <w:pPr>
       <w:pBdr/>
@@ -50125,9 +50419,9 @@
       </w:tcPr>
     </w:tblStylePr>
   </w:style>
-  <w:style w:type="table" w:styleId="896">
+  <w:style w:type="table" w:styleId="904">
     <w:name w:val="Bordered &amp; Lined - Accent"/>
-    <w:basedOn w:val="783"/>
+    <w:basedOn w:val="791"/>
     <w:uiPriority w:val="99"/>
     <w:pPr>
       <w:pBdr/>
@@ -50369,9 +50663,9 @@
       </w:tcPr>
     </w:tblStylePr>
   </w:style>
-  <w:style w:type="table" w:styleId="897">
+  <w:style w:type="table" w:styleId="905">
     <w:name w:val="Bordered &amp; Lined - Accent 1"/>
-    <w:basedOn w:val="783"/>
+    <w:basedOn w:val="791"/>
     <w:uiPriority w:val="99"/>
     <w:pPr>
       <w:pBdr/>
@@ -50613,9 +50907,9 @@
       </w:tcPr>
     </w:tblStylePr>
   </w:style>
-  <w:style w:type="table" w:styleId="898">
+  <w:style w:type="table" w:styleId="906">
     <w:name w:val="Bordered &amp; Lined - Accent 2"/>
-    <w:basedOn w:val="783"/>
+    <w:basedOn w:val="791"/>
     <w:uiPriority w:val="99"/>
     <w:pPr>
       <w:pBdr/>
@@ -50857,9 +51151,9 @@
       </w:tcPr>
     </w:tblStylePr>
   </w:style>
-  <w:style w:type="table" w:styleId="899">
+  <w:style w:type="table" w:styleId="907">
     <w:name w:val="Bordered &amp; Lined - Accent 3"/>
-    <w:basedOn w:val="783"/>
+    <w:basedOn w:val="791"/>
     <w:uiPriority w:val="99"/>
     <w:pPr>
       <w:pBdr/>
@@ -51101,9 +51395,9 @@
       </w:tcPr>
     </w:tblStylePr>
   </w:style>
-  <w:style w:type="table" w:styleId="900">
+  <w:style w:type="table" w:styleId="908">
     <w:name w:val="Bordered &amp; Lined - Accent 4"/>
-    <w:basedOn w:val="783"/>
+    <w:basedOn w:val="791"/>
     <w:uiPriority w:val="99"/>
     <w:pPr>
       <w:pBdr/>
@@ -51345,9 +51639,9 @@
       </w:tcPr>
     </w:tblStylePr>
   </w:style>
-  <w:style w:type="table" w:styleId="901">
+  <w:style w:type="table" w:styleId="909">
     <w:name w:val="Bordered &amp; Lined - Accent 5"/>
-    <w:basedOn w:val="783"/>
+    <w:basedOn w:val="791"/>
     <w:uiPriority w:val="99"/>
     <w:pPr>
       <w:pBdr/>
@@ -51589,9 +51883,9 @@
       </w:tcPr>
     </w:tblStylePr>
   </w:style>
-  <w:style w:type="table" w:styleId="902">
+  <w:style w:type="table" w:styleId="910">
     <w:name w:val="Bordered &amp; Lined - Accent 6"/>
-    <w:basedOn w:val="783"/>
+    <w:basedOn w:val="791"/>
     <w:uiPriority w:val="99"/>
     <w:pPr>
       <w:pBdr/>
@@ -51833,9 +52127,9 @@
       </w:tcPr>
     </w:tblStylePr>
   </w:style>
-  <w:style w:type="table" w:styleId="903">
+  <w:style w:type="table" w:styleId="911">
     <w:name w:val="Bordered"/>
-    <w:basedOn w:val="783"/>
+    <w:basedOn w:val="791"/>
     <w:uiPriority w:val="99"/>
     <w:pPr>
       <w:pBdr/>
@@ -52064,9 +52358,9 @@
       </w:tcPr>
     </w:tblStylePr>
   </w:style>
-  <w:style w:type="table" w:styleId="904">
+  <w:style w:type="table" w:styleId="912">
     <w:name w:val="Bordered - Accent 1"/>
-    <w:basedOn w:val="783"/>
+    <w:basedOn w:val="791"/>
     <w:uiPriority w:val="99"/>
     <w:pPr>
       <w:pBdr/>
@@ -52295,9 +52589,9 @@
       </w:tcPr>
     </w:tblStylePr>
   </w:style>
-  <w:style w:type="table" w:styleId="905">
+  <w:style w:type="table" w:styleId="913">
     <w:name w:val="Bordered - Accent 2"/>
-    <w:basedOn w:val="783"/>
+    <w:basedOn w:val="791"/>
     <w:uiPriority w:val="99"/>
     <w:pPr>
       <w:pBdr/>
@@ -52526,9 +52820,9 @@
       </w:tcPr>
     </w:tblStylePr>
   </w:style>
-  <w:style w:type="table" w:styleId="906">
+  <w:style w:type="table" w:styleId="914">
     <w:name w:val="Bordered - Accent 3"/>
-    <w:basedOn w:val="783"/>
+    <w:basedOn w:val="791"/>
     <w:uiPriority w:val="99"/>
     <w:pPr>
       <w:pBdr/>
@@ -52757,9 +53051,9 @@
       </w:tcPr>
     </w:tblStylePr>
   </w:style>
-  <w:style w:type="table" w:styleId="907">
+  <w:style w:type="table" w:styleId="915">
     <w:name w:val="Bordered - Accent 4"/>
-    <w:basedOn w:val="783"/>
+    <w:basedOn w:val="791"/>
     <w:uiPriority w:val="99"/>
     <w:pPr>
       <w:pBdr/>
@@ -52988,9 +53282,9 @@
       </w:tcPr>
     </w:tblStylePr>
   </w:style>
-  <w:style w:type="table" w:styleId="908">
+  <w:style w:type="table" w:styleId="916">
     <w:name w:val="Bordered - Accent 5"/>
-    <w:basedOn w:val="783"/>
+    <w:basedOn w:val="791"/>
     <w:uiPriority w:val="99"/>
     <w:pPr>
       <w:pBdr/>
@@ -53219,9 +53513,9 @@
       </w:tcPr>
     </w:tblStylePr>
   </w:style>
-  <w:style w:type="table" w:styleId="909">
+  <w:style w:type="table" w:styleId="917">
     <w:name w:val="Bordered - Accent 6"/>
-    <w:basedOn w:val="783"/>
+    <w:basedOn w:val="791"/>
     <w:uiPriority w:val="99"/>
     <w:pPr>
       <w:pBdr/>
@@ -53450,11 +53744,11 @@
       </w:tcPr>
     </w:tblStylePr>
   </w:style>
-  <w:style w:type="paragraph" w:styleId="910">
+  <w:style w:type="paragraph" w:styleId="918">
     <w:name w:val="Heading 7"/>
-    <w:basedOn w:val="954"/>
-    <w:next w:val="954"/>
-    <w:link w:val="921"/>
+    <w:basedOn w:val="962"/>
+    <w:next w:val="962"/>
+    <w:link w:val="929"/>
     <w:uiPriority w:val="9"/>
     <w:unhideWhenUsed/>
     <w:qFormat/>
@@ -53471,11 +53765,11 @@
       <w:color w:val="595959" w:themeColor="text1" w:themeTint="A6"/>
     </w:rPr>
   </w:style>
-  <w:style w:type="paragraph" w:styleId="911">
+  <w:style w:type="paragraph" w:styleId="919">
     <w:name w:val="Heading 8"/>
-    <w:basedOn w:val="954"/>
-    <w:next w:val="954"/>
-    <w:link w:val="922"/>
+    <w:basedOn w:val="962"/>
+    <w:next w:val="962"/>
+    <w:link w:val="930"/>
     <w:uiPriority w:val="9"/>
     <w:unhideWhenUsed/>
     <w:qFormat/>
@@ -53494,11 +53788,11 @@
       <w:color w:val="272727" w:themeColor="text1" w:themeTint="D8"/>
     </w:rPr>
   </w:style>
-  <w:style w:type="paragraph" w:styleId="912">
+  <w:style w:type="paragraph" w:styleId="920">
     <w:name w:val="Heading 9"/>
-    <w:basedOn w:val="954"/>
-    <w:next w:val="954"/>
-    <w:link w:val="923"/>
+    <w:basedOn w:val="962"/>
+    <w:next w:val="962"/>
+    <w:link w:val="931"/>
     <w:uiPriority w:val="9"/>
     <w:unhideWhenUsed/>
     <w:qFormat/>
@@ -53517,7 +53811,7 @@
       <w:color w:val="272727" w:themeColor="text1" w:themeTint="D8"/>
     </w:rPr>
   </w:style>
-  <w:style w:type="character" w:styleId="913" w:default="1">
+  <w:style w:type="character" w:styleId="921" w:default="1">
     <w:name w:val="Default Paragraph Font"/>
     <w:uiPriority w:val="1"/>
     <w:semiHidden/>
@@ -53528,7 +53822,7 @@
       <w:ind/>
     </w:pPr>
   </w:style>
-  <w:style w:type="numbering" w:styleId="914" w:default="1">
+  <w:style w:type="numbering" w:styleId="922" w:default="1">
     <w:name w:val="No List"/>
     <w:uiPriority w:val="99"/>
     <w:semiHidden/>
@@ -53539,10 +53833,10 @@
       <w:ind/>
     </w:pPr>
   </w:style>
-  <w:style w:type="character" w:styleId="915">
+  <w:style w:type="character" w:styleId="923">
     <w:name w:val="Heading 1 Char"/>
-    <w:basedOn w:val="913"/>
-    <w:link w:val="956"/>
+    <w:basedOn w:val="921"/>
+    <w:link w:val="964"/>
     <w:uiPriority w:val="9"/>
     <w:pPr>
       <w:pBdr/>
@@ -53556,10 +53850,10 @@
       <w:szCs w:val="40"/>
     </w:rPr>
   </w:style>
-  <w:style w:type="character" w:styleId="916">
+  <w:style w:type="character" w:styleId="924">
     <w:name w:val="Heading 2 Char"/>
-    <w:basedOn w:val="913"/>
-    <w:link w:val="957"/>
+    <w:basedOn w:val="921"/>
+    <w:link w:val="965"/>
     <w:uiPriority w:val="9"/>
     <w:pPr>
       <w:pBdr/>
@@ -53573,10 +53867,10 @@
       <w:szCs w:val="32"/>
     </w:rPr>
   </w:style>
-  <w:style w:type="character" w:styleId="917">
+  <w:style w:type="character" w:styleId="925">
     <w:name w:val="Heading 3 Char"/>
-    <w:basedOn w:val="913"/>
-    <w:link w:val="958"/>
+    <w:basedOn w:val="921"/>
+    <w:link w:val="966"/>
     <w:uiPriority w:val="9"/>
     <w:pPr>
       <w:pBdr/>
@@ -53590,10 +53884,10 @@
       <w:szCs w:val="28"/>
     </w:rPr>
   </w:style>
-  <w:style w:type="character" w:styleId="918">
+  <w:style w:type="character" w:styleId="926">
     <w:name w:val="Heading 4 Char"/>
-    <w:basedOn w:val="913"/>
-    <w:link w:val="959"/>
+    <w:basedOn w:val="921"/>
+    <w:link w:val="967"/>
     <w:uiPriority w:val="9"/>
     <w:pPr>
       <w:pBdr/>
@@ -53607,10 +53901,10 @@
       <w:color w:val="0f4761" w:themeColor="accent1" w:themeShade="BF"/>
     </w:rPr>
   </w:style>
-  <w:style w:type="character" w:styleId="919">
+  <w:style w:type="character" w:styleId="927">
     <w:name w:val="Heading 5 Char"/>
-    <w:basedOn w:val="913"/>
-    <w:link w:val="960"/>
+    <w:basedOn w:val="921"/>
+    <w:link w:val="968"/>
     <w:uiPriority w:val="9"/>
     <w:pPr>
       <w:pBdr/>
@@ -53622,10 +53916,10 @@
       <w:color w:val="0f4761" w:themeColor="accent1" w:themeShade="BF"/>
     </w:rPr>
   </w:style>
-  <w:style w:type="character" w:styleId="920">
+  <w:style w:type="character" w:styleId="928">
     <w:name w:val="Heading 6 Char"/>
-    <w:basedOn w:val="913"/>
-    <w:link w:val="961"/>
+    <w:basedOn w:val="921"/>
+    <w:link w:val="969"/>
     <w:uiPriority w:val="9"/>
     <w:pPr>
       <w:pBdr/>
@@ -53639,10 +53933,10 @@
       <w:color w:val="595959" w:themeColor="text1" w:themeTint="A6"/>
     </w:rPr>
   </w:style>
-  <w:style w:type="character" w:styleId="921">
+  <w:style w:type="character" w:styleId="929">
     <w:name w:val="Heading 7 Char"/>
-    <w:basedOn w:val="913"/>
-    <w:link w:val="910"/>
+    <w:basedOn w:val="921"/>
+    <w:link w:val="918"/>
     <w:uiPriority w:val="9"/>
     <w:pPr>
       <w:pBdr/>
@@ -53654,10 +53948,10 @@
       <w:color w:val="595959" w:themeColor="text1" w:themeTint="A6"/>
     </w:rPr>
   </w:style>
-  <w:style w:type="character" w:styleId="922">
+  <w:style w:type="character" w:styleId="930">
     <w:name w:val="Heading 8 Char"/>
-    <w:basedOn w:val="913"/>
-    <w:link w:val="911"/>
+    <w:basedOn w:val="921"/>
+    <w:link w:val="919"/>
     <w:uiPriority w:val="9"/>
     <w:pPr>
       <w:pBdr/>
@@ -53671,10 +53965,10 @@
       <w:color w:val="272727" w:themeColor="text1" w:themeTint="D8"/>
     </w:rPr>
   </w:style>
-  <w:style w:type="character" w:styleId="923">
+  <w:style w:type="character" w:styleId="931">
     <w:name w:val="Heading 9 Char"/>
-    <w:basedOn w:val="913"/>
-    <w:link w:val="912"/>
+    <w:basedOn w:val="921"/>
+    <w:link w:val="920"/>
     <w:uiPriority w:val="9"/>
     <w:pPr>
       <w:pBdr/>
@@ -53688,10 +53982,10 @@
       <w:color w:val="272727" w:themeColor="text1" w:themeTint="D8"/>
     </w:rPr>
   </w:style>
-  <w:style w:type="character" w:styleId="924">
+  <w:style w:type="character" w:styleId="932">
     <w:name w:val="Title Char"/>
-    <w:basedOn w:val="913"/>
-    <w:link w:val="962"/>
+    <w:basedOn w:val="921"/>
+    <w:link w:val="970"/>
     <w:uiPriority w:val="10"/>
     <w:pPr>
       <w:pBdr/>
@@ -53705,10 +53999,10 @@
       <w:szCs w:val="56"/>
     </w:rPr>
   </w:style>
-  <w:style w:type="character" w:styleId="925">
+  <w:style w:type="character" w:styleId="933">
     <w:name w:val="Subtitle Char"/>
-    <w:basedOn w:val="913"/>
-    <w:link w:val="963"/>
+    <w:basedOn w:val="921"/>
+    <w:link w:val="971"/>
     <w:uiPriority w:val="11"/>
     <w:pPr>
       <w:pBdr/>
@@ -53722,11 +54016,11 @@
       <w:szCs w:val="28"/>
     </w:rPr>
   </w:style>
-  <w:style w:type="paragraph" w:styleId="926">
+  <w:style w:type="paragraph" w:styleId="934">
     <w:name w:val="Quote"/>
-    <w:basedOn w:val="954"/>
-    <w:next w:val="954"/>
-    <w:link w:val="927"/>
+    <w:basedOn w:val="962"/>
+    <w:next w:val="962"/>
+    <w:link w:val="935"/>
     <w:uiPriority w:val="29"/>
     <w:qFormat/>
     <w:pPr>
@@ -53741,10 +54035,10 @@
       <w:color w:val="404040" w:themeColor="text1" w:themeTint="BF"/>
     </w:rPr>
   </w:style>
-  <w:style w:type="character" w:styleId="927">
+  <w:style w:type="character" w:styleId="935">
     <w:name w:val="Quote Char"/>
-    <w:basedOn w:val="913"/>
-    <w:link w:val="926"/>
+    <w:basedOn w:val="921"/>
+    <w:link w:val="934"/>
     <w:uiPriority w:val="29"/>
     <w:pPr>
       <w:pBdr/>
@@ -53757,9 +54051,9 @@
       <w:color w:val="404040" w:themeColor="text1" w:themeTint="BF"/>
     </w:rPr>
   </w:style>
-  <w:style w:type="paragraph" w:styleId="928">
+  <w:style w:type="paragraph" w:styleId="936">
     <w:name w:val="List Paragraph"/>
-    <w:basedOn w:val="954"/>
+    <w:basedOn w:val="962"/>
     <w:uiPriority w:val="34"/>
     <w:qFormat/>
     <w:pPr>
@@ -53769,9 +54063,9 @@
       <w:contextualSpacing w:val="true"/>
     </w:pPr>
   </w:style>
-  <w:style w:type="character" w:styleId="929">
+  <w:style w:type="character" w:styleId="937">
     <w:name w:val="Intense Emphasis"/>
-    <w:basedOn w:val="913"/>
+    <w:basedOn w:val="921"/>
     <w:uiPriority w:val="21"/>
     <w:qFormat/>
     <w:pPr>
@@ -53785,11 +54079,11 @@
       <w:color w:val="0f4761" w:themeColor="accent1" w:themeShade="BF"/>
     </w:rPr>
   </w:style>
-  <w:style w:type="paragraph" w:styleId="930">
+  <w:style w:type="paragraph" w:styleId="938">
     <w:name w:val="Intense Quote"/>
-    <w:basedOn w:val="954"/>
-    <w:next w:val="954"/>
-    <w:link w:val="931"/>
+    <w:basedOn w:val="962"/>
+    <w:next w:val="962"/>
+    <w:link w:val="939"/>
     <w:uiPriority w:val="30"/>
     <w:qFormat/>
     <w:pPr>
@@ -53807,10 +54101,10 @@
       <w:color w:val="0f4761" w:themeColor="accent1" w:themeShade="BF"/>
     </w:rPr>
   </w:style>
-  <w:style w:type="character" w:styleId="931">
+  <w:style w:type="character" w:styleId="939">
     <w:name w:val="Intense Quote Char"/>
-    <w:basedOn w:val="913"/>
-    <w:link w:val="930"/>
+    <w:basedOn w:val="921"/>
+    <w:link w:val="938"/>
     <w:uiPriority w:val="30"/>
     <w:pPr>
       <w:pBdr/>
@@ -53823,9 +54117,9 @@
       <w:color w:val="0f4761" w:themeColor="accent1" w:themeShade="BF"/>
     </w:rPr>
   </w:style>
-  <w:style w:type="character" w:styleId="932">
+  <w:style w:type="character" w:styleId="940">
     <w:name w:val="Intense Reference"/>
-    <w:basedOn w:val="913"/>
+    <w:basedOn w:val="921"/>
     <w:uiPriority w:val="32"/>
     <w:qFormat/>
     <w:pPr>
@@ -53841,9 +54135,9 @@
       <w:spacing w:val="5"/>
     </w:rPr>
   </w:style>
-  <w:style w:type="paragraph" w:styleId="933">
+  <w:style w:type="paragraph" w:styleId="941">
     <w:name w:val="No Spacing"/>
-    <w:basedOn w:val="954"/>
+    <w:basedOn w:val="962"/>
     <w:uiPriority w:val="1"/>
     <w:qFormat/>
     <w:pPr>
@@ -53852,9 +54146,9 @@
       <w:ind/>
     </w:pPr>
   </w:style>
-  <w:style w:type="character" w:styleId="934">
+  <w:style w:type="character" w:styleId="942">
     <w:name w:val="Subtle Emphasis"/>
-    <w:basedOn w:val="913"/>
+    <w:basedOn w:val="921"/>
     <w:uiPriority w:val="19"/>
     <w:qFormat/>
     <w:pPr>
@@ -53868,9 +54162,9 @@
       <w:color w:val="404040" w:themeColor="text1" w:themeTint="BF"/>
     </w:rPr>
   </w:style>
-  <w:style w:type="character" w:styleId="935">
+  <w:style w:type="character" w:styleId="943">
     <w:name w:val="Emphasis"/>
-    <w:basedOn w:val="913"/>
+    <w:basedOn w:val="921"/>
     <w:uiPriority w:val="20"/>
     <w:qFormat/>
     <w:pPr>
@@ -53883,9 +54177,9 @@
       <w:iCs/>
     </w:rPr>
   </w:style>
-  <w:style w:type="character" w:styleId="936">
+  <w:style w:type="character" w:styleId="944">
     <w:name w:val="Strong"/>
-    <w:basedOn w:val="913"/>
+    <w:basedOn w:val="921"/>
     <w:uiPriority w:val="22"/>
     <w:qFormat/>
     <w:pPr>
@@ -53898,9 +54192,9 @@
       <w:bCs/>
     </w:rPr>
   </w:style>
-  <w:style w:type="character" w:styleId="937">
+  <w:style w:type="character" w:styleId="945">
     <w:name w:val="Subtle Reference"/>
-    <w:basedOn w:val="913"/>
+    <w:basedOn w:val="921"/>
     <w:uiPriority w:val="31"/>
     <w:qFormat/>
     <w:pPr>
@@ -53913,9 +54207,9 @@
       <w:color w:val="5a5a5a" w:themeColor="text1" w:themeTint="A5"/>
     </w:rPr>
   </w:style>
-  <w:style w:type="character" w:styleId="938">
+  <w:style w:type="character" w:styleId="946">
     <w:name w:val="Book Title"/>
-    <w:basedOn w:val="913"/>
+    <w:basedOn w:val="921"/>
     <w:uiPriority w:val="33"/>
     <w:qFormat/>
     <w:pPr>
@@ -53931,10 +54225,10 @@
       <w:spacing w:val="5"/>
     </w:rPr>
   </w:style>
-  <w:style w:type="paragraph" w:styleId="939">
+  <w:style w:type="paragraph" w:styleId="947">
     <w:name w:val="Header"/>
-    <w:basedOn w:val="954"/>
-    <w:link w:val="940"/>
+    <w:basedOn w:val="962"/>
+    <w:link w:val="948"/>
     <w:uiPriority w:val="99"/>
     <w:unhideWhenUsed/>
     <w:pPr>
@@ -53947,10 +54241,10 @@
       <w:ind/>
     </w:pPr>
   </w:style>
-  <w:style w:type="character" w:styleId="940">
+  <w:style w:type="character" w:styleId="948">
     <w:name w:val="Header Char"/>
-    <w:basedOn w:val="913"/>
-    <w:link w:val="939"/>
+    <w:basedOn w:val="921"/>
+    <w:link w:val="947"/>
     <w:uiPriority w:val="99"/>
     <w:pPr>
       <w:pBdr/>
@@ -53958,10 +54252,10 @@
       <w:ind/>
     </w:pPr>
   </w:style>
-  <w:style w:type="paragraph" w:styleId="941">
+  <w:style w:type="paragraph" w:styleId="949">
     <w:name w:val="Footer"/>
-    <w:basedOn w:val="954"/>
-    <w:link w:val="942"/>
+    <w:basedOn w:val="962"/>
+    <w:link w:val="950"/>
     <w:uiPriority w:val="99"/>
     <w:unhideWhenUsed/>
     <w:pPr>
@@ -53974,10 +54268,10 @@
       <w:ind/>
     </w:pPr>
   </w:style>
-  <w:style w:type="character" w:styleId="942">
+  <w:style w:type="character" w:styleId="950">
     <w:name w:val="Footer Char"/>
-    <w:basedOn w:val="913"/>
-    <w:link w:val="941"/>
+    <w:basedOn w:val="921"/>
+    <w:link w:val="949"/>
     <w:uiPriority w:val="99"/>
     <w:pPr>
       <w:pBdr/>
@@ -53985,10 +54279,10 @@
       <w:ind/>
     </w:pPr>
   </w:style>
-  <w:style w:type="paragraph" w:styleId="943">
+  <w:style w:type="paragraph" w:styleId="951">
     <w:name w:val="Caption"/>
-    <w:basedOn w:val="954"/>
-    <w:next w:val="954"/>
+    <w:basedOn w:val="962"/>
+    <w:next w:val="962"/>
     <w:uiPriority w:val="35"/>
     <w:unhideWhenUsed/>
     <w:qFormat/>
@@ -54005,10 +54299,10 @@
       <w:szCs w:val="18"/>
     </w:rPr>
   </w:style>
-  <w:style w:type="paragraph" w:styleId="944">
+  <w:style w:type="paragraph" w:styleId="952">
     <w:name w:val="footnote text"/>
-    <w:basedOn w:val="954"/>
-    <w:link w:val="945"/>
+    <w:basedOn w:val="962"/>
+    <w:link w:val="953"/>
     <w:uiPriority w:val="99"/>
     <w:semiHidden/>
     <w:unhideWhenUsed/>
@@ -54022,10 +54316,10 @@
       <w:szCs w:val="20"/>
     </w:rPr>
   </w:style>
-  <w:style w:type="character" w:styleId="945">
+  <w:style w:type="character" w:styleId="953">
     <w:name w:val="Footnote Text Char"/>
-    <w:basedOn w:val="913"/>
-    <w:link w:val="944"/>
+    <w:basedOn w:val="921"/>
+    <w:link w:val="952"/>
     <w:uiPriority w:val="99"/>
     <w:semiHidden/>
     <w:pPr>
@@ -54038,9 +54332,9 @@
       <w:szCs w:val="20"/>
     </w:rPr>
   </w:style>
-  <w:style w:type="character" w:styleId="946">
+  <w:style w:type="character" w:styleId="954">
     <w:name w:val="footnote reference"/>
-    <w:basedOn w:val="913"/>
+    <w:basedOn w:val="921"/>
     <w:uiPriority w:val="99"/>
     <w:semiHidden/>
     <w:unhideWhenUsed/>
@@ -54053,10 +54347,10 @@
       <w:vertAlign w:val="superscript"/>
     </w:rPr>
   </w:style>
-  <w:style w:type="paragraph" w:styleId="947">
+  <w:style w:type="paragraph" w:styleId="955">
     <w:name w:val="endnote text"/>
-    <w:basedOn w:val="954"/>
-    <w:link w:val="948"/>
+    <w:basedOn w:val="962"/>
+    <w:link w:val="956"/>
     <w:uiPriority w:val="99"/>
     <w:semiHidden/>
     <w:unhideWhenUsed/>
@@ -54070,10 +54364,10 @@
       <w:szCs w:val="20"/>
     </w:rPr>
   </w:style>
-  <w:style w:type="character" w:styleId="948">
+  <w:style w:type="character" w:styleId="956">
     <w:name w:val="Endnote Text Char"/>
-    <w:basedOn w:val="913"/>
-    <w:link w:val="947"/>
+    <w:basedOn w:val="921"/>
+    <w:link w:val="955"/>
     <w:uiPriority w:val="99"/>
     <w:semiHidden/>
     <w:pPr>
@@ -54086,9 +54380,9 @@
       <w:szCs w:val="20"/>
     </w:rPr>
   </w:style>
-  <w:style w:type="character" w:styleId="949">
+  <w:style w:type="character" w:styleId="957">
     <w:name w:val="endnote reference"/>
-    <w:basedOn w:val="913"/>
+    <w:basedOn w:val="921"/>
     <w:uiPriority w:val="99"/>
     <w:semiHidden/>
     <w:unhideWhenUsed/>
@@ -54101,9 +54395,9 @@
       <w:vertAlign w:val="superscript"/>
     </w:rPr>
   </w:style>
-  <w:style w:type="character" w:styleId="950">
+  <w:style w:type="character" w:styleId="958">
     <w:name w:val="Hyperlink"/>
-    <w:basedOn w:val="913"/>
+    <w:basedOn w:val="921"/>
     <w:uiPriority w:val="99"/>
     <w:unhideWhenUsed/>
     <w:pPr>
@@ -54116,9 +54410,9 @@
       <w:u w:val="single"/>
     </w:rPr>
   </w:style>
-  <w:style w:type="character" w:styleId="951">
+  <w:style w:type="character" w:styleId="959">
     <w:name w:val="FollowedHyperlink"/>
-    <w:basedOn w:val="913"/>
+    <w:basedOn w:val="921"/>
     <w:uiPriority w:val="99"/>
     <w:semiHidden/>
     <w:unhideWhenUsed/>
@@ -54132,7 +54426,7 @@
       <w:u w:val="single"/>
     </w:rPr>
   </w:style>
-  <w:style w:type="paragraph" w:styleId="952">
+  <w:style w:type="paragraph" w:styleId="960">
     <w:name w:val="TOC Heading"/>
     <w:uiPriority w:val="39"/>
     <w:unhideWhenUsed/>
@@ -54142,10 +54436,10 @@
       <w:ind/>
     </w:pPr>
   </w:style>
-  <w:style w:type="paragraph" w:styleId="953">
+  <w:style w:type="paragraph" w:styleId="961">
     <w:name w:val="table of figures"/>
-    <w:basedOn w:val="954"/>
-    <w:next w:val="954"/>
+    <w:basedOn w:val="962"/>
+    <w:next w:val="962"/>
     <w:uiPriority w:val="99"/>
     <w:unhideWhenUsed/>
     <w:pPr>
@@ -54154,7 +54448,7 @@
       <w:ind/>
     </w:pPr>
   </w:style>
-  <w:style w:type="paragraph" w:styleId="954" w:default="1">
+  <w:style w:type="paragraph" w:styleId="962" w:default="1">
     <w:name w:val="Normal"/>
     <w:pPr>
       <w:pBdr/>
@@ -54162,7 +54456,7 @@
       <w:ind/>
     </w:pPr>
   </w:style>
-  <w:style w:type="table" w:styleId="955">
+  <w:style w:type="table" w:styleId="963">
     <w:name w:val="Table Normal"/>
     <w:pPr>
       <w:pBdr/>
@@ -54345,10 +54639,10 @@
       </w:tcPr>
     </w:tblStylePr>
   </w:style>
-  <w:style w:type="paragraph" w:styleId="956">
+  <w:style w:type="paragraph" w:styleId="964">
     <w:name w:val="Heading 1"/>
-    <w:basedOn w:val="954"/>
-    <w:next w:val="954"/>
+    <w:basedOn w:val="962"/>
+    <w:next w:val="962"/>
     <w:pPr>
       <w:keepNext w:val="true"/>
       <w:keepLines w:val="true"/>
@@ -54363,10 +54657,10 @@
       <w:rtl w:val="0"/>
     </w:rPr>
   </w:style>
-  <w:style w:type="paragraph" w:styleId="957">
+  <w:style w:type="paragraph" w:styleId="965">
     <w:name w:val="Heading 2"/>
-    <w:basedOn w:val="954"/>
-    <w:next w:val="954"/>
+    <w:basedOn w:val="962"/>
+    <w:next w:val="962"/>
     <w:pPr>
       <w:keepNext w:val="true"/>
       <w:keepLines w:val="true"/>
@@ -54382,10 +54676,10 @@
       <w:rtl w:val="0"/>
     </w:rPr>
   </w:style>
-  <w:style w:type="paragraph" w:styleId="958">
+  <w:style w:type="paragraph" w:styleId="966">
     <w:name w:val="Heading 3"/>
-    <w:basedOn w:val="954"/>
-    <w:next w:val="954"/>
+    <w:basedOn w:val="962"/>
+    <w:next w:val="962"/>
     <w:pPr>
       <w:keepNext w:val="true"/>
       <w:keepLines w:val="true"/>
@@ -54397,10 +54691,10 @@
       <w:b/>
     </w:rPr>
   </w:style>
-  <w:style w:type="paragraph" w:styleId="959">
+  <w:style w:type="paragraph" w:styleId="967">
     <w:name w:val="Heading 4"/>
-    <w:basedOn w:val="954"/>
-    <w:next w:val="954"/>
+    <w:basedOn w:val="962"/>
+    <w:next w:val="962"/>
     <w:pPr>
       <w:keepNext w:val="true"/>
       <w:keepLines w:val="true"/>
@@ -54412,10 +54706,10 @@
       <w:b/>
     </w:rPr>
   </w:style>
-  <w:style w:type="paragraph" w:styleId="960">
+  <w:style w:type="paragraph" w:styleId="968">
     <w:name w:val="Heading 5"/>
-    <w:basedOn w:val="954"/>
-    <w:next w:val="954"/>
+    <w:basedOn w:val="962"/>
+    <w:next w:val="962"/>
     <w:pPr>
       <w:keepNext w:val="true"/>
       <w:keepLines w:val="true"/>
@@ -54430,10 +54724,10 @@
       <w:szCs w:val="22"/>
     </w:rPr>
   </w:style>
-  <w:style w:type="paragraph" w:styleId="961">
+  <w:style w:type="paragraph" w:styleId="969">
     <w:name w:val="Heading 6"/>
-    <w:basedOn w:val="954"/>
-    <w:next w:val="954"/>
+    <w:basedOn w:val="962"/>
+    <w:next w:val="962"/>
     <w:pPr>
       <w:keepNext w:val="true"/>
       <w:keepLines w:val="true"/>
@@ -54449,10 +54743,10 @@
       <w:szCs w:val="22"/>
     </w:rPr>
   </w:style>
-  <w:style w:type="paragraph" w:styleId="962">
+  <w:style w:type="paragraph" w:styleId="970">
     <w:name w:val="Title"/>
-    <w:basedOn w:val="954"/>
-    <w:next w:val="954"/>
+    <w:basedOn w:val="962"/>
+    <w:next w:val="962"/>
     <w:pPr>
       <w:keepNext w:val="true"/>
       <w:keepLines w:val="true"/>
@@ -54466,10 +54760,10 @@
       <w:szCs w:val="52"/>
     </w:rPr>
   </w:style>
-  <w:style w:type="paragraph" w:styleId="963">
+  <w:style w:type="paragraph" w:styleId="971">
     <w:name w:val="Subtitle"/>
-    <w:basedOn w:val="954"/>
-    <w:next w:val="954"/>
+    <w:basedOn w:val="962"/>
+    <w:next w:val="962"/>
     <w:pPr>
       <w:keepNext w:val="true"/>
       <w:keepLines w:val="true"/>
@@ -54486,9 +54780,9 @@
       <w:szCs w:val="30"/>
     </w:rPr>
   </w:style>
-  <w:style w:type="table" w:styleId="964">
+  <w:style w:type="table" w:styleId="972">
     <w:name w:val="StGen0"/>
-    <w:basedOn w:val="955"/>
+    <w:basedOn w:val="963"/>
     <w:pPr>
       <w:pBdr/>
       <w:spacing/>
@@ -54678,9 +54972,9 @@
       </w:tcPr>
     </w:tblStylePr>
   </w:style>
-  <w:style w:type="table" w:styleId="965">
+  <w:style w:type="table" w:styleId="973">
     <w:name w:val="StGen1"/>
-    <w:basedOn w:val="955"/>
+    <w:basedOn w:val="963"/>
     <w:pPr>
       <w:pBdr/>
       <w:spacing/>
@@ -54870,9 +55164,9 @@
       </w:tcPr>
     </w:tblStylePr>
   </w:style>
-  <w:style w:type="table" w:styleId="966">
+  <w:style w:type="table" w:styleId="974">
     <w:name w:val="StGen2"/>
-    <w:basedOn w:val="955"/>
+    <w:basedOn w:val="963"/>
     <w:pPr>
       <w:pBdr/>
       <w:spacing/>
@@ -55062,9 +55356,9 @@
       </w:tcPr>
     </w:tblStylePr>
   </w:style>
-  <w:style w:type="table" w:styleId="967">
+  <w:style w:type="table" w:styleId="975">
     <w:name w:val="StGen3"/>
-    <w:basedOn w:val="955"/>
+    <w:basedOn w:val="963"/>
     <w:pPr>
       <w:pBdr/>
       <w:spacing/>
@@ -55254,9 +55548,9 @@
       </w:tcPr>
     </w:tblStylePr>
   </w:style>
-  <w:style w:type="table" w:styleId="968">
+  <w:style w:type="table" w:styleId="976">
     <w:name w:val="StGen4"/>
-    <w:basedOn w:val="955"/>
+    <w:basedOn w:val="963"/>
     <w:pPr>
       <w:pBdr/>
       <w:spacing/>
@@ -55446,9 +55740,9 @@
       </w:tcPr>
     </w:tblStylePr>
   </w:style>
-  <w:style w:type="character" w:styleId="1_799" w:customStyle="1">
+  <w:style w:type="character" w:styleId="977" w:customStyle="1">
     <w:name w:val="Título 1_character"/>
-    <w:link w:val="1_798"/>
+    <w:link w:val="978"/>
     <w:pPr>
       <w:pBdr/>
       <w:spacing/>
@@ -55460,10 +55754,10 @@
       <w:rtl w:val="0"/>
     </w:rPr>
   </w:style>
-  <w:style w:type="paragraph" w:styleId="1_798" w:customStyle="1">
+  <w:style w:type="paragraph" w:styleId="978" w:customStyle="1">
     <w:name w:val="Título 1"/>
-    <w:basedOn w:val="956"/>
-    <w:link w:val="1_799"/>
+    <w:basedOn w:val="964"/>
+    <w:link w:val="977"/>
     <w:qFormat/>
     <w:pPr>
       <w:pBdr/>
@@ -55476,9 +55770,9 @@
       <w:rtl w:val="0"/>
     </w:rPr>
   </w:style>
-  <w:style w:type="character" w:styleId="1_1003" w:customStyle="1">
+  <w:style w:type="character" w:styleId="979" w:customStyle="1">
     <w:name w:val="Título 2_character"/>
-    <w:link w:val="1_1002"/>
+    <w:link w:val="980"/>
     <w:pPr>
       <w:pBdr/>
       <w:spacing/>
@@ -55489,10 +55783,10 @@
       <w:bCs/>
     </w:rPr>
   </w:style>
-  <w:style w:type="paragraph" w:styleId="1_1002" w:customStyle="1">
+  <w:style w:type="paragraph" w:styleId="980" w:customStyle="1">
     <w:name w:val="Título 2"/>
-    <w:basedOn w:val="954"/>
-    <w:link w:val="1_1003"/>
+    <w:basedOn w:val="962"/>
+    <w:link w:val="979"/>
     <w:qFormat/>
     <w:pPr>
       <w:pBdr/>
@@ -55504,9 +55798,9 @@
       <w:bCs/>
     </w:rPr>
   </w:style>
-  <w:style w:type="character" w:styleId="1_1438" w:customStyle="1">
+  <w:style w:type="character" w:styleId="981" w:customStyle="1">
     <w:name w:val="Título 3_character"/>
-    <w:link w:val="1_1437"/>
+    <w:link w:val="982"/>
     <w:pPr>
       <w:pBdr/>
       <w:spacing/>
@@ -55516,10 +55810,10 @@
       <w:rtl w:val="0"/>
     </w:rPr>
   </w:style>
-  <w:style w:type="paragraph" w:styleId="1_1437" w:customStyle="1">
+  <w:style w:type="paragraph" w:styleId="982" w:customStyle="1">
     <w:name w:val="Título 3"/>
-    <w:basedOn w:val="958"/>
-    <w:link w:val="1_1438"/>
+    <w:basedOn w:val="966"/>
+    <w:link w:val="981"/>
     <w:qFormat/>
     <w:pPr>
       <w:pBdr/>
@@ -55530,9 +55824,9 @@
       <w:rtl w:val="0"/>
     </w:rPr>
   </w:style>
-  <w:style w:type="character" w:styleId="1_1660" w:customStyle="1">
+  <w:style w:type="character" w:styleId="983" w:customStyle="1">
     <w:name w:val="Título 4_character"/>
-    <w:link w:val="1_1659"/>
+    <w:link w:val="984"/>
     <w:pPr>
       <w:pBdr/>
       <w:spacing/>
@@ -55542,10 +55836,10 @@
       <w:rtl w:val="0"/>
     </w:rPr>
   </w:style>
-  <w:style w:type="paragraph" w:styleId="1_1659" w:customStyle="1">
+  <w:style w:type="paragraph" w:styleId="984" w:customStyle="1">
     <w:name w:val="Título 4"/>
-    <w:basedOn w:val="959"/>
-    <w:link w:val="1_1660"/>
+    <w:basedOn w:val="967"/>
+    <w:link w:val="983"/>
     <w:qFormat/>
     <w:pPr>
       <w:pBdr/>

</xml_diff>

<commit_message>
docs: atualiza estrutura de pastas para os diagramas casos de uso e atualiza o diagrama de sequência sd001
</commit_message>
<xml_diff>
--- a/documentation/Especificacao_de_Requisitos_de_Software.docx
+++ b/documentation/Especificacao_de_Requisitos_de_Software.docx
@@ -8705,6 +8705,11 @@
           <w14:ligatures w14:val="none"/>
         </w:rPr>
       </w:r>
+      <w:r>
+        <w:rPr>
+          <w14:ligatures w14:val="none"/>
+        </w:rPr>
+      </w:r>
     </w:p>
     <w:p>
       <w:pPr>
@@ -18099,6 +18104,11 @@
           <w:highlight w:val="none"/>
         </w:rPr>
       </w:r>
+      <w:r>
+        <w:rPr>
+          <w:highlight w:val="none"/>
+        </w:rPr>
+      </w:r>
     </w:p>
     <w:tbl>
       <w:tblPr>
@@ -18433,8 +18443,6 @@
             </w:r>
             <w:r>
               <w:rPr>
-                <w:b/>
-                <w:bCs/>
                 <w:highlight w:val="none"/>
               </w:rPr>
             </w:r>
@@ -18561,6 +18569,13 @@
                 <w:highlight w:val="none"/>
               </w:rPr>
             </w:r>
+            <w:r>
+              <w:rPr>
+                <w:b w:val="0"/>
+                <w:bCs w:val="0"/>
+                <w:highlight w:val="none"/>
+              </w:rPr>
+            </w:r>
           </w:p>
         </w:tc>
       </w:tr>
@@ -18674,6 +18689,11 @@
           <w:highlight w:val="none"/>
         </w:rPr>
       </w:r>
+      <w:r>
+        <w:rPr>
+          <w:highlight w:val="none"/>
+        </w:rPr>
+      </w:r>
     </w:p>
     <w:p>
       <w:pPr>
@@ -18695,6 +18715,11 @@
           <w:highlight w:val="none"/>
         </w:rPr>
       </w:r>
+      <w:r>
+        <w:rPr>
+          <w:highlight w:val="none"/>
+        </w:rPr>
+      </w:r>
     </w:p>
     <w:p>
       <w:pPr>
@@ -18716,6 +18741,11 @@
           <w:highlight w:val="none"/>
         </w:rPr>
       </w:r>
+      <w:r>
+        <w:rPr>
+          <w:highlight w:val="none"/>
+        </w:rPr>
+      </w:r>
     </w:p>
     <w:p>
       <w:pPr>
@@ -18727,6 +18757,11 @@
           <w:highlight w:val="none"/>
         </w:rPr>
       </w:pPr>
+      <w:r>
+        <w:rPr>
+          <w:highlight w:val="none"/>
+        </w:rPr>
+      </w:r>
       <w:r>
         <w:rPr>
           <w:highlight w:val="none"/>
@@ -18754,6 +18789,7 @@
           <w:highlight w:val="none"/>
         </w:rPr>
       </w:r>
+      <w:r/>
     </w:p>
     <w:p>
       <w:pPr>
@@ -18765,6 +18801,11 @@
           <w:highlight w:val="none"/>
         </w:rPr>
       </w:pPr>
+      <w:r>
+        <w:rPr>
+          <w:highlight w:val="none"/>
+        </w:rPr>
+      </w:r>
       <w:r>
         <w:rPr>
           <w:highlight w:val="none"/>
@@ -18796,12 +18837,12 @@
         </w:rPr>
         <w:t xml:space="preserve">os objetos se comunicam entre si para realizar uma determinada tarefa, apresentando a ordem em que as mensagens são trocadas.</w:t>
       </w:r>
+      <w:r>
+        <w:rPr>
+          <w:highlight w:val="none"/>
+        </w:rPr>
+      </w:r>
       <w:r/>
-      <w:r>
-        <w:rPr>
-          <w:highlight w:val="none"/>
-        </w:rPr>
-      </w:r>
     </w:p>
     <w:p>
       <w:pPr>
@@ -18813,6 +18854,11 @@
           <w:highlight w:val="none"/>
         </w:rPr>
       </w:pPr>
+      <w:r>
+        <w:rPr>
+          <w:highlight w:val="none"/>
+        </w:rPr>
+      </w:r>
       <w:r>
         <w:rPr>
           <w:highlight w:val="none"/>
@@ -18840,6 +18886,7 @@
           <w:highlight w:val="none"/>
         </w:rPr>
       </w:r>
+      <w:r/>
     </w:p>
     <w:p>
       <w:pPr>
@@ -18861,6 +18908,11 @@
           <w:highlight w:val="none"/>
         </w:rPr>
       </w:r>
+      <w:r>
+        <w:rPr>
+          <w:highlight w:val="none"/>
+        </w:rPr>
+      </w:r>
     </w:p>
     <w:p>
       <w:pPr>
@@ -18868,9 +18920,7 @@
         <w:spacing/>
         <w:ind w:firstLine="0" w:left="0"/>
         <w:jc w:val="left"/>
-        <w:rPr>
-          <w:highlight w:val="none"/>
-        </w:rPr>
+        <w:rPr/>
       </w:pPr>
       <w:r>
         <mc:AlternateContent>
@@ -18900,7 +18950,7 @@
                       <pic:spPr bwMode="auto">
                         <a:xfrm flipH="0" flipV="0">
                           <a:off x="0" y="0"/>
-                          <a:ext cx="6293260" cy="3510311"/>
+                          <a:ext cx="6293260" cy="3510310"/>
                         </a:xfrm>
                         <a:prstGeom prst="rect">
                           <a:avLst/>
@@ -18940,6 +18990,628 @@
             </w:pict>
           </mc:Fallback>
         </mc:AlternateContent>
+      </w:r>
+      <w:r>
+        <w:rPr>
+          <w:highlight w:val="none"/>
+        </w:rPr>
+      </w:r>
+    </w:p>
+    <w:p>
+      <w:pPr>
+        <w:pBdr/>
+        <w:spacing/>
+        <w:ind w:firstLine="0" w:left="0"/>
+        <w:jc w:val="left"/>
+        <w:rPr>
+          <w:highlight w:val="none"/>
+        </w:rPr>
+      </w:pPr>
+      <w:r>
+        <w:rPr>
+          <w:highlight w:val="none"/>
+        </w:rPr>
+      </w:r>
+      <w:r>
+        <w:rPr>
+          <w:highlight w:val="none"/>
+        </w:rPr>
+      </w:r>
+    </w:p>
+    <w:p>
+      <w:pPr>
+        <w:pBdr/>
+        <w:spacing/>
+        <w:ind w:firstLine="0" w:left="0"/>
+        <w:jc w:val="left"/>
+        <w:rPr/>
+      </w:pPr>
+      <w:r>
+        <w:t xml:space="preserve">5.3.1.1 Descrição</w:t>
+      </w:r>
+      <w:r>
+        <w:rPr>
+          <w:highlight w:val="none"/>
+        </w:rPr>
+      </w:r>
+    </w:p>
+    <w:p>
+      <w:pPr>
+        <w:pBdr/>
+        <w:spacing/>
+        <w:ind w:firstLine="0" w:left="0"/>
+        <w:jc w:val="left"/>
+        <w:rPr>
+          <w:highlight w:val="none"/>
+        </w:rPr>
+      </w:pPr>
+      <w:r>
+        <w:rPr>
+          <w:highlight w:val="none"/>
+        </w:rPr>
+      </w:r>
+      <w:r>
+        <w:rPr>
+          <w:highlight w:val="none"/>
+        </w:rPr>
+      </w:r>
+    </w:p>
+    <w:tbl>
+      <w:tblPr>
+        <w:tblStyle w:val="792"/>
+        <w:tblW w:w="0" w:type="auto"/>
+        <w:tblBorders/>
+        <w:tblLayout w:type="fixed"/>
+        <w:tblLook w:val="04A0" w:firstRow="1" w:lastRow="0" w:firstColumn="1" w:lastColumn="0" w:noHBand="0" w:noVBand="1"/>
+      </w:tblPr>
+      <w:tblGrid>
+        <w:gridCol w:w="2977"/>
+        <w:gridCol w:w="6663"/>
+      </w:tblGrid>
+      <w:tr>
+        <w:trPr/>
+        <w:tc>
+          <w:tcPr>
+            <w:tcBorders/>
+            <w:tcW w:w="2977" w:type="dxa"/>
+            <w:textDirection w:val="lrTb"/>
+            <w:noWrap w:val="false"/>
+          </w:tcPr>
+          <w:p>
+            <w:pPr>
+              <w:pBdr/>
+              <w:spacing/>
+              <w:ind/>
+              <w:jc w:val="center"/>
+              <w:rPr>
+                <w:b/>
+                <w:bCs/>
+              </w:rPr>
+            </w:pPr>
+            <w:r>
+              <w:rPr>
+                <w:b/>
+                <w:bCs/>
+              </w:rPr>
+              <w:t xml:space="preserve">Ator</w:t>
+            </w:r>
+            <w:r>
+              <w:rPr>
+                <w:b/>
+                <w:bCs/>
+              </w:rPr>
+            </w:r>
+          </w:p>
+        </w:tc>
+        <w:tc>
+          <w:tcPr>
+            <w:tcBorders/>
+            <w:tcW w:w="6663" w:type="dxa"/>
+            <w:textDirection w:val="lrTb"/>
+            <w:noWrap w:val="false"/>
+          </w:tcPr>
+          <w:p>
+            <w:pPr>
+              <w:pBdr/>
+              <w:spacing/>
+              <w:ind/>
+              <w:jc w:val="center"/>
+              <w:rPr>
+                <w:b/>
+                <w:bCs/>
+              </w:rPr>
+            </w:pPr>
+            <w:r>
+              <w:rPr>
+                <w:b/>
+                <w:bCs/>
+              </w:rPr>
+              <w:t xml:space="preserve">Ação</w:t>
+            </w:r>
+            <w:r>
+              <w:rPr>
+                <w:b/>
+                <w:bCs/>
+              </w:rPr>
+            </w:r>
+          </w:p>
+        </w:tc>
+      </w:tr>
+      <w:tr>
+        <w:trPr/>
+        <w:tc>
+          <w:tcPr>
+            <w:tcBorders/>
+            <w:tcW w:w="2977" w:type="dxa"/>
+            <w:textDirection w:val="lrTb"/>
+            <w:noWrap w:val="false"/>
+          </w:tcPr>
+          <w:p>
+            <w:pPr>
+              <w:pBdr/>
+              <w:spacing/>
+              <w:ind/>
+              <w:jc w:val="left"/>
+              <w:rPr/>
+            </w:pPr>
+            <w:r>
+              <w:t xml:space="preserve">Usuário</w:t>
+            </w:r>
+            <w:r/>
+          </w:p>
+        </w:tc>
+        <w:tc>
+          <w:tcPr>
+            <w:tcBorders/>
+            <w:tcW w:w="6663" w:type="dxa"/>
+            <w:textDirection w:val="lrTb"/>
+            <w:noWrap w:val="false"/>
+          </w:tcPr>
+          <w:p>
+            <w:pPr>
+              <w:pBdr/>
+              <w:spacing/>
+              <w:ind/>
+              <w:jc w:val="left"/>
+              <w:rPr/>
+            </w:pPr>
+            <w:r>
+              <w:t xml:space="preserve">Informa os dados de login</w:t>
+            </w:r>
+            <w:r/>
+          </w:p>
+        </w:tc>
+      </w:tr>
+      <w:tr>
+        <w:trPr/>
+        <w:tc>
+          <w:tcPr>
+            <w:tcBorders/>
+            <w:tcW w:w="2977" w:type="dxa"/>
+            <w:textDirection w:val="lrTb"/>
+            <w:noWrap w:val="false"/>
+          </w:tcPr>
+          <w:p>
+            <w:pPr>
+              <w:pBdr/>
+              <w:spacing/>
+              <w:ind/>
+              <w:jc w:val="left"/>
+              <w:rPr/>
+            </w:pPr>
+            <w:r>
+              <w:t xml:space="preserve">Usuário</w:t>
+            </w:r>
+            <w:r/>
+          </w:p>
+        </w:tc>
+        <w:tc>
+          <w:tcPr>
+            <w:tcBorders/>
+            <w:tcW w:w="6663" w:type="dxa"/>
+            <w:textDirection w:val="lrTb"/>
+            <w:noWrap w:val="false"/>
+          </w:tcPr>
+          <w:p>
+            <w:pPr>
+              <w:pBdr/>
+              <w:spacing/>
+              <w:ind/>
+              <w:jc w:val="left"/>
+              <w:rPr/>
+            </w:pPr>
+            <w:r>
+              <w:t xml:space="preserve">Clica no botão ENTRAR</w:t>
+            </w:r>
+            <w:r/>
+          </w:p>
+        </w:tc>
+      </w:tr>
+      <w:tr>
+        <w:trPr/>
+        <w:tc>
+          <w:tcPr>
+            <w:tcBorders/>
+            <w:tcW w:w="2977" w:type="dxa"/>
+            <w:textDirection w:val="lrTb"/>
+            <w:noWrap w:val="false"/>
+          </w:tcPr>
+          <w:p>
+            <w:pPr>
+              <w:pBdr/>
+              <w:spacing/>
+              <w:ind/>
+              <w:jc w:val="left"/>
+              <w:rPr/>
+            </w:pPr>
+            <w:r>
+              <w:t xml:space="preserve">Tela de login</w:t>
+            </w:r>
+            <w:r/>
+          </w:p>
+        </w:tc>
+        <w:tc>
+          <w:tcPr>
+            <w:tcBorders/>
+            <w:tcW w:w="6663" w:type="dxa"/>
+            <w:textDirection w:val="lrTb"/>
+            <w:noWrap w:val="false"/>
+          </w:tcPr>
+          <w:p>
+            <w:pPr>
+              <w:pBdr/>
+              <w:spacing/>
+              <w:ind/>
+              <w:jc w:val="left"/>
+              <w:rPr>
+                <w14:ligatures w14:val="none"/>
+              </w:rPr>
+            </w:pPr>
+            <w:r>
+              <w:t xml:space="preserve">Envia os dados para o servidor de autenticação</w:t>
+            </w:r>
+            <w:r/>
+            <w:r>
+              <w:rPr>
+                <w14:ligatures w14:val="none"/>
+              </w:rPr>
+            </w:r>
+          </w:p>
+        </w:tc>
+      </w:tr>
+      <w:tr>
+        <w:trPr/>
+        <w:tc>
+          <w:tcPr>
+            <w:tcBorders/>
+            <w:tcW w:w="2977" w:type="dxa"/>
+            <w:textDirection w:val="lrTb"/>
+            <w:noWrap w:val="false"/>
+          </w:tcPr>
+          <w:p>
+            <w:pPr>
+              <w:pBdr/>
+              <w:spacing/>
+              <w:ind/>
+              <w:jc w:val="left"/>
+              <w:rPr/>
+            </w:pPr>
+            <w:r>
+              <w:t xml:space="preserve">Servidor de autenticação</w:t>
+            </w:r>
+            <w:r/>
+          </w:p>
+        </w:tc>
+        <w:tc>
+          <w:tcPr>
+            <w:tcBorders/>
+            <w:tcW w:w="6663" w:type="dxa"/>
+            <w:textDirection w:val="lrTb"/>
+            <w:noWrap w:val="false"/>
+          </w:tcPr>
+          <w:p>
+            <w:pPr>
+              <w:pBdr/>
+              <w:spacing/>
+              <w:ind/>
+              <w:jc w:val="left"/>
+              <w:rPr/>
+            </w:pPr>
+            <w:r>
+              <w:t xml:space="preserve">Consulta os dados no banco de dados</w:t>
+            </w:r>
+            <w:r/>
+          </w:p>
+        </w:tc>
+      </w:tr>
+      <w:tr>
+        <w:trPr/>
+        <w:tc>
+          <w:tcPr>
+            <w:tcBorders/>
+            <w:tcW w:w="2977" w:type="dxa"/>
+            <w:textDirection w:val="lrTb"/>
+            <w:noWrap w:val="false"/>
+          </w:tcPr>
+          <w:p>
+            <w:pPr>
+              <w:pBdr/>
+              <w:spacing/>
+              <w:ind/>
+              <w:jc w:val="left"/>
+              <w:rPr/>
+            </w:pPr>
+            <w:r>
+              <w:t xml:space="preserve">Banco de dados</w:t>
+            </w:r>
+            <w:r/>
+          </w:p>
+        </w:tc>
+        <w:tc>
+          <w:tcPr>
+            <w:tcBorders/>
+            <w:tcW w:w="6663" w:type="dxa"/>
+            <w:textDirection w:val="lrTb"/>
+            <w:noWrap w:val="false"/>
+          </w:tcPr>
+          <w:p>
+            <w:pPr>
+              <w:pBdr/>
+              <w:spacing/>
+              <w:ind/>
+              <w:jc w:val="left"/>
+              <w:rPr/>
+            </w:pPr>
+            <w:r>
+              <w:t xml:space="preserve">Retorna os dados para o servidor de autenticação</w:t>
+            </w:r>
+            <w:r/>
+          </w:p>
+        </w:tc>
+      </w:tr>
+      <w:tr>
+        <w:trPr/>
+        <w:tc>
+          <w:tcPr>
+            <w:tcBorders/>
+            <w:tcW w:w="2977" w:type="dxa"/>
+            <w:textDirection w:val="lrTb"/>
+            <w:noWrap w:val="false"/>
+          </w:tcPr>
+          <w:p>
+            <w:pPr>
+              <w:pBdr/>
+              <w:spacing/>
+              <w:ind/>
+              <w:jc w:val="left"/>
+              <w:rPr/>
+            </w:pPr>
+            <w:r>
+              <w:t xml:space="preserve">Servidor de autenticação</w:t>
+            </w:r>
+            <w:r/>
+          </w:p>
+        </w:tc>
+        <w:tc>
+          <w:tcPr>
+            <w:tcBorders/>
+            <w:tcW w:w="6663" w:type="dxa"/>
+            <w:textDirection w:val="lrTb"/>
+            <w:noWrap w:val="false"/>
+          </w:tcPr>
+          <w:p>
+            <w:pPr>
+              <w:pBdr/>
+              <w:spacing/>
+              <w:ind/>
+              <w:jc w:val="left"/>
+              <w:rPr/>
+            </w:pPr>
+            <w:r>
+              <w:t xml:space="preserve">Valida os dados retornados</w:t>
+            </w:r>
+            <w:r/>
+          </w:p>
+        </w:tc>
+      </w:tr>
+      <w:tr>
+        <w:trPr/>
+        <w:tc>
+          <w:tcPr>
+            <w:tcBorders/>
+            <w:tcW w:w="2977" w:type="dxa"/>
+            <w:textDirection w:val="lrTb"/>
+            <w:noWrap w:val="false"/>
+          </w:tcPr>
+          <w:p>
+            <w:pPr>
+              <w:pBdr/>
+              <w:spacing/>
+              <w:ind/>
+              <w:jc w:val="left"/>
+              <w:rPr/>
+            </w:pPr>
+            <w:r>
+              <w:t xml:space="preserve">Servidor de autenticação</w:t>
+            </w:r>
+            <w:r/>
+          </w:p>
+        </w:tc>
+        <w:tc>
+          <w:tcPr>
+            <w:tcBorders/>
+            <w:tcW w:w="6663" w:type="dxa"/>
+            <w:textDirection w:val="lrTb"/>
+            <w:noWrap w:val="false"/>
+          </w:tcPr>
+          <w:p>
+            <w:pPr>
+              <w:pBdr/>
+              <w:spacing/>
+              <w:ind/>
+              <w:jc w:val="left"/>
+              <w:rPr/>
+            </w:pPr>
+            <w:r>
+              <w:t xml:space="preserve">Retorna token JWT para a tela de login (dados válidos)</w:t>
+            </w:r>
+            <w:r/>
+          </w:p>
+        </w:tc>
+      </w:tr>
+      <w:tr>
+        <w:trPr/>
+        <w:tc>
+          <w:tcPr>
+            <w:tcBorders/>
+            <w:tcW w:w="2977" w:type="dxa"/>
+            <w:vMerge w:val="restart"/>
+            <w:textDirection w:val="lrTb"/>
+            <w:noWrap w:val="false"/>
+          </w:tcPr>
+          <w:p>
+            <w:pPr>
+              <w:pBdr/>
+              <w:spacing/>
+              <w:ind/>
+              <w:jc w:val="left"/>
+              <w:rPr/>
+            </w:pPr>
+            <w:r>
+              <w:t xml:space="preserve">Tela de login</w:t>
+            </w:r>
+            <w:r/>
+          </w:p>
+        </w:tc>
+        <w:tc>
+          <w:tcPr>
+            <w:tcBorders/>
+            <w:tcW w:w="6663" w:type="dxa"/>
+            <w:vMerge w:val="restart"/>
+            <w:textDirection w:val="lrTb"/>
+            <w:noWrap w:val="false"/>
+          </w:tcPr>
+          <w:p>
+            <w:pPr>
+              <w:pBdr/>
+              <w:spacing/>
+              <w:ind/>
+              <w:jc w:val="left"/>
+              <w:rPr/>
+            </w:pPr>
+            <w:r>
+              <w:t xml:space="preserve">Libera o acesso ao sistema</w:t>
+            </w:r>
+            <w:r/>
+          </w:p>
+        </w:tc>
+      </w:tr>
+      <w:tr>
+        <w:trPr/>
+        <w:tc>
+          <w:tcPr>
+            <w:tcBorders/>
+            <w:tcW w:w="2977" w:type="dxa"/>
+            <w:vMerge w:val="restart"/>
+            <w:textDirection w:val="lrTb"/>
+            <w:noWrap w:val="false"/>
+          </w:tcPr>
+          <w:p>
+            <w:pPr>
+              <w:pBdr/>
+              <w:spacing/>
+              <w:ind/>
+              <w:jc w:val="left"/>
+              <w:rPr/>
+            </w:pPr>
+            <w:r>
+              <w:t xml:space="preserve">Servidor</w:t>
+            </w:r>
+            <w:r/>
+          </w:p>
+        </w:tc>
+        <w:tc>
+          <w:tcPr>
+            <w:tcBorders/>
+            <w:tcW w:w="6663" w:type="dxa"/>
+            <w:vMerge w:val="restart"/>
+            <w:textDirection w:val="lrTb"/>
+            <w:noWrap w:val="false"/>
+          </w:tcPr>
+          <w:p>
+            <w:pPr>
+              <w:pBdr/>
+              <w:spacing/>
+              <w:ind/>
+              <w:jc w:val="left"/>
+              <w:rPr/>
+            </w:pPr>
+            <w:r>
+              <w:t xml:space="preserve">Retorna mensagem negativa para a tela de login (dados inválidos)</w:t>
+            </w:r>
+            <w:r/>
+          </w:p>
+        </w:tc>
+      </w:tr>
+      <w:tr>
+        <w:trPr/>
+        <w:tc>
+          <w:tcPr>
+            <w:tcBorders/>
+            <w:tcW w:w="2977" w:type="dxa"/>
+            <w:vMerge w:val="restart"/>
+            <w:textDirection w:val="lrTb"/>
+            <w:noWrap w:val="false"/>
+          </w:tcPr>
+          <w:p>
+            <w:pPr>
+              <w:pBdr/>
+              <w:spacing/>
+              <w:ind/>
+              <w:jc w:val="left"/>
+              <w:rPr/>
+            </w:pPr>
+            <w:r>
+              <w:t xml:space="preserve">Tela de login</w:t>
+            </w:r>
+            <w:r/>
+          </w:p>
+        </w:tc>
+        <w:tc>
+          <w:tcPr>
+            <w:tcBorders/>
+            <w:tcW w:w="6663" w:type="dxa"/>
+            <w:vMerge w:val="restart"/>
+            <w:textDirection w:val="lrTb"/>
+            <w:noWrap w:val="false"/>
+          </w:tcPr>
+          <w:p>
+            <w:pPr>
+              <w:pBdr/>
+              <w:spacing/>
+              <w:ind/>
+              <w:jc w:val="left"/>
+              <w:rPr/>
+            </w:pPr>
+            <w:r>
+              <w:t xml:space="preserve">Exibe mensagem se dados inválidos ao usuário</w:t>
+            </w:r>
+            <w:r/>
+          </w:p>
+        </w:tc>
+      </w:tr>
+    </w:tbl>
+    <w:p>
+      <w:pPr>
+        <w:pBdr/>
+        <w:spacing/>
+        <w:ind w:firstLine="0" w:left="0"/>
+        <w:jc w:val="left"/>
+        <w:rPr>
+          <w:highlight w:val="none"/>
+        </w:rPr>
+      </w:pPr>
+      <w:r>
         <w:br w:type="page" w:clear="all"/>
       </w:r>
       <w:r/>

</xml_diff>

<commit_message>
docs: Adiciona teste unitário TU001.01
</commit_message>
<xml_diff>
--- a/documentation/Especificacao_de_Requisitos_de_Software.docx
+++ b/documentation/Especificacao_de_Requisitos_de_Software.docx
@@ -18996,6 +18996,7 @@
           <w:highlight w:val="none"/>
         </w:rPr>
       </w:r>
+      <w:r/>
     </w:p>
     <w:p>
       <w:pPr>
@@ -19007,6 +19008,11 @@
           <w:highlight w:val="none"/>
         </w:rPr>
       </w:pPr>
+      <w:r>
+        <w:rPr>
+          <w:highlight w:val="none"/>
+        </w:rPr>
+      </w:r>
       <w:r>
         <w:rPr>
           <w:highlight w:val="none"/>
@@ -19034,6 +19040,7 @@
           <w:highlight w:val="none"/>
         </w:rPr>
       </w:r>
+      <w:r/>
     </w:p>
     <w:p>
       <w:pPr>
@@ -19045,6 +19052,11 @@
           <w:highlight w:val="none"/>
         </w:rPr>
       </w:pPr>
+      <w:r>
+        <w:rPr>
+          <w:highlight w:val="none"/>
+        </w:rPr>
+      </w:r>
       <w:r>
         <w:rPr>
           <w:highlight w:val="none"/>
@@ -19101,6 +19113,12 @@
                 <w:bCs/>
               </w:rPr>
             </w:r>
+            <w:r>
+              <w:rPr>
+                <w:b/>
+                <w:bCs/>
+              </w:rPr>
+            </w:r>
           </w:p>
         </w:tc>
         <w:tc>
@@ -19127,6 +19145,12 @@
                 <w:bCs/>
               </w:rPr>
               <w:t xml:space="preserve">Ação</w:t>
+            </w:r>
+            <w:r>
+              <w:rPr>
+                <w:b/>
+                <w:bCs/>
+              </w:rPr>
             </w:r>
             <w:r>
               <w:rPr>
@@ -19270,7 +19294,11 @@
             <w:r>
               <w:t xml:space="preserve">Envia os dados para o servidor de autenticação</w:t>
             </w:r>
-            <w:r/>
+            <w:r>
+              <w:rPr>
+                <w14:ligatures w14:val="none"/>
+              </w:rPr>
+            </w:r>
             <w:r>
               <w:rPr>
                 <w14:ligatures w14:val="none"/>
@@ -19614,8 +19642,11 @@
       <w:r>
         <w:br w:type="page" w:clear="all"/>
       </w:r>
-      <w:r/>
-      <w:r/>
+      <w:r>
+        <w:rPr>
+          <w:highlight w:val="none"/>
+        </w:rPr>
+      </w:r>
     </w:p>
     <w:p>
       <w:pPr>
@@ -19771,15 +19802,10 @@
       </w:r>
       <w:r>
         <w:rPr>
-          <w:color w:val="ff0000"/>
+          <w:color w:val="000000" w:themeColor="text1"/>
           <w:rtl w:val="0"/>
         </w:rPr>
-        <w:t xml:space="preserve">&lt;&lt;Módulo 1&gt;&gt;</w:t>
-      </w:r>
-      <w:r>
-        <w:rPr>
-          <w:color w:val="ff0000"/>
-        </w:rPr>
+        <w:t xml:space="preserve">Usuário</w:t>
       </w:r>
       <w:r>
         <w:rPr>
@@ -19823,15 +19849,9 @@
       </w:r>
       <w:r>
         <w:rPr>
-          <w:color w:val="ff0000"/>
-          <w:rtl w:val="0"/>
-        </w:rPr>
-        <w:t xml:space="preserve">&lt;&lt;Teste&gt;&gt;</w:t>
-      </w:r>
-      <w:r>
-        <w:rPr>
-          <w:color w:val="ff0000"/>
-        </w:rPr>
+          <w:color w:val="000000" w:themeColor="text1"/>
+        </w:rPr>
+        <w:t xml:space="preserve">O sistema deve cadastrar usuário quando os dados estão corretos</w:t>
       </w:r>
       <w:r>
         <w:rPr>
@@ -19846,11 +19866,7 @@
         <w:ind/>
         <w:rPr/>
       </w:pPr>
-      <w:r>
-        <w:rPr>
-          <w:rtl w:val="0"/>
-        </w:rPr>
-      </w:r>
+      <w:r/>
       <w:r/>
     </w:p>
     <w:p>
@@ -19859,37 +19875,28 @@
         <w:spacing/>
         <w:ind/>
         <w:rPr>
-          <w:color w:val="ff0000"/>
+          <w:color w:val="000000" w:themeColor="text1"/>
         </w:rPr>
       </w:pPr>
       <w:r>
         <w:rPr>
           <w:b/>
+          <w:bCs/>
+          <w:color w:val="000000" w:themeColor="text1"/>
           <w:rtl w:val="0"/>
         </w:rPr>
-        <w:t xml:space="preserve">Requisitos associados:</w:t>
-      </w:r>
-      <w:r>
-        <w:rPr>
+        <w:t xml:space="preserve">Camada:</w:t>
+      </w:r>
+      <w:r>
+        <w:rPr>
+          <w:color w:val="000000" w:themeColor="text1"/>
           <w:rtl w:val="0"/>
         </w:rPr>
-        <w:t xml:space="preserve"> </w:t>
-      </w:r>
-      <w:r>
-        <w:rPr>
-          <w:color w:val="ff0000"/>
-          <w:rtl w:val="0"/>
-        </w:rPr>
-        <w:t xml:space="preserve">&lt;&lt;Requisitos atendidos no teste&gt;&gt;</w:t>
-      </w:r>
-      <w:r>
-        <w:rPr>
-          <w:color w:val="ff0000"/>
-        </w:rPr>
-      </w:r>
-      <w:r>
-        <w:rPr>
-          <w:color w:val="ff0000"/>
+        <w:t xml:space="preserve"> Serviço.</w:t>
+      </w:r>
+      <w:r>
+        <w:rPr>
+          <w:color w:val="000000" w:themeColor="text1"/>
         </w:rPr>
       </w:r>
     </w:p>
@@ -19899,31 +19906,39 @@
         <w:spacing/>
         <w:ind/>
         <w:rPr>
-          <w:color w:val="ff0000"/>
+          <w:color w:val="000000" w:themeColor="text1"/>
         </w:rPr>
       </w:pPr>
       <w:r>
         <w:rPr>
           <w:b/>
+          <w:color w:val="000000" w:themeColor="text1"/>
           <w:rtl w:val="0"/>
         </w:rPr>
-        <w:t xml:space="preserve">Descrição: </w:t>
-      </w:r>
-      <w:r>
-        <w:rPr>
-          <w:color w:val="ff0000"/>
+        <w:t xml:space="preserve">Requisitos associados:</w:t>
+      </w:r>
+      <w:r>
+        <w:rPr>
+          <w:color w:val="000000" w:themeColor="text1"/>
           <w:rtl w:val="0"/>
         </w:rPr>
-        <w:t xml:space="preserve">&lt;&lt;Descrição do teste&gt;&gt;</w:t>
-      </w:r>
-      <w:r>
-        <w:rPr>
-          <w:color w:val="ff0000"/>
-        </w:rPr>
-      </w:r>
-      <w:r>
-        <w:rPr>
-          <w:color w:val="ff0000"/>
+        <w:t xml:space="preserve"> </w:t>
+      </w:r>
+      <w:r>
+        <w:rPr>
+          <w:color w:val="000000" w:themeColor="text1"/>
+          <w:rtl w:val="0"/>
+        </w:rPr>
+        <w:t xml:space="preserve">RF001.01.</w:t>
+      </w:r>
+      <w:r>
+        <w:rPr>
+          <w:color w:val="000000" w:themeColor="text1"/>
+        </w:rPr>
+      </w:r>
+      <w:r>
+        <w:rPr>
+          <w:color w:val="000000" w:themeColor="text1"/>
         </w:rPr>
       </w:r>
     </w:p>
@@ -19933,37 +19948,32 @@
         <w:spacing/>
         <w:ind/>
         <w:rPr>
-          <w:color w:val="ff0000"/>
+          <w:color w:val="000000" w:themeColor="text1"/>
         </w:rPr>
       </w:pPr>
       <w:r>
         <w:rPr>
           <w:b/>
+          <w:color w:val="000000" w:themeColor="text1"/>
           <w:rtl w:val="0"/>
         </w:rPr>
-        <w:t xml:space="preserve">Condições</w:t>
-      </w:r>
-      <w:r>
-        <w:rPr>
+        <w:t xml:space="preserve">Descrição: </w:t>
+      </w:r>
+      <w:r>
+        <w:rPr>
+          <w:color w:val="000000" w:themeColor="text1"/>
           <w:rtl w:val="0"/>
         </w:rPr>
-        <w:t xml:space="preserve">: </w:t>
-      </w:r>
-      <w:r>
-        <w:rPr>
-          <w:color w:val="ff0000"/>
-          <w:rtl w:val="0"/>
-        </w:rPr>
-        <w:t xml:space="preserve">&lt;&lt;Condições para realização do teste&gt;&gt;</w:t>
-      </w:r>
-      <w:r>
-        <w:rPr>
-          <w:color w:val="ff0000"/>
-        </w:rPr>
-      </w:r>
-      <w:r>
-        <w:rPr>
-          <w:color w:val="ff0000"/>
+        <w:t xml:space="preserve">O sistema deve cadastrar usuário.</w:t>
+      </w:r>
+      <w:r>
+        <w:rPr>
+          <w:color w:val="000000" w:themeColor="text1"/>
+        </w:rPr>
+      </w:r>
+      <w:r>
+        <w:rPr>
+          <w:color w:val="000000" w:themeColor="text1"/>
         </w:rPr>
       </w:r>
     </w:p>
@@ -19973,37 +19983,32 @@
         <w:spacing/>
         <w:ind/>
         <w:rPr>
-          <w:color w:val="ff0000"/>
+          <w:color w:val="000000" w:themeColor="text1"/>
         </w:rPr>
       </w:pPr>
       <w:r>
         <w:rPr>
           <w:b/>
+          <w:color w:val="000000" w:themeColor="text1"/>
           <w:rtl w:val="0"/>
         </w:rPr>
-        <w:t xml:space="preserve">Passos:</w:t>
-      </w:r>
-      <w:r>
-        <w:rPr>
+        <w:t xml:space="preserve">Condições</w:t>
+      </w:r>
+      <w:r>
+        <w:rPr>
+          <w:color w:val="000000" w:themeColor="text1"/>
           <w:rtl w:val="0"/>
         </w:rPr>
-        <w:t xml:space="preserve"> </w:t>
-      </w:r>
-      <w:r>
-        <w:rPr>
-          <w:color w:val="ff0000"/>
-          <w:rtl w:val="0"/>
-        </w:rPr>
-        <w:t xml:space="preserve">&lt;&lt;Passos para a execução dos teste&gt;&gt;</w:t>
-      </w:r>
-      <w:r>
-        <w:rPr>
-          <w:color w:val="ff0000"/>
-        </w:rPr>
-      </w:r>
-      <w:r>
-        <w:rPr>
-          <w:color w:val="ff0000"/>
+        <w:t xml:space="preserve">: Dados de cadastro corretos.</w:t>
+      </w:r>
+      <w:r>
+        <w:rPr>
+          <w:color w:val="000000" w:themeColor="text1"/>
+        </w:rPr>
+      </w:r>
+      <w:r>
+        <w:rPr>
+          <w:color w:val="000000" w:themeColor="text1"/>
         </w:rPr>
       </w:r>
     </w:p>
@@ -20013,195 +20018,515 @@
         <w:spacing/>
         <w:ind/>
         <w:rPr>
-          <w:color w:val="ff0000"/>
+          <w:color w:val="000000" w:themeColor="text1"/>
+          <w:highlight w:val="none"/>
         </w:rPr>
       </w:pPr>
       <w:r>
         <w:rPr>
           <w:b/>
+          <w:color w:val="000000" w:themeColor="text1"/>
           <w:rtl w:val="0"/>
         </w:rPr>
-        <w:t xml:space="preserve">Dados do teste:</w:t>
-      </w:r>
-      <w:r>
-        <w:rPr>
+        <w:t xml:space="preserve">Passos:</w:t>
+      </w:r>
+      <w:r>
+        <w:rPr>
+          <w:color w:val="000000" w:themeColor="text1"/>
           <w:rtl w:val="0"/>
         </w:rPr>
         <w:t xml:space="preserve"> </w:t>
       </w:r>
       <w:r>
         <w:rPr>
-          <w:color w:val="ff0000"/>
-          <w:rtl w:val="0"/>
-        </w:rPr>
-        <w:t xml:space="preserve">&lt;&lt;Dados informados para o teste&gt;&gt;</w:t>
-      </w:r>
-      <w:r>
-        <w:rPr>
-          <w:color w:val="ff0000"/>
-        </w:rPr>
-      </w:r>
-      <w:r>
-        <w:rPr>
-          <w:color w:val="ff0000"/>
+          <w:color w:val="000000" w:themeColor="text1"/>
+        </w:rPr>
+      </w:r>
+      <w:r>
+        <w:rPr>
+          <w:color w:val="000000" w:themeColor="text1"/>
+          <w:highlight w:val="none"/>
         </w:rPr>
       </w:r>
     </w:p>
     <w:p>
       <w:pPr>
-        <w:pBdr/>
-        <w:spacing/>
-        <w:ind/>
-        <w:rPr>
-          <w:color w:val="ff0000"/>
-        </w:rPr>
-      </w:pPr>
-      <w:r>
-        <w:rPr>
-          <w:b/>
-          <w:rtl w:val="0"/>
-        </w:rPr>
-        <w:t xml:space="preserve">Resultado esperado: </w:t>
-      </w:r>
-      <w:r>
-        <w:rPr>
-          <w:color w:val="ff0000"/>
-          <w:rtl w:val="0"/>
-        </w:rPr>
-        <w:t xml:space="preserve">&lt;&lt;Resultado esperado&gt;&gt;</w:t>
-      </w:r>
-      <w:r>
-        <w:rPr>
-          <w:color w:val="ff0000"/>
-        </w:rPr>
-      </w:r>
-      <w:r>
-        <w:rPr>
-          <w:color w:val="ff0000"/>
+        <w:pStyle w:val="936"/>
+        <w:numPr>
+          <w:ilvl w:val="0"/>
+          <w:numId w:val="24"/>
+        </w:numPr>
+        <w:pBdr/>
+        <w:spacing/>
+        <w:ind/>
+        <w:rPr>
+          <w:color w:val="000000" w:themeColor="text1"/>
+        </w:rPr>
+      </w:pPr>
+      <w:r>
+        <w:rPr>
+          <w:color w:val="000000" w:themeColor="text1"/>
+          <w:highlight w:val="none"/>
+        </w:rPr>
+        <w:t xml:space="preserve">Informar os dados do usuário.</w:t>
+      </w:r>
+      <w:r>
+        <w:rPr>
+          <w:color w:val="000000" w:themeColor="text1"/>
+          <w:highlight w:val="none"/>
         </w:rPr>
       </w:r>
     </w:p>
     <w:p>
       <w:pPr>
-        <w:pBdr/>
-        <w:spacing/>
-        <w:ind/>
-        <w:rPr>
-          <w:color w:val="ff0000"/>
-        </w:rPr>
-      </w:pPr>
-      <w:r>
-        <w:rPr>
-          <w:b/>
-          <w:rtl w:val="0"/>
-        </w:rPr>
-        <w:t xml:space="preserve">Status:</w:t>
-      </w:r>
-      <w:r>
-        <w:rPr>
-          <w:rtl w:val="0"/>
-        </w:rPr>
-        <w:t xml:space="preserve"> </w:t>
-      </w:r>
-      <w:r>
-        <w:rPr>
-          <w:color w:val="ff0000"/>
-          <w:rtl w:val="0"/>
-        </w:rPr>
-        <w:t xml:space="preserve">&lt;&lt;Situação do teste&gt;&gt;</w:t>
-      </w:r>
-      <w:r>
-        <w:rPr>
-          <w:color w:val="ff0000"/>
-        </w:rPr>
-      </w:r>
-      <w:r>
-        <w:rPr>
-          <w:color w:val="ff0000"/>
+        <w:pStyle w:val="936"/>
+        <w:numPr>
+          <w:ilvl w:val="0"/>
+          <w:numId w:val="24"/>
+        </w:numPr>
+        <w:pBdr/>
+        <w:spacing/>
+        <w:ind/>
+        <w:rPr>
+          <w:color w:val="000000" w:themeColor="text1"/>
+        </w:rPr>
+      </w:pPr>
+      <w:r>
+        <w:rPr>
+          <w:color w:val="000000" w:themeColor="text1"/>
+          <w:highlight w:val="none"/>
+        </w:rPr>
+        <w:t xml:space="preserve">Enviar os dados ao Repository.</w:t>
+      </w:r>
+      <w:r>
+        <w:rPr>
+          <w:color w:val="000000" w:themeColor="text1"/>
+          <w:highlight w:val="none"/>
         </w:rPr>
       </w:r>
     </w:p>
     <w:p>
       <w:pPr>
-        <w:pBdr/>
-        <w:spacing/>
-        <w:ind/>
-        <w:rPr>
-          <w:color w:val="ff0000"/>
-        </w:rPr>
-      </w:pPr>
-      <w:r>
-        <w:rPr>
-          <w:b/>
-          <w:rtl w:val="0"/>
-        </w:rPr>
-        <w:t xml:space="preserve">Realização do teste:</w:t>
-      </w:r>
-      <w:r>
-        <w:rPr>
-          <w:rtl w:val="0"/>
-        </w:rPr>
-        <w:t xml:space="preserve"> </w:t>
-      </w:r>
-      <w:r>
-        <w:rPr>
-          <w:color w:val="ff0000"/>
-          <w:rtl w:val="0"/>
-        </w:rPr>
-        <w:t xml:space="preserve">&lt;&lt;Data de realização&gt;&gt;</w:t>
-      </w:r>
-      <w:r>
-        <w:rPr>
-          <w:color w:val="ff0000"/>
-        </w:rPr>
-      </w:r>
-      <w:r>
-        <w:rPr>
-          <w:color w:val="ff0000"/>
+        <w:pStyle w:val="936"/>
+        <w:numPr>
+          <w:ilvl w:val="0"/>
+          <w:numId w:val="24"/>
+        </w:numPr>
+        <w:pBdr/>
+        <w:spacing/>
+        <w:ind/>
+        <w:rPr>
+          <w:color w:val="000000" w:themeColor="text1"/>
+        </w:rPr>
+      </w:pPr>
+      <w:r>
+        <w:rPr>
+          <w:color w:val="000000" w:themeColor="text1"/>
+          <w:highlight w:val="none"/>
+        </w:rPr>
+        <w:t xml:space="preserve">Receber o usuário cadastrado.</w:t>
+      </w:r>
+      <w:r>
+        <w:rPr>
+          <w:color w:val="000000" w:themeColor="text1"/>
+          <w:highlight w:val="none"/>
         </w:rPr>
       </w:r>
     </w:p>
     <w:p>
       <w:pPr>
-        <w:pBdr/>
-        <w:spacing/>
-        <w:ind/>
-        <w:rPr>
-          <w:color w:val="ff0000"/>
+        <w:pStyle w:val="936"/>
+        <w:numPr>
+          <w:ilvl w:val="0"/>
+          <w:numId w:val="24"/>
+        </w:numPr>
+        <w:pBdr/>
+        <w:spacing/>
+        <w:ind/>
+        <w:rPr>
+          <w:color w:val="000000" w:themeColor="text1"/>
+        </w:rPr>
+      </w:pPr>
+      <w:r>
+        <w:rPr>
+          <w:color w:val="000000" w:themeColor="text1"/>
           <w:highlight w:val="none"/>
         </w:rPr>
+        <w:t xml:space="preserve">Validar os dados recebidos.</w:t>
+      </w:r>
+      <w:r>
+        <w:rPr>
+          <w:color w:val="000000" w:themeColor="text1"/>
+          <w:highlight w:val="none"/>
+        </w:rPr>
+      </w:r>
+    </w:p>
+    <w:p>
+      <w:pPr>
+        <w:pBdr/>
+        <w:spacing/>
+        <w:ind/>
+        <w:rPr>
+          <w:color w:val="000000" w:themeColor="text1"/>
+          <w:highlight w:val="none"/>
+        </w:rPr>
       </w:pPr>
       <w:r>
         <w:rPr>
           <w:b/>
+          <w:color w:val="000000" w:themeColor="text1"/>
           <w:rtl w:val="0"/>
         </w:rPr>
+        <w:t xml:space="preserve">Dados do teste:</w:t>
+      </w:r>
+      <w:r>
+        <w:rPr>
+          <w:color w:val="000000" w:themeColor="text1"/>
+          <w:rtl w:val="0"/>
+        </w:rPr>
+        <w:t xml:space="preserve"> </w:t>
+      </w:r>
+      <w:r>
+        <w:rPr>
+          <w:color w:val="000000" w:themeColor="text1"/>
+        </w:rPr>
+      </w:r>
+      <w:r>
+        <w:rPr>
+          <w:color w:val="000000" w:themeColor="text1"/>
+          <w:highlight w:val="none"/>
+        </w:rPr>
+      </w:r>
+    </w:p>
+    <w:p>
+      <w:pPr>
+        <w:pBdr/>
+        <w:spacing/>
+        <w:ind/>
+        <w:rPr>
+          <w:color w:val="000000" w:themeColor="text1"/>
+          <w:highlight w:val="none"/>
+        </w:rPr>
+      </w:pPr>
+      <w:r>
+        <w:rPr>
+          <w:color w:val="000000" w:themeColor="text1"/>
+          <w:highlight w:val="none"/>
+          <w:rtl w:val="0"/>
+        </w:rPr>
+        <w:tab/>
+        <w:t xml:space="preserve">nome: Usuário Teste</w:t>
+      </w:r>
+      <w:r>
+        <w:rPr>
+          <w:color w:val="000000" w:themeColor="text1"/>
+          <w:highlight w:val="none"/>
+          <w:rtl w:val="0"/>
+        </w:rPr>
+      </w:r>
+    </w:p>
+    <w:p>
+      <w:pPr>
+        <w:pBdr/>
+        <w:spacing/>
+        <w:ind/>
+        <w:rPr>
+          <w:color w:val="000000" w:themeColor="text1"/>
+          <w:highlight w:val="none"/>
+        </w:rPr>
+      </w:pPr>
+      <w:r>
+        <w:rPr>
+          <w:color w:val="000000" w:themeColor="text1"/>
+          <w:highlight w:val="none"/>
+          <w:rtl w:val="0"/>
+        </w:rPr>
+        <w:tab/>
+        <w:t xml:space="preserve">login: teste</w:t>
+      </w:r>
+      <w:r>
+        <w:rPr>
+          <w:color w:val="000000" w:themeColor="text1"/>
+          <w:highlight w:val="none"/>
+          <w:rtl w:val="0"/>
+        </w:rPr>
+      </w:r>
+    </w:p>
+    <w:p>
+      <w:pPr>
+        <w:pBdr/>
+        <w:spacing/>
+        <w:ind/>
+        <w:rPr>
+          <w:color w:val="000000" w:themeColor="text1"/>
+          <w:highlight w:val="none"/>
+        </w:rPr>
+      </w:pPr>
+      <w:r>
+        <w:rPr>
+          <w:color w:val="000000" w:themeColor="text1"/>
+          <w:highlight w:val="none"/>
+          <w:rtl w:val="0"/>
+        </w:rPr>
+        <w:tab/>
+        <w:t xml:space="preserve">password: teste</w:t>
+      </w:r>
+      <w:r>
+        <w:rPr>
+          <w:color w:val="000000" w:themeColor="text1"/>
+          <w:highlight w:val="none"/>
+          <w:rtl w:val="0"/>
+        </w:rPr>
+      </w:r>
+    </w:p>
+    <w:p>
+      <w:pPr>
+        <w:pBdr/>
+        <w:spacing/>
+        <w:ind/>
+        <w:rPr>
+          <w:color w:val="000000" w:themeColor="text1"/>
+          <w:highlight w:val="none"/>
+        </w:rPr>
+      </w:pPr>
+      <w:r>
+        <w:rPr>
+          <w:color w:val="000000" w:themeColor="text1"/>
+          <w:highlight w:val="none"/>
+          <w:rtl w:val="0"/>
+        </w:rPr>
+        <w:tab/>
+        <w:t xml:space="preserve">telefone: 11912345678</w:t>
+      </w:r>
+      <w:r>
+        <w:rPr>
+          <w:color w:val="000000" w:themeColor="text1"/>
+          <w:highlight w:val="none"/>
+          <w:rtl w:val="0"/>
+        </w:rPr>
+      </w:r>
+    </w:p>
+    <w:p>
+      <w:pPr>
+        <w:pBdr/>
+        <w:spacing/>
+        <w:ind/>
+        <w:rPr>
+          <w:color w:val="000000" w:themeColor="text1"/>
+          <w:highlight w:val="none"/>
+        </w:rPr>
+      </w:pPr>
+      <w:r>
+        <w:rPr>
+          <w:color w:val="000000" w:themeColor="text1"/>
+          <w:highlight w:val="none"/>
+          <w:rtl w:val="0"/>
+        </w:rPr>
+        <w:tab/>
+        <w:t xml:space="preserve">email: teste@email.com</w:t>
+      </w:r>
+      <w:r>
+        <w:rPr>
+          <w:color w:val="000000" w:themeColor="text1"/>
+          <w:highlight w:val="none"/>
+          <w:rtl w:val="0"/>
+        </w:rPr>
+      </w:r>
+    </w:p>
+    <w:p>
+      <w:pPr>
+        <w:pBdr/>
+        <w:spacing/>
+        <w:ind/>
+        <w:rPr>
+          <w:color w:val="000000" w:themeColor="text1"/>
+          <w:highlight w:val="none"/>
+        </w:rPr>
+      </w:pPr>
+      <w:r>
+        <w:rPr>
+          <w:color w:val="000000" w:themeColor="text1"/>
+          <w:highlight w:val="none"/>
+          <w:rtl w:val="0"/>
+        </w:rPr>
+        <w:tab/>
+        <w:t xml:space="preserve">status: ATIVO</w:t>
+      </w:r>
+      <w:r>
+        <w:rPr>
+          <w:color w:val="000000" w:themeColor="text1"/>
+          <w:highlight w:val="none"/>
+          <w:rtl w:val="0"/>
+        </w:rPr>
+      </w:r>
+    </w:p>
+    <w:p>
+      <w:pPr>
+        <w:pBdr/>
+        <w:spacing/>
+        <w:ind/>
+        <w:rPr>
+          <w:color w:val="000000" w:themeColor="text1"/>
+        </w:rPr>
+      </w:pPr>
+      <w:r>
+        <w:rPr>
+          <w:color w:val="000000" w:themeColor="text1"/>
+          <w:highlight w:val="none"/>
+          <w:rtl w:val="0"/>
+        </w:rPr>
+        <w:tab/>
+        <w:t xml:space="preserve">perfil: ADMIN</w:t>
+      </w:r>
+      <w:r>
+        <w:rPr>
+          <w:color w:val="000000" w:themeColor="text1"/>
+          <w:highlight w:val="none"/>
+          <w:rtl w:val="0"/>
+        </w:rPr>
+      </w:r>
+    </w:p>
+    <w:p>
+      <w:pPr>
+        <w:pBdr/>
+        <w:spacing/>
+        <w:ind/>
+        <w:rPr>
+          <w:color w:val="000000" w:themeColor="text1"/>
+        </w:rPr>
+      </w:pPr>
+      <w:r>
+        <w:rPr>
+          <w:b/>
+          <w:color w:val="000000" w:themeColor="text1"/>
+          <w:rtl w:val="0"/>
+        </w:rPr>
+        <w:t xml:space="preserve">Resultado esperado: </w:t>
+      </w:r>
+      <w:r>
+        <w:rPr>
+          <w:color w:val="000000" w:themeColor="text1"/>
+        </w:rPr>
+        <w:t xml:space="preserve">Objeto Usuario não nulo.</w:t>
+      </w:r>
+      <w:r>
+        <w:rPr>
+          <w:color w:val="000000" w:themeColor="text1"/>
+        </w:rPr>
+      </w:r>
+    </w:p>
+    <w:p>
+      <w:pPr>
+        <w:pBdr/>
+        <w:spacing/>
+        <w:ind/>
+        <w:rPr>
+          <w:color w:val="000000" w:themeColor="text1"/>
+        </w:rPr>
+      </w:pPr>
+      <w:r>
+        <w:rPr>
+          <w:b/>
+          <w:color w:val="000000" w:themeColor="text1"/>
+          <w:rtl w:val="0"/>
+        </w:rPr>
+        <w:t xml:space="preserve">Status:</w:t>
+      </w:r>
+      <w:r>
+        <w:rPr>
+          <w:color w:val="000000" w:themeColor="text1"/>
+          <w:rtl w:val="0"/>
+        </w:rPr>
+        <w:t xml:space="preserve"> </w:t>
+      </w:r>
+      <w:r>
+        <w:rPr>
+          <w:color w:val="000000" w:themeColor="text1"/>
+          <w:rtl w:val="0"/>
+        </w:rPr>
+        <w:t xml:space="preserve">Não realizado.</w:t>
+      </w:r>
+      <w:r>
+        <w:rPr>
+          <w:color w:val="000000" w:themeColor="text1"/>
+        </w:rPr>
+      </w:r>
+      <w:r>
+        <w:rPr>
+          <w:color w:val="000000" w:themeColor="text1"/>
+        </w:rPr>
+      </w:r>
+    </w:p>
+    <w:p>
+      <w:pPr>
+        <w:pBdr/>
+        <w:spacing/>
+        <w:ind/>
+        <w:rPr>
+          <w:color w:val="000000" w:themeColor="text1"/>
+        </w:rPr>
+      </w:pPr>
+      <w:r>
+        <w:rPr>
+          <w:b/>
+          <w:color w:val="000000" w:themeColor="text1"/>
+          <w:rtl w:val="0"/>
+        </w:rPr>
+        <w:t xml:space="preserve">Realização do teste:</w:t>
+      </w:r>
+      <w:r>
+        <w:rPr>
+          <w:color w:val="000000" w:themeColor="text1"/>
+          <w:rtl w:val="0"/>
+        </w:rPr>
+        <w:t xml:space="preserve"> </w:t>
+      </w:r>
+      <w:r>
+        <w:rPr>
+          <w:color w:val="000000" w:themeColor="text1"/>
+          <w:rtl w:val="0"/>
+        </w:rPr>
+        <w:t xml:space="preserve">00/00/0000.</w:t>
+      </w:r>
+      <w:r>
+        <w:rPr>
+          <w:color w:val="000000" w:themeColor="text1"/>
+        </w:rPr>
+      </w:r>
+      <w:r>
+        <w:rPr>
+          <w:color w:val="000000" w:themeColor="text1"/>
+        </w:rPr>
+      </w:r>
+    </w:p>
+    <w:p>
+      <w:pPr>
+        <w:pBdr/>
+        <w:spacing/>
+        <w:ind/>
+        <w:rPr>
+          <w:color w:val="000000" w:themeColor="text1"/>
+          <w:highlight w:val="none"/>
+        </w:rPr>
+      </w:pPr>
+      <w:r>
+        <w:rPr>
+          <w:b/>
+          <w:color w:val="000000" w:themeColor="text1"/>
+          <w:rtl w:val="0"/>
+        </w:rPr>
         <w:t xml:space="preserve">Responsável: </w:t>
       </w:r>
       <w:r>
         <w:rPr>
-          <w:color w:val="ff0000"/>
+          <w:color w:val="000000" w:themeColor="text1"/>
           <w:rtl w:val="0"/>
         </w:rPr>
-        <w:t xml:space="preserve">&lt;&lt;Responsável pelo teste&gt;&gt;</w:t>
-      </w:r>
-      <w:r>
-        <w:rPr>
-          <w:color w:val="ff0000"/>
-        </w:rPr>
-      </w:r>
-      <w:bookmarkStart w:id="53" w:name="_e24uwx593t1v"/>
-      <w:r/>
-      <w:bookmarkEnd w:id="53"/>
-      <w:r>
-        <w:rPr>
-          <w:color w:val="ff0000"/>
-          <w:highlight w:val="none"/>
-        </w:rPr>
-      </w:r>
-      <w:r>
-        <w:rPr>
-          <w:color w:val="ff0000"/>
+        <w:t xml:space="preserve">A definir.</w:t>
+      </w:r>
+      <w:r>
+        <w:rPr>
+          <w:color w:val="000000" w:themeColor="text1"/>
           <w:highlight w:val="none"/>
         </w:rPr>
       </w:r>
@@ -24443,6 +24768,134 @@
       <w:suff w:val="tab"/>
     </w:lvl>
   </w:abstractNum>
+  <w:abstractNum w:abstractNumId="23">
+    <w:lvl w:ilvl="0">
+      <w:isLgl w:val="false"/>
+      <w:lvlJc w:val="left"/>
+      <w:lvlText w:val="%1."/>
+      <w:numFmt w:val="decimal"/>
+      <w:pPr>
+        <w:pBdr/>
+        <w:spacing/>
+        <w:ind w:hanging="360" w:left="709"/>
+      </w:pPr>
+      <w:rPr/>
+      <w:start w:val="1"/>
+      <w:suff w:val="tab"/>
+    </w:lvl>
+    <w:lvl w:ilvl="1">
+      <w:isLgl w:val="false"/>
+      <w:lvlJc w:val="left"/>
+      <w:lvlText w:val="%2."/>
+      <w:numFmt w:val="lowerLetter"/>
+      <w:pPr>
+        <w:pBdr/>
+        <w:spacing/>
+        <w:ind w:hanging="360" w:left="1429"/>
+      </w:pPr>
+      <w:rPr/>
+      <w:start w:val="1"/>
+      <w:suff w:val="tab"/>
+    </w:lvl>
+    <w:lvl w:ilvl="2">
+      <w:isLgl w:val="false"/>
+      <w:lvlJc w:val="right"/>
+      <w:lvlText w:val="%3."/>
+      <w:numFmt w:val="lowerRoman"/>
+      <w:pPr>
+        <w:pBdr/>
+        <w:spacing/>
+        <w:ind w:hanging="180" w:left="2149"/>
+      </w:pPr>
+      <w:rPr/>
+      <w:start w:val="1"/>
+      <w:suff w:val="tab"/>
+    </w:lvl>
+    <w:lvl w:ilvl="3">
+      <w:isLgl w:val="false"/>
+      <w:lvlJc w:val="left"/>
+      <w:lvlText w:val="%4."/>
+      <w:numFmt w:val="decimal"/>
+      <w:pPr>
+        <w:pBdr/>
+        <w:spacing/>
+        <w:ind w:hanging="360" w:left="2869"/>
+      </w:pPr>
+      <w:rPr/>
+      <w:start w:val="1"/>
+      <w:suff w:val="tab"/>
+    </w:lvl>
+    <w:lvl w:ilvl="4">
+      <w:isLgl w:val="false"/>
+      <w:lvlJc w:val="left"/>
+      <w:lvlText w:val="%5."/>
+      <w:numFmt w:val="lowerLetter"/>
+      <w:pPr>
+        <w:pBdr/>
+        <w:spacing/>
+        <w:ind w:hanging="360" w:left="3589"/>
+      </w:pPr>
+      <w:rPr/>
+      <w:start w:val="1"/>
+      <w:suff w:val="tab"/>
+    </w:lvl>
+    <w:lvl w:ilvl="5">
+      <w:isLgl w:val="false"/>
+      <w:lvlJc w:val="right"/>
+      <w:lvlText w:val="%6."/>
+      <w:numFmt w:val="lowerRoman"/>
+      <w:pPr>
+        <w:pBdr/>
+        <w:spacing/>
+        <w:ind w:hanging="180" w:left="4309"/>
+      </w:pPr>
+      <w:rPr/>
+      <w:start w:val="1"/>
+      <w:suff w:val="tab"/>
+    </w:lvl>
+    <w:lvl w:ilvl="6">
+      <w:isLgl w:val="false"/>
+      <w:lvlJc w:val="left"/>
+      <w:lvlText w:val="%7."/>
+      <w:numFmt w:val="decimal"/>
+      <w:pPr>
+        <w:pBdr/>
+        <w:spacing/>
+        <w:ind w:hanging="360" w:left="5029"/>
+      </w:pPr>
+      <w:rPr/>
+      <w:start w:val="1"/>
+      <w:suff w:val="tab"/>
+    </w:lvl>
+    <w:lvl w:ilvl="7">
+      <w:isLgl w:val="false"/>
+      <w:lvlJc w:val="left"/>
+      <w:lvlText w:val="%8."/>
+      <w:numFmt w:val="lowerLetter"/>
+      <w:pPr>
+        <w:pBdr/>
+        <w:spacing/>
+        <w:ind w:hanging="360" w:left="5749"/>
+      </w:pPr>
+      <w:rPr/>
+      <w:start w:val="1"/>
+      <w:suff w:val="tab"/>
+    </w:lvl>
+    <w:lvl w:ilvl="8">
+      <w:isLgl w:val="false"/>
+      <w:lvlJc w:val="right"/>
+      <w:lvlText w:val="%9."/>
+      <w:numFmt w:val="lowerRoman"/>
+      <w:pPr>
+        <w:pBdr/>
+        <w:spacing/>
+        <w:ind w:hanging="180" w:left="6469"/>
+      </w:pPr>
+      <w:rPr/>
+      <w:start w:val="1"/>
+      <w:suff w:val="tab"/>
+    </w:lvl>
+  </w:abstractNum>
   <w:num w:numId="1">
     <w:abstractNumId w:val="0"/>
   </w:num>
@@ -24511,6 +24964,9 @@
   </w:num>
   <w:num w:numId="23">
     <w:abstractNumId w:val="22"/>
+  </w:num>
+  <w:num w:numId="24">
+    <w:abstractNumId w:val="23"/>
   </w:num>
 </w:numbering>
 </file>

</xml_diff>